<commit_message>
Added the documentation of EDA in final report
</commit_message>
<xml_diff>
--- a/Documents/AI Capstone Project Final Report.docx
+++ b/Documents/AI Capstone Project Final Report.docx
@@ -1,6 +1,6 @@
 
 <file path=word/document.xml><?xml version="1.0" encoding="utf-8"?>
-<w:document xmlns:wpc="http://schemas.microsoft.com/office/word/2010/wordprocessingCanvas" xmlns:cx="http://schemas.microsoft.com/office/drawing/2014/chartex" xmlns:cx1="http://schemas.microsoft.com/office/drawing/2015/9/8/chartex" xmlns:mc="http://schemas.openxmlformats.org/markup-compatibility/2006" xmlns:o="urn:schemas-microsoft-com:office:office" xmlns:r="http://schemas.openxmlformats.org/officeDocument/2006/relationships" xmlns:m="http://schemas.openxmlformats.org/officeDocument/2006/math" xmlns:v="urn:schemas-microsoft-com:vml" xmlns:wp14="http://schemas.microsoft.com/office/word/2010/wordprocessingDrawing" xmlns:wp="http://schemas.openxmlformats.org/drawingml/2006/wordprocessingDrawing" xmlns:w10="urn:schemas-microsoft-com:office:word" xmlns:w="http://schemas.openxmlformats.org/wordprocessingml/2006/main" xmlns:w14="http://schemas.microsoft.com/office/word/2010/wordml" xmlns:w15="http://schemas.microsoft.com/office/word/2012/wordml" xmlns:w16se="http://schemas.microsoft.com/office/word/2015/wordml/symex" xmlns:wpg="http://schemas.microsoft.com/office/word/2010/wordprocessingGroup" xmlns:wpi="http://schemas.microsoft.com/office/word/2010/wordprocessingInk" xmlns:wne="http://schemas.microsoft.com/office/word/2006/wordml" xmlns:wps="http://schemas.microsoft.com/office/word/2010/wordprocessingShape" mc:Ignorable="w14 w15 w16se wp14">
+<w:document xmlns:wpc="http://schemas.microsoft.com/office/word/2010/wordprocessingCanvas" xmlns:cx="http://schemas.microsoft.com/office/drawing/2014/chartex" xmlns:cx1="http://schemas.microsoft.com/office/drawing/2015/9/8/chartex" xmlns:cx2="http://schemas.microsoft.com/office/drawing/2015/10/21/chartex" xmlns:cx3="http://schemas.microsoft.com/office/drawing/2016/5/9/chartex" xmlns:cx4="http://schemas.microsoft.com/office/drawing/2016/5/10/chartex" xmlns:cx5="http://schemas.microsoft.com/office/drawing/2016/5/11/chartex" xmlns:cx6="http://schemas.microsoft.com/office/drawing/2016/5/12/chartex" xmlns:cx7="http://schemas.microsoft.com/office/drawing/2016/5/13/chartex" xmlns:cx8="http://schemas.microsoft.com/office/drawing/2016/5/14/chartex" xmlns:mc="http://schemas.openxmlformats.org/markup-compatibility/2006" xmlns:aink="http://schemas.microsoft.com/office/drawing/2016/ink" xmlns:am3d="http://schemas.microsoft.com/office/drawing/2017/model3d" xmlns:o="urn:schemas-microsoft-com:office:office" xmlns:oel="http://schemas.microsoft.com/office/2019/extlst" xmlns:r="http://schemas.openxmlformats.org/officeDocument/2006/relationships" xmlns:m="http://schemas.openxmlformats.org/officeDocument/2006/math" xmlns:v="urn:schemas-microsoft-com:vml" xmlns:wp14="http://schemas.microsoft.com/office/word/2010/wordprocessingDrawing" xmlns:wp="http://schemas.openxmlformats.org/drawingml/2006/wordprocessingDrawing" xmlns:w10="urn:schemas-microsoft-com:office:word" xmlns:w="http://schemas.openxmlformats.org/wordprocessingml/2006/main" xmlns:w14="http://schemas.microsoft.com/office/word/2010/wordml" xmlns:w15="http://schemas.microsoft.com/office/word/2012/wordml" xmlns:w16cex="http://schemas.microsoft.com/office/word/2018/wordml/cex" xmlns:w16cid="http://schemas.microsoft.com/office/word/2016/wordml/cid" xmlns:w16="http://schemas.microsoft.com/office/word/2018/wordml" xmlns:w16sdtdh="http://schemas.microsoft.com/office/word/2020/wordml/sdtdatahash" xmlns:w16se="http://schemas.microsoft.com/office/word/2015/wordml/symex" xmlns:wpg="http://schemas.microsoft.com/office/word/2010/wordprocessingGroup" xmlns:wpi="http://schemas.microsoft.com/office/word/2010/wordprocessingInk" xmlns:wne="http://schemas.microsoft.com/office/word/2006/wordml" xmlns:wps="http://schemas.microsoft.com/office/word/2010/wordprocessingShape" mc:Ignorable="w14 w15 w16se w16cid w16 w16cex w16sdtdh wp14">
   <w:body>
     <w:p>
       <w:pPr>
@@ -364,7 +364,6 @@
         <w:tag w:val="goog_rdk_7"/>
         <w:id w:val="-1968567240"/>
       </w:sdtPr>
-      <w:sdtEndPr/>
       <w:sdtContent>
         <w:p>
           <w:pPr>
@@ -511,7 +510,6 @@
         <w:id w:val="386067663"/>
         <w:showingPlcHdr/>
       </w:sdtPr>
-      <w:sdtEndPr/>
       <w:sdtContent>
         <w:p>
           <w:pPr>
@@ -538,7 +536,6 @@
         <w:id w:val="1079799640"/>
         <w:showingPlcHdr/>
       </w:sdtPr>
-      <w:sdtEndPr/>
       <w:sdtContent>
         <w:p>
           <w:pPr>
@@ -565,7 +562,6 @@
         <w:id w:val="-846478426"/>
         <w:showingPlcHdr/>
       </w:sdtPr>
-      <w:sdtEndPr/>
       <w:sdtContent>
         <w:p>
           <w:pPr>
@@ -592,7 +588,6 @@
         <w:id w:val="751548876"/>
         <w:showingPlcHdr/>
       </w:sdtPr>
-      <w:sdtEndPr/>
       <w:sdtContent>
         <w:p>
           <w:pPr>
@@ -619,7 +614,6 @@
         <w:id w:val="591751980"/>
         <w:showingPlcHdr/>
       </w:sdtPr>
-      <w:sdtEndPr/>
       <w:sdtContent>
         <w:p>
           <w:pPr>
@@ -646,7 +640,6 @@
         <w:id w:val="-523252091"/>
         <w:showingPlcHdr/>
       </w:sdtPr>
-      <w:sdtEndPr/>
       <w:sdtContent>
         <w:p>
           <w:pPr>
@@ -673,7 +666,6 @@
         <w:id w:val="1043714269"/>
         <w:showingPlcHdr/>
       </w:sdtPr>
-      <w:sdtEndPr/>
       <w:sdtContent>
         <w:p>
           <w:pPr>
@@ -700,7 +692,6 @@
         <w:id w:val="634294004"/>
         <w:showingPlcHdr/>
       </w:sdtPr>
-      <w:sdtEndPr/>
       <w:sdtContent>
         <w:p>
           <w:pPr>
@@ -790,7 +781,6 @@
         <w:id w:val="-1810540488"/>
         <w:showingPlcHdr/>
       </w:sdtPr>
-      <w:sdtEndPr/>
       <w:sdtContent>
         <w:p>
           <w:pPr>
@@ -819,7 +809,6 @@
         <w:id w:val="-1468891550"/>
         <w:showingPlcHdr/>
       </w:sdtPr>
-      <w:sdtEndPr/>
       <w:sdtContent>
         <w:p>
           <w:pPr>
@@ -847,7 +836,6 @@
         <w:id w:val="-615369303"/>
         <w:showingPlcHdr/>
       </w:sdtPr>
-      <w:sdtEndPr/>
       <w:sdtContent>
         <w:p>
           <w:pPr>
@@ -875,7 +863,6 @@
         <w:id w:val="-702483864"/>
         <w:showingPlcHdr/>
       </w:sdtPr>
-      <w:sdtEndPr/>
       <w:sdtContent>
         <w:p>
           <w:pPr>
@@ -999,7 +986,6 @@
         <w:tag w:val="goog_rdk_35"/>
         <w:id w:val="1397703220"/>
       </w:sdtPr>
-      <w:sdtEndPr/>
       <w:sdtContent>
         <w:p>
           <w:pPr>
@@ -1076,7 +1062,6 @@
         <w:id w:val="-174810742"/>
         <w:showingPlcHdr/>
       </w:sdtPr>
-      <w:sdtEndPr/>
       <w:sdtContent>
         <w:p>
           <w:pPr>
@@ -1298,7 +1283,6 @@
         <w:tag w:val="goog_rdk_40"/>
         <w:id w:val="-1730909174"/>
       </w:sdtPr>
-      <w:sdtEndPr/>
       <w:sdtContent>
         <w:p>
           <w:pPr>
@@ -1330,7 +1314,6 @@
         <w:tag w:val="goog_rdk_41"/>
         <w:id w:val="284935298"/>
       </w:sdtPr>
-      <w:sdtEndPr/>
       <w:sdtContent>
         <w:p>
           <w:pPr>
@@ -1361,7 +1344,6 @@
         <w:tag w:val="goog_rdk_42"/>
         <w:id w:val="192508092"/>
       </w:sdtPr>
-      <w:sdtEndPr/>
       <w:sdtContent>
         <w:p>
           <w:pPr>
@@ -1423,7 +1405,6 @@
         <w:tag w:val="goog_rdk_43"/>
         <w:id w:val="776133084"/>
       </w:sdtPr>
-      <w:sdtEndPr/>
       <w:sdtContent>
         <w:p>
           <w:pPr>
@@ -1484,7 +1465,6 @@
         <w:tag w:val="goog_rdk_46"/>
         <w:id w:val="394018600"/>
       </w:sdtPr>
-      <w:sdtEndPr/>
       <w:sdtContent>
         <w:sdt>
           <w:sdtPr>
@@ -1496,7 +1476,6 @@
             <w:tag w:val="goog_rdk_43"/>
             <w:id w:val="-1937129988"/>
           </w:sdtPr>
-          <w:sdtEndPr/>
           <w:sdtContent>
             <w:p>
               <w:pPr>
@@ -1559,7 +1538,6 @@
         <w:tag w:val="goog_rdk_43"/>
         <w:id w:val="1711838852"/>
       </w:sdtPr>
-      <w:sdtEndPr/>
       <w:sdtContent>
         <w:p>
           <w:pPr>
@@ -1636,7 +1614,6 @@
         <w:tag w:val="goog_rdk_50"/>
         <w:id w:val="729735867"/>
       </w:sdtPr>
-      <w:sdtEndPr/>
       <w:sdtContent>
         <w:p>
           <w:pPr>
@@ -1701,7 +1678,6 @@
         <w:tag w:val="goog_rdk_47"/>
         <w:id w:val="615723733"/>
       </w:sdtPr>
-      <w:sdtEndPr/>
       <w:sdtContent>
         <w:p>
           <w:pPr>
@@ -1772,7 +1748,6 @@
         <w:tag w:val="goog_rdk_48"/>
         <w:id w:val="1777974716"/>
       </w:sdtPr>
-      <w:sdtEndPr/>
       <w:sdtContent>
         <w:p>
           <w:pPr>
@@ -1818,25 +1793,7 @@
               <w:color w:val="000000" w:themeColor="text1" w:themeShade="BF"/>
               <w:sz w:val="22"/>
             </w:rPr>
-            <w:t xml:space="preserve"> </w:t>
-          </w:r>
-          <w:proofErr w:type="spellStart"/>
-          <w:r>
-            <w:rPr>
-              <w:rFonts w:ascii="SamsungOne 400" w:hAnsi="SamsungOne 400" w:cs="Times New Roman"/>
-              <w:color w:val="000000" w:themeColor="text1" w:themeShade="BF"/>
-              <w:sz w:val="22"/>
-            </w:rPr>
-            <w:t>IoT</w:t>
-          </w:r>
-          <w:proofErr w:type="spellEnd"/>
-          <w:r>
-            <w:rPr>
-              <w:rFonts w:ascii="SamsungOne 400" w:hAnsi="SamsungOne 400" w:cs="Times New Roman"/>
-              <w:color w:val="000000" w:themeColor="text1" w:themeShade="BF"/>
-              <w:sz w:val="22"/>
-            </w:rPr>
-            <w:t xml:space="preserve"> Service Model</w:t>
+            <w:t xml:space="preserve"> IoT Service Model</w:t>
           </w:r>
           <w:r>
             <w:rPr>
@@ -1859,7 +1816,6 @@
         <w:tag w:val="goog_rdk_49"/>
         <w:id w:val="698739320"/>
       </w:sdtPr>
-      <w:sdtEndPr/>
       <w:sdtContent>
         <w:p>
           <w:pPr>
@@ -1936,7 +1892,6 @@
         <w:tag w:val="goog_rdk_50"/>
         <w:id w:val="2077159407"/>
       </w:sdtPr>
-      <w:sdtEndPr/>
       <w:sdtContent>
         <w:p>
           <w:pPr>
@@ -2013,7 +1968,6 @@
         <w:tag w:val="goog_rdk_50"/>
         <w:id w:val="-2083895543"/>
       </w:sdtPr>
-      <w:sdtEndPr/>
       <w:sdtContent>
         <w:p>
           <w:pPr>
@@ -2092,7 +2046,6 @@
           <w:id w:val="566772496"/>
           <w:showingPlcHdr/>
         </w:sdtPr>
-        <w:sdtEndPr/>
         <w:sdtContent>
           <w:r>
             <w:rPr>
@@ -2113,7 +2066,6 @@
         <w:tag w:val="goog_rdk_52"/>
         <w:id w:val="580643017"/>
       </w:sdtPr>
-      <w:sdtEndPr/>
       <w:sdtContent>
         <w:p>
           <w:pPr>
@@ -2175,7 +2127,6 @@
         <w:tag w:val="goog_rdk_53"/>
         <w:id w:val="-737174368"/>
       </w:sdtPr>
-      <w:sdtEndPr/>
       <w:sdtContent>
         <w:p>
           <w:pPr>
@@ -2260,7 +2211,6 @@
         <w:tag w:val="goog_rdk_54"/>
         <w:id w:val="43108616"/>
       </w:sdtPr>
-      <w:sdtEndPr/>
       <w:sdtContent>
         <w:p>
           <w:pPr>
@@ -2329,7 +2279,6 @@
         <w:tag w:val="goog_rdk_55"/>
         <w:id w:val="-427275798"/>
       </w:sdtPr>
-      <w:sdtEndPr/>
       <w:sdtContent>
         <w:p>
           <w:pPr>
@@ -2398,7 +2347,6 @@
         <w:tag w:val="goog_rdk_56"/>
         <w:id w:val="-118610438"/>
       </w:sdtPr>
-      <w:sdtEndPr/>
       <w:sdtContent>
         <w:p>
           <w:pPr>
@@ -2467,7 +2415,6 @@
         <w:tag w:val="goog_rdk_57"/>
         <w:id w:val="1217781197"/>
       </w:sdtPr>
-      <w:sdtEndPr/>
       <w:sdtContent>
         <w:p>
           <w:pPr>
@@ -2531,7 +2478,6 @@
         <w:id w:val="2007472135"/>
         <w:showingPlcHdr/>
       </w:sdtPr>
-      <w:sdtEndPr/>
       <w:sdtContent>
         <w:p>
           <w:pPr>
@@ -2568,7 +2514,6 @@
         <w:tag w:val="goog_rdk_59"/>
         <w:id w:val="-1563018572"/>
       </w:sdtPr>
-      <w:sdtEndPr/>
       <w:sdtContent>
         <w:p>
           <w:pPr>
@@ -2636,7 +2581,6 @@
         <w:tag w:val="goog_rdk_60"/>
         <w:id w:val="1801183913"/>
       </w:sdtPr>
-      <w:sdtEndPr/>
       <w:sdtContent>
         <w:p>
           <w:pPr>
@@ -2705,7 +2649,6 @@
         <w:tag w:val="goog_rdk_61"/>
         <w:id w:val="-862210925"/>
       </w:sdtPr>
-      <w:sdtEndPr/>
       <w:sdtContent>
         <w:p>
           <w:pPr>
@@ -2782,7 +2725,6 @@
         <w:id w:val="-1074430707"/>
         <w:showingPlcHdr/>
       </w:sdtPr>
-      <w:sdtEndPr/>
       <w:sdtContent>
         <w:p>
           <w:pPr>
@@ -2810,7 +2752,6 @@
         <w:tag w:val="goog_rdk_63"/>
         <w:id w:val="-1466117014"/>
       </w:sdtPr>
-      <w:sdtEndPr/>
       <w:sdtContent>
         <w:p>
           <w:pPr>
@@ -2875,7 +2816,6 @@
         <w:id w:val="1015264231"/>
         <w:showingPlcHdr/>
       </w:sdtPr>
-      <w:sdtEndPr/>
       <w:sdtContent>
         <w:p>
           <w:pPr>
@@ -2961,7 +2901,6 @@
         <w:id w:val="-1464884534"/>
         <w:showingPlcHdr/>
       </w:sdtPr>
-      <w:sdtEndPr/>
       <w:sdtContent>
         <w:p>
           <w:pPr>
@@ -2996,7 +2935,6 @@
         <w:id w:val="-1929638898"/>
         <w:showingPlcHdr/>
       </w:sdtPr>
-      <w:sdtEndPr/>
       <w:sdtContent>
         <w:p>
           <w:pPr>
@@ -3043,7 +2981,6 @@
           <w:id w:val="-1045519923"/>
           <w:showingPlcHdr/>
         </w:sdtPr>
-        <w:sdtEndPr/>
         <w:sdtContent>
           <w:r>
             <w:rPr>
@@ -3138,7 +3075,6 @@
         <w:id w:val="-1513140300"/>
         <w:showingPlcHdr/>
       </w:sdtPr>
-      <w:sdtEndPr/>
       <w:sdtContent>
         <w:p>
           <w:pPr>
@@ -3174,7 +3110,6 @@
         <w:tag w:val="goog_rdk_70"/>
         <w:id w:val="306049770"/>
       </w:sdtPr>
-      <w:sdtEndPr/>
       <w:sdtContent>
         <w:p>
           <w:pPr>
@@ -3217,7 +3152,6 @@
         <w:tag w:val="goog_rdk_79"/>
         <w:id w:val="-1660690922"/>
       </w:sdtPr>
-      <w:sdtEndPr/>
       <w:sdtContent>
         <w:p>
           <w:pPr>
@@ -3302,7 +3236,7 @@
                   </wp:anchor>
                 </w:drawing>
               </mc:Choice>
-              <mc:Fallback xmlns:cx2="http://schemas.microsoft.com/office/drawing/2015/10/21/chartex" xmlns:cx3="http://schemas.microsoft.com/office/drawing/2016/5/9/chartex" xmlns:cx4="http://schemas.microsoft.com/office/drawing/2016/5/10/chartex" xmlns:cx5="http://schemas.microsoft.com/office/drawing/2016/5/11/chartex" xmlns:cx6="http://schemas.microsoft.com/office/drawing/2016/5/12/chartex" xmlns:cx7="http://schemas.microsoft.com/office/drawing/2016/5/13/chartex" xmlns:cx8="http://schemas.microsoft.com/office/drawing/2016/5/14/chartex" xmlns:aink="http://schemas.microsoft.com/office/drawing/2016/ink" xmlns:am3d="http://schemas.microsoft.com/office/drawing/2017/model3d" xmlns:w16cex="http://schemas.microsoft.com/office/word/2018/wordml/cex" xmlns:w16cid="http://schemas.microsoft.com/office/word/2016/wordml/cid" xmlns:w16="http://schemas.microsoft.com/office/word/2018/wordml" xmlns:w16sdtdh="http://schemas.microsoft.com/office/word/2020/wordml/sdtdatahash">
+              <mc:Fallback>
                 <w:pict>
                   <v:rect w14:anchorId="04F52885" id="직사각형 2" o:spid="_x0000_s1026" style="position:absolute;margin-left:-.7pt;margin-top:-.15pt;width:451.65pt;height:19.65pt;z-index:-251657216;visibility:visible;mso-wrap-style:square;mso-wrap-distance-left:9pt;mso-wrap-distance-top:0;mso-wrap-distance-right:9pt;mso-wrap-distance-bottom:0;mso-position-horizontal:absolute;mso-position-horizontal-relative:text;mso-position-vertical:absolute;mso-position-vertical-relative:text;v-text-anchor:middle" o:gfxdata="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" fillcolor="#193db0" stroked="f" strokeweight="2pt"/>
                 </w:pict>
@@ -3412,7 +3346,6 @@
         <w:tag w:val="goog_rdk_81"/>
         <w:id w:val="785466908"/>
       </w:sdtPr>
-      <w:sdtEndPr/>
       <w:sdtContent>
         <w:p>
           <w:pPr>
@@ -3524,15 +3457,7 @@
               <w:color w:val="000000" w:themeColor="text1" w:themeShade="BF"/>
               <w:sz w:val="22"/>
             </w:rPr>
-            <w:t xml:space="preserve"> </w:t>
-          </w:r>
-          <w:r>
-            <w:rPr>
-              <w:rFonts w:ascii="SamsungOne 400" w:hAnsi="SamsungOne 400" w:cs="Times New Roman"/>
-              <w:color w:val="000000" w:themeColor="text1" w:themeShade="BF"/>
-              <w:sz w:val="22"/>
-            </w:rPr>
-            <w:t>The annual globe roach crash statistics say that over 3280 people d</w:t>
+            <w:t xml:space="preserve"> The annual globe roach crash statistics say that over 3280 people d</w:t>
           </w:r>
           <w:r>
             <w:rPr>
@@ -4198,7 +4123,6 @@
         <w:tag w:val="goog_rdk_96"/>
         <w:id w:val="-462890988"/>
       </w:sdtPr>
-      <w:sdtEndPr/>
       <w:sdtContent>
         <w:p>
           <w:pPr>
@@ -4232,7 +4156,6 @@
         <w:tag w:val="goog_rdk_97"/>
         <w:id w:val="-329831763"/>
       </w:sdtPr>
-      <w:sdtEndPr/>
       <w:sdtContent>
         <w:sdt>
           <w:sdtPr>
@@ -4244,7 +4167,6 @@
             <w:tag w:val="goog_rdk_81"/>
             <w:id w:val="633605973"/>
           </w:sdtPr>
-          <w:sdtEndPr/>
           <w:sdtContent>
             <w:p>
               <w:pPr>
@@ -4567,7 +4489,6 @@
         <w:tag w:val="goog_rdk_136"/>
         <w:id w:val="-1209335858"/>
       </w:sdtPr>
-      <w:sdtEndPr/>
       <w:sdtContent>
         <w:p>
           <w:pPr>
@@ -4601,7 +4522,6 @@
         <w:tag w:val="goog_rdk_97"/>
         <w:id w:val="1143392081"/>
       </w:sdtPr>
-      <w:sdtEndPr/>
       <w:sdtContent>
         <w:sdt>
           <w:sdtPr>
@@ -4613,7 +4533,6 @@
             <w:tag w:val="goog_rdk_81"/>
             <w:id w:val="-494180918"/>
           </w:sdtPr>
-          <w:sdtEndPr/>
           <w:sdtContent>
             <w:p>
               <w:pPr>
@@ -4813,7 +4732,6 @@
         <w:tag w:val="goog_rdk_96"/>
         <w:id w:val="-437903547"/>
       </w:sdtPr>
-      <w:sdtEndPr/>
       <w:sdtContent>
         <w:p>
           <w:pPr>
@@ -4888,15 +4806,7 @@
                   <w:color w:val="000000" w:themeColor="text1" w:themeShade="BF"/>
                   <w:sz w:val="22"/>
                 </w:rPr>
-                <w:t xml:space="preserve">Exploring Generalized Traffic Sign </w:t>
-              </w:r>
-              <w:r>
-                <w:rPr>
-                  <w:rFonts w:ascii="SamsungOne 400" w:hAnsi="SamsungOne 400" w:cs="Times New Roman"/>
-                  <w:color w:val="000000" w:themeColor="text1" w:themeShade="BF"/>
-                  <w:sz w:val="22"/>
-                </w:rPr>
-                <w:t xml:space="preserve">Dataset </w:t>
+                <w:t xml:space="preserve">Exploring Generalized Traffic Sign Dataset </w:t>
               </w:r>
               <w:r>
                 <w:rPr>
@@ -5123,7 +5033,7 @@
                   </wp:anchor>
                 </w:drawing>
               </mc:Choice>
-              <mc:Fallback xmlns:cx2="http://schemas.microsoft.com/office/drawing/2015/10/21/chartex" xmlns:cx3="http://schemas.microsoft.com/office/drawing/2016/5/9/chartex" xmlns:cx4="http://schemas.microsoft.com/office/drawing/2016/5/10/chartex" xmlns:cx5="http://schemas.microsoft.com/office/drawing/2016/5/11/chartex" xmlns:cx6="http://schemas.microsoft.com/office/drawing/2016/5/12/chartex" xmlns:cx7="http://schemas.microsoft.com/office/drawing/2016/5/13/chartex" xmlns:cx8="http://schemas.microsoft.com/office/drawing/2016/5/14/chartex" xmlns:aink="http://schemas.microsoft.com/office/drawing/2016/ink" xmlns:am3d="http://schemas.microsoft.com/office/drawing/2017/model3d" xmlns:w16cex="http://schemas.microsoft.com/office/word/2018/wordml/cex" xmlns:w16cid="http://schemas.microsoft.com/office/word/2016/wordml/cid" xmlns:w16="http://schemas.microsoft.com/office/word/2018/wordml" xmlns:w16sdtdh="http://schemas.microsoft.com/office/word/2020/wordml/sdtdatahash">
+              <mc:Fallback>
                 <w:pict>
                   <v:rect w14:anchorId="733C0608" id="직사각형 3" o:spid="_x0000_s1026" style="position:absolute;margin-left:-.7pt;margin-top:-.1pt;width:451.65pt;height:19.65pt;z-index:-251655168;visibility:visible;mso-wrap-style:square;mso-wrap-distance-left:9pt;mso-wrap-distance-top:0;mso-wrap-distance-right:9pt;mso-wrap-distance-bottom:0;mso-position-horizontal:absolute;mso-position-horizontal-relative:text;mso-position-vertical:absolute;mso-position-vertical-relative:text;v-text-anchor:middle" o:gfxdata="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" fillcolor="#193db0" stroked="f" strokeweight="2pt"/>
                 </w:pict>
@@ -5212,8 +5122,6 @@
             <w:t>Data Acquisition</w:t>
           </w:r>
         </w:p>
-        <w:bookmarkStart w:id="1" w:name="_GoBack" w:displacedByCustomXml="next"/>
-        <w:bookmarkEnd w:id="1" w:displacedByCustomXml="next"/>
       </w:sdtContent>
     </w:sdt>
     <w:sdt>
@@ -5339,7 +5247,6 @@
         <w:tag w:val="goog_rdk_97"/>
         <w:id w:val="1762327235"/>
       </w:sdtPr>
-      <w:sdtEndPr/>
       <w:sdtContent>
         <w:sdt>
           <w:sdtPr>
@@ -5351,7 +5258,6 @@
             <w:tag w:val="goog_rdk_81"/>
             <w:id w:val="2101295436"/>
           </w:sdtPr>
-          <w:sdtEndPr/>
           <w:sdtContent>
             <w:p>
               <w:pPr>
@@ -5645,7 +5551,6 @@
         <w:tag w:val="goog_rdk_97"/>
         <w:id w:val="1807432170"/>
       </w:sdtPr>
-      <w:sdtEndPr/>
       <w:sdtContent>
         <w:sdt>
           <w:sdtPr>
@@ -5657,7 +5562,6 @@
             <w:tag w:val="goog_rdk_81"/>
             <w:id w:val="138851794"/>
           </w:sdtPr>
-          <w:sdtEndPr/>
           <w:sdtContent>
             <w:p>
               <w:pPr>
@@ -5851,7 +5755,6 @@
             <w:tag w:val="goog_rdk_81"/>
             <w:id w:val="-49924936"/>
           </w:sdtPr>
-          <w:sdtEndPr/>
           <w:sdtContent>
             <w:p>
               <w:pPr>
@@ -6046,7 +5949,7 @@
                   </wp:anchor>
                 </w:drawing>
               </mc:Choice>
-              <mc:Fallback xmlns:cx2="http://schemas.microsoft.com/office/drawing/2015/10/21/chartex" xmlns:cx3="http://schemas.microsoft.com/office/drawing/2016/5/9/chartex" xmlns:cx4="http://schemas.microsoft.com/office/drawing/2016/5/10/chartex" xmlns:cx5="http://schemas.microsoft.com/office/drawing/2016/5/11/chartex" xmlns:cx6="http://schemas.microsoft.com/office/drawing/2016/5/12/chartex" xmlns:cx7="http://schemas.microsoft.com/office/drawing/2016/5/13/chartex" xmlns:cx8="http://schemas.microsoft.com/office/drawing/2016/5/14/chartex" xmlns:aink="http://schemas.microsoft.com/office/drawing/2016/ink" xmlns:am3d="http://schemas.microsoft.com/office/drawing/2017/model3d" xmlns:w16cex="http://schemas.microsoft.com/office/word/2018/wordml/cex" xmlns:w16cid="http://schemas.microsoft.com/office/word/2016/wordml/cid" xmlns:w16="http://schemas.microsoft.com/office/word/2018/wordml" xmlns:w16sdtdh="http://schemas.microsoft.com/office/word/2020/wordml/sdtdatahash">
+              <mc:Fallback>
                 <w:pict>
                   <v:rect w14:anchorId="7DE8F70C" id="직사각형 4" o:spid="_x0000_s1026" style="position:absolute;margin-left:-.7pt;margin-top:0;width:451.65pt;height:19.65pt;z-index:-251653120;visibility:visible;mso-wrap-style:square;mso-wrap-distance-left:9pt;mso-wrap-distance-top:0;mso-wrap-distance-right:9pt;mso-wrap-distance-bottom:0;mso-position-horizontal:absolute;mso-position-horizontal-relative:text;mso-position-vertical:absolute;mso-position-vertical-relative:text;v-text-anchor:middle" o:gfxdata="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" fillcolor="#193db0" stroked="f" strokeweight="2pt"/>
                 </w:pict>
@@ -6085,7 +5988,6 @@
         <w:tag w:val="goog_rdk_250"/>
         <w:id w:val="-1430663278"/>
       </w:sdtPr>
-      <w:sdtEndPr/>
       <w:sdtContent>
         <w:p>
           <w:pPr>
@@ -6103,7 +6005,6 @@
         <w:p>
           <w:pPr>
             <w:widowControl/>
-            <w:ind w:leftChars="213" w:left="427" w:hanging="1"/>
             <w:jc w:val="left"/>
             <w:rPr>
               <w:rFonts w:ascii="SamsungOne 400" w:hAnsi="SamsungOne 400" w:cs="Times New Roman"/>
@@ -6171,7 +6072,6 @@
         <w:tag w:val="goog_rdk_251"/>
         <w:id w:val="2044553165"/>
       </w:sdtPr>
-      <w:sdtEndPr/>
       <w:sdtContent>
         <w:p>
           <w:pPr>
@@ -6233,21 +6133,19 @@
     </w:sdt>
     <w:sdt>
       <w:sdtPr>
-        <w:rPr>
-          <w:rFonts w:ascii="SamsungOne 400" w:hAnsi="SamsungOne 400" w:cs="Times New Roman"/>
-          <w:color w:val="000000" w:themeColor="text1" w:themeShade="BF"/>
-          <w:sz w:val="22"/>
-          <w:szCs w:val="20"/>
-        </w:rPr>
         <w:tag w:val="goog_rdk_96"/>
         <w:id w:val="-1008676048"/>
       </w:sdtPr>
-      <w:sdtEndPr/>
       <w:sdtContent>
         <w:p>
           <w:pPr>
+            <w:pStyle w:val="ListParagraph"/>
             <w:widowControl/>
-            <w:ind w:leftChars="213" w:left="427" w:hanging="1"/>
+            <w:numPr>
+              <w:ilvl w:val="1"/>
+              <w:numId w:val="43"/>
+            </w:numPr>
+            <w:ind w:leftChars="0"/>
             <w:jc w:val="left"/>
             <w:rPr>
               <w:rFonts w:ascii="SamsungOne 400" w:hAnsi="SamsungOne 400" w:cs="Times New Roman"/>
@@ -6256,15 +6154,6 @@
               <w:szCs w:val="20"/>
             </w:rPr>
           </w:pPr>
-          <w:r>
-            <w:rPr>
-              <w:rFonts w:ascii="SamsungOne 400" w:hAnsi="SamsungOne 400" w:cs="Times New Roman"/>
-              <w:color w:val="000000" w:themeColor="text1" w:themeShade="BF"/>
-              <w:sz w:val="22"/>
-              <w:szCs w:val="20"/>
-            </w:rPr>
-            <w:t xml:space="preserve">3.2 </w:t>
-          </w:r>
           <w:r>
             <w:rPr>
               <w:rFonts w:ascii="SamsungOne 400" w:hAnsi="SamsungOne 400" w:cs="Times New Roman"/>
@@ -6280,56 +6169,139 @@
     <w:sdt>
       <w:sdtPr>
         <w:rPr>
-          <w:rFonts w:ascii="SamsungOne 400" w:hAnsi="SamsungOne 400" w:cs="Times New Roman"/>
-          <w:color w:val="000000" w:themeColor="text1" w:themeShade="BF"/>
           <w:sz w:val="22"/>
           <w:szCs w:val="20"/>
         </w:rPr>
         <w:tag w:val="goog_rdk_97"/>
         <w:id w:val="786541343"/>
       </w:sdtPr>
-      <w:sdtEndPr/>
+      <w:sdtEndPr>
+        <w:rPr>
+          <w:sz w:val="20"/>
+          <w:szCs w:val="22"/>
+        </w:rPr>
+      </w:sdtEndPr>
       <w:sdtContent>
         <w:sdt>
           <w:sdtPr>
             <w:rPr>
-              <w:rFonts w:ascii="SamsungOne 400" w:hAnsi="SamsungOne 400" w:cs="Times New Roman"/>
-              <w:color w:val="000000" w:themeColor="text1" w:themeShade="BF"/>
               <w:sz w:val="22"/>
               <w:szCs w:val="20"/>
             </w:rPr>
             <w:tag w:val="goog_rdk_81"/>
             <w:id w:val="956292548"/>
           </w:sdtPr>
-          <w:sdtEndPr/>
+          <w:sdtEndPr>
+            <w:rPr>
+              <w:sz w:val="20"/>
+              <w:szCs w:val="22"/>
+            </w:rPr>
+          </w:sdtEndPr>
           <w:sdtContent>
+            <w:p>
+              <w:pPr>
+                <w:widowControl/>
+                <w:ind w:firstLine="426"/>
+                <w:jc w:val="left"/>
+                <w:rPr>
+                  <w:sz w:val="22"/>
+                  <w:szCs w:val="20"/>
+                </w:rPr>
+              </w:pPr>
+            </w:p>
+            <w:p>
+              <w:pPr>
+                <w:pStyle w:val="ListParagraph"/>
+                <w:widowControl/>
+                <w:numPr>
+                  <w:ilvl w:val="2"/>
+                  <w:numId w:val="43"/>
+                </w:numPr>
+                <w:ind w:leftChars="0"/>
+                <w:jc w:val="left"/>
+                <w:rPr>
+                  <w:rFonts w:ascii="SamsungOne 400" w:hAnsi="SamsungOne 400" w:cs="Times New Roman"/>
+                  <w:bCs/>
+                  <w:color w:val="000000" w:themeColor="text1" w:themeShade="BF"/>
+                  <w:sz w:val="24"/>
+                  <w:szCs w:val="24"/>
+                </w:rPr>
+              </w:pPr>
+              <w:r>
+                <w:rPr>
+                  <w:rFonts w:ascii="SamsungOne 400" w:hAnsi="SamsungOne 400" w:cs="Times New Roman"/>
+                  <w:bCs/>
+                  <w:color w:val="000000" w:themeColor="text1" w:themeShade="BF"/>
+                  <w:sz w:val="24"/>
+                  <w:szCs w:val="24"/>
+                </w:rPr>
+                <w:t>Folder Structure</w:t>
+              </w:r>
+              <w:r>
+                <w:rPr>
+                  <w:rFonts w:ascii="SamsungOne 400" w:hAnsi="SamsungOne 400" w:cs="Times New Roman"/>
+                  <w:bCs/>
+                  <w:color w:val="000000" w:themeColor="text1" w:themeShade="BF"/>
+                  <w:sz w:val="24"/>
+                  <w:szCs w:val="24"/>
+                </w:rPr>
+                <w:t xml:space="preserve"> of Dataset</w:t>
+              </w:r>
+            </w:p>
+            <w:p>
+              <w:pPr>
+                <w:pStyle w:val="ListParagraph"/>
+                <w:widowControl/>
+                <w:ind w:leftChars="0" w:left="720"/>
+                <w:jc w:val="left"/>
+                <w:rPr>
+                  <w:rFonts w:ascii="SamsungOne 400" w:hAnsi="SamsungOne 400" w:cs="Times New Roman"/>
+                  <w:bCs/>
+                  <w:color w:val="000000" w:themeColor="text1" w:themeShade="BF"/>
+                  <w:sz w:val="24"/>
+                  <w:szCs w:val="24"/>
+                </w:rPr>
+              </w:pPr>
+            </w:p>
             <w:p>
               <w:pPr>
                 <w:pStyle w:val="ListParagraph"/>
                 <w:widowControl/>
                 <w:numPr>
                   <w:ilvl w:val="0"/>
-                  <w:numId w:val="29"/>
+                  <w:numId w:val="36"/>
                 </w:numPr>
                 <w:ind w:leftChars="0"/>
                 <w:jc w:val="left"/>
                 <w:rPr>
                   <w:rFonts w:ascii="SamsungOne 400" w:hAnsi="SamsungOne 400" w:cs="Times New Roman"/>
-                  <w:b/>
-                  <w:color w:val="000000" w:themeColor="text1" w:themeShade="BF"/>
-                  <w:sz w:val="24"/>
-                  <w:szCs w:val="24"/>
+                  <w:color w:val="000000" w:themeColor="text1" w:themeShade="BF"/>
+                  <w:sz w:val="22"/>
                 </w:rPr>
               </w:pPr>
               <w:r>
                 <w:rPr>
                   <w:rFonts w:ascii="SamsungOne 400" w:hAnsi="SamsungOne 400" w:cs="Times New Roman"/>
-                  <w:b/>
-                  <w:color w:val="000000" w:themeColor="text1" w:themeShade="BF"/>
-                  <w:sz w:val="24"/>
-                  <w:szCs w:val="24"/>
-                </w:rPr>
-                <w:t>Folder Structure:</w:t>
+                  <w:color w:val="000000" w:themeColor="text1" w:themeShade="BF"/>
+                  <w:sz w:val="22"/>
+                </w:rPr>
+                <w:t>The data-set contains Train and Test Folder. Train folder has 43 different folders named from 0 to 42. Each folder contains images from the</w:t>
+              </w:r>
+              <w:r>
+                <w:rPr>
+                  <w:rFonts w:ascii="SamsungOne 400" w:hAnsi="SamsungOne 400" w:cs="Times New Roman"/>
+                  <w:color w:val="000000" w:themeColor="text1" w:themeShade="BF"/>
+                  <w:sz w:val="22"/>
+                </w:rPr>
+                <w:t xml:space="preserve"> </w:t>
+              </w:r>
+              <w:r>
+                <w:rPr>
+                  <w:rFonts w:ascii="SamsungOne 400" w:hAnsi="SamsungOne 400" w:cs="Times New Roman"/>
+                  <w:color w:val="000000" w:themeColor="text1" w:themeShade="BF"/>
+                  <w:sz w:val="22"/>
+                </w:rPr>
+                <w:t>perspective class.</w:t>
               </w:r>
             </w:p>
             <w:p>
@@ -6338,7 +6310,7 @@
                 <w:widowControl/>
                 <w:numPr>
                   <w:ilvl w:val="0"/>
-                  <w:numId w:val="30"/>
+                  <w:numId w:val="36"/>
                 </w:numPr>
                 <w:ind w:leftChars="0"/>
                 <w:jc w:val="left"/>
@@ -6354,52 +6326,7 @@
                   <w:color w:val="000000" w:themeColor="text1" w:themeShade="BF"/>
                   <w:sz w:val="22"/>
                 </w:rPr>
-                <w:t xml:space="preserve">The data-set contains Train and Test Folder. Train folder has 43 different </w:t>
-              </w:r>
-            </w:p>
-            <w:p>
-              <w:pPr>
-                <w:pStyle w:val="ListParagraph"/>
-                <w:widowControl/>
-                <w:ind w:leftChars="0" w:left="2226"/>
-                <w:jc w:val="left"/>
-                <w:rPr>
-                  <w:rFonts w:ascii="SamsungOne 400" w:hAnsi="SamsungOne 400" w:cs="Times New Roman"/>
-                  <w:color w:val="000000" w:themeColor="text1" w:themeShade="BF"/>
-                  <w:sz w:val="22"/>
-                </w:rPr>
-              </w:pPr>
-              <w:r>
-                <w:rPr>
-                  <w:rFonts w:ascii="SamsungOne 400" w:hAnsi="SamsungOne 400" w:cs="Times New Roman"/>
-                  <w:color w:val="000000" w:themeColor="text1" w:themeShade="BF"/>
-                  <w:sz w:val="22"/>
-                </w:rPr>
-                <w:t>f</w:t>
-              </w:r>
-              <w:r>
-                <w:rPr>
-                  <w:rFonts w:ascii="SamsungOne 400" w:hAnsi="SamsungOne 400" w:cs="Times New Roman"/>
-                  <w:color w:val="000000" w:themeColor="text1" w:themeShade="BF"/>
-                  <w:sz w:val="22"/>
-                </w:rPr>
-                <w:t>olders named from 0 to 42.</w:t>
-              </w:r>
-              <w:r>
-                <w:rPr>
-                  <w:rFonts w:ascii="SamsungOne 400" w:hAnsi="SamsungOne 400" w:cs="Times New Roman"/>
-                  <w:color w:val="000000" w:themeColor="text1" w:themeShade="BF"/>
-                  <w:sz w:val="22"/>
-                </w:rPr>
-                <w:t xml:space="preserve"> Each folder contains images from the     perspective class</w:t>
-              </w:r>
-              <w:r>
-                <w:rPr>
-                  <w:rFonts w:ascii="SamsungOne 400" w:hAnsi="SamsungOne 400" w:cs="Times New Roman"/>
-                  <w:color w:val="000000" w:themeColor="text1" w:themeShade="BF"/>
-                  <w:sz w:val="22"/>
-                </w:rPr>
-                <w:t>.</w:t>
+                <w:t>There are 39,209 train images and 12,630 test images. All images are 3- channel RGB-image</w:t>
               </w:r>
             </w:p>
             <w:p>
@@ -6408,7 +6335,7 @@
                 <w:widowControl/>
                 <w:numPr>
                   <w:ilvl w:val="0"/>
-                  <w:numId w:val="30"/>
+                  <w:numId w:val="36"/>
                 </w:numPr>
                 <w:ind w:leftChars="0"/>
                 <w:jc w:val="left"/>
@@ -6424,46 +6351,16 @@
                   <w:color w:val="000000" w:themeColor="text1" w:themeShade="BF"/>
                   <w:sz w:val="22"/>
                 </w:rPr>
-                <w:t>There are 39,209 train images and 12,630 test images. All images are 3- channel RGB-images.</w:t>
-              </w:r>
-            </w:p>
-            <w:p>
-              <w:pPr>
-                <w:pStyle w:val="ListParagraph"/>
-                <w:widowControl/>
-                <w:numPr>
-                  <w:ilvl w:val="0"/>
-                  <w:numId w:val="30"/>
-                </w:numPr>
-                <w:ind w:leftChars="0"/>
-                <w:jc w:val="left"/>
-                <w:rPr>
-                  <w:rFonts w:ascii="SamsungOne 400" w:hAnsi="SamsungOne 400" w:cs="Times New Roman"/>
-                  <w:color w:val="000000" w:themeColor="text1" w:themeShade="BF"/>
-                  <w:sz w:val="22"/>
-                </w:rPr>
-              </w:pPr>
-              <w:r>
-                <w:rPr>
-                  <w:rFonts w:ascii="SamsungOne 400" w:hAnsi="SamsungOne 400" w:cs="Times New Roman"/>
-                  <w:color w:val="000000" w:themeColor="text1" w:themeShade="BF"/>
-                  <w:sz w:val="22"/>
-                </w:rPr>
                 <w:t>There are also Train.csv and Test.csv files which contains information about</w:t>
               </w:r>
-            </w:p>
-            <w:p>
-              <w:pPr>
-                <w:pStyle w:val="ListParagraph"/>
-                <w:widowControl/>
-                <w:ind w:leftChars="0" w:left="2226"/>
-                <w:jc w:val="left"/>
-                <w:rPr>
-                  <w:rFonts w:ascii="SamsungOne 400" w:hAnsi="SamsungOne 400" w:cs="Times New Roman"/>
-                  <w:color w:val="000000" w:themeColor="text1" w:themeShade="BF"/>
-                  <w:sz w:val="22"/>
-                </w:rPr>
-              </w:pPr>
+              <w:r>
+                <w:rPr>
+                  <w:rFonts w:ascii="SamsungOne 400" w:hAnsi="SamsungOne 400" w:cs="Times New Roman"/>
+                  <w:color w:val="000000" w:themeColor="text1" w:themeShade="BF"/>
+                  <w:sz w:val="22"/>
+                </w:rPr>
+                <w:t xml:space="preserve"> </w:t>
+              </w:r>
               <w:r>
                 <w:rPr>
                   <w:rFonts w:ascii="SamsungOne 400" w:hAnsi="SamsungOne 400" w:cs="Times New Roman"/>
@@ -6479,7 +6376,7 @@
                 <w:widowControl/>
                 <w:numPr>
                   <w:ilvl w:val="0"/>
-                  <w:numId w:val="30"/>
+                  <w:numId w:val="36"/>
                 </w:numPr>
                 <w:ind w:leftChars="0"/>
                 <w:jc w:val="left"/>
@@ -6496,6 +6393,97 @@
                   <w:sz w:val="22"/>
                 </w:rPr>
                 <w:t>All the images are distributed in 43 classes.</w:t>
+              </w:r>
+            </w:p>
+            <w:p>
+              <w:pPr>
+                <w:widowControl/>
+                <w:ind w:left="426"/>
+                <w:jc w:val="left"/>
+                <w:rPr>
+                  <w:rFonts w:ascii="SamsungOne 400" w:hAnsi="SamsungOne 400" w:cs="Times New Roman"/>
+                  <w:color w:val="000000" w:themeColor="text1" w:themeShade="BF"/>
+                  <w:sz w:val="22"/>
+                </w:rPr>
+              </w:pPr>
+            </w:p>
+            <w:p>
+              <w:pPr>
+                <w:pStyle w:val="ListParagraph"/>
+                <w:widowControl/>
+                <w:numPr>
+                  <w:ilvl w:val="2"/>
+                  <w:numId w:val="43"/>
+                </w:numPr>
+                <w:ind w:leftChars="0"/>
+                <w:jc w:val="left"/>
+                <w:rPr>
+                  <w:rFonts w:ascii="SamsungOne 400" w:hAnsi="SamsungOne 400" w:cs="Times New Roman"/>
+                  <w:color w:val="000000" w:themeColor="text1" w:themeShade="BF"/>
+                  <w:sz w:val="22"/>
+                </w:rPr>
+              </w:pPr>
+              <w:r>
+                <w:rPr>
+                  <w:rFonts w:ascii="SamsungOne 400" w:hAnsi="SamsungOne 400" w:cs="Times New Roman"/>
+                  <w:color w:val="000000" w:themeColor="text1" w:themeShade="BF"/>
+                  <w:sz w:val="22"/>
+                </w:rPr>
+                <w:t>Data Size and Shape</w:t>
+              </w:r>
+            </w:p>
+            <w:p>
+              <w:pPr>
+                <w:pStyle w:val="ListParagraph"/>
+                <w:widowControl/>
+                <w:ind w:leftChars="0" w:left="720"/>
+                <w:jc w:val="left"/>
+                <w:rPr>
+                  <w:rFonts w:ascii="SamsungOne 400" w:hAnsi="SamsungOne 400" w:cs="Times New Roman"/>
+                  <w:color w:val="000000" w:themeColor="text1" w:themeShade="BF"/>
+                  <w:sz w:val="22"/>
+                </w:rPr>
+              </w:pPr>
+            </w:p>
+            <w:p>
+              <w:pPr>
+                <w:pStyle w:val="ListParagraph"/>
+                <w:widowControl/>
+                <w:numPr>
+                  <w:ilvl w:val="0"/>
+                  <w:numId w:val="37"/>
+                </w:numPr>
+                <w:ind w:leftChars="0"/>
+                <w:jc w:val="left"/>
+                <w:rPr>
+                  <w:rFonts w:ascii="SamsungOne 400" w:hAnsi="SamsungOne 400" w:cs="Times New Roman"/>
+                  <w:color w:val="000000" w:themeColor="text1" w:themeShade="BF"/>
+                  <w:sz w:val="22"/>
+                </w:rPr>
+              </w:pPr>
+              <w:r>
+                <w:rPr>
+                  <w:rFonts w:ascii="SamsungOne 400" w:hAnsi="SamsungOne 400" w:cs="Times New Roman"/>
+                  <w:color w:val="000000" w:themeColor="text1" w:themeShade="BF"/>
+                  <w:sz w:val="22"/>
+                </w:rPr>
+                <w:t>Number of training examples</w:t>
+              </w:r>
+              <w:r>
+                <w:rPr>
+                  <w:rFonts w:ascii="SamsungOne 400" w:hAnsi="SamsungOne 400" w:cs="Times New Roman"/>
+                  <w:color w:val="000000" w:themeColor="text1" w:themeShade="BF"/>
+                  <w:sz w:val="22"/>
+                </w:rPr>
+                <w:t>:</w:t>
+              </w:r>
+              <w:r>
+                <w:rPr>
+                  <w:rFonts w:ascii="SamsungOne 400" w:hAnsi="SamsungOne 400" w:cs="Times New Roman"/>
+                  <w:color w:val="000000" w:themeColor="text1" w:themeShade="BF"/>
+                  <w:sz w:val="22"/>
+                </w:rPr>
+                <w:t xml:space="preserve"> 31367</w:t>
               </w:r>
             </w:p>
             <w:p>
@@ -6504,7 +6492,7 @@
                 <w:widowControl/>
                 <w:numPr>
                   <w:ilvl w:val="0"/>
-                  <w:numId w:val="29"/>
+                  <w:numId w:val="37"/>
                 </w:numPr>
                 <w:ind w:leftChars="0"/>
                 <w:jc w:val="left"/>
@@ -6520,7 +6508,23 @@
                   <w:color w:val="000000" w:themeColor="text1" w:themeShade="BF"/>
                   <w:sz w:val="22"/>
                 </w:rPr>
-                <w:t>Checking for class imbalance in training set</w:t>
+                <w:t>Number of validation example</w:t>
+              </w:r>
+              <w:r>
+                <w:rPr>
+                  <w:rFonts w:ascii="SamsungOne 400" w:hAnsi="SamsungOne 400" w:cs="Times New Roman"/>
+                  <w:color w:val="000000" w:themeColor="text1" w:themeShade="BF"/>
+                  <w:sz w:val="22"/>
+                </w:rPr>
+                <w:t>s:</w:t>
+              </w:r>
+              <w:r>
+                <w:rPr>
+                  <w:rFonts w:ascii="SamsungOne 400" w:hAnsi="SamsungOne 400" w:cs="Times New Roman"/>
+                  <w:color w:val="000000" w:themeColor="text1" w:themeShade="BF"/>
+                  <w:sz w:val="22"/>
+                </w:rPr>
+                <w:t xml:space="preserve"> 7842</w:t>
               </w:r>
             </w:p>
             <w:p>
@@ -6529,7 +6533,7 @@
                 <w:widowControl/>
                 <w:numPr>
                   <w:ilvl w:val="0"/>
-                  <w:numId w:val="29"/>
+                  <w:numId w:val="37"/>
                 </w:numPr>
                 <w:ind w:leftChars="0"/>
                 <w:jc w:val="left"/>
@@ -6545,7 +6549,23 @@
                   <w:color w:val="000000" w:themeColor="text1" w:themeShade="BF"/>
                   <w:sz w:val="22"/>
                 </w:rPr>
-                <w:t>Checking for class imbalance in test set</w:t>
+                <w:t>Number of testing examples</w:t>
+              </w:r>
+              <w:r>
+                <w:rPr>
+                  <w:rFonts w:ascii="SamsungOne 400" w:hAnsi="SamsungOne 400" w:cs="Times New Roman"/>
+                  <w:color w:val="000000" w:themeColor="text1" w:themeShade="BF"/>
+                  <w:sz w:val="22"/>
+                </w:rPr>
+                <w:t>:</w:t>
+              </w:r>
+              <w:r>
+                <w:rPr>
+                  <w:rFonts w:ascii="SamsungOne 400" w:hAnsi="SamsungOne 400" w:cs="Times New Roman"/>
+                  <w:color w:val="000000" w:themeColor="text1" w:themeShade="BF"/>
+                  <w:sz w:val="22"/>
+                </w:rPr>
+                <w:t xml:space="preserve"> 12630</w:t>
               </w:r>
             </w:p>
             <w:p>
@@ -6554,7 +6574,7 @@
                 <w:widowControl/>
                 <w:numPr>
                   <w:ilvl w:val="0"/>
-                  <w:numId w:val="29"/>
+                  <w:numId w:val="37"/>
                 </w:numPr>
                 <w:ind w:leftChars="0"/>
                 <w:jc w:val="left"/>
@@ -6570,7 +6590,64 @@
                   <w:color w:val="000000" w:themeColor="text1" w:themeShade="BF"/>
                   <w:sz w:val="22"/>
                 </w:rPr>
-                <w:t xml:space="preserve">Analyzing image dimension </w:t>
+                <w:t>Image data shape</w:t>
+              </w:r>
+              <w:r>
+                <w:rPr>
+                  <w:rFonts w:ascii="SamsungOne 400" w:hAnsi="SamsungOne 400" w:cs="Times New Roman"/>
+                  <w:color w:val="000000" w:themeColor="text1" w:themeShade="BF"/>
+                  <w:sz w:val="22"/>
+                </w:rPr>
+                <w:t>:</w:t>
+              </w:r>
+              <w:r>
+                <w:rPr>
+                  <w:rFonts w:ascii="SamsungOne 400" w:hAnsi="SamsungOne 400" w:cs="Times New Roman"/>
+                  <w:color w:val="000000" w:themeColor="text1" w:themeShade="BF"/>
+                  <w:sz w:val="22"/>
+                </w:rPr>
+                <w:t xml:space="preserve"> (30, 30, 3)</w:t>
+              </w:r>
+            </w:p>
+            <w:p>
+              <w:pPr>
+                <w:pStyle w:val="ListParagraph"/>
+                <w:widowControl/>
+                <w:numPr>
+                  <w:ilvl w:val="0"/>
+                  <w:numId w:val="37"/>
+                </w:numPr>
+                <w:ind w:leftChars="0"/>
+                <w:jc w:val="left"/>
+                <w:rPr>
+                  <w:rFonts w:ascii="SamsungOne 400" w:hAnsi="SamsungOne 400" w:cs="Times New Roman"/>
+                  <w:color w:val="000000" w:themeColor="text1" w:themeShade="BF"/>
+                  <w:sz w:val="22"/>
+                </w:rPr>
+              </w:pPr>
+              <w:r>
+                <w:rPr>
+                  <w:rFonts w:ascii="SamsungOne 400" w:hAnsi="SamsungOne 400" w:cs="Times New Roman"/>
+                  <w:color w:val="000000" w:themeColor="text1" w:themeShade="BF"/>
+                  <w:sz w:val="22"/>
+                </w:rPr>
+                <w:t>Number of labels/classes</w:t>
+              </w:r>
+              <w:r>
+                <w:rPr>
+                  <w:rFonts w:ascii="SamsungOne 400" w:hAnsi="SamsungOne 400" w:cs="Times New Roman"/>
+                  <w:color w:val="000000" w:themeColor="text1" w:themeShade="BF"/>
+                  <w:sz w:val="22"/>
+                </w:rPr>
+                <w:t>:</w:t>
+              </w:r>
+              <w:r>
+                <w:rPr>
+                  <w:rFonts w:ascii="SamsungOne 400" w:hAnsi="SamsungOne 400" w:cs="Times New Roman"/>
+                  <w:color w:val="000000" w:themeColor="text1" w:themeShade="BF"/>
+                  <w:sz w:val="22"/>
+                </w:rPr>
+                <w:t xml:space="preserve"> 43</w:t>
               </w:r>
             </w:p>
             <w:p>
@@ -6581,7 +6658,839 @@
                   <w:rFonts w:ascii="SamsungOne 400" w:hAnsi="SamsungOne 400" w:cs="Times New Roman"/>
                   <w:color w:val="000000" w:themeColor="text1" w:themeShade="BF"/>
                   <w:sz w:val="22"/>
-                  <w:szCs w:val="20"/>
+                </w:rPr>
+              </w:pPr>
+            </w:p>
+            <w:p>
+              <w:pPr>
+                <w:widowControl/>
+                <w:ind w:left="426"/>
+                <w:jc w:val="left"/>
+                <w:rPr>
+                  <w:rFonts w:ascii="SamsungOne 400" w:hAnsi="SamsungOne 400" w:cs="Times New Roman"/>
+                  <w:color w:val="000000" w:themeColor="text1" w:themeShade="BF"/>
+                  <w:sz w:val="22"/>
+                </w:rPr>
+              </w:pPr>
+            </w:p>
+            <w:p>
+              <w:pPr>
+                <w:widowControl/>
+                <w:ind w:left="426"/>
+                <w:jc w:val="left"/>
+                <w:rPr>
+                  <w:rFonts w:ascii="SamsungOne 400" w:hAnsi="SamsungOne 400" w:cs="Times New Roman"/>
+                  <w:color w:val="000000" w:themeColor="text1" w:themeShade="BF"/>
+                  <w:sz w:val="22"/>
+                </w:rPr>
+              </w:pPr>
+            </w:p>
+            <w:p>
+              <w:pPr>
+                <w:pStyle w:val="ListParagraph"/>
+                <w:widowControl/>
+                <w:numPr>
+                  <w:ilvl w:val="2"/>
+                  <w:numId w:val="43"/>
+                </w:numPr>
+                <w:ind w:leftChars="0"/>
+                <w:jc w:val="left"/>
+                <w:rPr>
+                  <w:rFonts w:ascii="SamsungOne 400" w:hAnsi="SamsungOne 400" w:cs="Times New Roman"/>
+                  <w:color w:val="000000" w:themeColor="text1" w:themeShade="BF"/>
+                  <w:sz w:val="22"/>
+                </w:rPr>
+              </w:pPr>
+              <w:r>
+                <w:rPr>
+                  <w:rFonts w:ascii="SamsungOne 400" w:hAnsi="SamsungOne 400" w:cs="Times New Roman"/>
+                  <w:color w:val="000000" w:themeColor="text1" w:themeShade="BF"/>
+                  <w:sz w:val="22"/>
+                </w:rPr>
+                <w:t>Data Visualization</w:t>
+              </w:r>
+            </w:p>
+            <w:p>
+              <w:pPr>
+                <w:widowControl/>
+                <w:ind w:left="426"/>
+                <w:jc w:val="left"/>
+                <w:rPr>
+                  <w:rFonts w:ascii="SamsungOne 400" w:hAnsi="SamsungOne 400" w:cs="Times New Roman"/>
+                  <w:color w:val="000000" w:themeColor="text1" w:themeShade="BF"/>
+                  <w:sz w:val="22"/>
+                </w:rPr>
+              </w:pPr>
+            </w:p>
+            <w:p>
+              <w:pPr>
+                <w:widowControl/>
+                <w:ind w:left="720"/>
+                <w:jc w:val="left"/>
+                <w:rPr>
+                  <w:rFonts w:ascii="SamsungOne 400" w:hAnsi="SamsungOne 400" w:cs="Times New Roman"/>
+                  <w:color w:val="000000" w:themeColor="text1" w:themeShade="BF"/>
+                  <w:sz w:val="22"/>
+                </w:rPr>
+              </w:pPr>
+              <w:r>
+                <w:rPr>
+                  <w:rFonts w:ascii="SamsungOne 400" w:hAnsi="SamsungOne 400" w:cs="Times New Roman"/>
+                  <w:color w:val="000000" w:themeColor="text1" w:themeShade="BF"/>
+                  <w:sz w:val="22"/>
+                </w:rPr>
+                <w:t xml:space="preserve">Before designing </w:t>
+              </w:r>
+              <w:r>
+                <w:rPr>
+                  <w:rFonts w:ascii="SamsungOne 400" w:hAnsi="SamsungOne 400" w:cs="Times New Roman"/>
+                  <w:color w:val="000000" w:themeColor="text1" w:themeShade="BF"/>
+                  <w:sz w:val="22"/>
+                </w:rPr>
+                <w:t>the model and start training it</w:t>
+              </w:r>
+              <w:r>
+                <w:rPr>
+                  <w:rFonts w:ascii="SamsungOne 400" w:hAnsi="SamsungOne 400" w:cs="Times New Roman"/>
+                  <w:color w:val="000000" w:themeColor="text1" w:themeShade="BF"/>
+                  <w:sz w:val="22"/>
+                </w:rPr>
+                <w:t xml:space="preserve">, it </w:t>
+              </w:r>
+              <w:r>
+                <w:rPr>
+                  <w:rFonts w:ascii="SamsungOne 400" w:hAnsi="SamsungOne 400" w:cs="Times New Roman"/>
+                  <w:color w:val="000000" w:themeColor="text1" w:themeShade="BF"/>
+                  <w:sz w:val="22"/>
+                </w:rPr>
+                <w:t>is really</w:t>
+              </w:r>
+              <w:r>
+                <w:rPr>
+                  <w:rFonts w:ascii="SamsungOne 400" w:hAnsi="SamsungOne 400" w:cs="Times New Roman"/>
+                  <w:color w:val="000000" w:themeColor="text1" w:themeShade="BF"/>
+                  <w:sz w:val="22"/>
+                </w:rPr>
+                <w:t xml:space="preserve"> important to visualize the data in various ways to gain some intuition for what the model will “see.” This not only informs the model structure and parameters, but it also helps determine what types of preprocessing operations should be applied to the data (if any).</w:t>
+              </w:r>
+            </w:p>
+            <w:p>
+              <w:pPr>
+                <w:widowControl/>
+                <w:ind w:firstLine="720"/>
+                <w:jc w:val="left"/>
+                <w:rPr>
+                  <w:rFonts w:ascii="SamsungOne 400" w:hAnsi="SamsungOne 400" w:cs="Times New Roman"/>
+                  <w:color w:val="000000" w:themeColor="text1" w:themeShade="BF"/>
+                  <w:sz w:val="22"/>
+                </w:rPr>
+              </w:pPr>
+              <w:r>
+                <w:rPr>
+                  <w:rFonts w:ascii="SamsungOne 400" w:hAnsi="SamsungOne 400" w:cs="Times New Roman"/>
+                  <w:color w:val="000000" w:themeColor="text1" w:themeShade="BF"/>
+                  <w:sz w:val="22"/>
+                </w:rPr>
+                <w:t>I Visualized the data through the following way</w:t>
+              </w:r>
+              <w:r>
+                <w:rPr>
+                  <w:rFonts w:ascii="SamsungOne 400" w:hAnsi="SamsungOne 400" w:cs="Times New Roman"/>
+                  <w:color w:val="000000" w:themeColor="text1" w:themeShade="BF"/>
+                  <w:sz w:val="22"/>
+                </w:rPr>
+                <w:t>:</w:t>
+              </w:r>
+            </w:p>
+            <w:p>
+              <w:pPr>
+                <w:pStyle w:val="ListParagraph"/>
+                <w:widowControl/>
+                <w:numPr>
+                  <w:ilvl w:val="0"/>
+                  <w:numId w:val="46"/>
+                </w:numPr>
+                <w:ind w:leftChars="0"/>
+                <w:jc w:val="left"/>
+                <w:rPr>
+                  <w:rFonts w:ascii="SamsungOne 400" w:hAnsi="SamsungOne 400" w:cs="Times New Roman"/>
+                  <w:color w:val="000000" w:themeColor="text1" w:themeShade="BF"/>
+                  <w:sz w:val="22"/>
+                </w:rPr>
+              </w:pPr>
+              <w:r>
+                <w:rPr>
+                  <w:rFonts w:ascii="SamsungOne 400" w:hAnsi="SamsungOne 400" w:cs="Times New Roman"/>
+                  <w:b/>
+                  <w:bCs/>
+                  <w:color w:val="000000" w:themeColor="text1" w:themeShade="BF"/>
+                  <w:sz w:val="22"/>
+                </w:rPr>
+                <w:t>Inspect a sample of images</w:t>
+              </w:r>
+              <w:r>
+                <w:rPr>
+                  <w:rFonts w:ascii="SamsungOne 400" w:hAnsi="SamsungOne 400" w:cs="Times New Roman"/>
+                  <w:b/>
+                  <w:bCs/>
+                  <w:color w:val="000000" w:themeColor="text1" w:themeShade="BF"/>
+                  <w:sz w:val="22"/>
+                </w:rPr>
+                <w:t xml:space="preserve">: </w:t>
+              </w:r>
+              <w:r>
+                <w:rPr>
+                  <w:rFonts w:ascii="SamsungOne 400" w:hAnsi="SamsungOne 400" w:cs="Times New Roman"/>
+                  <w:color w:val="000000" w:themeColor="text1" w:themeShade="BF"/>
+                  <w:sz w:val="22"/>
+                </w:rPr>
+                <w:t>Inspected a sample of 25 images to take a peek of what the data looks like.</w:t>
+              </w:r>
+            </w:p>
+            <w:p>
+              <w:pPr>
+                <w:pStyle w:val="ListParagraph"/>
+                <w:widowControl/>
+                <w:ind w:leftChars="0" w:left="1080"/>
+                <w:jc w:val="left"/>
+                <w:rPr>
+                  <w:rFonts w:ascii="SamsungOne 400" w:hAnsi="SamsungOne 400" w:cs="Times New Roman"/>
+                  <w:b/>
+                  <w:bCs/>
+                  <w:color w:val="000000" w:themeColor="text1" w:themeShade="BF"/>
+                  <w:sz w:val="22"/>
+                </w:rPr>
+              </w:pPr>
+            </w:p>
+            <w:p>
+              <w:pPr>
+                <w:widowControl/>
+                <w:jc w:val="center"/>
+                <w:rPr>
+                  <w:rFonts w:ascii="SamsungOne 400" w:hAnsi="SamsungOne 400" w:cs="Times New Roman"/>
+                  <w:color w:val="000000" w:themeColor="text1" w:themeShade="BF"/>
+                  <w:sz w:val="22"/>
+                </w:rPr>
+              </w:pPr>
+              <w:r>
+                <w:drawing>
+                  <wp:inline distT="0" distB="0" distL="0" distR="0" wp14:anchorId="29F3056A" wp14:editId="3EF914DA">
+                    <wp:extent cx="5303520" cy="6684264"/>
+                    <wp:effectExtent l="0" t="0" r="0" b="2540"/>
+                    <wp:docPr id="8" name="Picture 8"/>
+                    <wp:cNvGraphicFramePr>
+                      <a:graphicFrameLocks xmlns:a="http://schemas.openxmlformats.org/drawingml/2006/main" noChangeAspect="1"/>
+                    </wp:cNvGraphicFramePr>
+                    <a:graphic xmlns:a="http://schemas.openxmlformats.org/drawingml/2006/main">
+                      <a:graphicData uri="http://schemas.openxmlformats.org/drawingml/2006/picture">
+                        <pic:pic xmlns:pic="http://schemas.openxmlformats.org/drawingml/2006/picture">
+                          <pic:nvPicPr>
+                            <pic:cNvPr id="0" name="Picture 1"/>
+                            <pic:cNvPicPr>
+                              <a:picLocks noChangeAspect="1" noChangeArrowheads="1"/>
+                            </pic:cNvPicPr>
+                          </pic:nvPicPr>
+                          <pic:blipFill>
+                            <a:blip r:embed="rId11" cstate="print">
+                              <a:extLst>
+                                <a:ext uri="{28A0092B-C50C-407E-A947-70E740481C1C}">
+                                  <a14:useLocalDpi xmlns:a14="http://schemas.microsoft.com/office/drawing/2010/main" val="0"/>
+                                </a:ext>
+                              </a:extLst>
+                            </a:blip>
+                            <a:srcRect/>
+                            <a:stretch>
+                              <a:fillRect/>
+                            </a:stretch>
+                          </pic:blipFill>
+                          <pic:spPr bwMode="auto">
+                            <a:xfrm>
+                              <a:off x="0" y="0"/>
+                              <a:ext cx="5303520" cy="6684264"/>
+                            </a:xfrm>
+                            <a:prstGeom prst="rect">
+                              <a:avLst/>
+                            </a:prstGeom>
+                            <a:noFill/>
+                            <a:ln>
+                              <a:noFill/>
+                            </a:ln>
+                          </pic:spPr>
+                        </pic:pic>
+                      </a:graphicData>
+                    </a:graphic>
+                  </wp:inline>
+                </w:drawing>
+              </w:r>
+            </w:p>
+            <w:p>
+              <w:pPr>
+                <w:pStyle w:val="ListParagraph"/>
+                <w:widowControl/>
+                <w:numPr>
+                  <w:ilvl w:val="0"/>
+                  <w:numId w:val="46"/>
+                </w:numPr>
+                <w:ind w:leftChars="0"/>
+                <w:jc w:val="left"/>
+                <w:rPr>
+                  <w:rFonts w:ascii="SamsungOne 400" w:hAnsi="SamsungOne 400" w:cs="Times New Roman"/>
+                  <w:color w:val="000000" w:themeColor="text1" w:themeShade="BF"/>
+                  <w:sz w:val="22"/>
+                </w:rPr>
+              </w:pPr>
+              <w:r>
+                <w:rPr>
+                  <w:rFonts w:ascii="SamsungOne 400" w:hAnsi="SamsungOne 400" w:cs="Times New Roman"/>
+                  <w:b/>
+                  <w:bCs/>
+                  <w:color w:val="000000" w:themeColor="text1" w:themeShade="BF"/>
+                  <w:sz w:val="22"/>
+                </w:rPr>
+                <w:lastRenderedPageBreak/>
+                <w:t>Image &amp; Label Sample</w:t>
+              </w:r>
+              <w:r>
+                <w:rPr>
+                  <w:rFonts w:ascii="SamsungOne 400" w:hAnsi="SamsungOne 400" w:cs="Times New Roman"/>
+                  <w:b/>
+                  <w:bCs/>
+                  <w:color w:val="000000" w:themeColor="text1" w:themeShade="BF"/>
+                  <w:sz w:val="22"/>
+                </w:rPr>
+                <w:t xml:space="preserve">: </w:t>
+              </w:r>
+              <w:r>
+                <w:rPr>
+                  <w:rFonts w:ascii="SamsungOne 400" w:hAnsi="SamsungOne 400" w:cs="Times New Roman"/>
+                  <w:color w:val="000000" w:themeColor="text1" w:themeShade="BF"/>
+                  <w:sz w:val="22"/>
+                </w:rPr>
+                <w:t xml:space="preserve">Inspected an image from each class to know whether </w:t>
+              </w:r>
+              <w:r>
+                <w:rPr>
+                  <w:rFonts w:ascii="SamsungOne 400" w:hAnsi="SamsungOne 400" w:cs="Times New Roman"/>
+                  <w:color w:val="000000" w:themeColor="text1" w:themeShade="BF"/>
+                  <w:sz w:val="22"/>
+                </w:rPr>
+                <w:t>do</w:t>
+              </w:r>
+              <w:r>
+                <w:rPr>
+                  <w:rFonts w:ascii="SamsungOne 400" w:hAnsi="SamsungOne 400" w:cs="Times New Roman"/>
+                  <w:color w:val="000000" w:themeColor="text1" w:themeShade="BF"/>
+                  <w:sz w:val="22"/>
+                </w:rPr>
+                <w:t xml:space="preserve"> the labels make sense? Do they accurately correspond with images in the data set?</w:t>
+              </w:r>
+            </w:p>
+            <w:p>
+              <w:pPr>
+                <w:pStyle w:val="ListParagraph"/>
+                <w:widowControl/>
+                <w:ind w:leftChars="0" w:left="1080"/>
+                <w:jc w:val="left"/>
+                <w:rPr>
+                  <w:rFonts w:ascii="SamsungOne 400" w:hAnsi="SamsungOne 400" w:cs="Times New Roman"/>
+                  <w:color w:val="000000" w:themeColor="text1" w:themeShade="BF"/>
+                  <w:sz w:val="22"/>
+                </w:rPr>
+              </w:pPr>
+            </w:p>
+            <w:p>
+              <w:pPr>
+                <w:widowControl/>
+                <w:jc w:val="center"/>
+                <w:rPr>
+                  <w:rFonts w:ascii="SamsungOne 400" w:hAnsi="SamsungOne 400" w:cs="Times New Roman"/>
+                  <w:color w:val="000000" w:themeColor="text1" w:themeShade="BF"/>
+                  <w:sz w:val="22"/>
+                </w:rPr>
+              </w:pPr>
+              <w:r>
+                <w:drawing>
+                  <wp:inline distT="0" distB="0" distL="0" distR="0" wp14:anchorId="27A8152D" wp14:editId="1F92D85E">
+                    <wp:extent cx="5458460" cy="8162925"/>
+                    <wp:effectExtent l="0" t="0" r="8890" b="9525"/>
+                    <wp:docPr id="11" name="Picture 11"/>
+                    <wp:cNvGraphicFramePr>
+                      <a:graphicFrameLocks xmlns:a="http://schemas.openxmlformats.org/drawingml/2006/main" noChangeAspect="1"/>
+                    </wp:cNvGraphicFramePr>
+                    <a:graphic xmlns:a="http://schemas.openxmlformats.org/drawingml/2006/main">
+                      <a:graphicData uri="http://schemas.openxmlformats.org/drawingml/2006/picture">
+                        <pic:pic xmlns:pic="http://schemas.openxmlformats.org/drawingml/2006/picture">
+                          <pic:nvPicPr>
+                            <pic:cNvPr id="0" name="Picture 3"/>
+                            <pic:cNvPicPr>
+                              <a:picLocks noChangeAspect="1" noChangeArrowheads="1"/>
+                            </pic:cNvPicPr>
+                          </pic:nvPicPr>
+                          <pic:blipFill>
+                            <a:blip r:embed="rId12" cstate="print">
+                              <a:extLst>
+                                <a:ext uri="{28A0092B-C50C-407E-A947-70E740481C1C}">
+                                  <a14:useLocalDpi xmlns:a14="http://schemas.microsoft.com/office/drawing/2010/main" val="0"/>
+                                </a:ext>
+                              </a:extLst>
+                            </a:blip>
+                            <a:srcRect/>
+                            <a:stretch>
+                              <a:fillRect/>
+                            </a:stretch>
+                          </pic:blipFill>
+                          <pic:spPr bwMode="auto">
+                            <a:xfrm>
+                              <a:off x="0" y="0"/>
+                              <a:ext cx="5458971" cy="8163689"/>
+                            </a:xfrm>
+                            <a:prstGeom prst="rect">
+                              <a:avLst/>
+                            </a:prstGeom>
+                            <a:noFill/>
+                            <a:ln>
+                              <a:noFill/>
+                            </a:ln>
+                          </pic:spPr>
+                        </pic:pic>
+                      </a:graphicData>
+                    </a:graphic>
+                  </wp:inline>
+                </w:drawing>
+              </w:r>
+            </w:p>
+            <w:p>
+              <w:pPr>
+                <w:widowControl/>
+                <w:ind w:firstLine="360"/>
+                <w:rPr>
+                  <w:rFonts w:ascii="SamsungOne 400" w:hAnsi="SamsungOne 400" w:cs="Times New Roman"/>
+                  <w:color w:val="000000" w:themeColor="text1" w:themeShade="BF"/>
+                  <w:sz w:val="22"/>
+                </w:rPr>
+              </w:pPr>
+              <w:r>
+                <w:rPr>
+                  <w:rFonts w:ascii="SamsungOne 400" w:hAnsi="SamsungOne 400" w:cs="Times New Roman"/>
+                  <w:color w:val="000000" w:themeColor="text1" w:themeShade="BF"/>
+                  <w:sz w:val="22"/>
+                </w:rPr>
+                <w:lastRenderedPageBreak/>
+                <w:t>However, immediately you</w:t>
+              </w:r>
+              <w:r>
+                <w:rPr>
+                  <w:rFonts w:ascii="SamsungOne 400" w:hAnsi="SamsungOne 400" w:cs="Times New Roman"/>
+                  <w:color w:val="000000" w:themeColor="text1" w:themeShade="BF"/>
+                  <w:sz w:val="22"/>
+                </w:rPr>
+                <w:t xml:space="preserve"> can</w:t>
+              </w:r>
+              <w:r>
+                <w:rPr>
+                  <w:rFonts w:ascii="SamsungOne 400" w:hAnsi="SamsungOne 400" w:cs="Times New Roman"/>
+                  <w:color w:val="000000" w:themeColor="text1" w:themeShade="BF"/>
+                  <w:sz w:val="22"/>
+                </w:rPr>
+                <w:t xml:space="preserve"> notice a few things </w:t>
+              </w:r>
+              <w:r>
+                <w:rPr>
+                  <w:rFonts w:ascii="SamsungOne 400" w:hAnsi="SamsungOne 400" w:cs="Times New Roman"/>
+                  <w:color w:val="000000" w:themeColor="text1" w:themeShade="BF"/>
+                  <w:sz w:val="22"/>
+                </w:rPr>
+                <w:t>that can be</w:t>
+              </w:r>
+              <w:r>
+                <w:rPr>
+                  <w:rFonts w:ascii="SamsungOne 400" w:hAnsi="SamsungOne 400" w:cs="Times New Roman"/>
+                  <w:color w:val="000000" w:themeColor="text1" w:themeShade="BF"/>
+                  <w:sz w:val="22"/>
+                </w:rPr>
+                <w:t xml:space="preserve"> adjust</w:t>
+              </w:r>
+              <w:r>
+                <w:rPr>
+                  <w:rFonts w:ascii="SamsungOne 400" w:hAnsi="SamsungOne 400" w:cs="Times New Roman"/>
+                  <w:color w:val="000000" w:themeColor="text1" w:themeShade="BF"/>
+                  <w:sz w:val="22"/>
+                </w:rPr>
+                <w:t>ed</w:t>
+              </w:r>
+              <w:r>
+                <w:rPr>
+                  <w:rFonts w:ascii="SamsungOne 400" w:hAnsi="SamsungOne 400" w:cs="Times New Roman"/>
+                  <w:color w:val="000000" w:themeColor="text1" w:themeShade="BF"/>
+                  <w:sz w:val="22"/>
+                </w:rPr>
+                <w:t xml:space="preserve"> during preprocessing:</w:t>
+              </w:r>
+            </w:p>
+            <w:p>
+              <w:pPr>
+                <w:widowControl/>
+                <w:numPr>
+                  <w:ilvl w:val="0"/>
+                  <w:numId w:val="41"/>
+                </w:numPr>
+                <w:rPr>
+                  <w:rFonts w:ascii="SamsungOne 400" w:hAnsi="SamsungOne 400" w:cs="Times New Roman"/>
+                  <w:color w:val="000000" w:themeColor="text1" w:themeShade="BF"/>
+                  <w:sz w:val="22"/>
+                </w:rPr>
+              </w:pPr>
+              <w:r>
+                <w:rPr>
+                  <w:rFonts w:ascii="SamsungOne 400" w:hAnsi="SamsungOne 400" w:cs="Times New Roman"/>
+                  <w:color w:val="000000" w:themeColor="text1" w:themeShade="BF"/>
+                  <w:sz w:val="22"/>
+                </w:rPr>
+                <w:t xml:space="preserve">The issue of </w:t>
+              </w:r>
+              <w:r>
+                <w:rPr>
+                  <w:rFonts w:ascii="SamsungOne 400" w:hAnsi="SamsungOne 400" w:cs="Times New Roman"/>
+                  <w:b/>
+                  <w:bCs/>
+                  <w:color w:val="000000" w:themeColor="text1" w:themeShade="BF"/>
+                  <w:sz w:val="22"/>
+                </w:rPr>
+                <w:t>images being dark and of low contrast</w:t>
+              </w:r>
+              <w:r>
+                <w:rPr>
+                  <w:rFonts w:ascii="SamsungOne 400" w:hAnsi="SamsungOne 400" w:cs="Times New Roman"/>
+                  <w:color w:val="000000" w:themeColor="text1" w:themeShade="BF"/>
+                  <w:sz w:val="22"/>
+                </w:rPr>
+                <w:t xml:space="preserve"> makes many signs hard to recognize.</w:t>
+              </w:r>
+            </w:p>
+            <w:p>
+              <w:pPr>
+                <w:widowControl/>
+                <w:numPr>
+                  <w:ilvl w:val="0"/>
+                  <w:numId w:val="41"/>
+                </w:numPr>
+                <w:jc w:val="left"/>
+                <w:rPr>
+                  <w:rFonts w:ascii="SamsungOne 400" w:hAnsi="SamsungOne 400" w:cs="Times New Roman"/>
+                  <w:color w:val="000000" w:themeColor="text1" w:themeShade="BF"/>
+                  <w:sz w:val="22"/>
+                </w:rPr>
+              </w:pPr>
+              <w:r>
+                <w:rPr>
+                  <w:rFonts w:ascii="SamsungOne 400" w:hAnsi="SamsungOne 400" w:cs="Times New Roman"/>
+                  <w:color w:val="000000" w:themeColor="text1" w:themeShade="BF"/>
+                  <w:sz w:val="22"/>
+                </w:rPr>
+                <w:t>There is </w:t>
+              </w:r>
+              <w:r>
+                <w:rPr>
+                  <w:rFonts w:ascii="SamsungOne 400" w:hAnsi="SamsungOne 400" w:cs="Times New Roman"/>
+                  <w:b/>
+                  <w:bCs/>
+                  <w:color w:val="000000" w:themeColor="text1" w:themeShade="BF"/>
+                  <w:sz w:val="22"/>
+                </w:rPr>
+                <w:t>little variation in the sign shape and viewing angle</w:t>
+              </w:r>
+              <w:r>
+                <w:rPr>
+                  <w:rFonts w:ascii="SamsungOne 400" w:hAnsi="SamsungOne 400" w:cs="Times New Roman"/>
+                  <w:color w:val="000000" w:themeColor="text1" w:themeShade="BF"/>
+                  <w:sz w:val="22"/>
+                </w:rPr>
+                <w:t>. Most of the pictures are</w:t>
+              </w:r>
+            </w:p>
+            <w:p>
+              <w:pPr>
+                <w:widowControl/>
+                <w:ind w:left="720"/>
+                <w:jc w:val="left"/>
+                <w:rPr>
+                  <w:rFonts w:ascii="SamsungOne 400" w:hAnsi="SamsungOne 400" w:cs="Times New Roman"/>
+                  <w:color w:val="000000" w:themeColor="text1" w:themeShade="BF"/>
+                  <w:sz w:val="22"/>
+                </w:rPr>
+              </w:pPr>
+              <w:r>
+                <w:rPr>
+                  <w:rFonts w:ascii="SamsungOne 400" w:hAnsi="SamsungOne 400" w:cs="Times New Roman"/>
+                  <w:color w:val="000000" w:themeColor="text1" w:themeShade="BF"/>
+                  <w:sz w:val="22"/>
+                </w:rPr>
+                <w:t>taken with a straight on view of the sign, which is good for the core data set. However,</w:t>
+              </w:r>
+            </w:p>
+            <w:p>
+              <w:pPr>
+                <w:widowControl/>
+                <w:ind w:left="720"/>
+                <w:jc w:val="left"/>
+                <w:rPr>
+                  <w:rFonts w:ascii="SamsungOne 400" w:hAnsi="SamsungOne 400" w:cs="Times New Roman"/>
+                  <w:color w:val="000000" w:themeColor="text1" w:themeShade="BF"/>
+                  <w:sz w:val="22"/>
+                </w:rPr>
+              </w:pPr>
+              <w:r>
+                <w:rPr>
+                  <w:rFonts w:ascii="SamsungOne 400" w:hAnsi="SamsungOne 400" w:cs="Times New Roman"/>
+                  <w:color w:val="000000" w:themeColor="text1" w:themeShade="BF"/>
+                  <w:sz w:val="22"/>
+                </w:rPr>
+                <w:t>in real life, signs are viewed from different angles.</w:t>
+              </w:r>
+            </w:p>
+            <w:p>
+              <w:pPr>
+                <w:widowControl/>
+                <w:ind w:left="720"/>
+                <w:jc w:val="left"/>
+                <w:rPr>
+                  <w:rFonts w:ascii="SamsungOne 400" w:hAnsi="SamsungOne 400" w:cs="Times New Roman"/>
+                  <w:color w:val="000000" w:themeColor="text1" w:themeShade="BF"/>
+                  <w:sz w:val="22"/>
+                </w:rPr>
+              </w:pPr>
+            </w:p>
+            <w:p>
+              <w:pPr>
+                <w:pStyle w:val="ListParagraph"/>
+                <w:widowControl/>
+                <w:numPr>
+                  <w:ilvl w:val="0"/>
+                  <w:numId w:val="46"/>
+                </w:numPr>
+                <w:ind w:leftChars="0"/>
+                <w:jc w:val="left"/>
+                <w:rPr>
+                  <w:rFonts w:ascii="SamsungOne 400" w:hAnsi="SamsungOne 400" w:cs="Times New Roman"/>
+                  <w:color w:val="000000" w:themeColor="text1" w:themeShade="BF"/>
+                  <w:sz w:val="22"/>
+                </w:rPr>
+              </w:pPr>
+              <w:r>
+                <w:rPr>
+                  <w:rFonts w:ascii="SamsungOne 400" w:hAnsi="SamsungOne 400" w:cs="Times New Roman"/>
+                  <w:b/>
+                  <w:bCs/>
+                  <w:color w:val="000000" w:themeColor="text1" w:themeShade="BF"/>
+                  <w:sz w:val="22"/>
+                </w:rPr>
+                <w:t>Class/Label Distribution</w:t>
+              </w:r>
+              <w:r>
+                <w:rPr>
+                  <w:rFonts w:ascii="SamsungOne 400" w:hAnsi="SamsungOne 400" w:cs="Times New Roman"/>
+                  <w:b/>
+                  <w:bCs/>
+                  <w:color w:val="000000" w:themeColor="text1" w:themeShade="BF"/>
+                  <w:sz w:val="22"/>
+                </w:rPr>
+                <w:t>:</w:t>
+              </w:r>
+              <w:r>
+                <w:rPr>
+                  <w:rFonts w:ascii="SamsungOne 400" w:hAnsi="SamsungOne 400" w:cs="Times New Roman"/>
+                  <w:color w:val="000000" w:themeColor="text1" w:themeShade="BF"/>
+                  <w:sz w:val="22"/>
+                </w:rPr>
+                <w:t xml:space="preserve"> Create a Bar chart showing the distribution of classes/labels to know whether </w:t>
+              </w:r>
+              <w:r>
+                <w:rPr>
+                  <w:rFonts w:ascii="SamsungOne 400" w:hAnsi="SamsungOne 400" w:cs="Times New Roman"/>
+                  <w:color w:val="000000" w:themeColor="text1" w:themeShade="BF"/>
+                  <w:sz w:val="22"/>
+                </w:rPr>
+                <w:t>how</w:t>
+              </w:r>
+              <w:r>
+                <w:rPr>
+                  <w:rFonts w:ascii="SamsungOne 400" w:hAnsi="SamsungOne 400" w:cs="Times New Roman"/>
+                  <w:color w:val="000000" w:themeColor="text1" w:themeShade="BF"/>
+                  <w:sz w:val="22"/>
+                </w:rPr>
+                <w:t xml:space="preserve"> balanced is the dataset? Are there certain classes that dominate? Are there others that are under-represented?</w:t>
+              </w:r>
+            </w:p>
+            <w:p>
+              <w:pPr>
+                <w:widowControl/>
+                <w:jc w:val="left"/>
+                <w:rPr>
+                  <w:rFonts w:ascii="SamsungOne 400" w:hAnsi="SamsungOne 400" w:cs="Times New Roman"/>
+                  <w:color w:val="000000" w:themeColor="text1" w:themeShade="BF"/>
+                  <w:sz w:val="22"/>
+                </w:rPr>
+              </w:pPr>
+            </w:p>
+            <w:p>
+              <w:pPr>
+                <w:widowControl/>
+                <w:jc w:val="center"/>
+                <w:rPr>
+                  <w:rFonts w:ascii="SamsungOne 400" w:hAnsi="SamsungOne 400" w:cs="Times New Roman"/>
+                  <w:color w:val="000000" w:themeColor="text1" w:themeShade="BF"/>
+                  <w:sz w:val="22"/>
+                </w:rPr>
+              </w:pPr>
+              <w:r>
+                <w:rPr>
+                  <w:rFonts w:ascii="SamsungOne 400" w:hAnsi="SamsungOne 400" w:cs="Times New Roman"/>
+                  <w:color w:val="000000" w:themeColor="text1" w:themeShade="BF"/>
+                  <w:sz w:val="22"/>
+                </w:rPr>
+                <w:drawing>
+                  <wp:inline distT="0" distB="0" distL="0" distR="0" wp14:anchorId="18D4AF8E" wp14:editId="3C18ED8F">
+                    <wp:extent cx="5731510" cy="3827145"/>
+                    <wp:effectExtent l="0" t="0" r="2540" b="1905"/>
+                    <wp:docPr id="12" name="Picture 12"/>
+                    <wp:cNvGraphicFramePr>
+                      <a:graphicFrameLocks xmlns:a="http://schemas.openxmlformats.org/drawingml/2006/main" noChangeAspect="1"/>
+                    </wp:cNvGraphicFramePr>
+                    <a:graphic xmlns:a="http://schemas.openxmlformats.org/drawingml/2006/main">
+                      <a:graphicData uri="http://schemas.openxmlformats.org/drawingml/2006/picture">
+                        <pic:pic xmlns:pic="http://schemas.openxmlformats.org/drawingml/2006/picture">
+                          <pic:nvPicPr>
+                            <pic:cNvPr id="0" name="Picture 5"/>
+                            <pic:cNvPicPr>
+                              <a:picLocks noChangeAspect="1" noChangeArrowheads="1"/>
+                            </pic:cNvPicPr>
+                          </pic:nvPicPr>
+                          <pic:blipFill>
+                            <a:blip r:embed="rId13">
+                              <a:extLst>
+                                <a:ext uri="{28A0092B-C50C-407E-A947-70E740481C1C}">
+                                  <a14:useLocalDpi xmlns:a14="http://schemas.microsoft.com/office/drawing/2010/main" val="0"/>
+                                </a:ext>
+                              </a:extLst>
+                            </a:blip>
+                            <a:srcRect/>
+                            <a:stretch>
+                              <a:fillRect/>
+                            </a:stretch>
+                          </pic:blipFill>
+                          <pic:spPr bwMode="auto">
+                            <a:xfrm>
+                              <a:off x="0" y="0"/>
+                              <a:ext cx="5731510" cy="3827145"/>
+                            </a:xfrm>
+                            <a:prstGeom prst="rect">
+                              <a:avLst/>
+                            </a:prstGeom>
+                            <a:noFill/>
+                            <a:ln>
+                              <a:noFill/>
+                            </a:ln>
+                          </pic:spPr>
+                        </pic:pic>
+                      </a:graphicData>
+                    </a:graphic>
+                  </wp:inline>
+                </w:drawing>
+              </w:r>
+            </w:p>
+            <w:p>
+              <w:pPr>
+                <w:widowControl/>
+                <w:ind w:left="426"/>
+                <w:jc w:val="left"/>
+                <w:rPr>
+                  <w:rFonts w:ascii="SamsungOne 400" w:hAnsi="SamsungOne 400" w:cs="Times New Roman"/>
+                  <w:color w:val="000000" w:themeColor="text1" w:themeShade="BF"/>
+                  <w:sz w:val="22"/>
+                </w:rPr>
+              </w:pPr>
+            </w:p>
+            <w:p>
+              <w:pPr>
+                <w:widowControl/>
+                <w:ind w:left="426"/>
+                <w:jc w:val="left"/>
+                <w:rPr>
+                  <w:rFonts w:ascii="SamsungOne 400" w:hAnsi="SamsungOne 400" w:cs="Times New Roman"/>
+                  <w:color w:val="000000" w:themeColor="text1" w:themeShade="BF"/>
+                  <w:sz w:val="22"/>
+                </w:rPr>
+              </w:pPr>
+              <w:r>
+                <w:rPr>
+                  <w:rFonts w:ascii="SamsungOne 400" w:hAnsi="SamsungOne 400" w:cs="Times New Roman"/>
+                  <w:color w:val="000000" w:themeColor="text1" w:themeShade="BF"/>
+                  <w:sz w:val="22"/>
+                </w:rPr>
+                <w:t>As you can see</w:t>
+              </w:r>
+              <w:r>
+                <w:rPr>
+                  <w:rFonts w:ascii="SamsungOne 400" w:hAnsi="SamsungOne 400" w:cs="Times New Roman"/>
+                  <w:color w:val="000000" w:themeColor="text1" w:themeShade="BF"/>
+                  <w:sz w:val="22"/>
+                </w:rPr>
+                <w:t xml:space="preserve"> in the above given picture,</w:t>
+              </w:r>
+              <w:r>
+                <w:rPr>
+                  <w:rFonts w:ascii="SamsungOne 400" w:hAnsi="SamsungOne 400" w:cs="Times New Roman"/>
+                  <w:color w:val="000000" w:themeColor="text1" w:themeShade="BF"/>
+                  <w:sz w:val="22"/>
+                </w:rPr>
+                <w:t xml:space="preserve"> the distribution is not uniform. The largest classes have 10x the number of traffic sign images than the smallest classes. This is expected given that in real-life there are certain signs which appear more frequently than others. However, when training the model, a more uniform distribution</w:t>
+              </w:r>
+              <w:r>
+                <w:rPr>
+                  <w:rFonts w:ascii="SamsungOne 400" w:hAnsi="SamsungOne 400" w:cs="Times New Roman"/>
+                  <w:color w:val="000000" w:themeColor="text1" w:themeShade="BF"/>
+                  <w:sz w:val="22"/>
+                </w:rPr>
+                <w:t xml:space="preserve"> is desirable</w:t>
+              </w:r>
+              <w:r>
+                <w:rPr>
+                  <w:rFonts w:ascii="SamsungOne 400" w:hAnsi="SamsungOne 400" w:cs="Times New Roman"/>
+                  <w:color w:val="000000" w:themeColor="text1" w:themeShade="BF"/>
+                  <w:sz w:val="22"/>
+                </w:rPr>
+                <w:t xml:space="preserve"> so that each class has the same number of training examples and the model, therefore, has an equal number of opportunities </w:t>
+              </w:r>
+            </w:p>
+            <w:p>
+              <w:pPr>
+                <w:widowControl/>
+                <w:ind w:left="426"/>
+                <w:jc w:val="left"/>
+                <w:rPr>
+                  <w:rFonts w:ascii="SamsungOne 400" w:hAnsi="SamsungOne 400" w:cs="Times New Roman"/>
+                  <w:color w:val="000000" w:themeColor="text1" w:themeShade="BF"/>
+                  <w:sz w:val="22"/>
+                </w:rPr>
+              </w:pPr>
+              <w:r>
+                <w:rPr>
+                  <w:rFonts w:ascii="SamsungOne 400" w:hAnsi="SamsungOne 400" w:cs="Times New Roman"/>
+                  <w:color w:val="000000" w:themeColor="text1" w:themeShade="BF"/>
+                  <w:sz w:val="22"/>
+                </w:rPr>
+                <w:t>to learn each sign.</w:t>
+              </w:r>
+            </w:p>
+            <w:p>
+              <w:pPr>
+                <w:widowControl/>
+                <w:ind w:left="426"/>
+                <w:jc w:val="left"/>
+                <w:rPr>
+                  <w:rFonts w:ascii="SamsungOne 400" w:hAnsi="SamsungOne 400" w:cs="Times New Roman"/>
+                  <w:color w:val="000000" w:themeColor="text1" w:themeShade="BF"/>
+                  <w:sz w:val="22"/>
                 </w:rPr>
               </w:pPr>
             </w:p>
@@ -6600,7 +7509,6 @@
         <w:tag w:val="goog_rdk_96"/>
         <w:id w:val="1887210881"/>
       </w:sdtPr>
-      <w:sdtEndPr/>
       <w:sdtContent>
         <w:p>
           <w:pPr>
@@ -6646,7 +7554,6 @@
         <w:tag w:val="goog_rdk_97"/>
         <w:id w:val="-252906542"/>
       </w:sdtPr>
-      <w:sdtEndPr/>
       <w:sdtContent>
         <w:sdt>
           <w:sdtPr>
@@ -6659,7 +7566,6 @@
             <w:tag w:val="goog_rdk_81"/>
             <w:id w:val="682251847"/>
           </w:sdtPr>
-          <w:sdtEndPr/>
           <w:sdtContent>
             <w:p>
               <w:pPr>
@@ -6752,7 +7658,6 @@
           <w:tag w:val="goog_rdk_96"/>
           <w:id w:val="-1225055183"/>
         </w:sdtPr>
-        <w:sdtEndPr/>
         <w:sdtContent>
           <w:r>
             <w:rPr>
@@ -6785,7 +7690,6 @@
         <w:tag w:val="goog_rdk_97"/>
         <w:id w:val="-983541672"/>
       </w:sdtPr>
-      <w:sdtEndPr/>
       <w:sdtContent>
         <w:sdt>
           <w:sdtPr>
@@ -6798,7 +7702,6 @@
             <w:tag w:val="goog_rdk_81"/>
             <w:id w:val="1820306087"/>
           </w:sdtPr>
-          <w:sdtEndPr/>
           <w:sdtContent>
             <w:p>
               <w:pPr>
@@ -6876,6 +7779,7 @@
                   <w:sz w:val="22"/>
                   <w:szCs w:val="20"/>
                 </w:rPr>
+                <w:lastRenderedPageBreak/>
                 <w:t xml:space="preserve">Folder and save is as gui.py and we can run the code by typing python gui.py in the command </w:t>
               </w:r>
             </w:p>
@@ -7091,7 +7995,6 @@
           <w:tag w:val="goog_rdk_96"/>
           <w:id w:val="671688117"/>
         </w:sdtPr>
-        <w:sdtEndPr/>
         <w:sdtContent>
           <w:r>
             <w:rPr>
@@ -7287,7 +8190,7 @@
                       </wp:anchor>
                     </w:drawing>
                   </mc:Choice>
-                  <mc:Fallback xmlns:cx2="http://schemas.microsoft.com/office/drawing/2015/10/21/chartex" xmlns:cx3="http://schemas.microsoft.com/office/drawing/2016/5/9/chartex" xmlns:cx4="http://schemas.microsoft.com/office/drawing/2016/5/10/chartex" xmlns:cx5="http://schemas.microsoft.com/office/drawing/2016/5/11/chartex" xmlns:cx6="http://schemas.microsoft.com/office/drawing/2016/5/12/chartex" xmlns:cx7="http://schemas.microsoft.com/office/drawing/2016/5/13/chartex" xmlns:cx8="http://schemas.microsoft.com/office/drawing/2016/5/14/chartex" xmlns:aink="http://schemas.microsoft.com/office/drawing/2016/ink" xmlns:am3d="http://schemas.microsoft.com/office/drawing/2017/model3d" xmlns:w16cex="http://schemas.microsoft.com/office/word/2018/wordml/cex" xmlns:w16cid="http://schemas.microsoft.com/office/word/2016/wordml/cid" xmlns:w16="http://schemas.microsoft.com/office/word/2018/wordml" xmlns:w16sdtdh="http://schemas.microsoft.com/office/word/2020/wordml/sdtdatahash">
+                  <mc:Fallback>
                     <w:pict>
                       <v:rect w14:anchorId="7A84489F" id="직사각형 5" o:spid="_x0000_s1026" style="position:absolute;margin-left:-.7pt;margin-top:14.25pt;width:451.65pt;height:19.65pt;z-index:-251651072;visibility:visible;mso-wrap-style:square;mso-wrap-distance-left:9pt;mso-wrap-distance-top:0;mso-wrap-distance-right:9pt;mso-wrap-distance-bottom:0;mso-position-horizontal:absolute;mso-position-horizontal-relative:text;mso-position-vertical:absolute;mso-position-vertical-relative:text;v-text-anchor:middle" o:gfxdata="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" fillcolor="#193db0" stroked="f" strokeweight="2pt"/>
                     </w:pict>
@@ -7362,7 +8265,6 @@
         <w:tag w:val="goog_rdk_373"/>
         <w:id w:val="1869017240"/>
       </w:sdtPr>
-      <w:sdtEndPr/>
       <w:sdtContent>
         <w:p>
           <w:pPr>
@@ -7439,7 +8341,6 @@
         <w:tag w:val="goog_rdk_374"/>
         <w:id w:val="1777513428"/>
       </w:sdtPr>
-      <w:sdtEndPr/>
       <w:sdtContent>
         <w:p>
           <w:pPr>
@@ -7506,7 +8407,6 @@
         <w:tag w:val="goog_rdk_96"/>
         <w:id w:val="-991407545"/>
       </w:sdtPr>
-      <w:sdtEndPr/>
       <w:sdtContent>
         <w:p>
           <w:pPr>
@@ -7587,7 +8487,6 @@
             <w:tag w:val="goog_rdk_81"/>
             <w:id w:val="-1776316869"/>
           </w:sdtPr>
-          <w:sdtEndPr/>
           <w:sdtContent>
             <w:p>
               <w:pPr>
@@ -7741,7 +8640,7 @@
               </wp:anchor>
             </w:drawing>
           </mc:Choice>
-          <mc:Fallback xmlns:cx2="http://schemas.microsoft.com/office/drawing/2015/10/21/chartex" xmlns:cx3="http://schemas.microsoft.com/office/drawing/2016/5/9/chartex" xmlns:cx4="http://schemas.microsoft.com/office/drawing/2016/5/10/chartex" xmlns:cx5="http://schemas.microsoft.com/office/drawing/2016/5/11/chartex" xmlns:cx6="http://schemas.microsoft.com/office/drawing/2016/5/12/chartex" xmlns:cx7="http://schemas.microsoft.com/office/drawing/2016/5/13/chartex" xmlns:cx8="http://schemas.microsoft.com/office/drawing/2016/5/14/chartex" xmlns:aink="http://schemas.microsoft.com/office/drawing/2016/ink" xmlns:am3d="http://schemas.microsoft.com/office/drawing/2017/model3d" xmlns:w16cex="http://schemas.microsoft.com/office/word/2018/wordml/cex" xmlns:w16cid="http://schemas.microsoft.com/office/word/2016/wordml/cid" xmlns:w16="http://schemas.microsoft.com/office/word/2018/wordml" xmlns:w16sdtdh="http://schemas.microsoft.com/office/word/2020/wordml/sdtdatahash">
+          <mc:Fallback>
             <w:pict>
               <v:rect w14:anchorId="7F891FB8" id="직사각형 6" o:spid="_x0000_s1026" style="position:absolute;margin-left:-.7pt;margin-top:-.1pt;width:451.65pt;height:19.65pt;z-index:-251649024;visibility:visible;mso-wrap-style:square;mso-wrap-distance-left:9pt;mso-wrap-distance-top:0;mso-wrap-distance-right:9pt;mso-wrap-distance-bottom:0;mso-position-horizontal:absolute;mso-position-horizontal-relative:text;mso-position-vertical:absolute;mso-position-vertical-relative:text;v-text-anchor:middle" o:gfxdata="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" fillcolor="#193db0" stroked="f" strokeweight="2pt"/>
             </w:pict>
@@ -7817,7 +8716,6 @@
         <w:id w:val="393170479"/>
         <w:showingPlcHdr/>
       </w:sdtPr>
-      <w:sdtEndPr/>
       <w:sdtContent>
         <w:p>
           <w:pPr>
@@ -7880,7 +8778,6 @@
               <w:tag w:val="goog_rdk_413"/>
               <w:id w:val="-1395664091"/>
             </w:sdtPr>
-            <w:sdtEndPr/>
             <w:sdtContent>
               <w:p>
                 <w:pPr>
@@ -7985,7 +8882,6 @@
         <w:id w:val="628278138"/>
         <w:showingPlcHdr/>
       </w:sdtPr>
-      <w:sdtEndPr/>
       <w:sdtContent>
         <w:p>
           <w:pPr>
@@ -8049,7 +8945,6 @@
               <w:tag w:val="goog_rdk_424"/>
               <w:id w:val="-826752042"/>
             </w:sdtPr>
-            <w:sdtEndPr/>
             <w:sdtContent>
               <w:p>
                 <w:pPr>
@@ -8095,7 +8990,6 @@
               <w:tag w:val="goog_rdk_424"/>
               <w:id w:val="464086223"/>
             </w:sdtPr>
-            <w:sdtEndPr/>
             <w:sdtContent>
               <w:p>
                 <w:pPr>
@@ -8331,7 +9225,6 @@
         <w:id w:val="1089742082"/>
         <w:showingPlcHdr/>
       </w:sdtPr>
-      <w:sdtEndPr/>
       <w:sdtContent>
         <w:p>
           <w:pPr>
@@ -8364,7 +9257,6 @@
         <w:id w:val="-1439451538"/>
         <w:showingPlcHdr/>
       </w:sdtPr>
-      <w:sdtEndPr/>
       <w:sdtContent>
         <w:p>
           <w:pPr>
@@ -8496,7 +9388,7 @@
                   </wp:anchor>
                 </w:drawing>
               </mc:Choice>
-              <mc:Fallback xmlns:cx2="http://schemas.microsoft.com/office/drawing/2015/10/21/chartex" xmlns:cx3="http://schemas.microsoft.com/office/drawing/2016/5/9/chartex" xmlns:cx4="http://schemas.microsoft.com/office/drawing/2016/5/10/chartex" xmlns:cx5="http://schemas.microsoft.com/office/drawing/2016/5/11/chartex" xmlns:cx6="http://schemas.microsoft.com/office/drawing/2016/5/12/chartex" xmlns:cx7="http://schemas.microsoft.com/office/drawing/2016/5/13/chartex" xmlns:cx8="http://schemas.microsoft.com/office/drawing/2016/5/14/chartex" xmlns:aink="http://schemas.microsoft.com/office/drawing/2016/ink" xmlns:am3d="http://schemas.microsoft.com/office/drawing/2017/model3d" xmlns:w16cex="http://schemas.microsoft.com/office/word/2018/wordml/cex" xmlns:w16cid="http://schemas.microsoft.com/office/word/2016/wordml/cid" xmlns:w16="http://schemas.microsoft.com/office/word/2018/wordml" xmlns:w16sdtdh="http://schemas.microsoft.com/office/word/2020/wordml/sdtdatahash">
+              <mc:Fallback>
                 <w:pict>
                   <v:rect w14:anchorId="58C7D200" id="직사각형 7" o:spid="_x0000_s1026" style="position:absolute;margin-left:-.7pt;margin-top:-.25pt;width:451.65pt;height:19.65pt;z-index:-251646976;visibility:visible;mso-wrap-style:square;mso-width-percent:0;mso-height-percent:0;mso-wrap-distance-left:9pt;mso-wrap-distance-top:0;mso-wrap-distance-right:9pt;mso-wrap-distance-bottom:0;mso-position-horizontal:absolute;mso-position-horizontal-relative:text;mso-position-vertical:absolute;mso-position-vertical-relative:text;mso-width-percent:0;mso-height-percent:0;mso-width-relative:margin;mso-height-relative:margin;v-text-anchor:middle" o:gfxdata="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" fillcolor="#193db0" stroked="f" strokeweight="2pt"/>
                 </w:pict>
@@ -8585,7 +9477,6 @@
               <w:tag w:val="goog_rdk_466"/>
               <w:id w:val="-1434116915"/>
             </w:sdtPr>
-            <w:sdtEndPr/>
             <w:sdtContent>
               <w:p>
                 <w:pPr>
@@ -8637,7 +9528,6 @@
               <w:tag w:val="goog_rdk_467"/>
               <w:id w:val="570779217"/>
             </w:sdtPr>
-            <w:sdtEndPr/>
             <w:sdtContent>
               <w:p>
                 <w:pPr>
@@ -8689,7 +9579,6 @@
               <w:tag w:val="goog_rdk_468"/>
               <w:id w:val="-2094085693"/>
             </w:sdtPr>
-            <w:sdtEndPr/>
             <w:sdtContent>
               <w:p>
                 <w:pPr>
@@ -8753,7 +9642,6 @@
               <w:tag w:val="goog_rdk_470"/>
               <w:id w:val="-664704409"/>
             </w:sdtPr>
-            <w:sdtEndPr/>
             <w:sdtContent>
               <w:p>
                 <w:pPr>
@@ -8798,7 +9686,6 @@
               <w:tag w:val="goog_rdk_471"/>
               <w:id w:val="1402489837"/>
             </w:sdtPr>
-            <w:sdtEndPr/>
             <w:sdtContent>
               <w:p>
                 <w:pPr>
@@ -8878,7 +9765,6 @@
               <w:tag w:val="goog_rdk_473"/>
               <w:id w:val="135083404"/>
             </w:sdtPr>
-            <w:sdtEndPr/>
             <w:sdtContent>
               <w:p>
                 <w:pPr>
@@ -8923,7 +9809,6 @@
               <w:tag w:val="goog_rdk_474"/>
               <w:id w:val="-1674867441"/>
             </w:sdtPr>
-            <w:sdtEndPr/>
             <w:sdtContent>
               <w:p>
                 <w:pPr>
@@ -9141,7 +10026,6 @@
               <w:tag w:val="goog_rdk_476"/>
               <w:id w:val="1897013605"/>
             </w:sdtPr>
-            <w:sdtEndPr/>
             <w:sdtContent>
               <w:p>
                 <w:pPr>
@@ -9186,7 +10070,6 @@
               <w:tag w:val="goog_rdk_477"/>
               <w:id w:val="1813985248"/>
             </w:sdtPr>
-            <w:sdtEndPr/>
             <w:sdtContent>
               <w:p>
                 <w:pPr>
@@ -9283,7 +10166,6 @@
               <w:tag w:val="goog_rdk_482"/>
               <w:id w:val="-333850035"/>
             </w:sdtPr>
-            <w:sdtEndPr/>
             <w:sdtContent>
               <w:p>
                 <w:pPr>
@@ -9331,7 +10213,6 @@
               <w:tag w:val="goog_rdk_483"/>
               <w:id w:val="801348066"/>
             </w:sdtPr>
-            <w:sdtEndPr/>
             <w:sdtContent>
               <w:p>
                 <w:pPr>
@@ -9400,7 +10281,6 @@
         <w:tag w:val="goog_rdk_485"/>
         <w:id w:val="1802964999"/>
       </w:sdtPr>
-      <w:sdtEndPr/>
       <w:sdtContent>
         <w:p>
           <w:pPr>
@@ -9415,8 +10295,8 @@
       </w:sdtContent>
     </w:sdt>
     <w:sectPr>
-      <w:headerReference w:type="first" r:id="rId11"/>
-      <w:footerReference w:type="first" r:id="rId12"/>
+      <w:headerReference w:type="first" r:id="rId14"/>
+      <w:footerReference w:type="first" r:id="rId15"/>
       <w:pgSz w:w="11906" w:h="16838"/>
       <w:pgMar w:top="1701" w:right="1440" w:bottom="1440" w:left="1440" w:header="851" w:footer="567" w:gutter="0"/>
       <w:pgNumType w:start="1"/>
@@ -9429,7 +10309,7 @@
 </file>
 
 <file path=word/endnotes.xml><?xml version="1.0" encoding="utf-8"?>
-<w:endnotes xmlns:wpc="http://schemas.microsoft.com/office/word/2010/wordprocessingCanvas" xmlns:cx="http://schemas.microsoft.com/office/drawing/2014/chartex" xmlns:cx1="http://schemas.microsoft.com/office/drawing/2015/9/8/chartex" xmlns:mc="http://schemas.openxmlformats.org/markup-compatibility/2006" xmlns:o="urn:schemas-microsoft-com:office:office" xmlns:r="http://schemas.openxmlformats.org/officeDocument/2006/relationships" xmlns:m="http://schemas.openxmlformats.org/officeDocument/2006/math" xmlns:v="urn:schemas-microsoft-com:vml" xmlns:wp14="http://schemas.microsoft.com/office/word/2010/wordprocessingDrawing" xmlns:wp="http://schemas.openxmlformats.org/drawingml/2006/wordprocessingDrawing" xmlns:w10="urn:schemas-microsoft-com:office:word" xmlns:w="http://schemas.openxmlformats.org/wordprocessingml/2006/main" xmlns:w14="http://schemas.microsoft.com/office/word/2010/wordml" xmlns:w15="http://schemas.microsoft.com/office/word/2012/wordml" xmlns:w16se="http://schemas.microsoft.com/office/word/2015/wordml/symex" xmlns:wpg="http://schemas.microsoft.com/office/word/2010/wordprocessingGroup" xmlns:wpi="http://schemas.microsoft.com/office/word/2010/wordprocessingInk" xmlns:wne="http://schemas.microsoft.com/office/word/2006/wordml" xmlns:wps="http://schemas.microsoft.com/office/word/2010/wordprocessingShape" mc:Ignorable="w14 w15 w16se wp14">
+<w:endnotes xmlns:wpc="http://schemas.microsoft.com/office/word/2010/wordprocessingCanvas" xmlns:cx="http://schemas.microsoft.com/office/drawing/2014/chartex" xmlns:cx1="http://schemas.microsoft.com/office/drawing/2015/9/8/chartex" xmlns:cx2="http://schemas.microsoft.com/office/drawing/2015/10/21/chartex" xmlns:cx3="http://schemas.microsoft.com/office/drawing/2016/5/9/chartex" xmlns:cx4="http://schemas.microsoft.com/office/drawing/2016/5/10/chartex" xmlns:cx5="http://schemas.microsoft.com/office/drawing/2016/5/11/chartex" xmlns:cx6="http://schemas.microsoft.com/office/drawing/2016/5/12/chartex" xmlns:cx7="http://schemas.microsoft.com/office/drawing/2016/5/13/chartex" xmlns:cx8="http://schemas.microsoft.com/office/drawing/2016/5/14/chartex" xmlns:mc="http://schemas.openxmlformats.org/markup-compatibility/2006" xmlns:aink="http://schemas.microsoft.com/office/drawing/2016/ink" xmlns:am3d="http://schemas.microsoft.com/office/drawing/2017/model3d" xmlns:o="urn:schemas-microsoft-com:office:office" xmlns:oel="http://schemas.microsoft.com/office/2019/extlst" xmlns:r="http://schemas.openxmlformats.org/officeDocument/2006/relationships" xmlns:m="http://schemas.openxmlformats.org/officeDocument/2006/math" xmlns:v="urn:schemas-microsoft-com:vml" xmlns:wp14="http://schemas.microsoft.com/office/word/2010/wordprocessingDrawing" xmlns:wp="http://schemas.openxmlformats.org/drawingml/2006/wordprocessingDrawing" xmlns:w10="urn:schemas-microsoft-com:office:word" xmlns:w="http://schemas.openxmlformats.org/wordprocessingml/2006/main" xmlns:w14="http://schemas.microsoft.com/office/word/2010/wordml" xmlns:w15="http://schemas.microsoft.com/office/word/2012/wordml" xmlns:w16cex="http://schemas.microsoft.com/office/word/2018/wordml/cex" xmlns:w16cid="http://schemas.microsoft.com/office/word/2016/wordml/cid" xmlns:w16="http://schemas.microsoft.com/office/word/2018/wordml" xmlns:w16sdtdh="http://schemas.microsoft.com/office/word/2020/wordml/sdtdatahash" xmlns:w16se="http://schemas.microsoft.com/office/word/2015/wordml/symex" xmlns:wpg="http://schemas.microsoft.com/office/word/2010/wordprocessingGroup" xmlns:wpi="http://schemas.microsoft.com/office/word/2010/wordprocessingInk" xmlns:wne="http://schemas.microsoft.com/office/word/2006/wordml" xmlns:wps="http://schemas.microsoft.com/office/word/2010/wordprocessingShape" mc:Ignorable="w14 w15 w16se w16cid w16 w16cex w16sdtdh wp14">
   <w:endnote w:type="separator" w:id="-1">
     <w:p>
       <w:r>
@@ -9448,7 +10328,7 @@
 </file>
 
 <file path=word/footer1.xml><?xml version="1.0" encoding="utf-8"?>
-<w:ftr xmlns:wpc="http://schemas.microsoft.com/office/word/2010/wordprocessingCanvas" xmlns:cx="http://schemas.microsoft.com/office/drawing/2014/chartex" xmlns:cx1="http://schemas.microsoft.com/office/drawing/2015/9/8/chartex" xmlns:mc="http://schemas.openxmlformats.org/markup-compatibility/2006" xmlns:o="urn:schemas-microsoft-com:office:office" xmlns:r="http://schemas.openxmlformats.org/officeDocument/2006/relationships" xmlns:m="http://schemas.openxmlformats.org/officeDocument/2006/math" xmlns:v="urn:schemas-microsoft-com:vml" xmlns:wp14="http://schemas.microsoft.com/office/word/2010/wordprocessingDrawing" xmlns:wp="http://schemas.openxmlformats.org/drawingml/2006/wordprocessingDrawing" xmlns:w10="urn:schemas-microsoft-com:office:word" xmlns:w="http://schemas.openxmlformats.org/wordprocessingml/2006/main" xmlns:w14="http://schemas.microsoft.com/office/word/2010/wordml" xmlns:w15="http://schemas.microsoft.com/office/word/2012/wordml" xmlns:w16se="http://schemas.microsoft.com/office/word/2015/wordml/symex" xmlns:wpg="http://schemas.microsoft.com/office/word/2010/wordprocessingGroup" xmlns:wpi="http://schemas.microsoft.com/office/word/2010/wordprocessingInk" xmlns:wne="http://schemas.microsoft.com/office/word/2006/wordml" xmlns:wps="http://schemas.microsoft.com/office/word/2010/wordprocessingShape" mc:Ignorable="w14 w15 w16se wp14">
+<w:ftr xmlns:wpc="http://schemas.microsoft.com/office/word/2010/wordprocessingCanvas" xmlns:cx="http://schemas.microsoft.com/office/drawing/2014/chartex" xmlns:cx1="http://schemas.microsoft.com/office/drawing/2015/9/8/chartex" xmlns:cx2="http://schemas.microsoft.com/office/drawing/2015/10/21/chartex" xmlns:cx3="http://schemas.microsoft.com/office/drawing/2016/5/9/chartex" xmlns:cx4="http://schemas.microsoft.com/office/drawing/2016/5/10/chartex" xmlns:cx5="http://schemas.microsoft.com/office/drawing/2016/5/11/chartex" xmlns:cx6="http://schemas.microsoft.com/office/drawing/2016/5/12/chartex" xmlns:cx7="http://schemas.microsoft.com/office/drawing/2016/5/13/chartex" xmlns:cx8="http://schemas.microsoft.com/office/drawing/2016/5/14/chartex" xmlns:mc="http://schemas.openxmlformats.org/markup-compatibility/2006" xmlns:aink="http://schemas.microsoft.com/office/drawing/2016/ink" xmlns:am3d="http://schemas.microsoft.com/office/drawing/2017/model3d" xmlns:o="urn:schemas-microsoft-com:office:office" xmlns:oel="http://schemas.microsoft.com/office/2019/extlst" xmlns:r="http://schemas.openxmlformats.org/officeDocument/2006/relationships" xmlns:m="http://schemas.openxmlformats.org/officeDocument/2006/math" xmlns:v="urn:schemas-microsoft-com:vml" xmlns:wp14="http://schemas.microsoft.com/office/word/2010/wordprocessingDrawing" xmlns:wp="http://schemas.openxmlformats.org/drawingml/2006/wordprocessingDrawing" xmlns:w10="urn:schemas-microsoft-com:office:word" xmlns:w="http://schemas.openxmlformats.org/wordprocessingml/2006/main" xmlns:w14="http://schemas.microsoft.com/office/word/2010/wordml" xmlns:w15="http://schemas.microsoft.com/office/word/2012/wordml" xmlns:w16cex="http://schemas.microsoft.com/office/word/2018/wordml/cex" xmlns:w16cid="http://schemas.microsoft.com/office/word/2016/wordml/cid" xmlns:w16="http://schemas.microsoft.com/office/word/2018/wordml" xmlns:w16sdtdh="http://schemas.microsoft.com/office/word/2020/wordml/sdtdatahash" xmlns:w16se="http://schemas.microsoft.com/office/word/2015/wordml/symex" xmlns:wpg="http://schemas.microsoft.com/office/word/2010/wordprocessingGroup" xmlns:wpi="http://schemas.microsoft.com/office/word/2010/wordprocessingInk" xmlns:wne="http://schemas.microsoft.com/office/word/2006/wordml" xmlns:wps="http://schemas.microsoft.com/office/word/2010/wordprocessingShape" mc:Ignorable="w14 w15 w16se w16cid w16 w16cex w16sdtdh wp14">
   <w:p>
     <w:pPr>
       <w:pStyle w:val="Header"/>
@@ -9503,7 +10383,7 @@
 </file>
 
 <file path=word/footnotes.xml><?xml version="1.0" encoding="utf-8"?>
-<w:footnotes xmlns:wpc="http://schemas.microsoft.com/office/word/2010/wordprocessingCanvas" xmlns:cx="http://schemas.microsoft.com/office/drawing/2014/chartex" xmlns:cx1="http://schemas.microsoft.com/office/drawing/2015/9/8/chartex" xmlns:mc="http://schemas.openxmlformats.org/markup-compatibility/2006" xmlns:o="urn:schemas-microsoft-com:office:office" xmlns:r="http://schemas.openxmlformats.org/officeDocument/2006/relationships" xmlns:m="http://schemas.openxmlformats.org/officeDocument/2006/math" xmlns:v="urn:schemas-microsoft-com:vml" xmlns:wp14="http://schemas.microsoft.com/office/word/2010/wordprocessingDrawing" xmlns:wp="http://schemas.openxmlformats.org/drawingml/2006/wordprocessingDrawing" xmlns:w10="urn:schemas-microsoft-com:office:word" xmlns:w="http://schemas.openxmlformats.org/wordprocessingml/2006/main" xmlns:w14="http://schemas.microsoft.com/office/word/2010/wordml" xmlns:w15="http://schemas.microsoft.com/office/word/2012/wordml" xmlns:w16se="http://schemas.microsoft.com/office/word/2015/wordml/symex" xmlns:wpg="http://schemas.microsoft.com/office/word/2010/wordprocessingGroup" xmlns:wpi="http://schemas.microsoft.com/office/word/2010/wordprocessingInk" xmlns:wne="http://schemas.microsoft.com/office/word/2006/wordml" xmlns:wps="http://schemas.microsoft.com/office/word/2010/wordprocessingShape" mc:Ignorable="w14 w15 w16se wp14">
+<w:footnotes xmlns:wpc="http://schemas.microsoft.com/office/word/2010/wordprocessingCanvas" xmlns:cx="http://schemas.microsoft.com/office/drawing/2014/chartex" xmlns:cx1="http://schemas.microsoft.com/office/drawing/2015/9/8/chartex" xmlns:cx2="http://schemas.microsoft.com/office/drawing/2015/10/21/chartex" xmlns:cx3="http://schemas.microsoft.com/office/drawing/2016/5/9/chartex" xmlns:cx4="http://schemas.microsoft.com/office/drawing/2016/5/10/chartex" xmlns:cx5="http://schemas.microsoft.com/office/drawing/2016/5/11/chartex" xmlns:cx6="http://schemas.microsoft.com/office/drawing/2016/5/12/chartex" xmlns:cx7="http://schemas.microsoft.com/office/drawing/2016/5/13/chartex" xmlns:cx8="http://schemas.microsoft.com/office/drawing/2016/5/14/chartex" xmlns:mc="http://schemas.openxmlformats.org/markup-compatibility/2006" xmlns:aink="http://schemas.microsoft.com/office/drawing/2016/ink" xmlns:am3d="http://schemas.microsoft.com/office/drawing/2017/model3d" xmlns:o="urn:schemas-microsoft-com:office:office" xmlns:oel="http://schemas.microsoft.com/office/2019/extlst" xmlns:r="http://schemas.openxmlformats.org/officeDocument/2006/relationships" xmlns:m="http://schemas.openxmlformats.org/officeDocument/2006/math" xmlns:v="urn:schemas-microsoft-com:vml" xmlns:wp14="http://schemas.microsoft.com/office/word/2010/wordprocessingDrawing" xmlns:wp="http://schemas.openxmlformats.org/drawingml/2006/wordprocessingDrawing" xmlns:w10="urn:schemas-microsoft-com:office:word" xmlns:w="http://schemas.openxmlformats.org/wordprocessingml/2006/main" xmlns:w14="http://schemas.microsoft.com/office/word/2010/wordml" xmlns:w15="http://schemas.microsoft.com/office/word/2012/wordml" xmlns:w16cex="http://schemas.microsoft.com/office/word/2018/wordml/cex" xmlns:w16cid="http://schemas.microsoft.com/office/word/2016/wordml/cid" xmlns:w16="http://schemas.microsoft.com/office/word/2018/wordml" xmlns:w16sdtdh="http://schemas.microsoft.com/office/word/2020/wordml/sdtdatahash" xmlns:w16se="http://schemas.microsoft.com/office/word/2015/wordml/symex" xmlns:wpg="http://schemas.microsoft.com/office/word/2010/wordprocessingGroup" xmlns:wpi="http://schemas.microsoft.com/office/word/2010/wordprocessingInk" xmlns:wne="http://schemas.microsoft.com/office/word/2006/wordml" xmlns:wps="http://schemas.microsoft.com/office/word/2010/wordprocessingShape" mc:Ignorable="w14 w15 w16se w16cid w16 w16cex w16sdtdh wp14">
   <w:footnote w:type="separator" w:id="-1">
     <w:p>
       <w:r>
@@ -9522,7 +10402,7 @@
 </file>
 
 <file path=word/header1.xml><?xml version="1.0" encoding="utf-8"?>
-<w:hdr xmlns:wpc="http://schemas.microsoft.com/office/word/2010/wordprocessingCanvas" xmlns:cx="http://schemas.microsoft.com/office/drawing/2014/chartex" xmlns:cx1="http://schemas.microsoft.com/office/drawing/2015/9/8/chartex" xmlns:mc="http://schemas.openxmlformats.org/markup-compatibility/2006" xmlns:o="urn:schemas-microsoft-com:office:office" xmlns:r="http://schemas.openxmlformats.org/officeDocument/2006/relationships" xmlns:m="http://schemas.openxmlformats.org/officeDocument/2006/math" xmlns:v="urn:schemas-microsoft-com:vml" xmlns:wp14="http://schemas.microsoft.com/office/word/2010/wordprocessingDrawing" xmlns:wp="http://schemas.openxmlformats.org/drawingml/2006/wordprocessingDrawing" xmlns:w10="urn:schemas-microsoft-com:office:word" xmlns:w="http://schemas.openxmlformats.org/wordprocessingml/2006/main" xmlns:w14="http://schemas.microsoft.com/office/word/2010/wordml" xmlns:w15="http://schemas.microsoft.com/office/word/2012/wordml" xmlns:w16se="http://schemas.microsoft.com/office/word/2015/wordml/symex" xmlns:wpg="http://schemas.microsoft.com/office/word/2010/wordprocessingGroup" xmlns:wpi="http://schemas.microsoft.com/office/word/2010/wordprocessingInk" xmlns:wne="http://schemas.microsoft.com/office/word/2006/wordml" xmlns:wps="http://schemas.microsoft.com/office/word/2010/wordprocessingShape" mc:Ignorable="w14 w15 w16se wp14">
+<w:hdr xmlns:wpc="http://schemas.microsoft.com/office/word/2010/wordprocessingCanvas" xmlns:cx="http://schemas.microsoft.com/office/drawing/2014/chartex" xmlns:cx1="http://schemas.microsoft.com/office/drawing/2015/9/8/chartex" xmlns:cx2="http://schemas.microsoft.com/office/drawing/2015/10/21/chartex" xmlns:cx3="http://schemas.microsoft.com/office/drawing/2016/5/9/chartex" xmlns:cx4="http://schemas.microsoft.com/office/drawing/2016/5/10/chartex" xmlns:cx5="http://schemas.microsoft.com/office/drawing/2016/5/11/chartex" xmlns:cx6="http://schemas.microsoft.com/office/drawing/2016/5/12/chartex" xmlns:cx7="http://schemas.microsoft.com/office/drawing/2016/5/13/chartex" xmlns:cx8="http://schemas.microsoft.com/office/drawing/2016/5/14/chartex" xmlns:mc="http://schemas.openxmlformats.org/markup-compatibility/2006" xmlns:aink="http://schemas.microsoft.com/office/drawing/2016/ink" xmlns:am3d="http://schemas.microsoft.com/office/drawing/2017/model3d" xmlns:o="urn:schemas-microsoft-com:office:office" xmlns:oel="http://schemas.microsoft.com/office/2019/extlst" xmlns:r="http://schemas.openxmlformats.org/officeDocument/2006/relationships" xmlns:m="http://schemas.openxmlformats.org/officeDocument/2006/math" xmlns:v="urn:schemas-microsoft-com:vml" xmlns:wp14="http://schemas.microsoft.com/office/word/2010/wordprocessingDrawing" xmlns:wp="http://schemas.openxmlformats.org/drawingml/2006/wordprocessingDrawing" xmlns:w10="urn:schemas-microsoft-com:office:word" xmlns:w="http://schemas.openxmlformats.org/wordprocessingml/2006/main" xmlns:w14="http://schemas.microsoft.com/office/word/2010/wordml" xmlns:w15="http://schemas.microsoft.com/office/word/2012/wordml" xmlns:w16cex="http://schemas.microsoft.com/office/word/2018/wordml/cex" xmlns:w16cid="http://schemas.microsoft.com/office/word/2016/wordml/cid" xmlns:w16="http://schemas.microsoft.com/office/word/2018/wordml" xmlns:w16sdtdh="http://schemas.microsoft.com/office/word/2020/wordml/sdtdatahash" xmlns:w16se="http://schemas.microsoft.com/office/word/2015/wordml/symex" xmlns:wpg="http://schemas.microsoft.com/office/word/2010/wordprocessingGroup" xmlns:wpi="http://schemas.microsoft.com/office/word/2010/wordprocessingInk" xmlns:wne="http://schemas.microsoft.com/office/word/2006/wordml" xmlns:wps="http://schemas.microsoft.com/office/word/2010/wordprocessingShape" mc:Ignorable="w14 w15 w16se w16cid w16 w16cex w16sdtdh wp14">
   <w:p>
     <w:pPr>
       <w:pStyle w:val="Header"/>
@@ -9583,7 +10463,7 @@
 </file>
 
 <file path=word/numbering.xml><?xml version="1.0" encoding="utf-8"?>
-<w:numbering xmlns:wpc="http://schemas.microsoft.com/office/word/2010/wordprocessingCanvas" xmlns:cx="http://schemas.microsoft.com/office/drawing/2014/chartex" xmlns:cx1="http://schemas.microsoft.com/office/drawing/2015/9/8/chartex" xmlns:mc="http://schemas.openxmlformats.org/markup-compatibility/2006" xmlns:o="urn:schemas-microsoft-com:office:office" xmlns:r="http://schemas.openxmlformats.org/officeDocument/2006/relationships" xmlns:m="http://schemas.openxmlformats.org/officeDocument/2006/math" xmlns:v="urn:schemas-microsoft-com:vml" xmlns:wp14="http://schemas.microsoft.com/office/word/2010/wordprocessingDrawing" xmlns:wp="http://schemas.openxmlformats.org/drawingml/2006/wordprocessingDrawing" xmlns:w10="urn:schemas-microsoft-com:office:word" xmlns:w="http://schemas.openxmlformats.org/wordprocessingml/2006/main" xmlns:w14="http://schemas.microsoft.com/office/word/2010/wordml" xmlns:w15="http://schemas.microsoft.com/office/word/2012/wordml" xmlns:w16se="http://schemas.microsoft.com/office/word/2015/wordml/symex" xmlns:wpg="http://schemas.microsoft.com/office/word/2010/wordprocessingGroup" xmlns:wpi="http://schemas.microsoft.com/office/word/2010/wordprocessingInk" xmlns:wne="http://schemas.microsoft.com/office/word/2006/wordml" xmlns:wps="http://schemas.microsoft.com/office/word/2010/wordprocessingShape" mc:Ignorable="w14 w15 w16se wp14">
+<w:numbering xmlns:wpc="http://schemas.microsoft.com/office/word/2010/wordprocessingCanvas" xmlns:cx="http://schemas.microsoft.com/office/drawing/2014/chartex" xmlns:cx1="http://schemas.microsoft.com/office/drawing/2015/9/8/chartex" xmlns:cx2="http://schemas.microsoft.com/office/drawing/2015/10/21/chartex" xmlns:cx3="http://schemas.microsoft.com/office/drawing/2016/5/9/chartex" xmlns:cx4="http://schemas.microsoft.com/office/drawing/2016/5/10/chartex" xmlns:cx5="http://schemas.microsoft.com/office/drawing/2016/5/11/chartex" xmlns:cx6="http://schemas.microsoft.com/office/drawing/2016/5/12/chartex" xmlns:cx7="http://schemas.microsoft.com/office/drawing/2016/5/13/chartex" xmlns:cx8="http://schemas.microsoft.com/office/drawing/2016/5/14/chartex" xmlns:mc="http://schemas.openxmlformats.org/markup-compatibility/2006" xmlns:aink="http://schemas.microsoft.com/office/drawing/2016/ink" xmlns:am3d="http://schemas.microsoft.com/office/drawing/2017/model3d" xmlns:o="urn:schemas-microsoft-com:office:office" xmlns:oel="http://schemas.microsoft.com/office/2019/extlst" xmlns:r="http://schemas.openxmlformats.org/officeDocument/2006/relationships" xmlns:m="http://schemas.openxmlformats.org/officeDocument/2006/math" xmlns:v="urn:schemas-microsoft-com:vml" xmlns:wp14="http://schemas.microsoft.com/office/word/2010/wordprocessingDrawing" xmlns:wp="http://schemas.openxmlformats.org/drawingml/2006/wordprocessingDrawing" xmlns:w10="urn:schemas-microsoft-com:office:word" xmlns:w="http://schemas.openxmlformats.org/wordprocessingml/2006/main" xmlns:w14="http://schemas.microsoft.com/office/word/2010/wordml" xmlns:w15="http://schemas.microsoft.com/office/word/2012/wordml" xmlns:w16cex="http://schemas.microsoft.com/office/word/2018/wordml/cex" xmlns:w16cid="http://schemas.microsoft.com/office/word/2016/wordml/cid" xmlns:w16="http://schemas.microsoft.com/office/word/2018/wordml" xmlns:w16sdtdh="http://schemas.microsoft.com/office/word/2020/wordml/sdtdatahash" xmlns:w16se="http://schemas.microsoft.com/office/word/2015/wordml/symex" xmlns:wpg="http://schemas.microsoft.com/office/word/2010/wordprocessingGroup" xmlns:wpi="http://schemas.microsoft.com/office/word/2010/wordprocessingInk" xmlns:wne="http://schemas.microsoft.com/office/word/2006/wordml" xmlns:wps="http://schemas.microsoft.com/office/word/2010/wordprocessingShape" mc:Ignorable="w14 w15 w16se w16cid w16 w16cex w16sdtdh wp14">
   <w:abstractNum w:abstractNumId="0" w15:restartNumberingAfterBreak="0">
     <w:nsid w:val="041A13C2"/>
     <w:multiLevelType w:val="multilevel"/>
@@ -10285,6 +11165,119 @@
     </w:lvl>
   </w:abstractNum>
   <w:abstractNum w:abstractNumId="6" w15:restartNumberingAfterBreak="0">
+    <w:nsid w:val="11AC312E"/>
+    <w:multiLevelType w:val="multilevel"/>
+    <w:tmpl w:val="EA24E5D0"/>
+    <w:lvl w:ilvl="0">
+      <w:start w:val="1"/>
+      <w:numFmt w:val="decimal"/>
+      <w:lvlText w:val="%1."/>
+      <w:lvlJc w:val="left"/>
+      <w:pPr>
+        <w:tabs>
+          <w:tab w:val="num" w:pos="720"/>
+        </w:tabs>
+        <w:ind w:left="720" w:hanging="360"/>
+      </w:pPr>
+    </w:lvl>
+    <w:lvl w:ilvl="1" w:tentative="1">
+      <w:start w:val="1"/>
+      <w:numFmt w:val="decimal"/>
+      <w:lvlText w:val="%2."/>
+      <w:lvlJc w:val="left"/>
+      <w:pPr>
+        <w:tabs>
+          <w:tab w:val="num" w:pos="1440"/>
+        </w:tabs>
+        <w:ind w:left="1440" w:hanging="360"/>
+      </w:pPr>
+    </w:lvl>
+    <w:lvl w:ilvl="2" w:tentative="1">
+      <w:start w:val="1"/>
+      <w:numFmt w:val="decimal"/>
+      <w:lvlText w:val="%3."/>
+      <w:lvlJc w:val="left"/>
+      <w:pPr>
+        <w:tabs>
+          <w:tab w:val="num" w:pos="2160"/>
+        </w:tabs>
+        <w:ind w:left="2160" w:hanging="360"/>
+      </w:pPr>
+    </w:lvl>
+    <w:lvl w:ilvl="3" w:tentative="1">
+      <w:start w:val="1"/>
+      <w:numFmt w:val="decimal"/>
+      <w:lvlText w:val="%4."/>
+      <w:lvlJc w:val="left"/>
+      <w:pPr>
+        <w:tabs>
+          <w:tab w:val="num" w:pos="2880"/>
+        </w:tabs>
+        <w:ind w:left="2880" w:hanging="360"/>
+      </w:pPr>
+    </w:lvl>
+    <w:lvl w:ilvl="4" w:tentative="1">
+      <w:start w:val="1"/>
+      <w:numFmt w:val="decimal"/>
+      <w:lvlText w:val="%5."/>
+      <w:lvlJc w:val="left"/>
+      <w:pPr>
+        <w:tabs>
+          <w:tab w:val="num" w:pos="3600"/>
+        </w:tabs>
+        <w:ind w:left="3600" w:hanging="360"/>
+      </w:pPr>
+    </w:lvl>
+    <w:lvl w:ilvl="5" w:tentative="1">
+      <w:start w:val="1"/>
+      <w:numFmt w:val="decimal"/>
+      <w:lvlText w:val="%6."/>
+      <w:lvlJc w:val="left"/>
+      <w:pPr>
+        <w:tabs>
+          <w:tab w:val="num" w:pos="4320"/>
+        </w:tabs>
+        <w:ind w:left="4320" w:hanging="360"/>
+      </w:pPr>
+    </w:lvl>
+    <w:lvl w:ilvl="6" w:tentative="1">
+      <w:start w:val="1"/>
+      <w:numFmt w:val="decimal"/>
+      <w:lvlText w:val="%7."/>
+      <w:lvlJc w:val="left"/>
+      <w:pPr>
+        <w:tabs>
+          <w:tab w:val="num" w:pos="5040"/>
+        </w:tabs>
+        <w:ind w:left="5040" w:hanging="360"/>
+      </w:pPr>
+    </w:lvl>
+    <w:lvl w:ilvl="7" w:tentative="1">
+      <w:start w:val="1"/>
+      <w:numFmt w:val="decimal"/>
+      <w:lvlText w:val="%8."/>
+      <w:lvlJc w:val="left"/>
+      <w:pPr>
+        <w:tabs>
+          <w:tab w:val="num" w:pos="5760"/>
+        </w:tabs>
+        <w:ind w:left="5760" w:hanging="360"/>
+      </w:pPr>
+    </w:lvl>
+    <w:lvl w:ilvl="8" w:tentative="1">
+      <w:start w:val="1"/>
+      <w:numFmt w:val="decimal"/>
+      <w:lvlText w:val="%9."/>
+      <w:lvlJc w:val="left"/>
+      <w:pPr>
+        <w:tabs>
+          <w:tab w:val="num" w:pos="6480"/>
+        </w:tabs>
+        <w:ind w:left="6480" w:hanging="360"/>
+      </w:pPr>
+    </w:lvl>
+  </w:abstractNum>
+  <w:abstractNum w:abstractNumId="7" w15:restartNumberingAfterBreak="0">
     <w:nsid w:val="1266016F"/>
     <w:multiLevelType w:val="multilevel"/>
     <w:tmpl w:val="7020DC18"/>
@@ -10415,7 +11408,7 @@
       </w:rPr>
     </w:lvl>
   </w:abstractNum>
-  <w:abstractNum w:abstractNumId="7" w15:restartNumberingAfterBreak="0">
+  <w:abstractNum w:abstractNumId="8" w15:restartNumberingAfterBreak="0">
     <w:nsid w:val="126F4E09"/>
     <w:multiLevelType w:val="multilevel"/>
     <w:tmpl w:val="CD62AC84"/>
@@ -10546,7 +11539,7 @@
       </w:rPr>
     </w:lvl>
   </w:abstractNum>
-  <w:abstractNum w:abstractNumId="8" w15:restartNumberingAfterBreak="0">
+  <w:abstractNum w:abstractNumId="9" w15:restartNumberingAfterBreak="0">
     <w:nsid w:val="14676B1B"/>
     <w:multiLevelType w:val="multilevel"/>
     <w:tmpl w:val="70E462A6"/>
@@ -10695,7 +11688,7 @@
       </w:rPr>
     </w:lvl>
   </w:abstractNum>
-  <w:abstractNum w:abstractNumId="9" w15:restartNumberingAfterBreak="0">
+  <w:abstractNum w:abstractNumId="10" w15:restartNumberingAfterBreak="0">
     <w:nsid w:val="15F16716"/>
     <w:multiLevelType w:val="multilevel"/>
     <w:tmpl w:val="F954A610"/>
@@ -10826,7 +11819,233 @@
       </w:rPr>
     </w:lvl>
   </w:abstractNum>
-  <w:abstractNum w:abstractNumId="10" w15:restartNumberingAfterBreak="0">
+  <w:abstractNum w:abstractNumId="11" w15:restartNumberingAfterBreak="0">
+    <w:nsid w:val="161131F9"/>
+    <w:multiLevelType w:val="multilevel"/>
+    <w:tmpl w:val="D4EE6666"/>
+    <w:lvl w:ilvl="0">
+      <w:start w:val="3"/>
+      <w:numFmt w:val="decimal"/>
+      <w:lvlText w:val="%1"/>
+      <w:lvlJc w:val="left"/>
+      <w:pPr>
+        <w:ind w:left="360" w:hanging="360"/>
+      </w:pPr>
+      <w:rPr>
+        <w:rFonts w:hint="default"/>
+      </w:rPr>
+    </w:lvl>
+    <w:lvl w:ilvl="1">
+      <w:start w:val="2"/>
+      <w:numFmt w:val="decimal"/>
+      <w:lvlText w:val="%1.%2"/>
+      <w:lvlJc w:val="left"/>
+      <w:pPr>
+        <w:ind w:left="786" w:hanging="360"/>
+      </w:pPr>
+      <w:rPr>
+        <w:rFonts w:hint="default"/>
+      </w:rPr>
+    </w:lvl>
+    <w:lvl w:ilvl="2">
+      <w:start w:val="1"/>
+      <w:numFmt w:val="decimal"/>
+      <w:lvlText w:val="%1.%2.%3"/>
+      <w:lvlJc w:val="left"/>
+      <w:pPr>
+        <w:ind w:left="1572" w:hanging="720"/>
+      </w:pPr>
+      <w:rPr>
+        <w:rFonts w:hint="default"/>
+      </w:rPr>
+    </w:lvl>
+    <w:lvl w:ilvl="3">
+      <w:start w:val="1"/>
+      <w:numFmt w:val="decimal"/>
+      <w:lvlText w:val="%1.%2.%3.%4"/>
+      <w:lvlJc w:val="left"/>
+      <w:pPr>
+        <w:ind w:left="1998" w:hanging="720"/>
+      </w:pPr>
+      <w:rPr>
+        <w:rFonts w:hint="default"/>
+      </w:rPr>
+    </w:lvl>
+    <w:lvl w:ilvl="4">
+      <w:start w:val="1"/>
+      <w:numFmt w:val="decimal"/>
+      <w:lvlText w:val="%1.%2.%3.%4.%5"/>
+      <w:lvlJc w:val="left"/>
+      <w:pPr>
+        <w:ind w:left="2784" w:hanging="1080"/>
+      </w:pPr>
+      <w:rPr>
+        <w:rFonts w:hint="default"/>
+      </w:rPr>
+    </w:lvl>
+    <w:lvl w:ilvl="5">
+      <w:start w:val="1"/>
+      <w:numFmt w:val="decimal"/>
+      <w:lvlText w:val="%1.%2.%3.%4.%5.%6"/>
+      <w:lvlJc w:val="left"/>
+      <w:pPr>
+        <w:ind w:left="3210" w:hanging="1080"/>
+      </w:pPr>
+      <w:rPr>
+        <w:rFonts w:hint="default"/>
+      </w:rPr>
+    </w:lvl>
+    <w:lvl w:ilvl="6">
+      <w:start w:val="1"/>
+      <w:numFmt w:val="decimal"/>
+      <w:lvlText w:val="%1.%2.%3.%4.%5.%6.%7"/>
+      <w:lvlJc w:val="left"/>
+      <w:pPr>
+        <w:ind w:left="3996" w:hanging="1440"/>
+      </w:pPr>
+      <w:rPr>
+        <w:rFonts w:hint="default"/>
+      </w:rPr>
+    </w:lvl>
+    <w:lvl w:ilvl="7">
+      <w:start w:val="1"/>
+      <w:numFmt w:val="decimal"/>
+      <w:lvlText w:val="%1.%2.%3.%4.%5.%6.%7.%8"/>
+      <w:lvlJc w:val="left"/>
+      <w:pPr>
+        <w:ind w:left="4422" w:hanging="1440"/>
+      </w:pPr>
+      <w:rPr>
+        <w:rFonts w:hint="default"/>
+      </w:rPr>
+    </w:lvl>
+    <w:lvl w:ilvl="8">
+      <w:start w:val="1"/>
+      <w:numFmt w:val="decimal"/>
+      <w:lvlText w:val="%1.%2.%3.%4.%5.%6.%7.%8.%9"/>
+      <w:lvlJc w:val="left"/>
+      <w:pPr>
+        <w:ind w:left="5208" w:hanging="1800"/>
+      </w:pPr>
+      <w:rPr>
+        <w:rFonts w:hint="default"/>
+      </w:rPr>
+    </w:lvl>
+  </w:abstractNum>
+  <w:abstractNum w:abstractNumId="12" w15:restartNumberingAfterBreak="0">
+    <w:nsid w:val="1AB13605"/>
+    <w:multiLevelType w:val="hybridMultilevel"/>
+    <w:tmpl w:val="C6F428CE"/>
+    <w:lvl w:ilvl="0" w:tplc="04090001">
+      <w:start w:val="1"/>
+      <w:numFmt w:val="bullet"/>
+      <w:lvlText w:val=""/>
+      <w:lvlJc w:val="left"/>
+      <w:pPr>
+        <w:ind w:left="720" w:hanging="360"/>
+      </w:pPr>
+      <w:rPr>
+        <w:rFonts w:ascii="Symbol" w:hAnsi="Symbol" w:hint="default"/>
+      </w:rPr>
+    </w:lvl>
+    <w:lvl w:ilvl="1" w:tplc="04090003" w:tentative="1">
+      <w:start w:val="1"/>
+      <w:numFmt w:val="bullet"/>
+      <w:lvlText w:val="o"/>
+      <w:lvlJc w:val="left"/>
+      <w:pPr>
+        <w:ind w:left="1440" w:hanging="360"/>
+      </w:pPr>
+      <w:rPr>
+        <w:rFonts w:ascii="Courier New" w:hAnsi="Courier New" w:cs="Courier New" w:hint="default"/>
+      </w:rPr>
+    </w:lvl>
+    <w:lvl w:ilvl="2" w:tplc="04090005" w:tentative="1">
+      <w:start w:val="1"/>
+      <w:numFmt w:val="bullet"/>
+      <w:lvlText w:val=""/>
+      <w:lvlJc w:val="left"/>
+      <w:pPr>
+        <w:ind w:left="2160" w:hanging="360"/>
+      </w:pPr>
+      <w:rPr>
+        <w:rFonts w:ascii="Wingdings" w:hAnsi="Wingdings" w:hint="default"/>
+      </w:rPr>
+    </w:lvl>
+    <w:lvl w:ilvl="3" w:tplc="04090001" w:tentative="1">
+      <w:start w:val="1"/>
+      <w:numFmt w:val="bullet"/>
+      <w:lvlText w:val=""/>
+      <w:lvlJc w:val="left"/>
+      <w:pPr>
+        <w:ind w:left="2880" w:hanging="360"/>
+      </w:pPr>
+      <w:rPr>
+        <w:rFonts w:ascii="Symbol" w:hAnsi="Symbol" w:hint="default"/>
+      </w:rPr>
+    </w:lvl>
+    <w:lvl w:ilvl="4" w:tplc="04090003" w:tentative="1">
+      <w:start w:val="1"/>
+      <w:numFmt w:val="bullet"/>
+      <w:lvlText w:val="o"/>
+      <w:lvlJc w:val="left"/>
+      <w:pPr>
+        <w:ind w:left="3600" w:hanging="360"/>
+      </w:pPr>
+      <w:rPr>
+        <w:rFonts w:ascii="Courier New" w:hAnsi="Courier New" w:cs="Courier New" w:hint="default"/>
+      </w:rPr>
+    </w:lvl>
+    <w:lvl w:ilvl="5" w:tplc="04090005" w:tentative="1">
+      <w:start w:val="1"/>
+      <w:numFmt w:val="bullet"/>
+      <w:lvlText w:val=""/>
+      <w:lvlJc w:val="left"/>
+      <w:pPr>
+        <w:ind w:left="4320" w:hanging="360"/>
+      </w:pPr>
+      <w:rPr>
+        <w:rFonts w:ascii="Wingdings" w:hAnsi="Wingdings" w:hint="default"/>
+      </w:rPr>
+    </w:lvl>
+    <w:lvl w:ilvl="6" w:tplc="04090001" w:tentative="1">
+      <w:start w:val="1"/>
+      <w:numFmt w:val="bullet"/>
+      <w:lvlText w:val=""/>
+      <w:lvlJc w:val="left"/>
+      <w:pPr>
+        <w:ind w:left="5040" w:hanging="360"/>
+      </w:pPr>
+      <w:rPr>
+        <w:rFonts w:ascii="Symbol" w:hAnsi="Symbol" w:hint="default"/>
+      </w:rPr>
+    </w:lvl>
+    <w:lvl w:ilvl="7" w:tplc="04090003" w:tentative="1">
+      <w:start w:val="1"/>
+      <w:numFmt w:val="bullet"/>
+      <w:lvlText w:val="o"/>
+      <w:lvlJc w:val="left"/>
+      <w:pPr>
+        <w:ind w:left="5760" w:hanging="360"/>
+      </w:pPr>
+      <w:rPr>
+        <w:rFonts w:ascii="Courier New" w:hAnsi="Courier New" w:cs="Courier New" w:hint="default"/>
+      </w:rPr>
+    </w:lvl>
+    <w:lvl w:ilvl="8" w:tplc="04090005" w:tentative="1">
+      <w:start w:val="1"/>
+      <w:numFmt w:val="bullet"/>
+      <w:lvlText w:val=""/>
+      <w:lvlJc w:val="left"/>
+      <w:pPr>
+        <w:ind w:left="6480" w:hanging="360"/>
+      </w:pPr>
+      <w:rPr>
+        <w:rFonts w:ascii="Wingdings" w:hAnsi="Wingdings" w:hint="default"/>
+      </w:rPr>
+    </w:lvl>
+  </w:abstractNum>
+  <w:abstractNum w:abstractNumId="13" w15:restartNumberingAfterBreak="0">
     <w:nsid w:val="1B74553C"/>
     <w:multiLevelType w:val="multilevel"/>
     <w:tmpl w:val="62A0F56E"/>
@@ -10912,7 +12131,251 @@
       </w:pPr>
     </w:lvl>
   </w:abstractNum>
-  <w:abstractNum w:abstractNumId="11" w15:restartNumberingAfterBreak="0">
+  <w:abstractNum w:abstractNumId="14" w15:restartNumberingAfterBreak="0">
+    <w:nsid w:val="1BF95695"/>
+    <w:multiLevelType w:val="hybridMultilevel"/>
+    <w:tmpl w:val="CB3E8A0C"/>
+    <w:lvl w:ilvl="0" w:tplc="04090001">
+      <w:start w:val="1"/>
+      <w:numFmt w:val="bullet"/>
+      <w:lvlText w:val=""/>
+      <w:lvlJc w:val="left"/>
+      <w:pPr>
+        <w:ind w:left="1440" w:hanging="360"/>
+      </w:pPr>
+      <w:rPr>
+        <w:rFonts w:ascii="Symbol" w:hAnsi="Symbol" w:hint="default"/>
+      </w:rPr>
+    </w:lvl>
+    <w:lvl w:ilvl="1" w:tplc="04090003" w:tentative="1">
+      <w:start w:val="1"/>
+      <w:numFmt w:val="bullet"/>
+      <w:lvlText w:val="o"/>
+      <w:lvlJc w:val="left"/>
+      <w:pPr>
+        <w:ind w:left="2160" w:hanging="360"/>
+      </w:pPr>
+      <w:rPr>
+        <w:rFonts w:ascii="Courier New" w:hAnsi="Courier New" w:cs="Courier New" w:hint="default"/>
+      </w:rPr>
+    </w:lvl>
+    <w:lvl w:ilvl="2" w:tplc="04090005" w:tentative="1">
+      <w:start w:val="1"/>
+      <w:numFmt w:val="bullet"/>
+      <w:lvlText w:val=""/>
+      <w:lvlJc w:val="left"/>
+      <w:pPr>
+        <w:ind w:left="2880" w:hanging="360"/>
+      </w:pPr>
+      <w:rPr>
+        <w:rFonts w:ascii="Wingdings" w:hAnsi="Wingdings" w:hint="default"/>
+      </w:rPr>
+    </w:lvl>
+    <w:lvl w:ilvl="3" w:tplc="04090001" w:tentative="1">
+      <w:start w:val="1"/>
+      <w:numFmt w:val="bullet"/>
+      <w:lvlText w:val=""/>
+      <w:lvlJc w:val="left"/>
+      <w:pPr>
+        <w:ind w:left="3600" w:hanging="360"/>
+      </w:pPr>
+      <w:rPr>
+        <w:rFonts w:ascii="Symbol" w:hAnsi="Symbol" w:hint="default"/>
+      </w:rPr>
+    </w:lvl>
+    <w:lvl w:ilvl="4" w:tplc="04090003" w:tentative="1">
+      <w:start w:val="1"/>
+      <w:numFmt w:val="bullet"/>
+      <w:lvlText w:val="o"/>
+      <w:lvlJc w:val="left"/>
+      <w:pPr>
+        <w:ind w:left="4320" w:hanging="360"/>
+      </w:pPr>
+      <w:rPr>
+        <w:rFonts w:ascii="Courier New" w:hAnsi="Courier New" w:cs="Courier New" w:hint="default"/>
+      </w:rPr>
+    </w:lvl>
+    <w:lvl w:ilvl="5" w:tplc="04090005" w:tentative="1">
+      <w:start w:val="1"/>
+      <w:numFmt w:val="bullet"/>
+      <w:lvlText w:val=""/>
+      <w:lvlJc w:val="left"/>
+      <w:pPr>
+        <w:ind w:left="5040" w:hanging="360"/>
+      </w:pPr>
+      <w:rPr>
+        <w:rFonts w:ascii="Wingdings" w:hAnsi="Wingdings" w:hint="default"/>
+      </w:rPr>
+    </w:lvl>
+    <w:lvl w:ilvl="6" w:tplc="04090001" w:tentative="1">
+      <w:start w:val="1"/>
+      <w:numFmt w:val="bullet"/>
+      <w:lvlText w:val=""/>
+      <w:lvlJc w:val="left"/>
+      <w:pPr>
+        <w:ind w:left="5760" w:hanging="360"/>
+      </w:pPr>
+      <w:rPr>
+        <w:rFonts w:ascii="Symbol" w:hAnsi="Symbol" w:hint="default"/>
+      </w:rPr>
+    </w:lvl>
+    <w:lvl w:ilvl="7" w:tplc="04090003" w:tentative="1">
+      <w:start w:val="1"/>
+      <w:numFmt w:val="bullet"/>
+      <w:lvlText w:val="o"/>
+      <w:lvlJc w:val="left"/>
+      <w:pPr>
+        <w:ind w:left="6480" w:hanging="360"/>
+      </w:pPr>
+      <w:rPr>
+        <w:rFonts w:ascii="Courier New" w:hAnsi="Courier New" w:cs="Courier New" w:hint="default"/>
+      </w:rPr>
+    </w:lvl>
+    <w:lvl w:ilvl="8" w:tplc="04090005" w:tentative="1">
+      <w:start w:val="1"/>
+      <w:numFmt w:val="bullet"/>
+      <w:lvlText w:val=""/>
+      <w:lvlJc w:val="left"/>
+      <w:pPr>
+        <w:ind w:left="7200" w:hanging="360"/>
+      </w:pPr>
+      <w:rPr>
+        <w:rFonts w:ascii="Wingdings" w:hAnsi="Wingdings" w:hint="default"/>
+      </w:rPr>
+    </w:lvl>
+  </w:abstractNum>
+  <w:abstractNum w:abstractNumId="15" w15:restartNumberingAfterBreak="0">
+    <w:nsid w:val="1FAC3B8E"/>
+    <w:multiLevelType w:val="multilevel"/>
+    <w:tmpl w:val="47283110"/>
+    <w:lvl w:ilvl="0">
+      <w:start w:val="3"/>
+      <w:numFmt w:val="decimal"/>
+      <w:lvlText w:val="%1."/>
+      <w:lvlJc w:val="left"/>
+      <w:pPr>
+        <w:ind w:left="360" w:hanging="360"/>
+      </w:pPr>
+      <w:rPr>
+        <w:rFonts w:ascii="Malgun Gothic" w:hAnsi="Malgun Gothic" w:cs="Malgun Gothic" w:hint="default"/>
+        <w:color w:val="auto"/>
+        <w:sz w:val="20"/>
+      </w:rPr>
+    </w:lvl>
+    <w:lvl w:ilvl="1">
+      <w:start w:val="2"/>
+      <w:numFmt w:val="decimal"/>
+      <w:lvlText w:val="%1.%2."/>
+      <w:lvlJc w:val="left"/>
+      <w:pPr>
+        <w:ind w:left="360" w:hanging="360"/>
+      </w:pPr>
+      <w:rPr>
+        <w:rFonts w:ascii="Malgun Gothic" w:hAnsi="Malgun Gothic" w:cs="Malgun Gothic" w:hint="default"/>
+        <w:color w:val="auto"/>
+        <w:sz w:val="20"/>
+      </w:rPr>
+    </w:lvl>
+    <w:lvl w:ilvl="2">
+      <w:start w:val="1"/>
+      <w:numFmt w:val="decimal"/>
+      <w:lvlText w:val="%1.%2.%3."/>
+      <w:lvlJc w:val="left"/>
+      <w:pPr>
+        <w:ind w:left="720" w:hanging="720"/>
+      </w:pPr>
+      <w:rPr>
+        <w:rFonts w:ascii="Malgun Gothic" w:hAnsi="Malgun Gothic" w:cs="Malgun Gothic" w:hint="default"/>
+        <w:color w:val="auto"/>
+        <w:sz w:val="20"/>
+      </w:rPr>
+    </w:lvl>
+    <w:lvl w:ilvl="3">
+      <w:start w:val="1"/>
+      <w:numFmt w:val="decimal"/>
+      <w:lvlText w:val="%1.%2.%3.%4."/>
+      <w:lvlJc w:val="left"/>
+      <w:pPr>
+        <w:ind w:left="720" w:hanging="720"/>
+      </w:pPr>
+      <w:rPr>
+        <w:rFonts w:ascii="Malgun Gothic" w:hAnsi="Malgun Gothic" w:cs="Malgun Gothic" w:hint="default"/>
+        <w:color w:val="auto"/>
+        <w:sz w:val="20"/>
+      </w:rPr>
+    </w:lvl>
+    <w:lvl w:ilvl="4">
+      <w:start w:val="1"/>
+      <w:numFmt w:val="decimal"/>
+      <w:lvlText w:val="%1.%2.%3.%4.%5."/>
+      <w:lvlJc w:val="left"/>
+      <w:pPr>
+        <w:ind w:left="1080" w:hanging="1080"/>
+      </w:pPr>
+      <w:rPr>
+        <w:rFonts w:ascii="Malgun Gothic" w:hAnsi="Malgun Gothic" w:cs="Malgun Gothic" w:hint="default"/>
+        <w:color w:val="auto"/>
+        <w:sz w:val="20"/>
+      </w:rPr>
+    </w:lvl>
+    <w:lvl w:ilvl="5">
+      <w:start w:val="1"/>
+      <w:numFmt w:val="decimal"/>
+      <w:lvlText w:val="%1.%2.%3.%4.%5.%6."/>
+      <w:lvlJc w:val="left"/>
+      <w:pPr>
+        <w:ind w:left="1080" w:hanging="1080"/>
+      </w:pPr>
+      <w:rPr>
+        <w:rFonts w:ascii="Malgun Gothic" w:hAnsi="Malgun Gothic" w:cs="Malgun Gothic" w:hint="default"/>
+        <w:color w:val="auto"/>
+        <w:sz w:val="20"/>
+      </w:rPr>
+    </w:lvl>
+    <w:lvl w:ilvl="6">
+      <w:start w:val="1"/>
+      <w:numFmt w:val="decimal"/>
+      <w:lvlText w:val="%1.%2.%3.%4.%5.%6.%7."/>
+      <w:lvlJc w:val="left"/>
+      <w:pPr>
+        <w:ind w:left="1440" w:hanging="1440"/>
+      </w:pPr>
+      <w:rPr>
+        <w:rFonts w:ascii="Malgun Gothic" w:hAnsi="Malgun Gothic" w:cs="Malgun Gothic" w:hint="default"/>
+        <w:color w:val="auto"/>
+        <w:sz w:val="20"/>
+      </w:rPr>
+    </w:lvl>
+    <w:lvl w:ilvl="7">
+      <w:start w:val="1"/>
+      <w:numFmt w:val="decimal"/>
+      <w:lvlText w:val="%1.%2.%3.%4.%5.%6.%7.%8."/>
+      <w:lvlJc w:val="left"/>
+      <w:pPr>
+        <w:ind w:left="1440" w:hanging="1440"/>
+      </w:pPr>
+      <w:rPr>
+        <w:rFonts w:ascii="Malgun Gothic" w:hAnsi="Malgun Gothic" w:cs="Malgun Gothic" w:hint="default"/>
+        <w:color w:val="auto"/>
+        <w:sz w:val="20"/>
+      </w:rPr>
+    </w:lvl>
+    <w:lvl w:ilvl="8">
+      <w:start w:val="1"/>
+      <w:numFmt w:val="decimal"/>
+      <w:lvlText w:val="%1.%2.%3.%4.%5.%6.%7.%8.%9."/>
+      <w:lvlJc w:val="left"/>
+      <w:pPr>
+        <w:ind w:left="1800" w:hanging="1800"/>
+      </w:pPr>
+      <w:rPr>
+        <w:rFonts w:ascii="Malgun Gothic" w:hAnsi="Malgun Gothic" w:cs="Malgun Gothic" w:hint="default"/>
+        <w:color w:val="auto"/>
+        <w:sz w:val="20"/>
+      </w:rPr>
+    </w:lvl>
+  </w:abstractNum>
+  <w:abstractNum w:abstractNumId="16" w15:restartNumberingAfterBreak="0">
     <w:nsid w:val="243D5FB0"/>
     <w:multiLevelType w:val="multilevel"/>
     <w:tmpl w:val="531CB1B0"/>
@@ -11043,7 +12506,7 @@
       </w:rPr>
     </w:lvl>
   </w:abstractNum>
-  <w:abstractNum w:abstractNumId="12" w15:restartNumberingAfterBreak="0">
+  <w:abstractNum w:abstractNumId="17" w15:restartNumberingAfterBreak="0">
     <w:nsid w:val="25E32545"/>
     <w:multiLevelType w:val="multilevel"/>
     <w:tmpl w:val="1B12FA18"/>
@@ -11129,7 +12592,7 @@
       </w:pPr>
     </w:lvl>
   </w:abstractNum>
-  <w:abstractNum w:abstractNumId="13" w15:restartNumberingAfterBreak="0">
+  <w:abstractNum w:abstractNumId="18" w15:restartNumberingAfterBreak="0">
     <w:nsid w:val="2A6762F9"/>
     <w:multiLevelType w:val="multilevel"/>
     <w:tmpl w:val="8092EE28"/>
@@ -11260,7 +12723,7 @@
       </w:rPr>
     </w:lvl>
   </w:abstractNum>
-  <w:abstractNum w:abstractNumId="14" w15:restartNumberingAfterBreak="0">
+  <w:abstractNum w:abstractNumId="19" w15:restartNumberingAfterBreak="0">
     <w:nsid w:val="2D777A6E"/>
     <w:multiLevelType w:val="multilevel"/>
     <w:tmpl w:val="5A60A6D6"/>
@@ -11373,7 +12836,7 @@
       </w:rPr>
     </w:lvl>
   </w:abstractNum>
-  <w:abstractNum w:abstractNumId="15" w15:restartNumberingAfterBreak="0">
+  <w:abstractNum w:abstractNumId="20" w15:restartNumberingAfterBreak="0">
     <w:nsid w:val="32760A43"/>
     <w:multiLevelType w:val="multilevel"/>
     <w:tmpl w:val="BA5AB338"/>
@@ -11486,7 +12949,7 @@
       </w:rPr>
     </w:lvl>
   </w:abstractNum>
-  <w:abstractNum w:abstractNumId="16" w15:restartNumberingAfterBreak="0">
+  <w:abstractNum w:abstractNumId="21" w15:restartNumberingAfterBreak="0">
     <w:nsid w:val="33BA2564"/>
     <w:multiLevelType w:val="hybridMultilevel"/>
     <w:tmpl w:val="549417AA"/>
@@ -11599,7 +13062,233 @@
       </w:rPr>
     </w:lvl>
   </w:abstractNum>
-  <w:abstractNum w:abstractNumId="17" w15:restartNumberingAfterBreak="0">
+  <w:abstractNum w:abstractNumId="22" w15:restartNumberingAfterBreak="0">
+    <w:nsid w:val="36F169C7"/>
+    <w:multiLevelType w:val="hybridMultilevel"/>
+    <w:tmpl w:val="735054EC"/>
+    <w:lvl w:ilvl="0" w:tplc="04090001">
+      <w:start w:val="1"/>
+      <w:numFmt w:val="bullet"/>
+      <w:lvlText w:val=""/>
+      <w:lvlJc w:val="left"/>
+      <w:pPr>
+        <w:ind w:left="720" w:hanging="360"/>
+      </w:pPr>
+      <w:rPr>
+        <w:rFonts w:ascii="Symbol" w:hAnsi="Symbol" w:hint="default"/>
+      </w:rPr>
+    </w:lvl>
+    <w:lvl w:ilvl="1" w:tplc="04090003" w:tentative="1">
+      <w:start w:val="1"/>
+      <w:numFmt w:val="bullet"/>
+      <w:lvlText w:val="o"/>
+      <w:lvlJc w:val="left"/>
+      <w:pPr>
+        <w:ind w:left="1440" w:hanging="360"/>
+      </w:pPr>
+      <w:rPr>
+        <w:rFonts w:ascii="Courier New" w:hAnsi="Courier New" w:cs="Courier New" w:hint="default"/>
+      </w:rPr>
+    </w:lvl>
+    <w:lvl w:ilvl="2" w:tplc="04090005" w:tentative="1">
+      <w:start w:val="1"/>
+      <w:numFmt w:val="bullet"/>
+      <w:lvlText w:val=""/>
+      <w:lvlJc w:val="left"/>
+      <w:pPr>
+        <w:ind w:left="2160" w:hanging="360"/>
+      </w:pPr>
+      <w:rPr>
+        <w:rFonts w:ascii="Wingdings" w:hAnsi="Wingdings" w:hint="default"/>
+      </w:rPr>
+    </w:lvl>
+    <w:lvl w:ilvl="3" w:tplc="04090001" w:tentative="1">
+      <w:start w:val="1"/>
+      <w:numFmt w:val="bullet"/>
+      <w:lvlText w:val=""/>
+      <w:lvlJc w:val="left"/>
+      <w:pPr>
+        <w:ind w:left="2880" w:hanging="360"/>
+      </w:pPr>
+      <w:rPr>
+        <w:rFonts w:ascii="Symbol" w:hAnsi="Symbol" w:hint="default"/>
+      </w:rPr>
+    </w:lvl>
+    <w:lvl w:ilvl="4" w:tplc="04090003" w:tentative="1">
+      <w:start w:val="1"/>
+      <w:numFmt w:val="bullet"/>
+      <w:lvlText w:val="o"/>
+      <w:lvlJc w:val="left"/>
+      <w:pPr>
+        <w:ind w:left="3600" w:hanging="360"/>
+      </w:pPr>
+      <w:rPr>
+        <w:rFonts w:ascii="Courier New" w:hAnsi="Courier New" w:cs="Courier New" w:hint="default"/>
+      </w:rPr>
+    </w:lvl>
+    <w:lvl w:ilvl="5" w:tplc="04090005" w:tentative="1">
+      <w:start w:val="1"/>
+      <w:numFmt w:val="bullet"/>
+      <w:lvlText w:val=""/>
+      <w:lvlJc w:val="left"/>
+      <w:pPr>
+        <w:ind w:left="4320" w:hanging="360"/>
+      </w:pPr>
+      <w:rPr>
+        <w:rFonts w:ascii="Wingdings" w:hAnsi="Wingdings" w:hint="default"/>
+      </w:rPr>
+    </w:lvl>
+    <w:lvl w:ilvl="6" w:tplc="04090001" w:tentative="1">
+      <w:start w:val="1"/>
+      <w:numFmt w:val="bullet"/>
+      <w:lvlText w:val=""/>
+      <w:lvlJc w:val="left"/>
+      <w:pPr>
+        <w:ind w:left="5040" w:hanging="360"/>
+      </w:pPr>
+      <w:rPr>
+        <w:rFonts w:ascii="Symbol" w:hAnsi="Symbol" w:hint="default"/>
+      </w:rPr>
+    </w:lvl>
+    <w:lvl w:ilvl="7" w:tplc="04090003" w:tentative="1">
+      <w:start w:val="1"/>
+      <w:numFmt w:val="bullet"/>
+      <w:lvlText w:val="o"/>
+      <w:lvlJc w:val="left"/>
+      <w:pPr>
+        <w:ind w:left="5760" w:hanging="360"/>
+      </w:pPr>
+      <w:rPr>
+        <w:rFonts w:ascii="Courier New" w:hAnsi="Courier New" w:cs="Courier New" w:hint="default"/>
+      </w:rPr>
+    </w:lvl>
+    <w:lvl w:ilvl="8" w:tplc="04090005" w:tentative="1">
+      <w:start w:val="1"/>
+      <w:numFmt w:val="bullet"/>
+      <w:lvlText w:val=""/>
+      <w:lvlJc w:val="left"/>
+      <w:pPr>
+        <w:ind w:left="6480" w:hanging="360"/>
+      </w:pPr>
+      <w:rPr>
+        <w:rFonts w:ascii="Wingdings" w:hAnsi="Wingdings" w:hint="default"/>
+      </w:rPr>
+    </w:lvl>
+  </w:abstractNum>
+  <w:abstractNum w:abstractNumId="23" w15:restartNumberingAfterBreak="0">
+    <w:nsid w:val="38181D02"/>
+    <w:multiLevelType w:val="hybridMultilevel"/>
+    <w:tmpl w:val="24C60BC6"/>
+    <w:lvl w:ilvl="0" w:tplc="04090001">
+      <w:start w:val="1"/>
+      <w:numFmt w:val="bullet"/>
+      <w:lvlText w:val=""/>
+      <w:lvlJc w:val="left"/>
+      <w:pPr>
+        <w:ind w:left="720" w:hanging="360"/>
+      </w:pPr>
+      <w:rPr>
+        <w:rFonts w:ascii="Symbol" w:hAnsi="Symbol" w:hint="default"/>
+      </w:rPr>
+    </w:lvl>
+    <w:lvl w:ilvl="1" w:tplc="04090003" w:tentative="1">
+      <w:start w:val="1"/>
+      <w:numFmt w:val="bullet"/>
+      <w:lvlText w:val="o"/>
+      <w:lvlJc w:val="left"/>
+      <w:pPr>
+        <w:ind w:left="1440" w:hanging="360"/>
+      </w:pPr>
+      <w:rPr>
+        <w:rFonts w:ascii="Courier New" w:hAnsi="Courier New" w:cs="Courier New" w:hint="default"/>
+      </w:rPr>
+    </w:lvl>
+    <w:lvl w:ilvl="2" w:tplc="04090005" w:tentative="1">
+      <w:start w:val="1"/>
+      <w:numFmt w:val="bullet"/>
+      <w:lvlText w:val=""/>
+      <w:lvlJc w:val="left"/>
+      <w:pPr>
+        <w:ind w:left="2160" w:hanging="360"/>
+      </w:pPr>
+      <w:rPr>
+        <w:rFonts w:ascii="Wingdings" w:hAnsi="Wingdings" w:hint="default"/>
+      </w:rPr>
+    </w:lvl>
+    <w:lvl w:ilvl="3" w:tplc="04090001" w:tentative="1">
+      <w:start w:val="1"/>
+      <w:numFmt w:val="bullet"/>
+      <w:lvlText w:val=""/>
+      <w:lvlJc w:val="left"/>
+      <w:pPr>
+        <w:ind w:left="2880" w:hanging="360"/>
+      </w:pPr>
+      <w:rPr>
+        <w:rFonts w:ascii="Symbol" w:hAnsi="Symbol" w:hint="default"/>
+      </w:rPr>
+    </w:lvl>
+    <w:lvl w:ilvl="4" w:tplc="04090003" w:tentative="1">
+      <w:start w:val="1"/>
+      <w:numFmt w:val="bullet"/>
+      <w:lvlText w:val="o"/>
+      <w:lvlJc w:val="left"/>
+      <w:pPr>
+        <w:ind w:left="3600" w:hanging="360"/>
+      </w:pPr>
+      <w:rPr>
+        <w:rFonts w:ascii="Courier New" w:hAnsi="Courier New" w:cs="Courier New" w:hint="default"/>
+      </w:rPr>
+    </w:lvl>
+    <w:lvl w:ilvl="5" w:tplc="04090005" w:tentative="1">
+      <w:start w:val="1"/>
+      <w:numFmt w:val="bullet"/>
+      <w:lvlText w:val=""/>
+      <w:lvlJc w:val="left"/>
+      <w:pPr>
+        <w:ind w:left="4320" w:hanging="360"/>
+      </w:pPr>
+      <w:rPr>
+        <w:rFonts w:ascii="Wingdings" w:hAnsi="Wingdings" w:hint="default"/>
+      </w:rPr>
+    </w:lvl>
+    <w:lvl w:ilvl="6" w:tplc="04090001" w:tentative="1">
+      <w:start w:val="1"/>
+      <w:numFmt w:val="bullet"/>
+      <w:lvlText w:val=""/>
+      <w:lvlJc w:val="left"/>
+      <w:pPr>
+        <w:ind w:left="5040" w:hanging="360"/>
+      </w:pPr>
+      <w:rPr>
+        <w:rFonts w:ascii="Symbol" w:hAnsi="Symbol" w:hint="default"/>
+      </w:rPr>
+    </w:lvl>
+    <w:lvl w:ilvl="7" w:tplc="04090003" w:tentative="1">
+      <w:start w:val="1"/>
+      <w:numFmt w:val="bullet"/>
+      <w:lvlText w:val="o"/>
+      <w:lvlJc w:val="left"/>
+      <w:pPr>
+        <w:ind w:left="5760" w:hanging="360"/>
+      </w:pPr>
+      <w:rPr>
+        <w:rFonts w:ascii="Courier New" w:hAnsi="Courier New" w:cs="Courier New" w:hint="default"/>
+      </w:rPr>
+    </w:lvl>
+    <w:lvl w:ilvl="8" w:tplc="04090005" w:tentative="1">
+      <w:start w:val="1"/>
+      <w:numFmt w:val="bullet"/>
+      <w:lvlText w:val=""/>
+      <w:lvlJc w:val="left"/>
+      <w:pPr>
+        <w:ind w:left="6480" w:hanging="360"/>
+      </w:pPr>
+      <w:rPr>
+        <w:rFonts w:ascii="Wingdings" w:hAnsi="Wingdings" w:hint="default"/>
+      </w:rPr>
+    </w:lvl>
+  </w:abstractNum>
+  <w:abstractNum w:abstractNumId="24" w15:restartNumberingAfterBreak="0">
     <w:nsid w:val="3E83592E"/>
     <w:multiLevelType w:val="multilevel"/>
     <w:tmpl w:val="05B2F0DA"/>
@@ -11712,7 +13401,7 @@
       </w:rPr>
     </w:lvl>
   </w:abstractNum>
-  <w:abstractNum w:abstractNumId="18" w15:restartNumberingAfterBreak="0">
+  <w:abstractNum w:abstractNumId="25" w15:restartNumberingAfterBreak="0">
     <w:nsid w:val="48F06D02"/>
     <w:multiLevelType w:val="multilevel"/>
     <w:tmpl w:val="6E7056C6"/>
@@ -11825,7 +13514,7 @@
       </w:rPr>
     </w:lvl>
   </w:abstractNum>
-  <w:abstractNum w:abstractNumId="19" w15:restartNumberingAfterBreak="0">
+  <w:abstractNum w:abstractNumId="26" w15:restartNumberingAfterBreak="0">
     <w:nsid w:val="4B4B40E6"/>
     <w:multiLevelType w:val="multilevel"/>
     <w:tmpl w:val="E9A04648"/>
@@ -11938,7 +13627,120 @@
       </w:rPr>
     </w:lvl>
   </w:abstractNum>
-  <w:abstractNum w:abstractNumId="20" w15:restartNumberingAfterBreak="0">
+  <w:abstractNum w:abstractNumId="27" w15:restartNumberingAfterBreak="0">
+    <w:nsid w:val="4C3C5833"/>
+    <w:multiLevelType w:val="hybridMultilevel"/>
+    <w:tmpl w:val="D94E074C"/>
+    <w:lvl w:ilvl="0" w:tplc="04090001">
+      <w:start w:val="1"/>
+      <w:numFmt w:val="bullet"/>
+      <w:lvlText w:val=""/>
+      <w:lvlJc w:val="left"/>
+      <w:pPr>
+        <w:ind w:left="1440" w:hanging="360"/>
+      </w:pPr>
+      <w:rPr>
+        <w:rFonts w:ascii="Symbol" w:hAnsi="Symbol" w:hint="default"/>
+      </w:rPr>
+    </w:lvl>
+    <w:lvl w:ilvl="1" w:tplc="04090003" w:tentative="1">
+      <w:start w:val="1"/>
+      <w:numFmt w:val="bullet"/>
+      <w:lvlText w:val="o"/>
+      <w:lvlJc w:val="left"/>
+      <w:pPr>
+        <w:ind w:left="2160" w:hanging="360"/>
+      </w:pPr>
+      <w:rPr>
+        <w:rFonts w:ascii="Courier New" w:hAnsi="Courier New" w:cs="Courier New" w:hint="default"/>
+      </w:rPr>
+    </w:lvl>
+    <w:lvl w:ilvl="2" w:tplc="04090005" w:tentative="1">
+      <w:start w:val="1"/>
+      <w:numFmt w:val="bullet"/>
+      <w:lvlText w:val=""/>
+      <w:lvlJc w:val="left"/>
+      <w:pPr>
+        <w:ind w:left="2880" w:hanging="360"/>
+      </w:pPr>
+      <w:rPr>
+        <w:rFonts w:ascii="Wingdings" w:hAnsi="Wingdings" w:hint="default"/>
+      </w:rPr>
+    </w:lvl>
+    <w:lvl w:ilvl="3" w:tplc="04090001" w:tentative="1">
+      <w:start w:val="1"/>
+      <w:numFmt w:val="bullet"/>
+      <w:lvlText w:val=""/>
+      <w:lvlJc w:val="left"/>
+      <w:pPr>
+        <w:ind w:left="3600" w:hanging="360"/>
+      </w:pPr>
+      <w:rPr>
+        <w:rFonts w:ascii="Symbol" w:hAnsi="Symbol" w:hint="default"/>
+      </w:rPr>
+    </w:lvl>
+    <w:lvl w:ilvl="4" w:tplc="04090003" w:tentative="1">
+      <w:start w:val="1"/>
+      <w:numFmt w:val="bullet"/>
+      <w:lvlText w:val="o"/>
+      <w:lvlJc w:val="left"/>
+      <w:pPr>
+        <w:ind w:left="4320" w:hanging="360"/>
+      </w:pPr>
+      <w:rPr>
+        <w:rFonts w:ascii="Courier New" w:hAnsi="Courier New" w:cs="Courier New" w:hint="default"/>
+      </w:rPr>
+    </w:lvl>
+    <w:lvl w:ilvl="5" w:tplc="04090005" w:tentative="1">
+      <w:start w:val="1"/>
+      <w:numFmt w:val="bullet"/>
+      <w:lvlText w:val=""/>
+      <w:lvlJc w:val="left"/>
+      <w:pPr>
+        <w:ind w:left="5040" w:hanging="360"/>
+      </w:pPr>
+      <w:rPr>
+        <w:rFonts w:ascii="Wingdings" w:hAnsi="Wingdings" w:hint="default"/>
+      </w:rPr>
+    </w:lvl>
+    <w:lvl w:ilvl="6" w:tplc="04090001" w:tentative="1">
+      <w:start w:val="1"/>
+      <w:numFmt w:val="bullet"/>
+      <w:lvlText w:val=""/>
+      <w:lvlJc w:val="left"/>
+      <w:pPr>
+        <w:ind w:left="5760" w:hanging="360"/>
+      </w:pPr>
+      <w:rPr>
+        <w:rFonts w:ascii="Symbol" w:hAnsi="Symbol" w:hint="default"/>
+      </w:rPr>
+    </w:lvl>
+    <w:lvl w:ilvl="7" w:tplc="04090003" w:tentative="1">
+      <w:start w:val="1"/>
+      <w:numFmt w:val="bullet"/>
+      <w:lvlText w:val="o"/>
+      <w:lvlJc w:val="left"/>
+      <w:pPr>
+        <w:ind w:left="6480" w:hanging="360"/>
+      </w:pPr>
+      <w:rPr>
+        <w:rFonts w:ascii="Courier New" w:hAnsi="Courier New" w:cs="Courier New" w:hint="default"/>
+      </w:rPr>
+    </w:lvl>
+    <w:lvl w:ilvl="8" w:tplc="04090005" w:tentative="1">
+      <w:start w:val="1"/>
+      <w:numFmt w:val="bullet"/>
+      <w:lvlText w:val=""/>
+      <w:lvlJc w:val="left"/>
+      <w:pPr>
+        <w:ind w:left="7200" w:hanging="360"/>
+      </w:pPr>
+      <w:rPr>
+        <w:rFonts w:ascii="Wingdings" w:hAnsi="Wingdings" w:hint="default"/>
+      </w:rPr>
+    </w:lvl>
+  </w:abstractNum>
+  <w:abstractNum w:abstractNumId="28" w15:restartNumberingAfterBreak="0">
     <w:nsid w:val="4D4055F0"/>
     <w:multiLevelType w:val="multilevel"/>
     <w:tmpl w:val="41828DB4"/>
@@ -12051,7 +13853,7 @@
       </w:pPr>
     </w:lvl>
   </w:abstractNum>
-  <w:abstractNum w:abstractNumId="21" w15:restartNumberingAfterBreak="0">
+  <w:abstractNum w:abstractNumId="29" w15:restartNumberingAfterBreak="0">
     <w:nsid w:val="4E7E75D9"/>
     <w:multiLevelType w:val="multilevel"/>
     <w:tmpl w:val="8B1AE296"/>
@@ -12164,7 +13966,7 @@
       </w:rPr>
     </w:lvl>
   </w:abstractNum>
-  <w:abstractNum w:abstractNumId="22" w15:restartNumberingAfterBreak="0">
+  <w:abstractNum w:abstractNumId="30" w15:restartNumberingAfterBreak="0">
     <w:nsid w:val="4EE31992"/>
     <w:multiLevelType w:val="multilevel"/>
     <w:tmpl w:val="4510CAEE"/>
@@ -12277,7 +14079,120 @@
       </w:rPr>
     </w:lvl>
   </w:abstractNum>
-  <w:abstractNum w:abstractNumId="23" w15:restartNumberingAfterBreak="0">
+  <w:abstractNum w:abstractNumId="31" w15:restartNumberingAfterBreak="0">
+    <w:nsid w:val="4FB10CA5"/>
+    <w:multiLevelType w:val="hybridMultilevel"/>
+    <w:tmpl w:val="92C65B04"/>
+    <w:lvl w:ilvl="0" w:tplc="04090001">
+      <w:start w:val="1"/>
+      <w:numFmt w:val="bullet"/>
+      <w:lvlText w:val=""/>
+      <w:lvlJc w:val="left"/>
+      <w:pPr>
+        <w:ind w:left="2160" w:hanging="360"/>
+      </w:pPr>
+      <w:rPr>
+        <w:rFonts w:ascii="Symbol" w:hAnsi="Symbol" w:hint="default"/>
+      </w:rPr>
+    </w:lvl>
+    <w:lvl w:ilvl="1" w:tplc="04090003" w:tentative="1">
+      <w:start w:val="1"/>
+      <w:numFmt w:val="bullet"/>
+      <w:lvlText w:val="o"/>
+      <w:lvlJc w:val="left"/>
+      <w:pPr>
+        <w:ind w:left="2880" w:hanging="360"/>
+      </w:pPr>
+      <w:rPr>
+        <w:rFonts w:ascii="Courier New" w:hAnsi="Courier New" w:cs="Courier New" w:hint="default"/>
+      </w:rPr>
+    </w:lvl>
+    <w:lvl w:ilvl="2" w:tplc="04090005" w:tentative="1">
+      <w:start w:val="1"/>
+      <w:numFmt w:val="bullet"/>
+      <w:lvlText w:val=""/>
+      <w:lvlJc w:val="left"/>
+      <w:pPr>
+        <w:ind w:left="3600" w:hanging="360"/>
+      </w:pPr>
+      <w:rPr>
+        <w:rFonts w:ascii="Wingdings" w:hAnsi="Wingdings" w:hint="default"/>
+      </w:rPr>
+    </w:lvl>
+    <w:lvl w:ilvl="3" w:tplc="04090001" w:tentative="1">
+      <w:start w:val="1"/>
+      <w:numFmt w:val="bullet"/>
+      <w:lvlText w:val=""/>
+      <w:lvlJc w:val="left"/>
+      <w:pPr>
+        <w:ind w:left="4320" w:hanging="360"/>
+      </w:pPr>
+      <w:rPr>
+        <w:rFonts w:ascii="Symbol" w:hAnsi="Symbol" w:hint="default"/>
+      </w:rPr>
+    </w:lvl>
+    <w:lvl w:ilvl="4" w:tplc="04090003" w:tentative="1">
+      <w:start w:val="1"/>
+      <w:numFmt w:val="bullet"/>
+      <w:lvlText w:val="o"/>
+      <w:lvlJc w:val="left"/>
+      <w:pPr>
+        <w:ind w:left="5040" w:hanging="360"/>
+      </w:pPr>
+      <w:rPr>
+        <w:rFonts w:ascii="Courier New" w:hAnsi="Courier New" w:cs="Courier New" w:hint="default"/>
+      </w:rPr>
+    </w:lvl>
+    <w:lvl w:ilvl="5" w:tplc="04090005" w:tentative="1">
+      <w:start w:val="1"/>
+      <w:numFmt w:val="bullet"/>
+      <w:lvlText w:val=""/>
+      <w:lvlJc w:val="left"/>
+      <w:pPr>
+        <w:ind w:left="5760" w:hanging="360"/>
+      </w:pPr>
+      <w:rPr>
+        <w:rFonts w:ascii="Wingdings" w:hAnsi="Wingdings" w:hint="default"/>
+      </w:rPr>
+    </w:lvl>
+    <w:lvl w:ilvl="6" w:tplc="04090001" w:tentative="1">
+      <w:start w:val="1"/>
+      <w:numFmt w:val="bullet"/>
+      <w:lvlText w:val=""/>
+      <w:lvlJc w:val="left"/>
+      <w:pPr>
+        <w:ind w:left="6480" w:hanging="360"/>
+      </w:pPr>
+      <w:rPr>
+        <w:rFonts w:ascii="Symbol" w:hAnsi="Symbol" w:hint="default"/>
+      </w:rPr>
+    </w:lvl>
+    <w:lvl w:ilvl="7" w:tplc="04090003" w:tentative="1">
+      <w:start w:val="1"/>
+      <w:numFmt w:val="bullet"/>
+      <w:lvlText w:val="o"/>
+      <w:lvlJc w:val="left"/>
+      <w:pPr>
+        <w:ind w:left="7200" w:hanging="360"/>
+      </w:pPr>
+      <w:rPr>
+        <w:rFonts w:ascii="Courier New" w:hAnsi="Courier New" w:cs="Courier New" w:hint="default"/>
+      </w:rPr>
+    </w:lvl>
+    <w:lvl w:ilvl="8" w:tplc="04090005" w:tentative="1">
+      <w:start w:val="1"/>
+      <w:numFmt w:val="bullet"/>
+      <w:lvlText w:val=""/>
+      <w:lvlJc w:val="left"/>
+      <w:pPr>
+        <w:ind w:left="7920" w:hanging="360"/>
+      </w:pPr>
+      <w:rPr>
+        <w:rFonts w:ascii="Wingdings" w:hAnsi="Wingdings" w:hint="default"/>
+      </w:rPr>
+    </w:lvl>
+  </w:abstractNum>
+  <w:abstractNum w:abstractNumId="32" w15:restartNumberingAfterBreak="0">
     <w:nsid w:val="51D4721A"/>
     <w:multiLevelType w:val="multilevel"/>
     <w:tmpl w:val="29668E8A"/>
@@ -12408,7 +14323,7 @@
       </w:rPr>
     </w:lvl>
   </w:abstractNum>
-  <w:abstractNum w:abstractNumId="24" w15:restartNumberingAfterBreak="0">
+  <w:abstractNum w:abstractNumId="33" w15:restartNumberingAfterBreak="0">
     <w:nsid w:val="531A4A10"/>
     <w:multiLevelType w:val="hybridMultilevel"/>
     <w:tmpl w:val="5BFC2626"/>
@@ -12497,7 +14412,287 @@
       </w:pPr>
     </w:lvl>
   </w:abstractNum>
-  <w:abstractNum w:abstractNumId="25" w15:restartNumberingAfterBreak="0">
+  <w:abstractNum w:abstractNumId="34" w15:restartNumberingAfterBreak="0">
+    <w:nsid w:val="59A12D91"/>
+    <w:multiLevelType w:val="multilevel"/>
+    <w:tmpl w:val="868E60C6"/>
+    <w:lvl w:ilvl="0">
+      <w:start w:val="1"/>
+      <w:numFmt w:val="bullet"/>
+      <w:lvlText w:val=""/>
+      <w:lvlJc w:val="left"/>
+      <w:pPr>
+        <w:tabs>
+          <w:tab w:val="num" w:pos="720"/>
+        </w:tabs>
+        <w:ind w:left="720" w:hanging="360"/>
+      </w:pPr>
+      <w:rPr>
+        <w:rFonts w:ascii="Symbol" w:hAnsi="Symbol" w:hint="default"/>
+        <w:sz w:val="20"/>
+      </w:rPr>
+    </w:lvl>
+    <w:lvl w:ilvl="1" w:tentative="1">
+      <w:start w:val="1"/>
+      <w:numFmt w:val="bullet"/>
+      <w:lvlText w:val="o"/>
+      <w:lvlJc w:val="left"/>
+      <w:pPr>
+        <w:tabs>
+          <w:tab w:val="num" w:pos="1440"/>
+        </w:tabs>
+        <w:ind w:left="1440" w:hanging="360"/>
+      </w:pPr>
+      <w:rPr>
+        <w:rFonts w:ascii="Courier New" w:hAnsi="Courier New" w:hint="default"/>
+        <w:sz w:val="20"/>
+      </w:rPr>
+    </w:lvl>
+    <w:lvl w:ilvl="2" w:tentative="1">
+      <w:start w:val="1"/>
+      <w:numFmt w:val="bullet"/>
+      <w:lvlText w:val=""/>
+      <w:lvlJc w:val="left"/>
+      <w:pPr>
+        <w:tabs>
+          <w:tab w:val="num" w:pos="2160"/>
+        </w:tabs>
+        <w:ind w:left="2160" w:hanging="360"/>
+      </w:pPr>
+      <w:rPr>
+        <w:rFonts w:ascii="Wingdings" w:hAnsi="Wingdings" w:hint="default"/>
+        <w:sz w:val="20"/>
+      </w:rPr>
+    </w:lvl>
+    <w:lvl w:ilvl="3" w:tentative="1">
+      <w:start w:val="1"/>
+      <w:numFmt w:val="bullet"/>
+      <w:lvlText w:val=""/>
+      <w:lvlJc w:val="left"/>
+      <w:pPr>
+        <w:tabs>
+          <w:tab w:val="num" w:pos="2880"/>
+        </w:tabs>
+        <w:ind w:left="2880" w:hanging="360"/>
+      </w:pPr>
+      <w:rPr>
+        <w:rFonts w:ascii="Wingdings" w:hAnsi="Wingdings" w:hint="default"/>
+        <w:sz w:val="20"/>
+      </w:rPr>
+    </w:lvl>
+    <w:lvl w:ilvl="4" w:tentative="1">
+      <w:start w:val="1"/>
+      <w:numFmt w:val="bullet"/>
+      <w:lvlText w:val=""/>
+      <w:lvlJc w:val="left"/>
+      <w:pPr>
+        <w:tabs>
+          <w:tab w:val="num" w:pos="3600"/>
+        </w:tabs>
+        <w:ind w:left="3600" w:hanging="360"/>
+      </w:pPr>
+      <w:rPr>
+        <w:rFonts w:ascii="Wingdings" w:hAnsi="Wingdings" w:hint="default"/>
+        <w:sz w:val="20"/>
+      </w:rPr>
+    </w:lvl>
+    <w:lvl w:ilvl="5" w:tentative="1">
+      <w:start w:val="1"/>
+      <w:numFmt w:val="bullet"/>
+      <w:lvlText w:val=""/>
+      <w:lvlJc w:val="left"/>
+      <w:pPr>
+        <w:tabs>
+          <w:tab w:val="num" w:pos="4320"/>
+        </w:tabs>
+        <w:ind w:left="4320" w:hanging="360"/>
+      </w:pPr>
+      <w:rPr>
+        <w:rFonts w:ascii="Wingdings" w:hAnsi="Wingdings" w:hint="default"/>
+        <w:sz w:val="20"/>
+      </w:rPr>
+    </w:lvl>
+    <w:lvl w:ilvl="6" w:tentative="1">
+      <w:start w:val="1"/>
+      <w:numFmt w:val="bullet"/>
+      <w:lvlText w:val=""/>
+      <w:lvlJc w:val="left"/>
+      <w:pPr>
+        <w:tabs>
+          <w:tab w:val="num" w:pos="5040"/>
+        </w:tabs>
+        <w:ind w:left="5040" w:hanging="360"/>
+      </w:pPr>
+      <w:rPr>
+        <w:rFonts w:ascii="Wingdings" w:hAnsi="Wingdings" w:hint="default"/>
+        <w:sz w:val="20"/>
+      </w:rPr>
+    </w:lvl>
+    <w:lvl w:ilvl="7" w:tentative="1">
+      <w:start w:val="1"/>
+      <w:numFmt w:val="bullet"/>
+      <w:lvlText w:val=""/>
+      <w:lvlJc w:val="left"/>
+      <w:pPr>
+        <w:tabs>
+          <w:tab w:val="num" w:pos="5760"/>
+        </w:tabs>
+        <w:ind w:left="5760" w:hanging="360"/>
+      </w:pPr>
+      <w:rPr>
+        <w:rFonts w:ascii="Wingdings" w:hAnsi="Wingdings" w:hint="default"/>
+        <w:sz w:val="20"/>
+      </w:rPr>
+    </w:lvl>
+    <w:lvl w:ilvl="8" w:tentative="1">
+      <w:start w:val="1"/>
+      <w:numFmt w:val="bullet"/>
+      <w:lvlText w:val=""/>
+      <w:lvlJc w:val="left"/>
+      <w:pPr>
+        <w:tabs>
+          <w:tab w:val="num" w:pos="6480"/>
+        </w:tabs>
+        <w:ind w:left="6480" w:hanging="360"/>
+      </w:pPr>
+      <w:rPr>
+        <w:rFonts w:ascii="Wingdings" w:hAnsi="Wingdings" w:hint="default"/>
+        <w:sz w:val="20"/>
+      </w:rPr>
+    </w:lvl>
+  </w:abstractNum>
+  <w:abstractNum w:abstractNumId="35" w15:restartNumberingAfterBreak="0">
+    <w:nsid w:val="5A3331C4"/>
+    <w:multiLevelType w:val="multilevel"/>
+    <w:tmpl w:val="C220B6EA"/>
+    <w:lvl w:ilvl="0">
+      <w:start w:val="3"/>
+      <w:numFmt w:val="decimal"/>
+      <w:lvlText w:val="%1"/>
+      <w:lvlJc w:val="left"/>
+      <w:pPr>
+        <w:ind w:left="360" w:hanging="360"/>
+      </w:pPr>
+      <w:rPr>
+        <w:rFonts w:ascii="Malgun Gothic" w:hAnsi="Malgun Gothic" w:cs="Malgun Gothic" w:hint="default"/>
+        <w:color w:val="auto"/>
+        <w:sz w:val="20"/>
+      </w:rPr>
+    </w:lvl>
+    <w:lvl w:ilvl="1">
+      <w:start w:val="2"/>
+      <w:numFmt w:val="decimal"/>
+      <w:lvlText w:val="%1.%2"/>
+      <w:lvlJc w:val="left"/>
+      <w:pPr>
+        <w:ind w:left="360" w:hanging="360"/>
+      </w:pPr>
+      <w:rPr>
+        <w:rFonts w:ascii="Malgun Gothic" w:hAnsi="Malgun Gothic" w:cs="Malgun Gothic" w:hint="default"/>
+        <w:color w:val="auto"/>
+        <w:sz w:val="20"/>
+      </w:rPr>
+    </w:lvl>
+    <w:lvl w:ilvl="2">
+      <w:start w:val="1"/>
+      <w:numFmt w:val="decimal"/>
+      <w:lvlText w:val="%1.%2.%3"/>
+      <w:lvlJc w:val="left"/>
+      <w:pPr>
+        <w:ind w:left="720" w:hanging="720"/>
+      </w:pPr>
+      <w:rPr>
+        <w:rFonts w:ascii="Malgun Gothic" w:hAnsi="Malgun Gothic" w:cs="Malgun Gothic" w:hint="default"/>
+        <w:color w:val="auto"/>
+        <w:sz w:val="20"/>
+      </w:rPr>
+    </w:lvl>
+    <w:lvl w:ilvl="3">
+      <w:start w:val="1"/>
+      <w:numFmt w:val="decimal"/>
+      <w:lvlText w:val="%1.%2.%3.%4"/>
+      <w:lvlJc w:val="left"/>
+      <w:pPr>
+        <w:ind w:left="720" w:hanging="720"/>
+      </w:pPr>
+      <w:rPr>
+        <w:rFonts w:ascii="Malgun Gothic" w:hAnsi="Malgun Gothic" w:cs="Malgun Gothic" w:hint="default"/>
+        <w:color w:val="auto"/>
+        <w:sz w:val="20"/>
+      </w:rPr>
+    </w:lvl>
+    <w:lvl w:ilvl="4">
+      <w:start w:val="1"/>
+      <w:numFmt w:val="decimal"/>
+      <w:lvlText w:val="%1.%2.%3.%4.%5"/>
+      <w:lvlJc w:val="left"/>
+      <w:pPr>
+        <w:ind w:left="1080" w:hanging="1080"/>
+      </w:pPr>
+      <w:rPr>
+        <w:rFonts w:ascii="Malgun Gothic" w:hAnsi="Malgun Gothic" w:cs="Malgun Gothic" w:hint="default"/>
+        <w:color w:val="auto"/>
+        <w:sz w:val="20"/>
+      </w:rPr>
+    </w:lvl>
+    <w:lvl w:ilvl="5">
+      <w:start w:val="1"/>
+      <w:numFmt w:val="decimal"/>
+      <w:lvlText w:val="%1.%2.%3.%4.%5.%6"/>
+      <w:lvlJc w:val="left"/>
+      <w:pPr>
+        <w:ind w:left="1080" w:hanging="1080"/>
+      </w:pPr>
+      <w:rPr>
+        <w:rFonts w:ascii="Malgun Gothic" w:hAnsi="Malgun Gothic" w:cs="Malgun Gothic" w:hint="default"/>
+        <w:color w:val="auto"/>
+        <w:sz w:val="20"/>
+      </w:rPr>
+    </w:lvl>
+    <w:lvl w:ilvl="6">
+      <w:start w:val="1"/>
+      <w:numFmt w:val="decimal"/>
+      <w:lvlText w:val="%1.%2.%3.%4.%5.%6.%7"/>
+      <w:lvlJc w:val="left"/>
+      <w:pPr>
+        <w:ind w:left="1440" w:hanging="1440"/>
+      </w:pPr>
+      <w:rPr>
+        <w:rFonts w:ascii="Malgun Gothic" w:hAnsi="Malgun Gothic" w:cs="Malgun Gothic" w:hint="default"/>
+        <w:color w:val="auto"/>
+        <w:sz w:val="20"/>
+      </w:rPr>
+    </w:lvl>
+    <w:lvl w:ilvl="7">
+      <w:start w:val="1"/>
+      <w:numFmt w:val="decimal"/>
+      <w:lvlText w:val="%1.%2.%3.%4.%5.%6.%7.%8"/>
+      <w:lvlJc w:val="left"/>
+      <w:pPr>
+        <w:ind w:left="1440" w:hanging="1440"/>
+      </w:pPr>
+      <w:rPr>
+        <w:rFonts w:ascii="Malgun Gothic" w:hAnsi="Malgun Gothic" w:cs="Malgun Gothic" w:hint="default"/>
+        <w:color w:val="auto"/>
+        <w:sz w:val="20"/>
+      </w:rPr>
+    </w:lvl>
+    <w:lvl w:ilvl="8">
+      <w:start w:val="1"/>
+      <w:numFmt w:val="decimal"/>
+      <w:lvlText w:val="%1.%2.%3.%4.%5.%6.%7.%8.%9"/>
+      <w:lvlJc w:val="left"/>
+      <w:pPr>
+        <w:ind w:left="1440" w:hanging="1440"/>
+      </w:pPr>
+      <w:rPr>
+        <w:rFonts w:ascii="Malgun Gothic" w:hAnsi="Malgun Gothic" w:cs="Malgun Gothic" w:hint="default"/>
+        <w:color w:val="auto"/>
+        <w:sz w:val="20"/>
+      </w:rPr>
+    </w:lvl>
+  </w:abstractNum>
+  <w:abstractNum w:abstractNumId="36" w15:restartNumberingAfterBreak="0">
     <w:nsid w:val="5A912E86"/>
     <w:multiLevelType w:val="multilevel"/>
     <w:tmpl w:val="19CAA4D6"/>
@@ -12610,7 +14805,7 @@
       </w:rPr>
     </w:lvl>
   </w:abstractNum>
-  <w:abstractNum w:abstractNumId="26" w15:restartNumberingAfterBreak="0">
+  <w:abstractNum w:abstractNumId="37" w15:restartNumberingAfterBreak="0">
     <w:nsid w:val="607C4B5F"/>
     <w:multiLevelType w:val="multilevel"/>
     <w:tmpl w:val="8160C990"/>
@@ -12741,7 +14936,120 @@
       </w:rPr>
     </w:lvl>
   </w:abstractNum>
-  <w:abstractNum w:abstractNumId="27" w15:restartNumberingAfterBreak="0">
+  <w:abstractNum w:abstractNumId="38" w15:restartNumberingAfterBreak="0">
+    <w:nsid w:val="64736F04"/>
+    <w:multiLevelType w:val="hybridMultilevel"/>
+    <w:tmpl w:val="1CF65204"/>
+    <w:lvl w:ilvl="0" w:tplc="04090001">
+      <w:start w:val="1"/>
+      <w:numFmt w:val="bullet"/>
+      <w:lvlText w:val=""/>
+      <w:lvlJc w:val="left"/>
+      <w:pPr>
+        <w:ind w:left="720" w:hanging="360"/>
+      </w:pPr>
+      <w:rPr>
+        <w:rFonts w:ascii="Symbol" w:hAnsi="Symbol" w:hint="default"/>
+      </w:rPr>
+    </w:lvl>
+    <w:lvl w:ilvl="1" w:tplc="04090003" w:tentative="1">
+      <w:start w:val="1"/>
+      <w:numFmt w:val="bullet"/>
+      <w:lvlText w:val="o"/>
+      <w:lvlJc w:val="left"/>
+      <w:pPr>
+        <w:ind w:left="1440" w:hanging="360"/>
+      </w:pPr>
+      <w:rPr>
+        <w:rFonts w:ascii="Courier New" w:hAnsi="Courier New" w:cs="Courier New" w:hint="default"/>
+      </w:rPr>
+    </w:lvl>
+    <w:lvl w:ilvl="2" w:tplc="04090005" w:tentative="1">
+      <w:start w:val="1"/>
+      <w:numFmt w:val="bullet"/>
+      <w:lvlText w:val=""/>
+      <w:lvlJc w:val="left"/>
+      <w:pPr>
+        <w:ind w:left="2160" w:hanging="360"/>
+      </w:pPr>
+      <w:rPr>
+        <w:rFonts w:ascii="Wingdings" w:hAnsi="Wingdings" w:hint="default"/>
+      </w:rPr>
+    </w:lvl>
+    <w:lvl w:ilvl="3" w:tplc="04090001" w:tentative="1">
+      <w:start w:val="1"/>
+      <w:numFmt w:val="bullet"/>
+      <w:lvlText w:val=""/>
+      <w:lvlJc w:val="left"/>
+      <w:pPr>
+        <w:ind w:left="2880" w:hanging="360"/>
+      </w:pPr>
+      <w:rPr>
+        <w:rFonts w:ascii="Symbol" w:hAnsi="Symbol" w:hint="default"/>
+      </w:rPr>
+    </w:lvl>
+    <w:lvl w:ilvl="4" w:tplc="04090003" w:tentative="1">
+      <w:start w:val="1"/>
+      <w:numFmt w:val="bullet"/>
+      <w:lvlText w:val="o"/>
+      <w:lvlJc w:val="left"/>
+      <w:pPr>
+        <w:ind w:left="3600" w:hanging="360"/>
+      </w:pPr>
+      <w:rPr>
+        <w:rFonts w:ascii="Courier New" w:hAnsi="Courier New" w:cs="Courier New" w:hint="default"/>
+      </w:rPr>
+    </w:lvl>
+    <w:lvl w:ilvl="5" w:tplc="04090005" w:tentative="1">
+      <w:start w:val="1"/>
+      <w:numFmt w:val="bullet"/>
+      <w:lvlText w:val=""/>
+      <w:lvlJc w:val="left"/>
+      <w:pPr>
+        <w:ind w:left="4320" w:hanging="360"/>
+      </w:pPr>
+      <w:rPr>
+        <w:rFonts w:ascii="Wingdings" w:hAnsi="Wingdings" w:hint="default"/>
+      </w:rPr>
+    </w:lvl>
+    <w:lvl w:ilvl="6" w:tplc="04090001" w:tentative="1">
+      <w:start w:val="1"/>
+      <w:numFmt w:val="bullet"/>
+      <w:lvlText w:val=""/>
+      <w:lvlJc w:val="left"/>
+      <w:pPr>
+        <w:ind w:left="5040" w:hanging="360"/>
+      </w:pPr>
+      <w:rPr>
+        <w:rFonts w:ascii="Symbol" w:hAnsi="Symbol" w:hint="default"/>
+      </w:rPr>
+    </w:lvl>
+    <w:lvl w:ilvl="7" w:tplc="04090003" w:tentative="1">
+      <w:start w:val="1"/>
+      <w:numFmt w:val="bullet"/>
+      <w:lvlText w:val="o"/>
+      <w:lvlJc w:val="left"/>
+      <w:pPr>
+        <w:ind w:left="5760" w:hanging="360"/>
+      </w:pPr>
+      <w:rPr>
+        <w:rFonts w:ascii="Courier New" w:hAnsi="Courier New" w:cs="Courier New" w:hint="default"/>
+      </w:rPr>
+    </w:lvl>
+    <w:lvl w:ilvl="8" w:tplc="04090005" w:tentative="1">
+      <w:start w:val="1"/>
+      <w:numFmt w:val="bullet"/>
+      <w:lvlText w:val=""/>
+      <w:lvlJc w:val="left"/>
+      <w:pPr>
+        <w:ind w:left="6480" w:hanging="360"/>
+      </w:pPr>
+      <w:rPr>
+        <w:rFonts w:ascii="Wingdings" w:hAnsi="Wingdings" w:hint="default"/>
+      </w:rPr>
+    </w:lvl>
+  </w:abstractNum>
+  <w:abstractNum w:abstractNumId="39" w15:restartNumberingAfterBreak="0">
     <w:nsid w:val="64F30045"/>
     <w:multiLevelType w:val="multilevel"/>
     <w:tmpl w:val="EC08AA7E"/>
@@ -12827,7 +15135,7 @@
       </w:pPr>
     </w:lvl>
   </w:abstractNum>
-  <w:abstractNum w:abstractNumId="28" w15:restartNumberingAfterBreak="0">
+  <w:abstractNum w:abstractNumId="40" w15:restartNumberingAfterBreak="0">
     <w:nsid w:val="6695269A"/>
     <w:multiLevelType w:val="multilevel"/>
     <w:tmpl w:val="1F485BC8"/>
@@ -12913,7 +15221,7 @@
       </w:pPr>
     </w:lvl>
   </w:abstractNum>
-  <w:abstractNum w:abstractNumId="29" w15:restartNumberingAfterBreak="0">
+  <w:abstractNum w:abstractNumId="41" w15:restartNumberingAfterBreak="0">
     <w:nsid w:val="714B1A5D"/>
     <w:multiLevelType w:val="multilevel"/>
     <w:tmpl w:val="51C42784"/>
@@ -13039,7 +15347,7 @@
       </w:rPr>
     </w:lvl>
   </w:abstractNum>
-  <w:abstractNum w:abstractNumId="30" w15:restartNumberingAfterBreak="0">
+  <w:abstractNum w:abstractNumId="42" w15:restartNumberingAfterBreak="0">
     <w:nsid w:val="71C27F31"/>
     <w:multiLevelType w:val="multilevel"/>
     <w:tmpl w:val="9C5024E4"/>
@@ -13152,7 +15460,138 @@
       </w:rPr>
     </w:lvl>
   </w:abstractNum>
-  <w:abstractNum w:abstractNumId="31" w15:restartNumberingAfterBreak="0">
+  <w:abstractNum w:abstractNumId="43" w15:restartNumberingAfterBreak="0">
+    <w:nsid w:val="74B349A6"/>
+    <w:multiLevelType w:val="multilevel"/>
+    <w:tmpl w:val="47283110"/>
+    <w:lvl w:ilvl="0">
+      <w:start w:val="3"/>
+      <w:numFmt w:val="decimal"/>
+      <w:lvlText w:val="%1."/>
+      <w:lvlJc w:val="left"/>
+      <w:pPr>
+        <w:ind w:left="360" w:hanging="360"/>
+      </w:pPr>
+      <w:rPr>
+        <w:rFonts w:ascii="Malgun Gothic" w:hAnsi="Malgun Gothic" w:cs="Malgun Gothic" w:hint="default"/>
+        <w:color w:val="auto"/>
+        <w:sz w:val="20"/>
+      </w:rPr>
+    </w:lvl>
+    <w:lvl w:ilvl="1">
+      <w:start w:val="2"/>
+      <w:numFmt w:val="decimal"/>
+      <w:lvlText w:val="%1.%2."/>
+      <w:lvlJc w:val="left"/>
+      <w:pPr>
+        <w:ind w:left="360" w:hanging="360"/>
+      </w:pPr>
+      <w:rPr>
+        <w:rFonts w:ascii="Malgun Gothic" w:hAnsi="Malgun Gothic" w:cs="Malgun Gothic" w:hint="default"/>
+        <w:color w:val="auto"/>
+        <w:sz w:val="20"/>
+      </w:rPr>
+    </w:lvl>
+    <w:lvl w:ilvl="2">
+      <w:start w:val="1"/>
+      <w:numFmt w:val="decimal"/>
+      <w:lvlText w:val="%1.%2.%3."/>
+      <w:lvlJc w:val="left"/>
+      <w:pPr>
+        <w:ind w:left="720" w:hanging="720"/>
+      </w:pPr>
+      <w:rPr>
+        <w:rFonts w:ascii="Malgun Gothic" w:hAnsi="Malgun Gothic" w:cs="Malgun Gothic" w:hint="default"/>
+        <w:color w:val="auto"/>
+        <w:sz w:val="20"/>
+      </w:rPr>
+    </w:lvl>
+    <w:lvl w:ilvl="3">
+      <w:start w:val="1"/>
+      <w:numFmt w:val="decimal"/>
+      <w:lvlText w:val="%1.%2.%3.%4."/>
+      <w:lvlJc w:val="left"/>
+      <w:pPr>
+        <w:ind w:left="720" w:hanging="720"/>
+      </w:pPr>
+      <w:rPr>
+        <w:rFonts w:ascii="Malgun Gothic" w:hAnsi="Malgun Gothic" w:cs="Malgun Gothic" w:hint="default"/>
+        <w:color w:val="auto"/>
+        <w:sz w:val="20"/>
+      </w:rPr>
+    </w:lvl>
+    <w:lvl w:ilvl="4">
+      <w:start w:val="1"/>
+      <w:numFmt w:val="decimal"/>
+      <w:lvlText w:val="%1.%2.%3.%4.%5."/>
+      <w:lvlJc w:val="left"/>
+      <w:pPr>
+        <w:ind w:left="1080" w:hanging="1080"/>
+      </w:pPr>
+      <w:rPr>
+        <w:rFonts w:ascii="Malgun Gothic" w:hAnsi="Malgun Gothic" w:cs="Malgun Gothic" w:hint="default"/>
+        <w:color w:val="auto"/>
+        <w:sz w:val="20"/>
+      </w:rPr>
+    </w:lvl>
+    <w:lvl w:ilvl="5">
+      <w:start w:val="1"/>
+      <w:numFmt w:val="decimal"/>
+      <w:lvlText w:val="%1.%2.%3.%4.%5.%6."/>
+      <w:lvlJc w:val="left"/>
+      <w:pPr>
+        <w:ind w:left="1080" w:hanging="1080"/>
+      </w:pPr>
+      <w:rPr>
+        <w:rFonts w:ascii="Malgun Gothic" w:hAnsi="Malgun Gothic" w:cs="Malgun Gothic" w:hint="default"/>
+        <w:color w:val="auto"/>
+        <w:sz w:val="20"/>
+      </w:rPr>
+    </w:lvl>
+    <w:lvl w:ilvl="6">
+      <w:start w:val="1"/>
+      <w:numFmt w:val="decimal"/>
+      <w:lvlText w:val="%1.%2.%3.%4.%5.%6.%7."/>
+      <w:lvlJc w:val="left"/>
+      <w:pPr>
+        <w:ind w:left="1440" w:hanging="1440"/>
+      </w:pPr>
+      <w:rPr>
+        <w:rFonts w:ascii="Malgun Gothic" w:hAnsi="Malgun Gothic" w:cs="Malgun Gothic" w:hint="default"/>
+        <w:color w:val="auto"/>
+        <w:sz w:val="20"/>
+      </w:rPr>
+    </w:lvl>
+    <w:lvl w:ilvl="7">
+      <w:start w:val="1"/>
+      <w:numFmt w:val="decimal"/>
+      <w:lvlText w:val="%1.%2.%3.%4.%5.%6.%7.%8."/>
+      <w:lvlJc w:val="left"/>
+      <w:pPr>
+        <w:ind w:left="1440" w:hanging="1440"/>
+      </w:pPr>
+      <w:rPr>
+        <w:rFonts w:ascii="Malgun Gothic" w:hAnsi="Malgun Gothic" w:cs="Malgun Gothic" w:hint="default"/>
+        <w:color w:val="auto"/>
+        <w:sz w:val="20"/>
+      </w:rPr>
+    </w:lvl>
+    <w:lvl w:ilvl="8">
+      <w:start w:val="1"/>
+      <w:numFmt w:val="decimal"/>
+      <w:lvlText w:val="%1.%2.%3.%4.%5.%6.%7.%8.%9."/>
+      <w:lvlJc w:val="left"/>
+      <w:pPr>
+        <w:ind w:left="1800" w:hanging="1800"/>
+      </w:pPr>
+      <w:rPr>
+        <w:rFonts w:ascii="Malgun Gothic" w:hAnsi="Malgun Gothic" w:cs="Malgun Gothic" w:hint="default"/>
+        <w:color w:val="auto"/>
+        <w:sz w:val="20"/>
+      </w:rPr>
+    </w:lvl>
+  </w:abstractNum>
+  <w:abstractNum w:abstractNumId="44" w15:restartNumberingAfterBreak="0">
     <w:nsid w:val="781930E3"/>
     <w:multiLevelType w:val="multilevel"/>
     <w:tmpl w:val="662C0DCC"/>
@@ -13238,7 +15677,7 @@
       </w:pPr>
     </w:lvl>
   </w:abstractNum>
-  <w:abstractNum w:abstractNumId="32" w15:restartNumberingAfterBreak="0">
+  <w:abstractNum w:abstractNumId="45" w15:restartNumberingAfterBreak="0">
     <w:nsid w:val="7864769A"/>
     <w:multiLevelType w:val="hybridMultilevel"/>
     <w:tmpl w:val="4BA68286"/>
@@ -13327,110 +15766,149 @@
       </w:pPr>
     </w:lvl>
   </w:abstractNum>
-  <w:num w:numId="1">
-    <w:abstractNumId w:val="27"/>
+  <w:num w:numId="1" w16cid:durableId="424886810">
+    <w:abstractNumId w:val="39"/>
   </w:num>
-  <w:num w:numId="2">
+  <w:num w:numId="2" w16cid:durableId="83261858">
+    <w:abstractNumId w:val="16"/>
+  </w:num>
+  <w:num w:numId="3" w16cid:durableId="242640280">
+    <w:abstractNumId w:val="19"/>
+  </w:num>
+  <w:num w:numId="4" w16cid:durableId="1031565732">
+    <w:abstractNumId w:val="41"/>
+  </w:num>
+  <w:num w:numId="5" w16cid:durableId="867448875">
+    <w:abstractNumId w:val="17"/>
+  </w:num>
+  <w:num w:numId="6" w16cid:durableId="525023437">
+    <w:abstractNumId w:val="44"/>
+  </w:num>
+  <w:num w:numId="7" w16cid:durableId="1240674827">
+    <w:abstractNumId w:val="37"/>
+  </w:num>
+  <w:num w:numId="8" w16cid:durableId="1716194088">
+    <w:abstractNumId w:val="13"/>
+  </w:num>
+  <w:num w:numId="9" w16cid:durableId="1467626814">
+    <w:abstractNumId w:val="8"/>
+  </w:num>
+  <w:num w:numId="10" w16cid:durableId="1416438274">
+    <w:abstractNumId w:val="40"/>
+  </w:num>
+  <w:num w:numId="11" w16cid:durableId="1743477958">
+    <w:abstractNumId w:val="20"/>
+  </w:num>
+  <w:num w:numId="12" w16cid:durableId="1828593199">
+    <w:abstractNumId w:val="1"/>
+  </w:num>
+  <w:num w:numId="13" w16cid:durableId="471654">
+    <w:abstractNumId w:val="30"/>
+  </w:num>
+  <w:num w:numId="14" w16cid:durableId="1414551176">
+    <w:abstractNumId w:val="36"/>
+  </w:num>
+  <w:num w:numId="15" w16cid:durableId="917666230">
+    <w:abstractNumId w:val="7"/>
+  </w:num>
+  <w:num w:numId="16" w16cid:durableId="1051199034">
+    <w:abstractNumId w:val="5"/>
+  </w:num>
+  <w:num w:numId="17" w16cid:durableId="1392996164">
+    <w:abstractNumId w:val="10"/>
+  </w:num>
+  <w:num w:numId="18" w16cid:durableId="445001817">
+    <w:abstractNumId w:val="18"/>
+  </w:num>
+  <w:num w:numId="19" w16cid:durableId="1890873583">
+    <w:abstractNumId w:val="2"/>
+  </w:num>
+  <w:num w:numId="20" w16cid:durableId="997538709">
+    <w:abstractNumId w:val="25"/>
+  </w:num>
+  <w:num w:numId="21" w16cid:durableId="1009329403">
+    <w:abstractNumId w:val="24"/>
+  </w:num>
+  <w:num w:numId="22" w16cid:durableId="1438064988">
+    <w:abstractNumId w:val="29"/>
+  </w:num>
+  <w:num w:numId="23" w16cid:durableId="1885753381">
+    <w:abstractNumId w:val="3"/>
+  </w:num>
+  <w:num w:numId="24" w16cid:durableId="347098571">
+    <w:abstractNumId w:val="32"/>
+  </w:num>
+  <w:num w:numId="25" w16cid:durableId="1895772520">
+    <w:abstractNumId w:val="42"/>
+  </w:num>
+  <w:num w:numId="26" w16cid:durableId="877545995">
+    <w:abstractNumId w:val="45"/>
+  </w:num>
+  <w:num w:numId="27" w16cid:durableId="1658805968">
+    <w:abstractNumId w:val="33"/>
+  </w:num>
+  <w:num w:numId="28" w16cid:durableId="563487947">
+    <w:abstractNumId w:val="9"/>
+  </w:num>
+  <w:num w:numId="29" w16cid:durableId="973632782">
+    <w:abstractNumId w:val="4"/>
+  </w:num>
+  <w:num w:numId="30" w16cid:durableId="610431780">
+    <w:abstractNumId w:val="21"/>
+  </w:num>
+  <w:num w:numId="31" w16cid:durableId="1068303917">
+    <w:abstractNumId w:val="0"/>
+  </w:num>
+  <w:num w:numId="32" w16cid:durableId="720978881">
+    <w:abstractNumId w:val="28"/>
+  </w:num>
+  <w:num w:numId="33" w16cid:durableId="1011839528">
+    <w:abstractNumId w:val="26"/>
+  </w:num>
+  <w:num w:numId="34" w16cid:durableId="1707288363">
     <w:abstractNumId w:val="11"/>
   </w:num>
-  <w:num w:numId="3">
+  <w:num w:numId="35" w16cid:durableId="1260412581">
+    <w:abstractNumId w:val="22"/>
+  </w:num>
+  <w:num w:numId="36" w16cid:durableId="1403134604">
+    <w:abstractNumId w:val="12"/>
+  </w:num>
+  <w:num w:numId="37" w16cid:durableId="867527549">
+    <w:abstractNumId w:val="38"/>
+  </w:num>
+  <w:num w:numId="38" w16cid:durableId="489759986">
+    <w:abstractNumId w:val="6"/>
+  </w:num>
+  <w:num w:numId="39" w16cid:durableId="1125584877">
     <w:abstractNumId w:val="14"/>
   </w:num>
-  <w:num w:numId="4">
-    <w:abstractNumId w:val="29"/>
+  <w:num w:numId="40" w16cid:durableId="452136680">
+    <w:abstractNumId w:val="15"/>
   </w:num>
-  <w:num w:numId="5">
-    <w:abstractNumId w:val="12"/>
+  <w:num w:numId="41" w16cid:durableId="1292247680">
+    <w:abstractNumId w:val="34"/>
   </w:num>
-  <w:num w:numId="6">
+  <w:num w:numId="42" w16cid:durableId="1897276747">
+    <w:abstractNumId w:val="35"/>
+  </w:num>
+  <w:num w:numId="43" w16cid:durableId="1331253429">
+    <w:abstractNumId w:val="43"/>
+  </w:num>
+  <w:num w:numId="44" w16cid:durableId="945232498">
+    <w:abstractNumId w:val="23"/>
+  </w:num>
+  <w:num w:numId="45" w16cid:durableId="169806409">
     <w:abstractNumId w:val="31"/>
   </w:num>
-  <w:num w:numId="7">
-    <w:abstractNumId w:val="26"/>
-  </w:num>
-  <w:num w:numId="8">
-    <w:abstractNumId w:val="10"/>
-  </w:num>
-  <w:num w:numId="9">
-    <w:abstractNumId w:val="7"/>
-  </w:num>
-  <w:num w:numId="10">
-    <w:abstractNumId w:val="28"/>
-  </w:num>
-  <w:num w:numId="11">
-    <w:abstractNumId w:val="15"/>
-  </w:num>
-  <w:num w:numId="12">
-    <w:abstractNumId w:val="1"/>
-  </w:num>
-  <w:num w:numId="13">
-    <w:abstractNumId w:val="22"/>
-  </w:num>
-  <w:num w:numId="14">
-    <w:abstractNumId w:val="25"/>
-  </w:num>
-  <w:num w:numId="15">
-    <w:abstractNumId w:val="6"/>
-  </w:num>
-  <w:num w:numId="16">
-    <w:abstractNumId w:val="5"/>
-  </w:num>
-  <w:num w:numId="17">
-    <w:abstractNumId w:val="9"/>
-  </w:num>
-  <w:num w:numId="18">
-    <w:abstractNumId w:val="13"/>
-  </w:num>
-  <w:num w:numId="19">
-    <w:abstractNumId w:val="2"/>
-  </w:num>
-  <w:num w:numId="20">
-    <w:abstractNumId w:val="18"/>
-  </w:num>
-  <w:num w:numId="21">
-    <w:abstractNumId w:val="17"/>
-  </w:num>
-  <w:num w:numId="22">
-    <w:abstractNumId w:val="21"/>
-  </w:num>
-  <w:num w:numId="23">
-    <w:abstractNumId w:val="3"/>
-  </w:num>
-  <w:num w:numId="24">
-    <w:abstractNumId w:val="23"/>
-  </w:num>
-  <w:num w:numId="25">
-    <w:abstractNumId w:val="30"/>
-  </w:num>
-  <w:num w:numId="26">
-    <w:abstractNumId w:val="32"/>
-  </w:num>
-  <w:num w:numId="27">
-    <w:abstractNumId w:val="24"/>
-  </w:num>
-  <w:num w:numId="28">
-    <w:abstractNumId w:val="8"/>
-  </w:num>
-  <w:num w:numId="29">
-    <w:abstractNumId w:val="4"/>
-  </w:num>
-  <w:num w:numId="30">
-    <w:abstractNumId w:val="16"/>
-  </w:num>
-  <w:num w:numId="31">
-    <w:abstractNumId w:val="0"/>
-  </w:num>
-  <w:num w:numId="32">
-    <w:abstractNumId w:val="20"/>
-  </w:num>
-  <w:num w:numId="33">
-    <w:abstractNumId w:val="19"/>
+  <w:num w:numId="46" w16cid:durableId="427389804">
+    <w:abstractNumId w:val="27"/>
   </w:num>
 </w:numbering>
 </file>
 
 <file path=word/styles.xml><?xml version="1.0" encoding="utf-8"?>
-<w:styles xmlns:mc="http://schemas.openxmlformats.org/markup-compatibility/2006" xmlns:r="http://schemas.openxmlformats.org/officeDocument/2006/relationships" xmlns:w="http://schemas.openxmlformats.org/wordprocessingml/2006/main" xmlns:w14="http://schemas.microsoft.com/office/word/2010/wordml" xmlns:w15="http://schemas.microsoft.com/office/word/2012/wordml" xmlns:w16se="http://schemas.microsoft.com/office/word/2015/wordml/symex" mc:Ignorable="w14 w15 w16se">
+<w:styles xmlns:mc="http://schemas.openxmlformats.org/markup-compatibility/2006" xmlns:r="http://schemas.openxmlformats.org/officeDocument/2006/relationships" xmlns:w="http://schemas.openxmlformats.org/wordprocessingml/2006/main" xmlns:w14="http://schemas.microsoft.com/office/word/2010/wordml" xmlns:w15="http://schemas.microsoft.com/office/word/2012/wordml" xmlns:w16cex="http://schemas.microsoft.com/office/word/2018/wordml/cex" xmlns:w16cid="http://schemas.microsoft.com/office/word/2016/wordml/cid" xmlns:w16="http://schemas.microsoft.com/office/word/2018/wordml" xmlns:w16sdtdh="http://schemas.microsoft.com/office/word/2020/wordml/sdtdatahash" xmlns:w16se="http://schemas.microsoft.com/office/word/2015/wordml/symex" mc:Ignorable="w14 w15 w16se w16cid w16 w16cex w16sdtdh">
   <w:docDefaults>
     <w:rPrDefault>
       <w:rPr>
@@ -13445,7 +15923,7 @@
       </w:pPr>
     </w:pPrDefault>
   </w:docDefaults>
-  <w:latentStyles w:defLockedState="0" w:defUIPriority="99" w:defSemiHidden="0" w:defUnhideWhenUsed="0" w:defQFormat="0" w:count="371">
+  <w:latentStyles w:defLockedState="0" w:defUIPriority="99" w:defSemiHidden="0" w:defUnhideWhenUsed="0" w:defQFormat="0" w:count="376">
     <w:lsdException w:name="Normal" w:uiPriority="0" w:qFormat="1"/>
     <w:lsdException w:name="heading 1" w:uiPriority="9" w:qFormat="1"/>
     <w:lsdException w:name="heading 2" w:semiHidden="1" w:uiPriority="9" w:unhideWhenUsed="1" w:qFormat="1"/>
@@ -13551,7 +16029,6 @@
     <w:lsdException w:name="HTML Sample" w:semiHidden="1" w:unhideWhenUsed="1"/>
     <w:lsdException w:name="HTML Typewriter" w:semiHidden="1" w:unhideWhenUsed="1"/>
     <w:lsdException w:name="HTML Variable" w:semiHidden="1" w:unhideWhenUsed="1"/>
-    <w:lsdException w:name="Normal Table" w:semiHidden="1" w:unhideWhenUsed="1"/>
     <w:lsdException w:name="annotation subject" w:semiHidden="1" w:unhideWhenUsed="1"/>
     <w:lsdException w:name="No List" w:semiHidden="1" w:unhideWhenUsed="1"/>
     <w:lsdException w:name="Outline List 1" w:semiHidden="1" w:unhideWhenUsed="1"/>
@@ -13594,11 +16071,8 @@
     <w:lsdException w:name="Table Contemporary" w:semiHidden="1" w:unhideWhenUsed="1"/>
     <w:lsdException w:name="Table Elegant" w:semiHidden="1" w:unhideWhenUsed="1"/>
     <w:lsdException w:name="Table Professional" w:semiHidden="1" w:unhideWhenUsed="1"/>
-    <w:lsdException w:name="Table Subtle 1" w:semiHidden="1" w:unhideWhenUsed="1"/>
     <w:lsdException w:name="Table Subtle 2" w:semiHidden="1" w:unhideWhenUsed="1"/>
     <w:lsdException w:name="Table Web 1" w:semiHidden="1" w:unhideWhenUsed="1"/>
-    <w:lsdException w:name="Table Web 2" w:semiHidden="1" w:unhideWhenUsed="1"/>
-    <w:lsdException w:name="Table Web 3" w:semiHidden="1" w:unhideWhenUsed="1"/>
     <w:lsdException w:name="Balloon Text" w:semiHidden="1" w:unhideWhenUsed="1"/>
     <w:lsdException w:name="Table Grid" w:uiPriority="39"/>
     <w:lsdException w:name="Table Theme" w:semiHidden="1" w:unhideWhenUsed="1"/>
@@ -13817,6 +16291,11 @@
     <w:lsdException w:name="List Table 5 Dark Accent 6" w:uiPriority="50"/>
     <w:lsdException w:name="List Table 6 Colorful Accent 6" w:uiPriority="51"/>
     <w:lsdException w:name="List Table 7 Colorful Accent 6" w:uiPriority="52"/>
+    <w:lsdException w:name="Mention" w:semiHidden="1" w:unhideWhenUsed="1"/>
+    <w:lsdException w:name="Smart Hyperlink" w:semiHidden="1" w:unhideWhenUsed="1"/>
+    <w:lsdException w:name="Hashtag" w:semiHidden="1" w:unhideWhenUsed="1"/>
+    <w:lsdException w:name="Unresolved Mention" w:semiHidden="1" w:unhideWhenUsed="1"/>
+    <w:lsdException w:name="Smart Link" w:semiHidden="1" w:unhideWhenUsed="1"/>
   </w:latentStyles>
   <w:style w:type="paragraph" w:default="1" w:styleId="Normal">
     <w:name w:val="Normal"/>
@@ -13936,7 +16415,6 @@
   <w:style w:type="character" w:default="1" w:styleId="DefaultParagraphFont">
     <w:name w:val="Default Paragraph Font"/>
     <w:uiPriority w:val="1"/>
-    <w:semiHidden/>
     <w:unhideWhenUsed/>
   </w:style>
   <w:style w:type="table" w:default="1" w:styleId="TableNormal">
@@ -14826,28 +17304,28 @@
 </file>
 
 <file path=customXml/item1.xml><?xml version="1.0" encoding="utf-8"?>
+<b:Sources xmlns:b="http://schemas.openxmlformats.org/officeDocument/2006/bibliography" xmlns="http://schemas.openxmlformats.org/officeDocument/2006/bibliography" SelectedStyle="\APASixthEditionOfficeOnline.xsl" StyleName="APA" Version="6"/>
+</file>
+
+<file path=customXml/item2.xml><?xml version="1.0" encoding="utf-8"?>
 <go:gDocsCustomXmlDataStorage xmlns:go="http://customooxmlschemas.google.com/" xmlns:r="http://schemas.openxmlformats.org/officeDocument/2006/relationships">
   <go:docsCustomData xmlns:go="http://customooxmlschemas.google.com/" roundtripDataSignature="AMtx7mhp6iZhk40vFPQNev4u4VGzEwDCSw==">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</go:docsCustomData>
 </go:gDocsCustomXmlDataStorage>
 </file>
 
-<file path=customXml/item2.xml><?xml version="1.0" encoding="utf-8"?>
-<b:Sources xmlns:b="http://schemas.openxmlformats.org/officeDocument/2006/bibliography" xmlns="http://schemas.openxmlformats.org/officeDocument/2006/bibliography" SelectedStyle="\APASixthEditionOfficeOnline.xsl" StyleName="APA" Version="6"/>
+<file path=customXml/itemProps1.xml><?xml version="1.0" encoding="utf-8"?>
+<ds:datastoreItem xmlns:ds="http://schemas.openxmlformats.org/officeDocument/2006/customXml" ds:itemID="{E5D7FF28-B599-4BC6-A1AB-0F3E229DAB5B}">
+  <ds:schemaRefs>
+    <ds:schemaRef ds:uri="http://schemas.openxmlformats.org/officeDocument/2006/bibliography"/>
+  </ds:schemaRefs>
+</ds:datastoreItem>
 </file>
 
-<file path=customXml/itemProps1.xml><?xml version="1.0" encoding="utf-8"?>
+<file path=customXml/itemProps2.xml><?xml version="1.0" encoding="utf-8"?>
 <ds:datastoreItem xmlns:ds="http://schemas.openxmlformats.org/officeDocument/2006/customXml" ds:itemID="{11111111-1234-1234-1234-123412341234}">
   <ds:schemaRefs>
     <ds:schemaRef ds:uri="http://customooxmlschemas.google.com/"/>
     <ds:schemaRef ds:uri="http://schemas.openxmlformats.org/officeDocument/2006/relationships"/>
   </ds:schemaRefs>
 </ds:datastoreItem>
-</file>
-
-<file path=customXml/itemProps2.xml><?xml version="1.0" encoding="utf-8"?>
-<ds:datastoreItem xmlns:ds="http://schemas.openxmlformats.org/officeDocument/2006/customXml" ds:itemID="{E5D7FF28-B599-4BC6-A1AB-0F3E229DAB5B}">
-  <ds:schemaRefs>
-    <ds:schemaRef ds:uri="http://schemas.openxmlformats.org/officeDocument/2006/bibliography"/>
-  </ds:schemaRefs>
-</ds:datastoreItem>
 </file>
</xml_diff>

<commit_message>
Build, trained and tested model and made interface
</commit_message>
<xml_diff>
--- a/Documents/AI Capstone Project Final Report.docx
+++ b/Documents/AI Capstone Project Final Report.docx
@@ -5153,12 +5153,8 @@
             <w:p>
               <w:pPr>
                 <w:widowControl/>
+                <w:ind w:leftChars="213" w:left="427" w:hanging="1"/>
                 <w:jc w:val="left"/>
-                <w:rPr>
-                  <w:rFonts w:ascii="SamsungOne 400" w:hAnsi="SamsungOne 400" w:cs="Times New Roman"/>
-                  <w:color w:val="000000" w:themeColor="text1" w:themeShade="BF"/>
-                  <w:sz w:val="22"/>
-                </w:rPr>
               </w:pPr>
             </w:p>
             <w:p>
@@ -5167,10 +5163,61 @@
                 <w:ind w:leftChars="213" w:left="427" w:hanging="1"/>
                 <w:jc w:val="left"/>
                 <w:rPr>
-                  <w:rFonts w:ascii="SamsungOne 400" w:hAnsi="SamsungOne 400" w:cs="Times New Roman"/>
-                  <w:color w:val="000000" w:themeColor="text1" w:themeShade="BF"/>
-                  <w:sz w:val="18"/>
-                  <w:szCs w:val="20"/>
+                  <w:rFonts w:ascii="SamsungOne 400" w:eastAsia="KoPub돋움체 Bold" w:hAnsi="SamsungOne 400" w:cs="Times New Roman"/>
+                  <w:color w:val="000000" w:themeColor="text1"/>
+                  <w:spacing w:val="-12"/>
+                  <w:sz w:val="22"/>
+                </w:rPr>
+              </w:pPr>
+              <w:r>
+                <w:rPr>
+                  <w:rFonts w:ascii="SamsungOne 400" w:eastAsia="KoPub돋움체 Bold" w:hAnsi="SamsungOne 400" w:cs="Times New Roman"/>
+                  <w:color w:val="000000" w:themeColor="text1"/>
+                  <w:spacing w:val="-12"/>
+                  <w:sz w:val="22"/>
+                </w:rPr>
+                <w:t xml:space="preserve">There are many generalized </w:t>
+              </w:r>
+              <w:proofErr w:type="gramStart"/>
+              <w:r>
+                <w:rPr>
+                  <w:rFonts w:ascii="SamsungOne 400" w:eastAsia="KoPub돋움체 Bold" w:hAnsi="SamsungOne 400" w:cs="Times New Roman"/>
+                  <w:color w:val="000000" w:themeColor="text1"/>
+                  <w:spacing w:val="-12"/>
+                  <w:sz w:val="22"/>
+                </w:rPr>
+                <w:t>dataset</w:t>
+              </w:r>
+              <w:proofErr w:type="gramEnd"/>
+              <w:r>
+                <w:rPr>
+                  <w:rFonts w:ascii="SamsungOne 400" w:eastAsia="KoPub돋움체 Bold" w:hAnsi="SamsungOne 400" w:cs="Times New Roman"/>
+                  <w:color w:val="000000" w:themeColor="text1"/>
+                  <w:spacing w:val="-12"/>
+                  <w:sz w:val="22"/>
+                </w:rPr>
+                <w:t xml:space="preserve"> of Traffic Signs are available such as GTSRB, GTSDB, BTSCB, BTSDB. But the most common dataset is the GTSRB (German Traffic Sign Recognition Benchmark) dataset because it contains large number of traffic signs images (50,000 images and 43 classes) of different variety, background, and color variation which help to model to perform accurately. The dataset is further spilt into training, testing and validation dataset. The training dataset is used to train the model. The validation dataset is used to evaluate the model. The test dataset is used to check whether the model make correct predictions or not and it is only used once the model is trained. Further, histogram is plotted to show number of images in each class, for training, testing and validation datasets</w:t>
+              </w:r>
+              <w:r>
+                <w:rPr>
+                  <w:rFonts w:ascii="SamsungOne 400" w:eastAsia="KoPub돋움체 Bold" w:hAnsi="SamsungOne 400" w:cs="Times New Roman"/>
+                  <w:color w:val="000000" w:themeColor="text1"/>
+                  <w:spacing w:val="-12"/>
+                  <w:sz w:val="22"/>
+                </w:rPr>
+                <w:t>.</w:t>
+              </w:r>
+            </w:p>
+            <w:p>
+              <w:pPr>
+                <w:widowControl/>
+                <w:ind w:leftChars="213" w:left="427" w:hanging="1"/>
+                <w:jc w:val="left"/>
+                <w:rPr>
+                  <w:rFonts w:ascii="SamsungOne 400" w:eastAsia="KoPub돋움체 Bold" w:hAnsi="SamsungOne 400" w:cs="Times New Roman"/>
+                  <w:color w:val="000000" w:themeColor="text1"/>
+                  <w:spacing w:val="-12"/>
+                  <w:sz w:val="22"/>
                 </w:rPr>
               </w:pPr>
             </w:p>
@@ -6873,6 +6920,9 @@
                 </w:rPr>
               </w:pPr>
               <w:r>
+                <w:rPr>
+                  <w:noProof/>
+                </w:rPr>
                 <w:drawing>
                   <wp:inline distT="0" distB="0" distL="0" distR="0" wp14:anchorId="29F3056A" wp14:editId="3EF914DA">
                     <wp:extent cx="5303520" cy="6684264"/>
@@ -7009,6 +7059,9 @@
                 </w:rPr>
               </w:pPr>
               <w:r>
+                <w:rPr>
+                  <w:noProof/>
+                </w:rPr>
                 <w:drawing>
                   <wp:inline distT="0" distB="0" distL="0" distR="0" wp14:anchorId="27A8152D" wp14:editId="1F92D85E">
                     <wp:extent cx="5458460" cy="8162925"/>
@@ -7284,17 +7337,7 @@
                   <w:color w:val="000000" w:themeColor="text1" w:themeShade="BF"/>
                   <w:sz w:val="22"/>
                 </w:rPr>
-                <w:t>Class/Label Distribution</w:t>
-              </w:r>
-              <w:r>
-                <w:rPr>
-                  <w:rFonts w:ascii="SamsungOne 400" w:hAnsi="SamsungOne 400" w:cs="Times New Roman"/>
-                  <w:b/>
-                  <w:bCs/>
-                  <w:color w:val="000000" w:themeColor="text1" w:themeShade="BF"/>
-                  <w:sz w:val="22"/>
-                </w:rPr>
-                <w:t>:</w:t>
+                <w:t>Class/Label Distribution:</w:t>
               </w:r>
               <w:r>
                 <w:rPr>
@@ -7345,6 +7388,7 @@
               <w:r>
                 <w:rPr>
                   <w:rFonts w:ascii="SamsungOne 400" w:hAnsi="SamsungOne 400" w:cs="Times New Roman"/>
+                  <w:noProof/>
                   <w:color w:val="000000" w:themeColor="text1" w:themeShade="BF"/>
                   <w:sz w:val="22"/>
                 </w:rPr>
@@ -16029,6 +16073,7 @@
     <w:lsdException w:name="HTML Sample" w:semiHidden="1" w:unhideWhenUsed="1"/>
     <w:lsdException w:name="HTML Typewriter" w:semiHidden="1" w:unhideWhenUsed="1"/>
     <w:lsdException w:name="HTML Variable" w:semiHidden="1" w:unhideWhenUsed="1"/>
+    <w:lsdException w:name="Normal Table" w:semiHidden="1" w:unhideWhenUsed="1"/>
     <w:lsdException w:name="annotation subject" w:semiHidden="1" w:unhideWhenUsed="1"/>
     <w:lsdException w:name="No List" w:semiHidden="1" w:unhideWhenUsed="1"/>
     <w:lsdException w:name="Outline List 1" w:semiHidden="1" w:unhideWhenUsed="1"/>
@@ -16071,8 +16116,11 @@
     <w:lsdException w:name="Table Contemporary" w:semiHidden="1" w:unhideWhenUsed="1"/>
     <w:lsdException w:name="Table Elegant" w:semiHidden="1" w:unhideWhenUsed="1"/>
     <w:lsdException w:name="Table Professional" w:semiHidden="1" w:unhideWhenUsed="1"/>
+    <w:lsdException w:name="Table Subtle 1" w:semiHidden="1" w:unhideWhenUsed="1"/>
     <w:lsdException w:name="Table Subtle 2" w:semiHidden="1" w:unhideWhenUsed="1"/>
     <w:lsdException w:name="Table Web 1" w:semiHidden="1" w:unhideWhenUsed="1"/>
+    <w:lsdException w:name="Table Web 2" w:semiHidden="1" w:unhideWhenUsed="1"/>
+    <w:lsdException w:name="Table Web 3" w:semiHidden="1" w:unhideWhenUsed="1"/>
     <w:lsdException w:name="Balloon Text" w:semiHidden="1" w:unhideWhenUsed="1"/>
     <w:lsdException w:name="Table Grid" w:uiPriority="39"/>
     <w:lsdException w:name="Table Theme" w:semiHidden="1" w:unhideWhenUsed="1"/>
@@ -16300,7 +16348,7 @@
   <w:style w:type="paragraph" w:default="1" w:styleId="Normal">
     <w:name w:val="Normal"/>
     <w:qFormat/>
-    <w:rsid w:val="0066587F"/>
+    <w:rsid w:val="00BA1997"/>
     <w:pPr>
       <w:wordWrap w:val="0"/>
       <w:autoSpaceDE w:val="0"/>
@@ -16415,6 +16463,7 @@
   <w:style w:type="character" w:default="1" w:styleId="DefaultParagraphFont">
     <w:name w:val="Default Paragraph Font"/>
     <w:uiPriority w:val="1"/>
+    <w:semiHidden/>
     <w:unhideWhenUsed/>
   </w:style>
   <w:style w:type="table" w:default="1" w:styleId="TableNormal">
@@ -17304,28 +17353,28 @@
 </file>
 
 <file path=customXml/item1.xml><?xml version="1.0" encoding="utf-8"?>
-<b:Sources xmlns:b="http://schemas.openxmlformats.org/officeDocument/2006/bibliography" xmlns="http://schemas.openxmlformats.org/officeDocument/2006/bibliography" SelectedStyle="\APASixthEditionOfficeOnline.xsl" StyleName="APA" Version="6"/>
-</file>
-
-<file path=customXml/item2.xml><?xml version="1.0" encoding="utf-8"?>
 <go:gDocsCustomXmlDataStorage xmlns:go="http://customooxmlschemas.google.com/" xmlns:r="http://schemas.openxmlformats.org/officeDocument/2006/relationships">
   <go:docsCustomData xmlns:go="http://customooxmlschemas.google.com/" roundtripDataSignature="AMtx7mhp6iZhk40vFPQNev4u4VGzEwDCSw==">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</go:docsCustomData>
 </go:gDocsCustomXmlDataStorage>
 </file>
 
-<file path=customXml/itemProps1.xml><?xml version="1.0" encoding="utf-8"?>
-<ds:datastoreItem xmlns:ds="http://schemas.openxmlformats.org/officeDocument/2006/customXml" ds:itemID="{E5D7FF28-B599-4BC6-A1AB-0F3E229DAB5B}">
-  <ds:schemaRefs>
-    <ds:schemaRef ds:uri="http://schemas.openxmlformats.org/officeDocument/2006/bibliography"/>
-  </ds:schemaRefs>
-</ds:datastoreItem>
+<file path=customXml/item2.xml><?xml version="1.0" encoding="utf-8"?>
+<b:Sources xmlns:b="http://schemas.openxmlformats.org/officeDocument/2006/bibliography" xmlns="http://schemas.openxmlformats.org/officeDocument/2006/bibliography" SelectedStyle="\APASixthEditionOfficeOnline.xsl" StyleName="APA" Version="6"/>
 </file>
 
-<file path=customXml/itemProps2.xml><?xml version="1.0" encoding="utf-8"?>
+<file path=customXml/itemProps1.xml><?xml version="1.0" encoding="utf-8"?>
 <ds:datastoreItem xmlns:ds="http://schemas.openxmlformats.org/officeDocument/2006/customXml" ds:itemID="{11111111-1234-1234-1234-123412341234}">
   <ds:schemaRefs>
     <ds:schemaRef ds:uri="http://customooxmlschemas.google.com/"/>
     <ds:schemaRef ds:uri="http://schemas.openxmlformats.org/officeDocument/2006/relationships"/>
   </ds:schemaRefs>
 </ds:datastoreItem>
+</file>
+
+<file path=customXml/itemProps2.xml><?xml version="1.0" encoding="utf-8"?>
+<ds:datastoreItem xmlns:ds="http://schemas.openxmlformats.org/officeDocument/2006/customXml" ds:itemID="{E5D7FF28-B599-4BC6-A1AB-0F3E229DAB5B}">
+  <ds:schemaRefs>
+    <ds:schemaRef ds:uri="http://schemas.openxmlformats.org/officeDocument/2006/bibliography"/>
+  </ds:schemaRefs>
+</ds:datastoreItem>
 </file>
</xml_diff>

<commit_message>
Build, Train, Validate and Test The Model and Done The Evulation and Added In The Final Report
</commit_message>
<xml_diff>
--- a/Documents/AI Capstone Project Final Report.docx
+++ b/Documents/AI Capstone Project Final Report.docx
@@ -1,6 +1,6 @@
 
 <file path=word/document.xml><?xml version="1.0" encoding="utf-8"?>
-<w:document xmlns:wpc="http://schemas.microsoft.com/office/word/2010/wordprocessingCanvas" xmlns:cx="http://schemas.microsoft.com/office/drawing/2014/chartex" xmlns:cx1="http://schemas.microsoft.com/office/drawing/2015/9/8/chartex" xmlns:cx2="http://schemas.microsoft.com/office/drawing/2015/10/21/chartex" xmlns:cx3="http://schemas.microsoft.com/office/drawing/2016/5/9/chartex" xmlns:cx4="http://schemas.microsoft.com/office/drawing/2016/5/10/chartex" xmlns:cx5="http://schemas.microsoft.com/office/drawing/2016/5/11/chartex" xmlns:cx6="http://schemas.microsoft.com/office/drawing/2016/5/12/chartex" xmlns:cx7="http://schemas.microsoft.com/office/drawing/2016/5/13/chartex" xmlns:cx8="http://schemas.microsoft.com/office/drawing/2016/5/14/chartex" xmlns:mc="http://schemas.openxmlformats.org/markup-compatibility/2006" xmlns:aink="http://schemas.microsoft.com/office/drawing/2016/ink" xmlns:am3d="http://schemas.microsoft.com/office/drawing/2017/model3d" xmlns:o="urn:schemas-microsoft-com:office:office" xmlns:oel="http://schemas.microsoft.com/office/2019/extlst" xmlns:r="http://schemas.openxmlformats.org/officeDocument/2006/relationships" xmlns:m="http://schemas.openxmlformats.org/officeDocument/2006/math" xmlns:v="urn:schemas-microsoft-com:vml" xmlns:wp14="http://schemas.microsoft.com/office/word/2010/wordprocessingDrawing" xmlns:wp="http://schemas.openxmlformats.org/drawingml/2006/wordprocessingDrawing" xmlns:w10="urn:schemas-microsoft-com:office:word" xmlns:w="http://schemas.openxmlformats.org/wordprocessingml/2006/main" xmlns:w14="http://schemas.microsoft.com/office/word/2010/wordml" xmlns:w15="http://schemas.microsoft.com/office/word/2012/wordml" xmlns:w16cex="http://schemas.microsoft.com/office/word/2018/wordml/cex" xmlns:w16cid="http://schemas.microsoft.com/office/word/2016/wordml/cid" xmlns:w16="http://schemas.microsoft.com/office/word/2018/wordml" xmlns:w16sdtdh="http://schemas.microsoft.com/office/word/2020/wordml/sdtdatahash" xmlns:w16se="http://schemas.microsoft.com/office/word/2015/wordml/symex" xmlns:wpg="http://schemas.microsoft.com/office/word/2010/wordprocessingGroup" xmlns:wpi="http://schemas.microsoft.com/office/word/2010/wordprocessingInk" xmlns:wne="http://schemas.microsoft.com/office/word/2006/wordml" xmlns:wps="http://schemas.microsoft.com/office/word/2010/wordprocessingShape" mc:Ignorable="w14 w15 w16se w16cid w16 w16cex w16sdtdh wp14">
+<w:document xmlns:wpc="http://schemas.microsoft.com/office/word/2010/wordprocessingCanvas" xmlns:cx="http://schemas.microsoft.com/office/drawing/2014/chartex" xmlns:cx1="http://schemas.microsoft.com/office/drawing/2015/9/8/chartex" xmlns:mc="http://schemas.openxmlformats.org/markup-compatibility/2006" xmlns:o="urn:schemas-microsoft-com:office:office" xmlns:r="http://schemas.openxmlformats.org/officeDocument/2006/relationships" xmlns:m="http://schemas.openxmlformats.org/officeDocument/2006/math" xmlns:v="urn:schemas-microsoft-com:vml" xmlns:wp14="http://schemas.microsoft.com/office/word/2010/wordprocessingDrawing" xmlns:wp="http://schemas.openxmlformats.org/drawingml/2006/wordprocessingDrawing" xmlns:w10="urn:schemas-microsoft-com:office:word" xmlns:w="http://schemas.openxmlformats.org/wordprocessingml/2006/main" xmlns:w14="http://schemas.microsoft.com/office/word/2010/wordml" xmlns:w15="http://schemas.microsoft.com/office/word/2012/wordml" xmlns:w16se="http://schemas.microsoft.com/office/word/2015/wordml/symex" xmlns:wpg="http://schemas.microsoft.com/office/word/2010/wordprocessingGroup" xmlns:wpi="http://schemas.microsoft.com/office/word/2010/wordprocessingInk" xmlns:wne="http://schemas.microsoft.com/office/word/2006/wordml" xmlns:wps="http://schemas.microsoft.com/office/word/2010/wordprocessingShape" mc:Ignorable="w14 w15 w16se wp14">
   <w:body>
     <w:p>
       <w:pPr>
@@ -3236,7 +3236,7 @@
                   </wp:anchor>
                 </w:drawing>
               </mc:Choice>
-              <mc:Fallback>
+              <mc:Fallback xmlns:w16sdtdh="http://schemas.microsoft.com/office/word/2020/wordml/sdtdatahash" xmlns:w16="http://schemas.microsoft.com/office/word/2018/wordml" xmlns:w16cid="http://schemas.microsoft.com/office/word/2016/wordml/cid" xmlns:w16cex="http://schemas.microsoft.com/office/word/2018/wordml/cex" xmlns:oel="http://schemas.microsoft.com/office/2019/extlst" xmlns:am3d="http://schemas.microsoft.com/office/drawing/2017/model3d" xmlns:aink="http://schemas.microsoft.com/office/drawing/2016/ink" xmlns:cx8="http://schemas.microsoft.com/office/drawing/2016/5/14/chartex" xmlns:cx7="http://schemas.microsoft.com/office/drawing/2016/5/13/chartex" xmlns:cx6="http://schemas.microsoft.com/office/drawing/2016/5/12/chartex" xmlns:cx5="http://schemas.microsoft.com/office/drawing/2016/5/11/chartex" xmlns:cx4="http://schemas.microsoft.com/office/drawing/2016/5/10/chartex" xmlns:cx3="http://schemas.microsoft.com/office/drawing/2016/5/9/chartex" xmlns:cx2="http://schemas.microsoft.com/office/drawing/2015/10/21/chartex">
                 <w:pict>
                   <v:rect w14:anchorId="04F52885" id="직사각형 2" o:spid="_x0000_s1026" style="position:absolute;margin-left:-.7pt;margin-top:-.15pt;width:451.65pt;height:19.65pt;z-index:-251657216;visibility:visible;mso-wrap-style:square;mso-wrap-distance-left:9pt;mso-wrap-distance-top:0;mso-wrap-distance-right:9pt;mso-wrap-distance-bottom:0;mso-position-horizontal:absolute;mso-position-horizontal-relative:text;mso-position-vertical:absolute;mso-position-vertical-relative:text;v-text-anchor:middle" o:gfxdata="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" fillcolor="#193db0" stroked="f" strokeweight="2pt"/>
                 </w:pict>
@@ -3334,6 +3334,18 @@
             </w:rPr>
           </w:pPr>
         </w:p>
+        <w:p>
+          <w:pPr>
+            <w:widowControl/>
+            <w:ind w:left="426"/>
+            <w:jc w:val="left"/>
+            <w:rPr>
+              <w:rFonts w:ascii="SamsungOne 400" w:hAnsi="SamsungOne 400" w:cs="Times New Roman"/>
+              <w:color w:val="000000" w:themeColor="text1" w:themeShade="BF"/>
+              <w:sz w:val="22"/>
+            </w:rPr>
+          </w:pPr>
+        </w:p>
       </w:sdtContent>
     </w:sdt>
     <w:sdt>
@@ -4099,6 +4111,39 @@
             </w:rPr>
             <w:t>automobiles, most specifically in driverless automobiles.</w:t>
           </w:r>
+        </w:p>
+        <w:p>
+          <w:pPr>
+            <w:widowControl/>
+            <w:ind w:firstLine="426"/>
+            <w:rPr>
+              <w:rFonts w:ascii="SamsungOne 400" w:hAnsi="SamsungOne 400" w:cs="Times New Roman"/>
+              <w:color w:val="000000" w:themeColor="text1" w:themeShade="BF"/>
+              <w:sz w:val="22"/>
+            </w:rPr>
+          </w:pPr>
+        </w:p>
+        <w:p>
+          <w:pPr>
+            <w:widowControl/>
+            <w:ind w:firstLine="426"/>
+            <w:rPr>
+              <w:rFonts w:ascii="SamsungOne 400" w:hAnsi="SamsungOne 400" w:cs="Times New Roman"/>
+              <w:color w:val="000000" w:themeColor="text1" w:themeShade="BF"/>
+              <w:sz w:val="22"/>
+            </w:rPr>
+          </w:pPr>
+        </w:p>
+        <w:p>
+          <w:pPr>
+            <w:widowControl/>
+            <w:ind w:firstLine="426"/>
+            <w:rPr>
+              <w:rFonts w:ascii="SamsungOne 400" w:hAnsi="SamsungOne 400" w:cs="Times New Roman"/>
+              <w:color w:val="000000" w:themeColor="text1" w:themeShade="BF"/>
+              <w:sz w:val="22"/>
+            </w:rPr>
+          </w:pPr>
         </w:p>
         <w:p>
           <w:pPr>
@@ -4475,6 +4520,30 @@
                 </w:rPr>
               </w:pPr>
             </w:p>
+            <w:p>
+              <w:pPr>
+                <w:widowControl/>
+                <w:ind w:leftChars="213" w:left="427" w:hanging="1"/>
+                <w:jc w:val="left"/>
+                <w:rPr>
+                  <w:rFonts w:ascii="SamsungOne 400" w:hAnsi="SamsungOne 400" w:cs="Times New Roman"/>
+                  <w:color w:val="000000" w:themeColor="text1" w:themeShade="BF"/>
+                  <w:sz w:val="22"/>
+                </w:rPr>
+              </w:pPr>
+            </w:p>
+            <w:p>
+              <w:pPr>
+                <w:widowControl/>
+                <w:ind w:leftChars="213" w:left="427" w:hanging="1"/>
+                <w:jc w:val="left"/>
+                <w:rPr>
+                  <w:rFonts w:ascii="SamsungOne 400" w:hAnsi="SamsungOne 400" w:cs="Times New Roman"/>
+                  <w:color w:val="000000" w:themeColor="text1" w:themeShade="BF"/>
+                  <w:sz w:val="22"/>
+                </w:rPr>
+              </w:pPr>
+            </w:p>
           </w:sdtContent>
         </w:sdt>
       </w:sdtContent>
@@ -4534,6 +4603,18 @@
             <w:id w:val="-494180918"/>
           </w:sdtPr>
           <w:sdtContent>
+            <w:p>
+              <w:pPr>
+                <w:widowControl/>
+                <w:ind w:leftChars="213" w:left="427" w:hanging="1"/>
+                <w:jc w:val="left"/>
+                <w:rPr>
+                  <w:rFonts w:ascii="SamsungOne 400" w:hAnsi="SamsungOne 400" w:cs="Times New Roman"/>
+                  <w:color w:val="000000" w:themeColor="text1" w:themeShade="BF"/>
+                  <w:sz w:val="22"/>
+                </w:rPr>
+              </w:pPr>
+            </w:p>
             <w:p>
               <w:pPr>
                 <w:widowControl/>
@@ -4723,6 +4804,17 @@
                 </w:rPr>
               </w:pPr>
             </w:p>
+            <w:p>
+              <w:pPr>
+                <w:widowControl/>
+                <w:jc w:val="left"/>
+                <w:rPr>
+                  <w:rFonts w:ascii="SamsungOne 400" w:hAnsi="SamsungOne 400" w:cs="Times New Roman"/>
+                  <w:color w:val="000000" w:themeColor="text1" w:themeShade="BF"/>
+                  <w:sz w:val="22"/>
+                </w:rPr>
+              </w:pPr>
+            </w:p>
           </w:sdtContent>
         </w:sdt>
       </w:sdtContent>
@@ -4788,137 +4880,360 @@
           <w:sdtContent>
             <w:p>
               <w:pPr>
-                <w:rPr>
-                  <w:rFonts w:ascii="SamsungOne 400" w:hAnsi="SamsungOne 400" w:cs="Times New Roman"/>
-                  <w:color w:val="000000" w:themeColor="text1" w:themeShade="BF"/>
-                  <w:sz w:val="22"/>
-                </w:rPr>
-              </w:pPr>
-              <w:r>
-                <w:t xml:space="preserve">  </w:t>
-              </w:r>
-              <w:r>
-                <w:tab/>
-              </w:r>
-              <w:r>
-                <w:rPr>
-                  <w:rFonts w:ascii="SamsungOne 400" w:hAnsi="SamsungOne 400" w:cs="Times New Roman"/>
-                  <w:color w:val="000000" w:themeColor="text1" w:themeShade="BF"/>
-                  <w:sz w:val="22"/>
-                </w:rPr>
-                <w:t xml:space="preserve">Exploring Generalized Traffic Sign Dataset </w:t>
-              </w:r>
-              <w:r>
-                <w:rPr>
-                  <w:rFonts w:ascii="SamsungOne 400" w:hAnsi="SamsungOne 400" w:cs="Times New Roman"/>
-                  <w:color w:val="000000" w:themeColor="text1" w:themeShade="BF"/>
-                  <w:sz w:val="22"/>
-                </w:rPr>
-                <w:t>- 1 day</w:t>
-              </w:r>
-            </w:p>
-            <w:p>
-              <w:pPr>
-                <w:rPr>
-                  <w:rFonts w:ascii="SamsungOne 400" w:hAnsi="SamsungOne 400" w:cs="Times New Roman"/>
-                  <w:color w:val="000000" w:themeColor="text1" w:themeShade="BF"/>
-                  <w:sz w:val="22"/>
-                </w:rPr>
-              </w:pPr>
-              <w:r>
-                <w:rPr>
-                  <w:rFonts w:ascii="SamsungOne 400" w:hAnsi="SamsungOne 400" w:cs="Times New Roman"/>
-                  <w:color w:val="000000" w:themeColor="text1" w:themeShade="BF"/>
-                  <w:sz w:val="22"/>
-                </w:rPr>
-                <w:tab/>
-                <w:t>Date Acquisition and EDA – 2 day</w:t>
-              </w:r>
-            </w:p>
-            <w:p>
-              <w:pPr>
-                <w:rPr>
-                  <w:rFonts w:ascii="SamsungOne 400" w:hAnsi="SamsungOne 400" w:cs="Times New Roman"/>
-                  <w:color w:val="000000" w:themeColor="text1" w:themeShade="BF"/>
-                  <w:sz w:val="22"/>
-                </w:rPr>
-              </w:pPr>
-              <w:r>
-                <w:rPr>
-                  <w:rFonts w:ascii="SamsungOne 400" w:hAnsi="SamsungOne 400" w:cs="Times New Roman"/>
-                  <w:color w:val="000000" w:themeColor="text1" w:themeShade="BF"/>
-                  <w:sz w:val="22"/>
-                </w:rPr>
-                <w:tab/>
-                <w:t>Building and Training the model on dataset – 2 days</w:t>
-              </w:r>
-            </w:p>
-            <w:p>
-              <w:pPr>
-                <w:rPr>
-                  <w:rFonts w:ascii="SamsungOne 400" w:hAnsi="SamsungOne 400" w:cs="Times New Roman"/>
-                  <w:color w:val="000000" w:themeColor="text1" w:themeShade="BF"/>
-                  <w:sz w:val="22"/>
-                </w:rPr>
-              </w:pPr>
-              <w:r>
-                <w:rPr>
-                  <w:rFonts w:ascii="SamsungOne 400" w:hAnsi="SamsungOne 400" w:cs="Times New Roman"/>
-                  <w:color w:val="000000" w:themeColor="text1" w:themeShade="BF"/>
-                  <w:sz w:val="22"/>
-                </w:rPr>
-                <w:tab/>
-              </w:r>
-              <w:r>
-                <w:rPr>
-                  <w:rFonts w:ascii="SamsungOne 400" w:hAnsi="SamsungOne 400" w:cs="Times New Roman"/>
-                  <w:color w:val="000000" w:themeColor="text1" w:themeShade="BF"/>
-                  <w:sz w:val="22"/>
-                </w:rPr>
-                <w:t>Testing the trained model -1 day</w:t>
-              </w:r>
-            </w:p>
-            <w:p>
-              <w:pPr>
-                <w:rPr>
-                  <w:rFonts w:ascii="SamsungOne 400" w:hAnsi="SamsungOne 400" w:cs="Times New Roman"/>
-                  <w:color w:val="000000" w:themeColor="text1" w:themeShade="BF"/>
-                  <w:sz w:val="22"/>
-                </w:rPr>
-              </w:pPr>
-              <w:r>
-                <w:rPr>
-                  <w:rFonts w:ascii="SamsungOne 400" w:hAnsi="SamsungOne 400" w:cs="Times New Roman"/>
-                  <w:color w:val="000000" w:themeColor="text1" w:themeShade="BF"/>
-                  <w:sz w:val="22"/>
-                </w:rPr>
-                <w:tab/>
-                <w:t>User Interface – 2 day</w:t>
-              </w:r>
-            </w:p>
-            <w:p>
-              <w:pPr>
-                <w:rPr>
-                  <w:rFonts w:ascii="SamsungOne 400" w:hAnsi="SamsungOne 400" w:cs="Times New Roman"/>
-                  <w:color w:val="000000" w:themeColor="text1" w:themeShade="BF"/>
-                  <w:sz w:val="22"/>
-                </w:rPr>
-              </w:pPr>
-              <w:r>
-                <w:rPr>
-                  <w:rFonts w:ascii="SamsungOne 400" w:hAnsi="SamsungOne 400" w:cs="Times New Roman"/>
-                  <w:color w:val="000000" w:themeColor="text1" w:themeShade="BF"/>
-                  <w:sz w:val="22"/>
-                </w:rPr>
-                <w:tab/>
-                <w:t>Final testing – 1 day</w:t>
-              </w:r>
-            </w:p>
-            <w:p>
-              <w:pPr>
-                <w:widowControl/>
-                <w:ind w:leftChars="213" w:left="427" w:hanging="1"/>
-                <w:jc w:val="left"/>
+                <w:ind w:left="786"/>
+              </w:pPr>
+            </w:p>
+            <w:p>
+              <w:pPr>
+                <w:ind w:left="786"/>
+              </w:pPr>
+            </w:p>
+            <w:tbl>
+              <w:tblPr>
+                <w:tblStyle w:val="TableGrid"/>
+                <w:tblW w:w="0" w:type="auto"/>
+                <w:tblInd w:w="786" w:type="dxa"/>
+                <w:tblLook w:val="04A0" w:firstRow="1" w:lastRow="0" w:firstColumn="1" w:lastColumn="0" w:noHBand="0" w:noVBand="1"/>
+              </w:tblPr>
+              <w:tblGrid>
+                <w:gridCol w:w="2973"/>
+                <w:gridCol w:w="2745"/>
+                <w:gridCol w:w="2512"/>
+              </w:tblGrid>
+              <w:tr>
+                <w:tc>
+                  <w:tcPr>
+                    <w:tcW w:w="2973" w:type="dxa"/>
+                  </w:tcPr>
+                  <w:p>
+                    <w:pPr>
+                      <w:jc w:val="center"/>
+                      <w:rPr>
+                        <w:b/>
+                      </w:rPr>
+                    </w:pPr>
+                    <w:r>
+                      <w:rPr>
+                        <w:b/>
+                      </w:rPr>
+                      <w:t>Milestone</w:t>
+                    </w:r>
+                  </w:p>
+                </w:tc>
+                <w:tc>
+                  <w:tcPr>
+                    <w:tcW w:w="2745" w:type="dxa"/>
+                  </w:tcPr>
+                  <w:p>
+                    <w:pPr>
+                      <w:jc w:val="center"/>
+                      <w:rPr>
+                        <w:b/>
+                      </w:rPr>
+                    </w:pPr>
+                    <w:r>
+                      <w:rPr>
+                        <w:b/>
+                      </w:rPr>
+                      <w:t>Time taken (days)</w:t>
+                    </w:r>
+                  </w:p>
+                </w:tc>
+                <w:tc>
+                  <w:tcPr>
+                    <w:tcW w:w="2512" w:type="dxa"/>
+                  </w:tcPr>
+                  <w:p>
+                    <w:pPr>
+                      <w:jc w:val="center"/>
+                      <w:rPr>
+                        <w:b/>
+                      </w:rPr>
+                    </w:pPr>
+                    <w:r>
+                      <w:rPr>
+                        <w:b/>
+                      </w:rPr>
+                      <w:t>Done By</w:t>
+                    </w:r>
+                  </w:p>
+                </w:tc>
+              </w:tr>
+              <w:tr>
+                <w:tc>
+                  <w:tcPr>
+                    <w:tcW w:w="2973" w:type="dxa"/>
+                  </w:tcPr>
+                  <w:p>
+                    <w:r>
+                      <w:rPr>
+                        <w:rFonts w:ascii="SamsungOne 400" w:hAnsi="SamsungOne 400" w:cs="Times New Roman"/>
+                        <w:color w:val="000000" w:themeColor="text1" w:themeShade="BF"/>
+                        <w:sz w:val="22"/>
+                      </w:rPr>
+                      <w:t>Exploring Generalized Traffic Sign Dataset</w:t>
+                    </w:r>
+                  </w:p>
+                </w:tc>
+                <w:tc>
+                  <w:tcPr>
+                    <w:tcW w:w="2745" w:type="dxa"/>
+                  </w:tcPr>
+                  <w:p>
+                    <w:r>
+                      <w:t>1 day</w:t>
+                    </w:r>
+                  </w:p>
+                </w:tc>
+                <w:tc>
+                  <w:tcPr>
+                    <w:tcW w:w="2512" w:type="dxa"/>
+                  </w:tcPr>
+                  <w:p>
+                    <w:r>
+                      <w:t>Shamaem Saqib</w:t>
+                    </w:r>
+                  </w:p>
+                </w:tc>
+              </w:tr>
+              <w:tr>
+                <w:tc>
+                  <w:tcPr>
+                    <w:tcW w:w="2973" w:type="dxa"/>
+                  </w:tcPr>
+                  <w:p>
+                    <w:r>
+                      <w:rPr>
+                        <w:rFonts w:ascii="SamsungOne 400" w:hAnsi="SamsungOne 400" w:cs="Times New Roman"/>
+                        <w:color w:val="000000" w:themeColor="text1" w:themeShade="BF"/>
+                        <w:sz w:val="22"/>
+                      </w:rPr>
+                      <w:t>Data Acquisition and EDA</w:t>
+                    </w:r>
+                  </w:p>
+                </w:tc>
+                <w:tc>
+                  <w:tcPr>
+                    <w:tcW w:w="2745" w:type="dxa"/>
+                  </w:tcPr>
+                  <w:p>
+                    <w:r>
+                      <w:t>2 day</w:t>
+                    </w:r>
+                  </w:p>
+                </w:tc>
+                <w:tc>
+                  <w:tcPr>
+                    <w:tcW w:w="2512" w:type="dxa"/>
+                  </w:tcPr>
+                  <w:p>
+                    <w:r>
+                      <w:t>Shamaem Saqib</w:t>
+                    </w:r>
+                  </w:p>
+                </w:tc>
+              </w:tr>
+              <w:tr>
+                <w:tc>
+                  <w:tcPr>
+                    <w:tcW w:w="2973" w:type="dxa"/>
+                  </w:tcPr>
+                  <w:p>
+                    <w:r>
+                      <w:rPr>
+                        <w:rFonts w:ascii="SamsungOne 400" w:hAnsi="SamsungOne 400" w:cs="Times New Roman"/>
+                        <w:color w:val="000000" w:themeColor="text1" w:themeShade="BF"/>
+                        <w:sz w:val="22"/>
+                      </w:rPr>
+                      <w:t xml:space="preserve">Pre Processing </w:t>
+                    </w:r>
+                  </w:p>
+                </w:tc>
+                <w:tc>
+                  <w:tcPr>
+                    <w:tcW w:w="2745" w:type="dxa"/>
+                  </w:tcPr>
+                  <w:p>
+                    <w:r>
+                      <w:t>2 day</w:t>
+                    </w:r>
+                  </w:p>
+                </w:tc>
+                <w:tc>
+                  <w:tcPr>
+                    <w:tcW w:w="2512" w:type="dxa"/>
+                  </w:tcPr>
+                  <w:p>
+                    <w:r>
+                      <w:t>Shamaem Saqib</w:t>
+                    </w:r>
+                  </w:p>
+                </w:tc>
+              </w:tr>
+              <w:tr>
+                <w:tc>
+                  <w:tcPr>
+                    <w:tcW w:w="2973" w:type="dxa"/>
+                  </w:tcPr>
+                  <w:p>
+                    <w:r>
+                      <w:t>Building the model</w:t>
+                    </w:r>
+                  </w:p>
+                </w:tc>
+                <w:tc>
+                  <w:tcPr>
+                    <w:tcW w:w="2745" w:type="dxa"/>
+                  </w:tcPr>
+                  <w:p>
+                    <w:r>
+                      <w:t>1 day</w:t>
+                    </w:r>
+                  </w:p>
+                </w:tc>
+                <w:tc>
+                  <w:tcPr>
+                    <w:tcW w:w="2512" w:type="dxa"/>
+                  </w:tcPr>
+                  <w:p>
+                    <w:r>
+                      <w:t>Mirza Toheed Arsal</w:t>
+                    </w:r>
+                  </w:p>
+                </w:tc>
+              </w:tr>
+              <w:tr>
+                <w:tc>
+                  <w:tcPr>
+                    <w:tcW w:w="2973" w:type="dxa"/>
+                  </w:tcPr>
+                  <w:p>
+                    <w:r>
+                      <w:t>Training and its evaluation</w:t>
+                    </w:r>
+                  </w:p>
+                </w:tc>
+                <w:tc>
+                  <w:tcPr>
+                    <w:tcW w:w="2745" w:type="dxa"/>
+                  </w:tcPr>
+                  <w:p>
+                    <w:r>
+                      <w:t>1 day</w:t>
+                    </w:r>
+                  </w:p>
+                </w:tc>
+                <w:tc>
+                  <w:tcPr>
+                    <w:tcW w:w="2512" w:type="dxa"/>
+                  </w:tcPr>
+                  <w:p>
+                    <w:r>
+                      <w:t>Mirza Toheed Arsal</w:t>
+                    </w:r>
+                  </w:p>
+                </w:tc>
+              </w:tr>
+              <w:tr>
+                <w:tc>
+                  <w:tcPr>
+                    <w:tcW w:w="2973" w:type="dxa"/>
+                  </w:tcPr>
+                  <w:p>
+                    <w:r>
+                      <w:t>Testing and its evaluation</w:t>
+                    </w:r>
+                  </w:p>
+                </w:tc>
+                <w:tc>
+                  <w:tcPr>
+                    <w:tcW w:w="2745" w:type="dxa"/>
+                  </w:tcPr>
+                  <w:p>
+                    <w:r>
+                      <w:t>1 day</w:t>
+                    </w:r>
+                  </w:p>
+                </w:tc>
+                <w:tc>
+                  <w:tcPr>
+                    <w:tcW w:w="2512" w:type="dxa"/>
+                  </w:tcPr>
+                  <w:p>
+                    <w:r>
+                      <w:t>Mirza Toheed Arsal</w:t>
+                    </w:r>
+                  </w:p>
+                </w:tc>
+              </w:tr>
+              <w:tr>
+                <w:tc>
+                  <w:tcPr>
+                    <w:tcW w:w="2973" w:type="dxa"/>
+                  </w:tcPr>
+                  <w:p>
+                    <w:r>
+                      <w:t>User Interface</w:t>
+                    </w:r>
+                  </w:p>
+                </w:tc>
+                <w:tc>
+                  <w:tcPr>
+                    <w:tcW w:w="2745" w:type="dxa"/>
+                  </w:tcPr>
+                  <w:p>
+                    <w:r>
+                      <w:t>2 day</w:t>
+                    </w:r>
+                  </w:p>
+                </w:tc>
+                <w:tc>
+                  <w:tcPr>
+                    <w:tcW w:w="2512" w:type="dxa"/>
+                  </w:tcPr>
+                  <w:p>
+                    <w:r>
+                      <w:t>Shamaem Saqib</w:t>
+                    </w:r>
+                  </w:p>
+                </w:tc>
+              </w:tr>
+              <w:tr>
+                <w:tc>
+                  <w:tcPr>
+                    <w:tcW w:w="2973" w:type="dxa"/>
+                  </w:tcPr>
+                  <w:p>
+                    <w:r>
+                      <w:t xml:space="preserve">Final Testing </w:t>
+                    </w:r>
+                  </w:p>
+                </w:tc>
+                <w:tc>
+                  <w:tcPr>
+                    <w:tcW w:w="2745" w:type="dxa"/>
+                  </w:tcPr>
+                  <w:p>
+                    <w:r>
+                      <w:t>1 day</w:t>
+                    </w:r>
+                  </w:p>
+                </w:tc>
+                <w:tc>
+                  <w:tcPr>
+                    <w:tcW w:w="2512" w:type="dxa"/>
+                  </w:tcPr>
+                  <w:p>
+                    <w:r>
+                      <w:t>Mirza Toheed Arsal</w:t>
+                    </w:r>
+                  </w:p>
+                </w:tc>
+              </w:tr>
+            </w:tbl>
+            <w:p/>
+            <w:p>
+              <w:pPr>
                 <w:rPr>
                   <w:rFonts w:ascii="SamsungOne 400" w:hAnsi="SamsungOne 400" w:cs="Times New Roman"/>
                   <w:color w:val="000000" w:themeColor="text1" w:themeShade="BF"/>
@@ -5033,7 +5348,7 @@
                   </wp:anchor>
                 </w:drawing>
               </mc:Choice>
-              <mc:Fallback>
+              <mc:Fallback xmlns:w16sdtdh="http://schemas.microsoft.com/office/word/2020/wordml/sdtdatahash" xmlns:w16="http://schemas.microsoft.com/office/word/2018/wordml" xmlns:w16cid="http://schemas.microsoft.com/office/word/2016/wordml/cid" xmlns:w16cex="http://schemas.microsoft.com/office/word/2018/wordml/cex" xmlns:oel="http://schemas.microsoft.com/office/2019/extlst" xmlns:am3d="http://schemas.microsoft.com/office/drawing/2017/model3d" xmlns:aink="http://schemas.microsoft.com/office/drawing/2016/ink" xmlns:cx8="http://schemas.microsoft.com/office/drawing/2016/5/14/chartex" xmlns:cx7="http://schemas.microsoft.com/office/drawing/2016/5/13/chartex" xmlns:cx6="http://schemas.microsoft.com/office/drawing/2016/5/12/chartex" xmlns:cx5="http://schemas.microsoft.com/office/drawing/2016/5/11/chartex" xmlns:cx4="http://schemas.microsoft.com/office/drawing/2016/5/10/chartex" xmlns:cx3="http://schemas.microsoft.com/office/drawing/2016/5/9/chartex" xmlns:cx2="http://schemas.microsoft.com/office/drawing/2015/10/21/chartex">
                 <w:pict>
                   <v:rect w14:anchorId="733C0608" id="직사각형 3" o:spid="_x0000_s1026" style="position:absolute;margin-left:-.7pt;margin-top:-.1pt;width:451.65pt;height:19.65pt;z-index:-251655168;visibility:visible;mso-wrap-style:square;mso-wrap-distance-left:9pt;mso-wrap-distance-top:0;mso-wrap-distance-right:9pt;mso-wrap-distance-bottom:0;mso-position-horizontal:absolute;mso-position-horizontal-relative:text;mso-position-vertical:absolute;mso-position-vertical-relative:text;v-text-anchor:middle" o:gfxdata="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" fillcolor="#193db0" stroked="f" strokeweight="2pt"/>
                 </w:pict>
@@ -5099,28 +5414,41 @@
             <w:rPr>
               <w:rFonts w:ascii="SamsungOne 400" w:hAnsi="SamsungOne 400" w:cs="Times New Roman"/>
               <w:color w:val="000000" w:themeColor="text1" w:themeShade="BF"/>
+              <w:sz w:val="22"/>
+              <w:szCs w:val="20"/>
+            </w:rPr>
+          </w:pPr>
+          <w:r>
+            <w:rPr>
+              <w:rFonts w:ascii="SamsungOne 400" w:hAnsi="SamsungOne 400" w:cs="Times New Roman"/>
+              <w:color w:val="000000" w:themeColor="text1" w:themeShade="BF"/>
+              <w:sz w:val="22"/>
+              <w:szCs w:val="20"/>
+            </w:rPr>
+            <w:t xml:space="preserve">2.1 </w:t>
+          </w:r>
+          <w:r>
+            <w:rPr>
+              <w:rFonts w:ascii="SamsungOne 400" w:hAnsi="SamsungOne 400" w:cs="Times New Roman"/>
+              <w:color w:val="000000" w:themeColor="text1" w:themeShade="BF"/>
+              <w:sz w:val="22"/>
+              <w:szCs w:val="20"/>
+            </w:rPr>
+            <w:t>Data Acquisition</w:t>
+          </w:r>
+        </w:p>
+        <w:p>
+          <w:pPr>
+            <w:widowControl/>
+            <w:ind w:leftChars="213" w:left="427" w:hanging="1"/>
+            <w:jc w:val="left"/>
+            <w:rPr>
+              <w:rFonts w:ascii="SamsungOne 400" w:hAnsi="SamsungOne 400" w:cs="Times New Roman"/>
+              <w:color w:val="000000" w:themeColor="text1" w:themeShade="BF"/>
               <w:sz w:val="18"/>
               <w:szCs w:val="20"/>
             </w:rPr>
           </w:pPr>
-          <w:r>
-            <w:rPr>
-              <w:rFonts w:ascii="SamsungOne 400" w:hAnsi="SamsungOne 400" w:cs="Times New Roman"/>
-              <w:color w:val="000000" w:themeColor="text1" w:themeShade="BF"/>
-              <w:sz w:val="22"/>
-              <w:szCs w:val="20"/>
-            </w:rPr>
-            <w:t xml:space="preserve">2.1 </w:t>
-          </w:r>
-          <w:r>
-            <w:rPr>
-              <w:rFonts w:ascii="SamsungOne 400" w:hAnsi="SamsungOne 400" w:cs="Times New Roman"/>
-              <w:color w:val="000000" w:themeColor="text1" w:themeShade="BF"/>
-              <w:sz w:val="22"/>
-              <w:szCs w:val="20"/>
-            </w:rPr>
-            <w:t>Data Acquisition</w:t>
-          </w:r>
         </w:p>
       </w:sdtContent>
     </w:sdt>
@@ -5176,9 +5504,8 @@
                   <w:spacing w:val="-12"/>
                   <w:sz w:val="22"/>
                 </w:rPr>
-                <w:t xml:space="preserve">There are many generalized </w:t>
+                <w:t>There are many generalized dataset of Traffic Signs are available such as GTSRB, GTSDB, BTSCB, BTSDB. But the most common dataset is the GTSRB (German Traffic Sign Recognition Benchmark) dataset because it contains large number of traffic signs images (50,000 images and 43 classes) of different variety, background, and color variation which help to model to perform accurately. The dataset is further spilt into training, testing and validation dataset. The training dataset is used to train the model. The validation dataset is used to evaluate the model. The test dataset is used to check whether the model make correct predictions or not and it is only used once the model is trained. Further, histogram is plotted to show number of images in each class, for training, testing and validation datasets</w:t>
               </w:r>
-              <w:proofErr w:type="gramStart"/>
               <w:r>
                 <w:rPr>
                   <w:rFonts w:ascii="SamsungOne 400" w:eastAsia="KoPub돋움체 Bold" w:hAnsi="SamsungOne 400" w:cs="Times New Roman"/>
@@ -5186,25 +5513,6 @@
                   <w:spacing w:val="-12"/>
                   <w:sz w:val="22"/>
                 </w:rPr>
-                <w:t>dataset</w:t>
-              </w:r>
-              <w:proofErr w:type="gramEnd"/>
-              <w:r>
-                <w:rPr>
-                  <w:rFonts w:ascii="SamsungOne 400" w:eastAsia="KoPub돋움체 Bold" w:hAnsi="SamsungOne 400" w:cs="Times New Roman"/>
-                  <w:color w:val="000000" w:themeColor="text1"/>
-                  <w:spacing w:val="-12"/>
-                  <w:sz w:val="22"/>
-                </w:rPr>
-                <w:t xml:space="preserve"> of Traffic Signs are available such as GTSRB, GTSDB, BTSCB, BTSDB. But the most common dataset is the GTSRB (German Traffic Sign Recognition Benchmark) dataset because it contains large number of traffic signs images (50,000 images and 43 classes) of different variety, background, and color variation which help to model to perform accurately. The dataset is further spilt into training, testing and validation dataset. The training dataset is used to train the model. The validation dataset is used to evaluate the model. The test dataset is used to check whether the model make correct predictions or not and it is only used once the model is trained. Further, histogram is plotted to show number of images in each class, for training, testing and validation datasets</w:t>
-              </w:r>
-              <w:r>
-                <w:rPr>
-                  <w:rFonts w:ascii="SamsungOne 400" w:eastAsia="KoPub돋움체 Bold" w:hAnsi="SamsungOne 400" w:cs="Times New Roman"/>
-                  <w:color w:val="000000" w:themeColor="text1"/>
-                  <w:spacing w:val="-12"/>
-                  <w:sz w:val="22"/>
-                </w:rPr>
                 <w:t>.</w:t>
               </w:r>
             </w:p>
@@ -5213,12 +5521,6 @@
                 <w:widowControl/>
                 <w:ind w:leftChars="213" w:left="427" w:hanging="1"/>
                 <w:jc w:val="left"/>
-                <w:rPr>
-                  <w:rFonts w:ascii="SamsungOne 400" w:eastAsia="KoPub돋움체 Bold" w:hAnsi="SamsungOne 400" w:cs="Times New Roman"/>
-                  <w:color w:val="000000" w:themeColor="text1"/>
-                  <w:spacing w:val="-12"/>
-                  <w:sz w:val="22"/>
-                </w:rPr>
               </w:pPr>
             </w:p>
           </w:sdtContent>
@@ -5311,7 +5613,7 @@
                 <w:rPr>
                   <w:rFonts w:ascii="SamsungOne 400" w:hAnsi="SamsungOne 400" w:cs="Times New Roman"/>
                   <w:color w:val="000000" w:themeColor="text1" w:themeShade="BF"/>
-                  <w:sz w:val="22"/>
+                  <w:szCs w:val="20"/>
                 </w:rPr>
               </w:pPr>
               <w:r>
@@ -5472,6 +5774,7 @@
                   <w:color w:val="000000" w:themeColor="text1" w:themeShade="BF"/>
                   <w:sz w:val="22"/>
                 </w:rPr>
+                <w:lastRenderedPageBreak/>
                 <w:tab/>
                 <w:t>The dataset variables and their characteristics, Pre-processing data so that model is finely</w:t>
               </w:r>
@@ -5511,28 +5814,6 @@
                 <w:tab/>
                 <w:t>Testing samples.</w:t>
               </w:r>
-            </w:p>
-            <w:p>
-              <w:pPr>
-                <w:rPr>
-                  <w:rFonts w:ascii="SamsungOne 400" w:hAnsi="SamsungOne 400" w:cs="Times New Roman"/>
-                  <w:color w:val="000000" w:themeColor="text1" w:themeShade="BF"/>
-                  <w:sz w:val="22"/>
-                </w:rPr>
-              </w:pPr>
-            </w:p>
-            <w:p>
-              <w:pPr>
-                <w:widowControl/>
-                <w:ind w:leftChars="213" w:left="427" w:hanging="1"/>
-                <w:jc w:val="left"/>
-                <w:rPr>
-                  <w:rFonts w:ascii="SamsungOne 400" w:hAnsi="SamsungOne 400" w:cs="Times New Roman"/>
-                  <w:color w:val="000000" w:themeColor="text1" w:themeShade="BF"/>
-                  <w:sz w:val="18"/>
-                  <w:szCs w:val="20"/>
-                </w:rPr>
-              </w:pPr>
             </w:p>
           </w:sdtContent>
         </w:sdt>
@@ -5626,19 +5907,7 @@
               <w:pPr>
                 <w:widowControl/>
                 <w:ind w:leftChars="213" w:left="427" w:hanging="1"/>
-                <w:jc w:val="left"/>
-                <w:rPr>
-                  <w:rFonts w:ascii="SamsungOne 400" w:hAnsi="SamsungOne 400" w:cs="Times New Roman"/>
-                  <w:color w:val="000000" w:themeColor="text1" w:themeShade="BF"/>
-                  <w:szCs w:val="20"/>
-                </w:rPr>
-              </w:pPr>
-            </w:p>
-            <w:p>
-              <w:pPr>
-                <w:widowControl/>
-                <w:ind w:leftChars="213" w:left="427" w:hanging="1"/>
-                <w:jc w:val="left"/>
+                <w:jc w:val="center"/>
                 <w:rPr>
                   <w:rFonts w:ascii="SamsungOne 400" w:hAnsi="SamsungOne 400" w:cs="Times New Roman"/>
                   <w:color w:val="000000" w:themeColor="text1" w:themeShade="BF"/>
@@ -5653,12 +5922,11 @@
                   <w:szCs w:val="20"/>
                   <w:lang w:eastAsia="en-US"/>
                 </w:rPr>
-                <w:lastRenderedPageBreak/>
                 <w:drawing>
-                  <wp:inline distT="0" distB="0" distL="0" distR="0" wp14:anchorId="4A19F241" wp14:editId="6EE2EECD">
-                    <wp:extent cx="5394911" cy="6981825"/>
+                  <wp:inline distT="0" distB="0" distL="0" distR="0" wp14:anchorId="56334F21" wp14:editId="096F8619">
+                    <wp:extent cx="3058898" cy="4780685"/>
                     <wp:effectExtent l="0" t="0" r="0" b="0"/>
-                    <wp:docPr id="9" name="Picture 9"/>
+                    <wp:docPr id="24" name="Picture 24"/>
                     <wp:cNvGraphicFramePr>
                       <a:graphicFrameLocks xmlns:a="http://schemas.openxmlformats.org/drawingml/2006/main" noChangeAspect="1"/>
                     </wp:cNvGraphicFramePr>
@@ -5669,7 +5937,7 @@
                             <pic:cNvPr id="9" name="Account ownership flow.png"/>
                             <pic:cNvPicPr/>
                           </pic:nvPicPr>
-                          <pic:blipFill>
+                          <pic:blipFill rotWithShape="1">
                             <a:blip r:embed="rId9" cstate="print">
                               <a:extLst>
                                 <a:ext uri="{28A0092B-C50C-407E-A947-70E740481C1C}">
@@ -5677,18 +5945,25 @@
                                 </a:ext>
                               </a:extLst>
                             </a:blip>
-                            <a:stretch>
-                              <a:fillRect/>
-                            </a:stretch>
+                            <a:srcRect l="21014" t="9006" r="14344" b="12928"/>
+                            <a:stretch/>
                           </pic:blipFill>
-                          <pic:spPr>
+                          <pic:spPr bwMode="auto">
                             <a:xfrm>
                               <a:off x="0" y="0"/>
-                              <a:ext cx="5395841" cy="6983029"/>
+                              <a:ext cx="3075551" cy="4806712"/>
                             </a:xfrm>
                             <a:prstGeom prst="rect">
                               <a:avLst/>
                             </a:prstGeom>
+                            <a:ln>
+                              <a:noFill/>
+                            </a:ln>
+                            <a:extLst>
+                              <a:ext uri="{53640926-AAD7-44D8-BBD7-CCE9431645EC}">
+                                <a14:shadowObscured xmlns:a14="http://schemas.microsoft.com/office/drawing/2010/main"/>
+                              </a:ext>
+                            </a:extLst>
                           </pic:spPr>
                         </pic:pic>
                       </a:graphicData>
@@ -5700,19 +5975,6 @@
             <w:p>
               <w:pPr>
                 <w:widowControl/>
-                <w:ind w:leftChars="213" w:left="427" w:hanging="1"/>
-                <w:jc w:val="left"/>
-                <w:rPr>
-                  <w:rFonts w:ascii="SamsungOne 400" w:hAnsi="SamsungOne 400" w:cs="Times New Roman"/>
-                  <w:color w:val="000000" w:themeColor="text1" w:themeShade="BF"/>
-                  <w:szCs w:val="20"/>
-                </w:rPr>
-              </w:pPr>
-            </w:p>
-            <w:p>
-              <w:pPr>
-                <w:widowControl/>
-                <w:ind w:leftChars="213" w:left="427" w:hanging="1"/>
                 <w:jc w:val="left"/>
                 <w:rPr>
                   <w:rFonts w:ascii="SamsungOne 400" w:hAnsi="SamsungOne 400" w:cs="Times New Roman"/>
@@ -5826,6 +6088,54 @@
                   <w:szCs w:val="20"/>
                 </w:rPr>
               </w:pPr>
+            </w:p>
+            <w:p>
+              <w:pPr>
+                <w:widowControl/>
+                <w:ind w:leftChars="213" w:left="427" w:hanging="1"/>
+                <w:jc w:val="left"/>
+                <w:rPr>
+                  <w:rFonts w:ascii="SamsungOne 400" w:hAnsi="SamsungOne 400" w:cs="Times New Roman"/>
+                  <w:color w:val="000000" w:themeColor="text1" w:themeShade="BF"/>
+                  <w:szCs w:val="20"/>
+                </w:rPr>
+              </w:pPr>
+            </w:p>
+            <w:p>
+              <w:pPr>
+                <w:widowControl/>
+                <w:ind w:leftChars="213" w:left="427" w:hanging="1"/>
+                <w:jc w:val="left"/>
+                <w:rPr>
+                  <w:rFonts w:ascii="SamsungOne 400" w:hAnsi="SamsungOne 400" w:cs="Times New Roman"/>
+                  <w:color w:val="000000" w:themeColor="text1" w:themeShade="BF"/>
+                  <w:szCs w:val="20"/>
+                </w:rPr>
+              </w:pPr>
+            </w:p>
+            <w:p>
+              <w:pPr>
+                <w:widowControl/>
+                <w:ind w:leftChars="213" w:left="427" w:hanging="1"/>
+                <w:jc w:val="left"/>
+                <w:rPr>
+                  <w:rFonts w:ascii="SamsungOne 400" w:hAnsi="SamsungOne 400" w:cs="Times New Roman"/>
+                  <w:color w:val="000000" w:themeColor="text1" w:themeShade="BF"/>
+                  <w:szCs w:val="20"/>
+                </w:rPr>
+              </w:pPr>
+            </w:p>
+            <w:p>
+              <w:pPr>
+                <w:widowControl/>
+                <w:ind w:leftChars="213" w:left="427" w:hanging="1"/>
+                <w:jc w:val="left"/>
+                <w:rPr>
+                  <w:rFonts w:ascii="SamsungOne 400" w:hAnsi="SamsungOne 400" w:cs="Times New Roman"/>
+                  <w:color w:val="000000" w:themeColor="text1" w:themeShade="BF"/>
+                  <w:szCs w:val="20"/>
+                </w:rPr>
+              </w:pPr>
               <w:r>
                 <w:rPr>
                   <w:rFonts w:ascii="SamsungOne 400" w:hAnsi="SamsungOne 400" w:cs="Times New Roman"/>
@@ -5834,12 +6144,11 @@
                   <w:szCs w:val="20"/>
                   <w:lang w:eastAsia="en-US"/>
                 </w:rPr>
-                <w:lastRenderedPageBreak/>
                 <w:drawing>
-                  <wp:inline distT="0" distB="0" distL="0" distR="0" wp14:anchorId="2F2BC2DC" wp14:editId="6C0441FF">
-                    <wp:extent cx="5372100" cy="2617604"/>
-                    <wp:effectExtent l="0" t="0" r="0" b="0"/>
-                    <wp:docPr id="10" name="Picture 10"/>
+                  <wp:inline distT="0" distB="0" distL="0" distR="0" wp14:anchorId="21DEF1CB" wp14:editId="5F091533">
+                    <wp:extent cx="4639322" cy="1247949"/>
+                    <wp:effectExtent l="0" t="0" r="8890" b="9525"/>
+                    <wp:docPr id="25" name="Picture 25"/>
                     <wp:cNvGraphicFramePr>
                       <a:graphicFrameLocks xmlns:a="http://schemas.openxmlformats.org/drawingml/2006/main" noChangeAspect="1"/>
                     </wp:cNvGraphicFramePr>
@@ -5847,7 +6156,7 @@
                       <a:graphicData uri="http://schemas.openxmlformats.org/drawingml/2006/picture">
                         <pic:pic xmlns:pic="http://schemas.openxmlformats.org/drawingml/2006/picture">
                           <pic:nvPicPr>
-                            <pic:cNvPr id="10" name="sd.PNG"/>
+                            <pic:cNvPr id="25" name="f.PNG"/>
                             <pic:cNvPicPr/>
                           </pic:nvPicPr>
                           <pic:blipFill>
@@ -5865,7 +6174,7 @@
                           <pic:spPr>
                             <a:xfrm>
                               <a:off x="0" y="0"/>
-                              <a:ext cx="5379491" cy="2621205"/>
+                              <a:ext cx="4639322" cy="1247949"/>
                             </a:xfrm>
                             <a:prstGeom prst="rect">
                               <a:avLst/>
@@ -5877,6 +6186,42 @@
                   </wp:inline>
                 </w:drawing>
               </w:r>
+            </w:p>
+            <w:p>
+              <w:pPr>
+                <w:widowControl/>
+                <w:ind w:leftChars="213" w:left="427" w:hanging="1"/>
+                <w:jc w:val="left"/>
+                <w:rPr>
+                  <w:rFonts w:ascii="SamsungOne 400" w:hAnsi="SamsungOne 400" w:cs="Times New Roman"/>
+                  <w:color w:val="000000" w:themeColor="text1" w:themeShade="BF"/>
+                  <w:szCs w:val="20"/>
+                </w:rPr>
+              </w:pPr>
+            </w:p>
+            <w:p>
+              <w:pPr>
+                <w:widowControl/>
+                <w:ind w:leftChars="213" w:left="427" w:hanging="1"/>
+                <w:jc w:val="left"/>
+                <w:rPr>
+                  <w:rFonts w:ascii="SamsungOne 400" w:hAnsi="SamsungOne 400" w:cs="Times New Roman"/>
+                  <w:color w:val="000000" w:themeColor="text1" w:themeShade="BF"/>
+                  <w:szCs w:val="20"/>
+                </w:rPr>
+              </w:pPr>
+            </w:p>
+            <w:p>
+              <w:pPr>
+                <w:widowControl/>
+                <w:ind w:leftChars="213" w:left="427" w:hanging="1"/>
+                <w:jc w:val="left"/>
+                <w:rPr>
+                  <w:rFonts w:ascii="SamsungOne 400" w:hAnsi="SamsungOne 400" w:cs="Times New Roman"/>
+                  <w:color w:val="000000" w:themeColor="text1" w:themeShade="BF"/>
+                  <w:szCs w:val="20"/>
+                </w:rPr>
+              </w:pPr>
             </w:p>
             <w:p>
               <w:pPr>
@@ -5996,7 +6341,7 @@
                   </wp:anchor>
                 </w:drawing>
               </mc:Choice>
-              <mc:Fallback>
+              <mc:Fallback xmlns:w16sdtdh="http://schemas.microsoft.com/office/word/2020/wordml/sdtdatahash" xmlns:w16="http://schemas.microsoft.com/office/word/2018/wordml" xmlns:w16cid="http://schemas.microsoft.com/office/word/2016/wordml/cid" xmlns:w16cex="http://schemas.microsoft.com/office/word/2018/wordml/cex" xmlns:oel="http://schemas.microsoft.com/office/2019/extlst" xmlns:am3d="http://schemas.microsoft.com/office/drawing/2017/model3d" xmlns:aink="http://schemas.microsoft.com/office/drawing/2016/ink" xmlns:cx8="http://schemas.microsoft.com/office/drawing/2016/5/14/chartex" xmlns:cx7="http://schemas.microsoft.com/office/drawing/2016/5/13/chartex" xmlns:cx6="http://schemas.microsoft.com/office/drawing/2016/5/12/chartex" xmlns:cx5="http://schemas.microsoft.com/office/drawing/2016/5/11/chartex" xmlns:cx4="http://schemas.microsoft.com/office/drawing/2016/5/10/chartex" xmlns:cx3="http://schemas.microsoft.com/office/drawing/2016/5/9/chartex" xmlns:cx2="http://schemas.microsoft.com/office/drawing/2015/10/21/chartex">
                 <w:pict>
                   <v:rect w14:anchorId="7DE8F70C" id="직사각형 4" o:spid="_x0000_s1026" style="position:absolute;margin-left:-.7pt;margin-top:0;width:451.65pt;height:19.65pt;z-index:-251653120;visibility:visible;mso-wrap-style:square;mso-wrap-distance-left:9pt;mso-wrap-distance-top:0;mso-wrap-distance-right:9pt;mso-wrap-distance-bottom:0;mso-position-horizontal:absolute;mso-position-horizontal-relative:text;mso-position-vertical:absolute;mso-position-vertical-relative:text;v-text-anchor:middle" o:gfxdata="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" fillcolor="#193db0" stroked="f" strokeweight="2pt"/>
                 </w:pict>
@@ -6922,7 +7267,9 @@
               <w:r>
                 <w:rPr>
                   <w:noProof/>
-                </w:rPr>
+                  <w:lang w:eastAsia="en-US"/>
+                </w:rPr>
+                <w:lastRenderedPageBreak/>
                 <w:drawing>
                   <wp:inline distT="0" distB="0" distL="0" distR="0" wp14:anchorId="29F3056A" wp14:editId="3EF914DA">
                     <wp:extent cx="5303520" cy="6684264"/>
@@ -6997,7 +7344,6 @@
                   <w:color w:val="000000" w:themeColor="text1" w:themeShade="BF"/>
                   <w:sz w:val="22"/>
                 </w:rPr>
-                <w:lastRenderedPageBreak/>
                 <w:t>Image &amp; Label Sample</w:t>
               </w:r>
               <w:r>
@@ -7061,7 +7407,9 @@
               <w:r>
                 <w:rPr>
                   <w:noProof/>
-                </w:rPr>
+                  <w:lang w:eastAsia="en-US"/>
+                </w:rPr>
+                <w:lastRenderedPageBreak/>
                 <w:drawing>
                   <wp:inline distT="0" distB="0" distL="0" distR="0" wp14:anchorId="27A8152D" wp14:editId="1F92D85E">
                     <wp:extent cx="5458460" cy="8162925"/>
@@ -7128,7 +7476,6 @@
                   <w:color w:val="000000" w:themeColor="text1" w:themeShade="BF"/>
                   <w:sz w:val="22"/>
                 </w:rPr>
-                <w:lastRenderedPageBreak/>
                 <w:t>However, immediately you</w:t>
               </w:r>
               <w:r>
@@ -7278,6 +7625,7 @@
                   <w:color w:val="000000" w:themeColor="text1" w:themeShade="BF"/>
                   <w:sz w:val="22"/>
                 </w:rPr>
+                <w:lastRenderedPageBreak/>
                 <w:t>taken with a straight on view of the sign, which is good for the core data set. However,</w:t>
               </w:r>
             </w:p>
@@ -7391,6 +7739,7 @@
                   <w:noProof/>
                   <w:color w:val="000000" w:themeColor="text1" w:themeShade="BF"/>
                   <w:sz w:val="22"/>
+                  <w:lang w:eastAsia="en-US"/>
                 </w:rPr>
                 <w:drawing>
                   <wp:inline distT="0" distB="0" distL="0" distR="0" wp14:anchorId="18D4AF8E" wp14:editId="3C18ED8F">
@@ -7631,11 +7980,22 @@
                 <w:jc w:val="left"/>
                 <w:rPr>
                   <w:rFonts w:ascii="SamsungOne 400" w:hAnsi="SamsungOne 400" w:cs="Times New Roman"/>
-                  <w:color w:val="000000" w:themeColor="text1" w:themeShade="BF"/>
-                  <w:sz w:val="22"/>
-                  <w:szCs w:val="20"/>
-                </w:rPr>
-              </w:pPr>
+                  <w:b/>
+                  <w:color w:val="000000" w:themeColor="text1" w:themeShade="BF"/>
+                  <w:sz w:val="22"/>
+                  <w:szCs w:val="20"/>
+                </w:rPr>
+              </w:pPr>
+              <w:r>
+                <w:rPr>
+                  <w:rFonts w:ascii="SamsungOne 400" w:hAnsi="SamsungOne 400" w:cs="Times New Roman"/>
+                  <w:b/>
+                  <w:color w:val="000000" w:themeColor="text1" w:themeShade="BF"/>
+                  <w:sz w:val="22"/>
+                  <w:szCs w:val="20"/>
+                </w:rPr>
+                <w:t>Building the model</w:t>
+              </w:r>
             </w:p>
             <w:p>
               <w:pPr>
@@ -7649,6 +8009,513 @@
                   <w:szCs w:val="20"/>
                 </w:rPr>
               </w:pPr>
+              <w:r>
+                <w:rPr>
+                  <w:rFonts w:ascii="SamsungOne 400" w:hAnsi="SamsungOne 400" w:cs="Times New Roman"/>
+                  <w:color w:val="000000" w:themeColor="text1" w:themeShade="BF"/>
+                  <w:sz w:val="22"/>
+                  <w:szCs w:val="20"/>
+                </w:rPr>
+                <w:t>For building the Traffic Sign Recognition System, we will build a CNN model. As the CNN is the best for classification problems. The architecture of our model is:</w:t>
+              </w:r>
+            </w:p>
+            <w:p>
+              <w:pPr>
+                <w:pStyle w:val="ListParagraph"/>
+                <w:widowControl/>
+                <w:numPr>
+                  <w:ilvl w:val="0"/>
+                  <w:numId w:val="47"/>
+                </w:numPr>
+                <w:ind w:leftChars="0"/>
+                <w:jc w:val="left"/>
+                <w:rPr>
+                  <w:rFonts w:ascii="SamsungOne 400" w:hAnsi="SamsungOne 400" w:cs="Times New Roman"/>
+                  <w:color w:val="000000" w:themeColor="text1" w:themeShade="BF"/>
+                  <w:sz w:val="22"/>
+                  <w:szCs w:val="20"/>
+                </w:rPr>
+              </w:pPr>
+              <w:r>
+                <w:rPr>
+                  <w:rFonts w:ascii="SamsungOne 400" w:hAnsi="SamsungOne 400" w:cs="Times New Roman"/>
+                  <w:color w:val="000000" w:themeColor="text1" w:themeShade="BF"/>
+                  <w:sz w:val="22"/>
+                  <w:szCs w:val="20"/>
+                </w:rPr>
+                <w:t>Conv2D layer (filter=16, kernel_size= (3,3), activation=” relu”)</w:t>
+              </w:r>
+            </w:p>
+            <w:p>
+              <w:pPr>
+                <w:pStyle w:val="ListParagraph"/>
+                <w:widowControl/>
+                <w:numPr>
+                  <w:ilvl w:val="0"/>
+                  <w:numId w:val="47"/>
+                </w:numPr>
+                <w:ind w:leftChars="0"/>
+                <w:jc w:val="left"/>
+                <w:rPr>
+                  <w:rFonts w:ascii="SamsungOne 400" w:hAnsi="SamsungOne 400" w:cs="Times New Roman"/>
+                  <w:color w:val="000000" w:themeColor="text1" w:themeShade="BF"/>
+                  <w:sz w:val="22"/>
+                  <w:szCs w:val="20"/>
+                </w:rPr>
+              </w:pPr>
+              <w:r>
+                <w:rPr>
+                  <w:rFonts w:ascii="SamsungOne 400" w:hAnsi="SamsungOne 400" w:cs="Times New Roman"/>
+                  <w:color w:val="000000" w:themeColor="text1" w:themeShade="BF"/>
+                  <w:sz w:val="22"/>
+                  <w:szCs w:val="20"/>
+                </w:rPr>
+                <w:t>Conv2D layer (filter=32, kernel_size= (3,3), activation=” relu”)</w:t>
+              </w:r>
+            </w:p>
+            <w:p>
+              <w:pPr>
+                <w:pStyle w:val="ListParagraph"/>
+                <w:widowControl/>
+                <w:numPr>
+                  <w:ilvl w:val="0"/>
+                  <w:numId w:val="47"/>
+                </w:numPr>
+                <w:ind w:leftChars="0"/>
+                <w:jc w:val="left"/>
+                <w:rPr>
+                  <w:rFonts w:ascii="SamsungOne 400" w:hAnsi="SamsungOne 400" w:cs="Times New Roman"/>
+                  <w:color w:val="000000" w:themeColor="text1" w:themeShade="BF"/>
+                  <w:sz w:val="22"/>
+                  <w:szCs w:val="20"/>
+                </w:rPr>
+              </w:pPr>
+              <w:r>
+                <w:rPr>
+                  <w:rFonts w:ascii="SamsungOne 400" w:hAnsi="SamsungOne 400" w:cs="Times New Roman"/>
+                  <w:color w:val="000000" w:themeColor="text1" w:themeShade="BF"/>
+                  <w:sz w:val="22"/>
+                  <w:szCs w:val="20"/>
+                </w:rPr>
+                <w:t>MaxPool2D layer (pool_size= (2,2))</w:t>
+              </w:r>
+            </w:p>
+            <w:p>
+              <w:pPr>
+                <w:pStyle w:val="ListParagraph"/>
+                <w:widowControl/>
+                <w:numPr>
+                  <w:ilvl w:val="0"/>
+                  <w:numId w:val="47"/>
+                </w:numPr>
+                <w:ind w:leftChars="0"/>
+                <w:jc w:val="left"/>
+                <w:rPr>
+                  <w:rFonts w:ascii="SamsungOne 400" w:hAnsi="SamsungOne 400" w:cs="Times New Roman"/>
+                  <w:color w:val="000000" w:themeColor="text1" w:themeShade="BF"/>
+                  <w:sz w:val="22"/>
+                  <w:szCs w:val="20"/>
+                </w:rPr>
+              </w:pPr>
+              <w:r>
+                <w:rPr>
+                  <w:rFonts w:ascii="SamsungOne 400" w:hAnsi="SamsungOne 400" w:cs="Times New Roman"/>
+                  <w:color w:val="000000" w:themeColor="text1" w:themeShade="BF"/>
+                  <w:sz w:val="22"/>
+                  <w:szCs w:val="20"/>
+                </w:rPr>
+                <w:t>BatchNormalization(axis=-1)</w:t>
+              </w:r>
+            </w:p>
+            <w:p>
+              <w:pPr>
+                <w:pStyle w:val="ListParagraph"/>
+                <w:widowControl/>
+                <w:numPr>
+                  <w:ilvl w:val="0"/>
+                  <w:numId w:val="47"/>
+                </w:numPr>
+                <w:ind w:leftChars="0"/>
+                <w:jc w:val="left"/>
+                <w:rPr>
+                  <w:rFonts w:ascii="SamsungOne 400" w:hAnsi="SamsungOne 400" w:cs="Times New Roman"/>
+                  <w:color w:val="000000" w:themeColor="text1" w:themeShade="BF"/>
+                  <w:sz w:val="22"/>
+                  <w:szCs w:val="20"/>
+                </w:rPr>
+              </w:pPr>
+              <w:r>
+                <w:rPr>
+                  <w:rFonts w:ascii="SamsungOne 400" w:hAnsi="SamsungOne 400" w:cs="Times New Roman"/>
+                  <w:color w:val="000000" w:themeColor="text1" w:themeShade="BF"/>
+                  <w:sz w:val="22"/>
+                  <w:szCs w:val="20"/>
+                </w:rPr>
+                <w:t>Conv2D layer (filter=64, kernel_size= (3,3), activation=” relu”)</w:t>
+              </w:r>
+            </w:p>
+            <w:p>
+              <w:pPr>
+                <w:pStyle w:val="ListParagraph"/>
+                <w:widowControl/>
+                <w:numPr>
+                  <w:ilvl w:val="0"/>
+                  <w:numId w:val="47"/>
+                </w:numPr>
+                <w:ind w:leftChars="0"/>
+                <w:jc w:val="left"/>
+                <w:rPr>
+                  <w:rFonts w:ascii="SamsungOne 400" w:hAnsi="SamsungOne 400" w:cs="Times New Roman"/>
+                  <w:color w:val="000000" w:themeColor="text1" w:themeShade="BF"/>
+                  <w:sz w:val="22"/>
+                  <w:szCs w:val="20"/>
+                </w:rPr>
+              </w:pPr>
+              <w:r>
+                <w:rPr>
+                  <w:rFonts w:ascii="SamsungOne 400" w:hAnsi="SamsungOne 400" w:cs="Times New Roman"/>
+                  <w:color w:val="000000" w:themeColor="text1" w:themeShade="BF"/>
+                  <w:sz w:val="22"/>
+                  <w:szCs w:val="20"/>
+                </w:rPr>
+                <w:t>Conv2D layer (filter=128, kernel_size= (3,3), activation=” relu”)</w:t>
+              </w:r>
+            </w:p>
+            <w:p>
+              <w:pPr>
+                <w:pStyle w:val="ListParagraph"/>
+                <w:widowControl/>
+                <w:numPr>
+                  <w:ilvl w:val="0"/>
+                  <w:numId w:val="47"/>
+                </w:numPr>
+                <w:ind w:leftChars="0"/>
+                <w:jc w:val="left"/>
+                <w:rPr>
+                  <w:rFonts w:ascii="SamsungOne 400" w:hAnsi="SamsungOne 400" w:cs="Times New Roman"/>
+                  <w:color w:val="000000" w:themeColor="text1" w:themeShade="BF"/>
+                  <w:sz w:val="22"/>
+                  <w:szCs w:val="20"/>
+                </w:rPr>
+              </w:pPr>
+              <w:r>
+                <w:rPr>
+                  <w:rFonts w:ascii="SamsungOne 400" w:hAnsi="SamsungOne 400" w:cs="Times New Roman"/>
+                  <w:color w:val="000000" w:themeColor="text1" w:themeShade="BF"/>
+                  <w:sz w:val="22"/>
+                  <w:szCs w:val="20"/>
+                </w:rPr>
+                <w:t>MaxPool2D layer (pool_size= (2,2))</w:t>
+              </w:r>
+            </w:p>
+            <w:p>
+              <w:pPr>
+                <w:pStyle w:val="ListParagraph"/>
+                <w:widowControl/>
+                <w:numPr>
+                  <w:ilvl w:val="0"/>
+                  <w:numId w:val="47"/>
+                </w:numPr>
+                <w:ind w:leftChars="0"/>
+                <w:jc w:val="left"/>
+                <w:rPr>
+                  <w:rFonts w:ascii="SamsungOne 400" w:hAnsi="SamsungOne 400" w:cs="Times New Roman"/>
+                  <w:color w:val="000000" w:themeColor="text1" w:themeShade="BF"/>
+                  <w:sz w:val="22"/>
+                  <w:szCs w:val="20"/>
+                </w:rPr>
+              </w:pPr>
+              <w:r>
+                <w:rPr>
+                  <w:rFonts w:ascii="SamsungOne 400" w:hAnsi="SamsungOne 400" w:cs="Times New Roman"/>
+                  <w:color w:val="000000" w:themeColor="text1" w:themeShade="BF"/>
+                  <w:sz w:val="22"/>
+                  <w:szCs w:val="20"/>
+                </w:rPr>
+                <w:t>BatchNormalization(axis=-1)</w:t>
+              </w:r>
+            </w:p>
+            <w:p>
+              <w:pPr>
+                <w:pStyle w:val="ListParagraph"/>
+                <w:widowControl/>
+                <w:numPr>
+                  <w:ilvl w:val="0"/>
+                  <w:numId w:val="47"/>
+                </w:numPr>
+                <w:ind w:leftChars="0"/>
+                <w:jc w:val="left"/>
+                <w:rPr>
+                  <w:rFonts w:ascii="SamsungOne 400" w:hAnsi="SamsungOne 400" w:cs="Times New Roman"/>
+                  <w:color w:val="000000" w:themeColor="text1" w:themeShade="BF"/>
+                  <w:sz w:val="22"/>
+                  <w:szCs w:val="20"/>
+                </w:rPr>
+              </w:pPr>
+              <w:r>
+                <w:rPr>
+                  <w:rFonts w:ascii="SamsungOne 400" w:hAnsi="SamsungOne 400" w:cs="Times New Roman"/>
+                  <w:color w:val="000000" w:themeColor="text1" w:themeShade="BF"/>
+                  <w:sz w:val="22"/>
+                  <w:szCs w:val="20"/>
+                </w:rPr>
+                <w:lastRenderedPageBreak/>
+                <w:t>Flatten layer to squeeze the layers into 1 dimension</w:t>
+              </w:r>
+            </w:p>
+            <w:p>
+              <w:pPr>
+                <w:pStyle w:val="ListParagraph"/>
+                <w:widowControl/>
+                <w:numPr>
+                  <w:ilvl w:val="0"/>
+                  <w:numId w:val="47"/>
+                </w:numPr>
+                <w:ind w:leftChars="0"/>
+                <w:jc w:val="left"/>
+                <w:rPr>
+                  <w:rFonts w:ascii="SamsungOne 400" w:hAnsi="SamsungOne 400" w:cs="Times New Roman"/>
+                  <w:color w:val="000000" w:themeColor="text1" w:themeShade="BF"/>
+                  <w:sz w:val="22"/>
+                  <w:szCs w:val="20"/>
+                </w:rPr>
+              </w:pPr>
+              <w:r>
+                <w:rPr>
+                  <w:rFonts w:ascii="SamsungOne 400" w:hAnsi="SamsungOne 400" w:cs="Times New Roman"/>
+                  <w:color w:val="000000" w:themeColor="text1" w:themeShade="BF"/>
+                  <w:sz w:val="22"/>
+                  <w:szCs w:val="20"/>
+                </w:rPr>
+                <w:t>Dense Fully connected layer (512 nodes, activation=” relu”)</w:t>
+              </w:r>
+            </w:p>
+            <w:p>
+              <w:pPr>
+                <w:pStyle w:val="ListParagraph"/>
+                <w:widowControl/>
+                <w:numPr>
+                  <w:ilvl w:val="0"/>
+                  <w:numId w:val="47"/>
+                </w:numPr>
+                <w:ind w:leftChars="0"/>
+                <w:jc w:val="left"/>
+                <w:rPr>
+                  <w:rFonts w:ascii="SamsungOne 400" w:hAnsi="SamsungOne 400" w:cs="Times New Roman"/>
+                  <w:color w:val="000000" w:themeColor="text1" w:themeShade="BF"/>
+                  <w:sz w:val="22"/>
+                  <w:szCs w:val="20"/>
+                </w:rPr>
+              </w:pPr>
+              <w:r>
+                <w:rPr>
+                  <w:rFonts w:ascii="SamsungOne 400" w:hAnsi="SamsungOne 400" w:cs="Times New Roman"/>
+                  <w:color w:val="000000" w:themeColor="text1" w:themeShade="BF"/>
+                  <w:sz w:val="22"/>
+                  <w:szCs w:val="20"/>
+                </w:rPr>
+                <w:t>Dropout layer (rate-0.5)</w:t>
+              </w:r>
+            </w:p>
+            <w:p>
+              <w:pPr>
+                <w:pStyle w:val="ListParagraph"/>
+                <w:widowControl/>
+                <w:numPr>
+                  <w:ilvl w:val="0"/>
+                  <w:numId w:val="47"/>
+                </w:numPr>
+                <w:ind w:leftChars="0"/>
+                <w:jc w:val="left"/>
+                <w:rPr>
+                  <w:rFonts w:ascii="SamsungOne 400" w:hAnsi="SamsungOne 400" w:cs="Times New Roman"/>
+                  <w:color w:val="000000" w:themeColor="text1" w:themeShade="BF"/>
+                  <w:sz w:val="22"/>
+                  <w:szCs w:val="20"/>
+                </w:rPr>
+              </w:pPr>
+              <w:r>
+                <w:rPr>
+                  <w:rFonts w:ascii="SamsungOne 400" w:hAnsi="SamsungOne 400" w:cs="Times New Roman"/>
+                  <w:color w:val="000000" w:themeColor="text1" w:themeShade="BF"/>
+                  <w:sz w:val="22"/>
+                  <w:szCs w:val="20"/>
+                </w:rPr>
+                <w:t>BatchNormalization(axis=-1)</w:t>
+              </w:r>
+            </w:p>
+            <w:p>
+              <w:pPr>
+                <w:pStyle w:val="ListParagraph"/>
+                <w:widowControl/>
+                <w:numPr>
+                  <w:ilvl w:val="0"/>
+                  <w:numId w:val="47"/>
+                </w:numPr>
+                <w:ind w:leftChars="0"/>
+                <w:jc w:val="left"/>
+                <w:rPr>
+                  <w:rFonts w:ascii="SamsungOne 400" w:hAnsi="SamsungOne 400" w:cs="Times New Roman"/>
+                  <w:color w:val="000000" w:themeColor="text1" w:themeShade="BF"/>
+                  <w:sz w:val="22"/>
+                  <w:szCs w:val="20"/>
+                </w:rPr>
+              </w:pPr>
+              <w:r>
+                <w:rPr>
+                  <w:rFonts w:ascii="SamsungOne 400" w:hAnsi="SamsungOne 400" w:cs="Times New Roman"/>
+                  <w:color w:val="000000" w:themeColor="text1" w:themeShade="BF"/>
+                  <w:sz w:val="22"/>
+                  <w:szCs w:val="20"/>
+                </w:rPr>
+                <w:t>Dense layer (43 nodes, activation=” softmax”)</w:t>
+              </w:r>
+            </w:p>
+            <w:p>
+              <w:pPr>
+                <w:pStyle w:val="ListParagraph"/>
+                <w:widowControl/>
+                <w:ind w:leftChars="0" w:left="1146"/>
+                <w:jc w:val="left"/>
+                <w:rPr>
+                  <w:rFonts w:ascii="SamsungOne 400" w:hAnsi="SamsungOne 400" w:cs="Times New Roman"/>
+                  <w:color w:val="000000" w:themeColor="text1" w:themeShade="BF"/>
+                  <w:sz w:val="22"/>
+                  <w:szCs w:val="20"/>
+                </w:rPr>
+              </w:pPr>
+            </w:p>
+            <w:p>
+              <w:pPr>
+                <w:widowControl/>
+                <w:ind w:leftChars="213" w:left="426"/>
+                <w:jc w:val="left"/>
+                <w:rPr>
+                  <w:rFonts w:ascii="SamsungOne 400" w:hAnsi="SamsungOne 400" w:cs="Times New Roman"/>
+                  <w:color w:val="000000" w:themeColor="text1" w:themeShade="BF"/>
+                  <w:sz w:val="22"/>
+                  <w:szCs w:val="20"/>
+                </w:rPr>
+              </w:pPr>
+              <w:r>
+                <w:rPr>
+                  <w:rFonts w:ascii="SamsungOne 400" w:hAnsi="SamsungOne 400" w:cs="Times New Roman"/>
+                  <w:color w:val="000000" w:themeColor="text1" w:themeShade="BF"/>
+                  <w:sz w:val="22"/>
+                  <w:szCs w:val="20"/>
+                </w:rPr>
+                <w:t xml:space="preserve">43 nodes as we have 43 classes and for dense layer the activation function is softmax as is a multi-class classification problem. </w:t>
+              </w:r>
+              <w:r>
+                <w:rPr>
+                  <w:rFonts w:ascii="SamsungOne 400" w:hAnsi="SamsungOne 400" w:cs="Times New Roman"/>
+                  <w:color w:val="000000" w:themeColor="text1" w:themeShade="BF"/>
+                  <w:sz w:val="22"/>
+                  <w:szCs w:val="20"/>
+                </w:rPr>
+                <w:t>We compile the model with Adam optimizer which performs well and loss is “categorical_crossentropy” because we have multiple classes to categorize.</w:t>
+              </w:r>
+            </w:p>
+            <w:p>
+              <w:pPr>
+                <w:widowControl/>
+                <w:ind w:firstLine="426"/>
+                <w:jc w:val="left"/>
+                <w:rPr>
+                  <w:rFonts w:ascii="SamsungOne 400" w:hAnsi="SamsungOne 400" w:cs="Times New Roman"/>
+                  <w:color w:val="000000" w:themeColor="text1" w:themeShade="BF"/>
+                  <w:sz w:val="22"/>
+                  <w:szCs w:val="20"/>
+                </w:rPr>
+              </w:pPr>
+              <w:r>
+                <w:rPr>
+                  <w:rFonts w:ascii="SamsungOne 400" w:hAnsi="SamsungOne 400" w:cs="Times New Roman"/>
+                  <w:color w:val="000000" w:themeColor="text1" w:themeShade="BF"/>
+                  <w:sz w:val="22"/>
+                  <w:szCs w:val="20"/>
+                </w:rPr>
+                <w:t>The summary of the model is a follow:</w:t>
+              </w:r>
+            </w:p>
+            <w:p>
+              <w:pPr>
+                <w:pStyle w:val="ListParagraph"/>
+                <w:widowControl/>
+                <w:ind w:leftChars="0" w:left="1146"/>
+                <w:jc w:val="left"/>
+                <w:rPr>
+                  <w:rFonts w:ascii="SamsungOne 400" w:hAnsi="SamsungOne 400" w:cs="Times New Roman"/>
+                  <w:color w:val="000000" w:themeColor="text1" w:themeShade="BF"/>
+                  <w:sz w:val="22"/>
+                  <w:szCs w:val="20"/>
+                </w:rPr>
+              </w:pPr>
+              <w:r>
+                <w:rPr>
+                  <w:rFonts w:ascii="SamsungOne 400" w:hAnsi="SamsungOne 400" w:cs="Times New Roman"/>
+                  <w:noProof/>
+                  <w:color w:val="000000" w:themeColor="text1" w:themeShade="BF"/>
+                  <w:sz w:val="22"/>
+                  <w:szCs w:val="20"/>
+                  <w:lang w:eastAsia="en-US"/>
+                </w:rPr>
+                <w:drawing>
+                  <wp:inline distT="0" distB="0" distL="0" distR="0" wp14:anchorId="0D3BD79F" wp14:editId="3AA1FD92">
+                    <wp:extent cx="3953427" cy="5287113"/>
+                    <wp:effectExtent l="0" t="0" r="9525" b="8890"/>
+                    <wp:docPr id="14" name="Picture 14"/>
+                    <wp:cNvGraphicFramePr>
+                      <a:graphicFrameLocks xmlns:a="http://schemas.openxmlformats.org/drawingml/2006/main" noChangeAspect="1"/>
+                    </wp:cNvGraphicFramePr>
+                    <a:graphic xmlns:a="http://schemas.openxmlformats.org/drawingml/2006/main">
+                      <a:graphicData uri="http://schemas.openxmlformats.org/drawingml/2006/picture">
+                        <pic:pic xmlns:pic="http://schemas.openxmlformats.org/drawingml/2006/picture">
+                          <pic:nvPicPr>
+                            <pic:cNvPr id="14" name="t2.PNG"/>
+                            <pic:cNvPicPr/>
+                          </pic:nvPicPr>
+                          <pic:blipFill>
+                            <a:blip r:embed="rId14">
+                              <a:extLst>
+                                <a:ext uri="{28A0092B-C50C-407E-A947-70E740481C1C}">
+                                  <a14:useLocalDpi xmlns:a14="http://schemas.microsoft.com/office/drawing/2010/main" val="0"/>
+                                </a:ext>
+                              </a:extLst>
+                            </a:blip>
+                            <a:stretch>
+                              <a:fillRect/>
+                            </a:stretch>
+                          </pic:blipFill>
+                          <pic:spPr>
+                            <a:xfrm>
+                              <a:off x="0" y="0"/>
+                              <a:ext cx="3953427" cy="5287113"/>
+                            </a:xfrm>
+                            <a:prstGeom prst="rect">
+                              <a:avLst/>
+                            </a:prstGeom>
+                          </pic:spPr>
+                        </pic:pic>
+                      </a:graphicData>
+                    </a:graphic>
+                  </wp:inline>
+                </w:drawing>
+              </w:r>
+            </w:p>
+            <w:p>
+              <w:pPr>
+                <w:pStyle w:val="ListParagraph"/>
+                <w:widowControl/>
+                <w:ind w:leftChars="0" w:left="1146"/>
+                <w:jc w:val="left"/>
+                <w:rPr>
+                  <w:rFonts w:ascii="SamsungOne 400" w:hAnsi="SamsungOne 400" w:cs="Times New Roman"/>
+                  <w:color w:val="000000" w:themeColor="text1" w:themeShade="BF"/>
+                  <w:sz w:val="22"/>
+                  <w:szCs w:val="20"/>
+                </w:rPr>
+              </w:pPr>
             </w:p>
             <w:p>
               <w:pPr>
@@ -7657,11 +8524,24 @@
                 <w:jc w:val="left"/>
                 <w:rPr>
                   <w:rFonts w:ascii="SamsungOne 400" w:hAnsi="SamsungOne 400" w:cs="Times New Roman"/>
-                  <w:color w:val="000000" w:themeColor="text1" w:themeShade="BF"/>
-                  <w:sz w:val="22"/>
-                  <w:szCs w:val="20"/>
-                </w:rPr>
-              </w:pPr>
+                  <w:b/>
+                  <w:bCs/>
+                  <w:color w:val="000000" w:themeColor="text1" w:themeShade="BF"/>
+                  <w:sz w:val="22"/>
+                  <w:szCs w:val="20"/>
+                </w:rPr>
+              </w:pPr>
+              <w:r>
+                <w:rPr>
+                  <w:rFonts w:ascii="SamsungOne 400" w:hAnsi="SamsungOne 400" w:cs="Times New Roman"/>
+                  <w:b/>
+                  <w:bCs/>
+                  <w:color w:val="000000" w:themeColor="text1" w:themeShade="BF"/>
+                  <w:sz w:val="22"/>
+                  <w:szCs w:val="20"/>
+                </w:rPr>
+                <w:t>Train and validate the model:</w:t>
+              </w:r>
             </w:p>
             <w:p>
               <w:pPr>
@@ -7675,6 +8555,439 @@
                   <w:szCs w:val="20"/>
                 </w:rPr>
               </w:pPr>
+              <w:r>
+                <w:rPr>
+                  <w:rFonts w:ascii="SamsungOne 400" w:hAnsi="SamsungOne 400" w:cs="Times New Roman"/>
+                  <w:color w:val="000000" w:themeColor="text1" w:themeShade="BF"/>
+                  <w:sz w:val="22"/>
+                  <w:szCs w:val="20"/>
+                </w:rPr>
+                <w:t xml:space="preserve">After building the model architecture we then train the model using model. fit (). I tried batch </w:t>
+              </w:r>
+            </w:p>
+            <w:p>
+              <w:pPr>
+                <w:widowControl/>
+                <w:ind w:leftChars="213" w:left="427" w:hanging="1"/>
+                <w:jc w:val="left"/>
+                <w:rPr>
+                  <w:rFonts w:ascii="SamsungOne 400" w:hAnsi="SamsungOne 400" w:cs="Times New Roman"/>
+                  <w:color w:val="000000" w:themeColor="text1" w:themeShade="BF"/>
+                  <w:sz w:val="22"/>
+                  <w:szCs w:val="20"/>
+                </w:rPr>
+              </w:pPr>
+              <w:r>
+                <w:rPr>
+                  <w:rFonts w:ascii="SamsungOne 400" w:hAnsi="SamsungOne 400" w:cs="Times New Roman"/>
+                  <w:color w:val="000000" w:themeColor="text1" w:themeShade="BF"/>
+                  <w:sz w:val="22"/>
+                  <w:szCs w:val="20"/>
+                </w:rPr>
+                <w:t>size 32 and 64. Ou</w:t>
+              </w:r>
+              <w:r>
+                <w:rPr>
+                  <w:rFonts w:ascii="SamsungOne 400" w:hAnsi="SamsungOne 400" w:cs="Times New Roman"/>
+                  <w:color w:val="000000" w:themeColor="text1" w:themeShade="BF"/>
+                  <w:sz w:val="22"/>
+                  <w:szCs w:val="20"/>
+                </w:rPr>
+                <w:t>r model performed better with 32</w:t>
+              </w:r>
+              <w:r>
+                <w:rPr>
+                  <w:rFonts w:ascii="SamsungOne 400" w:hAnsi="SamsungOne 400" w:cs="Times New Roman"/>
+                  <w:color w:val="000000" w:themeColor="text1" w:themeShade="BF"/>
+                  <w:sz w:val="22"/>
+                  <w:szCs w:val="20"/>
+                </w:rPr>
+                <w:t xml:space="preserve"> batch size, And after </w:t>
+              </w:r>
+              <w:r>
+                <w:rPr>
+                  <w:rFonts w:ascii="SamsungOne 400" w:hAnsi="SamsungOne 400" w:cs="Times New Roman"/>
+                  <w:color w:val="000000" w:themeColor="text1" w:themeShade="BF"/>
+                  <w:sz w:val="22"/>
+                  <w:szCs w:val="20"/>
+                </w:rPr>
+                <w:t>32</w:t>
+              </w:r>
+              <w:r>
+                <w:rPr>
+                  <w:rFonts w:ascii="SamsungOne 400" w:hAnsi="SamsungOne 400" w:cs="Times New Roman"/>
+                  <w:color w:val="000000" w:themeColor="text1" w:themeShade="BF"/>
+                  <w:sz w:val="22"/>
+                  <w:szCs w:val="20"/>
+                </w:rPr>
+                <w:t xml:space="preserve"> epochs, the</w:t>
+              </w:r>
+            </w:p>
+            <w:p>
+              <w:pPr>
+                <w:widowControl/>
+                <w:ind w:leftChars="213" w:left="427" w:hanging="1"/>
+                <w:jc w:val="left"/>
+                <w:rPr>
+                  <w:rFonts w:ascii="SamsungOne 400" w:hAnsi="SamsungOne 400" w:cs="Times New Roman"/>
+                  <w:color w:val="000000" w:themeColor="text1" w:themeShade="BF"/>
+                  <w:sz w:val="22"/>
+                  <w:szCs w:val="20"/>
+                </w:rPr>
+              </w:pPr>
+              <w:r>
+                <w:rPr>
+                  <w:rFonts w:ascii="SamsungOne 400" w:hAnsi="SamsungOne 400" w:cs="Times New Roman"/>
+                  <w:color w:val="000000" w:themeColor="text1" w:themeShade="BF"/>
+                  <w:sz w:val="22"/>
+                  <w:szCs w:val="20"/>
+                </w:rPr>
+                <w:t>accuracy was stable.</w:t>
+              </w:r>
+            </w:p>
+            <w:p>
+              <w:pPr>
+                <w:widowControl/>
+                <w:ind w:leftChars="213" w:left="427" w:hanging="1"/>
+                <w:jc w:val="left"/>
+                <w:rPr>
+                  <w:rFonts w:ascii="SamsungOne 400" w:hAnsi="SamsungOne 400" w:cs="Times New Roman"/>
+                  <w:color w:val="000000" w:themeColor="text1" w:themeShade="BF"/>
+                  <w:sz w:val="22"/>
+                  <w:szCs w:val="20"/>
+                </w:rPr>
+              </w:pPr>
+              <w:r>
+                <w:rPr>
+                  <w:rFonts w:ascii="SamsungOne 400" w:hAnsi="SamsungOne 400" w:cs="Times New Roman"/>
+                  <w:noProof/>
+                  <w:color w:val="000000" w:themeColor="text1" w:themeShade="BF"/>
+                  <w:sz w:val="22"/>
+                  <w:szCs w:val="20"/>
+                  <w:lang w:eastAsia="en-US"/>
+                </w:rPr>
+                <w:lastRenderedPageBreak/>
+                <w:drawing>
+                  <wp:inline distT="0" distB="0" distL="0" distR="0" wp14:anchorId="79810A80" wp14:editId="05213F86">
+                    <wp:extent cx="5210175" cy="3602990"/>
+                    <wp:effectExtent l="0" t="0" r="9525" b="0"/>
+                    <wp:docPr id="15" name="Picture 15"/>
+                    <wp:cNvGraphicFramePr>
+                      <a:graphicFrameLocks xmlns:a="http://schemas.openxmlformats.org/drawingml/2006/main" noChangeAspect="1"/>
+                    </wp:cNvGraphicFramePr>
+                    <a:graphic xmlns:a="http://schemas.openxmlformats.org/drawingml/2006/main">
+                      <a:graphicData uri="http://schemas.openxmlformats.org/drawingml/2006/picture">
+                        <pic:pic xmlns:pic="http://schemas.openxmlformats.org/drawingml/2006/picture">
+                          <pic:nvPicPr>
+                            <pic:cNvPr id="15" name="t3.PNG"/>
+                            <pic:cNvPicPr/>
+                          </pic:nvPicPr>
+                          <pic:blipFill>
+                            <a:blip r:embed="rId15">
+                              <a:extLst>
+                                <a:ext uri="{28A0092B-C50C-407E-A947-70E740481C1C}">
+                                  <a14:useLocalDpi xmlns:a14="http://schemas.microsoft.com/office/drawing/2010/main" val="0"/>
+                                </a:ext>
+                              </a:extLst>
+                            </a:blip>
+                            <a:stretch>
+                              <a:fillRect/>
+                            </a:stretch>
+                          </pic:blipFill>
+                          <pic:spPr>
+                            <a:xfrm>
+                              <a:off x="0" y="0"/>
+                              <a:ext cx="5210175" cy="3602990"/>
+                            </a:xfrm>
+                            <a:prstGeom prst="rect">
+                              <a:avLst/>
+                            </a:prstGeom>
+                          </pic:spPr>
+                        </pic:pic>
+                      </a:graphicData>
+                    </a:graphic>
+                  </wp:inline>
+                </w:drawing>
+              </w:r>
+            </w:p>
+            <w:p>
+              <w:pPr>
+                <w:widowControl/>
+                <w:ind w:leftChars="213" w:left="427" w:hanging="1"/>
+                <w:jc w:val="left"/>
+                <w:rPr>
+                  <w:rFonts w:ascii="SamsungOne 400" w:hAnsi="SamsungOne 400" w:cs="Times New Roman"/>
+                  <w:color w:val="000000" w:themeColor="text1" w:themeShade="BF"/>
+                  <w:sz w:val="22"/>
+                  <w:szCs w:val="20"/>
+                </w:rPr>
+              </w:pPr>
+              <w:r>
+                <w:rPr>
+                  <w:rFonts w:ascii="SamsungOne 400" w:hAnsi="SamsungOne 400" w:cs="Times New Roman"/>
+                  <w:noProof/>
+                  <w:color w:val="000000" w:themeColor="text1" w:themeShade="BF"/>
+                  <w:sz w:val="22"/>
+                  <w:szCs w:val="20"/>
+                  <w:lang w:eastAsia="en-US"/>
+                </w:rPr>
+                <w:drawing>
+                  <wp:inline distT="0" distB="0" distL="0" distR="0" wp14:anchorId="606F3F43" wp14:editId="432A95D5">
+                    <wp:extent cx="5229225" cy="3546475"/>
+                    <wp:effectExtent l="0" t="0" r="9525" b="0"/>
+                    <wp:docPr id="16" name="Picture 16"/>
+                    <wp:cNvGraphicFramePr>
+                      <a:graphicFrameLocks xmlns:a="http://schemas.openxmlformats.org/drawingml/2006/main" noChangeAspect="1"/>
+                    </wp:cNvGraphicFramePr>
+                    <a:graphic xmlns:a="http://schemas.openxmlformats.org/drawingml/2006/main">
+                      <a:graphicData uri="http://schemas.openxmlformats.org/drawingml/2006/picture">
+                        <pic:pic xmlns:pic="http://schemas.openxmlformats.org/drawingml/2006/picture">
+                          <pic:nvPicPr>
+                            <pic:cNvPr id="16" name="t4.PNG"/>
+                            <pic:cNvPicPr/>
+                          </pic:nvPicPr>
+                          <pic:blipFill>
+                            <a:blip r:embed="rId16">
+                              <a:extLst>
+                                <a:ext uri="{28A0092B-C50C-407E-A947-70E740481C1C}">
+                                  <a14:useLocalDpi xmlns:a14="http://schemas.microsoft.com/office/drawing/2010/main" val="0"/>
+                                </a:ext>
+                              </a:extLst>
+                            </a:blip>
+                            <a:stretch>
+                              <a:fillRect/>
+                            </a:stretch>
+                          </pic:blipFill>
+                          <pic:spPr>
+                            <a:xfrm>
+                              <a:off x="0" y="0"/>
+                              <a:ext cx="5229225" cy="3546475"/>
+                            </a:xfrm>
+                            <a:prstGeom prst="rect">
+                              <a:avLst/>
+                            </a:prstGeom>
+                          </pic:spPr>
+                        </pic:pic>
+                      </a:graphicData>
+                    </a:graphic>
+                  </wp:inline>
+                </w:drawing>
+              </w:r>
+            </w:p>
+            <w:p>
+              <w:pPr>
+                <w:widowControl/>
+                <w:ind w:leftChars="213" w:left="427" w:hanging="1"/>
+                <w:jc w:val="left"/>
+                <w:rPr>
+                  <w:rFonts w:ascii="SamsungOne 400" w:hAnsi="SamsungOne 400" w:cs="Times New Roman"/>
+                  <w:color w:val="000000" w:themeColor="text1" w:themeShade="BF"/>
+                  <w:sz w:val="22"/>
+                  <w:szCs w:val="20"/>
+                </w:rPr>
+              </w:pPr>
+              <w:r>
+                <w:rPr>
+                  <w:rFonts w:ascii="SamsungOne 400" w:hAnsi="SamsungOne 400" w:cs="Times New Roman"/>
+                  <w:noProof/>
+                  <w:color w:val="000000" w:themeColor="text1" w:themeShade="BF"/>
+                  <w:sz w:val="22"/>
+                  <w:szCs w:val="20"/>
+                  <w:lang w:eastAsia="en-US"/>
+                </w:rPr>
+                <w:lastRenderedPageBreak/>
+                <w:drawing>
+                  <wp:inline distT="0" distB="0" distL="0" distR="0" wp14:anchorId="6D7F3937" wp14:editId="753B1639">
+                    <wp:extent cx="5372100" cy="2397760"/>
+                    <wp:effectExtent l="0" t="0" r="0" b="2540"/>
+                    <wp:docPr id="17" name="Picture 17"/>
+                    <wp:cNvGraphicFramePr>
+                      <a:graphicFrameLocks xmlns:a="http://schemas.openxmlformats.org/drawingml/2006/main" noChangeAspect="1"/>
+                    </wp:cNvGraphicFramePr>
+                    <a:graphic xmlns:a="http://schemas.openxmlformats.org/drawingml/2006/main">
+                      <a:graphicData uri="http://schemas.openxmlformats.org/drawingml/2006/picture">
+                        <pic:pic xmlns:pic="http://schemas.openxmlformats.org/drawingml/2006/picture">
+                          <pic:nvPicPr>
+                            <pic:cNvPr id="17" name="t5.PNG"/>
+                            <pic:cNvPicPr/>
+                          </pic:nvPicPr>
+                          <pic:blipFill>
+                            <a:blip r:embed="rId17">
+                              <a:extLst>
+                                <a:ext uri="{28A0092B-C50C-407E-A947-70E740481C1C}">
+                                  <a14:useLocalDpi xmlns:a14="http://schemas.microsoft.com/office/drawing/2010/main" val="0"/>
+                                </a:ext>
+                              </a:extLst>
+                            </a:blip>
+                            <a:stretch>
+                              <a:fillRect/>
+                            </a:stretch>
+                          </pic:blipFill>
+                          <pic:spPr>
+                            <a:xfrm>
+                              <a:off x="0" y="0"/>
+                              <a:ext cx="5372100" cy="2397760"/>
+                            </a:xfrm>
+                            <a:prstGeom prst="rect">
+                              <a:avLst/>
+                            </a:prstGeom>
+                          </pic:spPr>
+                        </pic:pic>
+                      </a:graphicData>
+                    </a:graphic>
+                  </wp:inline>
+                </w:drawing>
+              </w:r>
+            </w:p>
+            <w:p>
+              <w:pPr>
+                <w:widowControl/>
+                <w:ind w:leftChars="213" w:left="427" w:hanging="1"/>
+                <w:jc w:val="left"/>
+                <w:rPr>
+                  <w:rFonts w:ascii="SamsungOne 400" w:hAnsi="SamsungOne 400" w:cs="Times New Roman"/>
+                  <w:color w:val="000000" w:themeColor="text1" w:themeShade="BF"/>
+                  <w:sz w:val="22"/>
+                  <w:szCs w:val="20"/>
+                </w:rPr>
+              </w:pPr>
+            </w:p>
+            <w:p>
+              <w:pPr>
+                <w:widowControl/>
+                <w:ind w:leftChars="213" w:left="427" w:hanging="1"/>
+                <w:jc w:val="left"/>
+                <w:rPr>
+                  <w:rFonts w:ascii="SamsungOne 400" w:hAnsi="SamsungOne 400" w:cs="Times New Roman"/>
+                  <w:color w:val="000000" w:themeColor="text1" w:themeShade="BF"/>
+                  <w:sz w:val="22"/>
+                  <w:szCs w:val="20"/>
+                </w:rPr>
+              </w:pPr>
+              <w:r>
+                <w:rPr>
+                  <w:rFonts w:ascii="SamsungOne 400" w:hAnsi="SamsungOne 400" w:cs="Times New Roman"/>
+                  <w:color w:val="000000" w:themeColor="text1" w:themeShade="BF"/>
+                  <w:sz w:val="22"/>
+                  <w:szCs w:val="20"/>
+                </w:rPr>
+                <w:t>Our model got 98 % accuracy on the training dataset. With matplotlib, we plot the graph for accuracy and the loss.</w:t>
+              </w:r>
+            </w:p>
+            <w:p>
+              <w:pPr>
+                <w:widowControl/>
+                <w:ind w:leftChars="213" w:left="427" w:hanging="1"/>
+                <w:jc w:val="left"/>
+                <w:rPr>
+                  <w:rFonts w:ascii="SamsungOne 400" w:hAnsi="SamsungOne 400" w:cs="Times New Roman"/>
+                  <w:color w:val="000000" w:themeColor="text1" w:themeShade="BF"/>
+                  <w:sz w:val="22"/>
+                  <w:szCs w:val="20"/>
+                </w:rPr>
+              </w:pPr>
+              <w:r>
+                <w:rPr>
+                  <w:rFonts w:ascii="SamsungOne 400" w:hAnsi="SamsungOne 400" w:cs="Times New Roman"/>
+                  <w:noProof/>
+                  <w:color w:val="000000" w:themeColor="text1" w:themeShade="BF"/>
+                  <w:sz w:val="22"/>
+                  <w:szCs w:val="20"/>
+                  <w:lang w:eastAsia="en-US"/>
+                </w:rPr>
+                <w:drawing>
+                  <wp:inline distT="0" distB="0" distL="0" distR="0" wp14:anchorId="77C041D6" wp14:editId="335EC059">
+                    <wp:extent cx="5200650" cy="2778760"/>
+                    <wp:effectExtent l="0" t="0" r="0" b="2540"/>
+                    <wp:docPr id="18" name="Picture 18"/>
+                    <wp:cNvGraphicFramePr>
+                      <a:graphicFrameLocks xmlns:a="http://schemas.openxmlformats.org/drawingml/2006/main" noChangeAspect="1"/>
+                    </wp:cNvGraphicFramePr>
+                    <a:graphic xmlns:a="http://schemas.openxmlformats.org/drawingml/2006/main">
+                      <a:graphicData uri="http://schemas.openxmlformats.org/drawingml/2006/picture">
+                        <pic:pic xmlns:pic="http://schemas.openxmlformats.org/drawingml/2006/picture">
+                          <pic:nvPicPr>
+                            <pic:cNvPr id="18" name="t6.PNG"/>
+                            <pic:cNvPicPr/>
+                          </pic:nvPicPr>
+                          <pic:blipFill>
+                            <a:blip r:embed="rId18">
+                              <a:extLst>
+                                <a:ext uri="{28A0092B-C50C-407E-A947-70E740481C1C}">
+                                  <a14:useLocalDpi xmlns:a14="http://schemas.microsoft.com/office/drawing/2010/main" val="0"/>
+                                </a:ext>
+                              </a:extLst>
+                            </a:blip>
+                            <a:stretch>
+                              <a:fillRect/>
+                            </a:stretch>
+                          </pic:blipFill>
+                          <pic:spPr>
+                            <a:xfrm>
+                              <a:off x="0" y="0"/>
+                              <a:ext cx="5200650" cy="2778760"/>
+                            </a:xfrm>
+                            <a:prstGeom prst="rect">
+                              <a:avLst/>
+                            </a:prstGeom>
+                          </pic:spPr>
+                        </pic:pic>
+                      </a:graphicData>
+                    </a:graphic>
+                  </wp:inline>
+                </w:drawing>
+              </w:r>
+              <w:r>
+                <w:rPr>
+                  <w:rFonts w:ascii="SamsungOne 400" w:hAnsi="SamsungOne 400" w:cs="Times New Roman"/>
+                  <w:noProof/>
+                  <w:color w:val="000000" w:themeColor="text1" w:themeShade="BF"/>
+                  <w:sz w:val="22"/>
+                  <w:szCs w:val="20"/>
+                  <w:lang w:eastAsia="en-US"/>
+                </w:rPr>
+                <w:drawing>
+                  <wp:inline distT="0" distB="0" distL="0" distR="0" wp14:anchorId="67D03897" wp14:editId="5A0FCDB1">
+                    <wp:extent cx="5229225" cy="2904490"/>
+                    <wp:effectExtent l="0" t="0" r="9525" b="0"/>
+                    <wp:docPr id="19" name="Picture 19"/>
+                    <wp:cNvGraphicFramePr>
+                      <a:graphicFrameLocks xmlns:a="http://schemas.openxmlformats.org/drawingml/2006/main" noChangeAspect="1"/>
+                    </wp:cNvGraphicFramePr>
+                    <a:graphic xmlns:a="http://schemas.openxmlformats.org/drawingml/2006/main">
+                      <a:graphicData uri="http://schemas.openxmlformats.org/drawingml/2006/picture">
+                        <pic:pic xmlns:pic="http://schemas.openxmlformats.org/drawingml/2006/picture">
+                          <pic:nvPicPr>
+                            <pic:cNvPr id="19" name="t7.PNG"/>
+                            <pic:cNvPicPr/>
+                          </pic:nvPicPr>
+                          <pic:blipFill>
+                            <a:blip r:embed="rId19">
+                              <a:extLst>
+                                <a:ext uri="{28A0092B-C50C-407E-A947-70E740481C1C}">
+                                  <a14:useLocalDpi xmlns:a14="http://schemas.microsoft.com/office/drawing/2010/main" val="0"/>
+                                </a:ext>
+                              </a:extLst>
+                            </a:blip>
+                            <a:stretch>
+                              <a:fillRect/>
+                            </a:stretch>
+                          </pic:blipFill>
+                          <pic:spPr>
+                            <a:xfrm>
+                              <a:off x="0" y="0"/>
+                              <a:ext cx="5229225" cy="2904490"/>
+                            </a:xfrm>
+                            <a:prstGeom prst="rect">
+                              <a:avLst/>
+                            </a:prstGeom>
+                          </pic:spPr>
+                        </pic:pic>
+                      </a:graphicData>
+                    </a:graphic>
+                  </wp:inline>
+                </w:drawing>
+              </w:r>
             </w:p>
           </w:sdtContent>
         </w:sdt>
@@ -7759,6 +9072,15 @@
                   <w:szCs w:val="20"/>
                 </w:rPr>
               </w:pPr>
+              <w:r>
+                <w:rPr>
+                  <w:rFonts w:ascii="SamsungOne 400" w:hAnsi="SamsungOne 400" w:cs="Times New Roman"/>
+                  <w:color w:val="000000" w:themeColor="text1" w:themeShade="BF"/>
+                  <w:sz w:val="22"/>
+                  <w:szCs w:val="20"/>
+                </w:rPr>
+                <w:t>We are going to build a graphical user interface for out traffic signs classifier with Tkinter.</w:t>
+              </w:r>
             </w:p>
             <w:p>
               <w:pPr>
@@ -7779,7 +9101,7 @@
                   <w:sz w:val="22"/>
                   <w:szCs w:val="20"/>
                 </w:rPr>
-                <w:t>We are going to build a graphical user interface for out traffic signs classifier with Tkinter.</w:t>
+                <w:t xml:space="preserve">Tinkter is a GUI toolkit in the standard python library. We will make a new file in the project </w:t>
               </w:r>
             </w:p>
             <w:p>
@@ -7801,7 +9123,7 @@
                   <w:sz w:val="22"/>
                   <w:szCs w:val="20"/>
                 </w:rPr>
-                <w:t xml:space="preserve">Tinkter is a GUI toolkit in the standard python library. We will make a new file in the project </w:t>
+                <w:t xml:space="preserve">Folder and save is as gui.py and we can run the code by typing python gui.py in the command </w:t>
               </w:r>
             </w:p>
             <w:p>
@@ -7823,8 +9145,7 @@
                   <w:sz w:val="22"/>
                   <w:szCs w:val="20"/>
                 </w:rPr>
-                <w:lastRenderedPageBreak/>
-                <w:t xml:space="preserve">Folder and save is as gui.py and we can run the code by typing python gui.py in the command </w:t>
+                <w:t>line. In this file, we have first loaded the trained model using Keras. And then we build a GUI</w:t>
               </w:r>
             </w:p>
             <w:p>
@@ -7846,7 +9167,7 @@
                   <w:sz w:val="22"/>
                   <w:szCs w:val="20"/>
                 </w:rPr>
-                <w:t>line. In this file, we have first loaded the trained model using Keras. And then we build a GUI</w:t>
+                <w:t>for uploading the image and a button is used to classify which calls the classify () function. The</w:t>
               </w:r>
             </w:p>
             <w:p>
@@ -7868,7 +9189,25 @@
                   <w:sz w:val="22"/>
                   <w:szCs w:val="20"/>
                 </w:rPr>
-                <w:t>for uploading the image and a button is used to classify which calls the classify () function. The</w:t>
+                <w:t>classify () function is useful for converting the im</w:t>
+              </w:r>
+              <w:r>
+                <w:rPr>
+                  <w:rFonts w:ascii="SamsungOne 400" w:hAnsi="SamsungOne 400" w:cs="Times New Roman"/>
+                  <w:color w:val="000000" w:themeColor="text1" w:themeShade="BF"/>
+                  <w:sz w:val="22"/>
+                  <w:szCs w:val="20"/>
+                </w:rPr>
+                <w:t>age into dimension of shape (</w:t>
+              </w:r>
+              <w:r>
+                <w:rPr>
+                  <w:rFonts w:ascii="SamsungOne 400" w:hAnsi="SamsungOne 400" w:cs="Times New Roman"/>
+                  <w:color w:val="000000" w:themeColor="text1" w:themeShade="BF"/>
+                  <w:sz w:val="22"/>
+                  <w:szCs w:val="20"/>
+                </w:rPr>
+                <w:t>30, 30, 3). This</w:t>
               </w:r>
             </w:p>
             <w:p>
@@ -7890,7 +9229,7 @@
                   <w:sz w:val="22"/>
                   <w:szCs w:val="20"/>
                 </w:rPr>
-                <w:t>classify () function is useful for converting the image into dimension of shape (1, 30, 30, 3). This</w:t>
+                <w:t xml:space="preserve">is because to predict the traffic sign we have to provide the same dimension we have used </w:t>
               </w:r>
             </w:p>
             <w:p>
@@ -7912,7 +9251,43 @@
                   <w:sz w:val="22"/>
                   <w:szCs w:val="20"/>
                 </w:rPr>
-                <w:t xml:space="preserve">is because to predict the traffic sign we have to provide the same dimension we have used </w:t>
+                <w:t>when</w:t>
+              </w:r>
+              <w:r>
+                <w:rPr>
+                  <w:rFonts w:ascii="SamsungOne 400" w:hAnsi="SamsungOne 400" w:cs="Times New Roman"/>
+                  <w:color w:val="000000" w:themeColor="text1" w:themeShade="BF"/>
+                  <w:sz w:val="22"/>
+                  <w:szCs w:val="20"/>
+                </w:rPr>
+                <w:t xml:space="preserve"> building the model, then</w:t>
+              </w:r>
+              <w:r>
+                <w:rPr>
+                  <w:rFonts w:ascii="SamsungOne 400" w:hAnsi="SamsungOne 400" w:cs="Times New Roman"/>
+                  <w:color w:val="000000" w:themeColor="text1" w:themeShade="BF"/>
+                  <w:sz w:val="22"/>
+                  <w:szCs w:val="20"/>
+                </w:rPr>
+                <w:t xml:space="preserve"> we predict the c</w:t>
+              </w:r>
+              <w:r>
+                <w:rPr>
+                  <w:rFonts w:ascii="SamsungOne 400" w:hAnsi="SamsungOne 400" w:cs="Times New Roman"/>
+                  <w:color w:val="000000" w:themeColor="text1" w:themeShade="BF"/>
+                  <w:sz w:val="22"/>
+                  <w:szCs w:val="20"/>
+                </w:rPr>
+                <w:t>lass, the model. predict</w:t>
+              </w:r>
+              <w:r>
+                <w:rPr>
+                  <w:rFonts w:ascii="SamsungOne 400" w:hAnsi="SamsungOne 400" w:cs="Times New Roman"/>
+                  <w:color w:val="000000" w:themeColor="text1" w:themeShade="BF"/>
+                  <w:sz w:val="22"/>
+                  <w:szCs w:val="20"/>
+                </w:rPr>
+                <w:t>(image) returns</w:t>
               </w:r>
             </w:p>
             <w:p>
@@ -7934,25 +9309,7 @@
                   <w:sz w:val="22"/>
                   <w:szCs w:val="20"/>
                 </w:rPr>
-                <w:t>when</w:t>
-              </w:r>
-              <w:r>
-                <w:rPr>
-                  <w:rFonts w:ascii="SamsungOne 400" w:hAnsi="SamsungOne 400" w:cs="Times New Roman"/>
-                  <w:color w:val="000000" w:themeColor="text1" w:themeShade="BF"/>
-                  <w:sz w:val="22"/>
-                  <w:szCs w:val="20"/>
-                </w:rPr>
-                <w:t xml:space="preserve"> building the model, then</w:t>
-              </w:r>
-              <w:r>
-                <w:rPr>
-                  <w:rFonts w:ascii="SamsungOne 400" w:hAnsi="SamsungOne 400" w:cs="Times New Roman"/>
-                  <w:color w:val="000000" w:themeColor="text1" w:themeShade="BF"/>
-                  <w:sz w:val="22"/>
-                  <w:szCs w:val="20"/>
-                </w:rPr>
-                <w:t xml:space="preserve"> we predict the class, the model. predict_classes(image) returns</w:t>
+                <w:t>us a number between (0- 42) which represents the class it belongs to. We use the dictionary to</w:t>
               </w:r>
             </w:p>
             <w:p>
@@ -7974,7 +9331,201 @@
                   <w:sz w:val="22"/>
                   <w:szCs w:val="20"/>
                 </w:rPr>
-                <w:t>us a number between (0- 42) which represents the class it belongs to. We use the dictionary to</w:t>
+                <w:t xml:space="preserve">get the information about the </w:t>
+              </w:r>
+              <w:r>
+                <w:rPr>
+                  <w:rFonts w:ascii="SamsungOne 400" w:hAnsi="SamsungOne 400" w:cs="Times New Roman"/>
+                  <w:color w:val="000000" w:themeColor="text1" w:themeShade="BF"/>
+                  <w:sz w:val="22"/>
+                  <w:szCs w:val="20"/>
+                </w:rPr>
+                <w:t>class. The</w:t>
+              </w:r>
+              <w:r>
+                <w:rPr>
+                  <w:rFonts w:ascii="SamsungOne 400" w:hAnsi="SamsungOne 400" w:cs="Times New Roman"/>
+                  <w:color w:val="000000" w:themeColor="text1" w:themeShade="BF"/>
+                  <w:sz w:val="22"/>
+                  <w:szCs w:val="20"/>
+                </w:rPr>
+                <w:t xml:space="preserve"> interface is shown below in the image. It has a browse image button to upload an image from your system. </w:t>
+              </w:r>
+            </w:p>
+            <w:p>
+              <w:pPr>
+                <w:widowControl/>
+                <w:ind w:leftChars="213" w:left="427" w:hanging="1"/>
+                <w:jc w:val="center"/>
+                <w:rPr>
+                  <w:rFonts w:ascii="SamsungOne 400" w:hAnsi="SamsungOne 400" w:cs="Times New Roman"/>
+                  <w:color w:val="000000" w:themeColor="text1" w:themeShade="BF"/>
+                  <w:sz w:val="22"/>
+                  <w:szCs w:val="20"/>
+                </w:rPr>
+              </w:pPr>
+              <w:r>
+                <w:rPr>
+                  <w:rFonts w:ascii="SamsungOne 400" w:hAnsi="SamsungOne 400" w:cs="Times New Roman"/>
+                  <w:noProof/>
+                  <w:color w:val="000000" w:themeColor="text1" w:themeShade="BF"/>
+                  <w:sz w:val="22"/>
+                  <w:szCs w:val="20"/>
+                  <w:lang w:eastAsia="en-US"/>
+                </w:rPr>
+                <w:drawing>
+                  <wp:inline distT="0" distB="0" distL="0" distR="0" wp14:anchorId="412F76FB" wp14:editId="541D5BA2">
+                    <wp:extent cx="3686175" cy="2896750"/>
+                    <wp:effectExtent l="0" t="0" r="0" b="0"/>
+                    <wp:docPr id="26" name="Picture 26"/>
+                    <wp:cNvGraphicFramePr>
+                      <a:graphicFrameLocks xmlns:a="http://schemas.openxmlformats.org/drawingml/2006/main" noChangeAspect="1"/>
+                    </wp:cNvGraphicFramePr>
+                    <a:graphic xmlns:a="http://schemas.openxmlformats.org/drawingml/2006/main">
+                      <a:graphicData uri="http://schemas.openxmlformats.org/drawingml/2006/picture">
+                        <pic:pic xmlns:pic="http://schemas.openxmlformats.org/drawingml/2006/picture">
+                          <pic:nvPicPr>
+                            <pic:cNvPr id="26" name="iter1.PNG"/>
+                            <pic:cNvPicPr/>
+                          </pic:nvPicPr>
+                          <pic:blipFill>
+                            <a:blip r:embed="rId20">
+                              <a:extLst>
+                                <a:ext uri="{28A0092B-C50C-407E-A947-70E740481C1C}">
+                                  <a14:useLocalDpi xmlns:a14="http://schemas.microsoft.com/office/drawing/2010/main" val="0"/>
+                                </a:ext>
+                              </a:extLst>
+                            </a:blip>
+                            <a:stretch>
+                              <a:fillRect/>
+                            </a:stretch>
+                          </pic:blipFill>
+                          <pic:spPr>
+                            <a:xfrm>
+                              <a:off x="0" y="0"/>
+                              <a:ext cx="3739817" cy="2938904"/>
+                            </a:xfrm>
+                            <a:prstGeom prst="rect">
+                              <a:avLst/>
+                            </a:prstGeom>
+                          </pic:spPr>
+                        </pic:pic>
+                      </a:graphicData>
+                    </a:graphic>
+                  </wp:inline>
+                </w:drawing>
+              </w:r>
+            </w:p>
+            <w:p>
+              <w:pPr>
+                <w:widowControl/>
+                <w:ind w:leftChars="213" w:left="427" w:hanging="1"/>
+                <w:jc w:val="center"/>
+                <w:rPr>
+                  <w:rFonts w:ascii="SamsungOne 400" w:hAnsi="SamsungOne 400" w:cs="Times New Roman"/>
+                  <w:color w:val="000000" w:themeColor="text1" w:themeShade="BF"/>
+                  <w:sz w:val="22"/>
+                  <w:szCs w:val="20"/>
+                </w:rPr>
+              </w:pPr>
+            </w:p>
+            <w:p>
+              <w:pPr>
+                <w:widowControl/>
+                <w:ind w:leftChars="213" w:left="427" w:hanging="1"/>
+                <w:jc w:val="center"/>
+                <w:rPr>
+                  <w:rFonts w:ascii="SamsungOne 400" w:hAnsi="SamsungOne 400" w:cs="Times New Roman"/>
+                  <w:color w:val="000000" w:themeColor="text1" w:themeShade="BF"/>
+                  <w:sz w:val="22"/>
+                  <w:szCs w:val="20"/>
+                </w:rPr>
+              </w:pPr>
+              <w:r>
+                <w:rPr>
+                  <w:rFonts w:ascii="SamsungOne 400" w:hAnsi="SamsungOne 400" w:cs="Times New Roman"/>
+                  <w:color w:val="000000" w:themeColor="text1" w:themeShade="BF"/>
+                  <w:sz w:val="22"/>
+                  <w:szCs w:val="20"/>
+                </w:rPr>
+                <w:t>After uploading the image from you image, the classify sign button will be displayed.</w:t>
+              </w:r>
+            </w:p>
+            <w:p>
+              <w:pPr>
+                <w:widowControl/>
+                <w:ind w:leftChars="213" w:left="427" w:hanging="1"/>
+                <w:jc w:val="center"/>
+                <w:rPr>
+                  <w:rFonts w:ascii="SamsungOne 400" w:hAnsi="SamsungOne 400" w:cs="Times New Roman"/>
+                  <w:color w:val="000000" w:themeColor="text1" w:themeShade="BF"/>
+                  <w:sz w:val="22"/>
+                  <w:szCs w:val="20"/>
+                </w:rPr>
+              </w:pPr>
+            </w:p>
+            <w:p>
+              <w:pPr>
+                <w:widowControl/>
+                <w:ind w:leftChars="213" w:left="427" w:hanging="1"/>
+                <w:jc w:val="center"/>
+                <w:rPr>
+                  <w:rFonts w:ascii="SamsungOne 400" w:hAnsi="SamsungOne 400" w:cs="Times New Roman"/>
+                  <w:color w:val="000000" w:themeColor="text1" w:themeShade="BF"/>
+                  <w:sz w:val="22"/>
+                  <w:szCs w:val="20"/>
+                </w:rPr>
+              </w:pPr>
+              <w:r>
+                <w:rPr>
+                  <w:rFonts w:ascii="SamsungOne 400" w:hAnsi="SamsungOne 400" w:cs="Times New Roman"/>
+                  <w:noProof/>
+                  <w:color w:val="000000" w:themeColor="text1" w:themeShade="BF"/>
+                  <w:sz w:val="22"/>
+                  <w:szCs w:val="20"/>
+                  <w:lang w:eastAsia="en-US"/>
+                </w:rPr>
+                <w:drawing>
+                  <wp:inline distT="0" distB="0" distL="0" distR="0" wp14:anchorId="4B2EBC76" wp14:editId="5B00D77A">
+                    <wp:extent cx="3686175" cy="2902873"/>
+                    <wp:effectExtent l="0" t="0" r="0" b="0"/>
+                    <wp:docPr id="27" name="Picture 27"/>
+                    <wp:cNvGraphicFramePr>
+                      <a:graphicFrameLocks xmlns:a="http://schemas.openxmlformats.org/drawingml/2006/main" noChangeAspect="1"/>
+                    </wp:cNvGraphicFramePr>
+                    <a:graphic xmlns:a="http://schemas.openxmlformats.org/drawingml/2006/main">
+                      <a:graphicData uri="http://schemas.openxmlformats.org/drawingml/2006/picture">
+                        <pic:pic xmlns:pic="http://schemas.openxmlformats.org/drawingml/2006/picture">
+                          <pic:nvPicPr>
+                            <pic:cNvPr id="27" name="iter2.PNG"/>
+                            <pic:cNvPicPr/>
+                          </pic:nvPicPr>
+                          <pic:blipFill>
+                            <a:blip r:embed="rId21">
+                              <a:extLst>
+                                <a:ext uri="{28A0092B-C50C-407E-A947-70E740481C1C}">
+                                  <a14:useLocalDpi xmlns:a14="http://schemas.microsoft.com/office/drawing/2010/main" val="0"/>
+                                </a:ext>
+                              </a:extLst>
+                            </a:blip>
+                            <a:stretch>
+                              <a:fillRect/>
+                            </a:stretch>
+                          </pic:blipFill>
+                          <pic:spPr>
+                            <a:xfrm>
+                              <a:off x="0" y="0"/>
+                              <a:ext cx="3696483" cy="2910991"/>
+                            </a:xfrm>
+                            <a:prstGeom prst="rect">
+                              <a:avLst/>
+                            </a:prstGeom>
+                          </pic:spPr>
+                        </pic:pic>
+                      </a:graphicData>
+                    </a:graphic>
+                  </wp:inline>
+                </w:drawing>
               </w:r>
             </w:p>
             <w:p>
@@ -7989,6 +9540,45 @@
                   <w:szCs w:val="20"/>
                 </w:rPr>
               </w:pPr>
+            </w:p>
+            <w:p>
+              <w:pPr>
+                <w:widowControl/>
+                <w:ind w:leftChars="213" w:left="427" w:hanging="1"/>
+                <w:jc w:val="left"/>
+                <w:rPr>
+                  <w:rFonts w:ascii="SamsungOne 400" w:hAnsi="SamsungOne 400" w:cs="Times New Roman"/>
+                  <w:color w:val="000000" w:themeColor="text1" w:themeShade="BF"/>
+                  <w:sz w:val="22"/>
+                  <w:szCs w:val="20"/>
+                </w:rPr>
+              </w:pPr>
+            </w:p>
+            <w:p>
+              <w:pPr>
+                <w:widowControl/>
+                <w:ind w:leftChars="213" w:left="427" w:hanging="1"/>
+                <w:jc w:val="left"/>
+                <w:rPr>
+                  <w:rFonts w:ascii="SamsungOne 400" w:hAnsi="SamsungOne 400" w:cs="Times New Roman"/>
+                  <w:color w:val="000000" w:themeColor="text1" w:themeShade="BF"/>
+                  <w:sz w:val="22"/>
+                  <w:szCs w:val="20"/>
+                </w:rPr>
+              </w:pPr>
+            </w:p>
+            <w:p>
+              <w:pPr>
+                <w:widowControl/>
+                <w:ind w:firstLine="426"/>
+                <w:jc w:val="left"/>
+                <w:rPr>
+                  <w:rFonts w:ascii="SamsungOne 400" w:hAnsi="SamsungOne 400" w:cs="Times New Roman"/>
+                  <w:color w:val="000000" w:themeColor="text1" w:themeShade="BF"/>
+                  <w:sz w:val="22"/>
+                  <w:szCs w:val="20"/>
+                </w:rPr>
+              </w:pPr>
               <w:r>
                 <w:rPr>
                   <w:rFonts w:ascii="SamsungOne 400" w:hAnsi="SamsungOne 400" w:cs="Times New Roman"/>
@@ -7996,7 +9586,453 @@
                   <w:sz w:val="22"/>
                   <w:szCs w:val="20"/>
                 </w:rPr>
-                <w:t>get the information about the class.</w:t>
+                <w:t xml:space="preserve">After clicking the classify sign button, </w:t>
+              </w:r>
+              <w:r>
+                <w:rPr>
+                  <w:rFonts w:ascii="SamsungOne 400" w:hAnsi="SamsungOne 400" w:cs="Times New Roman"/>
+                  <w:color w:val="000000" w:themeColor="text1" w:themeShade="BF"/>
+                  <w:sz w:val="22"/>
+                  <w:szCs w:val="20"/>
+                </w:rPr>
+                <w:t xml:space="preserve">the system will tell you that what sign is this. </w:t>
+              </w:r>
+            </w:p>
+            <w:p>
+              <w:pPr>
+                <w:widowControl/>
+                <w:ind w:firstLine="426"/>
+                <w:jc w:val="left"/>
+                <w:rPr>
+                  <w:rFonts w:ascii="SamsungOne 400" w:hAnsi="SamsungOne 400" w:cs="Times New Roman"/>
+                  <w:color w:val="000000" w:themeColor="text1" w:themeShade="BF"/>
+                  <w:sz w:val="22"/>
+                  <w:szCs w:val="20"/>
+                </w:rPr>
+              </w:pPr>
+            </w:p>
+            <w:p>
+              <w:pPr>
+                <w:widowControl/>
+                <w:ind w:leftChars="213" w:left="427" w:hanging="1"/>
+                <w:jc w:val="center"/>
+                <w:rPr>
+                  <w:rFonts w:ascii="SamsungOne 400" w:hAnsi="SamsungOne 400" w:cs="Times New Roman"/>
+                  <w:color w:val="000000" w:themeColor="text1" w:themeShade="BF"/>
+                  <w:sz w:val="22"/>
+                  <w:szCs w:val="20"/>
+                </w:rPr>
+              </w:pPr>
+              <w:r>
+                <w:rPr>
+                  <w:rFonts w:ascii="SamsungOne 400" w:hAnsi="SamsungOne 400" w:cs="Times New Roman"/>
+                  <w:noProof/>
+                  <w:color w:val="000000" w:themeColor="text1" w:themeShade="BF"/>
+                  <w:sz w:val="22"/>
+                  <w:szCs w:val="20"/>
+                  <w:lang w:eastAsia="en-US"/>
+                </w:rPr>
+                <w:drawing>
+                  <wp:inline distT="0" distB="0" distL="0" distR="0" wp14:anchorId="3B06FC6C" wp14:editId="6B49F3DB">
+                    <wp:extent cx="3724275" cy="2914721"/>
+                    <wp:effectExtent l="0" t="0" r="0" b="0"/>
+                    <wp:docPr id="28" name="Picture 28"/>
+                    <wp:cNvGraphicFramePr>
+                      <a:graphicFrameLocks xmlns:a="http://schemas.openxmlformats.org/drawingml/2006/main" noChangeAspect="1"/>
+                    </wp:cNvGraphicFramePr>
+                    <a:graphic xmlns:a="http://schemas.openxmlformats.org/drawingml/2006/main">
+                      <a:graphicData uri="http://schemas.openxmlformats.org/drawingml/2006/picture">
+                        <pic:pic xmlns:pic="http://schemas.openxmlformats.org/drawingml/2006/picture">
+                          <pic:nvPicPr>
+                            <pic:cNvPr id="28" name="iter3.PNG"/>
+                            <pic:cNvPicPr/>
+                          </pic:nvPicPr>
+                          <pic:blipFill>
+                            <a:blip r:embed="rId22">
+                              <a:extLst>
+                                <a:ext uri="{28A0092B-C50C-407E-A947-70E740481C1C}">
+                                  <a14:useLocalDpi xmlns:a14="http://schemas.microsoft.com/office/drawing/2010/main" val="0"/>
+                                </a:ext>
+                              </a:extLst>
+                            </a:blip>
+                            <a:stretch>
+                              <a:fillRect/>
+                            </a:stretch>
+                          </pic:blipFill>
+                          <pic:spPr>
+                            <a:xfrm>
+                              <a:off x="0" y="0"/>
+                              <a:ext cx="3735233" cy="2923297"/>
+                            </a:xfrm>
+                            <a:prstGeom prst="rect">
+                              <a:avLst/>
+                            </a:prstGeom>
+                          </pic:spPr>
+                        </pic:pic>
+                      </a:graphicData>
+                    </a:graphic>
+                  </wp:inline>
+                </w:drawing>
+              </w:r>
+            </w:p>
+            <w:p>
+              <w:pPr>
+                <w:widowControl/>
+                <w:ind w:leftChars="213" w:left="427" w:hanging="1"/>
+                <w:jc w:val="center"/>
+                <w:rPr>
+                  <w:rFonts w:ascii="SamsungOne 400" w:hAnsi="SamsungOne 400" w:cs="Times New Roman"/>
+                  <w:color w:val="000000" w:themeColor="text1" w:themeShade="BF"/>
+                  <w:sz w:val="22"/>
+                  <w:szCs w:val="20"/>
+                </w:rPr>
+              </w:pPr>
+            </w:p>
+            <w:p>
+              <w:pPr>
+                <w:widowControl/>
+                <w:ind w:leftChars="213" w:left="427" w:hanging="1"/>
+                <w:jc w:val="left"/>
+                <w:rPr>
+                  <w:rFonts w:ascii="SamsungOne 400" w:hAnsi="SamsungOne 400" w:cs="Times New Roman"/>
+                  <w:color w:val="000000" w:themeColor="text1" w:themeShade="BF"/>
+                  <w:sz w:val="22"/>
+                  <w:szCs w:val="20"/>
+                </w:rPr>
+              </w:pPr>
+              <w:r>
+                <w:rPr>
+                  <w:rFonts w:ascii="SamsungOne 400" w:hAnsi="SamsungOne 400" w:cs="Times New Roman"/>
+                  <w:color w:val="000000" w:themeColor="text1" w:themeShade="BF"/>
+                  <w:sz w:val="22"/>
+                  <w:szCs w:val="20"/>
+                </w:rPr>
+                <w:t>Here are some more outputs.</w:t>
+              </w:r>
+            </w:p>
+            <w:p>
+              <w:pPr>
+                <w:widowControl/>
+                <w:ind w:leftChars="213" w:left="427" w:hanging="1"/>
+                <w:jc w:val="left"/>
+                <w:rPr>
+                  <w:rFonts w:ascii="SamsungOne 400" w:hAnsi="SamsungOne 400" w:cs="Times New Roman"/>
+                  <w:color w:val="000000" w:themeColor="text1" w:themeShade="BF"/>
+                  <w:sz w:val="22"/>
+                  <w:szCs w:val="20"/>
+                </w:rPr>
+              </w:pPr>
+            </w:p>
+            <w:p>
+              <w:pPr>
+                <w:widowControl/>
+                <w:ind w:leftChars="213" w:left="427" w:hanging="1"/>
+                <w:jc w:val="left"/>
+                <w:rPr>
+                  <w:rFonts w:ascii="SamsungOne 400" w:hAnsi="SamsungOne 400" w:cs="Times New Roman"/>
+                  <w:color w:val="000000" w:themeColor="text1" w:themeShade="BF"/>
+                  <w:sz w:val="22"/>
+                  <w:szCs w:val="20"/>
+                </w:rPr>
+              </w:pPr>
+            </w:p>
+            <w:p>
+              <w:pPr>
+                <w:widowControl/>
+                <w:ind w:leftChars="213" w:left="427" w:hanging="1"/>
+                <w:jc w:val="center"/>
+                <w:rPr>
+                  <w:rFonts w:ascii="SamsungOne 400" w:hAnsi="SamsungOne 400" w:cs="Times New Roman"/>
+                  <w:color w:val="000000" w:themeColor="text1" w:themeShade="BF"/>
+                  <w:sz w:val="22"/>
+                  <w:szCs w:val="20"/>
+                </w:rPr>
+              </w:pPr>
+              <w:r>
+                <w:rPr>
+                  <w:rFonts w:ascii="SamsungOne 400" w:hAnsi="SamsungOne 400" w:cs="Times New Roman"/>
+                  <w:noProof/>
+                  <w:color w:val="000000" w:themeColor="text1" w:themeShade="BF"/>
+                  <w:sz w:val="22"/>
+                  <w:szCs w:val="20"/>
+                  <w:lang w:eastAsia="en-US"/>
+                </w:rPr>
+                <w:drawing>
+                  <wp:inline distT="0" distB="0" distL="0" distR="0" wp14:anchorId="43EC78F9" wp14:editId="4274BE38">
+                    <wp:extent cx="4333875" cy="3424942"/>
+                    <wp:effectExtent l="0" t="0" r="0" b="4445"/>
+                    <wp:docPr id="29" name="Picture 29"/>
+                    <wp:cNvGraphicFramePr>
+                      <a:graphicFrameLocks xmlns:a="http://schemas.openxmlformats.org/drawingml/2006/main" noChangeAspect="1"/>
+                    </wp:cNvGraphicFramePr>
+                    <a:graphic xmlns:a="http://schemas.openxmlformats.org/drawingml/2006/main">
+                      <a:graphicData uri="http://schemas.openxmlformats.org/drawingml/2006/picture">
+                        <pic:pic xmlns:pic="http://schemas.openxmlformats.org/drawingml/2006/picture">
+                          <pic:nvPicPr>
+                            <pic:cNvPr id="29" name="iter4.PNG"/>
+                            <pic:cNvPicPr/>
+                          </pic:nvPicPr>
+                          <pic:blipFill>
+                            <a:blip r:embed="rId23">
+                              <a:extLst>
+                                <a:ext uri="{28A0092B-C50C-407E-A947-70E740481C1C}">
+                                  <a14:useLocalDpi xmlns:a14="http://schemas.microsoft.com/office/drawing/2010/main" val="0"/>
+                                </a:ext>
+                              </a:extLst>
+                            </a:blip>
+                            <a:stretch>
+                              <a:fillRect/>
+                            </a:stretch>
+                          </pic:blipFill>
+                          <pic:spPr>
+                            <a:xfrm>
+                              <a:off x="0" y="0"/>
+                              <a:ext cx="4341297" cy="3430808"/>
+                            </a:xfrm>
+                            <a:prstGeom prst="rect">
+                              <a:avLst/>
+                            </a:prstGeom>
+                          </pic:spPr>
+                        </pic:pic>
+                      </a:graphicData>
+                    </a:graphic>
+                  </wp:inline>
+                </w:drawing>
+              </w:r>
+            </w:p>
+            <w:p>
+              <w:pPr>
+                <w:widowControl/>
+                <w:ind w:leftChars="213" w:left="427" w:hanging="1"/>
+                <w:jc w:val="left"/>
+                <w:rPr>
+                  <w:rFonts w:ascii="SamsungOne 400" w:hAnsi="SamsungOne 400" w:cs="Times New Roman"/>
+                  <w:color w:val="000000" w:themeColor="text1" w:themeShade="BF"/>
+                  <w:sz w:val="22"/>
+                  <w:szCs w:val="20"/>
+                </w:rPr>
+              </w:pPr>
+            </w:p>
+            <w:p>
+              <w:pPr>
+                <w:widowControl/>
+                <w:ind w:leftChars="213" w:left="427" w:hanging="1"/>
+                <w:jc w:val="left"/>
+                <w:rPr>
+                  <w:rFonts w:ascii="SamsungOne 400" w:hAnsi="SamsungOne 400" w:cs="Times New Roman"/>
+                  <w:color w:val="000000" w:themeColor="text1" w:themeShade="BF"/>
+                  <w:sz w:val="22"/>
+                  <w:szCs w:val="20"/>
+                </w:rPr>
+              </w:pPr>
+            </w:p>
+            <w:p>
+              <w:pPr>
+                <w:widowControl/>
+                <w:ind w:leftChars="213" w:left="427" w:hanging="1"/>
+                <w:jc w:val="left"/>
+                <w:rPr>
+                  <w:rFonts w:ascii="SamsungOne 400" w:hAnsi="SamsungOne 400" w:cs="Times New Roman"/>
+                  <w:color w:val="000000" w:themeColor="text1" w:themeShade="BF"/>
+                  <w:sz w:val="22"/>
+                  <w:szCs w:val="20"/>
+                </w:rPr>
+              </w:pPr>
+            </w:p>
+            <w:p>
+              <w:pPr>
+                <w:widowControl/>
+                <w:ind w:leftChars="213" w:left="427" w:hanging="1"/>
+                <w:jc w:val="left"/>
+                <w:rPr>
+                  <w:rFonts w:ascii="SamsungOne 400" w:hAnsi="SamsungOne 400" w:cs="Times New Roman"/>
+                  <w:color w:val="000000" w:themeColor="text1" w:themeShade="BF"/>
+                  <w:sz w:val="22"/>
+                  <w:szCs w:val="20"/>
+                </w:rPr>
+              </w:pPr>
+            </w:p>
+            <w:p>
+              <w:pPr>
+                <w:widowControl/>
+                <w:ind w:leftChars="213" w:left="427" w:hanging="1"/>
+                <w:jc w:val="left"/>
+                <w:rPr>
+                  <w:rFonts w:ascii="SamsungOne 400" w:hAnsi="SamsungOne 400" w:cs="Times New Roman"/>
+                  <w:color w:val="000000" w:themeColor="text1" w:themeShade="BF"/>
+                  <w:sz w:val="22"/>
+                  <w:szCs w:val="20"/>
+                </w:rPr>
+              </w:pPr>
+            </w:p>
+            <w:p>
+              <w:pPr>
+                <w:widowControl/>
+                <w:ind w:leftChars="213" w:left="427" w:hanging="1"/>
+                <w:jc w:val="left"/>
+                <w:rPr>
+                  <w:rFonts w:ascii="SamsungOne 400" w:hAnsi="SamsungOne 400" w:cs="Times New Roman"/>
+                  <w:color w:val="000000" w:themeColor="text1" w:themeShade="BF"/>
+                  <w:sz w:val="22"/>
+                  <w:szCs w:val="20"/>
+                </w:rPr>
+              </w:pPr>
+            </w:p>
+            <w:p>
+              <w:pPr>
+                <w:widowControl/>
+                <w:ind w:leftChars="213" w:left="427" w:hanging="1"/>
+                <w:jc w:val="left"/>
+                <w:rPr>
+                  <w:rFonts w:ascii="SamsungOne 400" w:hAnsi="SamsungOne 400" w:cs="Times New Roman"/>
+                  <w:color w:val="000000" w:themeColor="text1" w:themeShade="BF"/>
+                  <w:sz w:val="22"/>
+                  <w:szCs w:val="20"/>
+                </w:rPr>
+              </w:pPr>
+            </w:p>
+            <w:p>
+              <w:pPr>
+                <w:widowControl/>
+                <w:ind w:leftChars="213" w:left="427" w:hanging="1"/>
+                <w:jc w:val="left"/>
+                <w:rPr>
+                  <w:rFonts w:ascii="SamsungOne 400" w:hAnsi="SamsungOne 400" w:cs="Times New Roman"/>
+                  <w:color w:val="000000" w:themeColor="text1" w:themeShade="BF"/>
+                  <w:sz w:val="22"/>
+                  <w:szCs w:val="20"/>
+                </w:rPr>
+              </w:pPr>
+            </w:p>
+            <w:p>
+              <w:pPr>
+                <w:widowControl/>
+                <w:ind w:leftChars="213" w:left="427" w:hanging="1"/>
+                <w:jc w:val="left"/>
+                <w:rPr>
+                  <w:rFonts w:ascii="SamsungOne 400" w:hAnsi="SamsungOne 400" w:cs="Times New Roman"/>
+                  <w:color w:val="000000" w:themeColor="text1" w:themeShade="BF"/>
+                  <w:sz w:val="22"/>
+                  <w:szCs w:val="20"/>
+                </w:rPr>
+              </w:pPr>
+            </w:p>
+            <w:p>
+              <w:pPr>
+                <w:widowControl/>
+                <w:ind w:leftChars="213" w:left="427" w:hanging="1"/>
+                <w:jc w:val="center"/>
+                <w:rPr>
+                  <w:rFonts w:ascii="SamsungOne 400" w:hAnsi="SamsungOne 400" w:cs="Times New Roman"/>
+                  <w:color w:val="000000" w:themeColor="text1" w:themeShade="BF"/>
+                  <w:sz w:val="22"/>
+                  <w:szCs w:val="20"/>
+                </w:rPr>
+              </w:pPr>
+              <w:r>
+                <w:rPr>
+                  <w:rFonts w:ascii="SamsungOne 400" w:hAnsi="SamsungOne 400" w:cs="Times New Roman"/>
+                  <w:noProof/>
+                  <w:color w:val="000000" w:themeColor="text1" w:themeShade="BF"/>
+                  <w:sz w:val="22"/>
+                  <w:szCs w:val="20"/>
+                  <w:lang w:eastAsia="en-US"/>
+                </w:rPr>
+                <w:drawing>
+                  <wp:inline distT="0" distB="0" distL="0" distR="0" wp14:anchorId="64B3541D" wp14:editId="574B06C4">
+                    <wp:extent cx="4410075" cy="3450471"/>
+                    <wp:effectExtent l="0" t="0" r="0" b="0"/>
+                    <wp:docPr id="30" name="Picture 30"/>
+                    <wp:cNvGraphicFramePr>
+                      <a:graphicFrameLocks xmlns:a="http://schemas.openxmlformats.org/drawingml/2006/main" noChangeAspect="1"/>
+                    </wp:cNvGraphicFramePr>
+                    <a:graphic xmlns:a="http://schemas.openxmlformats.org/drawingml/2006/main">
+                      <a:graphicData uri="http://schemas.openxmlformats.org/drawingml/2006/picture">
+                        <pic:pic xmlns:pic="http://schemas.openxmlformats.org/drawingml/2006/picture">
+                          <pic:nvPicPr>
+                            <pic:cNvPr id="30" name="iter5.PNG"/>
+                            <pic:cNvPicPr/>
+                          </pic:nvPicPr>
+                          <pic:blipFill>
+                            <a:blip r:embed="rId24">
+                              <a:extLst>
+                                <a:ext uri="{28A0092B-C50C-407E-A947-70E740481C1C}">
+                                  <a14:useLocalDpi xmlns:a14="http://schemas.microsoft.com/office/drawing/2010/main" val="0"/>
+                                </a:ext>
+                              </a:extLst>
+                            </a:blip>
+                            <a:stretch>
+                              <a:fillRect/>
+                            </a:stretch>
+                          </pic:blipFill>
+                          <pic:spPr>
+                            <a:xfrm>
+                              <a:off x="0" y="0"/>
+                              <a:ext cx="4417761" cy="3456485"/>
+                            </a:xfrm>
+                            <a:prstGeom prst="rect">
+                              <a:avLst/>
+                            </a:prstGeom>
+                          </pic:spPr>
+                        </pic:pic>
+                      </a:graphicData>
+                    </a:graphic>
+                  </wp:inline>
+                </w:drawing>
+              </w:r>
+            </w:p>
+            <w:p>
+              <w:pPr>
+                <w:widowControl/>
+                <w:ind w:leftChars="213" w:left="427" w:hanging="1"/>
+                <w:jc w:val="center"/>
+                <w:rPr>
+                  <w:rFonts w:ascii="SamsungOne 400" w:hAnsi="SamsungOne 400" w:cs="Times New Roman"/>
+                  <w:color w:val="000000" w:themeColor="text1" w:themeShade="BF"/>
+                  <w:sz w:val="22"/>
+                  <w:szCs w:val="20"/>
+                </w:rPr>
+              </w:pPr>
+              <w:r>
+                <w:rPr>
+                  <w:noProof/>
+                  <w:lang w:eastAsia="en-US"/>
+                </w:rPr>
+                <w:drawing>
+                  <wp:inline distT="0" distB="0" distL="0" distR="0" wp14:anchorId="50779AC4" wp14:editId="42E77909">
+                    <wp:extent cx="4457700" cy="3521810"/>
+                    <wp:effectExtent l="0" t="0" r="0" b="2540"/>
+                    <wp:docPr id="31" name="Picture 31"/>
+                    <wp:cNvGraphicFramePr>
+                      <a:graphicFrameLocks xmlns:a="http://schemas.openxmlformats.org/drawingml/2006/main" noChangeAspect="1"/>
+                    </wp:cNvGraphicFramePr>
+                    <a:graphic xmlns:a="http://schemas.openxmlformats.org/drawingml/2006/main">
+                      <a:graphicData uri="http://schemas.openxmlformats.org/drawingml/2006/picture">
+                        <pic:pic xmlns:pic="http://schemas.openxmlformats.org/drawingml/2006/picture">
+                          <pic:nvPicPr>
+                            <pic:cNvPr id="1" name=""/>
+                            <pic:cNvPicPr/>
+                          </pic:nvPicPr>
+                          <pic:blipFill>
+                            <a:blip r:embed="rId25"/>
+                            <a:stretch>
+                              <a:fillRect/>
+                            </a:stretch>
+                          </pic:blipFill>
+                          <pic:spPr>
+                            <a:xfrm>
+                              <a:off x="0" y="0"/>
+                              <a:ext cx="4469646" cy="3531248"/>
+                            </a:xfrm>
+                            <a:prstGeom prst="rect">
+                              <a:avLst/>
+                            </a:prstGeom>
+                          </pic:spPr>
+                        </pic:pic>
+                      </a:graphicData>
+                    </a:graphic>
+                  </wp:inline>
+                </w:drawing>
               </w:r>
             </w:p>
             <w:p>
@@ -8090,15 +10126,84 @@
             <w:p>
               <w:pPr>
                 <w:widowControl/>
-                <w:ind w:leftChars="213" w:left="427" w:hanging="1"/>
+                <w:ind w:left="426"/>
                 <w:jc w:val="left"/>
                 <w:rPr>
                   <w:rFonts w:ascii="SamsungOne 400" w:hAnsi="SamsungOne 400" w:cs="Times New Roman"/>
-                  <w:color w:val="000000" w:themeColor="text1" w:themeShade="BF"/>
-                  <w:sz w:val="22"/>
-                  <w:szCs w:val="20"/>
-                </w:rPr>
-              </w:pPr>
+                  <w:b/>
+                  <w:color w:val="000000" w:themeColor="text1" w:themeShade="BF"/>
+                  <w:sz w:val="22"/>
+                  <w:szCs w:val="20"/>
+                </w:rPr>
+              </w:pPr>
+              <w:r>
+                <w:rPr>
+                  <w:rFonts w:ascii="SamsungOne 400" w:hAnsi="SamsungOne 400" w:cs="Times New Roman"/>
+                  <w:b/>
+                  <w:color w:val="000000" w:themeColor="text1" w:themeShade="BF"/>
+                  <w:sz w:val="22"/>
+                  <w:szCs w:val="20"/>
+                </w:rPr>
+                <w:t>Test our model with test data:</w:t>
+              </w:r>
+            </w:p>
+            <w:p>
+              <w:pPr>
+                <w:widowControl/>
+                <w:ind w:left="426"/>
+                <w:jc w:val="left"/>
+                <w:rPr>
+                  <w:rFonts w:ascii="Georgia" w:hAnsi="Georgia"/>
+                  <w:b/>
+                  <w:bCs/>
+                  <w:color w:val="444444"/>
+                  <w:sz w:val="27"/>
+                  <w:szCs w:val="27"/>
+                  <w:bdr w:val="none" w:sz="0" w:space="0" w:color="auto" w:frame="1"/>
+                  <w:shd w:val="clear" w:color="auto" w:fill="FFFFFF"/>
+                </w:rPr>
+              </w:pPr>
+              <w:r>
+                <w:rPr>
+                  <w:rFonts w:ascii="SamsungOne 400" w:hAnsi="SamsungOne 400" w:cs="Times New Roman"/>
+                  <w:bCs/>
+                  <w:color w:val="000000" w:themeColor="text1" w:themeShade="BF"/>
+                  <w:sz w:val="22"/>
+                  <w:szCs w:val="20"/>
+                </w:rPr>
+                <w:t xml:space="preserve">Our dataset contains a test folder and in a test.csv file, we have the details related to the image path and their respective class labels. We extract the image path and labels using pandas. Then to predict the model, we have to resize our images to 30 X30 pixels and make a numpy array </w:t>
+              </w:r>
+              <w:r>
+                <w:rPr>
+                  <w:rFonts w:ascii="SamsungOne 400" w:hAnsi="SamsungOne 400" w:cs="Times New Roman"/>
+                  <w:bCs/>
+                  <w:color w:val="000000" w:themeColor="text1" w:themeShade="BF"/>
+                  <w:sz w:val="22"/>
+                  <w:szCs w:val="20"/>
+                </w:rPr>
+                <w:lastRenderedPageBreak/>
+                <w:t>containing all image data. From the sklearn. metrices, we imported the accuracy_score and observed how our model predicted the a</w:t>
+              </w:r>
+              <w:r>
+                <w:rPr>
+                  <w:rFonts w:ascii="SamsungOne 400" w:hAnsi="SamsungOne 400" w:cs="Times New Roman"/>
+                  <w:bCs/>
+                  <w:color w:val="000000" w:themeColor="text1" w:themeShade="BF"/>
+                  <w:sz w:val="22"/>
+                  <w:szCs w:val="20"/>
+                </w:rPr>
+                <w:t>ctual labels. We achieved a 98% a</w:t>
+              </w:r>
+              <w:r>
+                <w:rPr>
+                  <w:rFonts w:ascii="SamsungOne 400" w:hAnsi="SamsungOne 400" w:cs="Times New Roman"/>
+                  <w:bCs/>
+                  <w:color w:val="000000" w:themeColor="text1" w:themeShade="BF"/>
+                  <w:sz w:val="22"/>
+                  <w:szCs w:val="20"/>
+                </w:rPr>
+                <w:t xml:space="preserve">ccuracy in this </w:t>
+              </w:r>
             </w:p>
             <w:p>
               <w:pPr>
@@ -8107,11 +10212,32 @@
                 <w:jc w:val="left"/>
                 <w:rPr>
                   <w:rFonts w:ascii="SamsungOne 400" w:hAnsi="SamsungOne 400" w:cs="Times New Roman"/>
-                  <w:color w:val="000000" w:themeColor="text1" w:themeShade="BF"/>
-                  <w:sz w:val="22"/>
-                  <w:szCs w:val="20"/>
-                </w:rPr>
-              </w:pPr>
+                  <w:bCs/>
+                  <w:color w:val="000000" w:themeColor="text1" w:themeShade="BF"/>
+                  <w:sz w:val="22"/>
+                  <w:szCs w:val="20"/>
+                </w:rPr>
+              </w:pPr>
+              <w:r>
+                <w:rPr>
+                  <w:rFonts w:ascii="SamsungOne 400" w:hAnsi="SamsungOne 400" w:cs="Times New Roman"/>
+                  <w:bCs/>
+                  <w:color w:val="000000" w:themeColor="text1" w:themeShade="BF"/>
+                  <w:sz w:val="22"/>
+                  <w:szCs w:val="20"/>
+                </w:rPr>
+                <w:t>M</w:t>
+              </w:r>
+              <w:r>
+                <w:rPr>
+                  <w:rFonts w:ascii="SamsungOne 400" w:hAnsi="SamsungOne 400" w:cs="Times New Roman"/>
+                  <w:bCs/>
+                  <w:color w:val="000000" w:themeColor="text1" w:themeShade="BF"/>
+                  <w:sz w:val="22"/>
+                  <w:szCs w:val="20"/>
+                </w:rPr>
+                <w:t>odel.</w:t>
+              </w:r>
             </w:p>
             <w:p>
               <w:pPr>
@@ -8120,6 +10246,7 @@
                 <w:jc w:val="left"/>
                 <w:rPr>
                   <w:rFonts w:ascii="SamsungOne 400" w:hAnsi="SamsungOne 400" w:cs="Times New Roman"/>
+                  <w:bCs/>
                   <w:color w:val="000000" w:themeColor="text1" w:themeShade="BF"/>
                   <w:sz w:val="22"/>
                   <w:szCs w:val="20"/>
@@ -8133,6 +10260,7 @@
                 <w:jc w:val="left"/>
                 <w:rPr>
                   <w:rFonts w:ascii="SamsungOne 400" w:hAnsi="SamsungOne 400" w:cs="Times New Roman"/>
+                  <w:bCs/>
                   <w:color w:val="000000" w:themeColor="text1" w:themeShade="BF"/>
                   <w:sz w:val="22"/>
                   <w:szCs w:val="20"/>
@@ -8146,6 +10274,7 @@
                 <w:jc w:val="left"/>
                 <w:rPr>
                   <w:rFonts w:ascii="SamsungOne 400" w:hAnsi="SamsungOne 400" w:cs="Times New Roman"/>
+                  <w:bCs/>
                   <w:color w:val="000000" w:themeColor="text1" w:themeShade="BF"/>
                   <w:sz w:val="22"/>
                   <w:szCs w:val="20"/>
@@ -8159,6 +10288,893 @@
                 <w:jc w:val="left"/>
                 <w:rPr>
                   <w:rFonts w:ascii="SamsungOne 400" w:hAnsi="SamsungOne 400" w:cs="Times New Roman"/>
+                  <w:color w:val="000000" w:themeColor="text1" w:themeShade="BF"/>
+                  <w:sz w:val="22"/>
+                  <w:szCs w:val="20"/>
+                </w:rPr>
+              </w:pPr>
+              <w:r>
+                <w:rPr>
+                  <w:rFonts w:ascii="SamsungOne 400" w:hAnsi="SamsungOne 400" w:cs="Times New Roman"/>
+                  <w:noProof/>
+                  <w:color w:val="000000" w:themeColor="text1" w:themeShade="BF"/>
+                  <w:sz w:val="22"/>
+                  <w:szCs w:val="20"/>
+                  <w:lang w:eastAsia="en-US"/>
+                </w:rPr>
+                <w:drawing>
+                  <wp:inline distT="0" distB="0" distL="0" distR="0" wp14:anchorId="544F5BC1" wp14:editId="03C06A6D">
+                    <wp:extent cx="5248275" cy="800100"/>
+                    <wp:effectExtent l="0" t="0" r="9525" b="0"/>
+                    <wp:docPr id="20" name="Picture 20"/>
+                    <wp:cNvGraphicFramePr>
+                      <a:graphicFrameLocks xmlns:a="http://schemas.openxmlformats.org/drawingml/2006/main" noChangeAspect="1"/>
+                    </wp:cNvGraphicFramePr>
+                    <a:graphic xmlns:a="http://schemas.openxmlformats.org/drawingml/2006/main">
+                      <a:graphicData uri="http://schemas.openxmlformats.org/drawingml/2006/picture">
+                        <pic:pic xmlns:pic="http://schemas.openxmlformats.org/drawingml/2006/picture">
+                          <pic:nvPicPr>
+                            <pic:cNvPr id="20" name="t8.PNG"/>
+                            <pic:cNvPicPr/>
+                          </pic:nvPicPr>
+                          <pic:blipFill>
+                            <a:blip r:embed="rId26">
+                              <a:extLst>
+                                <a:ext uri="{28A0092B-C50C-407E-A947-70E740481C1C}">
+                                  <a14:useLocalDpi xmlns:a14="http://schemas.microsoft.com/office/drawing/2010/main" val="0"/>
+                                </a:ext>
+                              </a:extLst>
+                            </a:blip>
+                            <a:stretch>
+                              <a:fillRect/>
+                            </a:stretch>
+                          </pic:blipFill>
+                          <pic:spPr>
+                            <a:xfrm>
+                              <a:off x="0" y="0"/>
+                              <a:ext cx="5249010" cy="800212"/>
+                            </a:xfrm>
+                            <a:prstGeom prst="rect">
+                              <a:avLst/>
+                            </a:prstGeom>
+                          </pic:spPr>
+                        </pic:pic>
+                      </a:graphicData>
+                    </a:graphic>
+                  </wp:inline>
+                </w:drawing>
+              </w:r>
+            </w:p>
+            <w:p>
+              <w:pPr>
+                <w:widowControl/>
+                <w:ind w:leftChars="213" w:left="427" w:hanging="1"/>
+                <w:jc w:val="left"/>
+                <w:rPr>
+                  <w:rFonts w:ascii="SamsungOne 400" w:hAnsi="SamsungOne 400" w:cs="Times New Roman"/>
+                  <w:b/>
+                  <w:color w:val="000000" w:themeColor="text1" w:themeShade="BF"/>
+                  <w:sz w:val="22"/>
+                  <w:szCs w:val="20"/>
+                </w:rPr>
+              </w:pPr>
+            </w:p>
+            <w:p>
+              <w:pPr>
+                <w:widowControl/>
+                <w:jc w:val="left"/>
+                <w:rPr>
+                  <w:rFonts w:ascii="SamsungOne 400" w:hAnsi="SamsungOne 400" w:cs="Times New Roman"/>
+                  <w:b/>
+                  <w:color w:val="000000" w:themeColor="text1" w:themeShade="BF"/>
+                  <w:sz w:val="22"/>
+                  <w:szCs w:val="20"/>
+                </w:rPr>
+              </w:pPr>
+            </w:p>
+            <w:p>
+              <w:pPr>
+                <w:widowControl/>
+                <w:ind w:leftChars="213" w:left="427" w:hanging="1"/>
+                <w:jc w:val="left"/>
+                <w:rPr>
+                  <w:rFonts w:ascii="SamsungOne 400" w:hAnsi="SamsungOne 400" w:cs="Times New Roman"/>
+                  <w:b/>
+                  <w:color w:val="000000" w:themeColor="text1" w:themeShade="BF"/>
+                  <w:sz w:val="22"/>
+                  <w:szCs w:val="20"/>
+                </w:rPr>
+              </w:pPr>
+              <w:r>
+                <w:rPr>
+                  <w:rFonts w:ascii="SamsungOne 400" w:hAnsi="SamsungOne 400" w:cs="Times New Roman"/>
+                  <w:b/>
+                  <w:color w:val="000000" w:themeColor="text1" w:themeShade="BF"/>
+                  <w:sz w:val="22"/>
+                  <w:szCs w:val="20"/>
+                </w:rPr>
+                <w:t>Confusion Matrix:</w:t>
+              </w:r>
+            </w:p>
+            <w:p>
+              <w:pPr>
+                <w:widowControl/>
+                <w:ind w:leftChars="213" w:left="427" w:hanging="1"/>
+                <w:jc w:val="left"/>
+                <w:rPr>
+                  <w:rFonts w:ascii="SamsungOne 400" w:hAnsi="SamsungOne 400" w:cs="Times New Roman"/>
+                  <w:color w:val="000000" w:themeColor="text1" w:themeShade="BF"/>
+                  <w:sz w:val="22"/>
+                  <w:szCs w:val="20"/>
+                </w:rPr>
+              </w:pPr>
+              <w:r>
+                <w:rPr>
+                  <w:rFonts w:ascii="SamsungOne 400" w:hAnsi="SamsungOne 400" w:cs="Times New Roman"/>
+                  <w:color w:val="000000" w:themeColor="text1" w:themeShade="BF"/>
+                  <w:sz w:val="22"/>
+                  <w:szCs w:val="20"/>
+                </w:rPr>
+                <w:t>We have also generated the confusion matrix, and display it seaborn. Heatmap</w:t>
+              </w:r>
+              <w:r>
+                <w:rPr>
+                  <w:rFonts w:ascii="SamsungOne 400" w:hAnsi="SamsungOne 400" w:cs="Times New Roman"/>
+                  <w:color w:val="000000" w:themeColor="text1" w:themeShade="BF"/>
+                  <w:sz w:val="22"/>
+                  <w:szCs w:val="20"/>
+                </w:rPr>
+                <w:t>. The generated confusion matrix is as follow</w:t>
+              </w:r>
+              <w:r>
+                <w:rPr>
+                  <w:rFonts w:ascii="SamsungOne 400" w:hAnsi="SamsungOne 400" w:cs="Times New Roman"/>
+                  <w:color w:val="000000" w:themeColor="text1" w:themeShade="BF"/>
+                  <w:sz w:val="22"/>
+                  <w:szCs w:val="20"/>
+                </w:rPr>
+                <w:t>:</w:t>
+              </w:r>
+            </w:p>
+            <w:p>
+              <w:pPr>
+                <w:widowControl/>
+                <w:ind w:leftChars="213" w:left="427" w:hanging="1"/>
+                <w:jc w:val="left"/>
+                <w:rPr>
+                  <w:rFonts w:ascii="SamsungOne 400" w:hAnsi="SamsungOne 400" w:cs="Times New Roman"/>
+                  <w:color w:val="000000" w:themeColor="text1" w:themeShade="BF"/>
+                  <w:sz w:val="22"/>
+                  <w:szCs w:val="20"/>
+                </w:rPr>
+              </w:pPr>
+            </w:p>
+            <w:p>
+              <w:pPr>
+                <w:widowControl/>
+                <w:ind w:leftChars="213" w:left="427" w:hanging="1"/>
+                <w:jc w:val="left"/>
+                <w:rPr>
+                  <w:rFonts w:ascii="SamsungOne 400" w:hAnsi="SamsungOne 400" w:cs="Times New Roman"/>
+                  <w:color w:val="000000" w:themeColor="text1" w:themeShade="BF"/>
+                  <w:sz w:val="22"/>
+                  <w:szCs w:val="20"/>
+                </w:rPr>
+              </w:pPr>
+            </w:p>
+            <w:p>
+              <w:pPr>
+                <w:widowControl/>
+                <w:ind w:leftChars="213" w:left="427" w:hanging="1"/>
+                <w:jc w:val="left"/>
+                <w:rPr>
+                  <w:rFonts w:ascii="SamsungOne 400" w:hAnsi="SamsungOne 400" w:cs="Times New Roman"/>
+                  <w:color w:val="000000" w:themeColor="text1" w:themeShade="BF"/>
+                  <w:sz w:val="22"/>
+                  <w:szCs w:val="20"/>
+                </w:rPr>
+              </w:pPr>
+            </w:p>
+            <w:p>
+              <w:pPr>
+                <w:widowControl/>
+                <w:ind w:leftChars="213" w:left="427" w:hanging="1"/>
+                <w:jc w:val="left"/>
+                <w:rPr>
+                  <w:rFonts w:ascii="SamsungOne 400" w:hAnsi="SamsungOne 400" w:cs="Times New Roman"/>
+                  <w:color w:val="000000" w:themeColor="text1" w:themeShade="BF"/>
+                  <w:sz w:val="22"/>
+                  <w:szCs w:val="20"/>
+                </w:rPr>
+              </w:pPr>
+              <w:r>
+                <w:rPr>
+                  <w:rFonts w:ascii="SamsungOne 400" w:hAnsi="SamsungOne 400" w:cs="Times New Roman"/>
+                  <w:noProof/>
+                  <w:color w:val="000000" w:themeColor="text1" w:themeShade="BF"/>
+                  <w:sz w:val="22"/>
+                  <w:szCs w:val="20"/>
+                  <w:lang w:eastAsia="en-US"/>
+                </w:rPr>
+                <w:drawing>
+                  <wp:inline distT="0" distB="0" distL="0" distR="0" wp14:anchorId="3D8520A2" wp14:editId="3091E823">
+                    <wp:extent cx="5114925" cy="4820285"/>
+                    <wp:effectExtent l="0" t="0" r="9525" b="0"/>
+                    <wp:docPr id="21" name="Picture 21"/>
+                    <wp:cNvGraphicFramePr>
+                      <a:graphicFrameLocks xmlns:a="http://schemas.openxmlformats.org/drawingml/2006/main" noChangeAspect="1"/>
+                    </wp:cNvGraphicFramePr>
+                    <a:graphic xmlns:a="http://schemas.openxmlformats.org/drawingml/2006/main">
+                      <a:graphicData uri="http://schemas.openxmlformats.org/drawingml/2006/picture">
+                        <pic:pic xmlns:pic="http://schemas.openxmlformats.org/drawingml/2006/picture">
+                          <pic:nvPicPr>
+                            <pic:cNvPr id="21" name="cm.PNG"/>
+                            <pic:cNvPicPr/>
+                          </pic:nvPicPr>
+                          <pic:blipFill>
+                            <a:blip r:embed="rId27">
+                              <a:extLst>
+                                <a:ext uri="{28A0092B-C50C-407E-A947-70E740481C1C}">
+                                  <a14:useLocalDpi xmlns:a14="http://schemas.microsoft.com/office/drawing/2010/main" val="0"/>
+                                </a:ext>
+                              </a:extLst>
+                            </a:blip>
+                            <a:stretch>
+                              <a:fillRect/>
+                            </a:stretch>
+                          </pic:blipFill>
+                          <pic:spPr>
+                            <a:xfrm>
+                              <a:off x="0" y="0"/>
+                              <a:ext cx="5114965" cy="4820323"/>
+                            </a:xfrm>
+                            <a:prstGeom prst="rect">
+                              <a:avLst/>
+                            </a:prstGeom>
+                          </pic:spPr>
+                        </pic:pic>
+                      </a:graphicData>
+                    </a:graphic>
+                  </wp:inline>
+                </w:drawing>
+              </w:r>
+            </w:p>
+            <w:p>
+              <w:pPr>
+                <w:widowControl/>
+                <w:ind w:leftChars="213" w:left="427" w:hanging="1"/>
+                <w:jc w:val="left"/>
+                <w:rPr>
+                  <w:rFonts w:ascii="SamsungOne 400" w:hAnsi="SamsungOne 400" w:cs="Times New Roman"/>
+                  <w:b/>
+                  <w:color w:val="000000" w:themeColor="text1" w:themeShade="BF"/>
+                  <w:sz w:val="22"/>
+                  <w:szCs w:val="20"/>
+                </w:rPr>
+              </w:pPr>
+            </w:p>
+            <w:p>
+              <w:pPr>
+                <w:widowControl/>
+                <w:ind w:leftChars="213" w:left="427" w:hanging="1"/>
+                <w:jc w:val="left"/>
+                <w:rPr>
+                  <w:rFonts w:ascii="SamsungOne 400" w:hAnsi="SamsungOne 400" w:cs="Times New Roman"/>
+                  <w:b/>
+                  <w:color w:val="000000" w:themeColor="text1" w:themeShade="BF"/>
+                  <w:sz w:val="22"/>
+                  <w:szCs w:val="20"/>
+                </w:rPr>
+              </w:pPr>
+            </w:p>
+            <w:p>
+              <w:pPr>
+                <w:widowControl/>
+                <w:ind w:leftChars="213" w:left="427" w:hanging="1"/>
+                <w:jc w:val="left"/>
+                <w:rPr>
+                  <w:rFonts w:ascii="SamsungOne 400" w:hAnsi="SamsungOne 400" w:cs="Times New Roman"/>
+                  <w:b/>
+                  <w:color w:val="000000" w:themeColor="text1" w:themeShade="BF"/>
+                  <w:sz w:val="22"/>
+                  <w:szCs w:val="20"/>
+                </w:rPr>
+              </w:pPr>
+            </w:p>
+            <w:p>
+              <w:pPr>
+                <w:widowControl/>
+                <w:ind w:leftChars="213" w:left="427" w:hanging="1"/>
+                <w:jc w:val="left"/>
+                <w:rPr>
+                  <w:rFonts w:ascii="SamsungOne 400" w:hAnsi="SamsungOne 400" w:cs="Times New Roman"/>
+                  <w:b/>
+                  <w:color w:val="000000" w:themeColor="text1" w:themeShade="BF"/>
+                  <w:sz w:val="22"/>
+                  <w:szCs w:val="20"/>
+                </w:rPr>
+              </w:pPr>
+            </w:p>
+            <w:p>
+              <w:pPr>
+                <w:widowControl/>
+                <w:ind w:leftChars="213" w:left="427" w:hanging="1"/>
+                <w:jc w:val="left"/>
+                <w:rPr>
+                  <w:rFonts w:ascii="SamsungOne 400" w:hAnsi="SamsungOne 400" w:cs="Times New Roman"/>
+                  <w:b/>
+                  <w:color w:val="000000" w:themeColor="text1" w:themeShade="BF"/>
+                  <w:sz w:val="22"/>
+                  <w:szCs w:val="20"/>
+                </w:rPr>
+              </w:pPr>
+            </w:p>
+            <w:p>
+              <w:pPr>
+                <w:widowControl/>
+                <w:jc w:val="left"/>
+                <w:rPr>
+                  <w:rFonts w:ascii="SamsungOne 400" w:hAnsi="SamsungOne 400" w:cs="Times New Roman"/>
+                  <w:b/>
+                  <w:color w:val="000000" w:themeColor="text1" w:themeShade="BF"/>
+                  <w:sz w:val="22"/>
+                  <w:szCs w:val="20"/>
+                </w:rPr>
+              </w:pPr>
+            </w:p>
+            <w:p>
+              <w:pPr>
+                <w:widowControl/>
+                <w:ind w:leftChars="213" w:left="427" w:hanging="1"/>
+                <w:jc w:val="left"/>
+                <w:rPr>
+                  <w:rFonts w:ascii="SamsungOne 400" w:hAnsi="SamsungOne 400" w:cs="Times New Roman"/>
+                  <w:b/>
+                  <w:color w:val="000000" w:themeColor="text1" w:themeShade="BF"/>
+                  <w:sz w:val="22"/>
+                  <w:szCs w:val="20"/>
+                </w:rPr>
+              </w:pPr>
+              <w:r>
+                <w:rPr>
+                  <w:rFonts w:ascii="SamsungOne 400" w:hAnsi="SamsungOne 400" w:cs="Times New Roman"/>
+                  <w:b/>
+                  <w:color w:val="000000" w:themeColor="text1" w:themeShade="BF"/>
+                  <w:sz w:val="22"/>
+                  <w:szCs w:val="20"/>
+                </w:rPr>
+                <w:t>Classification Report:</w:t>
+              </w:r>
+            </w:p>
+            <w:p>
+              <w:pPr>
+                <w:widowControl/>
+                <w:ind w:leftChars="213" w:left="427" w:hanging="1"/>
+                <w:jc w:val="left"/>
+                <w:rPr>
+                  <w:rFonts w:ascii="SamsungOne 400" w:hAnsi="SamsungOne 400" w:cs="Times New Roman"/>
+                  <w:color w:val="000000" w:themeColor="text1" w:themeShade="BF"/>
+                  <w:sz w:val="22"/>
+                  <w:szCs w:val="20"/>
+                </w:rPr>
+              </w:pPr>
+              <w:r>
+                <w:rPr>
+                  <w:rFonts w:ascii="SamsungOne 400" w:hAnsi="SamsungOne 400" w:cs="Times New Roman"/>
+                  <w:color w:val="000000" w:themeColor="text1" w:themeShade="BF"/>
+                  <w:sz w:val="22"/>
+                  <w:szCs w:val="20"/>
+                </w:rPr>
+                <w:t>Listed below are the precision, recall and F1 scores for the original set of test images.</w:t>
+              </w:r>
+            </w:p>
+            <w:p>
+              <w:pPr>
+                <w:widowControl/>
+                <w:ind w:leftChars="213" w:left="427" w:hanging="1"/>
+                <w:jc w:val="center"/>
+                <w:rPr>
+                  <w:rFonts w:ascii="SamsungOne 400" w:hAnsi="SamsungOne 400" w:cs="Times New Roman"/>
+                  <w:color w:val="000000" w:themeColor="text1" w:themeShade="BF"/>
+                  <w:sz w:val="22"/>
+                  <w:szCs w:val="20"/>
+                </w:rPr>
+              </w:pPr>
+              <w:r>
+                <w:rPr>
+                  <w:rFonts w:ascii="SamsungOne 400" w:hAnsi="SamsungOne 400" w:cs="Times New Roman"/>
+                  <w:noProof/>
+                  <w:color w:val="000000" w:themeColor="text1" w:themeShade="BF"/>
+                  <w:sz w:val="22"/>
+                  <w:szCs w:val="20"/>
+                  <w:lang w:eastAsia="en-US"/>
+                </w:rPr>
+                <w:drawing>
+                  <wp:inline distT="0" distB="0" distL="0" distR="0" wp14:anchorId="2D335D98" wp14:editId="7D87756A">
+                    <wp:extent cx="2473108" cy="4457700"/>
+                    <wp:effectExtent l="0" t="0" r="3810" b="0"/>
+                    <wp:docPr id="22" name="Picture 22"/>
+                    <wp:cNvGraphicFramePr>
+                      <a:graphicFrameLocks xmlns:a="http://schemas.openxmlformats.org/drawingml/2006/main" noChangeAspect="1"/>
+                    </wp:cNvGraphicFramePr>
+                    <a:graphic xmlns:a="http://schemas.openxmlformats.org/drawingml/2006/main">
+                      <a:graphicData uri="http://schemas.openxmlformats.org/drawingml/2006/picture">
+                        <pic:pic xmlns:pic="http://schemas.openxmlformats.org/drawingml/2006/picture">
+                          <pic:nvPicPr>
+                            <pic:cNvPr id="22" name="cr.PNG"/>
+                            <pic:cNvPicPr/>
+                          </pic:nvPicPr>
+                          <pic:blipFill>
+                            <a:blip r:embed="rId28">
+                              <a:extLst>
+                                <a:ext uri="{28A0092B-C50C-407E-A947-70E740481C1C}">
+                                  <a14:useLocalDpi xmlns:a14="http://schemas.microsoft.com/office/drawing/2010/main" val="0"/>
+                                </a:ext>
+                              </a:extLst>
+                            </a:blip>
+                            <a:stretch>
+                              <a:fillRect/>
+                            </a:stretch>
+                          </pic:blipFill>
+                          <pic:spPr>
+                            <a:xfrm>
+                              <a:off x="0" y="0"/>
+                              <a:ext cx="2477475" cy="4465571"/>
+                            </a:xfrm>
+                            <a:prstGeom prst="rect">
+                              <a:avLst/>
+                            </a:prstGeom>
+                          </pic:spPr>
+                        </pic:pic>
+                      </a:graphicData>
+                    </a:graphic>
+                  </wp:inline>
+                </w:drawing>
+              </w:r>
+            </w:p>
+            <w:p>
+              <w:pPr>
+                <w:widowControl/>
+                <w:ind w:leftChars="213" w:left="427" w:hanging="1"/>
+                <w:rPr>
+                  <w:rFonts w:ascii="SamsungOne 400" w:hAnsi="SamsungOne 400" w:cs="Times New Roman"/>
+                  <w:b/>
+                  <w:color w:val="000000" w:themeColor="text1" w:themeShade="BF"/>
+                  <w:sz w:val="22"/>
+                  <w:szCs w:val="20"/>
+                </w:rPr>
+              </w:pPr>
+              <w:r>
+                <w:rPr>
+                  <w:rFonts w:ascii="SamsungOne 400" w:hAnsi="SamsungOne 400" w:cs="Times New Roman"/>
+                  <w:b/>
+                  <w:color w:val="000000" w:themeColor="text1" w:themeShade="BF"/>
+                  <w:sz w:val="22"/>
+                  <w:szCs w:val="20"/>
+                </w:rPr>
+                <w:t>Predictions On Test Data</w:t>
+              </w:r>
+              <w:r>
+                <w:rPr>
+                  <w:rFonts w:ascii="SamsungOne 400" w:hAnsi="SamsungOne 400" w:cs="Times New Roman"/>
+                  <w:b/>
+                  <w:color w:val="000000" w:themeColor="text1" w:themeShade="BF"/>
+                  <w:sz w:val="22"/>
+                  <w:szCs w:val="20"/>
+                </w:rPr>
+                <w:t>:</w:t>
+              </w:r>
+            </w:p>
+            <w:p>
+              <w:pPr>
+                <w:widowControl/>
+                <w:ind w:leftChars="213" w:left="427" w:hanging="1"/>
+                <w:rPr>
+                  <w:rFonts w:ascii="SamsungOne 400" w:hAnsi="SamsungOne 400" w:cs="Times New Roman"/>
+                  <w:color w:val="000000" w:themeColor="text1" w:themeShade="BF"/>
+                  <w:sz w:val="22"/>
+                  <w:szCs w:val="20"/>
+                </w:rPr>
+              </w:pPr>
+              <w:r>
+                <w:rPr>
+                  <w:rFonts w:ascii="SamsungOne 400" w:hAnsi="SamsungOne 400" w:cs="Times New Roman"/>
+                  <w:color w:val="000000" w:themeColor="text1" w:themeShade="BF"/>
+                  <w:sz w:val="22"/>
+                  <w:szCs w:val="20"/>
+                </w:rPr>
+                <w:t xml:space="preserve">We have also done predictions on the test data and compare it with actual data. It gives us </w:t>
+              </w:r>
+            </w:p>
+            <w:p>
+              <w:pPr>
+                <w:widowControl/>
+                <w:ind w:leftChars="213" w:left="427" w:hanging="1"/>
+                <w:rPr>
+                  <w:rFonts w:ascii="SamsungOne 400" w:hAnsi="SamsungOne 400" w:cs="Times New Roman"/>
+                  <w:color w:val="000000" w:themeColor="text1" w:themeShade="BF"/>
+                  <w:sz w:val="22"/>
+                  <w:szCs w:val="20"/>
+                </w:rPr>
+              </w:pPr>
+              <w:r>
+                <w:rPr>
+                  <w:rFonts w:ascii="SamsungOne 400" w:hAnsi="SamsungOne 400" w:cs="Times New Roman"/>
+                  <w:color w:val="000000" w:themeColor="text1" w:themeShade="BF"/>
+                  <w:sz w:val="22"/>
+                  <w:szCs w:val="20"/>
+                </w:rPr>
+                <w:t xml:space="preserve">100 percent </w:t>
+              </w:r>
+              <w:r>
+                <w:rPr>
+                  <w:rFonts w:ascii="SamsungOne 400" w:hAnsi="SamsungOne 400" w:cs="Times New Roman"/>
+                  <w:color w:val="000000" w:themeColor="text1" w:themeShade="BF"/>
+                  <w:sz w:val="22"/>
+                  <w:szCs w:val="20"/>
+                </w:rPr>
+                <w:t>accuracy.</w:t>
+              </w:r>
+              <w:r>
+                <w:rPr>
+                  <w:rFonts w:ascii="SamsungOne 400" w:hAnsi="SamsungOne 400" w:cs="Times New Roman"/>
+                  <w:color w:val="000000" w:themeColor="text1" w:themeShade="BF"/>
+                  <w:sz w:val="22"/>
+                  <w:szCs w:val="20"/>
+                </w:rPr>
+                <w:t xml:space="preserve"> For this we have selected 28 images, and he predict all of them correct.</w:t>
+              </w:r>
+            </w:p>
+            <w:p>
+              <w:pPr>
+                <w:widowControl/>
+                <w:ind w:leftChars="213" w:left="427" w:hanging="1"/>
+                <w:jc w:val="center"/>
+                <w:rPr>
+                  <w:rFonts w:ascii="SamsungOne 400" w:hAnsi="SamsungOne 400" w:cs="Times New Roman"/>
+                  <w:color w:val="000000" w:themeColor="text1" w:themeShade="BF"/>
+                  <w:sz w:val="22"/>
+                  <w:szCs w:val="20"/>
+                </w:rPr>
+              </w:pPr>
+              <w:r>
+                <w:rPr>
+                  <w:noProof/>
+                  <w:lang w:eastAsia="en-US"/>
+                </w:rPr>
+                <w:drawing>
+                  <wp:inline distT="0" distB="0" distL="0" distR="0" wp14:anchorId="3432266A" wp14:editId="74B248F5">
+                    <wp:extent cx="4267200" cy="2833295"/>
+                    <wp:effectExtent l="0" t="0" r="0" b="5715"/>
+                    <wp:docPr id="33" name="Picture 33"/>
+                    <wp:cNvGraphicFramePr>
+                      <a:graphicFrameLocks xmlns:a="http://schemas.openxmlformats.org/drawingml/2006/main" noChangeAspect="1"/>
+                    </wp:cNvGraphicFramePr>
+                    <a:graphic xmlns:a="http://schemas.openxmlformats.org/drawingml/2006/main">
+                      <a:graphicData uri="http://schemas.openxmlformats.org/drawingml/2006/picture">
+                        <pic:pic xmlns:pic="http://schemas.openxmlformats.org/drawingml/2006/picture">
+                          <pic:nvPicPr>
+                            <pic:cNvPr id="1" name=""/>
+                            <pic:cNvPicPr/>
+                          </pic:nvPicPr>
+                          <pic:blipFill>
+                            <a:blip r:embed="rId29"/>
+                            <a:stretch>
+                              <a:fillRect/>
+                            </a:stretch>
+                          </pic:blipFill>
+                          <pic:spPr>
+                            <a:xfrm>
+                              <a:off x="0" y="0"/>
+                              <a:ext cx="4285132" cy="2845201"/>
+                            </a:xfrm>
+                            <a:prstGeom prst="rect">
+                              <a:avLst/>
+                            </a:prstGeom>
+                          </pic:spPr>
+                        </pic:pic>
+                      </a:graphicData>
+                    </a:graphic>
+                  </wp:inline>
+                </w:drawing>
+              </w:r>
+            </w:p>
+            <w:p>
+              <w:pPr>
+                <w:widowControl/>
+                <w:ind w:leftChars="213" w:left="427" w:hanging="1"/>
+                <w:rPr>
+                  <w:rFonts w:ascii="SamsungOne 400" w:hAnsi="SamsungOne 400" w:cs="Times New Roman"/>
+                  <w:color w:val="000000" w:themeColor="text1" w:themeShade="BF"/>
+                  <w:sz w:val="22"/>
+                  <w:szCs w:val="20"/>
+                </w:rPr>
+              </w:pPr>
+            </w:p>
+            <w:p>
+              <w:pPr>
+                <w:widowControl/>
+                <w:ind w:leftChars="213" w:left="427" w:hanging="1"/>
+                <w:jc w:val="center"/>
+                <w:rPr>
+                  <w:rFonts w:ascii="SamsungOne 400" w:hAnsi="SamsungOne 400" w:cs="Times New Roman"/>
+                  <w:color w:val="000000" w:themeColor="text1" w:themeShade="BF"/>
+                  <w:sz w:val="22"/>
+                  <w:szCs w:val="20"/>
+                </w:rPr>
+              </w:pPr>
+              <w:r>
+                <w:rPr>
+                  <w:noProof/>
+                  <w:lang w:eastAsia="en-US"/>
+                </w:rPr>
+                <w:lastRenderedPageBreak/>
+                <w:drawing>
+                  <wp:inline distT="0" distB="0" distL="0" distR="0" wp14:anchorId="6AB545A9" wp14:editId="6F702507">
+                    <wp:extent cx="4848225" cy="3127229"/>
+                    <wp:effectExtent l="0" t="0" r="0" b="0"/>
+                    <wp:docPr id="34" name="Picture 34"/>
+                    <wp:cNvGraphicFramePr>
+                      <a:graphicFrameLocks xmlns:a="http://schemas.openxmlformats.org/drawingml/2006/main" noChangeAspect="1"/>
+                    </wp:cNvGraphicFramePr>
+                    <a:graphic xmlns:a="http://schemas.openxmlformats.org/drawingml/2006/main">
+                      <a:graphicData uri="http://schemas.openxmlformats.org/drawingml/2006/picture">
+                        <pic:pic xmlns:pic="http://schemas.openxmlformats.org/drawingml/2006/picture">
+                          <pic:nvPicPr>
+                            <pic:cNvPr id="1" name=""/>
+                            <pic:cNvPicPr/>
+                          </pic:nvPicPr>
+                          <pic:blipFill>
+                            <a:blip r:embed="rId30"/>
+                            <a:stretch>
+                              <a:fillRect/>
+                            </a:stretch>
+                          </pic:blipFill>
+                          <pic:spPr>
+                            <a:xfrm>
+                              <a:off x="0" y="0"/>
+                              <a:ext cx="4856907" cy="3132829"/>
+                            </a:xfrm>
+                            <a:prstGeom prst="rect">
+                              <a:avLst/>
+                            </a:prstGeom>
+                          </pic:spPr>
+                        </pic:pic>
+                      </a:graphicData>
+                    </a:graphic>
+                  </wp:inline>
+                </w:drawing>
+              </w:r>
+            </w:p>
+            <w:p>
+              <w:pPr>
+                <w:widowControl/>
+                <w:ind w:leftChars="213" w:left="427" w:hanging="1"/>
+                <w:jc w:val="center"/>
+                <w:rPr>
+                  <w:rFonts w:ascii="SamsungOne 400" w:hAnsi="SamsungOne 400" w:cs="Times New Roman"/>
+                  <w:color w:val="000000" w:themeColor="text1" w:themeShade="BF"/>
+                  <w:sz w:val="22"/>
+                  <w:szCs w:val="20"/>
+                </w:rPr>
+              </w:pPr>
+              <w:r>
+                <w:rPr>
+                  <w:noProof/>
+                  <w:lang w:eastAsia="en-US"/>
+                </w:rPr>
+                <w:drawing>
+                  <wp:inline distT="0" distB="0" distL="0" distR="0" wp14:anchorId="45DBA6B5" wp14:editId="0BF00715">
+                    <wp:extent cx="4829175" cy="3293641"/>
+                    <wp:effectExtent l="0" t="0" r="0" b="2540"/>
+                    <wp:docPr id="35" name="Picture 35"/>
+                    <wp:cNvGraphicFramePr>
+                      <a:graphicFrameLocks xmlns:a="http://schemas.openxmlformats.org/drawingml/2006/main" noChangeAspect="1"/>
+                    </wp:cNvGraphicFramePr>
+                    <a:graphic xmlns:a="http://schemas.openxmlformats.org/drawingml/2006/main">
+                      <a:graphicData uri="http://schemas.openxmlformats.org/drawingml/2006/picture">
+                        <pic:pic xmlns:pic="http://schemas.openxmlformats.org/drawingml/2006/picture">
+                          <pic:nvPicPr>
+                            <pic:cNvPr id="1" name=""/>
+                            <pic:cNvPicPr/>
+                          </pic:nvPicPr>
+                          <pic:blipFill>
+                            <a:blip r:embed="rId31"/>
+                            <a:stretch>
+                              <a:fillRect/>
+                            </a:stretch>
+                          </pic:blipFill>
+                          <pic:spPr>
+                            <a:xfrm>
+                              <a:off x="0" y="0"/>
+                              <a:ext cx="4846542" cy="3305486"/>
+                            </a:xfrm>
+                            <a:prstGeom prst="rect">
+                              <a:avLst/>
+                            </a:prstGeom>
+                          </pic:spPr>
+                        </pic:pic>
+                      </a:graphicData>
+                    </a:graphic>
+                  </wp:inline>
+                </w:drawing>
+              </w:r>
+            </w:p>
+            <w:p>
+              <w:pPr>
+                <w:widowControl/>
+                <w:ind w:leftChars="213" w:left="427" w:hanging="1"/>
+                <w:rPr>
+                  <w:rFonts w:ascii="SamsungOne 400" w:hAnsi="SamsungOne 400" w:cs="Times New Roman"/>
+                  <w:color w:val="000000" w:themeColor="text1" w:themeShade="BF"/>
+                  <w:sz w:val="22"/>
+                  <w:szCs w:val="20"/>
+                </w:rPr>
+              </w:pPr>
+            </w:p>
+            <w:p>
+              <w:pPr>
+                <w:widowControl/>
+                <w:ind w:leftChars="213" w:left="427" w:hanging="1"/>
+                <w:rPr>
+                  <w:rFonts w:ascii="SamsungOne 400" w:hAnsi="SamsungOne 400" w:cs="Times New Roman"/>
+                  <w:color w:val="000000" w:themeColor="text1" w:themeShade="BF"/>
+                  <w:sz w:val="22"/>
+                  <w:szCs w:val="20"/>
+                </w:rPr>
+              </w:pPr>
+            </w:p>
+            <w:p>
+              <w:pPr>
+                <w:widowControl/>
+                <w:ind w:leftChars="213" w:left="427" w:hanging="1"/>
+                <w:jc w:val="left"/>
+                <w:rPr>
+                  <w:rFonts w:ascii="SamsungOne 400" w:hAnsi="SamsungOne 400" w:cs="Times New Roman"/>
+                  <w:color w:val="000000" w:themeColor="text1" w:themeShade="BF"/>
+                  <w:sz w:val="22"/>
+                  <w:szCs w:val="20"/>
+                </w:rPr>
+              </w:pPr>
+            </w:p>
+            <w:p>
+              <w:pPr>
+                <w:widowControl/>
+                <w:ind w:leftChars="213" w:left="427" w:hanging="1"/>
+                <w:jc w:val="center"/>
+                <w:rPr>
+                  <w:rFonts w:ascii="SamsungOne 400" w:hAnsi="SamsungOne 400" w:cs="Times New Roman"/>
+                  <w:color w:val="000000" w:themeColor="text1" w:themeShade="BF"/>
+                  <w:sz w:val="22"/>
+                  <w:szCs w:val="20"/>
+                </w:rPr>
+              </w:pPr>
+            </w:p>
+            <w:p>
+              <w:pPr>
+                <w:widowControl/>
+                <w:ind w:leftChars="213" w:left="427" w:hanging="1"/>
+                <w:jc w:val="center"/>
+                <w:rPr>
+                  <w:rFonts w:ascii="SamsungOne 400" w:hAnsi="SamsungOne 400" w:cs="Times New Roman"/>
+                  <w:color w:val="000000" w:themeColor="text1" w:themeShade="BF"/>
+                  <w:sz w:val="22"/>
+                  <w:szCs w:val="20"/>
+                </w:rPr>
+              </w:pPr>
+            </w:p>
+            <w:p>
+              <w:pPr>
+                <w:widowControl/>
+                <w:ind w:leftChars="213" w:left="427" w:hanging="1"/>
+                <w:jc w:val="center"/>
+                <w:rPr>
+                  <w:rFonts w:ascii="SamsungOne 400" w:hAnsi="SamsungOne 400" w:cs="Times New Roman"/>
+                  <w:color w:val="000000" w:themeColor="text1" w:themeShade="BF"/>
+                  <w:sz w:val="22"/>
+                  <w:szCs w:val="20"/>
+                </w:rPr>
+              </w:pPr>
+            </w:p>
+            <w:p>
+              <w:pPr>
+                <w:widowControl/>
+                <w:ind w:leftChars="213" w:left="427" w:hanging="1"/>
+                <w:jc w:val="center"/>
+                <w:rPr>
+                  <w:rFonts w:ascii="SamsungOne 400" w:hAnsi="SamsungOne 400" w:cs="Times New Roman"/>
+                  <w:color w:val="000000" w:themeColor="text1" w:themeShade="BF"/>
+                  <w:sz w:val="22"/>
+                  <w:szCs w:val="20"/>
+                </w:rPr>
+              </w:pPr>
+            </w:p>
+            <w:p>
+              <w:pPr>
+                <w:widowControl/>
+                <w:ind w:leftChars="213" w:left="427" w:hanging="1"/>
+                <w:jc w:val="center"/>
+                <w:rPr>
+                  <w:rFonts w:ascii="SamsungOne 400" w:hAnsi="SamsungOne 400" w:cs="Times New Roman"/>
+                  <w:color w:val="000000" w:themeColor="text1" w:themeShade="BF"/>
+                  <w:sz w:val="22"/>
+                  <w:szCs w:val="20"/>
+                </w:rPr>
+              </w:pPr>
+            </w:p>
+            <w:p>
+              <w:pPr>
+                <w:widowControl/>
+                <w:ind w:leftChars="213" w:left="427" w:hanging="1"/>
+                <w:jc w:val="center"/>
+                <w:rPr>
+                  <w:rFonts w:ascii="SamsungOne 400" w:hAnsi="SamsungOne 400" w:cs="Times New Roman"/>
+                  <w:color w:val="000000" w:themeColor="text1" w:themeShade="BF"/>
+                  <w:sz w:val="22"/>
+                  <w:szCs w:val="20"/>
+                </w:rPr>
+              </w:pPr>
+            </w:p>
+            <w:p>
+              <w:pPr>
+                <w:widowControl/>
+                <w:ind w:leftChars="213" w:left="427" w:hanging="1"/>
+                <w:jc w:val="center"/>
+                <w:rPr>
+                  <w:rFonts w:ascii="SamsungOne 400" w:hAnsi="SamsungOne 400" w:cs="Times New Roman"/>
+                  <w:color w:val="000000" w:themeColor="text1" w:themeShade="BF"/>
+                  <w:sz w:val="22"/>
+                  <w:szCs w:val="20"/>
+                </w:rPr>
+              </w:pPr>
+            </w:p>
+            <w:p>
+              <w:pPr>
+                <w:widowControl/>
+                <w:ind w:leftChars="213" w:left="427" w:hanging="1"/>
+                <w:jc w:val="left"/>
+                <w:rPr>
+                  <w:rFonts w:ascii="SamsungOne 400" w:hAnsi="SamsungOne 400" w:cs="Times New Roman"/>
+                  <w:color w:val="000000" w:themeColor="text1" w:themeShade="BF"/>
+                  <w:sz w:val="22"/>
+                  <w:szCs w:val="20"/>
+                </w:rPr>
+              </w:pPr>
+            </w:p>
+            <w:p>
+              <w:pPr>
+                <w:widowControl/>
+                <w:ind w:leftChars="213" w:left="427" w:hanging="1"/>
+                <w:jc w:val="left"/>
+                <w:rPr>
+                  <w:rFonts w:ascii="SamsungOne 400" w:hAnsi="SamsungOne 400" w:cs="Times New Roman"/>
+                  <w:color w:val="000000" w:themeColor="text1" w:themeShade="BF"/>
+                  <w:sz w:val="22"/>
+                  <w:szCs w:val="20"/>
+                </w:rPr>
+              </w:pPr>
+            </w:p>
+            <w:p>
+              <w:pPr>
+                <w:widowControl/>
+                <w:ind w:leftChars="213" w:left="427" w:hanging="1"/>
+                <w:jc w:val="left"/>
+                <w:rPr>
+                  <w:rFonts w:ascii="SamsungOne 400" w:hAnsi="SamsungOne 400" w:cs="Times New Roman"/>
+                  <w:color w:val="000000" w:themeColor="text1" w:themeShade="BF"/>
+                  <w:sz w:val="22"/>
+                  <w:szCs w:val="20"/>
+                </w:rPr>
+              </w:pPr>
+            </w:p>
+            <w:bookmarkStart w:id="1" w:name="_GoBack"/>
+            <w:p>
+              <w:pPr>
+                <w:widowControl/>
+                <w:ind w:leftChars="213" w:left="427" w:hanging="1"/>
+                <w:jc w:val="left"/>
+                <w:rPr>
+                  <w:rFonts w:ascii="SamsungOne 400" w:hAnsi="SamsungOne 400" w:cs="Times New Roman"/>
                   <w:szCs w:val="20"/>
                 </w:rPr>
               </w:pPr>
@@ -8171,6 +11187,7 @@
                   <w:szCs w:val="28"/>
                   <w:lang w:eastAsia="en-US"/>
                 </w:rPr>
+                <w:lastRenderedPageBreak/>
                 <mc:AlternateContent>
                   <mc:Choice Requires="wps">
                     <w:drawing>
@@ -8234,7 +11251,7 @@
                       </wp:anchor>
                     </w:drawing>
                   </mc:Choice>
-                  <mc:Fallback>
+                  <mc:Fallback xmlns:w16sdtdh="http://schemas.microsoft.com/office/word/2020/wordml/sdtdatahash" xmlns:w16="http://schemas.microsoft.com/office/word/2018/wordml" xmlns:w16cid="http://schemas.microsoft.com/office/word/2016/wordml/cid" xmlns:w16cex="http://schemas.microsoft.com/office/word/2018/wordml/cex" xmlns:oel="http://schemas.microsoft.com/office/2019/extlst" xmlns:am3d="http://schemas.microsoft.com/office/drawing/2017/model3d" xmlns:aink="http://schemas.microsoft.com/office/drawing/2016/ink" xmlns:cx8="http://schemas.microsoft.com/office/drawing/2016/5/14/chartex" xmlns:cx7="http://schemas.microsoft.com/office/drawing/2016/5/13/chartex" xmlns:cx6="http://schemas.microsoft.com/office/drawing/2016/5/12/chartex" xmlns:cx5="http://schemas.microsoft.com/office/drawing/2016/5/11/chartex" xmlns:cx4="http://schemas.microsoft.com/office/drawing/2016/5/10/chartex" xmlns:cx3="http://schemas.microsoft.com/office/drawing/2016/5/9/chartex" xmlns:cx2="http://schemas.microsoft.com/office/drawing/2015/10/21/chartex">
                     <w:pict>
                       <v:rect w14:anchorId="7A84489F" id="직사각형 5" o:spid="_x0000_s1026" style="position:absolute;margin-left:-.7pt;margin-top:14.25pt;width:451.65pt;height:19.65pt;z-index:-251651072;visibility:visible;mso-wrap-style:square;mso-wrap-distance-left:9pt;mso-wrap-distance-top:0;mso-wrap-distance-right:9pt;mso-wrap-distance-bottom:0;mso-position-horizontal:absolute;mso-position-horizontal-relative:text;mso-position-vertical:absolute;mso-position-vertical-relative:text;v-text-anchor:middle" o:gfxdata="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" fillcolor="#193db0" stroked="f" strokeweight="2pt"/>
                     </w:pict>
@@ -8242,6 +11259,7 @@
                 </mc:AlternateContent>
               </w:r>
             </w:p>
+            <w:bookmarkEnd w:id="1" w:displacedByCustomXml="next"/>
           </w:sdtContent>
         </w:sdt>
       </w:sdtContent>
@@ -8684,7 +11702,7 @@
               </wp:anchor>
             </w:drawing>
           </mc:Choice>
-          <mc:Fallback>
+          <mc:Fallback xmlns:w16sdtdh="http://schemas.microsoft.com/office/word/2020/wordml/sdtdatahash" xmlns:w16="http://schemas.microsoft.com/office/word/2018/wordml" xmlns:w16cid="http://schemas.microsoft.com/office/word/2016/wordml/cid" xmlns:w16cex="http://schemas.microsoft.com/office/word/2018/wordml/cex" xmlns:oel="http://schemas.microsoft.com/office/2019/extlst" xmlns:am3d="http://schemas.microsoft.com/office/drawing/2017/model3d" xmlns:aink="http://schemas.microsoft.com/office/drawing/2016/ink" xmlns:cx8="http://schemas.microsoft.com/office/drawing/2016/5/14/chartex" xmlns:cx7="http://schemas.microsoft.com/office/drawing/2016/5/13/chartex" xmlns:cx6="http://schemas.microsoft.com/office/drawing/2016/5/12/chartex" xmlns:cx5="http://schemas.microsoft.com/office/drawing/2016/5/11/chartex" xmlns:cx4="http://schemas.microsoft.com/office/drawing/2016/5/10/chartex" xmlns:cx3="http://schemas.microsoft.com/office/drawing/2016/5/9/chartex" xmlns:cx2="http://schemas.microsoft.com/office/drawing/2015/10/21/chartex">
             <w:pict>
               <v:rect w14:anchorId="7F891FB8" id="직사각형 6" o:spid="_x0000_s1026" style="position:absolute;margin-left:-.7pt;margin-top:-.1pt;width:451.65pt;height:19.65pt;z-index:-251649024;visibility:visible;mso-wrap-style:square;mso-wrap-distance-left:9pt;mso-wrap-distance-top:0;mso-wrap-distance-right:9pt;mso-wrap-distance-bottom:0;mso-position-horizontal:absolute;mso-position-horizontal-relative:text;mso-position-vertical:absolute;mso-position-vertical-relative:text;v-text-anchor:middle" o:gfxdata="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" fillcolor="#193db0" stroked="f" strokeweight="2pt"/>
             </w:pict>
@@ -9432,7 +12450,7 @@
                   </wp:anchor>
                 </w:drawing>
               </mc:Choice>
-              <mc:Fallback>
+              <mc:Fallback xmlns:w16sdtdh="http://schemas.microsoft.com/office/word/2020/wordml/sdtdatahash" xmlns:w16="http://schemas.microsoft.com/office/word/2018/wordml" xmlns:w16cid="http://schemas.microsoft.com/office/word/2016/wordml/cid" xmlns:w16cex="http://schemas.microsoft.com/office/word/2018/wordml/cex" xmlns:oel="http://schemas.microsoft.com/office/2019/extlst" xmlns:am3d="http://schemas.microsoft.com/office/drawing/2017/model3d" xmlns:aink="http://schemas.microsoft.com/office/drawing/2016/ink" xmlns:cx8="http://schemas.microsoft.com/office/drawing/2016/5/14/chartex" xmlns:cx7="http://schemas.microsoft.com/office/drawing/2016/5/13/chartex" xmlns:cx6="http://schemas.microsoft.com/office/drawing/2016/5/12/chartex" xmlns:cx5="http://schemas.microsoft.com/office/drawing/2016/5/11/chartex" xmlns:cx4="http://schemas.microsoft.com/office/drawing/2016/5/10/chartex" xmlns:cx3="http://schemas.microsoft.com/office/drawing/2016/5/9/chartex" xmlns:cx2="http://schemas.microsoft.com/office/drawing/2015/10/21/chartex">
                 <w:pict>
                   <v:rect w14:anchorId="58C7D200" id="직사각형 7" o:spid="_x0000_s1026" style="position:absolute;margin-left:-.7pt;margin-top:-.25pt;width:451.65pt;height:19.65pt;z-index:-251646976;visibility:visible;mso-wrap-style:square;mso-width-percent:0;mso-height-percent:0;mso-wrap-distance-left:9pt;mso-wrap-distance-top:0;mso-wrap-distance-right:9pt;mso-wrap-distance-bottom:0;mso-position-horizontal:absolute;mso-position-horizontal-relative:text;mso-position-vertical:absolute;mso-position-vertical-relative:text;mso-width-percent:0;mso-height-percent:0;mso-width-relative:margin;mso-height-relative:margin;v-text-anchor:middle" o:gfxdata="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" fillcolor="#193db0" stroked="f" strokeweight="2pt"/>
                 </w:pict>
@@ -10339,8 +13357,8 @@
       </w:sdtContent>
     </w:sdt>
     <w:sectPr>
-      <w:headerReference w:type="first" r:id="rId14"/>
-      <w:footerReference w:type="first" r:id="rId15"/>
+      <w:headerReference w:type="first" r:id="rId32"/>
+      <w:footerReference w:type="first" r:id="rId33"/>
       <w:pgSz w:w="11906" w:h="16838"/>
       <w:pgMar w:top="1701" w:right="1440" w:bottom="1440" w:left="1440" w:header="851" w:footer="567" w:gutter="0"/>
       <w:pgNumType w:start="1"/>
@@ -10353,7 +13371,7 @@
 </file>
 
 <file path=word/endnotes.xml><?xml version="1.0" encoding="utf-8"?>
-<w:endnotes xmlns:wpc="http://schemas.microsoft.com/office/word/2010/wordprocessingCanvas" xmlns:cx="http://schemas.microsoft.com/office/drawing/2014/chartex" xmlns:cx1="http://schemas.microsoft.com/office/drawing/2015/9/8/chartex" xmlns:cx2="http://schemas.microsoft.com/office/drawing/2015/10/21/chartex" xmlns:cx3="http://schemas.microsoft.com/office/drawing/2016/5/9/chartex" xmlns:cx4="http://schemas.microsoft.com/office/drawing/2016/5/10/chartex" xmlns:cx5="http://schemas.microsoft.com/office/drawing/2016/5/11/chartex" xmlns:cx6="http://schemas.microsoft.com/office/drawing/2016/5/12/chartex" xmlns:cx7="http://schemas.microsoft.com/office/drawing/2016/5/13/chartex" xmlns:cx8="http://schemas.microsoft.com/office/drawing/2016/5/14/chartex" xmlns:mc="http://schemas.openxmlformats.org/markup-compatibility/2006" xmlns:aink="http://schemas.microsoft.com/office/drawing/2016/ink" xmlns:am3d="http://schemas.microsoft.com/office/drawing/2017/model3d" xmlns:o="urn:schemas-microsoft-com:office:office" xmlns:oel="http://schemas.microsoft.com/office/2019/extlst" xmlns:r="http://schemas.openxmlformats.org/officeDocument/2006/relationships" xmlns:m="http://schemas.openxmlformats.org/officeDocument/2006/math" xmlns:v="urn:schemas-microsoft-com:vml" xmlns:wp14="http://schemas.microsoft.com/office/word/2010/wordprocessingDrawing" xmlns:wp="http://schemas.openxmlformats.org/drawingml/2006/wordprocessingDrawing" xmlns:w10="urn:schemas-microsoft-com:office:word" xmlns:w="http://schemas.openxmlformats.org/wordprocessingml/2006/main" xmlns:w14="http://schemas.microsoft.com/office/word/2010/wordml" xmlns:w15="http://schemas.microsoft.com/office/word/2012/wordml" xmlns:w16cex="http://schemas.microsoft.com/office/word/2018/wordml/cex" xmlns:w16cid="http://schemas.microsoft.com/office/word/2016/wordml/cid" xmlns:w16="http://schemas.microsoft.com/office/word/2018/wordml" xmlns:w16sdtdh="http://schemas.microsoft.com/office/word/2020/wordml/sdtdatahash" xmlns:w16se="http://schemas.microsoft.com/office/word/2015/wordml/symex" xmlns:wpg="http://schemas.microsoft.com/office/word/2010/wordprocessingGroup" xmlns:wpi="http://schemas.microsoft.com/office/word/2010/wordprocessingInk" xmlns:wne="http://schemas.microsoft.com/office/word/2006/wordml" xmlns:wps="http://schemas.microsoft.com/office/word/2010/wordprocessingShape" mc:Ignorable="w14 w15 w16se w16cid w16 w16cex w16sdtdh wp14">
+<w:endnotes xmlns:wpc="http://schemas.microsoft.com/office/word/2010/wordprocessingCanvas" xmlns:cx="http://schemas.microsoft.com/office/drawing/2014/chartex" xmlns:cx1="http://schemas.microsoft.com/office/drawing/2015/9/8/chartex" xmlns:mc="http://schemas.openxmlformats.org/markup-compatibility/2006" xmlns:o="urn:schemas-microsoft-com:office:office" xmlns:r="http://schemas.openxmlformats.org/officeDocument/2006/relationships" xmlns:m="http://schemas.openxmlformats.org/officeDocument/2006/math" xmlns:v="urn:schemas-microsoft-com:vml" xmlns:wp14="http://schemas.microsoft.com/office/word/2010/wordprocessingDrawing" xmlns:wp="http://schemas.openxmlformats.org/drawingml/2006/wordprocessingDrawing" xmlns:w10="urn:schemas-microsoft-com:office:word" xmlns:w="http://schemas.openxmlformats.org/wordprocessingml/2006/main" xmlns:w14="http://schemas.microsoft.com/office/word/2010/wordml" xmlns:w15="http://schemas.microsoft.com/office/word/2012/wordml" xmlns:w16se="http://schemas.microsoft.com/office/word/2015/wordml/symex" xmlns:wpg="http://schemas.microsoft.com/office/word/2010/wordprocessingGroup" xmlns:wpi="http://schemas.microsoft.com/office/word/2010/wordprocessingInk" xmlns:wne="http://schemas.microsoft.com/office/word/2006/wordml" xmlns:wps="http://schemas.microsoft.com/office/word/2010/wordprocessingShape" mc:Ignorable="w14 w15 w16se wp14">
   <w:endnote w:type="separator" w:id="-1">
     <w:p>
       <w:r>
@@ -10372,7 +13390,7 @@
 </file>
 
 <file path=word/footer1.xml><?xml version="1.0" encoding="utf-8"?>
-<w:ftr xmlns:wpc="http://schemas.microsoft.com/office/word/2010/wordprocessingCanvas" xmlns:cx="http://schemas.microsoft.com/office/drawing/2014/chartex" xmlns:cx1="http://schemas.microsoft.com/office/drawing/2015/9/8/chartex" xmlns:cx2="http://schemas.microsoft.com/office/drawing/2015/10/21/chartex" xmlns:cx3="http://schemas.microsoft.com/office/drawing/2016/5/9/chartex" xmlns:cx4="http://schemas.microsoft.com/office/drawing/2016/5/10/chartex" xmlns:cx5="http://schemas.microsoft.com/office/drawing/2016/5/11/chartex" xmlns:cx6="http://schemas.microsoft.com/office/drawing/2016/5/12/chartex" xmlns:cx7="http://schemas.microsoft.com/office/drawing/2016/5/13/chartex" xmlns:cx8="http://schemas.microsoft.com/office/drawing/2016/5/14/chartex" xmlns:mc="http://schemas.openxmlformats.org/markup-compatibility/2006" xmlns:aink="http://schemas.microsoft.com/office/drawing/2016/ink" xmlns:am3d="http://schemas.microsoft.com/office/drawing/2017/model3d" xmlns:o="urn:schemas-microsoft-com:office:office" xmlns:oel="http://schemas.microsoft.com/office/2019/extlst" xmlns:r="http://schemas.openxmlformats.org/officeDocument/2006/relationships" xmlns:m="http://schemas.openxmlformats.org/officeDocument/2006/math" xmlns:v="urn:schemas-microsoft-com:vml" xmlns:wp14="http://schemas.microsoft.com/office/word/2010/wordprocessingDrawing" xmlns:wp="http://schemas.openxmlformats.org/drawingml/2006/wordprocessingDrawing" xmlns:w10="urn:schemas-microsoft-com:office:word" xmlns:w="http://schemas.openxmlformats.org/wordprocessingml/2006/main" xmlns:w14="http://schemas.microsoft.com/office/word/2010/wordml" xmlns:w15="http://schemas.microsoft.com/office/word/2012/wordml" xmlns:w16cex="http://schemas.microsoft.com/office/word/2018/wordml/cex" xmlns:w16cid="http://schemas.microsoft.com/office/word/2016/wordml/cid" xmlns:w16="http://schemas.microsoft.com/office/word/2018/wordml" xmlns:w16sdtdh="http://schemas.microsoft.com/office/word/2020/wordml/sdtdatahash" xmlns:w16se="http://schemas.microsoft.com/office/word/2015/wordml/symex" xmlns:wpg="http://schemas.microsoft.com/office/word/2010/wordprocessingGroup" xmlns:wpi="http://schemas.microsoft.com/office/word/2010/wordprocessingInk" xmlns:wne="http://schemas.microsoft.com/office/word/2006/wordml" xmlns:wps="http://schemas.microsoft.com/office/word/2010/wordprocessingShape" mc:Ignorable="w14 w15 w16se w16cid w16 w16cex w16sdtdh wp14">
+<w:ftr xmlns:wpc="http://schemas.microsoft.com/office/word/2010/wordprocessingCanvas" xmlns:cx="http://schemas.microsoft.com/office/drawing/2014/chartex" xmlns:cx1="http://schemas.microsoft.com/office/drawing/2015/9/8/chartex" xmlns:mc="http://schemas.openxmlformats.org/markup-compatibility/2006" xmlns:o="urn:schemas-microsoft-com:office:office" xmlns:r="http://schemas.openxmlformats.org/officeDocument/2006/relationships" xmlns:m="http://schemas.openxmlformats.org/officeDocument/2006/math" xmlns:v="urn:schemas-microsoft-com:vml" xmlns:wp14="http://schemas.microsoft.com/office/word/2010/wordprocessingDrawing" xmlns:wp="http://schemas.openxmlformats.org/drawingml/2006/wordprocessingDrawing" xmlns:w10="urn:schemas-microsoft-com:office:word" xmlns:w="http://schemas.openxmlformats.org/wordprocessingml/2006/main" xmlns:w14="http://schemas.microsoft.com/office/word/2010/wordml" xmlns:w15="http://schemas.microsoft.com/office/word/2012/wordml" xmlns:w16se="http://schemas.microsoft.com/office/word/2015/wordml/symex" xmlns:wpg="http://schemas.microsoft.com/office/word/2010/wordprocessingGroup" xmlns:wpi="http://schemas.microsoft.com/office/word/2010/wordprocessingInk" xmlns:wne="http://schemas.microsoft.com/office/word/2006/wordml" xmlns:wps="http://schemas.microsoft.com/office/word/2010/wordprocessingShape" mc:Ignorable="w14 w15 w16se wp14">
   <w:p>
     <w:pPr>
       <w:pStyle w:val="Header"/>
@@ -10427,7 +13445,7 @@
 </file>
 
 <file path=word/footnotes.xml><?xml version="1.0" encoding="utf-8"?>
-<w:footnotes xmlns:wpc="http://schemas.microsoft.com/office/word/2010/wordprocessingCanvas" xmlns:cx="http://schemas.microsoft.com/office/drawing/2014/chartex" xmlns:cx1="http://schemas.microsoft.com/office/drawing/2015/9/8/chartex" xmlns:cx2="http://schemas.microsoft.com/office/drawing/2015/10/21/chartex" xmlns:cx3="http://schemas.microsoft.com/office/drawing/2016/5/9/chartex" xmlns:cx4="http://schemas.microsoft.com/office/drawing/2016/5/10/chartex" xmlns:cx5="http://schemas.microsoft.com/office/drawing/2016/5/11/chartex" xmlns:cx6="http://schemas.microsoft.com/office/drawing/2016/5/12/chartex" xmlns:cx7="http://schemas.microsoft.com/office/drawing/2016/5/13/chartex" xmlns:cx8="http://schemas.microsoft.com/office/drawing/2016/5/14/chartex" xmlns:mc="http://schemas.openxmlformats.org/markup-compatibility/2006" xmlns:aink="http://schemas.microsoft.com/office/drawing/2016/ink" xmlns:am3d="http://schemas.microsoft.com/office/drawing/2017/model3d" xmlns:o="urn:schemas-microsoft-com:office:office" xmlns:oel="http://schemas.microsoft.com/office/2019/extlst" xmlns:r="http://schemas.openxmlformats.org/officeDocument/2006/relationships" xmlns:m="http://schemas.openxmlformats.org/officeDocument/2006/math" xmlns:v="urn:schemas-microsoft-com:vml" xmlns:wp14="http://schemas.microsoft.com/office/word/2010/wordprocessingDrawing" xmlns:wp="http://schemas.openxmlformats.org/drawingml/2006/wordprocessingDrawing" xmlns:w10="urn:schemas-microsoft-com:office:word" xmlns:w="http://schemas.openxmlformats.org/wordprocessingml/2006/main" xmlns:w14="http://schemas.microsoft.com/office/word/2010/wordml" xmlns:w15="http://schemas.microsoft.com/office/word/2012/wordml" xmlns:w16cex="http://schemas.microsoft.com/office/word/2018/wordml/cex" xmlns:w16cid="http://schemas.microsoft.com/office/word/2016/wordml/cid" xmlns:w16="http://schemas.microsoft.com/office/word/2018/wordml" xmlns:w16sdtdh="http://schemas.microsoft.com/office/word/2020/wordml/sdtdatahash" xmlns:w16se="http://schemas.microsoft.com/office/word/2015/wordml/symex" xmlns:wpg="http://schemas.microsoft.com/office/word/2010/wordprocessingGroup" xmlns:wpi="http://schemas.microsoft.com/office/word/2010/wordprocessingInk" xmlns:wne="http://schemas.microsoft.com/office/word/2006/wordml" xmlns:wps="http://schemas.microsoft.com/office/word/2010/wordprocessingShape" mc:Ignorable="w14 w15 w16se w16cid w16 w16cex w16sdtdh wp14">
+<w:footnotes xmlns:wpc="http://schemas.microsoft.com/office/word/2010/wordprocessingCanvas" xmlns:cx="http://schemas.microsoft.com/office/drawing/2014/chartex" xmlns:cx1="http://schemas.microsoft.com/office/drawing/2015/9/8/chartex" xmlns:mc="http://schemas.openxmlformats.org/markup-compatibility/2006" xmlns:o="urn:schemas-microsoft-com:office:office" xmlns:r="http://schemas.openxmlformats.org/officeDocument/2006/relationships" xmlns:m="http://schemas.openxmlformats.org/officeDocument/2006/math" xmlns:v="urn:schemas-microsoft-com:vml" xmlns:wp14="http://schemas.microsoft.com/office/word/2010/wordprocessingDrawing" xmlns:wp="http://schemas.openxmlformats.org/drawingml/2006/wordprocessingDrawing" xmlns:w10="urn:schemas-microsoft-com:office:word" xmlns:w="http://schemas.openxmlformats.org/wordprocessingml/2006/main" xmlns:w14="http://schemas.microsoft.com/office/word/2010/wordml" xmlns:w15="http://schemas.microsoft.com/office/word/2012/wordml" xmlns:w16se="http://schemas.microsoft.com/office/word/2015/wordml/symex" xmlns:wpg="http://schemas.microsoft.com/office/word/2010/wordprocessingGroup" xmlns:wpi="http://schemas.microsoft.com/office/word/2010/wordprocessingInk" xmlns:wne="http://schemas.microsoft.com/office/word/2006/wordml" xmlns:wps="http://schemas.microsoft.com/office/word/2010/wordprocessingShape" mc:Ignorable="w14 w15 w16se wp14">
   <w:footnote w:type="separator" w:id="-1">
     <w:p>
       <w:r>
@@ -10446,7 +13464,7 @@
 </file>
 
 <file path=word/header1.xml><?xml version="1.0" encoding="utf-8"?>
-<w:hdr xmlns:wpc="http://schemas.microsoft.com/office/word/2010/wordprocessingCanvas" xmlns:cx="http://schemas.microsoft.com/office/drawing/2014/chartex" xmlns:cx1="http://schemas.microsoft.com/office/drawing/2015/9/8/chartex" xmlns:cx2="http://schemas.microsoft.com/office/drawing/2015/10/21/chartex" xmlns:cx3="http://schemas.microsoft.com/office/drawing/2016/5/9/chartex" xmlns:cx4="http://schemas.microsoft.com/office/drawing/2016/5/10/chartex" xmlns:cx5="http://schemas.microsoft.com/office/drawing/2016/5/11/chartex" xmlns:cx6="http://schemas.microsoft.com/office/drawing/2016/5/12/chartex" xmlns:cx7="http://schemas.microsoft.com/office/drawing/2016/5/13/chartex" xmlns:cx8="http://schemas.microsoft.com/office/drawing/2016/5/14/chartex" xmlns:mc="http://schemas.openxmlformats.org/markup-compatibility/2006" xmlns:aink="http://schemas.microsoft.com/office/drawing/2016/ink" xmlns:am3d="http://schemas.microsoft.com/office/drawing/2017/model3d" xmlns:o="urn:schemas-microsoft-com:office:office" xmlns:oel="http://schemas.microsoft.com/office/2019/extlst" xmlns:r="http://schemas.openxmlformats.org/officeDocument/2006/relationships" xmlns:m="http://schemas.openxmlformats.org/officeDocument/2006/math" xmlns:v="urn:schemas-microsoft-com:vml" xmlns:wp14="http://schemas.microsoft.com/office/word/2010/wordprocessingDrawing" xmlns:wp="http://schemas.openxmlformats.org/drawingml/2006/wordprocessingDrawing" xmlns:w10="urn:schemas-microsoft-com:office:word" xmlns:w="http://schemas.openxmlformats.org/wordprocessingml/2006/main" xmlns:w14="http://schemas.microsoft.com/office/word/2010/wordml" xmlns:w15="http://schemas.microsoft.com/office/word/2012/wordml" xmlns:w16cex="http://schemas.microsoft.com/office/word/2018/wordml/cex" xmlns:w16cid="http://schemas.microsoft.com/office/word/2016/wordml/cid" xmlns:w16="http://schemas.microsoft.com/office/word/2018/wordml" xmlns:w16sdtdh="http://schemas.microsoft.com/office/word/2020/wordml/sdtdatahash" xmlns:w16se="http://schemas.microsoft.com/office/word/2015/wordml/symex" xmlns:wpg="http://schemas.microsoft.com/office/word/2010/wordprocessingGroup" xmlns:wpi="http://schemas.microsoft.com/office/word/2010/wordprocessingInk" xmlns:wne="http://schemas.microsoft.com/office/word/2006/wordml" xmlns:wps="http://schemas.microsoft.com/office/word/2010/wordprocessingShape" mc:Ignorable="w14 w15 w16se w16cid w16 w16cex w16sdtdh wp14">
+<w:hdr xmlns:wpc="http://schemas.microsoft.com/office/word/2010/wordprocessingCanvas" xmlns:cx="http://schemas.microsoft.com/office/drawing/2014/chartex" xmlns:cx1="http://schemas.microsoft.com/office/drawing/2015/9/8/chartex" xmlns:mc="http://schemas.openxmlformats.org/markup-compatibility/2006" xmlns:o="urn:schemas-microsoft-com:office:office" xmlns:r="http://schemas.openxmlformats.org/officeDocument/2006/relationships" xmlns:m="http://schemas.openxmlformats.org/officeDocument/2006/math" xmlns:v="urn:schemas-microsoft-com:vml" xmlns:wp14="http://schemas.microsoft.com/office/word/2010/wordprocessingDrawing" xmlns:wp="http://schemas.openxmlformats.org/drawingml/2006/wordprocessingDrawing" xmlns:w10="urn:schemas-microsoft-com:office:word" xmlns:w="http://schemas.openxmlformats.org/wordprocessingml/2006/main" xmlns:w14="http://schemas.microsoft.com/office/word/2010/wordml" xmlns:w15="http://schemas.microsoft.com/office/word/2012/wordml" xmlns:w16se="http://schemas.microsoft.com/office/word/2015/wordml/symex" xmlns:wpg="http://schemas.microsoft.com/office/word/2010/wordprocessingGroup" xmlns:wpi="http://schemas.microsoft.com/office/word/2010/wordprocessingInk" xmlns:wne="http://schemas.microsoft.com/office/word/2006/wordml" xmlns:wps="http://schemas.microsoft.com/office/word/2010/wordprocessingShape" mc:Ignorable="w14 w15 w16se wp14">
   <w:p>
     <w:pPr>
       <w:pStyle w:val="Header"/>
@@ -10507,7 +13525,7 @@
 </file>
 
 <file path=word/numbering.xml><?xml version="1.0" encoding="utf-8"?>
-<w:numbering xmlns:wpc="http://schemas.microsoft.com/office/word/2010/wordprocessingCanvas" xmlns:cx="http://schemas.microsoft.com/office/drawing/2014/chartex" xmlns:cx1="http://schemas.microsoft.com/office/drawing/2015/9/8/chartex" xmlns:cx2="http://schemas.microsoft.com/office/drawing/2015/10/21/chartex" xmlns:cx3="http://schemas.microsoft.com/office/drawing/2016/5/9/chartex" xmlns:cx4="http://schemas.microsoft.com/office/drawing/2016/5/10/chartex" xmlns:cx5="http://schemas.microsoft.com/office/drawing/2016/5/11/chartex" xmlns:cx6="http://schemas.microsoft.com/office/drawing/2016/5/12/chartex" xmlns:cx7="http://schemas.microsoft.com/office/drawing/2016/5/13/chartex" xmlns:cx8="http://schemas.microsoft.com/office/drawing/2016/5/14/chartex" xmlns:mc="http://schemas.openxmlformats.org/markup-compatibility/2006" xmlns:aink="http://schemas.microsoft.com/office/drawing/2016/ink" xmlns:am3d="http://schemas.microsoft.com/office/drawing/2017/model3d" xmlns:o="urn:schemas-microsoft-com:office:office" xmlns:oel="http://schemas.microsoft.com/office/2019/extlst" xmlns:r="http://schemas.openxmlformats.org/officeDocument/2006/relationships" xmlns:m="http://schemas.openxmlformats.org/officeDocument/2006/math" xmlns:v="urn:schemas-microsoft-com:vml" xmlns:wp14="http://schemas.microsoft.com/office/word/2010/wordprocessingDrawing" xmlns:wp="http://schemas.openxmlformats.org/drawingml/2006/wordprocessingDrawing" xmlns:w10="urn:schemas-microsoft-com:office:word" xmlns:w="http://schemas.openxmlformats.org/wordprocessingml/2006/main" xmlns:w14="http://schemas.microsoft.com/office/word/2010/wordml" xmlns:w15="http://schemas.microsoft.com/office/word/2012/wordml" xmlns:w16cex="http://schemas.microsoft.com/office/word/2018/wordml/cex" xmlns:w16cid="http://schemas.microsoft.com/office/word/2016/wordml/cid" xmlns:w16="http://schemas.microsoft.com/office/word/2018/wordml" xmlns:w16sdtdh="http://schemas.microsoft.com/office/word/2020/wordml/sdtdatahash" xmlns:w16se="http://schemas.microsoft.com/office/word/2015/wordml/symex" xmlns:wpg="http://schemas.microsoft.com/office/word/2010/wordprocessingGroup" xmlns:wpi="http://schemas.microsoft.com/office/word/2010/wordprocessingInk" xmlns:wne="http://schemas.microsoft.com/office/word/2006/wordml" xmlns:wps="http://schemas.microsoft.com/office/word/2010/wordprocessingShape" mc:Ignorable="w14 w15 w16se w16cid w16 w16cex w16sdtdh wp14">
+<w:numbering xmlns:wpc="http://schemas.microsoft.com/office/word/2010/wordprocessingCanvas" xmlns:cx="http://schemas.microsoft.com/office/drawing/2014/chartex" xmlns:cx1="http://schemas.microsoft.com/office/drawing/2015/9/8/chartex" xmlns:mc="http://schemas.openxmlformats.org/markup-compatibility/2006" xmlns:o="urn:schemas-microsoft-com:office:office" xmlns:r="http://schemas.openxmlformats.org/officeDocument/2006/relationships" xmlns:m="http://schemas.openxmlformats.org/officeDocument/2006/math" xmlns:v="urn:schemas-microsoft-com:vml" xmlns:wp14="http://schemas.microsoft.com/office/word/2010/wordprocessingDrawing" xmlns:wp="http://schemas.openxmlformats.org/drawingml/2006/wordprocessingDrawing" xmlns:w10="urn:schemas-microsoft-com:office:word" xmlns:w="http://schemas.openxmlformats.org/wordprocessingml/2006/main" xmlns:w14="http://schemas.microsoft.com/office/word/2010/wordml" xmlns:w15="http://schemas.microsoft.com/office/word/2012/wordml" xmlns:w16se="http://schemas.microsoft.com/office/word/2015/wordml/symex" xmlns:wpg="http://schemas.microsoft.com/office/word/2010/wordprocessingGroup" xmlns:wpi="http://schemas.microsoft.com/office/word/2010/wordprocessingInk" xmlns:wne="http://schemas.microsoft.com/office/word/2006/wordml" xmlns:wps="http://schemas.microsoft.com/office/word/2010/wordprocessingShape" mc:Ignorable="w14 w15 w16se wp14">
   <w:abstractNum w:abstractNumId="0" w15:restartNumberingAfterBreak="0">
     <w:nsid w:val="041A13C2"/>
     <w:multiLevelType w:val="multilevel"/>
@@ -14737,6 +17755,119 @@
     </w:lvl>
   </w:abstractNum>
   <w:abstractNum w:abstractNumId="36" w15:restartNumberingAfterBreak="0">
+    <w:nsid w:val="5A651290"/>
+    <w:multiLevelType w:val="hybridMultilevel"/>
+    <w:tmpl w:val="C324C150"/>
+    <w:lvl w:ilvl="0" w:tplc="08090001">
+      <w:start w:val="1"/>
+      <w:numFmt w:val="bullet"/>
+      <w:lvlText w:val=""/>
+      <w:lvlJc w:val="left"/>
+      <w:pPr>
+        <w:ind w:left="1146" w:hanging="360"/>
+      </w:pPr>
+      <w:rPr>
+        <w:rFonts w:ascii="Symbol" w:hAnsi="Symbol" w:hint="default"/>
+      </w:rPr>
+    </w:lvl>
+    <w:lvl w:ilvl="1" w:tplc="08090003" w:tentative="1">
+      <w:start w:val="1"/>
+      <w:numFmt w:val="bullet"/>
+      <w:lvlText w:val="o"/>
+      <w:lvlJc w:val="left"/>
+      <w:pPr>
+        <w:ind w:left="1866" w:hanging="360"/>
+      </w:pPr>
+      <w:rPr>
+        <w:rFonts w:ascii="Courier New" w:hAnsi="Courier New" w:cs="Courier New" w:hint="default"/>
+      </w:rPr>
+    </w:lvl>
+    <w:lvl w:ilvl="2" w:tplc="08090005" w:tentative="1">
+      <w:start w:val="1"/>
+      <w:numFmt w:val="bullet"/>
+      <w:lvlText w:val=""/>
+      <w:lvlJc w:val="left"/>
+      <w:pPr>
+        <w:ind w:left="2586" w:hanging="360"/>
+      </w:pPr>
+      <w:rPr>
+        <w:rFonts w:ascii="Wingdings" w:hAnsi="Wingdings" w:hint="default"/>
+      </w:rPr>
+    </w:lvl>
+    <w:lvl w:ilvl="3" w:tplc="08090001" w:tentative="1">
+      <w:start w:val="1"/>
+      <w:numFmt w:val="bullet"/>
+      <w:lvlText w:val=""/>
+      <w:lvlJc w:val="left"/>
+      <w:pPr>
+        <w:ind w:left="3306" w:hanging="360"/>
+      </w:pPr>
+      <w:rPr>
+        <w:rFonts w:ascii="Symbol" w:hAnsi="Symbol" w:hint="default"/>
+      </w:rPr>
+    </w:lvl>
+    <w:lvl w:ilvl="4" w:tplc="08090003" w:tentative="1">
+      <w:start w:val="1"/>
+      <w:numFmt w:val="bullet"/>
+      <w:lvlText w:val="o"/>
+      <w:lvlJc w:val="left"/>
+      <w:pPr>
+        <w:ind w:left="4026" w:hanging="360"/>
+      </w:pPr>
+      <w:rPr>
+        <w:rFonts w:ascii="Courier New" w:hAnsi="Courier New" w:cs="Courier New" w:hint="default"/>
+      </w:rPr>
+    </w:lvl>
+    <w:lvl w:ilvl="5" w:tplc="08090005" w:tentative="1">
+      <w:start w:val="1"/>
+      <w:numFmt w:val="bullet"/>
+      <w:lvlText w:val=""/>
+      <w:lvlJc w:val="left"/>
+      <w:pPr>
+        <w:ind w:left="4746" w:hanging="360"/>
+      </w:pPr>
+      <w:rPr>
+        <w:rFonts w:ascii="Wingdings" w:hAnsi="Wingdings" w:hint="default"/>
+      </w:rPr>
+    </w:lvl>
+    <w:lvl w:ilvl="6" w:tplc="08090001" w:tentative="1">
+      <w:start w:val="1"/>
+      <w:numFmt w:val="bullet"/>
+      <w:lvlText w:val=""/>
+      <w:lvlJc w:val="left"/>
+      <w:pPr>
+        <w:ind w:left="5466" w:hanging="360"/>
+      </w:pPr>
+      <w:rPr>
+        <w:rFonts w:ascii="Symbol" w:hAnsi="Symbol" w:hint="default"/>
+      </w:rPr>
+    </w:lvl>
+    <w:lvl w:ilvl="7" w:tplc="08090003" w:tentative="1">
+      <w:start w:val="1"/>
+      <w:numFmt w:val="bullet"/>
+      <w:lvlText w:val="o"/>
+      <w:lvlJc w:val="left"/>
+      <w:pPr>
+        <w:ind w:left="6186" w:hanging="360"/>
+      </w:pPr>
+      <w:rPr>
+        <w:rFonts w:ascii="Courier New" w:hAnsi="Courier New" w:cs="Courier New" w:hint="default"/>
+      </w:rPr>
+    </w:lvl>
+    <w:lvl w:ilvl="8" w:tplc="08090005" w:tentative="1">
+      <w:start w:val="1"/>
+      <w:numFmt w:val="bullet"/>
+      <w:lvlText w:val=""/>
+      <w:lvlJc w:val="left"/>
+      <w:pPr>
+        <w:ind w:left="6906" w:hanging="360"/>
+      </w:pPr>
+      <w:rPr>
+        <w:rFonts w:ascii="Wingdings" w:hAnsi="Wingdings" w:hint="default"/>
+      </w:rPr>
+    </w:lvl>
+  </w:abstractNum>
+  <w:abstractNum w:abstractNumId="37" w15:restartNumberingAfterBreak="0">
     <w:nsid w:val="5A912E86"/>
     <w:multiLevelType w:val="multilevel"/>
     <w:tmpl w:val="19CAA4D6"/>
@@ -14849,7 +17980,7 @@
       </w:rPr>
     </w:lvl>
   </w:abstractNum>
-  <w:abstractNum w:abstractNumId="37" w15:restartNumberingAfterBreak="0">
+  <w:abstractNum w:abstractNumId="38" w15:restartNumberingAfterBreak="0">
     <w:nsid w:val="607C4B5F"/>
     <w:multiLevelType w:val="multilevel"/>
     <w:tmpl w:val="8160C990"/>
@@ -14980,7 +18111,7 @@
       </w:rPr>
     </w:lvl>
   </w:abstractNum>
-  <w:abstractNum w:abstractNumId="38" w15:restartNumberingAfterBreak="0">
+  <w:abstractNum w:abstractNumId="39" w15:restartNumberingAfterBreak="0">
     <w:nsid w:val="64736F04"/>
     <w:multiLevelType w:val="hybridMultilevel"/>
     <w:tmpl w:val="1CF65204"/>
@@ -15093,7 +18224,7 @@
       </w:rPr>
     </w:lvl>
   </w:abstractNum>
-  <w:abstractNum w:abstractNumId="39" w15:restartNumberingAfterBreak="0">
+  <w:abstractNum w:abstractNumId="40" w15:restartNumberingAfterBreak="0">
     <w:nsid w:val="64F30045"/>
     <w:multiLevelType w:val="multilevel"/>
     <w:tmpl w:val="EC08AA7E"/>
@@ -15179,7 +18310,7 @@
       </w:pPr>
     </w:lvl>
   </w:abstractNum>
-  <w:abstractNum w:abstractNumId="40" w15:restartNumberingAfterBreak="0">
+  <w:abstractNum w:abstractNumId="41" w15:restartNumberingAfterBreak="0">
     <w:nsid w:val="6695269A"/>
     <w:multiLevelType w:val="multilevel"/>
     <w:tmpl w:val="1F485BC8"/>
@@ -15265,7 +18396,7 @@
       </w:pPr>
     </w:lvl>
   </w:abstractNum>
-  <w:abstractNum w:abstractNumId="41" w15:restartNumberingAfterBreak="0">
+  <w:abstractNum w:abstractNumId="42" w15:restartNumberingAfterBreak="0">
     <w:nsid w:val="714B1A5D"/>
     <w:multiLevelType w:val="multilevel"/>
     <w:tmpl w:val="51C42784"/>
@@ -15391,7 +18522,7 @@
       </w:rPr>
     </w:lvl>
   </w:abstractNum>
-  <w:abstractNum w:abstractNumId="42" w15:restartNumberingAfterBreak="0">
+  <w:abstractNum w:abstractNumId="43" w15:restartNumberingAfterBreak="0">
     <w:nsid w:val="71C27F31"/>
     <w:multiLevelType w:val="multilevel"/>
     <w:tmpl w:val="9C5024E4"/>
@@ -15504,7 +18635,7 @@
       </w:rPr>
     </w:lvl>
   </w:abstractNum>
-  <w:abstractNum w:abstractNumId="43" w15:restartNumberingAfterBreak="0">
+  <w:abstractNum w:abstractNumId="44" w15:restartNumberingAfterBreak="0">
     <w:nsid w:val="74B349A6"/>
     <w:multiLevelType w:val="multilevel"/>
     <w:tmpl w:val="47283110"/>
@@ -15635,7 +18766,7 @@
       </w:rPr>
     </w:lvl>
   </w:abstractNum>
-  <w:abstractNum w:abstractNumId="44" w15:restartNumberingAfterBreak="0">
+  <w:abstractNum w:abstractNumId="45" w15:restartNumberingAfterBreak="0">
     <w:nsid w:val="781930E3"/>
     <w:multiLevelType w:val="multilevel"/>
     <w:tmpl w:val="662C0DCC"/>
@@ -15721,7 +18852,7 @@
       </w:pPr>
     </w:lvl>
   </w:abstractNum>
-  <w:abstractNum w:abstractNumId="45" w15:restartNumberingAfterBreak="0">
+  <w:abstractNum w:abstractNumId="46" w15:restartNumberingAfterBreak="0">
     <w:nsid w:val="7864769A"/>
     <w:multiLevelType w:val="hybridMultilevel"/>
     <w:tmpl w:val="4BA68286"/>
@@ -15810,149 +18941,152 @@
       </w:pPr>
     </w:lvl>
   </w:abstractNum>
-  <w:num w:numId="1" w16cid:durableId="424886810">
+  <w:num w:numId="1">
+    <w:abstractNumId w:val="40"/>
+  </w:num>
+  <w:num w:numId="2">
+    <w:abstractNumId w:val="16"/>
+  </w:num>
+  <w:num w:numId="3">
+    <w:abstractNumId w:val="19"/>
+  </w:num>
+  <w:num w:numId="4">
+    <w:abstractNumId w:val="42"/>
+  </w:num>
+  <w:num w:numId="5">
+    <w:abstractNumId w:val="17"/>
+  </w:num>
+  <w:num w:numId="6">
+    <w:abstractNumId w:val="45"/>
+  </w:num>
+  <w:num w:numId="7">
+    <w:abstractNumId w:val="38"/>
+  </w:num>
+  <w:num w:numId="8">
+    <w:abstractNumId w:val="13"/>
+  </w:num>
+  <w:num w:numId="9">
+    <w:abstractNumId w:val="8"/>
+  </w:num>
+  <w:num w:numId="10">
+    <w:abstractNumId w:val="41"/>
+  </w:num>
+  <w:num w:numId="11">
+    <w:abstractNumId w:val="20"/>
+  </w:num>
+  <w:num w:numId="12">
+    <w:abstractNumId w:val="1"/>
+  </w:num>
+  <w:num w:numId="13">
+    <w:abstractNumId w:val="30"/>
+  </w:num>
+  <w:num w:numId="14">
+    <w:abstractNumId w:val="37"/>
+  </w:num>
+  <w:num w:numId="15">
+    <w:abstractNumId w:val="7"/>
+  </w:num>
+  <w:num w:numId="16">
+    <w:abstractNumId w:val="5"/>
+  </w:num>
+  <w:num w:numId="17">
+    <w:abstractNumId w:val="10"/>
+  </w:num>
+  <w:num w:numId="18">
+    <w:abstractNumId w:val="18"/>
+  </w:num>
+  <w:num w:numId="19">
+    <w:abstractNumId w:val="2"/>
+  </w:num>
+  <w:num w:numId="20">
+    <w:abstractNumId w:val="25"/>
+  </w:num>
+  <w:num w:numId="21">
+    <w:abstractNumId w:val="24"/>
+  </w:num>
+  <w:num w:numId="22">
+    <w:abstractNumId w:val="29"/>
+  </w:num>
+  <w:num w:numId="23">
+    <w:abstractNumId w:val="3"/>
+  </w:num>
+  <w:num w:numId="24">
+    <w:abstractNumId w:val="32"/>
+  </w:num>
+  <w:num w:numId="25">
+    <w:abstractNumId w:val="43"/>
+  </w:num>
+  <w:num w:numId="26">
+    <w:abstractNumId w:val="46"/>
+  </w:num>
+  <w:num w:numId="27">
+    <w:abstractNumId w:val="33"/>
+  </w:num>
+  <w:num w:numId="28">
+    <w:abstractNumId w:val="9"/>
+  </w:num>
+  <w:num w:numId="29">
+    <w:abstractNumId w:val="4"/>
+  </w:num>
+  <w:num w:numId="30">
+    <w:abstractNumId w:val="21"/>
+  </w:num>
+  <w:num w:numId="31">
+    <w:abstractNumId w:val="0"/>
+  </w:num>
+  <w:num w:numId="32">
+    <w:abstractNumId w:val="28"/>
+  </w:num>
+  <w:num w:numId="33">
+    <w:abstractNumId w:val="26"/>
+  </w:num>
+  <w:num w:numId="34">
+    <w:abstractNumId w:val="11"/>
+  </w:num>
+  <w:num w:numId="35">
+    <w:abstractNumId w:val="22"/>
+  </w:num>
+  <w:num w:numId="36">
+    <w:abstractNumId w:val="12"/>
+  </w:num>
+  <w:num w:numId="37">
     <w:abstractNumId w:val="39"/>
   </w:num>
-  <w:num w:numId="2" w16cid:durableId="83261858">
-    <w:abstractNumId w:val="16"/>
+  <w:num w:numId="38">
+    <w:abstractNumId w:val="6"/>
   </w:num>
-  <w:num w:numId="3" w16cid:durableId="242640280">
-    <w:abstractNumId w:val="19"/>
+  <w:num w:numId="39">
+    <w:abstractNumId w:val="14"/>
   </w:num>
-  <w:num w:numId="4" w16cid:durableId="1031565732">
-    <w:abstractNumId w:val="41"/>
+  <w:num w:numId="40">
+    <w:abstractNumId w:val="15"/>
   </w:num>
-  <w:num w:numId="5" w16cid:durableId="867448875">
-    <w:abstractNumId w:val="17"/>
+  <w:num w:numId="41">
+    <w:abstractNumId w:val="34"/>
   </w:num>
-  <w:num w:numId="6" w16cid:durableId="525023437">
+  <w:num w:numId="42">
+    <w:abstractNumId w:val="35"/>
+  </w:num>
+  <w:num w:numId="43">
     <w:abstractNumId w:val="44"/>
   </w:num>
-  <w:num w:numId="7" w16cid:durableId="1240674827">
-    <w:abstractNumId w:val="37"/>
-  </w:num>
-  <w:num w:numId="8" w16cid:durableId="1716194088">
-    <w:abstractNumId w:val="13"/>
-  </w:num>
-  <w:num w:numId="9" w16cid:durableId="1467626814">
-    <w:abstractNumId w:val="8"/>
-  </w:num>
-  <w:num w:numId="10" w16cid:durableId="1416438274">
-    <w:abstractNumId w:val="40"/>
-  </w:num>
-  <w:num w:numId="11" w16cid:durableId="1743477958">
-    <w:abstractNumId w:val="20"/>
-  </w:num>
-  <w:num w:numId="12" w16cid:durableId="1828593199">
-    <w:abstractNumId w:val="1"/>
-  </w:num>
-  <w:num w:numId="13" w16cid:durableId="471654">
-    <w:abstractNumId w:val="30"/>
-  </w:num>
-  <w:num w:numId="14" w16cid:durableId="1414551176">
-    <w:abstractNumId w:val="36"/>
-  </w:num>
-  <w:num w:numId="15" w16cid:durableId="917666230">
-    <w:abstractNumId w:val="7"/>
-  </w:num>
-  <w:num w:numId="16" w16cid:durableId="1051199034">
-    <w:abstractNumId w:val="5"/>
-  </w:num>
-  <w:num w:numId="17" w16cid:durableId="1392996164">
-    <w:abstractNumId w:val="10"/>
-  </w:num>
-  <w:num w:numId="18" w16cid:durableId="445001817">
-    <w:abstractNumId w:val="18"/>
-  </w:num>
-  <w:num w:numId="19" w16cid:durableId="1890873583">
-    <w:abstractNumId w:val="2"/>
-  </w:num>
-  <w:num w:numId="20" w16cid:durableId="997538709">
-    <w:abstractNumId w:val="25"/>
-  </w:num>
-  <w:num w:numId="21" w16cid:durableId="1009329403">
-    <w:abstractNumId w:val="24"/>
-  </w:num>
-  <w:num w:numId="22" w16cid:durableId="1438064988">
-    <w:abstractNumId w:val="29"/>
-  </w:num>
-  <w:num w:numId="23" w16cid:durableId="1885753381">
-    <w:abstractNumId w:val="3"/>
-  </w:num>
-  <w:num w:numId="24" w16cid:durableId="347098571">
-    <w:abstractNumId w:val="32"/>
-  </w:num>
-  <w:num w:numId="25" w16cid:durableId="1895772520">
-    <w:abstractNumId w:val="42"/>
-  </w:num>
-  <w:num w:numId="26" w16cid:durableId="877545995">
-    <w:abstractNumId w:val="45"/>
-  </w:num>
-  <w:num w:numId="27" w16cid:durableId="1658805968">
-    <w:abstractNumId w:val="33"/>
-  </w:num>
-  <w:num w:numId="28" w16cid:durableId="563487947">
-    <w:abstractNumId w:val="9"/>
-  </w:num>
-  <w:num w:numId="29" w16cid:durableId="973632782">
-    <w:abstractNumId w:val="4"/>
-  </w:num>
-  <w:num w:numId="30" w16cid:durableId="610431780">
-    <w:abstractNumId w:val="21"/>
-  </w:num>
-  <w:num w:numId="31" w16cid:durableId="1068303917">
-    <w:abstractNumId w:val="0"/>
-  </w:num>
-  <w:num w:numId="32" w16cid:durableId="720978881">
-    <w:abstractNumId w:val="28"/>
-  </w:num>
-  <w:num w:numId="33" w16cid:durableId="1011839528">
-    <w:abstractNumId w:val="26"/>
-  </w:num>
-  <w:num w:numId="34" w16cid:durableId="1707288363">
-    <w:abstractNumId w:val="11"/>
-  </w:num>
-  <w:num w:numId="35" w16cid:durableId="1260412581">
-    <w:abstractNumId w:val="22"/>
-  </w:num>
-  <w:num w:numId="36" w16cid:durableId="1403134604">
-    <w:abstractNumId w:val="12"/>
-  </w:num>
-  <w:num w:numId="37" w16cid:durableId="867527549">
-    <w:abstractNumId w:val="38"/>
-  </w:num>
-  <w:num w:numId="38" w16cid:durableId="489759986">
-    <w:abstractNumId w:val="6"/>
-  </w:num>
-  <w:num w:numId="39" w16cid:durableId="1125584877">
-    <w:abstractNumId w:val="14"/>
-  </w:num>
-  <w:num w:numId="40" w16cid:durableId="452136680">
-    <w:abstractNumId w:val="15"/>
-  </w:num>
-  <w:num w:numId="41" w16cid:durableId="1292247680">
-    <w:abstractNumId w:val="34"/>
-  </w:num>
-  <w:num w:numId="42" w16cid:durableId="1897276747">
-    <w:abstractNumId w:val="35"/>
-  </w:num>
-  <w:num w:numId="43" w16cid:durableId="1331253429">
-    <w:abstractNumId w:val="43"/>
-  </w:num>
-  <w:num w:numId="44" w16cid:durableId="945232498">
+  <w:num w:numId="44">
     <w:abstractNumId w:val="23"/>
   </w:num>
-  <w:num w:numId="45" w16cid:durableId="169806409">
+  <w:num w:numId="45">
     <w:abstractNumId w:val="31"/>
   </w:num>
-  <w:num w:numId="46" w16cid:durableId="427389804">
+  <w:num w:numId="46">
     <w:abstractNumId w:val="27"/>
+  </w:num>
+  <w:num w:numId="47">
+    <w:abstractNumId w:val="36"/>
   </w:num>
 </w:numbering>
 </file>
 
 <file path=word/styles.xml><?xml version="1.0" encoding="utf-8"?>
-<w:styles xmlns:mc="http://schemas.openxmlformats.org/markup-compatibility/2006" xmlns:r="http://schemas.openxmlformats.org/officeDocument/2006/relationships" xmlns:w="http://schemas.openxmlformats.org/wordprocessingml/2006/main" xmlns:w14="http://schemas.microsoft.com/office/word/2010/wordml" xmlns:w15="http://schemas.microsoft.com/office/word/2012/wordml" xmlns:w16cex="http://schemas.microsoft.com/office/word/2018/wordml/cex" xmlns:w16cid="http://schemas.microsoft.com/office/word/2016/wordml/cid" xmlns:w16="http://schemas.microsoft.com/office/word/2018/wordml" xmlns:w16sdtdh="http://schemas.microsoft.com/office/word/2020/wordml/sdtdatahash" xmlns:w16se="http://schemas.microsoft.com/office/word/2015/wordml/symex" mc:Ignorable="w14 w15 w16se w16cid w16 w16cex w16sdtdh">
+<w:styles xmlns:mc="http://schemas.openxmlformats.org/markup-compatibility/2006" xmlns:r="http://schemas.openxmlformats.org/officeDocument/2006/relationships" xmlns:w="http://schemas.openxmlformats.org/wordprocessingml/2006/main" xmlns:w14="http://schemas.microsoft.com/office/word/2010/wordml" xmlns:w15="http://schemas.microsoft.com/office/word/2012/wordml" xmlns:w16se="http://schemas.microsoft.com/office/word/2015/wordml/symex" mc:Ignorable="w14 w15 w16se">
   <w:docDefaults>
     <w:rPrDefault>
       <w:rPr>
@@ -15967,7 +19101,7 @@
       </w:pPr>
     </w:pPrDefault>
   </w:docDefaults>
-  <w:latentStyles w:defLockedState="0" w:defUIPriority="99" w:defSemiHidden="0" w:defUnhideWhenUsed="0" w:defQFormat="0" w:count="376">
+  <w:latentStyles w:defLockedState="0" w:defUIPriority="99" w:defSemiHidden="0" w:defUnhideWhenUsed="0" w:defQFormat="0" w:count="371">
     <w:lsdException w:name="Normal" w:uiPriority="0" w:qFormat="1"/>
     <w:lsdException w:name="heading 1" w:uiPriority="9" w:qFormat="1"/>
     <w:lsdException w:name="heading 2" w:semiHidden="1" w:uiPriority="9" w:unhideWhenUsed="1" w:qFormat="1"/>
@@ -16339,11 +19473,6 @@
     <w:lsdException w:name="List Table 5 Dark Accent 6" w:uiPriority="50"/>
     <w:lsdException w:name="List Table 6 Colorful Accent 6" w:uiPriority="51"/>
     <w:lsdException w:name="List Table 7 Colorful Accent 6" w:uiPriority="52"/>
-    <w:lsdException w:name="Mention" w:semiHidden="1" w:unhideWhenUsed="1"/>
-    <w:lsdException w:name="Smart Hyperlink" w:semiHidden="1" w:unhideWhenUsed="1"/>
-    <w:lsdException w:name="Hashtag" w:semiHidden="1" w:unhideWhenUsed="1"/>
-    <w:lsdException w:name="Unresolved Mention" w:semiHidden="1" w:unhideWhenUsed="1"/>
-    <w:lsdException w:name="Smart Link" w:semiHidden="1" w:unhideWhenUsed="1"/>
   </w:latentStyles>
   <w:style w:type="paragraph" w:default="1" w:styleId="Normal">
     <w:name w:val="Normal"/>
@@ -17372,7 +20501,7 @@
 </file>
 
 <file path=customXml/itemProps2.xml><?xml version="1.0" encoding="utf-8"?>
-<ds:datastoreItem xmlns:ds="http://schemas.openxmlformats.org/officeDocument/2006/customXml" ds:itemID="{E5D7FF28-B599-4BC6-A1AB-0F3E229DAB5B}">
+<ds:datastoreItem xmlns:ds="http://schemas.openxmlformats.org/officeDocument/2006/customXml" ds:itemID="{88427163-B507-461E-B9A7-97E05FB69A1B}">
   <ds:schemaRefs>
     <ds:schemaRef ds:uri="http://schemas.openxmlformats.org/officeDocument/2006/bibliography"/>
   </ds:schemaRefs>

</xml_diff>

<commit_message>
added workflow and system diagram in final report
</commit_message>
<xml_diff>
--- a/Documents/AI Capstone Project Final Report.docx
+++ b/Documents/AI Capstone Project Final Report.docx
@@ -1,6 +1,6 @@
 
 <file path=word/document.xml><?xml version="1.0" encoding="utf-8"?>
-<w:document xmlns:wpc="http://schemas.microsoft.com/office/word/2010/wordprocessingCanvas" xmlns:cx="http://schemas.microsoft.com/office/drawing/2014/chartex" xmlns:cx1="http://schemas.microsoft.com/office/drawing/2015/9/8/chartex" xmlns:mc="http://schemas.openxmlformats.org/markup-compatibility/2006" xmlns:o="urn:schemas-microsoft-com:office:office" xmlns:r="http://schemas.openxmlformats.org/officeDocument/2006/relationships" xmlns:m="http://schemas.openxmlformats.org/officeDocument/2006/math" xmlns:v="urn:schemas-microsoft-com:vml" xmlns:wp14="http://schemas.microsoft.com/office/word/2010/wordprocessingDrawing" xmlns:wp="http://schemas.openxmlformats.org/drawingml/2006/wordprocessingDrawing" xmlns:w10="urn:schemas-microsoft-com:office:word" xmlns:w="http://schemas.openxmlformats.org/wordprocessingml/2006/main" xmlns:w14="http://schemas.microsoft.com/office/word/2010/wordml" xmlns:w15="http://schemas.microsoft.com/office/word/2012/wordml" xmlns:w16se="http://schemas.microsoft.com/office/word/2015/wordml/symex" xmlns:wpg="http://schemas.microsoft.com/office/word/2010/wordprocessingGroup" xmlns:wpi="http://schemas.microsoft.com/office/word/2010/wordprocessingInk" xmlns:wne="http://schemas.microsoft.com/office/word/2006/wordml" xmlns:wps="http://schemas.microsoft.com/office/word/2010/wordprocessingShape" mc:Ignorable="w14 w15 w16se wp14">
+<w:document xmlns:wpc="http://schemas.microsoft.com/office/word/2010/wordprocessingCanvas" xmlns:cx="http://schemas.microsoft.com/office/drawing/2014/chartex" xmlns:cx1="http://schemas.microsoft.com/office/drawing/2015/9/8/chartex" xmlns:cx2="http://schemas.microsoft.com/office/drawing/2015/10/21/chartex" xmlns:cx3="http://schemas.microsoft.com/office/drawing/2016/5/9/chartex" xmlns:cx4="http://schemas.microsoft.com/office/drawing/2016/5/10/chartex" xmlns:cx5="http://schemas.microsoft.com/office/drawing/2016/5/11/chartex" xmlns:cx6="http://schemas.microsoft.com/office/drawing/2016/5/12/chartex" xmlns:cx7="http://schemas.microsoft.com/office/drawing/2016/5/13/chartex" xmlns:cx8="http://schemas.microsoft.com/office/drawing/2016/5/14/chartex" xmlns:mc="http://schemas.openxmlformats.org/markup-compatibility/2006" xmlns:aink="http://schemas.microsoft.com/office/drawing/2016/ink" xmlns:am3d="http://schemas.microsoft.com/office/drawing/2017/model3d" xmlns:o="urn:schemas-microsoft-com:office:office" xmlns:oel="http://schemas.microsoft.com/office/2019/extlst" xmlns:r="http://schemas.openxmlformats.org/officeDocument/2006/relationships" xmlns:m="http://schemas.openxmlformats.org/officeDocument/2006/math" xmlns:v="urn:schemas-microsoft-com:vml" xmlns:wp14="http://schemas.microsoft.com/office/word/2010/wordprocessingDrawing" xmlns:wp="http://schemas.openxmlformats.org/drawingml/2006/wordprocessingDrawing" xmlns:w10="urn:schemas-microsoft-com:office:word" xmlns:w="http://schemas.openxmlformats.org/wordprocessingml/2006/main" xmlns:w14="http://schemas.microsoft.com/office/word/2010/wordml" xmlns:w15="http://schemas.microsoft.com/office/word/2012/wordml" xmlns:w16cex="http://schemas.microsoft.com/office/word/2018/wordml/cex" xmlns:w16cid="http://schemas.microsoft.com/office/word/2016/wordml/cid" xmlns:w16="http://schemas.microsoft.com/office/word/2018/wordml" xmlns:w16sdtdh="http://schemas.microsoft.com/office/word/2020/wordml/sdtdatahash" xmlns:w16se="http://schemas.microsoft.com/office/word/2015/wordml/symex" xmlns:wpg="http://schemas.microsoft.com/office/word/2010/wordprocessingGroup" xmlns:wpi="http://schemas.microsoft.com/office/word/2010/wordprocessingInk" xmlns:wne="http://schemas.microsoft.com/office/word/2006/wordml" xmlns:wps="http://schemas.microsoft.com/office/word/2010/wordprocessingShape" mc:Ignorable="w14 w15 w16se w16cid w16 w16cex w16sdtdh wp14">
   <w:body>
     <w:p>
       <w:pPr>
@@ -757,7 +757,7 @@
               <w:sz w:val="36"/>
               <w:szCs w:val="36"/>
             </w:rPr>
-            <w:t>Date</w:t>
+            <w:t>12</w:t>
           </w:r>
           <w:r>
             <w:rPr>
@@ -766,7 +766,43 @@
               <w:sz w:val="36"/>
               <w:szCs w:val="36"/>
             </w:rPr>
-            <w:t xml:space="preserve"> (DD/MM/YY) &gt;</w:t>
+            <w:t>/</w:t>
+          </w:r>
+          <w:r>
+            <w:rPr>
+              <w:rFonts w:ascii="Samsung Sharp Sans" w:hAnsi="Samsung Sharp Sans" w:cs="Times New Roman"/>
+              <w:color w:val="BFBFBF" w:themeColor="background1" w:themeShade="BF"/>
+              <w:sz w:val="36"/>
+              <w:szCs w:val="36"/>
+            </w:rPr>
+            <w:t>10</w:t>
+          </w:r>
+          <w:r>
+            <w:rPr>
+              <w:rFonts w:ascii="Samsung Sharp Sans" w:hAnsi="Samsung Sharp Sans" w:cs="Times New Roman"/>
+              <w:color w:val="BFBFBF" w:themeColor="background1" w:themeShade="BF"/>
+              <w:sz w:val="36"/>
+              <w:szCs w:val="36"/>
+            </w:rPr>
+            <w:t>/</w:t>
+          </w:r>
+          <w:r>
+            <w:rPr>
+              <w:rFonts w:ascii="Samsung Sharp Sans" w:hAnsi="Samsung Sharp Sans" w:cs="Times New Roman"/>
+              <w:color w:val="BFBFBF" w:themeColor="background1" w:themeShade="BF"/>
+              <w:sz w:val="36"/>
+              <w:szCs w:val="36"/>
+            </w:rPr>
+            <w:t>22</w:t>
+          </w:r>
+          <w:r>
+            <w:rPr>
+              <w:rFonts w:ascii="Samsung Sharp Sans" w:hAnsi="Samsung Sharp Sans" w:cs="Times New Roman"/>
+              <w:color w:val="BFBFBF" w:themeColor="background1" w:themeShade="BF"/>
+              <w:sz w:val="36"/>
+              <w:szCs w:val="36"/>
+            </w:rPr>
+            <w:t xml:space="preserve"> &gt;</w:t>
           </w:r>
         </w:p>
       </w:sdtContent>
@@ -961,8 +997,39 @@
               <w:sz w:val="24"/>
               <w:szCs w:val="24"/>
             </w:rPr>
-            <w:t>&lt;Mirza Toheed Arsal</w:t>
-          </w:r>
+            <w:t xml:space="preserve">&lt;Mirza </w:t>
+          </w:r>
+          <w:proofErr w:type="spellStart"/>
+          <w:r>
+            <w:rPr>
+              <w:rFonts w:ascii="SamsungOne 700" w:hAnsi="SamsungOne 700" w:cs="Times New Roman"/>
+              <w:color w:val="BFBFBF" w:themeColor="background1" w:themeShade="BF"/>
+              <w:sz w:val="24"/>
+              <w:szCs w:val="24"/>
+            </w:rPr>
+            <w:t>Toheed</w:t>
+          </w:r>
+          <w:proofErr w:type="spellEnd"/>
+          <w:r>
+            <w:rPr>
+              <w:rFonts w:ascii="SamsungOne 700" w:hAnsi="SamsungOne 700" w:cs="Times New Roman"/>
+              <w:color w:val="BFBFBF" w:themeColor="background1" w:themeShade="BF"/>
+              <w:sz w:val="24"/>
+              <w:szCs w:val="24"/>
+            </w:rPr>
+            <w:t xml:space="preserve"> </w:t>
+          </w:r>
+          <w:proofErr w:type="spellStart"/>
+          <w:r>
+            <w:rPr>
+              <w:rFonts w:ascii="SamsungOne 700" w:hAnsi="SamsungOne 700" w:cs="Times New Roman"/>
+              <w:color w:val="BFBFBF" w:themeColor="background1" w:themeShade="BF"/>
+              <w:sz w:val="24"/>
+              <w:szCs w:val="24"/>
+            </w:rPr>
+            <w:t>Arsal</w:t>
+          </w:r>
+          <w:proofErr w:type="spellEnd"/>
           <w:r>
             <w:rPr>
               <w:rFonts w:ascii="SamsungOne 700" w:hAnsi="SamsungOne 700" w:cs="Times New Roman"/>
@@ -3236,7 +3303,7 @@
                   </wp:anchor>
                 </w:drawing>
               </mc:Choice>
-              <mc:Fallback xmlns:w16sdtdh="http://schemas.microsoft.com/office/word/2020/wordml/sdtdatahash" xmlns:w16="http://schemas.microsoft.com/office/word/2018/wordml" xmlns:w16cid="http://schemas.microsoft.com/office/word/2016/wordml/cid" xmlns:w16cex="http://schemas.microsoft.com/office/word/2018/wordml/cex" xmlns:oel="http://schemas.microsoft.com/office/2019/extlst" xmlns:am3d="http://schemas.microsoft.com/office/drawing/2017/model3d" xmlns:aink="http://schemas.microsoft.com/office/drawing/2016/ink" xmlns:cx8="http://schemas.microsoft.com/office/drawing/2016/5/14/chartex" xmlns:cx7="http://schemas.microsoft.com/office/drawing/2016/5/13/chartex" xmlns:cx6="http://schemas.microsoft.com/office/drawing/2016/5/12/chartex" xmlns:cx5="http://schemas.microsoft.com/office/drawing/2016/5/11/chartex" xmlns:cx4="http://schemas.microsoft.com/office/drawing/2016/5/10/chartex" xmlns:cx3="http://schemas.microsoft.com/office/drawing/2016/5/9/chartex" xmlns:cx2="http://schemas.microsoft.com/office/drawing/2015/10/21/chartex">
+              <mc:Fallback>
                 <w:pict>
                   <v:rect w14:anchorId="04F52885" id="직사각형 2" o:spid="_x0000_s1026" style="position:absolute;margin-left:-.7pt;margin-top:-.15pt;width:451.65pt;height:19.65pt;z-index:-251657216;visibility:visible;mso-wrap-style:square;mso-wrap-distance-left:9pt;mso-wrap-distance-top:0;mso-wrap-distance-right:9pt;mso-wrap-distance-bottom:0;mso-position-horizontal:absolute;mso-position-horizontal-relative:text;mso-position-vertical:absolute;mso-position-vertical-relative:text;v-text-anchor:middle" o:gfxdata="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" fillcolor="#193db0" stroked="f" strokeweight="2pt"/>
                 </w:pict>
@@ -4713,8 +4780,36 @@
                         <w:color w:val="000000" w:themeColor="text1" w:themeShade="BF"/>
                         <w:sz w:val="22"/>
                       </w:rPr>
-                      <w:t>Mirza Toheed Arsal</w:t>
+                      <w:t xml:space="preserve">Mirza </w:t>
                     </w:r>
+                    <w:proofErr w:type="spellStart"/>
+                    <w:r>
+                      <w:rPr>
+                        <w:rFonts w:ascii="SamsungOne 400" w:hAnsi="SamsungOne 400" w:cs="Times New Roman"/>
+                        <w:color w:val="000000" w:themeColor="text1" w:themeShade="BF"/>
+                        <w:sz w:val="22"/>
+                      </w:rPr>
+                      <w:t>Toheed</w:t>
+                    </w:r>
+                    <w:proofErr w:type="spellEnd"/>
+                    <w:r>
+                      <w:rPr>
+                        <w:rFonts w:ascii="SamsungOne 400" w:hAnsi="SamsungOne 400" w:cs="Times New Roman"/>
+                        <w:color w:val="000000" w:themeColor="text1" w:themeShade="BF"/>
+                        <w:sz w:val="22"/>
+                      </w:rPr>
+                      <w:t xml:space="preserve"> </w:t>
+                    </w:r>
+                    <w:proofErr w:type="spellStart"/>
+                    <w:r>
+                      <w:rPr>
+                        <w:rFonts w:ascii="SamsungOne 400" w:hAnsi="SamsungOne 400" w:cs="Times New Roman"/>
+                        <w:color w:val="000000" w:themeColor="text1" w:themeShade="BF"/>
+                        <w:sz w:val="22"/>
+                      </w:rPr>
+                      <w:t>Arsal</w:t>
+                    </w:r>
+                    <w:proofErr w:type="spellEnd"/>
                   </w:p>
                 </w:tc>
                 <w:tc>
@@ -5097,8 +5192,21 @@
                   </w:tcPr>
                   <w:p>
                     <w:r>
-                      <w:t>Mirza Toheed Arsal</w:t>
+                      <w:t xml:space="preserve">Mirza </w:t>
                     </w:r>
+                    <w:proofErr w:type="spellStart"/>
+                    <w:r>
+                      <w:t>Toheed</w:t>
+                    </w:r>
+                    <w:proofErr w:type="spellEnd"/>
+                    <w:r>
+                      <w:t xml:space="preserve"> </w:t>
+                    </w:r>
+                    <w:proofErr w:type="spellStart"/>
+                    <w:r>
+                      <w:t>Arsal</w:t>
+                    </w:r>
+                    <w:proofErr w:type="spellEnd"/>
                   </w:p>
                 </w:tc>
               </w:tr>
@@ -5129,8 +5237,21 @@
                   </w:tcPr>
                   <w:p>
                     <w:r>
-                      <w:t>Mirza Toheed Arsal</w:t>
+                      <w:t xml:space="preserve">Mirza </w:t>
                     </w:r>
+                    <w:proofErr w:type="spellStart"/>
+                    <w:r>
+                      <w:t>Toheed</w:t>
+                    </w:r>
+                    <w:proofErr w:type="spellEnd"/>
+                    <w:r>
+                      <w:t xml:space="preserve"> </w:t>
+                    </w:r>
+                    <w:proofErr w:type="spellStart"/>
+                    <w:r>
+                      <w:t>Arsal</w:t>
+                    </w:r>
+                    <w:proofErr w:type="spellEnd"/>
                   </w:p>
                 </w:tc>
               </w:tr>
@@ -5161,8 +5282,21 @@
                   </w:tcPr>
                   <w:p>
                     <w:r>
-                      <w:t>Mirza Toheed Arsal</w:t>
+                      <w:t xml:space="preserve">Mirza </w:t>
                     </w:r>
+                    <w:proofErr w:type="spellStart"/>
+                    <w:r>
+                      <w:t>Toheed</w:t>
+                    </w:r>
+                    <w:proofErr w:type="spellEnd"/>
+                    <w:r>
+                      <w:t xml:space="preserve"> </w:t>
+                    </w:r>
+                    <w:proofErr w:type="spellStart"/>
+                    <w:r>
+                      <w:t>Arsal</w:t>
+                    </w:r>
+                    <w:proofErr w:type="spellEnd"/>
                   </w:p>
                 </w:tc>
               </w:tr>
@@ -5225,8 +5359,21 @@
                   </w:tcPr>
                   <w:p>
                     <w:r>
-                      <w:t>Mirza Toheed Arsal</w:t>
+                      <w:t xml:space="preserve">Mirza </w:t>
                     </w:r>
+                    <w:proofErr w:type="spellStart"/>
+                    <w:r>
+                      <w:t>Toheed</w:t>
+                    </w:r>
+                    <w:proofErr w:type="spellEnd"/>
+                    <w:r>
+                      <w:t xml:space="preserve"> </w:t>
+                    </w:r>
+                    <w:proofErr w:type="spellStart"/>
+                    <w:r>
+                      <w:t>Arsal</w:t>
+                    </w:r>
+                    <w:proofErr w:type="spellEnd"/>
                   </w:p>
                 </w:tc>
               </w:tr>
@@ -5348,7 +5495,7 @@
                   </wp:anchor>
                 </w:drawing>
               </mc:Choice>
-              <mc:Fallback xmlns:w16sdtdh="http://schemas.microsoft.com/office/word/2020/wordml/sdtdatahash" xmlns:w16="http://schemas.microsoft.com/office/word/2018/wordml" xmlns:w16cid="http://schemas.microsoft.com/office/word/2016/wordml/cid" xmlns:w16cex="http://schemas.microsoft.com/office/word/2018/wordml/cex" xmlns:oel="http://schemas.microsoft.com/office/2019/extlst" xmlns:am3d="http://schemas.microsoft.com/office/drawing/2017/model3d" xmlns:aink="http://schemas.microsoft.com/office/drawing/2016/ink" xmlns:cx8="http://schemas.microsoft.com/office/drawing/2016/5/14/chartex" xmlns:cx7="http://schemas.microsoft.com/office/drawing/2016/5/13/chartex" xmlns:cx6="http://schemas.microsoft.com/office/drawing/2016/5/12/chartex" xmlns:cx5="http://schemas.microsoft.com/office/drawing/2016/5/11/chartex" xmlns:cx4="http://schemas.microsoft.com/office/drawing/2016/5/10/chartex" xmlns:cx3="http://schemas.microsoft.com/office/drawing/2016/5/9/chartex" xmlns:cx2="http://schemas.microsoft.com/office/drawing/2015/10/21/chartex">
+              <mc:Fallback>
                 <w:pict>
                   <v:rect w14:anchorId="733C0608" id="직사각형 3" o:spid="_x0000_s1026" style="position:absolute;margin-left:-.7pt;margin-top:-.1pt;width:451.65pt;height:19.65pt;z-index:-251655168;visibility:visible;mso-wrap-style:square;mso-wrap-distance-left:9pt;mso-wrap-distance-top:0;mso-wrap-distance-right:9pt;mso-wrap-distance-bottom:0;mso-position-horizontal:absolute;mso-position-horizontal-relative:text;mso-position-vertical:absolute;mso-position-vertical-relative:text;v-text-anchor:middle" o:gfxdata="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" fillcolor="#193db0" stroked="f" strokeweight="2pt"/>
                 </w:pict>
@@ -5916,17 +6063,16 @@
               </w:pPr>
               <w:r>
                 <w:rPr>
-                  <w:rFonts w:ascii="SamsungOne 400" w:hAnsi="SamsungOne 400" w:cs="Times New Roman"/>
+                  <w:rFonts w:ascii="SamsungOne 400" w:hAnsi="SamsungOne 400"/>
                   <w:noProof/>
                   <w:color w:val="000000" w:themeColor="text1" w:themeShade="BF"/>
                   <w:szCs w:val="20"/>
-                  <w:lang w:eastAsia="en-US"/>
                 </w:rPr>
                 <w:drawing>
-                  <wp:inline distT="0" distB="0" distL="0" distR="0" wp14:anchorId="56334F21" wp14:editId="096F8619">
-                    <wp:extent cx="3058898" cy="4780685"/>
-                    <wp:effectExtent l="0" t="0" r="0" b="0"/>
-                    <wp:docPr id="24" name="Picture 24"/>
+                  <wp:inline distT="0" distB="0" distL="0" distR="0" wp14:anchorId="33E268D7" wp14:editId="3FA02DE8">
+                    <wp:extent cx="4391025" cy="2847975"/>
+                    <wp:effectExtent l="0" t="0" r="9525" b="9525"/>
+                    <wp:docPr id="9" name="Picture 9"/>
                     <wp:cNvGraphicFramePr>
                       <a:graphicFrameLocks xmlns:a="http://schemas.openxmlformats.org/drawingml/2006/main" noChangeAspect="1"/>
                     </wp:cNvGraphicFramePr>
@@ -5934,36 +6080,36 @@
                       <a:graphicData uri="http://schemas.openxmlformats.org/drawingml/2006/picture">
                         <pic:pic xmlns:pic="http://schemas.openxmlformats.org/drawingml/2006/picture">
                           <pic:nvPicPr>
-                            <pic:cNvPr id="9" name="Account ownership flow.png"/>
-                            <pic:cNvPicPr/>
+                            <pic:cNvPr id="0" name="Picture 1"/>
+                            <pic:cNvPicPr>
+                              <a:picLocks noChangeAspect="1" noChangeArrowheads="1"/>
+                            </pic:cNvPicPr>
                           </pic:nvPicPr>
-                          <pic:blipFill rotWithShape="1">
-                            <a:blip r:embed="rId9" cstate="print">
+                          <pic:blipFill>
+                            <a:blip r:embed="rId9">
                               <a:extLst>
                                 <a:ext uri="{28A0092B-C50C-407E-A947-70E740481C1C}">
                                   <a14:useLocalDpi xmlns:a14="http://schemas.microsoft.com/office/drawing/2010/main" val="0"/>
                                 </a:ext>
                               </a:extLst>
                             </a:blip>
-                            <a:srcRect l="21014" t="9006" r="14344" b="12928"/>
-                            <a:stretch/>
+                            <a:srcRect/>
+                            <a:stretch>
+                              <a:fillRect/>
+                            </a:stretch>
                           </pic:blipFill>
                           <pic:spPr bwMode="auto">
                             <a:xfrm>
                               <a:off x="0" y="0"/>
-                              <a:ext cx="3075551" cy="4806712"/>
+                              <a:ext cx="4391025" cy="2847975"/>
                             </a:xfrm>
                             <a:prstGeom prst="rect">
                               <a:avLst/>
                             </a:prstGeom>
+                            <a:noFill/>
                             <a:ln>
                               <a:noFill/>
                             </a:ln>
-                            <a:extLst>
-                              <a:ext uri="{53640926-AAD7-44D8-BBD7-CCE9431645EC}">
-                                <a14:shadowObscured xmlns:a14="http://schemas.microsoft.com/office/drawing/2010/main"/>
-                              </a:ext>
-                            </a:extLst>
                           </pic:spPr>
                         </pic:pic>
                       </a:graphicData>
@@ -6081,74 +6227,22 @@
               <w:pPr>
                 <w:widowControl/>
                 <w:ind w:leftChars="213" w:left="427" w:hanging="1"/>
-                <w:jc w:val="left"/>
-                <w:rPr>
-                  <w:rFonts w:ascii="SamsungOne 400" w:hAnsi="SamsungOne 400" w:cs="Times New Roman"/>
-                  <w:color w:val="000000" w:themeColor="text1" w:themeShade="BF"/>
-                  <w:szCs w:val="20"/>
-                </w:rPr>
-              </w:pPr>
-            </w:p>
-            <w:p>
-              <w:pPr>
-                <w:widowControl/>
-                <w:ind w:leftChars="213" w:left="427" w:hanging="1"/>
-                <w:jc w:val="left"/>
-                <w:rPr>
-                  <w:rFonts w:ascii="SamsungOne 400" w:hAnsi="SamsungOne 400" w:cs="Times New Roman"/>
-                  <w:color w:val="000000" w:themeColor="text1" w:themeShade="BF"/>
-                  <w:szCs w:val="20"/>
-                </w:rPr>
-              </w:pPr>
-            </w:p>
-            <w:p>
-              <w:pPr>
-                <w:widowControl/>
-                <w:ind w:leftChars="213" w:left="427" w:hanging="1"/>
-                <w:jc w:val="left"/>
-                <w:rPr>
-                  <w:rFonts w:ascii="SamsungOne 400" w:hAnsi="SamsungOne 400" w:cs="Times New Roman"/>
-                  <w:color w:val="000000" w:themeColor="text1" w:themeShade="BF"/>
-                  <w:szCs w:val="20"/>
-                </w:rPr>
-              </w:pPr>
-            </w:p>
-            <w:p>
-              <w:pPr>
-                <w:widowControl/>
-                <w:ind w:leftChars="213" w:left="427" w:hanging="1"/>
-                <w:jc w:val="left"/>
-                <w:rPr>
-                  <w:rFonts w:ascii="SamsungOne 400" w:hAnsi="SamsungOne 400" w:cs="Times New Roman"/>
-                  <w:color w:val="000000" w:themeColor="text1" w:themeShade="BF"/>
-                  <w:szCs w:val="20"/>
-                </w:rPr>
-              </w:pPr>
-            </w:p>
-            <w:p>
-              <w:pPr>
-                <w:widowControl/>
-                <w:ind w:leftChars="213" w:left="427" w:hanging="1"/>
-                <w:jc w:val="left"/>
-                <w:rPr>
-                  <w:rFonts w:ascii="SamsungOne 400" w:hAnsi="SamsungOne 400" w:cs="Times New Roman"/>
-                  <w:color w:val="000000" w:themeColor="text1" w:themeShade="BF"/>
-                  <w:szCs w:val="20"/>
-                </w:rPr>
-              </w:pPr>
-              <w:r>
-                <w:rPr>
-                  <w:rFonts w:ascii="SamsungOne 400" w:hAnsi="SamsungOne 400" w:cs="Times New Roman"/>
+                <w:jc w:val="center"/>
+                <w:rPr>
+                  <w:rFonts w:ascii="SamsungOne 400" w:hAnsi="SamsungOne 400" w:cs="Times New Roman"/>
+                  <w:color w:val="000000" w:themeColor="text1" w:themeShade="BF"/>
+                  <w:szCs w:val="20"/>
+                </w:rPr>
+              </w:pPr>
+              <w:r>
+                <w:rPr>
                   <w:noProof/>
-                  <w:color w:val="000000" w:themeColor="text1" w:themeShade="BF"/>
-                  <w:szCs w:val="20"/>
-                  <w:lang w:eastAsia="en-US"/>
                 </w:rPr>
                 <w:drawing>
-                  <wp:inline distT="0" distB="0" distL="0" distR="0" wp14:anchorId="21DEF1CB" wp14:editId="5F091533">
-                    <wp:extent cx="4639322" cy="1247949"/>
-                    <wp:effectExtent l="0" t="0" r="8890" b="9525"/>
-                    <wp:docPr id="25" name="Picture 25"/>
+                  <wp:inline distT="0" distB="0" distL="0" distR="0" wp14:anchorId="7EF60AC5" wp14:editId="52388AAE">
+                    <wp:extent cx="5248275" cy="3714750"/>
+                    <wp:effectExtent l="0" t="0" r="0" b="0"/>
+                    <wp:docPr id="10" name="Picture 10"/>
                     <wp:cNvGraphicFramePr>
                       <a:graphicFrameLocks xmlns:a="http://schemas.openxmlformats.org/drawingml/2006/main" noChangeAspect="1"/>
                     </wp:cNvGraphicFramePr>
@@ -6156,8 +6250,10 @@
                       <a:graphicData uri="http://schemas.openxmlformats.org/drawingml/2006/picture">
                         <pic:pic xmlns:pic="http://schemas.openxmlformats.org/drawingml/2006/picture">
                           <pic:nvPicPr>
-                            <pic:cNvPr id="25" name="f.PNG"/>
-                            <pic:cNvPicPr/>
+                            <pic:cNvPr id="0" name="Picture 3"/>
+                            <pic:cNvPicPr>
+                              <a:picLocks noChangeAspect="1" noChangeArrowheads="1"/>
+                            </pic:cNvPicPr>
                           </pic:nvPicPr>
                           <pic:blipFill>
                             <a:blip r:embed="rId10">
@@ -6167,18 +6263,23 @@
                                 </a:ext>
                               </a:extLst>
                             </a:blip>
+                            <a:srcRect/>
                             <a:stretch>
                               <a:fillRect/>
                             </a:stretch>
                           </pic:blipFill>
-                          <pic:spPr>
+                          <pic:spPr bwMode="auto">
                             <a:xfrm>
                               <a:off x="0" y="0"/>
-                              <a:ext cx="4639322" cy="1247949"/>
+                              <a:ext cx="5248275" cy="3714750"/>
                             </a:xfrm>
                             <a:prstGeom prst="rect">
                               <a:avLst/>
                             </a:prstGeom>
+                            <a:noFill/>
+                            <a:ln>
+                              <a:noFill/>
+                            </a:ln>
                           </pic:spPr>
                         </pic:pic>
                       </a:graphicData>
@@ -6186,42 +6287,6 @@
                   </wp:inline>
                 </w:drawing>
               </w:r>
-            </w:p>
-            <w:p>
-              <w:pPr>
-                <w:widowControl/>
-                <w:ind w:leftChars="213" w:left="427" w:hanging="1"/>
-                <w:jc w:val="left"/>
-                <w:rPr>
-                  <w:rFonts w:ascii="SamsungOne 400" w:hAnsi="SamsungOne 400" w:cs="Times New Roman"/>
-                  <w:color w:val="000000" w:themeColor="text1" w:themeShade="BF"/>
-                  <w:szCs w:val="20"/>
-                </w:rPr>
-              </w:pPr>
-            </w:p>
-            <w:p>
-              <w:pPr>
-                <w:widowControl/>
-                <w:ind w:leftChars="213" w:left="427" w:hanging="1"/>
-                <w:jc w:val="left"/>
-                <w:rPr>
-                  <w:rFonts w:ascii="SamsungOne 400" w:hAnsi="SamsungOne 400" w:cs="Times New Roman"/>
-                  <w:color w:val="000000" w:themeColor="text1" w:themeShade="BF"/>
-                  <w:szCs w:val="20"/>
-                </w:rPr>
-              </w:pPr>
-            </w:p>
-            <w:p>
-              <w:pPr>
-                <w:widowControl/>
-                <w:ind w:leftChars="213" w:left="427" w:hanging="1"/>
-                <w:jc w:val="left"/>
-                <w:rPr>
-                  <w:rFonts w:ascii="SamsungOne 400" w:hAnsi="SamsungOne 400" w:cs="Times New Roman"/>
-                  <w:color w:val="000000" w:themeColor="text1" w:themeShade="BF"/>
-                  <w:szCs w:val="20"/>
-                </w:rPr>
-              </w:pPr>
             </w:p>
             <w:p>
               <w:pPr>
@@ -6341,7 +6406,7 @@
                   </wp:anchor>
                 </w:drawing>
               </mc:Choice>
-              <mc:Fallback xmlns:w16sdtdh="http://schemas.microsoft.com/office/word/2020/wordml/sdtdatahash" xmlns:w16="http://schemas.microsoft.com/office/word/2018/wordml" xmlns:w16cid="http://schemas.microsoft.com/office/word/2016/wordml/cid" xmlns:w16cex="http://schemas.microsoft.com/office/word/2018/wordml/cex" xmlns:oel="http://schemas.microsoft.com/office/2019/extlst" xmlns:am3d="http://schemas.microsoft.com/office/drawing/2017/model3d" xmlns:aink="http://schemas.microsoft.com/office/drawing/2016/ink" xmlns:cx8="http://schemas.microsoft.com/office/drawing/2016/5/14/chartex" xmlns:cx7="http://schemas.microsoft.com/office/drawing/2016/5/13/chartex" xmlns:cx6="http://schemas.microsoft.com/office/drawing/2016/5/12/chartex" xmlns:cx5="http://schemas.microsoft.com/office/drawing/2016/5/11/chartex" xmlns:cx4="http://schemas.microsoft.com/office/drawing/2016/5/10/chartex" xmlns:cx3="http://schemas.microsoft.com/office/drawing/2016/5/9/chartex" xmlns:cx2="http://schemas.microsoft.com/office/drawing/2015/10/21/chartex">
+              <mc:Fallback>
                 <w:pict>
                   <v:rect w14:anchorId="7DE8F70C" id="직사각형 4" o:spid="_x0000_s1026" style="position:absolute;margin-left:-.7pt;margin-top:0;width:451.65pt;height:19.65pt;z-index:-251653120;visibility:visible;mso-wrap-style:square;mso-wrap-distance-left:9pt;mso-wrap-distance-top:0;mso-wrap-distance-right:9pt;mso-wrap-distance-bottom:0;mso-position-horizontal:absolute;mso-position-horizontal-relative:text;mso-position-vertical:absolute;mso-position-vertical-relative:text;v-text-anchor:middle" o:gfxdata="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" fillcolor="#193db0" stroked="f" strokeweight="2pt"/>
                 </w:pict>
@@ -7994,6 +8059,16 @@
                   <w:sz w:val="22"/>
                   <w:szCs w:val="20"/>
                 </w:rPr>
+                <w:t xml:space="preserve">3.3.1. </w:t>
+              </w:r>
+              <w:r>
+                <w:rPr>
+                  <w:rFonts w:ascii="SamsungOne 400" w:hAnsi="SamsungOne 400" w:cs="Times New Roman"/>
+                  <w:b/>
+                  <w:color w:val="000000" w:themeColor="text1" w:themeShade="BF"/>
+                  <w:sz w:val="22"/>
+                  <w:szCs w:val="20"/>
+                </w:rPr>
                 <w:t>Building the model</w:t>
               </w:r>
             </w:p>
@@ -8043,7 +8118,47 @@
                   <w:sz w:val="22"/>
                   <w:szCs w:val="20"/>
                 </w:rPr>
-                <w:t>Conv2D layer (filter=16, kernel_size= (3,3), activation=” relu”)</w:t>
+                <w:t xml:space="preserve">Conv2D layer (filter=16, </w:t>
+              </w:r>
+              <w:proofErr w:type="spellStart"/>
+              <w:r>
+                <w:rPr>
+                  <w:rFonts w:ascii="SamsungOne 400" w:hAnsi="SamsungOne 400" w:cs="Times New Roman"/>
+                  <w:color w:val="000000" w:themeColor="text1" w:themeShade="BF"/>
+                  <w:sz w:val="22"/>
+                  <w:szCs w:val="20"/>
+                </w:rPr>
+                <w:t>kernel_size</w:t>
+              </w:r>
+              <w:proofErr w:type="spellEnd"/>
+              <w:r>
+                <w:rPr>
+                  <w:rFonts w:ascii="SamsungOne 400" w:hAnsi="SamsungOne 400" w:cs="Times New Roman"/>
+                  <w:color w:val="000000" w:themeColor="text1" w:themeShade="BF"/>
+                  <w:sz w:val="22"/>
+                  <w:szCs w:val="20"/>
+                </w:rPr>
+                <w:t xml:space="preserve">= (3,3), activation=” </w:t>
+              </w:r>
+              <w:proofErr w:type="spellStart"/>
+              <w:r>
+                <w:rPr>
+                  <w:rFonts w:ascii="SamsungOne 400" w:hAnsi="SamsungOne 400" w:cs="Times New Roman"/>
+                  <w:color w:val="000000" w:themeColor="text1" w:themeShade="BF"/>
+                  <w:sz w:val="22"/>
+                  <w:szCs w:val="20"/>
+                </w:rPr>
+                <w:t>relu</w:t>
+              </w:r>
+              <w:proofErr w:type="spellEnd"/>
+              <w:r>
+                <w:rPr>
+                  <w:rFonts w:ascii="SamsungOne 400" w:hAnsi="SamsungOne 400" w:cs="Times New Roman"/>
+                  <w:color w:val="000000" w:themeColor="text1" w:themeShade="BF"/>
+                  <w:sz w:val="22"/>
+                  <w:szCs w:val="20"/>
+                </w:rPr>
+                <w:t>”)</w:t>
               </w:r>
             </w:p>
             <w:p>
@@ -8070,7 +8185,47 @@
                   <w:sz w:val="22"/>
                   <w:szCs w:val="20"/>
                 </w:rPr>
-                <w:t>Conv2D layer (filter=32, kernel_size= (3,3), activation=” relu”)</w:t>
+                <w:t xml:space="preserve">Conv2D layer (filter=32, </w:t>
+              </w:r>
+              <w:proofErr w:type="spellStart"/>
+              <w:r>
+                <w:rPr>
+                  <w:rFonts w:ascii="SamsungOne 400" w:hAnsi="SamsungOne 400" w:cs="Times New Roman"/>
+                  <w:color w:val="000000" w:themeColor="text1" w:themeShade="BF"/>
+                  <w:sz w:val="22"/>
+                  <w:szCs w:val="20"/>
+                </w:rPr>
+                <w:t>kernel_size</w:t>
+              </w:r>
+              <w:proofErr w:type="spellEnd"/>
+              <w:r>
+                <w:rPr>
+                  <w:rFonts w:ascii="SamsungOne 400" w:hAnsi="SamsungOne 400" w:cs="Times New Roman"/>
+                  <w:color w:val="000000" w:themeColor="text1" w:themeShade="BF"/>
+                  <w:sz w:val="22"/>
+                  <w:szCs w:val="20"/>
+                </w:rPr>
+                <w:t xml:space="preserve">= (3,3), activation=” </w:t>
+              </w:r>
+              <w:proofErr w:type="spellStart"/>
+              <w:r>
+                <w:rPr>
+                  <w:rFonts w:ascii="SamsungOne 400" w:hAnsi="SamsungOne 400" w:cs="Times New Roman"/>
+                  <w:color w:val="000000" w:themeColor="text1" w:themeShade="BF"/>
+                  <w:sz w:val="22"/>
+                  <w:szCs w:val="20"/>
+                </w:rPr>
+                <w:t>relu</w:t>
+              </w:r>
+              <w:proofErr w:type="spellEnd"/>
+              <w:r>
+                <w:rPr>
+                  <w:rFonts w:ascii="SamsungOne 400" w:hAnsi="SamsungOne 400" w:cs="Times New Roman"/>
+                  <w:color w:val="000000" w:themeColor="text1" w:themeShade="BF"/>
+                  <w:sz w:val="22"/>
+                  <w:szCs w:val="20"/>
+                </w:rPr>
+                <w:t>”)</w:t>
               </w:r>
             </w:p>
             <w:p>
@@ -8097,7 +8252,27 @@
                   <w:sz w:val="22"/>
                   <w:szCs w:val="20"/>
                 </w:rPr>
-                <w:t>MaxPool2D layer (pool_size= (2,2))</w:t>
+                <w:t>MaxPool2D layer (</w:t>
+              </w:r>
+              <w:proofErr w:type="spellStart"/>
+              <w:r>
+                <w:rPr>
+                  <w:rFonts w:ascii="SamsungOne 400" w:hAnsi="SamsungOne 400" w:cs="Times New Roman"/>
+                  <w:color w:val="000000" w:themeColor="text1" w:themeShade="BF"/>
+                  <w:sz w:val="22"/>
+                  <w:szCs w:val="20"/>
+                </w:rPr>
+                <w:t>pool_size</w:t>
+              </w:r>
+              <w:proofErr w:type="spellEnd"/>
+              <w:r>
+                <w:rPr>
+                  <w:rFonts w:ascii="SamsungOne 400" w:hAnsi="SamsungOne 400" w:cs="Times New Roman"/>
+                  <w:color w:val="000000" w:themeColor="text1" w:themeShade="BF"/>
+                  <w:sz w:val="22"/>
+                  <w:szCs w:val="20"/>
+                </w:rPr>
+                <w:t>= (2,2))</w:t>
               </w:r>
             </w:p>
             <w:p>
@@ -8117,14 +8292,25 @@
                   <w:szCs w:val="20"/>
                 </w:rPr>
               </w:pPr>
-              <w:r>
-                <w:rPr>
-                  <w:rFonts w:ascii="SamsungOne 400" w:hAnsi="SamsungOne 400" w:cs="Times New Roman"/>
-                  <w:color w:val="000000" w:themeColor="text1" w:themeShade="BF"/>
-                  <w:sz w:val="22"/>
-                  <w:szCs w:val="20"/>
-                </w:rPr>
-                <w:t>BatchNormalization(axis=-1)</w:t>
+              <w:proofErr w:type="spellStart"/>
+              <w:r>
+                <w:rPr>
+                  <w:rFonts w:ascii="SamsungOne 400" w:hAnsi="SamsungOne 400" w:cs="Times New Roman"/>
+                  <w:color w:val="000000" w:themeColor="text1" w:themeShade="BF"/>
+                  <w:sz w:val="22"/>
+                  <w:szCs w:val="20"/>
+                </w:rPr>
+                <w:t>BatchNormalization</w:t>
+              </w:r>
+              <w:proofErr w:type="spellEnd"/>
+              <w:r>
+                <w:rPr>
+                  <w:rFonts w:ascii="SamsungOne 400" w:hAnsi="SamsungOne 400" w:cs="Times New Roman"/>
+                  <w:color w:val="000000" w:themeColor="text1" w:themeShade="BF"/>
+                  <w:sz w:val="22"/>
+                  <w:szCs w:val="20"/>
+                </w:rPr>
+                <w:t>(axis=-1)</w:t>
               </w:r>
             </w:p>
             <w:p>
@@ -8151,7 +8337,47 @@
                   <w:sz w:val="22"/>
                   <w:szCs w:val="20"/>
                 </w:rPr>
-                <w:t>Conv2D layer (filter=64, kernel_size= (3,3), activation=” relu”)</w:t>
+                <w:t xml:space="preserve">Conv2D layer (filter=64, </w:t>
+              </w:r>
+              <w:proofErr w:type="spellStart"/>
+              <w:r>
+                <w:rPr>
+                  <w:rFonts w:ascii="SamsungOne 400" w:hAnsi="SamsungOne 400" w:cs="Times New Roman"/>
+                  <w:color w:val="000000" w:themeColor="text1" w:themeShade="BF"/>
+                  <w:sz w:val="22"/>
+                  <w:szCs w:val="20"/>
+                </w:rPr>
+                <w:t>kernel_size</w:t>
+              </w:r>
+              <w:proofErr w:type="spellEnd"/>
+              <w:r>
+                <w:rPr>
+                  <w:rFonts w:ascii="SamsungOne 400" w:hAnsi="SamsungOne 400" w:cs="Times New Roman"/>
+                  <w:color w:val="000000" w:themeColor="text1" w:themeShade="BF"/>
+                  <w:sz w:val="22"/>
+                  <w:szCs w:val="20"/>
+                </w:rPr>
+                <w:t xml:space="preserve">= (3,3), activation=” </w:t>
+              </w:r>
+              <w:proofErr w:type="spellStart"/>
+              <w:r>
+                <w:rPr>
+                  <w:rFonts w:ascii="SamsungOne 400" w:hAnsi="SamsungOne 400" w:cs="Times New Roman"/>
+                  <w:color w:val="000000" w:themeColor="text1" w:themeShade="BF"/>
+                  <w:sz w:val="22"/>
+                  <w:szCs w:val="20"/>
+                </w:rPr>
+                <w:t>relu</w:t>
+              </w:r>
+              <w:proofErr w:type="spellEnd"/>
+              <w:r>
+                <w:rPr>
+                  <w:rFonts w:ascii="SamsungOne 400" w:hAnsi="SamsungOne 400" w:cs="Times New Roman"/>
+                  <w:color w:val="000000" w:themeColor="text1" w:themeShade="BF"/>
+                  <w:sz w:val="22"/>
+                  <w:szCs w:val="20"/>
+                </w:rPr>
+                <w:t>”)</w:t>
               </w:r>
             </w:p>
             <w:p>
@@ -8178,7 +8404,47 @@
                   <w:sz w:val="22"/>
                   <w:szCs w:val="20"/>
                 </w:rPr>
-                <w:t>Conv2D layer (filter=128, kernel_size= (3,3), activation=” relu”)</w:t>
+                <w:t xml:space="preserve">Conv2D layer (filter=128, </w:t>
+              </w:r>
+              <w:proofErr w:type="spellStart"/>
+              <w:r>
+                <w:rPr>
+                  <w:rFonts w:ascii="SamsungOne 400" w:hAnsi="SamsungOne 400" w:cs="Times New Roman"/>
+                  <w:color w:val="000000" w:themeColor="text1" w:themeShade="BF"/>
+                  <w:sz w:val="22"/>
+                  <w:szCs w:val="20"/>
+                </w:rPr>
+                <w:t>kernel_size</w:t>
+              </w:r>
+              <w:proofErr w:type="spellEnd"/>
+              <w:r>
+                <w:rPr>
+                  <w:rFonts w:ascii="SamsungOne 400" w:hAnsi="SamsungOne 400" w:cs="Times New Roman"/>
+                  <w:color w:val="000000" w:themeColor="text1" w:themeShade="BF"/>
+                  <w:sz w:val="22"/>
+                  <w:szCs w:val="20"/>
+                </w:rPr>
+                <w:t xml:space="preserve">= (3,3), activation=” </w:t>
+              </w:r>
+              <w:proofErr w:type="spellStart"/>
+              <w:r>
+                <w:rPr>
+                  <w:rFonts w:ascii="SamsungOne 400" w:hAnsi="SamsungOne 400" w:cs="Times New Roman"/>
+                  <w:color w:val="000000" w:themeColor="text1" w:themeShade="BF"/>
+                  <w:sz w:val="22"/>
+                  <w:szCs w:val="20"/>
+                </w:rPr>
+                <w:t>relu</w:t>
+              </w:r>
+              <w:proofErr w:type="spellEnd"/>
+              <w:r>
+                <w:rPr>
+                  <w:rFonts w:ascii="SamsungOne 400" w:hAnsi="SamsungOne 400" w:cs="Times New Roman"/>
+                  <w:color w:val="000000" w:themeColor="text1" w:themeShade="BF"/>
+                  <w:sz w:val="22"/>
+                  <w:szCs w:val="20"/>
+                </w:rPr>
+                <w:t>”)</w:t>
               </w:r>
             </w:p>
             <w:p>
@@ -8205,7 +8471,27 @@
                   <w:sz w:val="22"/>
                   <w:szCs w:val="20"/>
                 </w:rPr>
-                <w:t>MaxPool2D layer (pool_size= (2,2))</w:t>
+                <w:t>MaxPool2D layer (</w:t>
+              </w:r>
+              <w:proofErr w:type="spellStart"/>
+              <w:r>
+                <w:rPr>
+                  <w:rFonts w:ascii="SamsungOne 400" w:hAnsi="SamsungOne 400" w:cs="Times New Roman"/>
+                  <w:color w:val="000000" w:themeColor="text1" w:themeShade="BF"/>
+                  <w:sz w:val="22"/>
+                  <w:szCs w:val="20"/>
+                </w:rPr>
+                <w:t>pool_size</w:t>
+              </w:r>
+              <w:proofErr w:type="spellEnd"/>
+              <w:r>
+                <w:rPr>
+                  <w:rFonts w:ascii="SamsungOne 400" w:hAnsi="SamsungOne 400" w:cs="Times New Roman"/>
+                  <w:color w:val="000000" w:themeColor="text1" w:themeShade="BF"/>
+                  <w:sz w:val="22"/>
+                  <w:szCs w:val="20"/>
+                </w:rPr>
+                <w:t>= (2,2))</w:t>
               </w:r>
             </w:p>
             <w:p>
@@ -8225,14 +8511,25 @@
                   <w:szCs w:val="20"/>
                 </w:rPr>
               </w:pPr>
-              <w:r>
-                <w:rPr>
-                  <w:rFonts w:ascii="SamsungOne 400" w:hAnsi="SamsungOne 400" w:cs="Times New Roman"/>
-                  <w:color w:val="000000" w:themeColor="text1" w:themeShade="BF"/>
-                  <w:sz w:val="22"/>
-                  <w:szCs w:val="20"/>
-                </w:rPr>
-                <w:t>BatchNormalization(axis=-1)</w:t>
+              <w:proofErr w:type="spellStart"/>
+              <w:r>
+                <w:rPr>
+                  <w:rFonts w:ascii="SamsungOne 400" w:hAnsi="SamsungOne 400" w:cs="Times New Roman"/>
+                  <w:color w:val="000000" w:themeColor="text1" w:themeShade="BF"/>
+                  <w:sz w:val="22"/>
+                  <w:szCs w:val="20"/>
+                </w:rPr>
+                <w:t>BatchNormalization</w:t>
+              </w:r>
+              <w:proofErr w:type="spellEnd"/>
+              <w:r>
+                <w:rPr>
+                  <w:rFonts w:ascii="SamsungOne 400" w:hAnsi="SamsungOne 400" w:cs="Times New Roman"/>
+                  <w:color w:val="000000" w:themeColor="text1" w:themeShade="BF"/>
+                  <w:sz w:val="22"/>
+                  <w:szCs w:val="20"/>
+                </w:rPr>
+                <w:t>(axis=-1)</w:t>
               </w:r>
             </w:p>
             <w:p>
@@ -8287,7 +8584,27 @@
                   <w:sz w:val="22"/>
                   <w:szCs w:val="20"/>
                 </w:rPr>
-                <w:t>Dense Fully connected layer (512 nodes, activation=” relu”)</w:t>
+                <w:t xml:space="preserve">Dense Fully connected layer (512 nodes, activation=” </w:t>
+              </w:r>
+              <w:proofErr w:type="spellStart"/>
+              <w:r>
+                <w:rPr>
+                  <w:rFonts w:ascii="SamsungOne 400" w:hAnsi="SamsungOne 400" w:cs="Times New Roman"/>
+                  <w:color w:val="000000" w:themeColor="text1" w:themeShade="BF"/>
+                  <w:sz w:val="22"/>
+                  <w:szCs w:val="20"/>
+                </w:rPr>
+                <w:t>relu</w:t>
+              </w:r>
+              <w:proofErr w:type="spellEnd"/>
+              <w:r>
+                <w:rPr>
+                  <w:rFonts w:ascii="SamsungOne 400" w:hAnsi="SamsungOne 400" w:cs="Times New Roman"/>
+                  <w:color w:val="000000" w:themeColor="text1" w:themeShade="BF"/>
+                  <w:sz w:val="22"/>
+                  <w:szCs w:val="20"/>
+                </w:rPr>
+                <w:t>”)</w:t>
               </w:r>
             </w:p>
             <w:p>
@@ -8334,14 +8651,25 @@
                   <w:szCs w:val="20"/>
                 </w:rPr>
               </w:pPr>
-              <w:r>
-                <w:rPr>
-                  <w:rFonts w:ascii="SamsungOne 400" w:hAnsi="SamsungOne 400" w:cs="Times New Roman"/>
-                  <w:color w:val="000000" w:themeColor="text1" w:themeShade="BF"/>
-                  <w:sz w:val="22"/>
-                  <w:szCs w:val="20"/>
-                </w:rPr>
-                <w:t>BatchNormalization(axis=-1)</w:t>
+              <w:proofErr w:type="spellStart"/>
+              <w:r>
+                <w:rPr>
+                  <w:rFonts w:ascii="SamsungOne 400" w:hAnsi="SamsungOne 400" w:cs="Times New Roman"/>
+                  <w:color w:val="000000" w:themeColor="text1" w:themeShade="BF"/>
+                  <w:sz w:val="22"/>
+                  <w:szCs w:val="20"/>
+                </w:rPr>
+                <w:t>BatchNormalization</w:t>
+              </w:r>
+              <w:proofErr w:type="spellEnd"/>
+              <w:r>
+                <w:rPr>
+                  <w:rFonts w:ascii="SamsungOne 400" w:hAnsi="SamsungOne 400" w:cs="Times New Roman"/>
+                  <w:color w:val="000000" w:themeColor="text1" w:themeShade="BF"/>
+                  <w:sz w:val="22"/>
+                  <w:szCs w:val="20"/>
+                </w:rPr>
+                <w:t>(axis=-1)</w:t>
               </w:r>
             </w:p>
             <w:p>
@@ -8368,7 +8696,27 @@
                   <w:sz w:val="22"/>
                   <w:szCs w:val="20"/>
                 </w:rPr>
-                <w:t>Dense layer (43 nodes, activation=” softmax”)</w:t>
+                <w:t xml:space="preserve">Dense layer (43 nodes, activation=” </w:t>
+              </w:r>
+              <w:proofErr w:type="spellStart"/>
+              <w:r>
+                <w:rPr>
+                  <w:rFonts w:ascii="SamsungOne 400" w:hAnsi="SamsungOne 400" w:cs="Times New Roman"/>
+                  <w:color w:val="000000" w:themeColor="text1" w:themeShade="BF"/>
+                  <w:sz w:val="22"/>
+                  <w:szCs w:val="20"/>
+                </w:rPr>
+                <w:t>softmax</w:t>
+              </w:r>
+              <w:proofErr w:type="spellEnd"/>
+              <w:r>
+                <w:rPr>
+                  <w:rFonts w:ascii="SamsungOne 400" w:hAnsi="SamsungOne 400" w:cs="Times New Roman"/>
+                  <w:color w:val="000000" w:themeColor="text1" w:themeShade="BF"/>
+                  <w:sz w:val="22"/>
+                  <w:szCs w:val="20"/>
+                </w:rPr>
+                <w:t>”)</w:t>
               </w:r>
             </w:p>
             <w:p>
@@ -8404,16 +8752,56 @@
                   <w:sz w:val="22"/>
                   <w:szCs w:val="20"/>
                 </w:rPr>
-                <w:t xml:space="preserve">43 nodes as we have 43 classes and for dense layer the activation function is softmax as is a multi-class classification problem. </w:t>
-              </w:r>
-              <w:r>
-                <w:rPr>
-                  <w:rFonts w:ascii="SamsungOne 400" w:hAnsi="SamsungOne 400" w:cs="Times New Roman"/>
-                  <w:color w:val="000000" w:themeColor="text1" w:themeShade="BF"/>
-                  <w:sz w:val="22"/>
-                  <w:szCs w:val="20"/>
-                </w:rPr>
-                <w:t>We compile the model with Adam optimizer which performs well and loss is “categorical_crossentropy” because we have multiple classes to categorize.</w:t>
+                <w:t xml:space="preserve">43 nodes as we have 43 classes and for dense layer the activation function is </w:t>
+              </w:r>
+              <w:proofErr w:type="spellStart"/>
+              <w:r>
+                <w:rPr>
+                  <w:rFonts w:ascii="SamsungOne 400" w:hAnsi="SamsungOne 400" w:cs="Times New Roman"/>
+                  <w:color w:val="000000" w:themeColor="text1" w:themeShade="BF"/>
+                  <w:sz w:val="22"/>
+                  <w:szCs w:val="20"/>
+                </w:rPr>
+                <w:t>softmax</w:t>
+              </w:r>
+              <w:proofErr w:type="spellEnd"/>
+              <w:r>
+                <w:rPr>
+                  <w:rFonts w:ascii="SamsungOne 400" w:hAnsi="SamsungOne 400" w:cs="Times New Roman"/>
+                  <w:color w:val="000000" w:themeColor="text1" w:themeShade="BF"/>
+                  <w:sz w:val="22"/>
+                  <w:szCs w:val="20"/>
+                </w:rPr>
+                <w:t xml:space="preserve"> as is a multi-class classification problem. </w:t>
+              </w:r>
+              <w:r>
+                <w:rPr>
+                  <w:rFonts w:ascii="SamsungOne 400" w:hAnsi="SamsungOne 400" w:cs="Times New Roman"/>
+                  <w:color w:val="000000" w:themeColor="text1" w:themeShade="BF"/>
+                  <w:sz w:val="22"/>
+                  <w:szCs w:val="20"/>
+                </w:rPr>
+                <w:t>We compile the model with Adam optimizer which performs well and loss is “</w:t>
+              </w:r>
+              <w:proofErr w:type="spellStart"/>
+              <w:r>
+                <w:rPr>
+                  <w:rFonts w:ascii="SamsungOne 400" w:hAnsi="SamsungOne 400" w:cs="Times New Roman"/>
+                  <w:color w:val="000000" w:themeColor="text1" w:themeShade="BF"/>
+                  <w:sz w:val="22"/>
+                  <w:szCs w:val="20"/>
+                </w:rPr>
+                <w:t>categorical_crossentropy</w:t>
+              </w:r>
+              <w:proofErr w:type="spellEnd"/>
+              <w:r>
+                <w:rPr>
+                  <w:rFonts w:ascii="SamsungOne 400" w:hAnsi="SamsungOne 400" w:cs="Times New Roman"/>
+                  <w:color w:val="000000" w:themeColor="text1" w:themeShade="BF"/>
+                  <w:sz w:val="22"/>
+                  <w:szCs w:val="20"/>
+                </w:rPr>
+                <w:t>” because we have multiple classes to categorize.</w:t>
               </w:r>
             </w:p>
             <w:p>
@@ -8519,34 +8907,23 @@
             </w:p>
             <w:p>
               <w:pPr>
+                <w:pStyle w:val="ListParagraph"/>
                 <w:widowControl/>
-                <w:ind w:leftChars="213" w:left="427" w:hanging="1"/>
+                <w:ind w:leftChars="0" w:left="1146"/>
                 <w:jc w:val="left"/>
                 <w:rPr>
                   <w:rFonts w:ascii="SamsungOne 400" w:hAnsi="SamsungOne 400" w:cs="Times New Roman"/>
-                  <w:b/>
-                  <w:bCs/>
-                  <w:color w:val="000000" w:themeColor="text1" w:themeShade="BF"/>
-                  <w:sz w:val="22"/>
-                  <w:szCs w:val="20"/>
-                </w:rPr>
-              </w:pPr>
-              <w:r>
-                <w:rPr>
-                  <w:rFonts w:ascii="SamsungOne 400" w:hAnsi="SamsungOne 400" w:cs="Times New Roman"/>
-                  <w:b/>
-                  <w:bCs/>
-                  <w:color w:val="000000" w:themeColor="text1" w:themeShade="BF"/>
-                  <w:sz w:val="22"/>
-                  <w:szCs w:val="20"/>
-                </w:rPr>
-                <w:t>Train and validate the model:</w:t>
-              </w:r>
-            </w:p>
-            <w:p>
-              <w:pPr>
+                  <w:color w:val="000000" w:themeColor="text1" w:themeShade="BF"/>
+                  <w:sz w:val="22"/>
+                  <w:szCs w:val="20"/>
+                </w:rPr>
+              </w:pPr>
+            </w:p>
+            <w:p>
+              <w:pPr>
+                <w:pStyle w:val="ListParagraph"/>
                 <w:widowControl/>
-                <w:ind w:leftChars="213" w:left="427" w:hanging="1"/>
+                <w:ind w:leftChars="0" w:left="1146"/>
                 <w:jc w:val="left"/>
                 <w:rPr>
                   <w:rFonts w:ascii="SamsungOne 400" w:hAnsi="SamsungOne 400" w:cs="Times New Roman"/>
@@ -8562,13 +8939,14 @@
                   <w:sz w:val="22"/>
                   <w:szCs w:val="20"/>
                 </w:rPr>
-                <w:t xml:space="preserve">After building the model architecture we then train the model using model. fit (). I tried batch </w:t>
-              </w:r>
-            </w:p>
-            <w:p>
-              <w:pPr>
+                <w:t>Layered View of Model:</w:t>
+              </w:r>
+            </w:p>
+            <w:p>
+              <w:pPr>
+                <w:pStyle w:val="ListParagraph"/>
                 <w:widowControl/>
-                <w:ind w:leftChars="213" w:left="427" w:hanging="1"/>
+                <w:ind w:leftChars="0" w:left="1146"/>
                 <w:jc w:val="left"/>
                 <w:rPr>
                   <w:rFonts w:ascii="SamsungOne 400" w:hAnsi="SamsungOne 400" w:cs="Times New Roman"/>
@@ -8577,56 +8955,12 @@
                   <w:szCs w:val="20"/>
                 </w:rPr>
               </w:pPr>
-              <w:r>
-                <w:rPr>
-                  <w:rFonts w:ascii="SamsungOne 400" w:hAnsi="SamsungOne 400" w:cs="Times New Roman"/>
-                  <w:color w:val="000000" w:themeColor="text1" w:themeShade="BF"/>
-                  <w:sz w:val="22"/>
-                  <w:szCs w:val="20"/>
-                </w:rPr>
-                <w:t>size 32 and 64. Ou</w:t>
-              </w:r>
-              <w:r>
-                <w:rPr>
-                  <w:rFonts w:ascii="SamsungOne 400" w:hAnsi="SamsungOne 400" w:cs="Times New Roman"/>
-                  <w:color w:val="000000" w:themeColor="text1" w:themeShade="BF"/>
-                  <w:sz w:val="22"/>
-                  <w:szCs w:val="20"/>
-                </w:rPr>
-                <w:t>r model performed better with 32</w:t>
-              </w:r>
-              <w:r>
-                <w:rPr>
-                  <w:rFonts w:ascii="SamsungOne 400" w:hAnsi="SamsungOne 400" w:cs="Times New Roman"/>
-                  <w:color w:val="000000" w:themeColor="text1" w:themeShade="BF"/>
-                  <w:sz w:val="22"/>
-                  <w:szCs w:val="20"/>
-                </w:rPr>
-                <w:t xml:space="preserve"> batch size, And after </w:t>
-              </w:r>
-              <w:r>
-                <w:rPr>
-                  <w:rFonts w:ascii="SamsungOne 400" w:hAnsi="SamsungOne 400" w:cs="Times New Roman"/>
-                  <w:color w:val="000000" w:themeColor="text1" w:themeShade="BF"/>
-                  <w:sz w:val="22"/>
-                  <w:szCs w:val="20"/>
-                </w:rPr>
-                <w:t>32</w:t>
-              </w:r>
-              <w:r>
-                <w:rPr>
-                  <w:rFonts w:ascii="SamsungOne 400" w:hAnsi="SamsungOne 400" w:cs="Times New Roman"/>
-                  <w:color w:val="000000" w:themeColor="text1" w:themeShade="BF"/>
-                  <w:sz w:val="22"/>
-                  <w:szCs w:val="20"/>
-                </w:rPr>
-                <w:t xml:space="preserve"> epochs, the</w:t>
-              </w:r>
-            </w:p>
-            <w:p>
-              <w:pPr>
+            </w:p>
+            <w:p>
+              <w:pPr>
+                <w:pStyle w:val="ListParagraph"/>
                 <w:widowControl/>
-                <w:ind w:leftChars="213" w:left="427" w:hanging="1"/>
+                <w:ind w:leftChars="0" w:left="1146"/>
                 <w:jc w:val="left"/>
                 <w:rPr>
                   <w:rFonts w:ascii="SamsungOne 400" w:hAnsi="SamsungOne 400" w:cs="Times New Roman"/>
@@ -8638,40 +8972,17 @@
               <w:r>
                 <w:rPr>
                   <w:rFonts w:ascii="SamsungOne 400" w:hAnsi="SamsungOne 400" w:cs="Times New Roman"/>
-                  <w:color w:val="000000" w:themeColor="text1" w:themeShade="BF"/>
-                  <w:sz w:val="22"/>
-                  <w:szCs w:val="20"/>
-                </w:rPr>
-                <w:t>accuracy was stable.</w:t>
-              </w:r>
-            </w:p>
-            <w:p>
-              <w:pPr>
-                <w:widowControl/>
-                <w:ind w:leftChars="213" w:left="427" w:hanging="1"/>
-                <w:jc w:val="left"/>
-                <w:rPr>
-                  <w:rFonts w:ascii="SamsungOne 400" w:hAnsi="SamsungOne 400" w:cs="Times New Roman"/>
-                  <w:color w:val="000000" w:themeColor="text1" w:themeShade="BF"/>
-                  <w:sz w:val="22"/>
-                  <w:szCs w:val="20"/>
-                </w:rPr>
-              </w:pPr>
-              <w:r>
-                <w:rPr>
-                  <w:rFonts w:ascii="SamsungOne 400" w:hAnsi="SamsungOne 400" w:cs="Times New Roman"/>
                   <w:noProof/>
                   <w:color w:val="000000" w:themeColor="text1" w:themeShade="BF"/>
-                  <w:sz w:val="22"/>
                   <w:szCs w:val="20"/>
                   <w:lang w:eastAsia="en-US"/>
                 </w:rPr>
                 <w:lastRenderedPageBreak/>
                 <w:drawing>
-                  <wp:inline distT="0" distB="0" distL="0" distR="0" wp14:anchorId="79810A80" wp14:editId="05213F86">
-                    <wp:extent cx="5210175" cy="3602990"/>
-                    <wp:effectExtent l="0" t="0" r="9525" b="0"/>
-                    <wp:docPr id="15" name="Picture 15"/>
+                  <wp:inline distT="0" distB="0" distL="0" distR="0" wp14:anchorId="15D8819B" wp14:editId="2DF0D7C0">
+                    <wp:extent cx="4639322" cy="1247949"/>
+                    <wp:effectExtent l="0" t="0" r="8890" b="9525"/>
+                    <wp:docPr id="25" name="Picture 25"/>
                     <wp:cNvGraphicFramePr>
                       <a:graphicFrameLocks xmlns:a="http://schemas.openxmlformats.org/drawingml/2006/main" noChangeAspect="1"/>
                     </wp:cNvGraphicFramePr>
@@ -8679,7 +8990,7 @@
                       <a:graphicData uri="http://schemas.openxmlformats.org/drawingml/2006/picture">
                         <pic:pic xmlns:pic="http://schemas.openxmlformats.org/drawingml/2006/picture">
                           <pic:nvPicPr>
-                            <pic:cNvPr id="15" name="t3.PNG"/>
+                            <pic:cNvPr id="25" name="f.PNG"/>
                             <pic:cNvPicPr/>
                           </pic:nvPicPr>
                           <pic:blipFill>
@@ -8697,7 +9008,7 @@
                           <pic:spPr>
                             <a:xfrm>
                               <a:off x="0" y="0"/>
-                              <a:ext cx="5210175" cy="3602990"/>
+                              <a:ext cx="4639322" cy="1247949"/>
                             </a:xfrm>
                             <a:prstGeom prst="rect">
                               <a:avLst/>
@@ -8712,66 +9023,53 @@
             </w:p>
             <w:p>
               <w:pPr>
+                <w:pStyle w:val="ListParagraph"/>
+                <w:widowControl/>
+                <w:ind w:leftChars="0" w:left="1146"/>
+                <w:jc w:val="left"/>
+                <w:rPr>
+                  <w:rFonts w:ascii="SamsungOne 400" w:hAnsi="SamsungOne 400" w:cs="Times New Roman"/>
+                  <w:color w:val="000000" w:themeColor="text1" w:themeShade="BF"/>
+                  <w:sz w:val="22"/>
+                  <w:szCs w:val="20"/>
+                </w:rPr>
+              </w:pPr>
+            </w:p>
+            <w:p>
+              <w:pPr>
                 <w:widowControl/>
                 <w:ind w:leftChars="213" w:left="427" w:hanging="1"/>
                 <w:jc w:val="left"/>
                 <w:rPr>
                   <w:rFonts w:ascii="SamsungOne 400" w:hAnsi="SamsungOne 400" w:cs="Times New Roman"/>
-                  <w:color w:val="000000" w:themeColor="text1" w:themeShade="BF"/>
-                  <w:sz w:val="22"/>
-                  <w:szCs w:val="20"/>
-                </w:rPr>
-              </w:pPr>
-              <w:r>
-                <w:rPr>
-                  <w:rFonts w:ascii="SamsungOne 400" w:hAnsi="SamsungOne 400" w:cs="Times New Roman"/>
-                  <w:noProof/>
-                  <w:color w:val="000000" w:themeColor="text1" w:themeShade="BF"/>
-                  <w:sz w:val="22"/>
-                  <w:szCs w:val="20"/>
-                  <w:lang w:eastAsia="en-US"/>
-                </w:rPr>
-                <w:drawing>
-                  <wp:inline distT="0" distB="0" distL="0" distR="0" wp14:anchorId="606F3F43" wp14:editId="432A95D5">
-                    <wp:extent cx="5229225" cy="3546475"/>
-                    <wp:effectExtent l="0" t="0" r="9525" b="0"/>
-                    <wp:docPr id="16" name="Picture 16"/>
-                    <wp:cNvGraphicFramePr>
-                      <a:graphicFrameLocks xmlns:a="http://schemas.openxmlformats.org/drawingml/2006/main" noChangeAspect="1"/>
-                    </wp:cNvGraphicFramePr>
-                    <a:graphic xmlns:a="http://schemas.openxmlformats.org/drawingml/2006/main">
-                      <a:graphicData uri="http://schemas.openxmlformats.org/drawingml/2006/picture">
-                        <pic:pic xmlns:pic="http://schemas.openxmlformats.org/drawingml/2006/picture">
-                          <pic:nvPicPr>
-                            <pic:cNvPr id="16" name="t4.PNG"/>
-                            <pic:cNvPicPr/>
-                          </pic:nvPicPr>
-                          <pic:blipFill>
-                            <a:blip r:embed="rId16">
-                              <a:extLst>
-                                <a:ext uri="{28A0092B-C50C-407E-A947-70E740481C1C}">
-                                  <a14:useLocalDpi xmlns:a14="http://schemas.microsoft.com/office/drawing/2010/main" val="0"/>
-                                </a:ext>
-                              </a:extLst>
-                            </a:blip>
-                            <a:stretch>
-                              <a:fillRect/>
-                            </a:stretch>
-                          </pic:blipFill>
-                          <pic:spPr>
-                            <a:xfrm>
-                              <a:off x="0" y="0"/>
-                              <a:ext cx="5229225" cy="3546475"/>
-                            </a:xfrm>
-                            <a:prstGeom prst="rect">
-                              <a:avLst/>
-                            </a:prstGeom>
-                          </pic:spPr>
-                        </pic:pic>
-                      </a:graphicData>
-                    </a:graphic>
-                  </wp:inline>
-                </w:drawing>
+                  <w:b/>
+                  <w:bCs/>
+                  <w:color w:val="000000" w:themeColor="text1" w:themeShade="BF"/>
+                  <w:sz w:val="22"/>
+                  <w:szCs w:val="20"/>
+                </w:rPr>
+              </w:pPr>
+              <w:r>
+                <w:rPr>
+                  <w:rFonts w:ascii="SamsungOne 400" w:hAnsi="SamsungOne 400" w:cs="Times New Roman"/>
+                  <w:b/>
+                  <w:bCs/>
+                  <w:color w:val="000000" w:themeColor="text1" w:themeShade="BF"/>
+                  <w:sz w:val="22"/>
+                  <w:szCs w:val="20"/>
+                </w:rPr>
+                <w:t xml:space="preserve">3.3.2. </w:t>
+              </w:r>
+              <w:r>
+                <w:rPr>
+                  <w:rFonts w:ascii="SamsungOne 400" w:hAnsi="SamsungOne 400" w:cs="Times New Roman"/>
+                  <w:b/>
+                  <w:bCs/>
+                  <w:color w:val="000000" w:themeColor="text1" w:themeShade="BF"/>
+                  <w:sz w:val="22"/>
+                  <w:szCs w:val="20"/>
+                </w:rPr>
+                <w:t>Train and validate the model:</w:t>
               </w:r>
             </w:p>
             <w:p>
@@ -8789,13 +9087,140 @@
               <w:r>
                 <w:rPr>
                   <w:rFonts w:ascii="SamsungOne 400" w:hAnsi="SamsungOne 400" w:cs="Times New Roman"/>
+                  <w:color w:val="000000" w:themeColor="text1" w:themeShade="BF"/>
+                  <w:sz w:val="22"/>
+                  <w:szCs w:val="20"/>
+                </w:rPr>
+                <w:t xml:space="preserve">After building the model architecture we then train the model using model. fit (). I tried batch </w:t>
+              </w:r>
+            </w:p>
+            <w:p>
+              <w:pPr>
+                <w:widowControl/>
+                <w:ind w:leftChars="213" w:left="427" w:hanging="1"/>
+                <w:jc w:val="left"/>
+                <w:rPr>
+                  <w:rFonts w:ascii="SamsungOne 400" w:hAnsi="SamsungOne 400" w:cs="Times New Roman"/>
+                  <w:color w:val="000000" w:themeColor="text1" w:themeShade="BF"/>
+                  <w:sz w:val="22"/>
+                  <w:szCs w:val="20"/>
+                </w:rPr>
+              </w:pPr>
+              <w:r>
+                <w:rPr>
+                  <w:rFonts w:ascii="SamsungOne 400" w:hAnsi="SamsungOne 400" w:cs="Times New Roman"/>
+                  <w:color w:val="000000" w:themeColor="text1" w:themeShade="BF"/>
+                  <w:sz w:val="22"/>
+                  <w:szCs w:val="20"/>
+                </w:rPr>
+                <w:t>size 32 and 64. Ou</w:t>
+              </w:r>
+              <w:r>
+                <w:rPr>
+                  <w:rFonts w:ascii="SamsungOne 400" w:hAnsi="SamsungOne 400" w:cs="Times New Roman"/>
+                  <w:color w:val="000000" w:themeColor="text1" w:themeShade="BF"/>
+                  <w:sz w:val="22"/>
+                  <w:szCs w:val="20"/>
+                </w:rPr>
+                <w:t>r model performed better with 32</w:t>
+              </w:r>
+              <w:r>
+                <w:rPr>
+                  <w:rFonts w:ascii="SamsungOne 400" w:hAnsi="SamsungOne 400" w:cs="Times New Roman"/>
+                  <w:color w:val="000000" w:themeColor="text1" w:themeShade="BF"/>
+                  <w:sz w:val="22"/>
+                  <w:szCs w:val="20"/>
+                </w:rPr>
+                <w:t xml:space="preserve"> batch size, And after </w:t>
+              </w:r>
+              <w:r>
+                <w:rPr>
+                  <w:rFonts w:ascii="SamsungOne 400" w:hAnsi="SamsungOne 400" w:cs="Times New Roman"/>
+                  <w:color w:val="000000" w:themeColor="text1" w:themeShade="BF"/>
+                  <w:sz w:val="22"/>
+                  <w:szCs w:val="20"/>
+                </w:rPr>
+                <w:t>32</w:t>
+              </w:r>
+              <w:r>
+                <w:rPr>
+                  <w:rFonts w:ascii="SamsungOne 400" w:hAnsi="SamsungOne 400" w:cs="Times New Roman"/>
+                  <w:color w:val="000000" w:themeColor="text1" w:themeShade="BF"/>
+                  <w:sz w:val="22"/>
+                  <w:szCs w:val="20"/>
+                </w:rPr>
+                <w:t xml:space="preserve"> epochs, the</w:t>
+              </w:r>
+            </w:p>
+            <w:p>
+              <w:pPr>
+                <w:widowControl/>
+                <w:ind w:leftChars="213" w:left="427" w:hanging="1"/>
+                <w:jc w:val="left"/>
+                <w:rPr>
+                  <w:rFonts w:ascii="SamsungOne 400" w:hAnsi="SamsungOne 400" w:cs="Times New Roman"/>
+                  <w:color w:val="000000" w:themeColor="text1" w:themeShade="BF"/>
+                  <w:sz w:val="22"/>
+                  <w:szCs w:val="20"/>
+                </w:rPr>
+              </w:pPr>
+              <w:r>
+                <w:rPr>
+                  <w:rFonts w:ascii="SamsungOne 400" w:hAnsi="SamsungOne 400" w:cs="Times New Roman"/>
+                  <w:color w:val="000000" w:themeColor="text1" w:themeShade="BF"/>
+                  <w:sz w:val="22"/>
+                  <w:szCs w:val="20"/>
+                </w:rPr>
+                <w:t>accuracy was stable.</w:t>
+              </w:r>
+            </w:p>
+            <w:p>
+              <w:pPr>
+                <w:widowControl/>
+                <w:ind w:leftChars="213" w:left="427" w:hanging="1"/>
+                <w:jc w:val="left"/>
+                <w:rPr>
+                  <w:rFonts w:ascii="SamsungOne 400" w:hAnsi="SamsungOne 400" w:cs="Times New Roman"/>
+                  <w:color w:val="000000" w:themeColor="text1" w:themeShade="BF"/>
+                  <w:sz w:val="22"/>
+                  <w:szCs w:val="20"/>
+                </w:rPr>
+              </w:pPr>
+            </w:p>
+            <w:p>
+              <w:pPr>
+                <w:widowControl/>
+                <w:ind w:leftChars="213" w:left="427" w:hanging="1"/>
+                <w:jc w:val="left"/>
+                <w:rPr>
+                  <w:rFonts w:ascii="SamsungOne 400" w:hAnsi="SamsungOne 400" w:cs="Times New Roman"/>
+                  <w:color w:val="000000" w:themeColor="text1" w:themeShade="BF"/>
+                  <w:sz w:val="22"/>
+                  <w:szCs w:val="20"/>
+                </w:rPr>
+              </w:pPr>
+            </w:p>
+            <w:p>
+              <w:pPr>
+                <w:widowControl/>
+                <w:ind w:leftChars="213" w:left="427" w:hanging="1"/>
+                <w:jc w:val="left"/>
+                <w:rPr>
+                  <w:rFonts w:ascii="SamsungOne 400" w:hAnsi="SamsungOne 400" w:cs="Times New Roman"/>
+                  <w:color w:val="000000" w:themeColor="text1" w:themeShade="BF"/>
+                  <w:sz w:val="22"/>
+                  <w:szCs w:val="20"/>
+                </w:rPr>
+              </w:pPr>
+              <w:r>
+                <w:rPr>
+                  <w:rFonts w:ascii="SamsungOne 400" w:hAnsi="SamsungOne 400" w:cs="Times New Roman"/>
                   <w:noProof/>
                   <w:color w:val="000000" w:themeColor="text1" w:themeShade="BF"/>
                   <w:sz w:val="22"/>
                   <w:szCs w:val="20"/>
                   <w:lang w:eastAsia="en-US"/>
                 </w:rPr>
-                <w:lastRenderedPageBreak/>
                 <w:drawing>
                   <wp:inline distT="0" distB="0" distL="0" distR="0" wp14:anchorId="6D7F3937" wp14:editId="753B1639">
                     <wp:extent cx="5372100" cy="2397760"/>
@@ -8812,7 +9237,7 @@
                             <pic:cNvPicPr/>
                           </pic:nvPicPr>
                           <pic:blipFill>
-                            <a:blip r:embed="rId17">
+                            <a:blip r:embed="rId16">
                               <a:extLst>
                                 <a:ext uri="{28A0092B-C50C-407E-A947-70E740481C1C}">
                                   <a14:useLocalDpi xmlns:a14="http://schemas.microsoft.com/office/drawing/2010/main" val="0"/>
@@ -8871,7 +9296,43 @@
                   <w:sz w:val="22"/>
                   <w:szCs w:val="20"/>
                 </w:rPr>
-                <w:t>Our model got 98 % accuracy on the training dataset. With matplotlib, we plot the graph for accuracy and the loss.</w:t>
+                <w:t>Our model got 9</w:t>
+              </w:r>
+              <w:r>
+                <w:rPr>
+                  <w:rFonts w:ascii="SamsungOne 400" w:hAnsi="SamsungOne 400" w:cs="Times New Roman"/>
+                  <w:color w:val="000000" w:themeColor="text1" w:themeShade="BF"/>
+                  <w:sz w:val="22"/>
+                  <w:szCs w:val="20"/>
+                </w:rPr>
+                <w:t>9</w:t>
+              </w:r>
+              <w:r>
+                <w:rPr>
+                  <w:rFonts w:ascii="SamsungOne 400" w:hAnsi="SamsungOne 400" w:cs="Times New Roman"/>
+                  <w:color w:val="000000" w:themeColor="text1" w:themeShade="BF"/>
+                  <w:sz w:val="22"/>
+                  <w:szCs w:val="20"/>
+                </w:rPr>
+                <w:t xml:space="preserve"> % accuracy on the </w:t>
+              </w:r>
+              <w:r>
+                <w:rPr>
+                  <w:rFonts w:ascii="SamsungOne 400" w:hAnsi="SamsungOne 400" w:cs="Times New Roman"/>
+                  <w:color w:val="000000" w:themeColor="text1" w:themeShade="BF"/>
+                  <w:sz w:val="22"/>
+                  <w:szCs w:val="20"/>
+                </w:rPr>
+                <w:t>validation</w:t>
+              </w:r>
+              <w:r>
+                <w:rPr>
+                  <w:rFonts w:ascii="SamsungOne 400" w:hAnsi="SamsungOne 400" w:cs="Times New Roman"/>
+                  <w:color w:val="000000" w:themeColor="text1" w:themeShade="BF"/>
+                  <w:sz w:val="22"/>
+                  <w:szCs w:val="20"/>
+                </w:rPr>
+                <w:t xml:space="preserve"> dataset. With matplotlib, we plot the graph for accuracy and the loss.</w:t>
               </w:r>
             </w:p>
             <w:p>
@@ -8886,6 +9347,19 @@
                   <w:szCs w:val="20"/>
                 </w:rPr>
               </w:pPr>
+            </w:p>
+            <w:p>
+              <w:pPr>
+                <w:widowControl/>
+                <w:ind w:leftChars="213" w:left="427" w:hanging="1"/>
+                <w:jc w:val="left"/>
+                <w:rPr>
+                  <w:rFonts w:ascii="SamsungOne 400" w:hAnsi="SamsungOne 400" w:cs="Times New Roman"/>
+                  <w:color w:val="000000" w:themeColor="text1" w:themeShade="BF"/>
+                  <w:sz w:val="22"/>
+                  <w:szCs w:val="20"/>
+                </w:rPr>
+              </w:pPr>
               <w:r>
                 <w:rPr>
                   <w:rFonts w:ascii="SamsungOne 400" w:hAnsi="SamsungOne 400" w:cs="Times New Roman"/>
@@ -8896,9 +9370,9 @@
                   <w:lang w:eastAsia="en-US"/>
                 </w:rPr>
                 <w:drawing>
-                  <wp:inline distT="0" distB="0" distL="0" distR="0" wp14:anchorId="77C041D6" wp14:editId="335EC059">
-                    <wp:extent cx="5200650" cy="2778760"/>
-                    <wp:effectExtent l="0" t="0" r="0" b="2540"/>
+                  <wp:inline distT="0" distB="0" distL="0" distR="0" wp14:anchorId="77C041D6" wp14:editId="0132F2B7">
+                    <wp:extent cx="5200650" cy="2476500"/>
+                    <wp:effectExtent l="0" t="0" r="0" b="0"/>
                     <wp:docPr id="18" name="Picture 18"/>
                     <wp:cNvGraphicFramePr>
                       <a:graphicFrameLocks xmlns:a="http://schemas.openxmlformats.org/drawingml/2006/main" noChangeAspect="1"/>
@@ -8908,6 +9382,71 @@
                         <pic:pic xmlns:pic="http://schemas.openxmlformats.org/drawingml/2006/picture">
                           <pic:nvPicPr>
                             <pic:cNvPr id="18" name="t6.PNG"/>
+                            <pic:cNvPicPr/>
+                          </pic:nvPicPr>
+                          <pic:blipFill>
+                            <a:blip r:embed="rId17">
+                              <a:extLst>
+                                <a:ext uri="{28A0092B-C50C-407E-A947-70E740481C1C}">
+                                  <a14:useLocalDpi xmlns:a14="http://schemas.microsoft.com/office/drawing/2010/main" val="0"/>
+                                </a:ext>
+                              </a:extLst>
+                            </a:blip>
+                            <a:stretch>
+                              <a:fillRect/>
+                            </a:stretch>
+                          </pic:blipFill>
+                          <pic:spPr>
+                            <a:xfrm>
+                              <a:off x="0" y="0"/>
+                              <a:ext cx="5200650" cy="2476500"/>
+                            </a:xfrm>
+                            <a:prstGeom prst="rect">
+                              <a:avLst/>
+                            </a:prstGeom>
+                          </pic:spPr>
+                        </pic:pic>
+                      </a:graphicData>
+                    </a:graphic>
+                  </wp:inline>
+                </w:drawing>
+              </w:r>
+            </w:p>
+            <w:p>
+              <w:pPr>
+                <w:widowControl/>
+                <w:ind w:leftChars="213" w:left="427" w:hanging="1"/>
+                <w:jc w:val="left"/>
+                <w:rPr>
+                  <w:rFonts w:ascii="SamsungOne 400" w:hAnsi="SamsungOne 400" w:cs="Times New Roman"/>
+                  <w:color w:val="000000" w:themeColor="text1" w:themeShade="BF"/>
+                  <w:sz w:val="22"/>
+                  <w:szCs w:val="20"/>
+                </w:rPr>
+              </w:pPr>
+              <w:r>
+                <w:rPr>
+                  <w:rFonts w:ascii="SamsungOne 400" w:hAnsi="SamsungOne 400" w:cs="Times New Roman"/>
+                  <w:noProof/>
+                  <w:color w:val="000000" w:themeColor="text1" w:themeShade="BF"/>
+                  <w:sz w:val="22"/>
+                  <w:szCs w:val="20"/>
+                  <w:lang w:eastAsia="en-US"/>
+                </w:rPr>
+                <w:lastRenderedPageBreak/>
+                <w:drawing>
+                  <wp:inline distT="0" distB="0" distL="0" distR="0" wp14:anchorId="67D03897" wp14:editId="2086A00B">
+                    <wp:extent cx="5229225" cy="2981325"/>
+                    <wp:effectExtent l="0" t="0" r="9525" b="9525"/>
+                    <wp:docPr id="19" name="Picture 19"/>
+                    <wp:cNvGraphicFramePr>
+                      <a:graphicFrameLocks xmlns:a="http://schemas.openxmlformats.org/drawingml/2006/main" noChangeAspect="1"/>
+                    </wp:cNvGraphicFramePr>
+                    <a:graphic xmlns:a="http://schemas.openxmlformats.org/drawingml/2006/main">
+                      <a:graphicData uri="http://schemas.openxmlformats.org/drawingml/2006/picture">
+                        <pic:pic xmlns:pic="http://schemas.openxmlformats.org/drawingml/2006/picture">
+                          <pic:nvPicPr>
+                            <pic:cNvPr id="19" name="t7.PNG"/>
                             <pic:cNvPicPr/>
                           </pic:nvPicPr>
                           <pic:blipFill>
@@ -8925,7 +9464,7 @@
                           <pic:spPr>
                             <a:xfrm>
                               <a:off x="0" y="0"/>
-                              <a:ext cx="5200650" cy="2778760"/>
+                              <a:ext cx="5229225" cy="2981325"/>
                             </a:xfrm>
                             <a:prstGeom prst="rect">
                               <a:avLst/>
@@ -8937,57 +9476,154 @@
                   </wp:inline>
                 </w:drawing>
               </w:r>
-              <w:r>
-                <w:rPr>
-                  <w:rFonts w:ascii="SamsungOne 400" w:hAnsi="SamsungOne 400" w:cs="Times New Roman"/>
-                  <w:noProof/>
-                  <w:color w:val="000000" w:themeColor="text1" w:themeShade="BF"/>
-                  <w:sz w:val="22"/>
-                  <w:szCs w:val="20"/>
-                  <w:lang w:eastAsia="en-US"/>
-                </w:rPr>
-                <w:drawing>
-                  <wp:inline distT="0" distB="0" distL="0" distR="0" wp14:anchorId="67D03897" wp14:editId="5A0FCDB1">
-                    <wp:extent cx="5229225" cy="2904490"/>
-                    <wp:effectExtent l="0" t="0" r="9525" b="0"/>
-                    <wp:docPr id="19" name="Picture 19"/>
-                    <wp:cNvGraphicFramePr>
-                      <a:graphicFrameLocks xmlns:a="http://schemas.openxmlformats.org/drawingml/2006/main" noChangeAspect="1"/>
-                    </wp:cNvGraphicFramePr>
-                    <a:graphic xmlns:a="http://schemas.openxmlformats.org/drawingml/2006/main">
-                      <a:graphicData uri="http://schemas.openxmlformats.org/drawingml/2006/picture">
-                        <pic:pic xmlns:pic="http://schemas.openxmlformats.org/drawingml/2006/picture">
-                          <pic:nvPicPr>
-                            <pic:cNvPr id="19" name="t7.PNG"/>
-                            <pic:cNvPicPr/>
-                          </pic:nvPicPr>
-                          <pic:blipFill>
-                            <a:blip r:embed="rId19">
-                              <a:extLst>
-                                <a:ext uri="{28A0092B-C50C-407E-A947-70E740481C1C}">
-                                  <a14:useLocalDpi xmlns:a14="http://schemas.microsoft.com/office/drawing/2010/main" val="0"/>
-                                </a:ext>
-                              </a:extLst>
-                            </a:blip>
-                            <a:stretch>
-                              <a:fillRect/>
-                            </a:stretch>
-                          </pic:blipFill>
-                          <pic:spPr>
-                            <a:xfrm>
-                              <a:off x="0" y="0"/>
-                              <a:ext cx="5229225" cy="2904490"/>
-                            </a:xfrm>
-                            <a:prstGeom prst="rect">
-                              <a:avLst/>
-                            </a:prstGeom>
-                          </pic:spPr>
-                        </pic:pic>
-                      </a:graphicData>
-                    </a:graphic>
-                  </wp:inline>
-                </w:drawing>
-              </w:r>
+            </w:p>
+            <w:p>
+              <w:pPr>
+                <w:widowControl/>
+                <w:ind w:leftChars="213" w:left="427" w:hanging="1"/>
+                <w:jc w:val="left"/>
+                <w:rPr>
+                  <w:rFonts w:ascii="SamsungOne 400" w:hAnsi="SamsungOne 400" w:cs="Times New Roman"/>
+                  <w:color w:val="000000" w:themeColor="text1" w:themeShade="BF"/>
+                  <w:sz w:val="22"/>
+                  <w:szCs w:val="20"/>
+                </w:rPr>
+              </w:pPr>
+            </w:p>
+            <w:p>
+              <w:pPr>
+                <w:widowControl/>
+                <w:ind w:leftChars="213" w:left="427" w:hanging="1"/>
+                <w:jc w:val="left"/>
+                <w:rPr>
+                  <w:rFonts w:ascii="SamsungOne 400" w:hAnsi="SamsungOne 400" w:cs="Times New Roman"/>
+                  <w:b/>
+                  <w:bCs/>
+                  <w:color w:val="000000" w:themeColor="text1" w:themeShade="BF"/>
+                  <w:sz w:val="22"/>
+                  <w:szCs w:val="20"/>
+                </w:rPr>
+              </w:pPr>
+              <w:r>
+                <w:rPr>
+                  <w:rFonts w:ascii="SamsungOne 400" w:hAnsi="SamsungOne 400" w:cs="Times New Roman"/>
+                  <w:b/>
+                  <w:bCs/>
+                  <w:color w:val="000000" w:themeColor="text1" w:themeShade="BF"/>
+                  <w:sz w:val="22"/>
+                  <w:szCs w:val="20"/>
+                </w:rPr>
+                <w:t>Final Model Results:</w:t>
+              </w:r>
+            </w:p>
+            <w:p>
+              <w:pPr>
+                <w:widowControl/>
+                <w:numPr>
+                  <w:ilvl w:val="0"/>
+                  <w:numId w:val="48"/>
+                </w:numPr>
+                <w:ind w:leftChars="213" w:left="786"/>
+                <w:jc w:val="left"/>
+                <w:rPr>
+                  <w:rFonts w:ascii="SamsungOne 400" w:hAnsi="SamsungOne 400" w:cs="Times New Roman"/>
+                  <w:color w:val="000000" w:themeColor="text1" w:themeShade="BF"/>
+                  <w:sz w:val="22"/>
+                  <w:szCs w:val="20"/>
+                </w:rPr>
+              </w:pPr>
+              <w:r>
+                <w:rPr>
+                  <w:rFonts w:ascii="SamsungOne 400" w:hAnsi="SamsungOne 400" w:cs="Times New Roman"/>
+                  <w:color w:val="000000" w:themeColor="text1" w:themeShade="BF"/>
+                  <w:sz w:val="22"/>
+                  <w:szCs w:val="20"/>
+                </w:rPr>
+                <w:t>training accuracy: 100%</w:t>
+              </w:r>
+            </w:p>
+            <w:p>
+              <w:pPr>
+                <w:widowControl/>
+                <w:numPr>
+                  <w:ilvl w:val="0"/>
+                  <w:numId w:val="48"/>
+                </w:numPr>
+                <w:ind w:leftChars="213" w:left="786"/>
+                <w:jc w:val="left"/>
+                <w:rPr>
+                  <w:rFonts w:ascii="SamsungOne 400" w:hAnsi="SamsungOne 400" w:cs="Times New Roman"/>
+                  <w:color w:val="000000" w:themeColor="text1" w:themeShade="BF"/>
+                  <w:sz w:val="22"/>
+                  <w:szCs w:val="20"/>
+                </w:rPr>
+              </w:pPr>
+              <w:r>
+                <w:rPr>
+                  <w:rFonts w:ascii="SamsungOne 400" w:hAnsi="SamsungOne 400" w:cs="Times New Roman"/>
+                  <w:color w:val="000000" w:themeColor="text1" w:themeShade="BF"/>
+                  <w:sz w:val="22"/>
+                  <w:szCs w:val="20"/>
+                </w:rPr>
+                <w:t>validation accuracy: 99%</w:t>
+              </w:r>
+            </w:p>
+            <w:p>
+              <w:pPr>
+                <w:widowControl/>
+                <w:numPr>
+                  <w:ilvl w:val="0"/>
+                  <w:numId w:val="48"/>
+                </w:numPr>
+                <w:ind w:leftChars="213" w:left="786"/>
+                <w:jc w:val="left"/>
+                <w:rPr>
+                  <w:rFonts w:ascii="SamsungOne 400" w:hAnsi="SamsungOne 400" w:cs="Times New Roman"/>
+                  <w:color w:val="000000" w:themeColor="text1" w:themeShade="BF"/>
+                  <w:sz w:val="22"/>
+                  <w:szCs w:val="20"/>
+                </w:rPr>
+              </w:pPr>
+              <w:r>
+                <w:rPr>
+                  <w:rFonts w:ascii="SamsungOne 400" w:hAnsi="SamsungOne 400" w:cs="Times New Roman"/>
+                  <w:color w:val="000000" w:themeColor="text1" w:themeShade="BF"/>
+                  <w:sz w:val="22"/>
+                  <w:szCs w:val="20"/>
+                </w:rPr>
+                <w:t>test accuracy: 98.</w:t>
+              </w:r>
+              <w:r>
+                <w:rPr>
+                  <w:rFonts w:ascii="SamsungOne 400" w:hAnsi="SamsungOne 400" w:cs="Times New Roman"/>
+                  <w:color w:val="000000" w:themeColor="text1" w:themeShade="BF"/>
+                  <w:sz w:val="22"/>
+                  <w:szCs w:val="20"/>
+                </w:rPr>
+                <w:t>34</w:t>
+              </w:r>
+              <w:r>
+                <w:rPr>
+                  <w:rFonts w:ascii="SamsungOne 400" w:hAnsi="SamsungOne 400" w:cs="Times New Roman"/>
+                  <w:color w:val="000000" w:themeColor="text1" w:themeShade="BF"/>
+                  <w:sz w:val="22"/>
+                  <w:szCs w:val="20"/>
+                </w:rPr>
+                <w:t>%</w:t>
+              </w:r>
+            </w:p>
+            <w:p>
+              <w:pPr>
+                <w:widowControl/>
+                <w:ind w:leftChars="213" w:left="427" w:hanging="1"/>
+                <w:jc w:val="left"/>
+                <w:rPr>
+                  <w:rFonts w:ascii="SamsungOne 400" w:hAnsi="SamsungOne 400" w:cs="Times New Roman"/>
+                  <w:color w:val="000000" w:themeColor="text1" w:themeShade="BF"/>
+                  <w:sz w:val="22"/>
+                  <w:szCs w:val="20"/>
+                </w:rPr>
+              </w:pPr>
             </w:p>
           </w:sdtContent>
         </w:sdt>
@@ -9079,7 +9715,27 @@
                   <w:sz w:val="22"/>
                   <w:szCs w:val="20"/>
                 </w:rPr>
-                <w:t>We are going to build a graphical user interface for out traffic signs classifier with Tkinter.</w:t>
+                <w:t xml:space="preserve">We are going to build a graphical user interface for out traffic signs classifier with </w:t>
+              </w:r>
+              <w:proofErr w:type="spellStart"/>
+              <w:r>
+                <w:rPr>
+                  <w:rFonts w:ascii="SamsungOne 400" w:hAnsi="SamsungOne 400" w:cs="Times New Roman"/>
+                  <w:color w:val="000000" w:themeColor="text1" w:themeShade="BF"/>
+                  <w:sz w:val="22"/>
+                  <w:szCs w:val="20"/>
+                </w:rPr>
+                <w:t>Tkinter</w:t>
+              </w:r>
+              <w:proofErr w:type="spellEnd"/>
+              <w:r>
+                <w:rPr>
+                  <w:rFonts w:ascii="SamsungOne 400" w:hAnsi="SamsungOne 400" w:cs="Times New Roman"/>
+                  <w:color w:val="000000" w:themeColor="text1" w:themeShade="BF"/>
+                  <w:sz w:val="22"/>
+                  <w:szCs w:val="20"/>
+                </w:rPr>
+                <w:t>.</w:t>
               </w:r>
             </w:p>
             <w:p>
@@ -9094,14 +9750,25 @@
                   <w:szCs w:val="20"/>
                 </w:rPr>
               </w:pPr>
-              <w:r>
-                <w:rPr>
-                  <w:rFonts w:ascii="SamsungOne 400" w:hAnsi="SamsungOne 400" w:cs="Times New Roman"/>
-                  <w:color w:val="000000" w:themeColor="text1" w:themeShade="BF"/>
-                  <w:sz w:val="22"/>
-                  <w:szCs w:val="20"/>
-                </w:rPr>
-                <w:t xml:space="preserve">Tinkter is a GUI toolkit in the standard python library. We will make a new file in the project </w:t>
+              <w:proofErr w:type="spellStart"/>
+              <w:r>
+                <w:rPr>
+                  <w:rFonts w:ascii="SamsungOne 400" w:hAnsi="SamsungOne 400" w:cs="Times New Roman"/>
+                  <w:color w:val="000000" w:themeColor="text1" w:themeShade="BF"/>
+                  <w:sz w:val="22"/>
+                  <w:szCs w:val="20"/>
+                </w:rPr>
+                <w:t>Tinkter</w:t>
+              </w:r>
+              <w:proofErr w:type="spellEnd"/>
+              <w:r>
+                <w:rPr>
+                  <w:rFonts w:ascii="SamsungOne 400" w:hAnsi="SamsungOne 400" w:cs="Times New Roman"/>
+                  <w:color w:val="000000" w:themeColor="text1" w:themeShade="BF"/>
+                  <w:sz w:val="22"/>
+                  <w:szCs w:val="20"/>
+                </w:rPr>
+                <w:t xml:space="preserve"> is a GUI toolkit in the standard python library. We will make a new file in the project </w:t>
               </w:r>
             </w:p>
             <w:p>
@@ -9145,7 +9812,27 @@
                   <w:sz w:val="22"/>
                   <w:szCs w:val="20"/>
                 </w:rPr>
-                <w:t>line. In this file, we have first loaded the trained model using Keras. And then we build a GUI</w:t>
+                <w:t xml:space="preserve">line. In this file, we have first loaded the trained model using </w:t>
+              </w:r>
+              <w:proofErr w:type="spellStart"/>
+              <w:r>
+                <w:rPr>
+                  <w:rFonts w:ascii="SamsungOne 400" w:hAnsi="SamsungOne 400" w:cs="Times New Roman"/>
+                  <w:color w:val="000000" w:themeColor="text1" w:themeShade="BF"/>
+                  <w:sz w:val="22"/>
+                  <w:szCs w:val="20"/>
+                </w:rPr>
+                <w:t>Keras</w:t>
+              </w:r>
+              <w:proofErr w:type="spellEnd"/>
+              <w:r>
+                <w:rPr>
+                  <w:rFonts w:ascii="SamsungOne 400" w:hAnsi="SamsungOne 400" w:cs="Times New Roman"/>
+                  <w:color w:val="000000" w:themeColor="text1" w:themeShade="BF"/>
+                  <w:sz w:val="22"/>
+                  <w:szCs w:val="20"/>
+                </w:rPr>
+                <w:t>. And then we build a GUI</w:t>
               </w:r>
             </w:p>
             <w:p>
@@ -9373,6 +10060,7 @@
                   <w:szCs w:val="20"/>
                   <w:lang w:eastAsia="en-US"/>
                 </w:rPr>
+                <w:lastRenderedPageBreak/>
                 <w:drawing>
                   <wp:inline distT="0" distB="0" distL="0" distR="0" wp14:anchorId="412F76FB" wp14:editId="541D5BA2">
                     <wp:extent cx="3686175" cy="2896750"/>
@@ -9389,7 +10077,7 @@
                             <pic:cNvPicPr/>
                           </pic:nvPicPr>
                           <pic:blipFill>
-                            <a:blip r:embed="rId20">
+                            <a:blip r:embed="rId19">
                               <a:extLst>
                                 <a:ext uri="{28A0092B-C50C-407E-A947-70E740481C1C}">
                                   <a14:useLocalDpi xmlns:a14="http://schemas.microsoft.com/office/drawing/2010/main" val="0"/>
@@ -9501,7 +10189,7 @@
                             <pic:cNvPicPr/>
                           </pic:nvPicPr>
                           <pic:blipFill>
-                            <a:blip r:embed="rId21">
+                            <a:blip r:embed="rId20">
                               <a:extLst>
                                 <a:ext uri="{28A0092B-C50C-407E-A947-70E740481C1C}">
                                   <a14:useLocalDpi xmlns:a14="http://schemas.microsoft.com/office/drawing/2010/main" val="0"/>
@@ -9632,6 +10320,7 @@
                   <w:szCs w:val="20"/>
                   <w:lang w:eastAsia="en-US"/>
                 </w:rPr>
+                <w:lastRenderedPageBreak/>
                 <w:drawing>
                   <wp:inline distT="0" distB="0" distL="0" distR="0" wp14:anchorId="3B06FC6C" wp14:editId="6B49F3DB">
                     <wp:extent cx="3724275" cy="2914721"/>
@@ -9648,7 +10337,7 @@
                             <pic:cNvPicPr/>
                           </pic:nvPicPr>
                           <pic:blipFill>
-                            <a:blip r:embed="rId22">
+                            <a:blip r:embed="rId21">
                               <a:extLst>
                                 <a:ext uri="{28A0092B-C50C-407E-A947-70E740481C1C}">
                                   <a14:useLocalDpi xmlns:a14="http://schemas.microsoft.com/office/drawing/2010/main" val="0"/>
@@ -9773,7 +10462,7 @@
                             <pic:cNvPicPr/>
                           </pic:nvPicPr>
                           <pic:blipFill>
-                            <a:blip r:embed="rId23">
+                            <a:blip r:embed="rId22">
                               <a:extLst>
                                 <a:ext uri="{28A0092B-C50C-407E-A947-70E740481C1C}">
                                   <a14:useLocalDpi xmlns:a14="http://schemas.microsoft.com/office/drawing/2010/main" val="0"/>
@@ -9938,6 +10627,7 @@
                   <w:szCs w:val="20"/>
                   <w:lang w:eastAsia="en-US"/>
                 </w:rPr>
+                <w:lastRenderedPageBreak/>
                 <w:drawing>
                   <wp:inline distT="0" distB="0" distL="0" distR="0" wp14:anchorId="64B3541D" wp14:editId="574B06C4">
                     <wp:extent cx="4410075" cy="3450471"/>
@@ -9954,7 +10644,7 @@
                             <pic:cNvPicPr/>
                           </pic:nvPicPr>
                           <pic:blipFill>
-                            <a:blip r:embed="rId24">
+                            <a:blip r:embed="rId23">
                               <a:extLst>
                                 <a:ext uri="{28A0092B-C50C-407E-A947-70E740481C1C}">
                                   <a14:useLocalDpi xmlns:a14="http://schemas.microsoft.com/office/drawing/2010/main" val="0"/>
@@ -10014,7 +10704,7 @@
                             <pic:cNvPicPr/>
                           </pic:nvPicPr>
                           <pic:blipFill>
-                            <a:blip r:embed="rId25"/>
+                            <a:blip r:embed="rId24"/>
                             <a:stretch>
                               <a:fillRect/>
                             </a:stretch>
@@ -10171,8 +10861,9 @@
                   <w:sz w:val="22"/>
                   <w:szCs w:val="20"/>
                 </w:rPr>
-                <w:t xml:space="preserve">Our dataset contains a test folder and in a test.csv file, we have the details related to the image path and their respective class labels. We extract the image path and labels using pandas. Then to predict the model, we have to resize our images to 30 X30 pixels and make a numpy array </w:t>
-              </w:r>
+                <w:t xml:space="preserve">Our dataset contains a test folder and in a test.csv file, we have the details related to the image path and their respective class labels. We extract the image path and labels using pandas. Then to predict the model, we have to resize our images to 30 X30 pixels and make a </w:t>
+              </w:r>
+              <w:proofErr w:type="spellStart"/>
               <w:r>
                 <w:rPr>
                   <w:rFonts w:ascii="SamsungOne 400" w:hAnsi="SamsungOne 400" w:cs="Times New Roman"/>
@@ -10181,8 +10872,62 @@
                   <w:sz w:val="22"/>
                   <w:szCs w:val="20"/>
                 </w:rPr>
-                <w:lastRenderedPageBreak/>
-                <w:t>containing all image data. From the sklearn. metrices, we imported the accuracy_score and observed how our model predicted the a</w:t>
+                <w:t>numpy</w:t>
+              </w:r>
+              <w:proofErr w:type="spellEnd"/>
+              <w:r>
+                <w:rPr>
+                  <w:rFonts w:ascii="SamsungOne 400" w:hAnsi="SamsungOne 400" w:cs="Times New Roman"/>
+                  <w:bCs/>
+                  <w:color w:val="000000" w:themeColor="text1" w:themeShade="BF"/>
+                  <w:sz w:val="22"/>
+                  <w:szCs w:val="20"/>
+                </w:rPr>
+                <w:t xml:space="preserve"> array containing all image data. From the </w:t>
+              </w:r>
+              <w:proofErr w:type="spellStart"/>
+              <w:r>
+                <w:rPr>
+                  <w:rFonts w:ascii="SamsungOne 400" w:hAnsi="SamsungOne 400" w:cs="Times New Roman"/>
+                  <w:bCs/>
+                  <w:color w:val="000000" w:themeColor="text1" w:themeShade="BF"/>
+                  <w:sz w:val="22"/>
+                  <w:szCs w:val="20"/>
+                </w:rPr>
+                <w:t>sklearn</w:t>
+              </w:r>
+              <w:proofErr w:type="spellEnd"/>
+              <w:r>
+                <w:rPr>
+                  <w:rFonts w:ascii="SamsungOne 400" w:hAnsi="SamsungOne 400" w:cs="Times New Roman"/>
+                  <w:bCs/>
+                  <w:color w:val="000000" w:themeColor="text1" w:themeShade="BF"/>
+                  <w:sz w:val="22"/>
+                  <w:szCs w:val="20"/>
+                </w:rPr>
+                <w:t xml:space="preserve">. metrices, we imported the </w:t>
+              </w:r>
+              <w:proofErr w:type="spellStart"/>
+              <w:r>
+                <w:rPr>
+                  <w:rFonts w:ascii="SamsungOne 400" w:hAnsi="SamsungOne 400" w:cs="Times New Roman"/>
+                  <w:bCs/>
+                  <w:color w:val="000000" w:themeColor="text1" w:themeShade="BF"/>
+                  <w:sz w:val="22"/>
+                  <w:szCs w:val="20"/>
+                </w:rPr>
+                <w:t>accuracy_score</w:t>
+              </w:r>
+              <w:proofErr w:type="spellEnd"/>
+              <w:r>
+                <w:rPr>
+                  <w:rFonts w:ascii="SamsungOne 400" w:hAnsi="SamsungOne 400" w:cs="Times New Roman"/>
+                  <w:bCs/>
+                  <w:color w:val="000000" w:themeColor="text1" w:themeShade="BF"/>
+                  <w:sz w:val="22"/>
+                  <w:szCs w:val="20"/>
+                </w:rPr>
+                <w:t xml:space="preserve"> and observed how our model predicted the a</w:t>
               </w:r>
               <w:r>
                 <w:rPr>
@@ -10318,7 +11063,7 @@
                             <pic:cNvPicPr/>
                           </pic:nvPicPr>
                           <pic:blipFill>
-                            <a:blip r:embed="rId26">
+                            <a:blip r:embed="rId25">
                               <a:extLst>
                                 <a:ext uri="{28A0092B-C50C-407E-A947-70E740481C1C}">
                                   <a14:useLocalDpi xmlns:a14="http://schemas.microsoft.com/office/drawing/2010/main" val="0"/>
@@ -10512,7 +11257,7 @@
                             <pic:cNvPicPr/>
                           </pic:nvPicPr>
                           <pic:blipFill>
-                            <a:blip r:embed="rId27">
+                            <a:blip r:embed="rId26">
                               <a:extLst>
                                 <a:ext uri="{28A0092B-C50C-407E-A947-70E740481C1C}">
                                   <a14:useLocalDpi xmlns:a14="http://schemas.microsoft.com/office/drawing/2010/main" val="0"/>
@@ -10689,6 +11434,7 @@
                   <w:szCs w:val="20"/>
                   <w:lang w:eastAsia="en-US"/>
                 </w:rPr>
+                <w:lastRenderedPageBreak/>
                 <w:drawing>
                   <wp:inline distT="0" distB="0" distL="0" distR="0" wp14:anchorId="2D335D98" wp14:editId="7D87756A">
                     <wp:extent cx="2473108" cy="4457700"/>
@@ -10705,7 +11451,7 @@
                             <pic:cNvPicPr/>
                           </pic:nvPicPr>
                           <pic:blipFill>
-                            <a:blip r:embed="rId28">
+                            <a:blip r:embed="rId27">
                               <a:extLst>
                                 <a:ext uri="{28A0092B-C50C-407E-A947-70E740481C1C}">
                                   <a14:useLocalDpi xmlns:a14="http://schemas.microsoft.com/office/drawing/2010/main" val="0"/>
@@ -10858,7 +11604,7 @@
                             <pic:cNvPicPr/>
                           </pic:nvPicPr>
                           <pic:blipFill>
-                            <a:blip r:embed="rId29"/>
+                            <a:blip r:embed="rId28"/>
                             <a:stretch>
                               <a:fillRect/>
                             </a:stretch>
@@ -10914,6 +11660,60 @@
                     <wp:extent cx="4848225" cy="3127229"/>
                     <wp:effectExtent l="0" t="0" r="0" b="0"/>
                     <wp:docPr id="34" name="Picture 34"/>
+                    <wp:cNvGraphicFramePr>
+                      <a:graphicFrameLocks xmlns:a="http://schemas.openxmlformats.org/drawingml/2006/main" noChangeAspect="1"/>
+                    </wp:cNvGraphicFramePr>
+                    <a:graphic xmlns:a="http://schemas.openxmlformats.org/drawingml/2006/main">
+                      <a:graphicData uri="http://schemas.openxmlformats.org/drawingml/2006/picture">
+                        <pic:pic xmlns:pic="http://schemas.openxmlformats.org/drawingml/2006/picture">
+                          <pic:nvPicPr>
+                            <pic:cNvPr id="1" name=""/>
+                            <pic:cNvPicPr/>
+                          </pic:nvPicPr>
+                          <pic:blipFill>
+                            <a:blip r:embed="rId29"/>
+                            <a:stretch>
+                              <a:fillRect/>
+                            </a:stretch>
+                          </pic:blipFill>
+                          <pic:spPr>
+                            <a:xfrm>
+                              <a:off x="0" y="0"/>
+                              <a:ext cx="4856907" cy="3132829"/>
+                            </a:xfrm>
+                            <a:prstGeom prst="rect">
+                              <a:avLst/>
+                            </a:prstGeom>
+                          </pic:spPr>
+                        </pic:pic>
+                      </a:graphicData>
+                    </a:graphic>
+                  </wp:inline>
+                </w:drawing>
+              </w:r>
+            </w:p>
+            <w:p>
+              <w:pPr>
+                <w:widowControl/>
+                <w:ind w:leftChars="213" w:left="427" w:hanging="1"/>
+                <w:jc w:val="center"/>
+                <w:rPr>
+                  <w:rFonts w:ascii="SamsungOne 400" w:hAnsi="SamsungOne 400" w:cs="Times New Roman"/>
+                  <w:color w:val="000000" w:themeColor="text1" w:themeShade="BF"/>
+                  <w:sz w:val="22"/>
+                  <w:szCs w:val="20"/>
+                </w:rPr>
+              </w:pPr>
+              <w:r>
+                <w:rPr>
+                  <w:noProof/>
+                  <w:lang w:eastAsia="en-US"/>
+                </w:rPr>
+                <w:drawing>
+                  <wp:inline distT="0" distB="0" distL="0" distR="0" wp14:anchorId="45DBA6B5" wp14:editId="0BF00715">
+                    <wp:extent cx="4829175" cy="3293641"/>
+                    <wp:effectExtent l="0" t="0" r="0" b="2540"/>
+                    <wp:docPr id="35" name="Picture 35"/>
                     <wp:cNvGraphicFramePr>
                       <a:graphicFrameLocks xmlns:a="http://schemas.openxmlformats.org/drawingml/2006/main" noChangeAspect="1"/>
                     </wp:cNvGraphicFramePr>
@@ -10933,60 +11733,6 @@
                           <pic:spPr>
                             <a:xfrm>
                               <a:off x="0" y="0"/>
-                              <a:ext cx="4856907" cy="3132829"/>
-                            </a:xfrm>
-                            <a:prstGeom prst="rect">
-                              <a:avLst/>
-                            </a:prstGeom>
-                          </pic:spPr>
-                        </pic:pic>
-                      </a:graphicData>
-                    </a:graphic>
-                  </wp:inline>
-                </w:drawing>
-              </w:r>
-            </w:p>
-            <w:p>
-              <w:pPr>
-                <w:widowControl/>
-                <w:ind w:leftChars="213" w:left="427" w:hanging="1"/>
-                <w:jc w:val="center"/>
-                <w:rPr>
-                  <w:rFonts w:ascii="SamsungOne 400" w:hAnsi="SamsungOne 400" w:cs="Times New Roman"/>
-                  <w:color w:val="000000" w:themeColor="text1" w:themeShade="BF"/>
-                  <w:sz w:val="22"/>
-                  <w:szCs w:val="20"/>
-                </w:rPr>
-              </w:pPr>
-              <w:r>
-                <w:rPr>
-                  <w:noProof/>
-                  <w:lang w:eastAsia="en-US"/>
-                </w:rPr>
-                <w:drawing>
-                  <wp:inline distT="0" distB="0" distL="0" distR="0" wp14:anchorId="45DBA6B5" wp14:editId="0BF00715">
-                    <wp:extent cx="4829175" cy="3293641"/>
-                    <wp:effectExtent l="0" t="0" r="0" b="2540"/>
-                    <wp:docPr id="35" name="Picture 35"/>
-                    <wp:cNvGraphicFramePr>
-                      <a:graphicFrameLocks xmlns:a="http://schemas.openxmlformats.org/drawingml/2006/main" noChangeAspect="1"/>
-                    </wp:cNvGraphicFramePr>
-                    <a:graphic xmlns:a="http://schemas.openxmlformats.org/drawingml/2006/main">
-                      <a:graphicData uri="http://schemas.openxmlformats.org/drawingml/2006/picture">
-                        <pic:pic xmlns:pic="http://schemas.openxmlformats.org/drawingml/2006/picture">
-                          <pic:nvPicPr>
-                            <pic:cNvPr id="1" name=""/>
-                            <pic:cNvPicPr/>
-                          </pic:nvPicPr>
-                          <pic:blipFill>
-                            <a:blip r:embed="rId31"/>
-                            <a:stretch>
-                              <a:fillRect/>
-                            </a:stretch>
-                          </pic:blipFill>
-                          <pic:spPr>
-                            <a:xfrm>
-                              <a:off x="0" y="0"/>
                               <a:ext cx="4846542" cy="3305486"/>
                             </a:xfrm>
                             <a:prstGeom prst="rect">
@@ -11167,7 +11913,6 @@
                 </w:rPr>
               </w:pPr>
             </w:p>
-            <w:bookmarkStart w:id="1" w:name="_GoBack"/>
             <w:p>
               <w:pPr>
                 <w:widowControl/>
@@ -11251,7 +11996,7 @@
                       </wp:anchor>
                     </w:drawing>
                   </mc:Choice>
-                  <mc:Fallback xmlns:w16sdtdh="http://schemas.microsoft.com/office/word/2020/wordml/sdtdatahash" xmlns:w16="http://schemas.microsoft.com/office/word/2018/wordml" xmlns:w16cid="http://schemas.microsoft.com/office/word/2016/wordml/cid" xmlns:w16cex="http://schemas.microsoft.com/office/word/2018/wordml/cex" xmlns:oel="http://schemas.microsoft.com/office/2019/extlst" xmlns:am3d="http://schemas.microsoft.com/office/drawing/2017/model3d" xmlns:aink="http://schemas.microsoft.com/office/drawing/2016/ink" xmlns:cx8="http://schemas.microsoft.com/office/drawing/2016/5/14/chartex" xmlns:cx7="http://schemas.microsoft.com/office/drawing/2016/5/13/chartex" xmlns:cx6="http://schemas.microsoft.com/office/drawing/2016/5/12/chartex" xmlns:cx5="http://schemas.microsoft.com/office/drawing/2016/5/11/chartex" xmlns:cx4="http://schemas.microsoft.com/office/drawing/2016/5/10/chartex" xmlns:cx3="http://schemas.microsoft.com/office/drawing/2016/5/9/chartex" xmlns:cx2="http://schemas.microsoft.com/office/drawing/2015/10/21/chartex">
+                  <mc:Fallback>
                     <w:pict>
                       <v:rect w14:anchorId="7A84489F" id="직사각형 5" o:spid="_x0000_s1026" style="position:absolute;margin-left:-.7pt;margin-top:14.25pt;width:451.65pt;height:19.65pt;z-index:-251651072;visibility:visible;mso-wrap-style:square;mso-wrap-distance-left:9pt;mso-wrap-distance-top:0;mso-wrap-distance-right:9pt;mso-wrap-distance-bottom:0;mso-position-horizontal:absolute;mso-position-horizontal-relative:text;mso-position-vertical:absolute;mso-position-vertical-relative:text;v-text-anchor:middle" o:gfxdata="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" fillcolor="#193db0" stroked="f" strokeweight="2pt"/>
                     </w:pict>
@@ -11259,7 +12004,6 @@
                 </mc:AlternateContent>
               </w:r>
             </w:p>
-            <w:bookmarkEnd w:id="1" w:displacedByCustomXml="next"/>
           </w:sdtContent>
         </w:sdt>
       </w:sdtContent>
@@ -11404,19 +12148,6 @@
         <w:id w:val="1777513428"/>
       </w:sdtPr>
       <w:sdtContent>
-        <w:p>
-          <w:pPr>
-            <w:widowControl/>
-            <w:ind w:leftChars="213" w:left="427" w:hanging="1"/>
-            <w:jc w:val="left"/>
-            <w:rPr>
-              <w:rFonts w:ascii="SamsungOne 400" w:hAnsi="SamsungOne 400" w:cs="Times New Roman"/>
-              <w:color w:val="000000" w:themeColor="text1" w:themeShade="BF"/>
-              <w:sz w:val="22"/>
-              <w:szCs w:val="20"/>
-            </w:rPr>
-          </w:pPr>
-        </w:p>
         <w:p>
           <w:pPr>
             <w:widowControl/>
@@ -11702,7 +12433,7 @@
               </wp:anchor>
             </w:drawing>
           </mc:Choice>
-          <mc:Fallback xmlns:w16sdtdh="http://schemas.microsoft.com/office/word/2020/wordml/sdtdatahash" xmlns:w16="http://schemas.microsoft.com/office/word/2018/wordml" xmlns:w16cid="http://schemas.microsoft.com/office/word/2016/wordml/cid" xmlns:w16cex="http://schemas.microsoft.com/office/word/2018/wordml/cex" xmlns:oel="http://schemas.microsoft.com/office/2019/extlst" xmlns:am3d="http://schemas.microsoft.com/office/drawing/2017/model3d" xmlns:aink="http://schemas.microsoft.com/office/drawing/2016/ink" xmlns:cx8="http://schemas.microsoft.com/office/drawing/2016/5/14/chartex" xmlns:cx7="http://schemas.microsoft.com/office/drawing/2016/5/13/chartex" xmlns:cx6="http://schemas.microsoft.com/office/drawing/2016/5/12/chartex" xmlns:cx5="http://schemas.microsoft.com/office/drawing/2016/5/11/chartex" xmlns:cx4="http://schemas.microsoft.com/office/drawing/2016/5/10/chartex" xmlns:cx3="http://schemas.microsoft.com/office/drawing/2016/5/9/chartex" xmlns:cx2="http://schemas.microsoft.com/office/drawing/2015/10/21/chartex">
+          <mc:Fallback>
             <w:pict>
               <v:rect w14:anchorId="7F891FB8" id="직사각형 6" o:spid="_x0000_s1026" style="position:absolute;margin-left:-.7pt;margin-top:-.1pt;width:451.65pt;height:19.65pt;z-index:-251649024;visibility:visible;mso-wrap-style:square;mso-wrap-distance-left:9pt;mso-wrap-distance-top:0;mso-wrap-distance-right:9pt;mso-wrap-distance-bottom:0;mso-position-horizontal:absolute;mso-position-horizontal-relative:text;mso-position-vertical:absolute;mso-position-vertical-relative:text;v-text-anchor:middle" o:gfxdata="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" fillcolor="#193db0" stroked="f" strokeweight="2pt"/>
             </w:pict>
@@ -12450,7 +13181,7 @@
                   </wp:anchor>
                 </w:drawing>
               </mc:Choice>
-              <mc:Fallback xmlns:w16sdtdh="http://schemas.microsoft.com/office/word/2020/wordml/sdtdatahash" xmlns:w16="http://schemas.microsoft.com/office/word/2018/wordml" xmlns:w16cid="http://schemas.microsoft.com/office/word/2016/wordml/cid" xmlns:w16cex="http://schemas.microsoft.com/office/word/2018/wordml/cex" xmlns:oel="http://schemas.microsoft.com/office/2019/extlst" xmlns:am3d="http://schemas.microsoft.com/office/drawing/2017/model3d" xmlns:aink="http://schemas.microsoft.com/office/drawing/2016/ink" xmlns:cx8="http://schemas.microsoft.com/office/drawing/2016/5/14/chartex" xmlns:cx7="http://schemas.microsoft.com/office/drawing/2016/5/13/chartex" xmlns:cx6="http://schemas.microsoft.com/office/drawing/2016/5/12/chartex" xmlns:cx5="http://schemas.microsoft.com/office/drawing/2016/5/11/chartex" xmlns:cx4="http://schemas.microsoft.com/office/drawing/2016/5/10/chartex" xmlns:cx3="http://schemas.microsoft.com/office/drawing/2016/5/9/chartex" xmlns:cx2="http://schemas.microsoft.com/office/drawing/2015/10/21/chartex">
+              <mc:Fallback>
                 <w:pict>
                   <v:rect w14:anchorId="58C7D200" id="직사각형 7" o:spid="_x0000_s1026" style="position:absolute;margin-left:-.7pt;margin-top:-.25pt;width:451.65pt;height:19.65pt;z-index:-251646976;visibility:visible;mso-wrap-style:square;mso-width-percent:0;mso-height-percent:0;mso-wrap-distance-left:9pt;mso-wrap-distance-top:0;mso-wrap-distance-right:9pt;mso-wrap-distance-bottom:0;mso-position-horizontal:absolute;mso-position-horizontal-relative:text;mso-position-vertical:absolute;mso-position-vertical-relative:text;mso-width-percent:0;mso-height-percent:0;mso-width-relative:margin;mso-height-relative:margin;v-text-anchor:middle" o:gfxdata="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" fillcolor="#193db0" stroked="f" strokeweight="2pt"/>
                 </w:pict>
@@ -12972,6 +13703,7 @@
                 <w:color w:val="193DB0"/>
                 <w:sz w:val="22"/>
               </w:rPr>
+              <w:lastRenderedPageBreak/>
               <w:t>PROJECT</w:t>
             </w:r>
             <w:r>
@@ -13357,8 +14089,8 @@
       </w:sdtContent>
     </w:sdt>
     <w:sectPr>
-      <w:headerReference w:type="first" r:id="rId32"/>
-      <w:footerReference w:type="first" r:id="rId33"/>
+      <w:headerReference w:type="first" r:id="rId31"/>
+      <w:footerReference w:type="first" r:id="rId32"/>
       <w:pgSz w:w="11906" w:h="16838"/>
       <w:pgMar w:top="1701" w:right="1440" w:bottom="1440" w:left="1440" w:header="851" w:footer="567" w:gutter="0"/>
       <w:pgNumType w:start="1"/>
@@ -13371,7 +14103,7 @@
 </file>
 
 <file path=word/endnotes.xml><?xml version="1.0" encoding="utf-8"?>
-<w:endnotes xmlns:wpc="http://schemas.microsoft.com/office/word/2010/wordprocessingCanvas" xmlns:cx="http://schemas.microsoft.com/office/drawing/2014/chartex" xmlns:cx1="http://schemas.microsoft.com/office/drawing/2015/9/8/chartex" xmlns:mc="http://schemas.openxmlformats.org/markup-compatibility/2006" xmlns:o="urn:schemas-microsoft-com:office:office" xmlns:r="http://schemas.openxmlformats.org/officeDocument/2006/relationships" xmlns:m="http://schemas.openxmlformats.org/officeDocument/2006/math" xmlns:v="urn:schemas-microsoft-com:vml" xmlns:wp14="http://schemas.microsoft.com/office/word/2010/wordprocessingDrawing" xmlns:wp="http://schemas.openxmlformats.org/drawingml/2006/wordprocessingDrawing" xmlns:w10="urn:schemas-microsoft-com:office:word" xmlns:w="http://schemas.openxmlformats.org/wordprocessingml/2006/main" xmlns:w14="http://schemas.microsoft.com/office/word/2010/wordml" xmlns:w15="http://schemas.microsoft.com/office/word/2012/wordml" xmlns:w16se="http://schemas.microsoft.com/office/word/2015/wordml/symex" xmlns:wpg="http://schemas.microsoft.com/office/word/2010/wordprocessingGroup" xmlns:wpi="http://schemas.microsoft.com/office/word/2010/wordprocessingInk" xmlns:wne="http://schemas.microsoft.com/office/word/2006/wordml" xmlns:wps="http://schemas.microsoft.com/office/word/2010/wordprocessingShape" mc:Ignorable="w14 w15 w16se wp14">
+<w:endnotes xmlns:wpc="http://schemas.microsoft.com/office/word/2010/wordprocessingCanvas" xmlns:cx="http://schemas.microsoft.com/office/drawing/2014/chartex" xmlns:cx1="http://schemas.microsoft.com/office/drawing/2015/9/8/chartex" xmlns:cx2="http://schemas.microsoft.com/office/drawing/2015/10/21/chartex" xmlns:cx3="http://schemas.microsoft.com/office/drawing/2016/5/9/chartex" xmlns:cx4="http://schemas.microsoft.com/office/drawing/2016/5/10/chartex" xmlns:cx5="http://schemas.microsoft.com/office/drawing/2016/5/11/chartex" xmlns:cx6="http://schemas.microsoft.com/office/drawing/2016/5/12/chartex" xmlns:cx7="http://schemas.microsoft.com/office/drawing/2016/5/13/chartex" xmlns:cx8="http://schemas.microsoft.com/office/drawing/2016/5/14/chartex" xmlns:mc="http://schemas.openxmlformats.org/markup-compatibility/2006" xmlns:aink="http://schemas.microsoft.com/office/drawing/2016/ink" xmlns:am3d="http://schemas.microsoft.com/office/drawing/2017/model3d" xmlns:o="urn:schemas-microsoft-com:office:office" xmlns:oel="http://schemas.microsoft.com/office/2019/extlst" xmlns:r="http://schemas.openxmlformats.org/officeDocument/2006/relationships" xmlns:m="http://schemas.openxmlformats.org/officeDocument/2006/math" xmlns:v="urn:schemas-microsoft-com:vml" xmlns:wp14="http://schemas.microsoft.com/office/word/2010/wordprocessingDrawing" xmlns:wp="http://schemas.openxmlformats.org/drawingml/2006/wordprocessingDrawing" xmlns:w10="urn:schemas-microsoft-com:office:word" xmlns:w="http://schemas.openxmlformats.org/wordprocessingml/2006/main" xmlns:w14="http://schemas.microsoft.com/office/word/2010/wordml" xmlns:w15="http://schemas.microsoft.com/office/word/2012/wordml" xmlns:w16cex="http://schemas.microsoft.com/office/word/2018/wordml/cex" xmlns:w16cid="http://schemas.microsoft.com/office/word/2016/wordml/cid" xmlns:w16="http://schemas.microsoft.com/office/word/2018/wordml" xmlns:w16sdtdh="http://schemas.microsoft.com/office/word/2020/wordml/sdtdatahash" xmlns:w16se="http://schemas.microsoft.com/office/word/2015/wordml/symex" xmlns:wpg="http://schemas.microsoft.com/office/word/2010/wordprocessingGroup" xmlns:wpi="http://schemas.microsoft.com/office/word/2010/wordprocessingInk" xmlns:wne="http://schemas.microsoft.com/office/word/2006/wordml" xmlns:wps="http://schemas.microsoft.com/office/word/2010/wordprocessingShape" mc:Ignorable="w14 w15 w16se w16cid w16 w16cex w16sdtdh wp14">
   <w:endnote w:type="separator" w:id="-1">
     <w:p>
       <w:r>
@@ -13390,7 +14122,7 @@
 </file>
 
 <file path=word/footer1.xml><?xml version="1.0" encoding="utf-8"?>
-<w:ftr xmlns:wpc="http://schemas.microsoft.com/office/word/2010/wordprocessingCanvas" xmlns:cx="http://schemas.microsoft.com/office/drawing/2014/chartex" xmlns:cx1="http://schemas.microsoft.com/office/drawing/2015/9/8/chartex" xmlns:mc="http://schemas.openxmlformats.org/markup-compatibility/2006" xmlns:o="urn:schemas-microsoft-com:office:office" xmlns:r="http://schemas.openxmlformats.org/officeDocument/2006/relationships" xmlns:m="http://schemas.openxmlformats.org/officeDocument/2006/math" xmlns:v="urn:schemas-microsoft-com:vml" xmlns:wp14="http://schemas.microsoft.com/office/word/2010/wordprocessingDrawing" xmlns:wp="http://schemas.openxmlformats.org/drawingml/2006/wordprocessingDrawing" xmlns:w10="urn:schemas-microsoft-com:office:word" xmlns:w="http://schemas.openxmlformats.org/wordprocessingml/2006/main" xmlns:w14="http://schemas.microsoft.com/office/word/2010/wordml" xmlns:w15="http://schemas.microsoft.com/office/word/2012/wordml" xmlns:w16se="http://schemas.microsoft.com/office/word/2015/wordml/symex" xmlns:wpg="http://schemas.microsoft.com/office/word/2010/wordprocessingGroup" xmlns:wpi="http://schemas.microsoft.com/office/word/2010/wordprocessingInk" xmlns:wne="http://schemas.microsoft.com/office/word/2006/wordml" xmlns:wps="http://schemas.microsoft.com/office/word/2010/wordprocessingShape" mc:Ignorable="w14 w15 w16se wp14">
+<w:ftr xmlns:wpc="http://schemas.microsoft.com/office/word/2010/wordprocessingCanvas" xmlns:cx="http://schemas.microsoft.com/office/drawing/2014/chartex" xmlns:cx1="http://schemas.microsoft.com/office/drawing/2015/9/8/chartex" xmlns:cx2="http://schemas.microsoft.com/office/drawing/2015/10/21/chartex" xmlns:cx3="http://schemas.microsoft.com/office/drawing/2016/5/9/chartex" xmlns:cx4="http://schemas.microsoft.com/office/drawing/2016/5/10/chartex" xmlns:cx5="http://schemas.microsoft.com/office/drawing/2016/5/11/chartex" xmlns:cx6="http://schemas.microsoft.com/office/drawing/2016/5/12/chartex" xmlns:cx7="http://schemas.microsoft.com/office/drawing/2016/5/13/chartex" xmlns:cx8="http://schemas.microsoft.com/office/drawing/2016/5/14/chartex" xmlns:mc="http://schemas.openxmlformats.org/markup-compatibility/2006" xmlns:aink="http://schemas.microsoft.com/office/drawing/2016/ink" xmlns:am3d="http://schemas.microsoft.com/office/drawing/2017/model3d" xmlns:o="urn:schemas-microsoft-com:office:office" xmlns:oel="http://schemas.microsoft.com/office/2019/extlst" xmlns:r="http://schemas.openxmlformats.org/officeDocument/2006/relationships" xmlns:m="http://schemas.openxmlformats.org/officeDocument/2006/math" xmlns:v="urn:schemas-microsoft-com:vml" xmlns:wp14="http://schemas.microsoft.com/office/word/2010/wordprocessingDrawing" xmlns:wp="http://schemas.openxmlformats.org/drawingml/2006/wordprocessingDrawing" xmlns:w10="urn:schemas-microsoft-com:office:word" xmlns:w="http://schemas.openxmlformats.org/wordprocessingml/2006/main" xmlns:w14="http://schemas.microsoft.com/office/word/2010/wordml" xmlns:w15="http://schemas.microsoft.com/office/word/2012/wordml" xmlns:w16cex="http://schemas.microsoft.com/office/word/2018/wordml/cex" xmlns:w16cid="http://schemas.microsoft.com/office/word/2016/wordml/cid" xmlns:w16="http://schemas.microsoft.com/office/word/2018/wordml" xmlns:w16sdtdh="http://schemas.microsoft.com/office/word/2020/wordml/sdtdatahash" xmlns:w16se="http://schemas.microsoft.com/office/word/2015/wordml/symex" xmlns:wpg="http://schemas.microsoft.com/office/word/2010/wordprocessingGroup" xmlns:wpi="http://schemas.microsoft.com/office/word/2010/wordprocessingInk" xmlns:wne="http://schemas.microsoft.com/office/word/2006/wordml" xmlns:wps="http://schemas.microsoft.com/office/word/2010/wordprocessingShape" mc:Ignorable="w14 w15 w16se w16cid w16 w16cex w16sdtdh wp14">
   <w:p>
     <w:pPr>
       <w:pStyle w:val="Header"/>
@@ -13445,7 +14177,7 @@
 </file>
 
 <file path=word/footnotes.xml><?xml version="1.0" encoding="utf-8"?>
-<w:footnotes xmlns:wpc="http://schemas.microsoft.com/office/word/2010/wordprocessingCanvas" xmlns:cx="http://schemas.microsoft.com/office/drawing/2014/chartex" xmlns:cx1="http://schemas.microsoft.com/office/drawing/2015/9/8/chartex" xmlns:mc="http://schemas.openxmlformats.org/markup-compatibility/2006" xmlns:o="urn:schemas-microsoft-com:office:office" xmlns:r="http://schemas.openxmlformats.org/officeDocument/2006/relationships" xmlns:m="http://schemas.openxmlformats.org/officeDocument/2006/math" xmlns:v="urn:schemas-microsoft-com:vml" xmlns:wp14="http://schemas.microsoft.com/office/word/2010/wordprocessingDrawing" xmlns:wp="http://schemas.openxmlformats.org/drawingml/2006/wordprocessingDrawing" xmlns:w10="urn:schemas-microsoft-com:office:word" xmlns:w="http://schemas.openxmlformats.org/wordprocessingml/2006/main" xmlns:w14="http://schemas.microsoft.com/office/word/2010/wordml" xmlns:w15="http://schemas.microsoft.com/office/word/2012/wordml" xmlns:w16se="http://schemas.microsoft.com/office/word/2015/wordml/symex" xmlns:wpg="http://schemas.microsoft.com/office/word/2010/wordprocessingGroup" xmlns:wpi="http://schemas.microsoft.com/office/word/2010/wordprocessingInk" xmlns:wne="http://schemas.microsoft.com/office/word/2006/wordml" xmlns:wps="http://schemas.microsoft.com/office/word/2010/wordprocessingShape" mc:Ignorable="w14 w15 w16se wp14">
+<w:footnotes xmlns:wpc="http://schemas.microsoft.com/office/word/2010/wordprocessingCanvas" xmlns:cx="http://schemas.microsoft.com/office/drawing/2014/chartex" xmlns:cx1="http://schemas.microsoft.com/office/drawing/2015/9/8/chartex" xmlns:cx2="http://schemas.microsoft.com/office/drawing/2015/10/21/chartex" xmlns:cx3="http://schemas.microsoft.com/office/drawing/2016/5/9/chartex" xmlns:cx4="http://schemas.microsoft.com/office/drawing/2016/5/10/chartex" xmlns:cx5="http://schemas.microsoft.com/office/drawing/2016/5/11/chartex" xmlns:cx6="http://schemas.microsoft.com/office/drawing/2016/5/12/chartex" xmlns:cx7="http://schemas.microsoft.com/office/drawing/2016/5/13/chartex" xmlns:cx8="http://schemas.microsoft.com/office/drawing/2016/5/14/chartex" xmlns:mc="http://schemas.openxmlformats.org/markup-compatibility/2006" xmlns:aink="http://schemas.microsoft.com/office/drawing/2016/ink" xmlns:am3d="http://schemas.microsoft.com/office/drawing/2017/model3d" xmlns:o="urn:schemas-microsoft-com:office:office" xmlns:oel="http://schemas.microsoft.com/office/2019/extlst" xmlns:r="http://schemas.openxmlformats.org/officeDocument/2006/relationships" xmlns:m="http://schemas.openxmlformats.org/officeDocument/2006/math" xmlns:v="urn:schemas-microsoft-com:vml" xmlns:wp14="http://schemas.microsoft.com/office/word/2010/wordprocessingDrawing" xmlns:wp="http://schemas.openxmlformats.org/drawingml/2006/wordprocessingDrawing" xmlns:w10="urn:schemas-microsoft-com:office:word" xmlns:w="http://schemas.openxmlformats.org/wordprocessingml/2006/main" xmlns:w14="http://schemas.microsoft.com/office/word/2010/wordml" xmlns:w15="http://schemas.microsoft.com/office/word/2012/wordml" xmlns:w16cex="http://schemas.microsoft.com/office/word/2018/wordml/cex" xmlns:w16cid="http://schemas.microsoft.com/office/word/2016/wordml/cid" xmlns:w16="http://schemas.microsoft.com/office/word/2018/wordml" xmlns:w16sdtdh="http://schemas.microsoft.com/office/word/2020/wordml/sdtdatahash" xmlns:w16se="http://schemas.microsoft.com/office/word/2015/wordml/symex" xmlns:wpg="http://schemas.microsoft.com/office/word/2010/wordprocessingGroup" xmlns:wpi="http://schemas.microsoft.com/office/word/2010/wordprocessingInk" xmlns:wne="http://schemas.microsoft.com/office/word/2006/wordml" xmlns:wps="http://schemas.microsoft.com/office/word/2010/wordprocessingShape" mc:Ignorable="w14 w15 w16se w16cid w16 w16cex w16sdtdh wp14">
   <w:footnote w:type="separator" w:id="-1">
     <w:p>
       <w:r>
@@ -13464,7 +14196,7 @@
 </file>
 
 <file path=word/header1.xml><?xml version="1.0" encoding="utf-8"?>
-<w:hdr xmlns:wpc="http://schemas.microsoft.com/office/word/2010/wordprocessingCanvas" xmlns:cx="http://schemas.microsoft.com/office/drawing/2014/chartex" xmlns:cx1="http://schemas.microsoft.com/office/drawing/2015/9/8/chartex" xmlns:mc="http://schemas.openxmlformats.org/markup-compatibility/2006" xmlns:o="urn:schemas-microsoft-com:office:office" xmlns:r="http://schemas.openxmlformats.org/officeDocument/2006/relationships" xmlns:m="http://schemas.openxmlformats.org/officeDocument/2006/math" xmlns:v="urn:schemas-microsoft-com:vml" xmlns:wp14="http://schemas.microsoft.com/office/word/2010/wordprocessingDrawing" xmlns:wp="http://schemas.openxmlformats.org/drawingml/2006/wordprocessingDrawing" xmlns:w10="urn:schemas-microsoft-com:office:word" xmlns:w="http://schemas.openxmlformats.org/wordprocessingml/2006/main" xmlns:w14="http://schemas.microsoft.com/office/word/2010/wordml" xmlns:w15="http://schemas.microsoft.com/office/word/2012/wordml" xmlns:w16se="http://schemas.microsoft.com/office/word/2015/wordml/symex" xmlns:wpg="http://schemas.microsoft.com/office/word/2010/wordprocessingGroup" xmlns:wpi="http://schemas.microsoft.com/office/word/2010/wordprocessingInk" xmlns:wne="http://schemas.microsoft.com/office/word/2006/wordml" xmlns:wps="http://schemas.microsoft.com/office/word/2010/wordprocessingShape" mc:Ignorable="w14 w15 w16se wp14">
+<w:hdr xmlns:wpc="http://schemas.microsoft.com/office/word/2010/wordprocessingCanvas" xmlns:cx="http://schemas.microsoft.com/office/drawing/2014/chartex" xmlns:cx1="http://schemas.microsoft.com/office/drawing/2015/9/8/chartex" xmlns:cx2="http://schemas.microsoft.com/office/drawing/2015/10/21/chartex" xmlns:cx3="http://schemas.microsoft.com/office/drawing/2016/5/9/chartex" xmlns:cx4="http://schemas.microsoft.com/office/drawing/2016/5/10/chartex" xmlns:cx5="http://schemas.microsoft.com/office/drawing/2016/5/11/chartex" xmlns:cx6="http://schemas.microsoft.com/office/drawing/2016/5/12/chartex" xmlns:cx7="http://schemas.microsoft.com/office/drawing/2016/5/13/chartex" xmlns:cx8="http://schemas.microsoft.com/office/drawing/2016/5/14/chartex" xmlns:mc="http://schemas.openxmlformats.org/markup-compatibility/2006" xmlns:aink="http://schemas.microsoft.com/office/drawing/2016/ink" xmlns:am3d="http://schemas.microsoft.com/office/drawing/2017/model3d" xmlns:o="urn:schemas-microsoft-com:office:office" xmlns:oel="http://schemas.microsoft.com/office/2019/extlst" xmlns:r="http://schemas.openxmlformats.org/officeDocument/2006/relationships" xmlns:m="http://schemas.openxmlformats.org/officeDocument/2006/math" xmlns:v="urn:schemas-microsoft-com:vml" xmlns:wp14="http://schemas.microsoft.com/office/word/2010/wordprocessingDrawing" xmlns:wp="http://schemas.openxmlformats.org/drawingml/2006/wordprocessingDrawing" xmlns:w10="urn:schemas-microsoft-com:office:word" xmlns:w="http://schemas.openxmlformats.org/wordprocessingml/2006/main" xmlns:w14="http://schemas.microsoft.com/office/word/2010/wordml" xmlns:w15="http://schemas.microsoft.com/office/word/2012/wordml" xmlns:w16cex="http://schemas.microsoft.com/office/word/2018/wordml/cex" xmlns:w16cid="http://schemas.microsoft.com/office/word/2016/wordml/cid" xmlns:w16="http://schemas.microsoft.com/office/word/2018/wordml" xmlns:w16sdtdh="http://schemas.microsoft.com/office/word/2020/wordml/sdtdatahash" xmlns:w16se="http://schemas.microsoft.com/office/word/2015/wordml/symex" xmlns:wpg="http://schemas.microsoft.com/office/word/2010/wordprocessingGroup" xmlns:wpi="http://schemas.microsoft.com/office/word/2010/wordprocessingInk" xmlns:wne="http://schemas.microsoft.com/office/word/2006/wordml" xmlns:wps="http://schemas.microsoft.com/office/word/2010/wordprocessingShape" mc:Ignorable="w14 w15 w16se w16cid w16 w16cex w16sdtdh wp14">
   <w:p>
     <w:pPr>
       <w:pStyle w:val="Header"/>
@@ -13525,7 +14257,7 @@
 </file>
 
 <file path=word/numbering.xml><?xml version="1.0" encoding="utf-8"?>
-<w:numbering xmlns:wpc="http://schemas.microsoft.com/office/word/2010/wordprocessingCanvas" xmlns:cx="http://schemas.microsoft.com/office/drawing/2014/chartex" xmlns:cx1="http://schemas.microsoft.com/office/drawing/2015/9/8/chartex" xmlns:mc="http://schemas.openxmlformats.org/markup-compatibility/2006" xmlns:o="urn:schemas-microsoft-com:office:office" xmlns:r="http://schemas.openxmlformats.org/officeDocument/2006/relationships" xmlns:m="http://schemas.openxmlformats.org/officeDocument/2006/math" xmlns:v="urn:schemas-microsoft-com:vml" xmlns:wp14="http://schemas.microsoft.com/office/word/2010/wordprocessingDrawing" xmlns:wp="http://schemas.openxmlformats.org/drawingml/2006/wordprocessingDrawing" xmlns:w10="urn:schemas-microsoft-com:office:word" xmlns:w="http://schemas.openxmlformats.org/wordprocessingml/2006/main" xmlns:w14="http://schemas.microsoft.com/office/word/2010/wordml" xmlns:w15="http://schemas.microsoft.com/office/word/2012/wordml" xmlns:w16se="http://schemas.microsoft.com/office/word/2015/wordml/symex" xmlns:wpg="http://schemas.microsoft.com/office/word/2010/wordprocessingGroup" xmlns:wpi="http://schemas.microsoft.com/office/word/2010/wordprocessingInk" xmlns:wne="http://schemas.microsoft.com/office/word/2006/wordml" xmlns:wps="http://schemas.microsoft.com/office/word/2010/wordprocessingShape" mc:Ignorable="w14 w15 w16se wp14">
+<w:numbering xmlns:wpc="http://schemas.microsoft.com/office/word/2010/wordprocessingCanvas" xmlns:cx="http://schemas.microsoft.com/office/drawing/2014/chartex" xmlns:cx1="http://schemas.microsoft.com/office/drawing/2015/9/8/chartex" xmlns:cx2="http://schemas.microsoft.com/office/drawing/2015/10/21/chartex" xmlns:cx3="http://schemas.microsoft.com/office/drawing/2016/5/9/chartex" xmlns:cx4="http://schemas.microsoft.com/office/drawing/2016/5/10/chartex" xmlns:cx5="http://schemas.microsoft.com/office/drawing/2016/5/11/chartex" xmlns:cx6="http://schemas.microsoft.com/office/drawing/2016/5/12/chartex" xmlns:cx7="http://schemas.microsoft.com/office/drawing/2016/5/13/chartex" xmlns:cx8="http://schemas.microsoft.com/office/drawing/2016/5/14/chartex" xmlns:mc="http://schemas.openxmlformats.org/markup-compatibility/2006" xmlns:aink="http://schemas.microsoft.com/office/drawing/2016/ink" xmlns:am3d="http://schemas.microsoft.com/office/drawing/2017/model3d" xmlns:o="urn:schemas-microsoft-com:office:office" xmlns:oel="http://schemas.microsoft.com/office/2019/extlst" xmlns:r="http://schemas.openxmlformats.org/officeDocument/2006/relationships" xmlns:m="http://schemas.openxmlformats.org/officeDocument/2006/math" xmlns:v="urn:schemas-microsoft-com:vml" xmlns:wp14="http://schemas.microsoft.com/office/word/2010/wordprocessingDrawing" xmlns:wp="http://schemas.openxmlformats.org/drawingml/2006/wordprocessingDrawing" xmlns:w10="urn:schemas-microsoft-com:office:word" xmlns:w="http://schemas.openxmlformats.org/wordprocessingml/2006/main" xmlns:w14="http://schemas.microsoft.com/office/word/2010/wordml" xmlns:w15="http://schemas.microsoft.com/office/word/2012/wordml" xmlns:w16cex="http://schemas.microsoft.com/office/word/2018/wordml/cex" xmlns:w16cid="http://schemas.microsoft.com/office/word/2016/wordml/cid" xmlns:w16="http://schemas.microsoft.com/office/word/2018/wordml" xmlns:w16sdtdh="http://schemas.microsoft.com/office/word/2020/wordml/sdtdatahash" xmlns:w16se="http://schemas.microsoft.com/office/word/2015/wordml/symex" xmlns:wpg="http://schemas.microsoft.com/office/word/2010/wordprocessingGroup" xmlns:wpi="http://schemas.microsoft.com/office/word/2010/wordprocessingInk" xmlns:wne="http://schemas.microsoft.com/office/word/2006/wordml" xmlns:wps="http://schemas.microsoft.com/office/word/2010/wordprocessingShape" mc:Ignorable="w14 w15 w16se w16cid w16 w16cex w16sdtdh wp14">
   <w:abstractNum w:abstractNumId="0" w15:restartNumberingAfterBreak="0">
     <w:nsid w:val="041A13C2"/>
     <w:multiLevelType w:val="multilevel"/>
@@ -18941,152 +19673,304 @@
       </w:pPr>
     </w:lvl>
   </w:abstractNum>
-  <w:num w:numId="1">
+  <w:abstractNum w:abstractNumId="47" w15:restartNumberingAfterBreak="0">
+    <w:nsid w:val="7B51220B"/>
+    <w:multiLevelType w:val="multilevel"/>
+    <w:tmpl w:val="4F2A90CA"/>
+    <w:lvl w:ilvl="0">
+      <w:start w:val="1"/>
+      <w:numFmt w:val="bullet"/>
+      <w:lvlText w:val=""/>
+      <w:lvlJc w:val="left"/>
+      <w:pPr>
+        <w:tabs>
+          <w:tab w:val="num" w:pos="720"/>
+        </w:tabs>
+        <w:ind w:left="720" w:hanging="360"/>
+      </w:pPr>
+      <w:rPr>
+        <w:rFonts w:ascii="Symbol" w:hAnsi="Symbol" w:hint="default"/>
+        <w:sz w:val="20"/>
+      </w:rPr>
+    </w:lvl>
+    <w:lvl w:ilvl="1" w:tentative="1">
+      <w:start w:val="1"/>
+      <w:numFmt w:val="bullet"/>
+      <w:lvlText w:val="o"/>
+      <w:lvlJc w:val="left"/>
+      <w:pPr>
+        <w:tabs>
+          <w:tab w:val="num" w:pos="1440"/>
+        </w:tabs>
+        <w:ind w:left="1440" w:hanging="360"/>
+      </w:pPr>
+      <w:rPr>
+        <w:rFonts w:ascii="Courier New" w:hAnsi="Courier New" w:hint="default"/>
+        <w:sz w:val="20"/>
+      </w:rPr>
+    </w:lvl>
+    <w:lvl w:ilvl="2" w:tentative="1">
+      <w:start w:val="1"/>
+      <w:numFmt w:val="bullet"/>
+      <w:lvlText w:val=""/>
+      <w:lvlJc w:val="left"/>
+      <w:pPr>
+        <w:tabs>
+          <w:tab w:val="num" w:pos="2160"/>
+        </w:tabs>
+        <w:ind w:left="2160" w:hanging="360"/>
+      </w:pPr>
+      <w:rPr>
+        <w:rFonts w:ascii="Wingdings" w:hAnsi="Wingdings" w:hint="default"/>
+        <w:sz w:val="20"/>
+      </w:rPr>
+    </w:lvl>
+    <w:lvl w:ilvl="3" w:tentative="1">
+      <w:start w:val="1"/>
+      <w:numFmt w:val="bullet"/>
+      <w:lvlText w:val=""/>
+      <w:lvlJc w:val="left"/>
+      <w:pPr>
+        <w:tabs>
+          <w:tab w:val="num" w:pos="2880"/>
+        </w:tabs>
+        <w:ind w:left="2880" w:hanging="360"/>
+      </w:pPr>
+      <w:rPr>
+        <w:rFonts w:ascii="Wingdings" w:hAnsi="Wingdings" w:hint="default"/>
+        <w:sz w:val="20"/>
+      </w:rPr>
+    </w:lvl>
+    <w:lvl w:ilvl="4" w:tentative="1">
+      <w:start w:val="1"/>
+      <w:numFmt w:val="bullet"/>
+      <w:lvlText w:val=""/>
+      <w:lvlJc w:val="left"/>
+      <w:pPr>
+        <w:tabs>
+          <w:tab w:val="num" w:pos="3600"/>
+        </w:tabs>
+        <w:ind w:left="3600" w:hanging="360"/>
+      </w:pPr>
+      <w:rPr>
+        <w:rFonts w:ascii="Wingdings" w:hAnsi="Wingdings" w:hint="default"/>
+        <w:sz w:val="20"/>
+      </w:rPr>
+    </w:lvl>
+    <w:lvl w:ilvl="5" w:tentative="1">
+      <w:start w:val="1"/>
+      <w:numFmt w:val="bullet"/>
+      <w:lvlText w:val=""/>
+      <w:lvlJc w:val="left"/>
+      <w:pPr>
+        <w:tabs>
+          <w:tab w:val="num" w:pos="4320"/>
+        </w:tabs>
+        <w:ind w:left="4320" w:hanging="360"/>
+      </w:pPr>
+      <w:rPr>
+        <w:rFonts w:ascii="Wingdings" w:hAnsi="Wingdings" w:hint="default"/>
+        <w:sz w:val="20"/>
+      </w:rPr>
+    </w:lvl>
+    <w:lvl w:ilvl="6" w:tentative="1">
+      <w:start w:val="1"/>
+      <w:numFmt w:val="bullet"/>
+      <w:lvlText w:val=""/>
+      <w:lvlJc w:val="left"/>
+      <w:pPr>
+        <w:tabs>
+          <w:tab w:val="num" w:pos="5040"/>
+        </w:tabs>
+        <w:ind w:left="5040" w:hanging="360"/>
+      </w:pPr>
+      <w:rPr>
+        <w:rFonts w:ascii="Wingdings" w:hAnsi="Wingdings" w:hint="default"/>
+        <w:sz w:val="20"/>
+      </w:rPr>
+    </w:lvl>
+    <w:lvl w:ilvl="7" w:tentative="1">
+      <w:start w:val="1"/>
+      <w:numFmt w:val="bullet"/>
+      <w:lvlText w:val=""/>
+      <w:lvlJc w:val="left"/>
+      <w:pPr>
+        <w:tabs>
+          <w:tab w:val="num" w:pos="5760"/>
+        </w:tabs>
+        <w:ind w:left="5760" w:hanging="360"/>
+      </w:pPr>
+      <w:rPr>
+        <w:rFonts w:ascii="Wingdings" w:hAnsi="Wingdings" w:hint="default"/>
+        <w:sz w:val="20"/>
+      </w:rPr>
+    </w:lvl>
+    <w:lvl w:ilvl="8" w:tentative="1">
+      <w:start w:val="1"/>
+      <w:numFmt w:val="bullet"/>
+      <w:lvlText w:val=""/>
+      <w:lvlJc w:val="left"/>
+      <w:pPr>
+        <w:tabs>
+          <w:tab w:val="num" w:pos="6480"/>
+        </w:tabs>
+        <w:ind w:left="6480" w:hanging="360"/>
+      </w:pPr>
+      <w:rPr>
+        <w:rFonts w:ascii="Wingdings" w:hAnsi="Wingdings" w:hint="default"/>
+        <w:sz w:val="20"/>
+      </w:rPr>
+    </w:lvl>
+  </w:abstractNum>
+  <w:num w:numId="1" w16cid:durableId="518159324">
     <w:abstractNumId w:val="40"/>
   </w:num>
-  <w:num w:numId="2">
+  <w:num w:numId="2" w16cid:durableId="620066162">
     <w:abstractNumId w:val="16"/>
   </w:num>
-  <w:num w:numId="3">
+  <w:num w:numId="3" w16cid:durableId="1206672024">
     <w:abstractNumId w:val="19"/>
   </w:num>
-  <w:num w:numId="4">
+  <w:num w:numId="4" w16cid:durableId="344210287">
     <w:abstractNumId w:val="42"/>
   </w:num>
-  <w:num w:numId="5">
+  <w:num w:numId="5" w16cid:durableId="641930003">
     <w:abstractNumId w:val="17"/>
   </w:num>
-  <w:num w:numId="6">
+  <w:num w:numId="6" w16cid:durableId="1479608843">
     <w:abstractNumId w:val="45"/>
   </w:num>
-  <w:num w:numId="7">
+  <w:num w:numId="7" w16cid:durableId="157965139">
     <w:abstractNumId w:val="38"/>
   </w:num>
-  <w:num w:numId="8">
+  <w:num w:numId="8" w16cid:durableId="1695575653">
     <w:abstractNumId w:val="13"/>
   </w:num>
-  <w:num w:numId="9">
+  <w:num w:numId="9" w16cid:durableId="805242941">
     <w:abstractNumId w:val="8"/>
   </w:num>
-  <w:num w:numId="10">
+  <w:num w:numId="10" w16cid:durableId="22096581">
     <w:abstractNumId w:val="41"/>
   </w:num>
-  <w:num w:numId="11">
+  <w:num w:numId="11" w16cid:durableId="343899342">
     <w:abstractNumId w:val="20"/>
   </w:num>
-  <w:num w:numId="12">
+  <w:num w:numId="12" w16cid:durableId="260181836">
     <w:abstractNumId w:val="1"/>
   </w:num>
-  <w:num w:numId="13">
+  <w:num w:numId="13" w16cid:durableId="549154667">
     <w:abstractNumId w:val="30"/>
   </w:num>
-  <w:num w:numId="14">
+  <w:num w:numId="14" w16cid:durableId="302739909">
     <w:abstractNumId w:val="37"/>
   </w:num>
-  <w:num w:numId="15">
+  <w:num w:numId="15" w16cid:durableId="1089347825">
     <w:abstractNumId w:val="7"/>
   </w:num>
-  <w:num w:numId="16">
+  <w:num w:numId="16" w16cid:durableId="956376419">
     <w:abstractNumId w:val="5"/>
   </w:num>
-  <w:num w:numId="17">
+  <w:num w:numId="17" w16cid:durableId="456334510">
     <w:abstractNumId w:val="10"/>
   </w:num>
-  <w:num w:numId="18">
+  <w:num w:numId="18" w16cid:durableId="1603339764">
     <w:abstractNumId w:val="18"/>
   </w:num>
-  <w:num w:numId="19">
+  <w:num w:numId="19" w16cid:durableId="1828590030">
     <w:abstractNumId w:val="2"/>
   </w:num>
-  <w:num w:numId="20">
+  <w:num w:numId="20" w16cid:durableId="767581709">
     <w:abstractNumId w:val="25"/>
   </w:num>
-  <w:num w:numId="21">
+  <w:num w:numId="21" w16cid:durableId="1607542377">
     <w:abstractNumId w:val="24"/>
   </w:num>
-  <w:num w:numId="22">
+  <w:num w:numId="22" w16cid:durableId="664941426">
     <w:abstractNumId w:val="29"/>
   </w:num>
-  <w:num w:numId="23">
+  <w:num w:numId="23" w16cid:durableId="1276213348">
     <w:abstractNumId w:val="3"/>
   </w:num>
-  <w:num w:numId="24">
+  <w:num w:numId="24" w16cid:durableId="1969630470">
     <w:abstractNumId w:val="32"/>
   </w:num>
-  <w:num w:numId="25">
+  <w:num w:numId="25" w16cid:durableId="1132485184">
     <w:abstractNumId w:val="43"/>
   </w:num>
-  <w:num w:numId="26">
+  <w:num w:numId="26" w16cid:durableId="1643920543">
     <w:abstractNumId w:val="46"/>
   </w:num>
-  <w:num w:numId="27">
+  <w:num w:numId="27" w16cid:durableId="957875678">
     <w:abstractNumId w:val="33"/>
   </w:num>
-  <w:num w:numId="28">
+  <w:num w:numId="28" w16cid:durableId="1519805140">
     <w:abstractNumId w:val="9"/>
   </w:num>
-  <w:num w:numId="29">
+  <w:num w:numId="29" w16cid:durableId="1066488473">
     <w:abstractNumId w:val="4"/>
   </w:num>
-  <w:num w:numId="30">
+  <w:num w:numId="30" w16cid:durableId="716246012">
     <w:abstractNumId w:val="21"/>
   </w:num>
-  <w:num w:numId="31">
+  <w:num w:numId="31" w16cid:durableId="1068067967">
     <w:abstractNumId w:val="0"/>
   </w:num>
-  <w:num w:numId="32">
+  <w:num w:numId="32" w16cid:durableId="671302772">
     <w:abstractNumId w:val="28"/>
   </w:num>
-  <w:num w:numId="33">
+  <w:num w:numId="33" w16cid:durableId="455026084">
     <w:abstractNumId w:val="26"/>
   </w:num>
-  <w:num w:numId="34">
+  <w:num w:numId="34" w16cid:durableId="829715958">
     <w:abstractNumId w:val="11"/>
   </w:num>
-  <w:num w:numId="35">
+  <w:num w:numId="35" w16cid:durableId="856504036">
     <w:abstractNumId w:val="22"/>
   </w:num>
-  <w:num w:numId="36">
+  <w:num w:numId="36" w16cid:durableId="1978563413">
     <w:abstractNumId w:val="12"/>
   </w:num>
-  <w:num w:numId="37">
+  <w:num w:numId="37" w16cid:durableId="15159227">
     <w:abstractNumId w:val="39"/>
   </w:num>
-  <w:num w:numId="38">
+  <w:num w:numId="38" w16cid:durableId="1572811860">
     <w:abstractNumId w:val="6"/>
   </w:num>
-  <w:num w:numId="39">
+  <w:num w:numId="39" w16cid:durableId="176385032">
     <w:abstractNumId w:val="14"/>
   </w:num>
-  <w:num w:numId="40">
+  <w:num w:numId="40" w16cid:durableId="951979198">
     <w:abstractNumId w:val="15"/>
   </w:num>
-  <w:num w:numId="41">
+  <w:num w:numId="41" w16cid:durableId="964771772">
     <w:abstractNumId w:val="34"/>
   </w:num>
-  <w:num w:numId="42">
+  <w:num w:numId="42" w16cid:durableId="1893807264">
     <w:abstractNumId w:val="35"/>
   </w:num>
-  <w:num w:numId="43">
+  <w:num w:numId="43" w16cid:durableId="1908302241">
     <w:abstractNumId w:val="44"/>
   </w:num>
-  <w:num w:numId="44">
+  <w:num w:numId="44" w16cid:durableId="664862961">
     <w:abstractNumId w:val="23"/>
   </w:num>
-  <w:num w:numId="45">
+  <w:num w:numId="45" w16cid:durableId="1538810322">
     <w:abstractNumId w:val="31"/>
   </w:num>
-  <w:num w:numId="46">
+  <w:num w:numId="46" w16cid:durableId="1323192209">
     <w:abstractNumId w:val="27"/>
   </w:num>
-  <w:num w:numId="47">
+  <w:num w:numId="47" w16cid:durableId="2062634437">
     <w:abstractNumId w:val="36"/>
+  </w:num>
+  <w:num w:numId="48" w16cid:durableId="1853882823">
+    <w:abstractNumId w:val="47"/>
   </w:num>
 </w:numbering>
 </file>
 
 <file path=word/styles.xml><?xml version="1.0" encoding="utf-8"?>
-<w:styles xmlns:mc="http://schemas.openxmlformats.org/markup-compatibility/2006" xmlns:r="http://schemas.openxmlformats.org/officeDocument/2006/relationships" xmlns:w="http://schemas.openxmlformats.org/wordprocessingml/2006/main" xmlns:w14="http://schemas.microsoft.com/office/word/2010/wordml" xmlns:w15="http://schemas.microsoft.com/office/word/2012/wordml" xmlns:w16se="http://schemas.microsoft.com/office/word/2015/wordml/symex" mc:Ignorable="w14 w15 w16se">
+<w:styles xmlns:mc="http://schemas.openxmlformats.org/markup-compatibility/2006" xmlns:r="http://schemas.openxmlformats.org/officeDocument/2006/relationships" xmlns:w="http://schemas.openxmlformats.org/wordprocessingml/2006/main" xmlns:w14="http://schemas.microsoft.com/office/word/2010/wordml" xmlns:w15="http://schemas.microsoft.com/office/word/2012/wordml" xmlns:w16cex="http://schemas.microsoft.com/office/word/2018/wordml/cex" xmlns:w16cid="http://schemas.microsoft.com/office/word/2016/wordml/cid" xmlns:w16="http://schemas.microsoft.com/office/word/2018/wordml" xmlns:w16sdtdh="http://schemas.microsoft.com/office/word/2020/wordml/sdtdatahash" xmlns:w16se="http://schemas.microsoft.com/office/word/2015/wordml/symex" mc:Ignorable="w14 w15 w16se w16cid w16 w16cex w16sdtdh">
   <w:docDefaults>
     <w:rPrDefault>
       <w:rPr>
@@ -19101,7 +19985,7 @@
       </w:pPr>
     </w:pPrDefault>
   </w:docDefaults>
-  <w:latentStyles w:defLockedState="0" w:defUIPriority="99" w:defSemiHidden="0" w:defUnhideWhenUsed="0" w:defQFormat="0" w:count="371">
+  <w:latentStyles w:defLockedState="0" w:defUIPriority="99" w:defSemiHidden="0" w:defUnhideWhenUsed="0" w:defQFormat="0" w:count="376">
     <w:lsdException w:name="Normal" w:uiPriority="0" w:qFormat="1"/>
     <w:lsdException w:name="heading 1" w:uiPriority="9" w:qFormat="1"/>
     <w:lsdException w:name="heading 2" w:semiHidden="1" w:uiPriority="9" w:unhideWhenUsed="1" w:qFormat="1"/>
@@ -19207,7 +20091,6 @@
     <w:lsdException w:name="HTML Sample" w:semiHidden="1" w:unhideWhenUsed="1"/>
     <w:lsdException w:name="HTML Typewriter" w:semiHidden="1" w:unhideWhenUsed="1"/>
     <w:lsdException w:name="HTML Variable" w:semiHidden="1" w:unhideWhenUsed="1"/>
-    <w:lsdException w:name="Normal Table" w:semiHidden="1" w:unhideWhenUsed="1"/>
     <w:lsdException w:name="annotation subject" w:semiHidden="1" w:unhideWhenUsed="1"/>
     <w:lsdException w:name="No List" w:semiHidden="1" w:unhideWhenUsed="1"/>
     <w:lsdException w:name="Outline List 1" w:semiHidden="1" w:unhideWhenUsed="1"/>
@@ -19250,11 +20133,8 @@
     <w:lsdException w:name="Table Contemporary" w:semiHidden="1" w:unhideWhenUsed="1"/>
     <w:lsdException w:name="Table Elegant" w:semiHidden="1" w:unhideWhenUsed="1"/>
     <w:lsdException w:name="Table Professional" w:semiHidden="1" w:unhideWhenUsed="1"/>
-    <w:lsdException w:name="Table Subtle 1" w:semiHidden="1" w:unhideWhenUsed="1"/>
     <w:lsdException w:name="Table Subtle 2" w:semiHidden="1" w:unhideWhenUsed="1"/>
     <w:lsdException w:name="Table Web 1" w:semiHidden="1" w:unhideWhenUsed="1"/>
-    <w:lsdException w:name="Table Web 2" w:semiHidden="1" w:unhideWhenUsed="1"/>
-    <w:lsdException w:name="Table Web 3" w:semiHidden="1" w:unhideWhenUsed="1"/>
     <w:lsdException w:name="Balloon Text" w:semiHidden="1" w:unhideWhenUsed="1"/>
     <w:lsdException w:name="Table Grid" w:uiPriority="39"/>
     <w:lsdException w:name="Table Theme" w:semiHidden="1" w:unhideWhenUsed="1"/>
@@ -19473,6 +20353,11 @@
     <w:lsdException w:name="List Table 5 Dark Accent 6" w:uiPriority="50"/>
     <w:lsdException w:name="List Table 6 Colorful Accent 6" w:uiPriority="51"/>
     <w:lsdException w:name="List Table 7 Colorful Accent 6" w:uiPriority="52"/>
+    <w:lsdException w:name="Mention" w:semiHidden="1" w:unhideWhenUsed="1"/>
+    <w:lsdException w:name="Smart Hyperlink" w:semiHidden="1" w:unhideWhenUsed="1"/>
+    <w:lsdException w:name="Hashtag" w:semiHidden="1" w:unhideWhenUsed="1"/>
+    <w:lsdException w:name="Unresolved Mention" w:semiHidden="1" w:unhideWhenUsed="1"/>
+    <w:lsdException w:name="Smart Link" w:semiHidden="1" w:unhideWhenUsed="1"/>
   </w:latentStyles>
   <w:style w:type="paragraph" w:default="1" w:styleId="Normal">
     <w:name w:val="Normal"/>
@@ -19592,7 +20477,6 @@
   <w:style w:type="character" w:default="1" w:styleId="DefaultParagraphFont">
     <w:name w:val="Default Paragraph Font"/>
     <w:uiPriority w:val="1"/>
-    <w:semiHidden/>
     <w:unhideWhenUsed/>
   </w:style>
   <w:style w:type="table" w:default="1" w:styleId="TableNormal">
@@ -20482,28 +21366,28 @@
 </file>
 
 <file path=customXml/item1.xml><?xml version="1.0" encoding="utf-8"?>
+<b:Sources xmlns:b="http://schemas.openxmlformats.org/officeDocument/2006/bibliography" xmlns="http://schemas.openxmlformats.org/officeDocument/2006/bibliography" SelectedStyle="\APASixthEditionOfficeOnline.xsl" StyleName="APA" Version="6"/>
+</file>
+
+<file path=customXml/item2.xml><?xml version="1.0" encoding="utf-8"?>
 <go:gDocsCustomXmlDataStorage xmlns:go="http://customooxmlschemas.google.com/" xmlns:r="http://schemas.openxmlformats.org/officeDocument/2006/relationships">
   <go:docsCustomData xmlns:go="http://customooxmlschemas.google.com/" roundtripDataSignature="AMtx7mhp6iZhk40vFPQNev4u4VGzEwDCSw==">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</go:docsCustomData>
 </go:gDocsCustomXmlDataStorage>
 </file>
 
-<file path=customXml/item2.xml><?xml version="1.0" encoding="utf-8"?>
-<b:Sources xmlns:b="http://schemas.openxmlformats.org/officeDocument/2006/bibliography" xmlns="http://schemas.openxmlformats.org/officeDocument/2006/bibliography" SelectedStyle="\APASixthEditionOfficeOnline.xsl" StyleName="APA" Version="6"/>
+<file path=customXml/itemProps1.xml><?xml version="1.0" encoding="utf-8"?>
+<ds:datastoreItem xmlns:ds="http://schemas.openxmlformats.org/officeDocument/2006/customXml" ds:itemID="{88427163-B507-461E-B9A7-97E05FB69A1B}">
+  <ds:schemaRefs>
+    <ds:schemaRef ds:uri="http://schemas.openxmlformats.org/officeDocument/2006/bibliography"/>
+  </ds:schemaRefs>
+</ds:datastoreItem>
 </file>
 
-<file path=customXml/itemProps1.xml><?xml version="1.0" encoding="utf-8"?>
+<file path=customXml/itemProps2.xml><?xml version="1.0" encoding="utf-8"?>
 <ds:datastoreItem xmlns:ds="http://schemas.openxmlformats.org/officeDocument/2006/customXml" ds:itemID="{11111111-1234-1234-1234-123412341234}">
   <ds:schemaRefs>
     <ds:schemaRef ds:uri="http://customooxmlschemas.google.com/"/>
     <ds:schemaRef ds:uri="http://schemas.openxmlformats.org/officeDocument/2006/relationships"/>
   </ds:schemaRefs>
 </ds:datastoreItem>
-</file>
-
-<file path=customXml/itemProps2.xml><?xml version="1.0" encoding="utf-8"?>
-<ds:datastoreItem xmlns:ds="http://schemas.openxmlformats.org/officeDocument/2006/customXml" ds:itemID="{88427163-B507-461E-B9A7-97E05FB69A1B}">
-  <ds:schemaRefs>
-    <ds:schemaRef ds:uri="http://schemas.openxmlformats.org/officeDocument/2006/bibliography"/>
-  </ds:schemaRefs>
-</ds:datastoreItem>
 </file>
</xml_diff>

<commit_message>
Added Future Scope And Benefits, Added Interface To A Seperate File
</commit_message>
<xml_diff>
--- a/Documents/AI Capstone Project Final Report.docx
+++ b/Documents/AI Capstone Project Final Report.docx
@@ -1,6 +1,6 @@
 
 <file path=word/document.xml><?xml version="1.0" encoding="utf-8"?>
-<w:document xmlns:wpc="http://schemas.microsoft.com/office/word/2010/wordprocessingCanvas" xmlns:cx="http://schemas.microsoft.com/office/drawing/2014/chartex" xmlns:cx1="http://schemas.microsoft.com/office/drawing/2015/9/8/chartex" xmlns:cx2="http://schemas.microsoft.com/office/drawing/2015/10/21/chartex" xmlns:cx3="http://schemas.microsoft.com/office/drawing/2016/5/9/chartex" xmlns:cx4="http://schemas.microsoft.com/office/drawing/2016/5/10/chartex" xmlns:cx5="http://schemas.microsoft.com/office/drawing/2016/5/11/chartex" xmlns:cx6="http://schemas.microsoft.com/office/drawing/2016/5/12/chartex" xmlns:cx7="http://schemas.microsoft.com/office/drawing/2016/5/13/chartex" xmlns:cx8="http://schemas.microsoft.com/office/drawing/2016/5/14/chartex" xmlns:mc="http://schemas.openxmlformats.org/markup-compatibility/2006" xmlns:aink="http://schemas.microsoft.com/office/drawing/2016/ink" xmlns:am3d="http://schemas.microsoft.com/office/drawing/2017/model3d" xmlns:o="urn:schemas-microsoft-com:office:office" xmlns:oel="http://schemas.microsoft.com/office/2019/extlst" xmlns:r="http://schemas.openxmlformats.org/officeDocument/2006/relationships" xmlns:m="http://schemas.openxmlformats.org/officeDocument/2006/math" xmlns:v="urn:schemas-microsoft-com:vml" xmlns:wp14="http://schemas.microsoft.com/office/word/2010/wordprocessingDrawing" xmlns:wp="http://schemas.openxmlformats.org/drawingml/2006/wordprocessingDrawing" xmlns:w10="urn:schemas-microsoft-com:office:word" xmlns:w="http://schemas.openxmlformats.org/wordprocessingml/2006/main" xmlns:w14="http://schemas.microsoft.com/office/word/2010/wordml" xmlns:w15="http://schemas.microsoft.com/office/word/2012/wordml" xmlns:w16cex="http://schemas.microsoft.com/office/word/2018/wordml/cex" xmlns:w16cid="http://schemas.microsoft.com/office/word/2016/wordml/cid" xmlns:w16="http://schemas.microsoft.com/office/word/2018/wordml" xmlns:w16sdtdh="http://schemas.microsoft.com/office/word/2020/wordml/sdtdatahash" xmlns:w16se="http://schemas.microsoft.com/office/word/2015/wordml/symex" xmlns:wpg="http://schemas.microsoft.com/office/word/2010/wordprocessingGroup" xmlns:wpi="http://schemas.microsoft.com/office/word/2010/wordprocessingInk" xmlns:wne="http://schemas.microsoft.com/office/word/2006/wordml" xmlns:wps="http://schemas.microsoft.com/office/word/2010/wordprocessingShape" mc:Ignorable="w14 w15 w16se w16cid w16 w16cex w16sdtdh wp14">
+<w:document xmlns:wpc="http://schemas.microsoft.com/office/word/2010/wordprocessingCanvas" xmlns:cx="http://schemas.microsoft.com/office/drawing/2014/chartex" xmlns:cx1="http://schemas.microsoft.com/office/drawing/2015/9/8/chartex" xmlns:mc="http://schemas.openxmlformats.org/markup-compatibility/2006" xmlns:o="urn:schemas-microsoft-com:office:office" xmlns:r="http://schemas.openxmlformats.org/officeDocument/2006/relationships" xmlns:m="http://schemas.openxmlformats.org/officeDocument/2006/math" xmlns:v="urn:schemas-microsoft-com:vml" xmlns:wp14="http://schemas.microsoft.com/office/word/2010/wordprocessingDrawing" xmlns:wp="http://schemas.openxmlformats.org/drawingml/2006/wordprocessingDrawing" xmlns:w10="urn:schemas-microsoft-com:office:word" xmlns:w="http://schemas.openxmlformats.org/wordprocessingml/2006/main" xmlns:w14="http://schemas.microsoft.com/office/word/2010/wordml" xmlns:w15="http://schemas.microsoft.com/office/word/2012/wordml" xmlns:w16se="http://schemas.microsoft.com/office/word/2015/wordml/symex" xmlns:wpg="http://schemas.microsoft.com/office/word/2010/wordprocessingGroup" xmlns:wpi="http://schemas.microsoft.com/office/word/2010/wordprocessingInk" xmlns:wne="http://schemas.microsoft.com/office/word/2006/wordml" xmlns:wps="http://schemas.microsoft.com/office/word/2010/wordprocessingShape" mc:Ignorable="w14 w15 w16se wp14">
   <w:body>
     <w:p>
       <w:pPr>
@@ -364,6 +364,7 @@
         <w:tag w:val="goog_rdk_7"/>
         <w:id w:val="-1968567240"/>
       </w:sdtPr>
+      <w:sdtEndPr/>
       <w:sdtContent>
         <w:p>
           <w:pPr>
@@ -510,6 +511,7 @@
         <w:id w:val="386067663"/>
         <w:showingPlcHdr/>
       </w:sdtPr>
+      <w:sdtEndPr/>
       <w:sdtContent>
         <w:p>
           <w:pPr>
@@ -536,6 +538,7 @@
         <w:id w:val="1079799640"/>
         <w:showingPlcHdr/>
       </w:sdtPr>
+      <w:sdtEndPr/>
       <w:sdtContent>
         <w:p>
           <w:pPr>
@@ -562,6 +565,7 @@
         <w:id w:val="-846478426"/>
         <w:showingPlcHdr/>
       </w:sdtPr>
+      <w:sdtEndPr/>
       <w:sdtContent>
         <w:p>
           <w:pPr>
@@ -588,6 +592,7 @@
         <w:id w:val="751548876"/>
         <w:showingPlcHdr/>
       </w:sdtPr>
+      <w:sdtEndPr/>
       <w:sdtContent>
         <w:p>
           <w:pPr>
@@ -614,6 +619,7 @@
         <w:id w:val="591751980"/>
         <w:showingPlcHdr/>
       </w:sdtPr>
+      <w:sdtEndPr/>
       <w:sdtContent>
         <w:p>
           <w:pPr>
@@ -640,6 +646,7 @@
         <w:id w:val="-523252091"/>
         <w:showingPlcHdr/>
       </w:sdtPr>
+      <w:sdtEndPr/>
       <w:sdtContent>
         <w:p>
           <w:pPr>
@@ -666,6 +673,7 @@
         <w:id w:val="1043714269"/>
         <w:showingPlcHdr/>
       </w:sdtPr>
+      <w:sdtEndPr/>
       <w:sdtContent>
         <w:p>
           <w:pPr>
@@ -692,6 +700,7 @@
         <w:id w:val="634294004"/>
         <w:showingPlcHdr/>
       </w:sdtPr>
+      <w:sdtEndPr/>
       <w:sdtContent>
         <w:p>
           <w:pPr>
@@ -817,6 +826,7 @@
         <w:id w:val="-1810540488"/>
         <w:showingPlcHdr/>
       </w:sdtPr>
+      <w:sdtEndPr/>
       <w:sdtContent>
         <w:p>
           <w:pPr>
@@ -845,6 +855,7 @@
         <w:id w:val="-1468891550"/>
         <w:showingPlcHdr/>
       </w:sdtPr>
+      <w:sdtEndPr/>
       <w:sdtContent>
         <w:p>
           <w:pPr>
@@ -872,6 +883,7 @@
         <w:id w:val="-615369303"/>
         <w:showingPlcHdr/>
       </w:sdtPr>
+      <w:sdtEndPr/>
       <w:sdtContent>
         <w:p>
           <w:pPr>
@@ -899,6 +911,7 @@
         <w:id w:val="-702483864"/>
         <w:showingPlcHdr/>
       </w:sdtPr>
+      <w:sdtEndPr/>
       <w:sdtContent>
         <w:p>
           <w:pPr>
@@ -997,39 +1010,8 @@
               <w:sz w:val="24"/>
               <w:szCs w:val="24"/>
             </w:rPr>
-            <w:t xml:space="preserve">&lt;Mirza </w:t>
-          </w:r>
-          <w:proofErr w:type="spellStart"/>
-          <w:r>
-            <w:rPr>
-              <w:rFonts w:ascii="SamsungOne 700" w:hAnsi="SamsungOne 700" w:cs="Times New Roman"/>
-              <w:color w:val="BFBFBF" w:themeColor="background1" w:themeShade="BF"/>
-              <w:sz w:val="24"/>
-              <w:szCs w:val="24"/>
-            </w:rPr>
-            <w:t>Toheed</w:t>
-          </w:r>
-          <w:proofErr w:type="spellEnd"/>
-          <w:r>
-            <w:rPr>
-              <w:rFonts w:ascii="SamsungOne 700" w:hAnsi="SamsungOne 700" w:cs="Times New Roman"/>
-              <w:color w:val="BFBFBF" w:themeColor="background1" w:themeShade="BF"/>
-              <w:sz w:val="24"/>
-              <w:szCs w:val="24"/>
-            </w:rPr>
-            <w:t xml:space="preserve"> </w:t>
-          </w:r>
-          <w:proofErr w:type="spellStart"/>
-          <w:r>
-            <w:rPr>
-              <w:rFonts w:ascii="SamsungOne 700" w:hAnsi="SamsungOne 700" w:cs="Times New Roman"/>
-              <w:color w:val="BFBFBF" w:themeColor="background1" w:themeShade="BF"/>
-              <w:sz w:val="24"/>
-              <w:szCs w:val="24"/>
-            </w:rPr>
-            <w:t>Arsal</w:t>
-          </w:r>
-          <w:proofErr w:type="spellEnd"/>
+            <w:t>&lt;Mirza Toheed Arsal</w:t>
+          </w:r>
           <w:r>
             <w:rPr>
               <w:rFonts w:ascii="SamsungOne 700" w:hAnsi="SamsungOne 700" w:cs="Times New Roman"/>
@@ -1053,6 +1035,7 @@
         <w:tag w:val="goog_rdk_35"/>
         <w:id w:val="1397703220"/>
       </w:sdtPr>
+      <w:sdtEndPr/>
       <w:sdtContent>
         <w:p>
           <w:pPr>
@@ -1129,6 +1112,7 @@
         <w:id w:val="-174810742"/>
         <w:showingPlcHdr/>
       </w:sdtPr>
+      <w:sdtEndPr/>
       <w:sdtContent>
         <w:p>
           <w:pPr>
@@ -1350,6 +1334,7 @@
         <w:tag w:val="goog_rdk_40"/>
         <w:id w:val="-1730909174"/>
       </w:sdtPr>
+      <w:sdtEndPr/>
       <w:sdtContent>
         <w:p>
           <w:pPr>
@@ -1381,6 +1366,7 @@
         <w:tag w:val="goog_rdk_41"/>
         <w:id w:val="284935298"/>
       </w:sdtPr>
+      <w:sdtEndPr/>
       <w:sdtContent>
         <w:p>
           <w:pPr>
@@ -1411,6 +1397,7 @@
         <w:tag w:val="goog_rdk_42"/>
         <w:id w:val="192508092"/>
       </w:sdtPr>
+      <w:sdtEndPr/>
       <w:sdtContent>
         <w:p>
           <w:pPr>
@@ -1472,6 +1459,7 @@
         <w:tag w:val="goog_rdk_43"/>
         <w:id w:val="776133084"/>
       </w:sdtPr>
+      <w:sdtEndPr/>
       <w:sdtContent>
         <w:p>
           <w:pPr>
@@ -1532,6 +1520,7 @@
         <w:tag w:val="goog_rdk_46"/>
         <w:id w:val="394018600"/>
       </w:sdtPr>
+      <w:sdtEndPr/>
       <w:sdtContent>
         <w:sdt>
           <w:sdtPr>
@@ -1543,6 +1532,7 @@
             <w:tag w:val="goog_rdk_43"/>
             <w:id w:val="-1937129988"/>
           </w:sdtPr>
+          <w:sdtEndPr/>
           <w:sdtContent>
             <w:p>
               <w:pPr>
@@ -1605,6 +1595,7 @@
         <w:tag w:val="goog_rdk_43"/>
         <w:id w:val="1711838852"/>
       </w:sdtPr>
+      <w:sdtEndPr/>
       <w:sdtContent>
         <w:p>
           <w:pPr>
@@ -1681,6 +1672,7 @@
         <w:tag w:val="goog_rdk_50"/>
         <w:id w:val="729735867"/>
       </w:sdtPr>
+      <w:sdtEndPr/>
       <w:sdtContent>
         <w:p>
           <w:pPr>
@@ -1745,6 +1737,7 @@
         <w:tag w:val="goog_rdk_47"/>
         <w:id w:val="615723733"/>
       </w:sdtPr>
+      <w:sdtEndPr/>
       <w:sdtContent>
         <w:p>
           <w:pPr>
@@ -1815,6 +1808,7 @@
         <w:tag w:val="goog_rdk_48"/>
         <w:id w:val="1777974716"/>
       </w:sdtPr>
+      <w:sdtEndPr/>
       <w:sdtContent>
         <w:p>
           <w:pPr>
@@ -1883,6 +1877,7 @@
         <w:tag w:val="goog_rdk_49"/>
         <w:id w:val="698739320"/>
       </w:sdtPr>
+      <w:sdtEndPr/>
       <w:sdtContent>
         <w:p>
           <w:pPr>
@@ -1959,6 +1954,7 @@
         <w:tag w:val="goog_rdk_50"/>
         <w:id w:val="2077159407"/>
       </w:sdtPr>
+      <w:sdtEndPr/>
       <w:sdtContent>
         <w:p>
           <w:pPr>
@@ -2035,6 +2031,7 @@
         <w:tag w:val="goog_rdk_50"/>
         <w:id w:val="-2083895543"/>
       </w:sdtPr>
+      <w:sdtEndPr/>
       <w:sdtContent>
         <w:p>
           <w:pPr>
@@ -2113,6 +2110,7 @@
           <w:id w:val="566772496"/>
           <w:showingPlcHdr/>
         </w:sdtPr>
+        <w:sdtEndPr/>
         <w:sdtContent>
           <w:r>
             <w:rPr>
@@ -2133,6 +2131,7 @@
         <w:tag w:val="goog_rdk_52"/>
         <w:id w:val="580643017"/>
       </w:sdtPr>
+      <w:sdtEndPr/>
       <w:sdtContent>
         <w:p>
           <w:pPr>
@@ -2194,6 +2193,7 @@
         <w:tag w:val="goog_rdk_53"/>
         <w:id w:val="-737174368"/>
       </w:sdtPr>
+      <w:sdtEndPr/>
       <w:sdtContent>
         <w:p>
           <w:pPr>
@@ -2278,6 +2278,7 @@
         <w:tag w:val="goog_rdk_54"/>
         <w:id w:val="43108616"/>
       </w:sdtPr>
+      <w:sdtEndPr/>
       <w:sdtContent>
         <w:p>
           <w:pPr>
@@ -2346,6 +2347,7 @@
         <w:tag w:val="goog_rdk_55"/>
         <w:id w:val="-427275798"/>
       </w:sdtPr>
+      <w:sdtEndPr/>
       <w:sdtContent>
         <w:p>
           <w:pPr>
@@ -2414,6 +2416,7 @@
         <w:tag w:val="goog_rdk_56"/>
         <w:id w:val="-118610438"/>
       </w:sdtPr>
+      <w:sdtEndPr/>
       <w:sdtContent>
         <w:p>
           <w:pPr>
@@ -2482,6 +2485,7 @@
         <w:tag w:val="goog_rdk_57"/>
         <w:id w:val="1217781197"/>
       </w:sdtPr>
+      <w:sdtEndPr/>
       <w:sdtContent>
         <w:p>
           <w:pPr>
@@ -2545,6 +2549,7 @@
         <w:id w:val="2007472135"/>
         <w:showingPlcHdr/>
       </w:sdtPr>
+      <w:sdtEndPr/>
       <w:sdtContent>
         <w:p>
           <w:pPr>
@@ -2581,6 +2586,7 @@
         <w:tag w:val="goog_rdk_59"/>
         <w:id w:val="-1563018572"/>
       </w:sdtPr>
+      <w:sdtEndPr/>
       <w:sdtContent>
         <w:p>
           <w:pPr>
@@ -2648,6 +2654,7 @@
         <w:tag w:val="goog_rdk_60"/>
         <w:id w:val="1801183913"/>
       </w:sdtPr>
+      <w:sdtEndPr/>
       <w:sdtContent>
         <w:p>
           <w:pPr>
@@ -2716,6 +2723,7 @@
         <w:tag w:val="goog_rdk_61"/>
         <w:id w:val="-862210925"/>
       </w:sdtPr>
+      <w:sdtEndPr/>
       <w:sdtContent>
         <w:p>
           <w:pPr>
@@ -2792,6 +2800,7 @@
         <w:id w:val="-1074430707"/>
         <w:showingPlcHdr/>
       </w:sdtPr>
+      <w:sdtEndPr/>
       <w:sdtContent>
         <w:p>
           <w:pPr>
@@ -2819,6 +2828,7 @@
         <w:tag w:val="goog_rdk_63"/>
         <w:id w:val="-1466117014"/>
       </w:sdtPr>
+      <w:sdtEndPr/>
       <w:sdtContent>
         <w:p>
           <w:pPr>
@@ -2883,6 +2893,7 @@
         <w:id w:val="1015264231"/>
         <w:showingPlcHdr/>
       </w:sdtPr>
+      <w:sdtEndPr/>
       <w:sdtContent>
         <w:p>
           <w:pPr>
@@ -2968,6 +2979,7 @@
         <w:id w:val="-1464884534"/>
         <w:showingPlcHdr/>
       </w:sdtPr>
+      <w:sdtEndPr/>
       <w:sdtContent>
         <w:p>
           <w:pPr>
@@ -3002,6 +3014,7 @@
         <w:id w:val="-1929638898"/>
         <w:showingPlcHdr/>
       </w:sdtPr>
+      <w:sdtEndPr/>
       <w:sdtContent>
         <w:p>
           <w:pPr>
@@ -3048,6 +3061,7 @@
           <w:id w:val="-1045519923"/>
           <w:showingPlcHdr/>
         </w:sdtPr>
+        <w:sdtEndPr/>
         <w:sdtContent>
           <w:r>
             <w:rPr>
@@ -3142,6 +3156,7 @@
         <w:id w:val="-1513140300"/>
         <w:showingPlcHdr/>
       </w:sdtPr>
+      <w:sdtEndPr/>
       <w:sdtContent>
         <w:p>
           <w:pPr>
@@ -3177,6 +3192,7 @@
         <w:tag w:val="goog_rdk_70"/>
         <w:id w:val="306049770"/>
       </w:sdtPr>
+      <w:sdtEndPr/>
       <w:sdtContent>
         <w:p>
           <w:pPr>
@@ -3219,6 +3235,7 @@
         <w:tag w:val="goog_rdk_79"/>
         <w:id w:val="-1660690922"/>
       </w:sdtPr>
+      <w:sdtEndPr/>
       <w:sdtContent>
         <w:p>
           <w:pPr>
@@ -3303,7 +3320,7 @@
                   </wp:anchor>
                 </w:drawing>
               </mc:Choice>
-              <mc:Fallback>
+              <mc:Fallback xmlns:w16sdtdh="http://schemas.microsoft.com/office/word/2020/wordml/sdtdatahash" xmlns:w16="http://schemas.microsoft.com/office/word/2018/wordml" xmlns:w16cid="http://schemas.microsoft.com/office/word/2016/wordml/cid" xmlns:w16cex="http://schemas.microsoft.com/office/word/2018/wordml/cex" xmlns:oel="http://schemas.microsoft.com/office/2019/extlst" xmlns:am3d="http://schemas.microsoft.com/office/drawing/2017/model3d" xmlns:aink="http://schemas.microsoft.com/office/drawing/2016/ink" xmlns:cx8="http://schemas.microsoft.com/office/drawing/2016/5/14/chartex" xmlns:cx7="http://schemas.microsoft.com/office/drawing/2016/5/13/chartex" xmlns:cx6="http://schemas.microsoft.com/office/drawing/2016/5/12/chartex" xmlns:cx5="http://schemas.microsoft.com/office/drawing/2016/5/11/chartex" xmlns:cx4="http://schemas.microsoft.com/office/drawing/2016/5/10/chartex" xmlns:cx3="http://schemas.microsoft.com/office/drawing/2016/5/9/chartex" xmlns:cx2="http://schemas.microsoft.com/office/drawing/2015/10/21/chartex">
                 <w:pict>
                   <v:rect w14:anchorId="04F52885" id="직사각형 2" o:spid="_x0000_s1026" style="position:absolute;margin-left:-.7pt;margin-top:-.15pt;width:451.65pt;height:19.65pt;z-index:-251657216;visibility:visible;mso-wrap-style:square;mso-wrap-distance-left:9pt;mso-wrap-distance-top:0;mso-wrap-distance-right:9pt;mso-wrap-distance-bottom:0;mso-position-horizontal:absolute;mso-position-horizontal-relative:text;mso-position-vertical:absolute;mso-position-vertical-relative:text;v-text-anchor:middle" o:gfxdata="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" fillcolor="#193db0" stroked="f" strokeweight="2pt"/>
                 </w:pict>
@@ -3425,6 +3442,7 @@
         <w:tag w:val="goog_rdk_81"/>
         <w:id w:val="785466908"/>
       </w:sdtPr>
+      <w:sdtEndPr/>
       <w:sdtContent>
         <w:p>
           <w:pPr>
@@ -4235,6 +4253,7 @@
         <w:tag w:val="goog_rdk_96"/>
         <w:id w:val="-462890988"/>
       </w:sdtPr>
+      <w:sdtEndPr/>
       <w:sdtContent>
         <w:p>
           <w:pPr>
@@ -4268,6 +4287,7 @@
         <w:tag w:val="goog_rdk_97"/>
         <w:id w:val="-329831763"/>
       </w:sdtPr>
+      <w:sdtEndPr/>
       <w:sdtContent>
         <w:sdt>
           <w:sdtPr>
@@ -4279,6 +4299,7 @@
             <w:tag w:val="goog_rdk_81"/>
             <w:id w:val="633605973"/>
           </w:sdtPr>
+          <w:sdtEndPr/>
           <w:sdtContent>
             <w:p>
               <w:pPr>
@@ -4625,6 +4646,7 @@
         <w:tag w:val="goog_rdk_136"/>
         <w:id w:val="-1209335858"/>
       </w:sdtPr>
+      <w:sdtEndPr/>
       <w:sdtContent>
         <w:p>
           <w:pPr>
@@ -4658,6 +4680,7 @@
         <w:tag w:val="goog_rdk_97"/>
         <w:id w:val="1143392081"/>
       </w:sdtPr>
+      <w:sdtEndPr/>
       <w:sdtContent>
         <w:sdt>
           <w:sdtPr>
@@ -4669,6 +4692,7 @@
             <w:tag w:val="goog_rdk_81"/>
             <w:id w:val="-494180918"/>
           </w:sdtPr>
+          <w:sdtEndPr/>
           <w:sdtContent>
             <w:p>
               <w:pPr>
@@ -4780,36 +4804,8 @@
                         <w:color w:val="000000" w:themeColor="text1" w:themeShade="BF"/>
                         <w:sz w:val="22"/>
                       </w:rPr>
-                      <w:t xml:space="preserve">Mirza </w:t>
+                      <w:t>Mirza Toheed Arsal</w:t>
                     </w:r>
-                    <w:proofErr w:type="spellStart"/>
-                    <w:r>
-                      <w:rPr>
-                        <w:rFonts w:ascii="SamsungOne 400" w:hAnsi="SamsungOne 400" w:cs="Times New Roman"/>
-                        <w:color w:val="000000" w:themeColor="text1" w:themeShade="BF"/>
-                        <w:sz w:val="22"/>
-                      </w:rPr>
-                      <w:t>Toheed</w:t>
-                    </w:r>
-                    <w:proofErr w:type="spellEnd"/>
-                    <w:r>
-                      <w:rPr>
-                        <w:rFonts w:ascii="SamsungOne 400" w:hAnsi="SamsungOne 400" w:cs="Times New Roman"/>
-                        <w:color w:val="000000" w:themeColor="text1" w:themeShade="BF"/>
-                        <w:sz w:val="22"/>
-                      </w:rPr>
-                      <w:t xml:space="preserve"> </w:t>
-                    </w:r>
-                    <w:proofErr w:type="spellStart"/>
-                    <w:r>
-                      <w:rPr>
-                        <w:rFonts w:ascii="SamsungOne 400" w:hAnsi="SamsungOne 400" w:cs="Times New Roman"/>
-                        <w:color w:val="000000" w:themeColor="text1" w:themeShade="BF"/>
-                        <w:sz w:val="22"/>
-                      </w:rPr>
-                      <w:t>Arsal</w:t>
-                    </w:r>
-                    <w:proofErr w:type="spellEnd"/>
                   </w:p>
                 </w:tc>
                 <w:tc>
@@ -4919,6 +4915,7 @@
         <w:tag w:val="goog_rdk_96"/>
         <w:id w:val="-437903547"/>
       </w:sdtPr>
+      <w:sdtEndPr/>
       <w:sdtContent>
         <w:p>
           <w:pPr>
@@ -5192,21 +5189,8 @@
                   </w:tcPr>
                   <w:p>
                     <w:r>
-                      <w:t xml:space="preserve">Mirza </w:t>
+                      <w:t>Mirza Toheed Arsal</w:t>
                     </w:r>
-                    <w:proofErr w:type="spellStart"/>
-                    <w:r>
-                      <w:t>Toheed</w:t>
-                    </w:r>
-                    <w:proofErr w:type="spellEnd"/>
-                    <w:r>
-                      <w:t xml:space="preserve"> </w:t>
-                    </w:r>
-                    <w:proofErr w:type="spellStart"/>
-                    <w:r>
-                      <w:t>Arsal</w:t>
-                    </w:r>
-                    <w:proofErr w:type="spellEnd"/>
                   </w:p>
                 </w:tc>
               </w:tr>
@@ -5237,21 +5221,8 @@
                   </w:tcPr>
                   <w:p>
                     <w:r>
-                      <w:t xml:space="preserve">Mirza </w:t>
+                      <w:t>Mirza Toheed Arsal</w:t>
                     </w:r>
-                    <w:proofErr w:type="spellStart"/>
-                    <w:r>
-                      <w:t>Toheed</w:t>
-                    </w:r>
-                    <w:proofErr w:type="spellEnd"/>
-                    <w:r>
-                      <w:t xml:space="preserve"> </w:t>
-                    </w:r>
-                    <w:proofErr w:type="spellStart"/>
-                    <w:r>
-                      <w:t>Arsal</w:t>
-                    </w:r>
-                    <w:proofErr w:type="spellEnd"/>
                   </w:p>
                 </w:tc>
               </w:tr>
@@ -5282,21 +5253,8 @@
                   </w:tcPr>
                   <w:p>
                     <w:r>
-                      <w:t xml:space="preserve">Mirza </w:t>
+                      <w:t>Mirza Toheed Arsal</w:t>
                     </w:r>
-                    <w:proofErr w:type="spellStart"/>
-                    <w:r>
-                      <w:t>Toheed</w:t>
-                    </w:r>
-                    <w:proofErr w:type="spellEnd"/>
-                    <w:r>
-                      <w:t xml:space="preserve"> </w:t>
-                    </w:r>
-                    <w:proofErr w:type="spellStart"/>
-                    <w:r>
-                      <w:t>Arsal</w:t>
-                    </w:r>
-                    <w:proofErr w:type="spellEnd"/>
                   </w:p>
                 </w:tc>
               </w:tr>
@@ -5359,21 +5317,8 @@
                   </w:tcPr>
                   <w:p>
                     <w:r>
-                      <w:t xml:space="preserve">Mirza </w:t>
+                      <w:t>Mirza Toheed Arsal</w:t>
                     </w:r>
-                    <w:proofErr w:type="spellStart"/>
-                    <w:r>
-                      <w:t>Toheed</w:t>
-                    </w:r>
-                    <w:proofErr w:type="spellEnd"/>
-                    <w:r>
-                      <w:t xml:space="preserve"> </w:t>
-                    </w:r>
-                    <w:proofErr w:type="spellStart"/>
-                    <w:r>
-                      <w:t>Arsal</w:t>
-                    </w:r>
-                    <w:proofErr w:type="spellEnd"/>
                   </w:p>
                 </w:tc>
               </w:tr>
@@ -5495,7 +5440,7 @@
                   </wp:anchor>
                 </w:drawing>
               </mc:Choice>
-              <mc:Fallback>
+              <mc:Fallback xmlns:w16sdtdh="http://schemas.microsoft.com/office/word/2020/wordml/sdtdatahash" xmlns:w16="http://schemas.microsoft.com/office/word/2018/wordml" xmlns:w16cid="http://schemas.microsoft.com/office/word/2016/wordml/cid" xmlns:w16cex="http://schemas.microsoft.com/office/word/2018/wordml/cex" xmlns:oel="http://schemas.microsoft.com/office/2019/extlst" xmlns:am3d="http://schemas.microsoft.com/office/drawing/2017/model3d" xmlns:aink="http://schemas.microsoft.com/office/drawing/2016/ink" xmlns:cx8="http://schemas.microsoft.com/office/drawing/2016/5/14/chartex" xmlns:cx7="http://schemas.microsoft.com/office/drawing/2016/5/13/chartex" xmlns:cx6="http://schemas.microsoft.com/office/drawing/2016/5/12/chartex" xmlns:cx5="http://schemas.microsoft.com/office/drawing/2016/5/11/chartex" xmlns:cx4="http://schemas.microsoft.com/office/drawing/2016/5/10/chartex" xmlns:cx3="http://schemas.microsoft.com/office/drawing/2016/5/9/chartex" xmlns:cx2="http://schemas.microsoft.com/office/drawing/2015/10/21/chartex">
                 <w:pict>
                   <v:rect w14:anchorId="733C0608" id="직사각형 3" o:spid="_x0000_s1026" style="position:absolute;margin-left:-.7pt;margin-top:-.1pt;width:451.65pt;height:19.65pt;z-index:-251655168;visibility:visible;mso-wrap-style:square;mso-wrap-distance-left:9pt;mso-wrap-distance-top:0;mso-wrap-distance-right:9pt;mso-wrap-distance-bottom:0;mso-position-horizontal:absolute;mso-position-horizontal-relative:text;mso-position-vertical:absolute;mso-position-vertical-relative:text;v-text-anchor:middle" o:gfxdata="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" fillcolor="#193db0" stroked="f" strokeweight="2pt"/>
                 </w:pict>
@@ -5743,6 +5688,7 @@
         <w:tag w:val="goog_rdk_97"/>
         <w:id w:val="1762327235"/>
       </w:sdtPr>
+      <w:sdtEndPr/>
       <w:sdtContent>
         <w:sdt>
           <w:sdtPr>
@@ -5754,6 +5700,7 @@
             <w:tag w:val="goog_rdk_81"/>
             <w:id w:val="2101295436"/>
           </w:sdtPr>
+          <w:sdtEndPr/>
           <w:sdtContent>
             <w:p>
               <w:pPr>
@@ -6026,6 +5973,7 @@
         <w:tag w:val="goog_rdk_97"/>
         <w:id w:val="1807432170"/>
       </w:sdtPr>
+      <w:sdtEndPr/>
       <w:sdtContent>
         <w:sdt>
           <w:sdtPr>
@@ -6037,6 +5985,7 @@
             <w:tag w:val="goog_rdk_81"/>
             <w:id w:val="138851794"/>
           </w:sdtPr>
+          <w:sdtEndPr/>
           <w:sdtContent>
             <w:p>
               <w:pPr>
@@ -6067,6 +6016,7 @@
                   <w:noProof/>
                   <w:color w:val="000000" w:themeColor="text1" w:themeShade="BF"/>
                   <w:szCs w:val="20"/>
+                  <w:lang w:eastAsia="en-US"/>
                 </w:rPr>
                 <w:drawing>
                   <wp:inline distT="0" distB="0" distL="0" distR="0" wp14:anchorId="33E268D7" wp14:editId="3FA02DE8">
@@ -6210,6 +6160,7 @@
             <w:tag w:val="goog_rdk_81"/>
             <w:id w:val="-49924936"/>
           </w:sdtPr>
+          <w:sdtEndPr/>
           <w:sdtContent>
             <w:p>
               <w:pPr>
@@ -6237,6 +6188,7 @@
               <w:r>
                 <w:rPr>
                   <w:noProof/>
+                  <w:lang w:eastAsia="en-US"/>
                 </w:rPr>
                 <w:drawing>
                   <wp:inline distT="0" distB="0" distL="0" distR="0" wp14:anchorId="7EF60AC5" wp14:editId="52388AAE">
@@ -6406,7 +6358,7 @@
                   </wp:anchor>
                 </w:drawing>
               </mc:Choice>
-              <mc:Fallback>
+              <mc:Fallback xmlns:w16sdtdh="http://schemas.microsoft.com/office/word/2020/wordml/sdtdatahash" xmlns:w16="http://schemas.microsoft.com/office/word/2018/wordml" xmlns:w16cid="http://schemas.microsoft.com/office/word/2016/wordml/cid" xmlns:w16cex="http://schemas.microsoft.com/office/word/2018/wordml/cex" xmlns:oel="http://schemas.microsoft.com/office/2019/extlst" xmlns:am3d="http://schemas.microsoft.com/office/drawing/2017/model3d" xmlns:aink="http://schemas.microsoft.com/office/drawing/2016/ink" xmlns:cx8="http://schemas.microsoft.com/office/drawing/2016/5/14/chartex" xmlns:cx7="http://schemas.microsoft.com/office/drawing/2016/5/13/chartex" xmlns:cx6="http://schemas.microsoft.com/office/drawing/2016/5/12/chartex" xmlns:cx5="http://schemas.microsoft.com/office/drawing/2016/5/11/chartex" xmlns:cx4="http://schemas.microsoft.com/office/drawing/2016/5/10/chartex" xmlns:cx3="http://schemas.microsoft.com/office/drawing/2016/5/9/chartex" xmlns:cx2="http://schemas.microsoft.com/office/drawing/2015/10/21/chartex">
                 <w:pict>
                   <v:rect w14:anchorId="7DE8F70C" id="직사각형 4" o:spid="_x0000_s1026" style="position:absolute;margin-left:-.7pt;margin-top:0;width:451.65pt;height:19.65pt;z-index:-251653120;visibility:visible;mso-wrap-style:square;mso-wrap-distance-left:9pt;mso-wrap-distance-top:0;mso-wrap-distance-right:9pt;mso-wrap-distance-bottom:0;mso-position-horizontal:absolute;mso-position-horizontal-relative:text;mso-position-vertical:absolute;mso-position-vertical-relative:text;v-text-anchor:middle" o:gfxdata="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" fillcolor="#193db0" stroked="f" strokeweight="2pt"/>
                 </w:pict>
@@ -6720,6 +6672,7 @@
               <w:color w:val="000000" w:themeColor="text1" w:themeShade="BF"/>
               <w:sz w:val="22"/>
               <w:szCs w:val="20"/>
+              <w:lang w:eastAsia="en-US"/>
             </w:rPr>
             <w:drawing>
               <wp:inline distT="0" distB="0" distL="0" distR="0" wp14:anchorId="1C2ED634" wp14:editId="55849AAA">
@@ -6792,9 +6745,11 @@
           <w:r>
             <w:rPr>
               <w:rFonts w:ascii="SamsungOne 400" w:hAnsi="SamsungOne 400" w:cs="Times New Roman"/>
+              <w:noProof/>
               <w:color w:val="000000" w:themeColor="text1" w:themeShade="BF"/>
               <w:sz w:val="22"/>
               <w:szCs w:val="20"/>
+              <w:lang w:eastAsia="en-US"/>
             </w:rPr>
             <w:lastRenderedPageBreak/>
             <w:drawing>
@@ -6933,16 +6888,7 @@
               <w:sz w:val="22"/>
               <w:szCs w:val="20"/>
             </w:rPr>
-            <w:t xml:space="preserve"> </w:t>
-          </w:r>
-          <w:r>
-            <w:rPr>
-              <w:rFonts w:ascii="SamsungOne 400" w:hAnsi="SamsungOne 400" w:cs="Times New Roman"/>
-              <w:color w:val="000000" w:themeColor="text1" w:themeShade="BF"/>
-              <w:sz w:val="22"/>
-              <w:szCs w:val="20"/>
-            </w:rPr>
-            <w:t>i.e., the same number of images per class, so that the model has a sufficient number of training examples in each class</w:t>
+            <w:t xml:space="preserve"> i.e., the same number of images per class, so that the model has a sufficient number of training examples in each class</w:t>
           </w:r>
           <w:r>
             <w:rPr>
@@ -7012,9 +6958,11 @@
           <w:r>
             <w:rPr>
               <w:rFonts w:ascii="SamsungOne 400" w:hAnsi="SamsungOne 400" w:cs="Times New Roman"/>
+              <w:noProof/>
               <w:color w:val="000000" w:themeColor="text1" w:themeShade="BF"/>
               <w:sz w:val="22"/>
               <w:szCs w:val="20"/>
+              <w:lang w:eastAsia="en-US"/>
             </w:rPr>
             <w:drawing>
               <wp:inline distT="0" distB="0" distL="0" distR="0" wp14:anchorId="180BB034" wp14:editId="0C707354">
@@ -7128,9 +7076,11 @@
           <w:r>
             <w:rPr>
               <w:rFonts w:ascii="SamsungOne 400" w:hAnsi="SamsungOne 400" w:cs="Times New Roman"/>
+              <w:noProof/>
               <w:color w:val="000000" w:themeColor="text1" w:themeShade="BF"/>
               <w:sz w:val="22"/>
               <w:szCs w:val="20"/>
+              <w:lang w:eastAsia="en-US"/>
             </w:rPr>
             <w:lastRenderedPageBreak/>
             <w:drawing>
@@ -7202,6 +7152,7 @@
         <w:tag w:val="goog_rdk_96"/>
         <w:id w:val="-1008676048"/>
       </w:sdtPr>
+      <w:sdtEndPr/>
       <w:sdtContent>
         <w:p>
           <w:pPr>
@@ -8770,8 +8721,10 @@
               <w:r>
                 <w:rPr>
                   <w:rFonts w:ascii="SamsungOne 400" w:hAnsi="SamsungOne 400" w:cs="Times New Roman"/>
-                  <w:color w:val="000000" w:themeColor="text1" w:themeShade="BF"/>
-                  <w:sz w:val="22"/>
+                  <w:noProof/>
+                  <w:color w:val="000000" w:themeColor="text1" w:themeShade="BF"/>
+                  <w:sz w:val="22"/>
+                  <w:lang w:eastAsia="en-US"/>
                 </w:rPr>
                 <w:lastRenderedPageBreak/>
                 <w:drawing>
@@ -8851,6 +8804,7 @@
         <w:tag w:val="goog_rdk_96"/>
         <w:id w:val="1887210881"/>
       </w:sdtPr>
+      <w:sdtEndPr/>
       <w:sdtContent>
         <w:p>
           <w:pPr>
@@ -8896,6 +8850,7 @@
         <w:tag w:val="goog_rdk_97"/>
         <w:id w:val="-252906542"/>
       </w:sdtPr>
+      <w:sdtEndPr/>
       <w:sdtContent>
         <w:sdt>
           <w:sdtPr>
@@ -8908,6 +8863,7 @@
             <w:tag w:val="goog_rdk_81"/>
             <w:id w:val="682251847"/>
           </w:sdtPr>
+          <w:sdtEndPr/>
           <w:sdtContent>
             <w:p>
               <w:pPr>
@@ -9002,47 +8958,7 @@
                   <w:sz w:val="22"/>
                   <w:szCs w:val="20"/>
                 </w:rPr>
-                <w:t xml:space="preserve">Conv2D layer (filter=16, </w:t>
-              </w:r>
-              <w:proofErr w:type="spellStart"/>
-              <w:r>
-                <w:rPr>
-                  <w:rFonts w:ascii="SamsungOne 400" w:hAnsi="SamsungOne 400" w:cs="Times New Roman"/>
-                  <w:color w:val="000000" w:themeColor="text1" w:themeShade="BF"/>
-                  <w:sz w:val="22"/>
-                  <w:szCs w:val="20"/>
-                </w:rPr>
-                <w:t>kernel_size</w:t>
-              </w:r>
-              <w:proofErr w:type="spellEnd"/>
-              <w:r>
-                <w:rPr>
-                  <w:rFonts w:ascii="SamsungOne 400" w:hAnsi="SamsungOne 400" w:cs="Times New Roman"/>
-                  <w:color w:val="000000" w:themeColor="text1" w:themeShade="BF"/>
-                  <w:sz w:val="22"/>
-                  <w:szCs w:val="20"/>
-                </w:rPr>
-                <w:t xml:space="preserve">= (3,3), activation=” </w:t>
-              </w:r>
-              <w:proofErr w:type="spellStart"/>
-              <w:r>
-                <w:rPr>
-                  <w:rFonts w:ascii="SamsungOne 400" w:hAnsi="SamsungOne 400" w:cs="Times New Roman"/>
-                  <w:color w:val="000000" w:themeColor="text1" w:themeShade="BF"/>
-                  <w:sz w:val="22"/>
-                  <w:szCs w:val="20"/>
-                </w:rPr>
-                <w:t>relu</w:t>
-              </w:r>
-              <w:proofErr w:type="spellEnd"/>
-              <w:r>
-                <w:rPr>
-                  <w:rFonts w:ascii="SamsungOne 400" w:hAnsi="SamsungOne 400" w:cs="Times New Roman"/>
-                  <w:color w:val="000000" w:themeColor="text1" w:themeShade="BF"/>
-                  <w:sz w:val="22"/>
-                  <w:szCs w:val="20"/>
-                </w:rPr>
-                <w:t>”)</w:t>
+                <w:t>Conv2D layer (filter=16, kernel_size= (3,3), activation=” relu”)</w:t>
               </w:r>
             </w:p>
             <w:p>
@@ -9069,47 +8985,7 @@
                   <w:sz w:val="22"/>
                   <w:szCs w:val="20"/>
                 </w:rPr>
-                <w:t xml:space="preserve">Conv2D layer (filter=32, </w:t>
-              </w:r>
-              <w:proofErr w:type="spellStart"/>
-              <w:r>
-                <w:rPr>
-                  <w:rFonts w:ascii="SamsungOne 400" w:hAnsi="SamsungOne 400" w:cs="Times New Roman"/>
-                  <w:color w:val="000000" w:themeColor="text1" w:themeShade="BF"/>
-                  <w:sz w:val="22"/>
-                  <w:szCs w:val="20"/>
-                </w:rPr>
-                <w:t>kernel_size</w:t>
-              </w:r>
-              <w:proofErr w:type="spellEnd"/>
-              <w:r>
-                <w:rPr>
-                  <w:rFonts w:ascii="SamsungOne 400" w:hAnsi="SamsungOne 400" w:cs="Times New Roman"/>
-                  <w:color w:val="000000" w:themeColor="text1" w:themeShade="BF"/>
-                  <w:sz w:val="22"/>
-                  <w:szCs w:val="20"/>
-                </w:rPr>
-                <w:t xml:space="preserve">= (3,3), activation=” </w:t>
-              </w:r>
-              <w:proofErr w:type="spellStart"/>
-              <w:r>
-                <w:rPr>
-                  <w:rFonts w:ascii="SamsungOne 400" w:hAnsi="SamsungOne 400" w:cs="Times New Roman"/>
-                  <w:color w:val="000000" w:themeColor="text1" w:themeShade="BF"/>
-                  <w:sz w:val="22"/>
-                  <w:szCs w:val="20"/>
-                </w:rPr>
-                <w:t>relu</w:t>
-              </w:r>
-              <w:proofErr w:type="spellEnd"/>
-              <w:r>
-                <w:rPr>
-                  <w:rFonts w:ascii="SamsungOne 400" w:hAnsi="SamsungOne 400" w:cs="Times New Roman"/>
-                  <w:color w:val="000000" w:themeColor="text1" w:themeShade="BF"/>
-                  <w:sz w:val="22"/>
-                  <w:szCs w:val="20"/>
-                </w:rPr>
-                <w:t>”)</w:t>
+                <w:t>Conv2D layer (filter=32, kernel_size= (3,3), activation=” relu”)</w:t>
               </w:r>
             </w:p>
             <w:p>
@@ -9136,27 +9012,7 @@
                   <w:sz w:val="22"/>
                   <w:szCs w:val="20"/>
                 </w:rPr>
-                <w:t>MaxPool2D layer (</w:t>
-              </w:r>
-              <w:proofErr w:type="spellStart"/>
-              <w:r>
-                <w:rPr>
-                  <w:rFonts w:ascii="SamsungOne 400" w:hAnsi="SamsungOne 400" w:cs="Times New Roman"/>
-                  <w:color w:val="000000" w:themeColor="text1" w:themeShade="BF"/>
-                  <w:sz w:val="22"/>
-                  <w:szCs w:val="20"/>
-                </w:rPr>
-                <w:t>pool_size</w:t>
-              </w:r>
-              <w:proofErr w:type="spellEnd"/>
-              <w:r>
-                <w:rPr>
-                  <w:rFonts w:ascii="SamsungOne 400" w:hAnsi="SamsungOne 400" w:cs="Times New Roman"/>
-                  <w:color w:val="000000" w:themeColor="text1" w:themeShade="BF"/>
-                  <w:sz w:val="22"/>
-                  <w:szCs w:val="20"/>
-                </w:rPr>
-                <w:t>= (2,2))</w:t>
+                <w:t>MaxPool2D layer (pool_size= (2,2))</w:t>
               </w:r>
             </w:p>
             <w:p>
@@ -9176,25 +9032,14 @@
                   <w:szCs w:val="20"/>
                 </w:rPr>
               </w:pPr>
-              <w:proofErr w:type="spellStart"/>
-              <w:r>
-                <w:rPr>
-                  <w:rFonts w:ascii="SamsungOne 400" w:hAnsi="SamsungOne 400" w:cs="Times New Roman"/>
-                  <w:color w:val="000000" w:themeColor="text1" w:themeShade="BF"/>
-                  <w:sz w:val="22"/>
-                  <w:szCs w:val="20"/>
-                </w:rPr>
-                <w:t>BatchNormalization</w:t>
-              </w:r>
-              <w:proofErr w:type="spellEnd"/>
-              <w:r>
-                <w:rPr>
-                  <w:rFonts w:ascii="SamsungOne 400" w:hAnsi="SamsungOne 400" w:cs="Times New Roman"/>
-                  <w:color w:val="000000" w:themeColor="text1" w:themeShade="BF"/>
-                  <w:sz w:val="22"/>
-                  <w:szCs w:val="20"/>
-                </w:rPr>
-                <w:t>(axis=-1)</w:t>
+              <w:r>
+                <w:rPr>
+                  <w:rFonts w:ascii="SamsungOne 400" w:hAnsi="SamsungOne 400" w:cs="Times New Roman"/>
+                  <w:color w:val="000000" w:themeColor="text1" w:themeShade="BF"/>
+                  <w:sz w:val="22"/>
+                  <w:szCs w:val="20"/>
+                </w:rPr>
+                <w:t>BatchNormalization(axis=-1)</w:t>
               </w:r>
             </w:p>
             <w:p>
@@ -9221,47 +9066,7 @@
                   <w:sz w:val="22"/>
                   <w:szCs w:val="20"/>
                 </w:rPr>
-                <w:t xml:space="preserve">Conv2D layer (filter=64, </w:t>
-              </w:r>
-              <w:proofErr w:type="spellStart"/>
-              <w:r>
-                <w:rPr>
-                  <w:rFonts w:ascii="SamsungOne 400" w:hAnsi="SamsungOne 400" w:cs="Times New Roman"/>
-                  <w:color w:val="000000" w:themeColor="text1" w:themeShade="BF"/>
-                  <w:sz w:val="22"/>
-                  <w:szCs w:val="20"/>
-                </w:rPr>
-                <w:t>kernel_size</w:t>
-              </w:r>
-              <w:proofErr w:type="spellEnd"/>
-              <w:r>
-                <w:rPr>
-                  <w:rFonts w:ascii="SamsungOne 400" w:hAnsi="SamsungOne 400" w:cs="Times New Roman"/>
-                  <w:color w:val="000000" w:themeColor="text1" w:themeShade="BF"/>
-                  <w:sz w:val="22"/>
-                  <w:szCs w:val="20"/>
-                </w:rPr>
-                <w:t xml:space="preserve">= (3,3), activation=” </w:t>
-              </w:r>
-              <w:proofErr w:type="spellStart"/>
-              <w:r>
-                <w:rPr>
-                  <w:rFonts w:ascii="SamsungOne 400" w:hAnsi="SamsungOne 400" w:cs="Times New Roman"/>
-                  <w:color w:val="000000" w:themeColor="text1" w:themeShade="BF"/>
-                  <w:sz w:val="22"/>
-                  <w:szCs w:val="20"/>
-                </w:rPr>
-                <w:t>relu</w:t>
-              </w:r>
-              <w:proofErr w:type="spellEnd"/>
-              <w:r>
-                <w:rPr>
-                  <w:rFonts w:ascii="SamsungOne 400" w:hAnsi="SamsungOne 400" w:cs="Times New Roman"/>
-                  <w:color w:val="000000" w:themeColor="text1" w:themeShade="BF"/>
-                  <w:sz w:val="22"/>
-                  <w:szCs w:val="20"/>
-                </w:rPr>
-                <w:t>”)</w:t>
+                <w:t>Conv2D layer (filter=64, kernel_size= (3,3), activation=” relu”)</w:t>
               </w:r>
             </w:p>
             <w:p>
@@ -9288,47 +9093,7 @@
                   <w:sz w:val="22"/>
                   <w:szCs w:val="20"/>
                 </w:rPr>
-                <w:t xml:space="preserve">Conv2D layer (filter=128, </w:t>
-              </w:r>
-              <w:proofErr w:type="spellStart"/>
-              <w:r>
-                <w:rPr>
-                  <w:rFonts w:ascii="SamsungOne 400" w:hAnsi="SamsungOne 400" w:cs="Times New Roman"/>
-                  <w:color w:val="000000" w:themeColor="text1" w:themeShade="BF"/>
-                  <w:sz w:val="22"/>
-                  <w:szCs w:val="20"/>
-                </w:rPr>
-                <w:t>kernel_size</w:t>
-              </w:r>
-              <w:proofErr w:type="spellEnd"/>
-              <w:r>
-                <w:rPr>
-                  <w:rFonts w:ascii="SamsungOne 400" w:hAnsi="SamsungOne 400" w:cs="Times New Roman"/>
-                  <w:color w:val="000000" w:themeColor="text1" w:themeShade="BF"/>
-                  <w:sz w:val="22"/>
-                  <w:szCs w:val="20"/>
-                </w:rPr>
-                <w:t xml:space="preserve">= (3,3), activation=” </w:t>
-              </w:r>
-              <w:proofErr w:type="spellStart"/>
-              <w:r>
-                <w:rPr>
-                  <w:rFonts w:ascii="SamsungOne 400" w:hAnsi="SamsungOne 400" w:cs="Times New Roman"/>
-                  <w:color w:val="000000" w:themeColor="text1" w:themeShade="BF"/>
-                  <w:sz w:val="22"/>
-                  <w:szCs w:val="20"/>
-                </w:rPr>
-                <w:t>relu</w:t>
-              </w:r>
-              <w:proofErr w:type="spellEnd"/>
-              <w:r>
-                <w:rPr>
-                  <w:rFonts w:ascii="SamsungOne 400" w:hAnsi="SamsungOne 400" w:cs="Times New Roman"/>
-                  <w:color w:val="000000" w:themeColor="text1" w:themeShade="BF"/>
-                  <w:sz w:val="22"/>
-                  <w:szCs w:val="20"/>
-                </w:rPr>
-                <w:t>”)</w:t>
+                <w:t>Conv2D layer (filter=128, kernel_size= (3,3), activation=” relu”)</w:t>
               </w:r>
             </w:p>
             <w:p>
@@ -9355,27 +9120,7 @@
                   <w:sz w:val="22"/>
                   <w:szCs w:val="20"/>
                 </w:rPr>
-                <w:t>MaxPool2D layer (</w:t>
-              </w:r>
-              <w:proofErr w:type="spellStart"/>
-              <w:r>
-                <w:rPr>
-                  <w:rFonts w:ascii="SamsungOne 400" w:hAnsi="SamsungOne 400" w:cs="Times New Roman"/>
-                  <w:color w:val="000000" w:themeColor="text1" w:themeShade="BF"/>
-                  <w:sz w:val="22"/>
-                  <w:szCs w:val="20"/>
-                </w:rPr>
-                <w:t>pool_size</w:t>
-              </w:r>
-              <w:proofErr w:type="spellEnd"/>
-              <w:r>
-                <w:rPr>
-                  <w:rFonts w:ascii="SamsungOne 400" w:hAnsi="SamsungOne 400" w:cs="Times New Roman"/>
-                  <w:color w:val="000000" w:themeColor="text1" w:themeShade="BF"/>
-                  <w:sz w:val="22"/>
-                  <w:szCs w:val="20"/>
-                </w:rPr>
-                <w:t>= (2,2))</w:t>
+                <w:t>MaxPool2D layer (pool_size= (2,2))</w:t>
               </w:r>
             </w:p>
             <w:p>
@@ -9395,25 +9140,14 @@
                   <w:szCs w:val="20"/>
                 </w:rPr>
               </w:pPr>
-              <w:proofErr w:type="spellStart"/>
-              <w:r>
-                <w:rPr>
-                  <w:rFonts w:ascii="SamsungOne 400" w:hAnsi="SamsungOne 400" w:cs="Times New Roman"/>
-                  <w:color w:val="000000" w:themeColor="text1" w:themeShade="BF"/>
-                  <w:sz w:val="22"/>
-                  <w:szCs w:val="20"/>
-                </w:rPr>
-                <w:t>BatchNormalization</w:t>
-              </w:r>
-              <w:proofErr w:type="spellEnd"/>
-              <w:r>
-                <w:rPr>
-                  <w:rFonts w:ascii="SamsungOne 400" w:hAnsi="SamsungOne 400" w:cs="Times New Roman"/>
-                  <w:color w:val="000000" w:themeColor="text1" w:themeShade="BF"/>
-                  <w:sz w:val="22"/>
-                  <w:szCs w:val="20"/>
-                </w:rPr>
-                <w:t>(axis=-1)</w:t>
+              <w:r>
+                <w:rPr>
+                  <w:rFonts w:ascii="SamsungOne 400" w:hAnsi="SamsungOne 400" w:cs="Times New Roman"/>
+                  <w:color w:val="000000" w:themeColor="text1" w:themeShade="BF"/>
+                  <w:sz w:val="22"/>
+                  <w:szCs w:val="20"/>
+                </w:rPr>
+                <w:t>BatchNormalization(axis=-1)</w:t>
               </w:r>
             </w:p>
             <w:p>
@@ -9467,27 +9201,7 @@
                   <w:sz w:val="22"/>
                   <w:szCs w:val="20"/>
                 </w:rPr>
-                <w:t xml:space="preserve">Dense Fully connected layer (512 nodes, activation=” </w:t>
-              </w:r>
-              <w:proofErr w:type="spellStart"/>
-              <w:r>
-                <w:rPr>
-                  <w:rFonts w:ascii="SamsungOne 400" w:hAnsi="SamsungOne 400" w:cs="Times New Roman"/>
-                  <w:color w:val="000000" w:themeColor="text1" w:themeShade="BF"/>
-                  <w:sz w:val="22"/>
-                  <w:szCs w:val="20"/>
-                </w:rPr>
-                <w:t>relu</w:t>
-              </w:r>
-              <w:proofErr w:type="spellEnd"/>
-              <w:r>
-                <w:rPr>
-                  <w:rFonts w:ascii="SamsungOne 400" w:hAnsi="SamsungOne 400" w:cs="Times New Roman"/>
-                  <w:color w:val="000000" w:themeColor="text1" w:themeShade="BF"/>
-                  <w:sz w:val="22"/>
-                  <w:szCs w:val="20"/>
-                </w:rPr>
-                <w:t>”)</w:t>
+                <w:t>Dense Fully connected layer (512 nodes, activation=” relu”)</w:t>
               </w:r>
             </w:p>
             <w:p>
@@ -9534,25 +9248,14 @@
                   <w:szCs w:val="20"/>
                 </w:rPr>
               </w:pPr>
-              <w:proofErr w:type="spellStart"/>
-              <w:r>
-                <w:rPr>
-                  <w:rFonts w:ascii="SamsungOne 400" w:hAnsi="SamsungOne 400" w:cs="Times New Roman"/>
-                  <w:color w:val="000000" w:themeColor="text1" w:themeShade="BF"/>
-                  <w:sz w:val="22"/>
-                  <w:szCs w:val="20"/>
-                </w:rPr>
-                <w:t>BatchNormalization</w:t>
-              </w:r>
-              <w:proofErr w:type="spellEnd"/>
-              <w:r>
-                <w:rPr>
-                  <w:rFonts w:ascii="SamsungOne 400" w:hAnsi="SamsungOne 400" w:cs="Times New Roman"/>
-                  <w:color w:val="000000" w:themeColor="text1" w:themeShade="BF"/>
-                  <w:sz w:val="22"/>
-                  <w:szCs w:val="20"/>
-                </w:rPr>
-                <w:t>(axis=-1)</w:t>
+              <w:r>
+                <w:rPr>
+                  <w:rFonts w:ascii="SamsungOne 400" w:hAnsi="SamsungOne 400" w:cs="Times New Roman"/>
+                  <w:color w:val="000000" w:themeColor="text1" w:themeShade="BF"/>
+                  <w:sz w:val="22"/>
+                  <w:szCs w:val="20"/>
+                </w:rPr>
+                <w:t>BatchNormalization(axis=-1)</w:t>
               </w:r>
             </w:p>
             <w:p>
@@ -9579,27 +9282,7 @@
                   <w:sz w:val="22"/>
                   <w:szCs w:val="20"/>
                 </w:rPr>
-                <w:t xml:space="preserve">Dense layer (43 nodes, activation=” </w:t>
-              </w:r>
-              <w:proofErr w:type="spellStart"/>
-              <w:r>
-                <w:rPr>
-                  <w:rFonts w:ascii="SamsungOne 400" w:hAnsi="SamsungOne 400" w:cs="Times New Roman"/>
-                  <w:color w:val="000000" w:themeColor="text1" w:themeShade="BF"/>
-                  <w:sz w:val="22"/>
-                  <w:szCs w:val="20"/>
-                </w:rPr>
-                <w:t>softmax</w:t>
-              </w:r>
-              <w:proofErr w:type="spellEnd"/>
-              <w:r>
-                <w:rPr>
-                  <w:rFonts w:ascii="SamsungOne 400" w:hAnsi="SamsungOne 400" w:cs="Times New Roman"/>
-                  <w:color w:val="000000" w:themeColor="text1" w:themeShade="BF"/>
-                  <w:sz w:val="22"/>
-                  <w:szCs w:val="20"/>
-                </w:rPr>
-                <w:t>”)</w:t>
+                <w:t>Dense layer (43 nodes, activation=” softmax”)</w:t>
               </w:r>
             </w:p>
             <w:p>
@@ -9635,56 +9318,16 @@
                   <w:sz w:val="22"/>
                   <w:szCs w:val="20"/>
                 </w:rPr>
-                <w:t xml:space="preserve">43 nodes as we have 43 classes and for dense layer the activation function is </w:t>
-              </w:r>
-              <w:proofErr w:type="spellStart"/>
-              <w:r>
-                <w:rPr>
-                  <w:rFonts w:ascii="SamsungOne 400" w:hAnsi="SamsungOne 400" w:cs="Times New Roman"/>
-                  <w:color w:val="000000" w:themeColor="text1" w:themeShade="BF"/>
-                  <w:sz w:val="22"/>
-                  <w:szCs w:val="20"/>
-                </w:rPr>
-                <w:t>softmax</w:t>
-              </w:r>
-              <w:proofErr w:type="spellEnd"/>
-              <w:r>
-                <w:rPr>
-                  <w:rFonts w:ascii="SamsungOne 400" w:hAnsi="SamsungOne 400" w:cs="Times New Roman"/>
-                  <w:color w:val="000000" w:themeColor="text1" w:themeShade="BF"/>
-                  <w:sz w:val="22"/>
-                  <w:szCs w:val="20"/>
-                </w:rPr>
-                <w:t xml:space="preserve"> as is a multi-class classification problem. </w:t>
-              </w:r>
-              <w:r>
-                <w:rPr>
-                  <w:rFonts w:ascii="SamsungOne 400" w:hAnsi="SamsungOne 400" w:cs="Times New Roman"/>
-                  <w:color w:val="000000" w:themeColor="text1" w:themeShade="BF"/>
-                  <w:sz w:val="22"/>
-                  <w:szCs w:val="20"/>
-                </w:rPr>
-                <w:t>We compile the model with Adam optimizer which performs well and loss is “</w:t>
-              </w:r>
-              <w:proofErr w:type="spellStart"/>
-              <w:r>
-                <w:rPr>
-                  <w:rFonts w:ascii="SamsungOne 400" w:hAnsi="SamsungOne 400" w:cs="Times New Roman"/>
-                  <w:color w:val="000000" w:themeColor="text1" w:themeShade="BF"/>
-                  <w:sz w:val="22"/>
-                  <w:szCs w:val="20"/>
-                </w:rPr>
-                <w:t>categorical_crossentropy</w:t>
-              </w:r>
-              <w:proofErr w:type="spellEnd"/>
-              <w:r>
-                <w:rPr>
-                  <w:rFonts w:ascii="SamsungOne 400" w:hAnsi="SamsungOne 400" w:cs="Times New Roman"/>
-                  <w:color w:val="000000" w:themeColor="text1" w:themeShade="BF"/>
-                  <w:sz w:val="22"/>
-                  <w:szCs w:val="20"/>
-                </w:rPr>
-                <w:t>” because we have multiple classes to categorize.</w:t>
+                <w:t xml:space="preserve">43 nodes as we have 43 classes and for dense layer the activation function is softmax as is a multi-class classification problem. </w:t>
+              </w:r>
+              <w:r>
+                <w:rPr>
+                  <w:rFonts w:ascii="SamsungOne 400" w:hAnsi="SamsungOne 400" w:cs="Times New Roman"/>
+                  <w:color w:val="000000" w:themeColor="text1" w:themeShade="BF"/>
+                  <w:sz w:val="22"/>
+                  <w:szCs w:val="20"/>
+                </w:rPr>
+                <w:t>We compile the model with Adam optimizer which performs well and loss is “categorical_crossentropy” because we have multiple classes to categorize.</w:t>
               </w:r>
             </w:p>
             <w:p>
@@ -10534,6 +10177,7 @@
           <w:tag w:val="goog_rdk_96"/>
           <w:id w:val="-1225055183"/>
         </w:sdtPr>
+        <w:sdtEndPr/>
         <w:sdtContent>
           <w:r>
             <w:rPr>
@@ -10566,6 +10210,7 @@
         <w:tag w:val="goog_rdk_97"/>
         <w:id w:val="-983541672"/>
       </w:sdtPr>
+      <w:sdtEndPr/>
       <w:sdtContent>
         <w:sdt>
           <w:sdtPr>
@@ -10578,6 +10223,7 @@
             <w:tag w:val="goog_rdk_81"/>
             <w:id w:val="1820306087"/>
           </w:sdtPr>
+          <w:sdtEndPr/>
           <w:sdtContent>
             <w:p>
               <w:pPr>
@@ -10598,27 +10244,7 @@
                   <w:sz w:val="22"/>
                   <w:szCs w:val="20"/>
                 </w:rPr>
-                <w:t xml:space="preserve">We are going to build a graphical user interface for out traffic signs classifier with </w:t>
-              </w:r>
-              <w:proofErr w:type="spellStart"/>
-              <w:r>
-                <w:rPr>
-                  <w:rFonts w:ascii="SamsungOne 400" w:hAnsi="SamsungOne 400" w:cs="Times New Roman"/>
-                  <w:color w:val="000000" w:themeColor="text1" w:themeShade="BF"/>
-                  <w:sz w:val="22"/>
-                  <w:szCs w:val="20"/>
-                </w:rPr>
-                <w:t>Tkinter</w:t>
-              </w:r>
-              <w:proofErr w:type="spellEnd"/>
-              <w:r>
-                <w:rPr>
-                  <w:rFonts w:ascii="SamsungOne 400" w:hAnsi="SamsungOne 400" w:cs="Times New Roman"/>
-                  <w:color w:val="000000" w:themeColor="text1" w:themeShade="BF"/>
-                  <w:sz w:val="22"/>
-                  <w:szCs w:val="20"/>
-                </w:rPr>
-                <w:t>.</w:t>
+                <w:t>We are going to build a graphical user interface for out traffic signs classifier with Tkinter.</w:t>
               </w:r>
             </w:p>
             <w:p>
@@ -10633,25 +10259,14 @@
                   <w:szCs w:val="20"/>
                 </w:rPr>
               </w:pPr>
-              <w:proofErr w:type="spellStart"/>
-              <w:r>
-                <w:rPr>
-                  <w:rFonts w:ascii="SamsungOne 400" w:hAnsi="SamsungOne 400" w:cs="Times New Roman"/>
-                  <w:color w:val="000000" w:themeColor="text1" w:themeShade="BF"/>
-                  <w:sz w:val="22"/>
-                  <w:szCs w:val="20"/>
-                </w:rPr>
-                <w:t>Tinkter</w:t>
-              </w:r>
-              <w:proofErr w:type="spellEnd"/>
-              <w:r>
-                <w:rPr>
-                  <w:rFonts w:ascii="SamsungOne 400" w:hAnsi="SamsungOne 400" w:cs="Times New Roman"/>
-                  <w:color w:val="000000" w:themeColor="text1" w:themeShade="BF"/>
-                  <w:sz w:val="22"/>
-                  <w:szCs w:val="20"/>
-                </w:rPr>
-                <w:t xml:space="preserve"> is a GUI toolkit in the standard python library. We will make a new file in the project </w:t>
+              <w:r>
+                <w:rPr>
+                  <w:rFonts w:ascii="SamsungOne 400" w:hAnsi="SamsungOne 400" w:cs="Times New Roman"/>
+                  <w:color w:val="000000" w:themeColor="text1" w:themeShade="BF"/>
+                  <w:sz w:val="22"/>
+                  <w:szCs w:val="20"/>
+                </w:rPr>
+                <w:t xml:space="preserve">Tinkter is a GUI toolkit in the standard python library. We will make a new file in the project </w:t>
               </w:r>
             </w:p>
             <w:p>
@@ -10695,27 +10310,7 @@
                   <w:sz w:val="22"/>
                   <w:szCs w:val="20"/>
                 </w:rPr>
-                <w:t xml:space="preserve">line. In this file, we have first loaded the trained model using </w:t>
-              </w:r>
-              <w:proofErr w:type="spellStart"/>
-              <w:r>
-                <w:rPr>
-                  <w:rFonts w:ascii="SamsungOne 400" w:hAnsi="SamsungOne 400" w:cs="Times New Roman"/>
-                  <w:color w:val="000000" w:themeColor="text1" w:themeShade="BF"/>
-                  <w:sz w:val="22"/>
-                  <w:szCs w:val="20"/>
-                </w:rPr>
-                <w:t>Keras</w:t>
-              </w:r>
-              <w:proofErr w:type="spellEnd"/>
-              <w:r>
-                <w:rPr>
-                  <w:rFonts w:ascii="SamsungOne 400" w:hAnsi="SamsungOne 400" w:cs="Times New Roman"/>
-                  <w:color w:val="000000" w:themeColor="text1" w:themeShade="BF"/>
-                  <w:sz w:val="22"/>
-                  <w:szCs w:val="20"/>
-                </w:rPr>
-                <w:t>. And then we build a GUI</w:t>
+                <w:t>line. In this file, we have first loaded the trained model using Keras. And then we build a GUI</w:t>
               </w:r>
             </w:p>
             <w:p>
@@ -11648,6 +11243,7 @@
           <w:tag w:val="goog_rdk_96"/>
           <w:id w:val="671688117"/>
         </w:sdtPr>
+        <w:sdtEndPr/>
         <w:sdtContent>
           <w:r>
             <w:rPr>
@@ -11744,73 +11340,7 @@
                   <w:sz w:val="22"/>
                   <w:szCs w:val="20"/>
                 </w:rPr>
-                <w:t xml:space="preserve">Our dataset contains a test folder and in a test.csv file, we have the details related to the image path and their respective class labels. We extract the image path and labels using pandas. Then to predict the model, we have to resize our images to 30 X30 pixels and make a </w:t>
-              </w:r>
-              <w:proofErr w:type="spellStart"/>
-              <w:r>
-                <w:rPr>
-                  <w:rFonts w:ascii="SamsungOne 400" w:hAnsi="SamsungOne 400" w:cs="Times New Roman"/>
-                  <w:bCs/>
-                  <w:color w:val="000000" w:themeColor="text1" w:themeShade="BF"/>
-                  <w:sz w:val="22"/>
-                  <w:szCs w:val="20"/>
-                </w:rPr>
-                <w:t>numpy</w:t>
-              </w:r>
-              <w:proofErr w:type="spellEnd"/>
-              <w:r>
-                <w:rPr>
-                  <w:rFonts w:ascii="SamsungOne 400" w:hAnsi="SamsungOne 400" w:cs="Times New Roman"/>
-                  <w:bCs/>
-                  <w:color w:val="000000" w:themeColor="text1" w:themeShade="BF"/>
-                  <w:sz w:val="22"/>
-                  <w:szCs w:val="20"/>
-                </w:rPr>
-                <w:t xml:space="preserve"> array containing all image data. From the </w:t>
-              </w:r>
-              <w:proofErr w:type="spellStart"/>
-              <w:r>
-                <w:rPr>
-                  <w:rFonts w:ascii="SamsungOne 400" w:hAnsi="SamsungOne 400" w:cs="Times New Roman"/>
-                  <w:bCs/>
-                  <w:color w:val="000000" w:themeColor="text1" w:themeShade="BF"/>
-                  <w:sz w:val="22"/>
-                  <w:szCs w:val="20"/>
-                </w:rPr>
-                <w:t>sklearn</w:t>
-              </w:r>
-              <w:proofErr w:type="spellEnd"/>
-              <w:r>
-                <w:rPr>
-                  <w:rFonts w:ascii="SamsungOne 400" w:hAnsi="SamsungOne 400" w:cs="Times New Roman"/>
-                  <w:bCs/>
-                  <w:color w:val="000000" w:themeColor="text1" w:themeShade="BF"/>
-                  <w:sz w:val="22"/>
-                  <w:szCs w:val="20"/>
-                </w:rPr>
-                <w:t xml:space="preserve">. metrices, we imported the </w:t>
-              </w:r>
-              <w:proofErr w:type="spellStart"/>
-              <w:r>
-                <w:rPr>
-                  <w:rFonts w:ascii="SamsungOne 400" w:hAnsi="SamsungOne 400" w:cs="Times New Roman"/>
-                  <w:bCs/>
-                  <w:color w:val="000000" w:themeColor="text1" w:themeShade="BF"/>
-                  <w:sz w:val="22"/>
-                  <w:szCs w:val="20"/>
-                </w:rPr>
-                <w:t>accuracy_score</w:t>
-              </w:r>
-              <w:proofErr w:type="spellEnd"/>
-              <w:r>
-                <w:rPr>
-                  <w:rFonts w:ascii="SamsungOne 400" w:hAnsi="SamsungOne 400" w:cs="Times New Roman"/>
-                  <w:bCs/>
-                  <w:color w:val="000000" w:themeColor="text1" w:themeShade="BF"/>
-                  <w:sz w:val="22"/>
-                  <w:szCs w:val="20"/>
-                </w:rPr>
-                <w:t xml:space="preserve"> and observed how our model predicted the a</w:t>
+                <w:t>Our dataset contains a test folder and in a test.csv file, we have the details related to the image path and their respective class labels. We extract the image path and labels using pandas. Then to predict the model, we have to resize our images to 30 X30 pixels and make a numpy array containing all image data. From the sklearn. metrices, we imported the accuracy_score and observed how our model predicted the a</w:t>
               </w:r>
               <w:r>
                 <w:rPr>
@@ -12880,7 +12410,7 @@
                       </wp:anchor>
                     </w:drawing>
                   </mc:Choice>
-                  <mc:Fallback>
+                  <mc:Fallback xmlns:w16sdtdh="http://schemas.microsoft.com/office/word/2020/wordml/sdtdatahash" xmlns:w16="http://schemas.microsoft.com/office/word/2018/wordml" xmlns:w16cid="http://schemas.microsoft.com/office/word/2016/wordml/cid" xmlns:w16cex="http://schemas.microsoft.com/office/word/2018/wordml/cex" xmlns:oel="http://schemas.microsoft.com/office/2019/extlst" xmlns:am3d="http://schemas.microsoft.com/office/drawing/2017/model3d" xmlns:aink="http://schemas.microsoft.com/office/drawing/2016/ink" xmlns:cx8="http://schemas.microsoft.com/office/drawing/2016/5/14/chartex" xmlns:cx7="http://schemas.microsoft.com/office/drawing/2016/5/13/chartex" xmlns:cx6="http://schemas.microsoft.com/office/drawing/2016/5/12/chartex" xmlns:cx5="http://schemas.microsoft.com/office/drawing/2016/5/11/chartex" xmlns:cx4="http://schemas.microsoft.com/office/drawing/2016/5/10/chartex" xmlns:cx3="http://schemas.microsoft.com/office/drawing/2016/5/9/chartex" xmlns:cx2="http://schemas.microsoft.com/office/drawing/2015/10/21/chartex">
                     <w:pict>
                       <v:rect w14:anchorId="7A84489F" id="직사각형 5" o:spid="_x0000_s1026" style="position:absolute;margin-left:-.7pt;margin-top:14.25pt;width:451.65pt;height:19.65pt;z-index:-251651072;visibility:visible;mso-wrap-style:square;mso-wrap-distance-left:9pt;mso-wrap-distance-top:0;mso-wrap-distance-right:9pt;mso-wrap-distance-bottom:0;mso-position-horizontal:absolute;mso-position-horizontal-relative:text;mso-position-vertical:absolute;mso-position-vertical-relative:text;v-text-anchor:middle" o:gfxdata="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" fillcolor="#193db0" stroked="f" strokeweight="2pt"/>
                     </w:pict>
@@ -12955,6 +12485,7 @@
         <w:tag w:val="goog_rdk_373"/>
         <w:id w:val="1869017240"/>
       </w:sdtPr>
+      <w:sdtEndPr/>
       <w:sdtContent>
         <w:p>
           <w:pPr>
@@ -13031,7 +12562,116 @@
         <w:tag w:val="goog_rdk_374"/>
         <w:id w:val="1777513428"/>
       </w:sdtPr>
+      <w:sdtEndPr/>
       <w:sdtContent>
+        <w:p>
+          <w:pPr>
+            <w:widowControl/>
+            <w:ind w:left="426"/>
+            <w:jc w:val="left"/>
+            <w:rPr>
+              <w:rFonts w:ascii="SamsungOne 400" w:hAnsi="SamsungOne 400" w:cs="Times New Roman"/>
+              <w:color w:val="000000" w:themeColor="text1" w:themeShade="BF"/>
+              <w:sz w:val="22"/>
+            </w:rPr>
+          </w:pPr>
+          <w:r>
+            <w:rPr>
+              <w:rFonts w:ascii="SamsungOne 400" w:hAnsi="SamsungOne 400" w:cs="Times New Roman"/>
+              <w:color w:val="000000" w:themeColor="text1" w:themeShade="BF"/>
+              <w:sz w:val="22"/>
+            </w:rPr>
+            <w:t>This t</w:t>
+          </w:r>
+          <w:r>
+            <w:rPr>
+              <w:rFonts w:ascii="SamsungOne 400" w:hAnsi="SamsungOne 400" w:cs="Times New Roman"/>
+              <w:color w:val="000000" w:themeColor="text1" w:themeShade="BF"/>
+              <w:sz w:val="22"/>
+            </w:rPr>
+            <w:t>raffic Sign recognition</w:t>
+          </w:r>
+          <w:r>
+            <w:rPr>
+              <w:rFonts w:ascii="SamsungOne 400" w:hAnsi="SamsungOne 400" w:cs="Times New Roman"/>
+              <w:color w:val="000000" w:themeColor="text1" w:themeShade="BF"/>
+              <w:sz w:val="22"/>
+            </w:rPr>
+            <w:t xml:space="preserve"> system</w:t>
+          </w:r>
+          <w:r>
+            <w:rPr>
+              <w:rFonts w:ascii="SamsungOne 400" w:hAnsi="SamsungOne 400" w:cs="Times New Roman"/>
+              <w:color w:val="000000" w:themeColor="text1" w:themeShade="BF"/>
+              <w:sz w:val="22"/>
+            </w:rPr>
+            <w:t xml:space="preserve"> is very important and could potentially be used for driver assistance to reduce the accidents in driverless cars. Traffic sign detection and recognition is an important feature for driver assistance, contributing to safety of drivers, pedestrians and </w:t>
+          </w:r>
+          <w:r>
+            <w:rPr>
+              <w:rFonts w:ascii="SamsungOne 400" w:hAnsi="SamsungOne 400" w:cs="Times New Roman"/>
+              <w:color w:val="000000" w:themeColor="text1" w:themeShade="BF"/>
+              <w:sz w:val="22"/>
+            </w:rPr>
+            <w:t>vehicle.</w:t>
+          </w:r>
+          <w:r>
+            <w:rPr>
+              <w:rFonts w:ascii="SamsungOne 400" w:hAnsi="SamsungOne 400" w:cs="Times New Roman"/>
+              <w:color w:val="000000" w:themeColor="text1" w:themeShade="BF"/>
+              <w:sz w:val="22"/>
+            </w:rPr>
+            <w:t xml:space="preserve"> It</w:t>
+          </w:r>
+          <w:r>
+            <w:rPr>
+              <w:rFonts w:ascii="SamsungOne 400" w:hAnsi="SamsungOne 400" w:cs="Times New Roman"/>
+              <w:color w:val="000000" w:themeColor="text1" w:themeShade="BF"/>
+              <w:sz w:val="22"/>
+            </w:rPr>
+            <w:t xml:space="preserve"> will also ensure the safety of the pedestrians, diver, and </w:t>
+          </w:r>
+          <w:r>
+            <w:rPr>
+              <w:rFonts w:ascii="SamsungOne 400" w:hAnsi="SamsungOne 400" w:cs="Times New Roman"/>
+              <w:color w:val="000000" w:themeColor="text1" w:themeShade="BF"/>
+              <w:sz w:val="22"/>
+            </w:rPr>
+            <w:t>car.</w:t>
+          </w:r>
+          <w:r>
+            <w:rPr>
+              <w:rFonts w:ascii="SamsungOne 400" w:hAnsi="SamsungOne 400" w:cs="Times New Roman"/>
+              <w:color w:val="000000" w:themeColor="text1" w:themeShade="BF"/>
+              <w:sz w:val="22"/>
+            </w:rPr>
+            <w:t xml:space="preserve"> The</w:t>
+          </w:r>
+          <w:r>
+            <w:rPr>
+              <w:rFonts w:ascii="SamsungOne 400" w:hAnsi="SamsungOne 400" w:cs="Times New Roman"/>
+              <w:color w:val="000000" w:themeColor="text1" w:themeShade="BF"/>
+              <w:sz w:val="22"/>
+            </w:rPr>
+            <w:t xml:space="preserve"> system will be beneficial to reduce the road accident in driverless automobiles by </w:t>
+          </w:r>
+          <w:r>
+            <w:rPr>
+              <w:rFonts w:ascii="SamsungOne 400" w:hAnsi="SamsungOne 400" w:cs="Times New Roman"/>
+              <w:color w:val="000000" w:themeColor="text1" w:themeShade="BF"/>
+              <w:sz w:val="22"/>
+            </w:rPr>
+            <w:t>d</w:t>
+          </w:r>
+          <w:r>
+            <w:rPr>
+              <w:rFonts w:ascii="SamsungOne 400" w:hAnsi="SamsungOne 400" w:cs="Times New Roman"/>
+              <w:color w:val="000000" w:themeColor="text1" w:themeShade="BF"/>
+              <w:sz w:val="22"/>
+            </w:rPr>
+            <w:t>etecting the road signs automatically.</w:t>
+          </w:r>
+        </w:p>
         <w:p>
           <w:pPr>
             <w:widowControl/>
@@ -13084,6 +12724,7 @@
         <w:tag w:val="goog_rdk_96"/>
         <w:id w:val="-991407545"/>
       </w:sdtPr>
+      <w:sdtEndPr/>
       <w:sdtContent>
         <w:p>
           <w:pPr>
@@ -13164,6 +12805,7 @@
             <w:tag w:val="goog_rdk_81"/>
             <w:id w:val="-1776316869"/>
           </w:sdtPr>
+          <w:sdtEndPr/>
           <w:sdtContent>
             <w:p>
               <w:pPr>
@@ -13171,12 +12813,77 @@
                 <w:ind w:leftChars="213" w:left="427" w:hanging="1"/>
                 <w:jc w:val="left"/>
                 <w:rPr>
-                  <w:rFonts w:ascii="SamsungOne 400" w:hAnsi="SamsungOne 400" w:cs="Times New Roman"/>
-                  <w:color w:val="000000" w:themeColor="text1" w:themeShade="BF"/>
-                  <w:sz w:val="22"/>
-                  <w:szCs w:val="20"/>
-                </w:rPr>
-              </w:pPr>
+                  <w:rFonts w:ascii="SamsungOne 400" w:eastAsia="Times New Roman" w:hAnsi="SamsungOne 400" w:cs="Arial"/>
+                  <w:sz w:val="22"/>
+                  <w:lang w:eastAsia="en-US"/>
+                </w:rPr>
+              </w:pPr>
+              <w:r>
+                <w:rPr>
+                  <w:rFonts w:ascii="SamsungOne 400" w:hAnsi="SamsungOne 400" w:cs="Times New Roman"/>
+                  <w:color w:val="000000" w:themeColor="text1" w:themeShade="BF"/>
+                  <w:sz w:val="22"/>
+                  <w:szCs w:val="20"/>
+                </w:rPr>
+                <w:t xml:space="preserve">Traffic </w:t>
+              </w:r>
+              <w:r>
+                <w:rPr>
+                  <w:rFonts w:ascii="SamsungOne 400" w:eastAsia="Times New Roman" w:hAnsi="SamsungOne 400" w:cs="Arial"/>
+                  <w:sz w:val="22"/>
+                  <w:lang w:eastAsia="en-US"/>
+                </w:rPr>
+                <w:t xml:space="preserve">Signs are useful to all the individuals who are driving a vehicle on the road. Traffic Signs </w:t>
+              </w:r>
+            </w:p>
+            <w:p>
+              <w:pPr>
+                <w:widowControl/>
+                <w:ind w:leftChars="213" w:left="427" w:hanging="1"/>
+                <w:jc w:val="left"/>
+                <w:rPr>
+                  <w:rFonts w:ascii="SamsungOne 400" w:eastAsia="Times New Roman" w:hAnsi="SamsungOne 400" w:cs="Arial"/>
+                  <w:sz w:val="22"/>
+                  <w:lang w:eastAsia="en-US"/>
+                </w:rPr>
+              </w:pPr>
+              <w:r>
+                <w:rPr>
+                  <w:rFonts w:ascii="SamsungOne 400" w:eastAsia="Times New Roman" w:hAnsi="SamsungOne 400" w:cs="Arial"/>
+                  <w:sz w:val="22"/>
+                  <w:lang w:eastAsia="en-US"/>
+                </w:rPr>
+                <w:t xml:space="preserve">guide the drivers for following all the traffic rules and avoid any disruption to the pedestrians. </w:t>
+              </w:r>
+            </w:p>
+            <w:p>
+              <w:pPr>
+                <w:widowControl/>
+                <w:ind w:leftChars="213" w:left="427" w:hanging="1"/>
+                <w:jc w:val="left"/>
+                <w:rPr>
+                  <w:rFonts w:ascii="SamsungOne 400" w:hAnsi="SamsungOne 400" w:cs="Times New Roman"/>
+                  <w:color w:val="000000" w:themeColor="text1" w:themeShade="BF"/>
+                  <w:sz w:val="22"/>
+                  <w:szCs w:val="20"/>
+                </w:rPr>
+              </w:pPr>
+              <w:r>
+                <w:rPr>
+                  <w:rFonts w:ascii="SamsungOne 400" w:eastAsia="Times New Roman" w:hAnsi="SamsungOne 400" w:cs="Arial"/>
+                  <w:sz w:val="22"/>
+                  <w:lang w:eastAsia="en-US"/>
+                </w:rPr>
+                <w:t>The environmental constraints including lighting, shadow, distance (sign is quite far), air pollution, weather conditions in addition to motion blur, and vehicle vibration which are common in any real time system may affect the detection and thus the classification. Hence, there is a need for further research and advancements to deal with these issues This system helps the driver to observe the sign close to his / her eyes on the screen. This saves the time and efforts in manually checking whether any traffic sign board is there, identifying what type of sign it is and act accordingly. Traffic Sign Classification, thus, has a wide application in building smarter cars like automatic driving cars, where the system automatically detects, recognizes</w:t>
+              </w:r>
+              <w:r>
+                <w:rPr>
+                  <w:rFonts w:ascii="SamsungOne 400" w:eastAsia="Times New Roman" w:hAnsi="SamsungOne 400" w:cs="Arial"/>
+                  <w:sz w:val="22"/>
+                  <w:lang w:eastAsia="en-US"/>
+                </w:rPr>
+                <w:t xml:space="preserve"> a traffic sign and displays it.                                                                                                                                                        </w:t>
+              </w:r>
             </w:p>
             <w:p>
               <w:pPr>
@@ -13317,7 +13024,7 @@
               </wp:anchor>
             </w:drawing>
           </mc:Choice>
-          <mc:Fallback>
+          <mc:Fallback xmlns:w16sdtdh="http://schemas.microsoft.com/office/word/2020/wordml/sdtdatahash" xmlns:w16="http://schemas.microsoft.com/office/word/2018/wordml" xmlns:w16cid="http://schemas.microsoft.com/office/word/2016/wordml/cid" xmlns:w16cex="http://schemas.microsoft.com/office/word/2018/wordml/cex" xmlns:oel="http://schemas.microsoft.com/office/2019/extlst" xmlns:am3d="http://schemas.microsoft.com/office/drawing/2017/model3d" xmlns:aink="http://schemas.microsoft.com/office/drawing/2016/ink" xmlns:cx8="http://schemas.microsoft.com/office/drawing/2016/5/14/chartex" xmlns:cx7="http://schemas.microsoft.com/office/drawing/2016/5/13/chartex" xmlns:cx6="http://schemas.microsoft.com/office/drawing/2016/5/12/chartex" xmlns:cx5="http://schemas.microsoft.com/office/drawing/2016/5/11/chartex" xmlns:cx4="http://schemas.microsoft.com/office/drawing/2016/5/10/chartex" xmlns:cx3="http://schemas.microsoft.com/office/drawing/2016/5/9/chartex" xmlns:cx2="http://schemas.microsoft.com/office/drawing/2015/10/21/chartex">
             <w:pict>
               <v:rect w14:anchorId="7F891FB8" id="직사각형 6" o:spid="_x0000_s1026" style="position:absolute;margin-left:-.7pt;margin-top:-.1pt;width:451.65pt;height:19.65pt;z-index:-251649024;visibility:visible;mso-wrap-style:square;mso-wrap-distance-left:9pt;mso-wrap-distance-top:0;mso-wrap-distance-right:9pt;mso-wrap-distance-bottom:0;mso-position-horizontal:absolute;mso-position-horizontal-relative:text;mso-position-vertical:absolute;mso-position-vertical-relative:text;v-text-anchor:middle" o:gfxdata="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" fillcolor="#193db0" stroked="f" strokeweight="2pt"/>
             </w:pict>
@@ -13393,6 +13100,7 @@
         <w:id w:val="393170479"/>
         <w:showingPlcHdr/>
       </w:sdtPr>
+      <w:sdtEndPr/>
       <w:sdtContent>
         <w:p>
           <w:pPr>
@@ -13455,6 +13163,7 @@
               <w:tag w:val="goog_rdk_413"/>
               <w:id w:val="-1395664091"/>
             </w:sdtPr>
+            <w:sdtEndPr/>
             <w:sdtContent>
               <w:p>
                 <w:pPr>
@@ -13481,56 +13190,114 @@
               <w:p>
                 <w:pPr>
                   <w:widowControl/>
-                  <w:jc w:val="center"/>
+                  <w:jc w:val="left"/>
                   <w:rPr>
                     <w:rFonts w:ascii="SamsungOne 400" w:hAnsi="SamsungOne 400" w:cs="Times New Roman"/>
                     <w:sz w:val="18"/>
                     <w:szCs w:val="20"/>
                   </w:rPr>
                 </w:pPr>
-              </w:p>
-              <w:p>
-                <w:pPr>
-                  <w:widowControl/>
-                  <w:jc w:val="center"/>
-                  <w:rPr>
-                    <w:rFonts w:ascii="SamsungOne 400" w:hAnsi="SamsungOne 400" w:cs="Times New Roman"/>
-                    <w:color w:val="BFBFBF" w:themeColor="background1" w:themeShade="BF"/>
-                    <w:sz w:val="28"/>
-                    <w:szCs w:val="28"/>
-                  </w:rPr>
-                </w:pPr>
                 <w:r>
                   <w:rPr>
                     <w:rFonts w:ascii="SamsungOne 400" w:hAnsi="SamsungOne 400" w:cs="Times New Roman"/>
-                    <w:color w:val="BFBFBF" w:themeColor="background1" w:themeShade="BF"/>
-                    <w:sz w:val="28"/>
-                    <w:szCs w:val="28"/>
+                    <w:noProof/>
+                    <w:sz w:val="18"/>
+                    <w:szCs w:val="20"/>
+                    <w:lang w:eastAsia="en-US"/>
                   </w:rPr>
-                  <w:t>&lt;ATTACH A TEAM PICTURE HERE&gt;</w:t>
+                  <w:lastRenderedPageBreak/>
+                  <w:drawing>
+                    <wp:inline distT="0" distB="0" distL="0" distR="0" wp14:anchorId="430309F0" wp14:editId="1911BB21">
+                      <wp:extent cx="2600251" cy="3467100"/>
+                      <wp:effectExtent l="0" t="0" r="0" b="0"/>
+                      <wp:docPr id="15" name="Picture 15"/>
+                      <wp:cNvGraphicFramePr>
+                        <a:graphicFrameLocks xmlns:a="http://schemas.openxmlformats.org/drawingml/2006/main" noChangeAspect="1"/>
+                      </wp:cNvGraphicFramePr>
+                      <a:graphic xmlns:a="http://schemas.openxmlformats.org/drawingml/2006/main">
+                        <a:graphicData uri="http://schemas.openxmlformats.org/drawingml/2006/picture">
+                          <pic:pic xmlns:pic="http://schemas.openxmlformats.org/drawingml/2006/picture">
+                            <pic:nvPicPr>
+                              <pic:cNvPr id="15" name="WhatsApp Image 2022-10-12 at 5.14.43 PM.jpeg"/>
+                              <pic:cNvPicPr/>
+                            </pic:nvPicPr>
+                            <pic:blipFill>
+                              <a:blip r:embed="rId35" cstate="print">
+                                <a:extLst>
+                                  <a:ext uri="{28A0092B-C50C-407E-A947-70E740481C1C}">
+                                    <a14:useLocalDpi xmlns:a14="http://schemas.microsoft.com/office/drawing/2010/main" val="0"/>
+                                  </a:ext>
+                                </a:extLst>
+                              </a:blip>
+                              <a:stretch>
+                                <a:fillRect/>
+                              </a:stretch>
+                            </pic:blipFill>
+                            <pic:spPr>
+                              <a:xfrm>
+                                <a:off x="0" y="0"/>
+                                <a:ext cx="2612815" cy="3483852"/>
+                              </a:xfrm>
+                              <a:prstGeom prst="rect">
+                                <a:avLst/>
+                              </a:prstGeom>
+                            </pic:spPr>
+                          </pic:pic>
+                        </a:graphicData>
+                      </a:graphic>
+                    </wp:inline>
+                  </w:drawing>
                 </w:r>
-              </w:p>
-              <w:p>
-                <w:pPr>
-                  <w:widowControl/>
-                  <w:jc w:val="center"/>
+                <w:r>
                   <w:rPr>
                     <w:rFonts w:ascii="SamsungOne 400" w:hAnsi="SamsungOne 400" w:cs="Times New Roman"/>
+                    <w:noProof/>
                     <w:sz w:val="18"/>
                     <w:szCs w:val="20"/>
+                    <w:lang w:eastAsia="en-US"/>
                   </w:rPr>
-                </w:pPr>
-              </w:p>
-              <w:p>
-                <w:pPr>
-                  <w:widowControl/>
-                  <w:jc w:val="center"/>
-                  <w:rPr>
-                    <w:rFonts w:ascii="SamsungOne 400" w:hAnsi="SamsungOne 400" w:cs="Times New Roman"/>
-                    <w:sz w:val="18"/>
-                    <w:szCs w:val="20"/>
-                  </w:rPr>
-                </w:pPr>
+                  <w:drawing>
+                    <wp:inline distT="0" distB="0" distL="0" distR="0" wp14:anchorId="5C574AAA" wp14:editId="0E2A26A3">
+                      <wp:extent cx="2749668" cy="3440217"/>
+                      <wp:effectExtent l="0" t="0" r="0" b="8255"/>
+                      <wp:docPr id="16" name="Picture 16"/>
+                      <wp:cNvGraphicFramePr>
+                        <a:graphicFrameLocks xmlns:a="http://schemas.openxmlformats.org/drawingml/2006/main" noChangeAspect="1"/>
+                      </wp:cNvGraphicFramePr>
+                      <a:graphic xmlns:a="http://schemas.openxmlformats.org/drawingml/2006/main">
+                        <a:graphicData uri="http://schemas.openxmlformats.org/drawingml/2006/picture">
+                          <pic:pic xmlns:pic="http://schemas.openxmlformats.org/drawingml/2006/picture">
+                            <pic:nvPicPr>
+                              <pic:cNvPr id="16" name="66E92D7F033143819492547CDE36941A.jpg"/>
+                              <pic:cNvPicPr/>
+                            </pic:nvPicPr>
+                            <pic:blipFill>
+                              <a:blip r:embed="rId36">
+                                <a:extLst>
+                                  <a:ext uri="{28A0092B-C50C-407E-A947-70E740481C1C}">
+                                    <a14:useLocalDpi xmlns:a14="http://schemas.microsoft.com/office/drawing/2010/main" val="0"/>
+                                  </a:ext>
+                                </a:extLst>
+                              </a:blip>
+                              <a:stretch>
+                                <a:fillRect/>
+                              </a:stretch>
+                            </pic:blipFill>
+                            <pic:spPr>
+                              <a:xfrm>
+                                <a:off x="0" y="0"/>
+                                <a:ext cx="2771309" cy="3467292"/>
+                              </a:xfrm>
+                              <a:prstGeom prst="rect">
+                                <a:avLst/>
+                              </a:prstGeom>
+                            </pic:spPr>
+                          </pic:pic>
+                        </a:graphicData>
+                      </a:graphic>
+                    </wp:inline>
+                  </w:drawing>
+                </w:r>
               </w:p>
               <w:p>
                 <w:pPr>
@@ -13546,6 +13313,8 @@
             </w:sdtContent>
           </w:sdt>
         </w:tc>
+        <w:bookmarkStart w:id="1" w:name="_GoBack"/>
+        <w:bookmarkEnd w:id="1"/>
       </w:tr>
     </w:tbl>
     <w:sdt>
@@ -13559,6 +13328,7 @@
         <w:id w:val="628278138"/>
         <w:showingPlcHdr/>
       </w:sdtPr>
+      <w:sdtEndPr/>
       <w:sdtContent>
         <w:p>
           <w:pPr>
@@ -13622,6 +13392,7 @@
               <w:tag w:val="goog_rdk_424"/>
               <w:id w:val="-826752042"/>
             </w:sdtPr>
+            <w:sdtEndPr/>
             <w:sdtContent>
               <w:p>
                 <w:pPr>
@@ -13667,6 +13438,7 @@
               <w:tag w:val="goog_rdk_424"/>
               <w:id w:val="464086223"/>
             </w:sdtPr>
+            <w:sdtEndPr/>
             <w:sdtContent>
               <w:p>
                 <w:pPr>
@@ -13723,6 +13495,13 @@
                 <w:sz w:val="22"/>
               </w:rPr>
             </w:pPr>
+            <w:r>
+              <w:rPr>
+                <w:rFonts w:ascii="SamsungOne 400" w:hAnsi="SamsungOne 400" w:cs="Times New Roman"/>
+                <w:sz w:val="22"/>
+              </w:rPr>
+              <w:t>Mirza Toheed Arsal</w:t>
+            </w:r>
           </w:p>
         </w:tc>
         <w:tc>
@@ -13733,12 +13512,26 @@
           <w:p>
             <w:pPr>
               <w:widowControl/>
-              <w:jc w:val="left"/>
+              <w:jc w:val="center"/>
               <w:rPr>
                 <w:rFonts w:ascii="SamsungOne 400" w:hAnsi="SamsungOne 400" w:cs="Times New Roman"/>
                 <w:sz w:val="22"/>
               </w:rPr>
             </w:pPr>
+            <w:r>
+              <w:rPr>
+                <w:rFonts w:ascii="SamsungOne 400" w:hAnsi="SamsungOne 400" w:cs="Times New Roman"/>
+                <w:sz w:val="22"/>
+              </w:rPr>
+              <w:t>Had a great learning exper</w:t>
+            </w:r>
+            <w:r>
+              <w:rPr>
+                <w:rFonts w:ascii="SamsungOne 400" w:hAnsi="SamsungOne 400" w:cs="Times New Roman"/>
+                <w:sz w:val="22"/>
+              </w:rPr>
+              <w:t>ience.</w:t>
+            </w:r>
           </w:p>
         </w:tc>
       </w:tr>
@@ -13760,6 +13553,13 @@
                 <w:sz w:val="22"/>
               </w:rPr>
             </w:pPr>
+            <w:r>
+              <w:rPr>
+                <w:rFonts w:ascii="SamsungOne 400" w:hAnsi="SamsungOne 400" w:cs="Times New Roman"/>
+                <w:sz w:val="22"/>
+              </w:rPr>
+              <w:t>Shamaem Saqib</w:t>
+            </w:r>
           </w:p>
         </w:tc>
         <w:tc>
@@ -13902,6 +13702,7 @@
         <w:id w:val="1089742082"/>
         <w:showingPlcHdr/>
       </w:sdtPr>
+      <w:sdtEndPr/>
       <w:sdtContent>
         <w:p>
           <w:pPr>
@@ -13934,6 +13735,7 @@
         <w:id w:val="-1439451538"/>
         <w:showingPlcHdr/>
       </w:sdtPr>
+      <w:sdtEndPr/>
       <w:sdtContent>
         <w:p>
           <w:pPr>
@@ -14065,7 +13867,7 @@
                   </wp:anchor>
                 </w:drawing>
               </mc:Choice>
-              <mc:Fallback>
+              <mc:Fallback xmlns:w16sdtdh="http://schemas.microsoft.com/office/word/2020/wordml/sdtdatahash" xmlns:w16="http://schemas.microsoft.com/office/word/2018/wordml" xmlns:w16cid="http://schemas.microsoft.com/office/word/2016/wordml/cid" xmlns:w16cex="http://schemas.microsoft.com/office/word/2018/wordml/cex" xmlns:oel="http://schemas.microsoft.com/office/2019/extlst" xmlns:am3d="http://schemas.microsoft.com/office/drawing/2017/model3d" xmlns:aink="http://schemas.microsoft.com/office/drawing/2016/ink" xmlns:cx8="http://schemas.microsoft.com/office/drawing/2016/5/14/chartex" xmlns:cx7="http://schemas.microsoft.com/office/drawing/2016/5/13/chartex" xmlns:cx6="http://schemas.microsoft.com/office/drawing/2016/5/12/chartex" xmlns:cx5="http://schemas.microsoft.com/office/drawing/2016/5/11/chartex" xmlns:cx4="http://schemas.microsoft.com/office/drawing/2016/5/10/chartex" xmlns:cx3="http://schemas.microsoft.com/office/drawing/2016/5/9/chartex" xmlns:cx2="http://schemas.microsoft.com/office/drawing/2015/10/21/chartex">
                 <w:pict>
                   <v:rect w14:anchorId="58C7D200" id="직사각형 7" o:spid="_x0000_s1026" style="position:absolute;margin-left:-.7pt;margin-top:-.25pt;width:451.65pt;height:19.65pt;z-index:-251646976;visibility:visible;mso-wrap-style:square;mso-width-percent:0;mso-height-percent:0;mso-wrap-distance-left:9pt;mso-wrap-distance-top:0;mso-wrap-distance-right:9pt;mso-wrap-distance-bottom:0;mso-position-horizontal:absolute;mso-position-horizontal-relative:text;mso-position-vertical:absolute;mso-position-vertical-relative:text;mso-width-percent:0;mso-height-percent:0;mso-width-relative:margin;mso-height-relative:margin;v-text-anchor:middle" o:gfxdata="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" fillcolor="#193db0" stroked="f" strokeweight="2pt"/>
                 </w:pict>
@@ -14154,6 +13956,7 @@
               <w:tag w:val="goog_rdk_466"/>
               <w:id w:val="-1434116915"/>
             </w:sdtPr>
+            <w:sdtEndPr/>
             <w:sdtContent>
               <w:p>
                 <w:pPr>
@@ -14205,6 +14008,7 @@
               <w:tag w:val="goog_rdk_467"/>
               <w:id w:val="570779217"/>
             </w:sdtPr>
+            <w:sdtEndPr/>
             <w:sdtContent>
               <w:p>
                 <w:pPr>
@@ -14256,6 +14060,7 @@
               <w:tag w:val="goog_rdk_468"/>
               <w:id w:val="-2094085693"/>
             </w:sdtPr>
+            <w:sdtEndPr/>
             <w:sdtContent>
               <w:p>
                 <w:pPr>
@@ -14319,6 +14124,7 @@
               <w:tag w:val="goog_rdk_470"/>
               <w:id w:val="-664704409"/>
             </w:sdtPr>
+            <w:sdtEndPr/>
             <w:sdtContent>
               <w:p>
                 <w:pPr>
@@ -14363,6 +14169,7 @@
               <w:tag w:val="goog_rdk_471"/>
               <w:id w:val="1402489837"/>
             </w:sdtPr>
+            <w:sdtEndPr/>
             <w:sdtContent>
               <w:p>
                 <w:pPr>
@@ -14442,6 +14249,7 @@
               <w:tag w:val="goog_rdk_473"/>
               <w:id w:val="135083404"/>
             </w:sdtPr>
+            <w:sdtEndPr/>
             <w:sdtContent>
               <w:p>
                 <w:pPr>
@@ -14486,6 +14294,7 @@
               <w:tag w:val="goog_rdk_474"/>
               <w:id w:val="-1674867441"/>
             </w:sdtPr>
+            <w:sdtEndPr/>
             <w:sdtContent>
               <w:p>
                 <w:pPr>
@@ -14704,6 +14513,7 @@
               <w:tag w:val="goog_rdk_476"/>
               <w:id w:val="1897013605"/>
             </w:sdtPr>
+            <w:sdtEndPr/>
             <w:sdtContent>
               <w:p>
                 <w:pPr>
@@ -14748,6 +14558,7 @@
               <w:tag w:val="goog_rdk_477"/>
               <w:id w:val="1813985248"/>
             </w:sdtPr>
+            <w:sdtEndPr/>
             <w:sdtContent>
               <w:p>
                 <w:pPr>
@@ -14844,6 +14655,7 @@
               <w:tag w:val="goog_rdk_482"/>
               <w:id w:val="-333850035"/>
             </w:sdtPr>
+            <w:sdtEndPr/>
             <w:sdtContent>
               <w:p>
                 <w:pPr>
@@ -14891,6 +14703,7 @@
               <w:tag w:val="goog_rdk_483"/>
               <w:id w:val="801348066"/>
             </w:sdtPr>
+            <w:sdtEndPr/>
             <w:sdtContent>
               <w:p>
                 <w:pPr>
@@ -14959,6 +14772,7 @@
         <w:tag w:val="goog_rdk_485"/>
         <w:id w:val="1802964999"/>
       </w:sdtPr>
+      <w:sdtEndPr/>
       <w:sdtContent>
         <w:p>
           <w:pPr>
@@ -14973,8 +14787,8 @@
       </w:sdtContent>
     </w:sdt>
     <w:sectPr>
-      <w:headerReference w:type="first" r:id="rId35"/>
-      <w:footerReference w:type="first" r:id="rId36"/>
+      <w:headerReference w:type="first" r:id="rId37"/>
+      <w:footerReference w:type="first" r:id="rId38"/>
       <w:pgSz w:w="11906" w:h="16838"/>
       <w:pgMar w:top="1701" w:right="1440" w:bottom="1440" w:left="1440" w:header="851" w:footer="567" w:gutter="0"/>
       <w:pgNumType w:start="1"/>
@@ -14987,7 +14801,7 @@
 </file>
 
 <file path=word/endnotes.xml><?xml version="1.0" encoding="utf-8"?>
-<w:endnotes xmlns:wpc="http://schemas.microsoft.com/office/word/2010/wordprocessingCanvas" xmlns:cx="http://schemas.microsoft.com/office/drawing/2014/chartex" xmlns:cx1="http://schemas.microsoft.com/office/drawing/2015/9/8/chartex" xmlns:cx2="http://schemas.microsoft.com/office/drawing/2015/10/21/chartex" xmlns:cx3="http://schemas.microsoft.com/office/drawing/2016/5/9/chartex" xmlns:cx4="http://schemas.microsoft.com/office/drawing/2016/5/10/chartex" xmlns:cx5="http://schemas.microsoft.com/office/drawing/2016/5/11/chartex" xmlns:cx6="http://schemas.microsoft.com/office/drawing/2016/5/12/chartex" xmlns:cx7="http://schemas.microsoft.com/office/drawing/2016/5/13/chartex" xmlns:cx8="http://schemas.microsoft.com/office/drawing/2016/5/14/chartex" xmlns:mc="http://schemas.openxmlformats.org/markup-compatibility/2006" xmlns:aink="http://schemas.microsoft.com/office/drawing/2016/ink" xmlns:am3d="http://schemas.microsoft.com/office/drawing/2017/model3d" xmlns:o="urn:schemas-microsoft-com:office:office" xmlns:oel="http://schemas.microsoft.com/office/2019/extlst" xmlns:r="http://schemas.openxmlformats.org/officeDocument/2006/relationships" xmlns:m="http://schemas.openxmlformats.org/officeDocument/2006/math" xmlns:v="urn:schemas-microsoft-com:vml" xmlns:wp14="http://schemas.microsoft.com/office/word/2010/wordprocessingDrawing" xmlns:wp="http://schemas.openxmlformats.org/drawingml/2006/wordprocessingDrawing" xmlns:w10="urn:schemas-microsoft-com:office:word" xmlns:w="http://schemas.openxmlformats.org/wordprocessingml/2006/main" xmlns:w14="http://schemas.microsoft.com/office/word/2010/wordml" xmlns:w15="http://schemas.microsoft.com/office/word/2012/wordml" xmlns:w16cex="http://schemas.microsoft.com/office/word/2018/wordml/cex" xmlns:w16cid="http://schemas.microsoft.com/office/word/2016/wordml/cid" xmlns:w16="http://schemas.microsoft.com/office/word/2018/wordml" xmlns:w16sdtdh="http://schemas.microsoft.com/office/word/2020/wordml/sdtdatahash" xmlns:w16se="http://schemas.microsoft.com/office/word/2015/wordml/symex" xmlns:wpg="http://schemas.microsoft.com/office/word/2010/wordprocessingGroup" xmlns:wpi="http://schemas.microsoft.com/office/word/2010/wordprocessingInk" xmlns:wne="http://schemas.microsoft.com/office/word/2006/wordml" xmlns:wps="http://schemas.microsoft.com/office/word/2010/wordprocessingShape" mc:Ignorable="w14 w15 w16se w16cid w16 w16cex w16sdtdh wp14">
+<w:endnotes xmlns:wpc="http://schemas.microsoft.com/office/word/2010/wordprocessingCanvas" xmlns:cx="http://schemas.microsoft.com/office/drawing/2014/chartex" xmlns:cx1="http://schemas.microsoft.com/office/drawing/2015/9/8/chartex" xmlns:mc="http://schemas.openxmlformats.org/markup-compatibility/2006" xmlns:o="urn:schemas-microsoft-com:office:office" xmlns:r="http://schemas.openxmlformats.org/officeDocument/2006/relationships" xmlns:m="http://schemas.openxmlformats.org/officeDocument/2006/math" xmlns:v="urn:schemas-microsoft-com:vml" xmlns:wp14="http://schemas.microsoft.com/office/word/2010/wordprocessingDrawing" xmlns:wp="http://schemas.openxmlformats.org/drawingml/2006/wordprocessingDrawing" xmlns:w10="urn:schemas-microsoft-com:office:word" xmlns:w="http://schemas.openxmlformats.org/wordprocessingml/2006/main" xmlns:w14="http://schemas.microsoft.com/office/word/2010/wordml" xmlns:w15="http://schemas.microsoft.com/office/word/2012/wordml" xmlns:w16se="http://schemas.microsoft.com/office/word/2015/wordml/symex" xmlns:wpg="http://schemas.microsoft.com/office/word/2010/wordprocessingGroup" xmlns:wpi="http://schemas.microsoft.com/office/word/2010/wordprocessingInk" xmlns:wne="http://schemas.microsoft.com/office/word/2006/wordml" xmlns:wps="http://schemas.microsoft.com/office/word/2010/wordprocessingShape" mc:Ignorable="w14 w15 w16se wp14">
   <w:endnote w:type="separator" w:id="-1">
     <w:p>
       <w:r>
@@ -15006,7 +14820,7 @@
 </file>
 
 <file path=word/footer1.xml><?xml version="1.0" encoding="utf-8"?>
-<w:ftr xmlns:wpc="http://schemas.microsoft.com/office/word/2010/wordprocessingCanvas" xmlns:cx="http://schemas.microsoft.com/office/drawing/2014/chartex" xmlns:cx1="http://schemas.microsoft.com/office/drawing/2015/9/8/chartex" xmlns:cx2="http://schemas.microsoft.com/office/drawing/2015/10/21/chartex" xmlns:cx3="http://schemas.microsoft.com/office/drawing/2016/5/9/chartex" xmlns:cx4="http://schemas.microsoft.com/office/drawing/2016/5/10/chartex" xmlns:cx5="http://schemas.microsoft.com/office/drawing/2016/5/11/chartex" xmlns:cx6="http://schemas.microsoft.com/office/drawing/2016/5/12/chartex" xmlns:cx7="http://schemas.microsoft.com/office/drawing/2016/5/13/chartex" xmlns:cx8="http://schemas.microsoft.com/office/drawing/2016/5/14/chartex" xmlns:mc="http://schemas.openxmlformats.org/markup-compatibility/2006" xmlns:aink="http://schemas.microsoft.com/office/drawing/2016/ink" xmlns:am3d="http://schemas.microsoft.com/office/drawing/2017/model3d" xmlns:o="urn:schemas-microsoft-com:office:office" xmlns:oel="http://schemas.microsoft.com/office/2019/extlst" xmlns:r="http://schemas.openxmlformats.org/officeDocument/2006/relationships" xmlns:m="http://schemas.openxmlformats.org/officeDocument/2006/math" xmlns:v="urn:schemas-microsoft-com:vml" xmlns:wp14="http://schemas.microsoft.com/office/word/2010/wordprocessingDrawing" xmlns:wp="http://schemas.openxmlformats.org/drawingml/2006/wordprocessingDrawing" xmlns:w10="urn:schemas-microsoft-com:office:word" xmlns:w="http://schemas.openxmlformats.org/wordprocessingml/2006/main" xmlns:w14="http://schemas.microsoft.com/office/word/2010/wordml" xmlns:w15="http://schemas.microsoft.com/office/word/2012/wordml" xmlns:w16cex="http://schemas.microsoft.com/office/word/2018/wordml/cex" xmlns:w16cid="http://schemas.microsoft.com/office/word/2016/wordml/cid" xmlns:w16="http://schemas.microsoft.com/office/word/2018/wordml" xmlns:w16sdtdh="http://schemas.microsoft.com/office/word/2020/wordml/sdtdatahash" xmlns:w16se="http://schemas.microsoft.com/office/word/2015/wordml/symex" xmlns:wpg="http://schemas.microsoft.com/office/word/2010/wordprocessingGroup" xmlns:wpi="http://schemas.microsoft.com/office/word/2010/wordprocessingInk" xmlns:wne="http://schemas.microsoft.com/office/word/2006/wordml" xmlns:wps="http://schemas.microsoft.com/office/word/2010/wordprocessingShape" mc:Ignorable="w14 w15 w16se w16cid w16 w16cex w16sdtdh wp14">
+<w:ftr xmlns:wpc="http://schemas.microsoft.com/office/word/2010/wordprocessingCanvas" xmlns:cx="http://schemas.microsoft.com/office/drawing/2014/chartex" xmlns:cx1="http://schemas.microsoft.com/office/drawing/2015/9/8/chartex" xmlns:mc="http://schemas.openxmlformats.org/markup-compatibility/2006" xmlns:o="urn:schemas-microsoft-com:office:office" xmlns:r="http://schemas.openxmlformats.org/officeDocument/2006/relationships" xmlns:m="http://schemas.openxmlformats.org/officeDocument/2006/math" xmlns:v="urn:schemas-microsoft-com:vml" xmlns:wp14="http://schemas.microsoft.com/office/word/2010/wordprocessingDrawing" xmlns:wp="http://schemas.openxmlformats.org/drawingml/2006/wordprocessingDrawing" xmlns:w10="urn:schemas-microsoft-com:office:word" xmlns:w="http://schemas.openxmlformats.org/wordprocessingml/2006/main" xmlns:w14="http://schemas.microsoft.com/office/word/2010/wordml" xmlns:w15="http://schemas.microsoft.com/office/word/2012/wordml" xmlns:w16se="http://schemas.microsoft.com/office/word/2015/wordml/symex" xmlns:wpg="http://schemas.microsoft.com/office/word/2010/wordprocessingGroup" xmlns:wpi="http://schemas.microsoft.com/office/word/2010/wordprocessingInk" xmlns:wne="http://schemas.microsoft.com/office/word/2006/wordml" xmlns:wps="http://schemas.microsoft.com/office/word/2010/wordprocessingShape" mc:Ignorable="w14 w15 w16se wp14">
   <w:p>
     <w:pPr>
       <w:pStyle w:val="Header"/>
@@ -15061,7 +14875,7 @@
 </file>
 
 <file path=word/footnotes.xml><?xml version="1.0" encoding="utf-8"?>
-<w:footnotes xmlns:wpc="http://schemas.microsoft.com/office/word/2010/wordprocessingCanvas" xmlns:cx="http://schemas.microsoft.com/office/drawing/2014/chartex" xmlns:cx1="http://schemas.microsoft.com/office/drawing/2015/9/8/chartex" xmlns:cx2="http://schemas.microsoft.com/office/drawing/2015/10/21/chartex" xmlns:cx3="http://schemas.microsoft.com/office/drawing/2016/5/9/chartex" xmlns:cx4="http://schemas.microsoft.com/office/drawing/2016/5/10/chartex" xmlns:cx5="http://schemas.microsoft.com/office/drawing/2016/5/11/chartex" xmlns:cx6="http://schemas.microsoft.com/office/drawing/2016/5/12/chartex" xmlns:cx7="http://schemas.microsoft.com/office/drawing/2016/5/13/chartex" xmlns:cx8="http://schemas.microsoft.com/office/drawing/2016/5/14/chartex" xmlns:mc="http://schemas.openxmlformats.org/markup-compatibility/2006" xmlns:aink="http://schemas.microsoft.com/office/drawing/2016/ink" xmlns:am3d="http://schemas.microsoft.com/office/drawing/2017/model3d" xmlns:o="urn:schemas-microsoft-com:office:office" xmlns:oel="http://schemas.microsoft.com/office/2019/extlst" xmlns:r="http://schemas.openxmlformats.org/officeDocument/2006/relationships" xmlns:m="http://schemas.openxmlformats.org/officeDocument/2006/math" xmlns:v="urn:schemas-microsoft-com:vml" xmlns:wp14="http://schemas.microsoft.com/office/word/2010/wordprocessingDrawing" xmlns:wp="http://schemas.openxmlformats.org/drawingml/2006/wordprocessingDrawing" xmlns:w10="urn:schemas-microsoft-com:office:word" xmlns:w="http://schemas.openxmlformats.org/wordprocessingml/2006/main" xmlns:w14="http://schemas.microsoft.com/office/word/2010/wordml" xmlns:w15="http://schemas.microsoft.com/office/word/2012/wordml" xmlns:w16cex="http://schemas.microsoft.com/office/word/2018/wordml/cex" xmlns:w16cid="http://schemas.microsoft.com/office/word/2016/wordml/cid" xmlns:w16="http://schemas.microsoft.com/office/word/2018/wordml" xmlns:w16sdtdh="http://schemas.microsoft.com/office/word/2020/wordml/sdtdatahash" xmlns:w16se="http://schemas.microsoft.com/office/word/2015/wordml/symex" xmlns:wpg="http://schemas.microsoft.com/office/word/2010/wordprocessingGroup" xmlns:wpi="http://schemas.microsoft.com/office/word/2010/wordprocessingInk" xmlns:wne="http://schemas.microsoft.com/office/word/2006/wordml" xmlns:wps="http://schemas.microsoft.com/office/word/2010/wordprocessingShape" mc:Ignorable="w14 w15 w16se w16cid w16 w16cex w16sdtdh wp14">
+<w:footnotes xmlns:wpc="http://schemas.microsoft.com/office/word/2010/wordprocessingCanvas" xmlns:cx="http://schemas.microsoft.com/office/drawing/2014/chartex" xmlns:cx1="http://schemas.microsoft.com/office/drawing/2015/9/8/chartex" xmlns:mc="http://schemas.openxmlformats.org/markup-compatibility/2006" xmlns:o="urn:schemas-microsoft-com:office:office" xmlns:r="http://schemas.openxmlformats.org/officeDocument/2006/relationships" xmlns:m="http://schemas.openxmlformats.org/officeDocument/2006/math" xmlns:v="urn:schemas-microsoft-com:vml" xmlns:wp14="http://schemas.microsoft.com/office/word/2010/wordprocessingDrawing" xmlns:wp="http://schemas.openxmlformats.org/drawingml/2006/wordprocessingDrawing" xmlns:w10="urn:schemas-microsoft-com:office:word" xmlns:w="http://schemas.openxmlformats.org/wordprocessingml/2006/main" xmlns:w14="http://schemas.microsoft.com/office/word/2010/wordml" xmlns:w15="http://schemas.microsoft.com/office/word/2012/wordml" xmlns:w16se="http://schemas.microsoft.com/office/word/2015/wordml/symex" xmlns:wpg="http://schemas.microsoft.com/office/word/2010/wordprocessingGroup" xmlns:wpi="http://schemas.microsoft.com/office/word/2010/wordprocessingInk" xmlns:wne="http://schemas.microsoft.com/office/word/2006/wordml" xmlns:wps="http://schemas.microsoft.com/office/word/2010/wordprocessingShape" mc:Ignorable="w14 w15 w16se wp14">
   <w:footnote w:type="separator" w:id="-1">
     <w:p>
       <w:r>
@@ -15080,7 +14894,7 @@
 </file>
 
 <file path=word/header1.xml><?xml version="1.0" encoding="utf-8"?>
-<w:hdr xmlns:wpc="http://schemas.microsoft.com/office/word/2010/wordprocessingCanvas" xmlns:cx="http://schemas.microsoft.com/office/drawing/2014/chartex" xmlns:cx1="http://schemas.microsoft.com/office/drawing/2015/9/8/chartex" xmlns:cx2="http://schemas.microsoft.com/office/drawing/2015/10/21/chartex" xmlns:cx3="http://schemas.microsoft.com/office/drawing/2016/5/9/chartex" xmlns:cx4="http://schemas.microsoft.com/office/drawing/2016/5/10/chartex" xmlns:cx5="http://schemas.microsoft.com/office/drawing/2016/5/11/chartex" xmlns:cx6="http://schemas.microsoft.com/office/drawing/2016/5/12/chartex" xmlns:cx7="http://schemas.microsoft.com/office/drawing/2016/5/13/chartex" xmlns:cx8="http://schemas.microsoft.com/office/drawing/2016/5/14/chartex" xmlns:mc="http://schemas.openxmlformats.org/markup-compatibility/2006" xmlns:aink="http://schemas.microsoft.com/office/drawing/2016/ink" xmlns:am3d="http://schemas.microsoft.com/office/drawing/2017/model3d" xmlns:o="urn:schemas-microsoft-com:office:office" xmlns:oel="http://schemas.microsoft.com/office/2019/extlst" xmlns:r="http://schemas.openxmlformats.org/officeDocument/2006/relationships" xmlns:m="http://schemas.openxmlformats.org/officeDocument/2006/math" xmlns:v="urn:schemas-microsoft-com:vml" xmlns:wp14="http://schemas.microsoft.com/office/word/2010/wordprocessingDrawing" xmlns:wp="http://schemas.openxmlformats.org/drawingml/2006/wordprocessingDrawing" xmlns:w10="urn:schemas-microsoft-com:office:word" xmlns:w="http://schemas.openxmlformats.org/wordprocessingml/2006/main" xmlns:w14="http://schemas.microsoft.com/office/word/2010/wordml" xmlns:w15="http://schemas.microsoft.com/office/word/2012/wordml" xmlns:w16cex="http://schemas.microsoft.com/office/word/2018/wordml/cex" xmlns:w16cid="http://schemas.microsoft.com/office/word/2016/wordml/cid" xmlns:w16="http://schemas.microsoft.com/office/word/2018/wordml" xmlns:w16sdtdh="http://schemas.microsoft.com/office/word/2020/wordml/sdtdatahash" xmlns:w16se="http://schemas.microsoft.com/office/word/2015/wordml/symex" xmlns:wpg="http://schemas.microsoft.com/office/word/2010/wordprocessingGroup" xmlns:wpi="http://schemas.microsoft.com/office/word/2010/wordprocessingInk" xmlns:wne="http://schemas.microsoft.com/office/word/2006/wordml" xmlns:wps="http://schemas.microsoft.com/office/word/2010/wordprocessingShape" mc:Ignorable="w14 w15 w16se w16cid w16 w16cex w16sdtdh wp14">
+<w:hdr xmlns:wpc="http://schemas.microsoft.com/office/word/2010/wordprocessingCanvas" xmlns:cx="http://schemas.microsoft.com/office/drawing/2014/chartex" xmlns:cx1="http://schemas.microsoft.com/office/drawing/2015/9/8/chartex" xmlns:mc="http://schemas.openxmlformats.org/markup-compatibility/2006" xmlns:o="urn:schemas-microsoft-com:office:office" xmlns:r="http://schemas.openxmlformats.org/officeDocument/2006/relationships" xmlns:m="http://schemas.openxmlformats.org/officeDocument/2006/math" xmlns:v="urn:schemas-microsoft-com:vml" xmlns:wp14="http://schemas.microsoft.com/office/word/2010/wordprocessingDrawing" xmlns:wp="http://schemas.openxmlformats.org/drawingml/2006/wordprocessingDrawing" xmlns:w10="urn:schemas-microsoft-com:office:word" xmlns:w="http://schemas.openxmlformats.org/wordprocessingml/2006/main" xmlns:w14="http://schemas.microsoft.com/office/word/2010/wordml" xmlns:w15="http://schemas.microsoft.com/office/word/2012/wordml" xmlns:w16se="http://schemas.microsoft.com/office/word/2015/wordml/symex" xmlns:wpg="http://schemas.microsoft.com/office/word/2010/wordprocessingGroup" xmlns:wpi="http://schemas.microsoft.com/office/word/2010/wordprocessingInk" xmlns:wne="http://schemas.microsoft.com/office/word/2006/wordml" xmlns:wps="http://schemas.microsoft.com/office/word/2010/wordprocessingShape" mc:Ignorable="w14 w15 w16se wp14">
   <w:p>
     <w:pPr>
       <w:pStyle w:val="Header"/>
@@ -15141,7 +14955,7 @@
 </file>
 
 <file path=word/numbering.xml><?xml version="1.0" encoding="utf-8"?>
-<w:numbering xmlns:wpc="http://schemas.microsoft.com/office/word/2010/wordprocessingCanvas" xmlns:cx="http://schemas.microsoft.com/office/drawing/2014/chartex" xmlns:cx1="http://schemas.microsoft.com/office/drawing/2015/9/8/chartex" xmlns:cx2="http://schemas.microsoft.com/office/drawing/2015/10/21/chartex" xmlns:cx3="http://schemas.microsoft.com/office/drawing/2016/5/9/chartex" xmlns:cx4="http://schemas.microsoft.com/office/drawing/2016/5/10/chartex" xmlns:cx5="http://schemas.microsoft.com/office/drawing/2016/5/11/chartex" xmlns:cx6="http://schemas.microsoft.com/office/drawing/2016/5/12/chartex" xmlns:cx7="http://schemas.microsoft.com/office/drawing/2016/5/13/chartex" xmlns:cx8="http://schemas.microsoft.com/office/drawing/2016/5/14/chartex" xmlns:mc="http://schemas.openxmlformats.org/markup-compatibility/2006" xmlns:aink="http://schemas.microsoft.com/office/drawing/2016/ink" xmlns:am3d="http://schemas.microsoft.com/office/drawing/2017/model3d" xmlns:o="urn:schemas-microsoft-com:office:office" xmlns:oel="http://schemas.microsoft.com/office/2019/extlst" xmlns:r="http://schemas.openxmlformats.org/officeDocument/2006/relationships" xmlns:m="http://schemas.openxmlformats.org/officeDocument/2006/math" xmlns:v="urn:schemas-microsoft-com:vml" xmlns:wp14="http://schemas.microsoft.com/office/word/2010/wordprocessingDrawing" xmlns:wp="http://schemas.openxmlformats.org/drawingml/2006/wordprocessingDrawing" xmlns:w10="urn:schemas-microsoft-com:office:word" xmlns:w="http://schemas.openxmlformats.org/wordprocessingml/2006/main" xmlns:w14="http://schemas.microsoft.com/office/word/2010/wordml" xmlns:w15="http://schemas.microsoft.com/office/word/2012/wordml" xmlns:w16cex="http://schemas.microsoft.com/office/word/2018/wordml/cex" xmlns:w16cid="http://schemas.microsoft.com/office/word/2016/wordml/cid" xmlns:w16="http://schemas.microsoft.com/office/word/2018/wordml" xmlns:w16sdtdh="http://schemas.microsoft.com/office/word/2020/wordml/sdtdatahash" xmlns:w16se="http://schemas.microsoft.com/office/word/2015/wordml/symex" xmlns:wpg="http://schemas.microsoft.com/office/word/2010/wordprocessingGroup" xmlns:wpi="http://schemas.microsoft.com/office/word/2010/wordprocessingInk" xmlns:wne="http://schemas.microsoft.com/office/word/2006/wordml" xmlns:wps="http://schemas.microsoft.com/office/word/2010/wordprocessingShape" mc:Ignorable="w14 w15 w16se w16cid w16 w16cex w16sdtdh wp14">
+<w:numbering xmlns:wpc="http://schemas.microsoft.com/office/word/2010/wordprocessingCanvas" xmlns:cx="http://schemas.microsoft.com/office/drawing/2014/chartex" xmlns:cx1="http://schemas.microsoft.com/office/drawing/2015/9/8/chartex" xmlns:mc="http://schemas.openxmlformats.org/markup-compatibility/2006" xmlns:o="urn:schemas-microsoft-com:office:office" xmlns:r="http://schemas.openxmlformats.org/officeDocument/2006/relationships" xmlns:m="http://schemas.openxmlformats.org/officeDocument/2006/math" xmlns:v="urn:schemas-microsoft-com:vml" xmlns:wp14="http://schemas.microsoft.com/office/word/2010/wordprocessingDrawing" xmlns:wp="http://schemas.openxmlformats.org/drawingml/2006/wordprocessingDrawing" xmlns:w10="urn:schemas-microsoft-com:office:word" xmlns:w="http://schemas.openxmlformats.org/wordprocessingml/2006/main" xmlns:w14="http://schemas.microsoft.com/office/word/2010/wordml" xmlns:w15="http://schemas.microsoft.com/office/word/2012/wordml" xmlns:w16se="http://schemas.microsoft.com/office/word/2015/wordml/symex" xmlns:wpg="http://schemas.microsoft.com/office/word/2010/wordprocessingGroup" xmlns:wpi="http://schemas.microsoft.com/office/word/2010/wordprocessingInk" xmlns:wne="http://schemas.microsoft.com/office/word/2006/wordml" xmlns:wps="http://schemas.microsoft.com/office/word/2010/wordprocessingShape" mc:Ignorable="w14 w15 w16se wp14">
   <w:abstractNum w:abstractNumId="0" w15:restartNumberingAfterBreak="0">
     <w:nsid w:val="1AB13605"/>
     <w:multiLevelType w:val="hybridMultilevel"/>
@@ -16564,40 +16378,40 @@
       </w:rPr>
     </w:lvl>
   </w:abstractNum>
-  <w:num w:numId="1" w16cid:durableId="1132485184">
+  <w:num w:numId="1">
     <w:abstractNumId w:val="9"/>
   </w:num>
-  <w:num w:numId="2" w16cid:durableId="957875678">
+  <w:num w:numId="2">
     <w:abstractNumId w:val="4"/>
   </w:num>
-  <w:num w:numId="3" w16cid:durableId="455026084">
+  <w:num w:numId="3">
     <w:abstractNumId w:val="2"/>
   </w:num>
-  <w:num w:numId="4" w16cid:durableId="1978563413">
+  <w:num w:numId="4">
     <w:abstractNumId w:val="0"/>
   </w:num>
-  <w:num w:numId="5" w16cid:durableId="15159227">
+  <w:num w:numId="5">
     <w:abstractNumId w:val="8"/>
   </w:num>
-  <w:num w:numId="6" w16cid:durableId="964771772">
+  <w:num w:numId="6">
     <w:abstractNumId w:val="6"/>
   </w:num>
-  <w:num w:numId="7" w16cid:durableId="1908302241">
+  <w:num w:numId="7">
     <w:abstractNumId w:val="10"/>
   </w:num>
-  <w:num w:numId="8" w16cid:durableId="1323192209">
+  <w:num w:numId="8">
     <w:abstractNumId w:val="3"/>
   </w:num>
-  <w:num w:numId="9" w16cid:durableId="2062634437">
+  <w:num w:numId="9">
     <w:abstractNumId w:val="7"/>
   </w:num>
-  <w:num w:numId="10" w16cid:durableId="1853882823">
+  <w:num w:numId="10">
     <w:abstractNumId w:val="11"/>
   </w:num>
-  <w:num w:numId="11" w16cid:durableId="590554736">
+  <w:num w:numId="11">
     <w:abstractNumId w:val="1"/>
   </w:num>
-  <w:num w:numId="12" w16cid:durableId="569997812">
+  <w:num w:numId="12">
     <w:abstractNumId w:val="5"/>
   </w:num>
   <w:numIdMacAtCleanup w:val="12"/>
@@ -16605,7 +16419,7 @@
 </file>
 
 <file path=word/styles.xml><?xml version="1.0" encoding="utf-8"?>
-<w:styles xmlns:mc="http://schemas.openxmlformats.org/markup-compatibility/2006" xmlns:r="http://schemas.openxmlformats.org/officeDocument/2006/relationships" xmlns:w="http://schemas.openxmlformats.org/wordprocessingml/2006/main" xmlns:w14="http://schemas.microsoft.com/office/word/2010/wordml" xmlns:w15="http://schemas.microsoft.com/office/word/2012/wordml" xmlns:w16cex="http://schemas.microsoft.com/office/word/2018/wordml/cex" xmlns:w16cid="http://schemas.microsoft.com/office/word/2016/wordml/cid" xmlns:w16="http://schemas.microsoft.com/office/word/2018/wordml" xmlns:w16sdtdh="http://schemas.microsoft.com/office/word/2020/wordml/sdtdatahash" xmlns:w16se="http://schemas.microsoft.com/office/word/2015/wordml/symex" mc:Ignorable="w14 w15 w16se w16cid w16 w16cex w16sdtdh">
+<w:styles xmlns:mc="http://schemas.openxmlformats.org/markup-compatibility/2006" xmlns:r="http://schemas.openxmlformats.org/officeDocument/2006/relationships" xmlns:w="http://schemas.openxmlformats.org/wordprocessingml/2006/main" xmlns:w14="http://schemas.microsoft.com/office/word/2010/wordml" xmlns:w15="http://schemas.microsoft.com/office/word/2012/wordml" xmlns:w16se="http://schemas.microsoft.com/office/word/2015/wordml/symex" mc:Ignorable="w14 w15 w16se">
   <w:docDefaults>
     <w:rPrDefault>
       <w:rPr>
@@ -16620,7 +16434,7 @@
       </w:pPr>
     </w:pPrDefault>
   </w:docDefaults>
-  <w:latentStyles w:defLockedState="0" w:defUIPriority="99" w:defSemiHidden="0" w:defUnhideWhenUsed="0" w:defQFormat="0" w:count="376">
+  <w:latentStyles w:defLockedState="0" w:defUIPriority="99" w:defSemiHidden="0" w:defUnhideWhenUsed="0" w:defQFormat="0" w:count="371">
     <w:lsdException w:name="Normal" w:uiPriority="0" w:qFormat="1"/>
     <w:lsdException w:name="heading 1" w:uiPriority="9" w:qFormat="1"/>
     <w:lsdException w:name="heading 2" w:semiHidden="1" w:uiPriority="9" w:unhideWhenUsed="1" w:qFormat="1"/>
@@ -16726,6 +16540,7 @@
     <w:lsdException w:name="HTML Sample" w:semiHidden="1" w:unhideWhenUsed="1"/>
     <w:lsdException w:name="HTML Typewriter" w:semiHidden="1" w:unhideWhenUsed="1"/>
     <w:lsdException w:name="HTML Variable" w:semiHidden="1" w:unhideWhenUsed="1"/>
+    <w:lsdException w:name="Normal Table" w:semiHidden="1" w:unhideWhenUsed="1"/>
     <w:lsdException w:name="annotation subject" w:semiHidden="1" w:unhideWhenUsed="1"/>
     <w:lsdException w:name="No List" w:semiHidden="1" w:unhideWhenUsed="1"/>
     <w:lsdException w:name="Outline List 1" w:semiHidden="1" w:unhideWhenUsed="1"/>
@@ -16768,8 +16583,11 @@
     <w:lsdException w:name="Table Contemporary" w:semiHidden="1" w:unhideWhenUsed="1"/>
     <w:lsdException w:name="Table Elegant" w:semiHidden="1" w:unhideWhenUsed="1"/>
     <w:lsdException w:name="Table Professional" w:semiHidden="1" w:unhideWhenUsed="1"/>
+    <w:lsdException w:name="Table Subtle 1" w:semiHidden="1" w:unhideWhenUsed="1"/>
     <w:lsdException w:name="Table Subtle 2" w:semiHidden="1" w:unhideWhenUsed="1"/>
     <w:lsdException w:name="Table Web 1" w:semiHidden="1" w:unhideWhenUsed="1"/>
+    <w:lsdException w:name="Table Web 2" w:semiHidden="1" w:unhideWhenUsed="1"/>
+    <w:lsdException w:name="Table Web 3" w:semiHidden="1" w:unhideWhenUsed="1"/>
     <w:lsdException w:name="Balloon Text" w:semiHidden="1" w:unhideWhenUsed="1"/>
     <w:lsdException w:name="Table Grid" w:uiPriority="39"/>
     <w:lsdException w:name="Table Theme" w:semiHidden="1" w:unhideWhenUsed="1"/>
@@ -16988,11 +16806,6 @@
     <w:lsdException w:name="List Table 5 Dark Accent 6" w:uiPriority="50"/>
     <w:lsdException w:name="List Table 6 Colorful Accent 6" w:uiPriority="51"/>
     <w:lsdException w:name="List Table 7 Colorful Accent 6" w:uiPriority="52"/>
-    <w:lsdException w:name="Mention" w:semiHidden="1" w:unhideWhenUsed="1"/>
-    <w:lsdException w:name="Smart Hyperlink" w:semiHidden="1" w:unhideWhenUsed="1"/>
-    <w:lsdException w:name="Hashtag" w:semiHidden="1" w:unhideWhenUsed="1"/>
-    <w:lsdException w:name="Unresolved Mention" w:semiHidden="1" w:unhideWhenUsed="1"/>
-    <w:lsdException w:name="Smart Link" w:semiHidden="1" w:unhideWhenUsed="1"/>
   </w:latentStyles>
   <w:style w:type="paragraph" w:default="1" w:styleId="Normal">
     <w:name w:val="Normal"/>
@@ -17111,6 +16924,7 @@
   <w:style w:type="character" w:default="1" w:styleId="DefaultParagraphFont">
     <w:name w:val="Default Paragraph Font"/>
     <w:uiPriority w:val="1"/>
+    <w:semiHidden/>
     <w:unhideWhenUsed/>
   </w:style>
   <w:style w:type="table" w:default="1" w:styleId="TableNormal">
@@ -17999,28 +17813,28 @@
 </file>
 
 <file path=customXml/item1.xml><?xml version="1.0" encoding="utf-8"?>
-<b:Sources xmlns:b="http://schemas.openxmlformats.org/officeDocument/2006/bibliography" xmlns="http://schemas.openxmlformats.org/officeDocument/2006/bibliography" SelectedStyle="\APASixthEditionOfficeOnline.xsl" StyleName="APA" Version="6"/>
-</file>
-
-<file path=customXml/item2.xml><?xml version="1.0" encoding="utf-8"?>
 <go:gDocsCustomXmlDataStorage xmlns:go="http://customooxmlschemas.google.com/" xmlns:r="http://schemas.openxmlformats.org/officeDocument/2006/relationships">
   <go:docsCustomData xmlns:go="http://customooxmlschemas.google.com/" roundtripDataSignature="AMtx7mhp6iZhk40vFPQNev4u4VGzEwDCSw==">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</go:docsCustomData>
 </go:gDocsCustomXmlDataStorage>
 </file>
 
-<file path=customXml/itemProps1.xml><?xml version="1.0" encoding="utf-8"?>
-<ds:datastoreItem xmlns:ds="http://schemas.openxmlformats.org/officeDocument/2006/customXml" ds:itemID="{88427163-B507-461E-B9A7-97E05FB69A1B}">
-  <ds:schemaRefs>
-    <ds:schemaRef ds:uri="http://schemas.openxmlformats.org/officeDocument/2006/bibliography"/>
-  </ds:schemaRefs>
-</ds:datastoreItem>
+<file path=customXml/item2.xml><?xml version="1.0" encoding="utf-8"?>
+<b:Sources xmlns:b="http://schemas.openxmlformats.org/officeDocument/2006/bibliography" xmlns="http://schemas.openxmlformats.org/officeDocument/2006/bibliography" SelectedStyle="\APASixthEditionOfficeOnline.xsl" StyleName="APA" Version="6"/>
 </file>
 
-<file path=customXml/itemProps2.xml><?xml version="1.0" encoding="utf-8"?>
+<file path=customXml/itemProps1.xml><?xml version="1.0" encoding="utf-8"?>
 <ds:datastoreItem xmlns:ds="http://schemas.openxmlformats.org/officeDocument/2006/customXml" ds:itemID="{11111111-1234-1234-1234-123412341234}">
   <ds:schemaRefs>
     <ds:schemaRef ds:uri="http://customooxmlschemas.google.com/"/>
     <ds:schemaRef ds:uri="http://schemas.openxmlformats.org/officeDocument/2006/relationships"/>
   </ds:schemaRefs>
 </ds:datastoreItem>
+</file>
+
+<file path=customXml/itemProps2.xml><?xml version="1.0" encoding="utf-8"?>
+<ds:datastoreItem xmlns:ds="http://schemas.openxmlformats.org/officeDocument/2006/customXml" ds:itemID="{E5DA34B0-CA6E-4740-BF16-72DF477CB6A2}">
+  <ds:schemaRefs>
+    <ds:schemaRef ds:uri="http://schemas.openxmlformats.org/officeDocument/2006/bibliography"/>
+  </ds:schemaRefs>
+</ds:datastoreItem>
 </file>
</xml_diff>

<commit_message>
Added The Updated WBS
</commit_message>
<xml_diff>
--- a/Documents/AI Capstone Project Final Report.docx
+++ b/Documents/AI Capstone Project Final Report.docx
@@ -1054,8 +1054,39 @@
               <w:sz w:val="24"/>
               <w:szCs w:val="24"/>
             </w:rPr>
-            <w:t>&lt;Shamaem Saqib</w:t>
-          </w:r>
+            <w:t>&lt;</w:t>
+          </w:r>
+          <w:proofErr w:type="spellStart"/>
+          <w:r>
+            <w:rPr>
+              <w:rFonts w:ascii="SamsungOne 700" w:hAnsi="SamsungOne 700" w:cs="Times New Roman"/>
+              <w:color w:val="BFBFBF" w:themeColor="background1" w:themeShade="BF"/>
+              <w:sz w:val="24"/>
+              <w:szCs w:val="24"/>
+            </w:rPr>
+            <w:t>Shamaem</w:t>
+          </w:r>
+          <w:proofErr w:type="spellEnd"/>
+          <w:r>
+            <w:rPr>
+              <w:rFonts w:ascii="SamsungOne 700" w:hAnsi="SamsungOne 700" w:cs="Times New Roman"/>
+              <w:color w:val="BFBFBF" w:themeColor="background1" w:themeShade="BF"/>
+              <w:sz w:val="24"/>
+              <w:szCs w:val="24"/>
+            </w:rPr>
+            <w:t xml:space="preserve"> </w:t>
+          </w:r>
+          <w:proofErr w:type="spellStart"/>
+          <w:r>
+            <w:rPr>
+              <w:rFonts w:ascii="SamsungOne 700" w:hAnsi="SamsungOne 700" w:cs="Times New Roman"/>
+              <w:color w:val="BFBFBF" w:themeColor="background1" w:themeShade="BF"/>
+              <w:sz w:val="24"/>
+              <w:szCs w:val="24"/>
+            </w:rPr>
+            <w:t>Saqib</w:t>
+          </w:r>
+          <w:proofErr w:type="spellEnd"/>
           <w:r>
             <w:rPr>
               <w:rFonts w:ascii="SamsungOne 700" w:hAnsi="SamsungOne 700" w:cs="Times New Roman"/>
@@ -1854,7 +1885,25 @@
               <w:color w:val="000000" w:themeColor="text1" w:themeShade="BF"/>
               <w:sz w:val="22"/>
             </w:rPr>
-            <w:t xml:space="preserve"> IoT Service Model</w:t>
+            <w:t xml:space="preserve"> </w:t>
+          </w:r>
+          <w:proofErr w:type="spellStart"/>
+          <w:r>
+            <w:rPr>
+              <w:rFonts w:ascii="SamsungOne 400" w:hAnsi="SamsungOne 400" w:cs="Times New Roman"/>
+              <w:color w:val="000000" w:themeColor="text1" w:themeShade="BF"/>
+              <w:sz w:val="22"/>
+            </w:rPr>
+            <w:t>IoT</w:t>
+          </w:r>
+          <w:proofErr w:type="spellEnd"/>
+          <w:r>
+            <w:rPr>
+              <w:rFonts w:ascii="SamsungOne 400" w:hAnsi="SamsungOne 400" w:cs="Times New Roman"/>
+              <w:color w:val="000000" w:themeColor="text1" w:themeShade="BF"/>
+              <w:sz w:val="22"/>
+            </w:rPr>
+            <w:t xml:space="preserve"> Service Model</w:t>
           </w:r>
           <w:r>
             <w:rPr>
@@ -3320,7 +3369,7 @@
                   </wp:anchor>
                 </w:drawing>
               </mc:Choice>
-              <mc:Fallback xmlns:w16sdtdh="http://schemas.microsoft.com/office/word/2020/wordml/sdtdatahash" xmlns:w16="http://schemas.microsoft.com/office/word/2018/wordml" xmlns:w16cid="http://schemas.microsoft.com/office/word/2016/wordml/cid" xmlns:w16cex="http://schemas.microsoft.com/office/word/2018/wordml/cex" xmlns:oel="http://schemas.microsoft.com/office/2019/extlst" xmlns:am3d="http://schemas.microsoft.com/office/drawing/2017/model3d" xmlns:aink="http://schemas.microsoft.com/office/drawing/2016/ink" xmlns:cx8="http://schemas.microsoft.com/office/drawing/2016/5/14/chartex" xmlns:cx7="http://schemas.microsoft.com/office/drawing/2016/5/13/chartex" xmlns:cx6="http://schemas.microsoft.com/office/drawing/2016/5/12/chartex" xmlns:cx5="http://schemas.microsoft.com/office/drawing/2016/5/11/chartex" xmlns:cx4="http://schemas.microsoft.com/office/drawing/2016/5/10/chartex" xmlns:cx3="http://schemas.microsoft.com/office/drawing/2016/5/9/chartex" xmlns:cx2="http://schemas.microsoft.com/office/drawing/2015/10/21/chartex">
+              <mc:Fallback xmlns:cx2="http://schemas.microsoft.com/office/drawing/2015/10/21/chartex" xmlns:cx3="http://schemas.microsoft.com/office/drawing/2016/5/9/chartex" xmlns:cx4="http://schemas.microsoft.com/office/drawing/2016/5/10/chartex" xmlns:cx5="http://schemas.microsoft.com/office/drawing/2016/5/11/chartex" xmlns:cx6="http://schemas.microsoft.com/office/drawing/2016/5/12/chartex" xmlns:cx7="http://schemas.microsoft.com/office/drawing/2016/5/13/chartex" xmlns:cx8="http://schemas.microsoft.com/office/drawing/2016/5/14/chartex" xmlns:aink="http://schemas.microsoft.com/office/drawing/2016/ink" xmlns:am3d="http://schemas.microsoft.com/office/drawing/2017/model3d" xmlns:oel="http://schemas.microsoft.com/office/2019/extlst" xmlns:w16cex="http://schemas.microsoft.com/office/word/2018/wordml/cex" xmlns:w16cid="http://schemas.microsoft.com/office/word/2016/wordml/cid" xmlns:w16="http://schemas.microsoft.com/office/word/2018/wordml" xmlns:w16sdtdh="http://schemas.microsoft.com/office/word/2020/wordml/sdtdatahash">
                 <w:pict>
                   <v:rect w14:anchorId="04F52885" id="직사각형 2" o:spid="_x0000_s1026" style="position:absolute;margin-left:-.7pt;margin-top:-.15pt;width:451.65pt;height:19.65pt;z-index:-251657216;visibility:visible;mso-wrap-style:square;mso-wrap-distance-left:9pt;mso-wrap-distance-top:0;mso-wrap-distance-right:9pt;mso-wrap-distance-bottom:0;mso-position-horizontal:absolute;mso-position-horizontal-relative:text;mso-position-vertical:absolute;mso-position-vertical-relative:text;v-text-anchor:middle" o:gfxdata="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" fillcolor="#193db0" stroked="f" strokeweight="2pt"/>
                 </w:pict>
@@ -4848,14 +4897,34 @@
                         <w:sz w:val="22"/>
                       </w:rPr>
                     </w:pPr>
+                    <w:proofErr w:type="spellStart"/>
                     <w:r>
                       <w:rPr>
                         <w:rFonts w:ascii="SamsungOne 400" w:hAnsi="SamsungOne 400" w:cs="Times New Roman"/>
                         <w:color w:val="000000" w:themeColor="text1" w:themeShade="BF"/>
                         <w:sz w:val="22"/>
                       </w:rPr>
-                      <w:t>Shamaem Saqib</w:t>
+                      <w:t>Shamaem</w:t>
                     </w:r>
+                    <w:proofErr w:type="spellEnd"/>
+                    <w:r>
+                      <w:rPr>
+                        <w:rFonts w:ascii="SamsungOne 400" w:hAnsi="SamsungOne 400" w:cs="Times New Roman"/>
+                        <w:color w:val="000000" w:themeColor="text1" w:themeShade="BF"/>
+                        <w:sz w:val="22"/>
+                      </w:rPr>
+                      <w:t xml:space="preserve"> </w:t>
+                    </w:r>
+                    <w:proofErr w:type="spellStart"/>
+                    <w:r>
+                      <w:rPr>
+                        <w:rFonts w:ascii="SamsungOne 400" w:hAnsi="SamsungOne 400" w:cs="Times New Roman"/>
+                        <w:color w:val="000000" w:themeColor="text1" w:themeShade="BF"/>
+                        <w:sz w:val="22"/>
+                      </w:rPr>
+                      <w:t>Saqib</w:t>
+                    </w:r>
+                    <w:proofErr w:type="spellEnd"/>
                   </w:p>
                 </w:tc>
                 <w:tc>
@@ -5082,9 +5151,19 @@
                     <w:tcW w:w="2512" w:type="dxa"/>
                   </w:tcPr>
                   <w:p>
+                    <w:proofErr w:type="spellStart"/>
                     <w:r>
-                      <w:t>Shamaem Saqib</w:t>
+                      <w:t>Shamaem</w:t>
                     </w:r>
+                    <w:proofErr w:type="spellEnd"/>
+                    <w:r>
+                      <w:t xml:space="preserve"> </w:t>
+                    </w:r>
+                    <w:proofErr w:type="spellStart"/>
+                    <w:r>
+                      <w:t>Saqib</w:t>
+                    </w:r>
+                    <w:proofErr w:type="spellEnd"/>
                   </w:p>
                 </w:tc>
               </w:tr>
@@ -5110,7 +5189,10 @@
                   </w:tcPr>
                   <w:p>
                     <w:r>
-                      <w:t>2 day</w:t>
+                      <w:t>3</w:t>
+                    </w:r>
+                    <w:r>
+                      <w:t xml:space="preserve"> day</w:t>
                     </w:r>
                   </w:p>
                 </w:tc>
@@ -5119,9 +5201,19 @@
                     <w:tcW w:w="2512" w:type="dxa"/>
                   </w:tcPr>
                   <w:p>
+                    <w:proofErr w:type="spellStart"/>
                     <w:r>
-                      <w:t>Shamaem Saqib</w:t>
+                      <w:t>Shamaem</w:t>
                     </w:r>
+                    <w:proofErr w:type="spellEnd"/>
+                    <w:r>
+                      <w:t xml:space="preserve"> </w:t>
+                    </w:r>
+                    <w:proofErr w:type="spellStart"/>
+                    <w:r>
+                      <w:t>Saqib</w:t>
+                    </w:r>
+                    <w:proofErr w:type="spellEnd"/>
                   </w:p>
                 </w:tc>
               </w:tr>
@@ -5147,7 +5239,10 @@
                   </w:tcPr>
                   <w:p>
                     <w:r>
-                      <w:t>2 day</w:t>
+                      <w:t>2</w:t>
+                    </w:r>
+                    <w:r>
+                      <w:t xml:space="preserve"> day</w:t>
                     </w:r>
                   </w:p>
                 </w:tc>
@@ -5156,9 +5251,19 @@
                     <w:tcW w:w="2512" w:type="dxa"/>
                   </w:tcPr>
                   <w:p>
+                    <w:proofErr w:type="spellStart"/>
                     <w:r>
-                      <w:t>Shamaem Saqib</w:t>
+                      <w:t>Shamaem</w:t>
                     </w:r>
+                    <w:proofErr w:type="spellEnd"/>
+                    <w:r>
+                      <w:t xml:space="preserve"> </w:t>
+                    </w:r>
+                    <w:proofErr w:type="spellStart"/>
+                    <w:r>
+                      <w:t>Saqib</w:t>
+                    </w:r>
+                    <w:proofErr w:type="spellEnd"/>
                   </w:p>
                 </w:tc>
               </w:tr>
@@ -5243,7 +5348,10 @@
                   </w:tcPr>
                   <w:p>
                     <w:r>
-                      <w:t>1 day</w:t>
+                      <w:t>2</w:t>
+                    </w:r>
+                    <w:r>
+                      <w:t xml:space="preserve"> day</w:t>
                     </w:r>
                   </w:p>
                 </w:tc>
@@ -5284,46 +5392,27 @@
                     <w:tcW w:w="2512" w:type="dxa"/>
                   </w:tcPr>
                   <w:p>
+                    <w:proofErr w:type="spellStart"/>
                     <w:r>
-                      <w:t>Shamaem Saqib</w:t>
+                      <w:t>Shamaem</w:t>
                     </w:r>
-                  </w:p>
-                </w:tc>
-              </w:tr>
-              <w:tr>
-                <w:tc>
-                  <w:tcPr>
-                    <w:tcW w:w="2973" w:type="dxa"/>
-                  </w:tcPr>
-                  <w:p>
+                    <w:proofErr w:type="spellEnd"/>
                     <w:r>
-                      <w:t xml:space="preserve">Final Testing </w:t>
+                      <w:t xml:space="preserve"> </w:t>
                     </w:r>
-                  </w:p>
-                </w:tc>
-                <w:tc>
-                  <w:tcPr>
-                    <w:tcW w:w="2745" w:type="dxa"/>
-                  </w:tcPr>
-                  <w:p>
+                    <w:proofErr w:type="spellStart"/>
                     <w:r>
-                      <w:t>1 day</w:t>
+                      <w:t>Saqib</w:t>
                     </w:r>
-                  </w:p>
-                </w:tc>
-                <w:tc>
-                  <w:tcPr>
-                    <w:tcW w:w="2512" w:type="dxa"/>
-                  </w:tcPr>
-                  <w:p>
-                    <w:r>
-                      <w:t>Mirza Toheed Arsal</w:t>
-                    </w:r>
+                    <w:proofErr w:type="spellEnd"/>
                   </w:p>
                 </w:tc>
               </w:tr>
             </w:tbl>
-            <w:p/>
+            <w:p>
+              <w:bookmarkStart w:id="1" w:name="_GoBack"/>
+              <w:bookmarkEnd w:id="1"/>
+            </w:p>
             <w:p>
               <w:pPr>
                 <w:rPr>
@@ -5440,7 +5529,7 @@
                   </wp:anchor>
                 </w:drawing>
               </mc:Choice>
-              <mc:Fallback xmlns:w16sdtdh="http://schemas.microsoft.com/office/word/2020/wordml/sdtdatahash" xmlns:w16="http://schemas.microsoft.com/office/word/2018/wordml" xmlns:w16cid="http://schemas.microsoft.com/office/word/2016/wordml/cid" xmlns:w16cex="http://schemas.microsoft.com/office/word/2018/wordml/cex" xmlns:oel="http://schemas.microsoft.com/office/2019/extlst" xmlns:am3d="http://schemas.microsoft.com/office/drawing/2017/model3d" xmlns:aink="http://schemas.microsoft.com/office/drawing/2016/ink" xmlns:cx8="http://schemas.microsoft.com/office/drawing/2016/5/14/chartex" xmlns:cx7="http://schemas.microsoft.com/office/drawing/2016/5/13/chartex" xmlns:cx6="http://schemas.microsoft.com/office/drawing/2016/5/12/chartex" xmlns:cx5="http://schemas.microsoft.com/office/drawing/2016/5/11/chartex" xmlns:cx4="http://schemas.microsoft.com/office/drawing/2016/5/10/chartex" xmlns:cx3="http://schemas.microsoft.com/office/drawing/2016/5/9/chartex" xmlns:cx2="http://schemas.microsoft.com/office/drawing/2015/10/21/chartex">
+              <mc:Fallback xmlns:cx2="http://schemas.microsoft.com/office/drawing/2015/10/21/chartex" xmlns:cx3="http://schemas.microsoft.com/office/drawing/2016/5/9/chartex" xmlns:cx4="http://schemas.microsoft.com/office/drawing/2016/5/10/chartex" xmlns:cx5="http://schemas.microsoft.com/office/drawing/2016/5/11/chartex" xmlns:cx6="http://schemas.microsoft.com/office/drawing/2016/5/12/chartex" xmlns:cx7="http://schemas.microsoft.com/office/drawing/2016/5/13/chartex" xmlns:cx8="http://schemas.microsoft.com/office/drawing/2016/5/14/chartex" xmlns:aink="http://schemas.microsoft.com/office/drawing/2016/ink" xmlns:am3d="http://schemas.microsoft.com/office/drawing/2017/model3d" xmlns:oel="http://schemas.microsoft.com/office/2019/extlst" xmlns:w16cex="http://schemas.microsoft.com/office/word/2018/wordml/cex" xmlns:w16cid="http://schemas.microsoft.com/office/word/2016/wordml/cid" xmlns:w16="http://schemas.microsoft.com/office/word/2018/wordml" xmlns:w16sdtdh="http://schemas.microsoft.com/office/word/2020/wordml/sdtdatahash">
                 <w:pict>
                   <v:rect w14:anchorId="733C0608" id="직사각형 3" o:spid="_x0000_s1026" style="position:absolute;margin-left:-.7pt;margin-top:-.1pt;width:451.65pt;height:19.65pt;z-index:-251655168;visibility:visible;mso-wrap-style:square;mso-wrap-distance-left:9pt;mso-wrap-distance-top:0;mso-wrap-distance-right:9pt;mso-wrap-distance-bottom:0;mso-position-horizontal:absolute;mso-position-horizontal-relative:text;mso-position-vertical:absolute;mso-position-vertical-relative:text;v-text-anchor:middle" o:gfxdata="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" fillcolor="#193db0" stroked="f" strokeweight="2pt"/>
                 </w:pict>
@@ -5868,7 +5957,6 @@
                   <w:color w:val="000000" w:themeColor="text1" w:themeShade="BF"/>
                   <w:sz w:val="22"/>
                 </w:rPr>
-                <w:lastRenderedPageBreak/>
                 <w:tab/>
                 <w:t>The dataset variables and their characteristics, Pre-processing data so that model is finely</w:t>
               </w:r>
@@ -5905,6 +5993,7 @@
                   <w:color w:val="000000" w:themeColor="text1" w:themeShade="BF"/>
                   <w:sz w:val="22"/>
                 </w:rPr>
+                <w:lastRenderedPageBreak/>
                 <w:tab/>
                 <w:t>Testing samples.</w:t>
               </w:r>
@@ -6358,7 +6447,7 @@
                   </wp:anchor>
                 </w:drawing>
               </mc:Choice>
-              <mc:Fallback xmlns:w16sdtdh="http://schemas.microsoft.com/office/word/2020/wordml/sdtdatahash" xmlns:w16="http://schemas.microsoft.com/office/word/2018/wordml" xmlns:w16cid="http://schemas.microsoft.com/office/word/2016/wordml/cid" xmlns:w16cex="http://schemas.microsoft.com/office/word/2018/wordml/cex" xmlns:oel="http://schemas.microsoft.com/office/2019/extlst" xmlns:am3d="http://schemas.microsoft.com/office/drawing/2017/model3d" xmlns:aink="http://schemas.microsoft.com/office/drawing/2016/ink" xmlns:cx8="http://schemas.microsoft.com/office/drawing/2016/5/14/chartex" xmlns:cx7="http://schemas.microsoft.com/office/drawing/2016/5/13/chartex" xmlns:cx6="http://schemas.microsoft.com/office/drawing/2016/5/12/chartex" xmlns:cx5="http://schemas.microsoft.com/office/drawing/2016/5/11/chartex" xmlns:cx4="http://schemas.microsoft.com/office/drawing/2016/5/10/chartex" xmlns:cx3="http://schemas.microsoft.com/office/drawing/2016/5/9/chartex" xmlns:cx2="http://schemas.microsoft.com/office/drawing/2015/10/21/chartex">
+              <mc:Fallback xmlns:cx2="http://schemas.microsoft.com/office/drawing/2015/10/21/chartex" xmlns:cx3="http://schemas.microsoft.com/office/drawing/2016/5/9/chartex" xmlns:cx4="http://schemas.microsoft.com/office/drawing/2016/5/10/chartex" xmlns:cx5="http://schemas.microsoft.com/office/drawing/2016/5/11/chartex" xmlns:cx6="http://schemas.microsoft.com/office/drawing/2016/5/12/chartex" xmlns:cx7="http://schemas.microsoft.com/office/drawing/2016/5/13/chartex" xmlns:cx8="http://schemas.microsoft.com/office/drawing/2016/5/14/chartex" xmlns:aink="http://schemas.microsoft.com/office/drawing/2016/ink" xmlns:am3d="http://schemas.microsoft.com/office/drawing/2017/model3d" xmlns:oel="http://schemas.microsoft.com/office/2019/extlst" xmlns:w16cex="http://schemas.microsoft.com/office/word/2018/wordml/cex" xmlns:w16cid="http://schemas.microsoft.com/office/word/2016/wordml/cid" xmlns:w16="http://schemas.microsoft.com/office/word/2018/wordml" xmlns:w16sdtdh="http://schemas.microsoft.com/office/word/2020/wordml/sdtdatahash">
                 <w:pict>
                   <v:rect w14:anchorId="7DE8F70C" id="직사각형 4" o:spid="_x0000_s1026" style="position:absolute;margin-left:-.7pt;margin-top:0;width:451.65pt;height:19.65pt;z-index:-251653120;visibility:visible;mso-wrap-style:square;mso-wrap-distance-left:9pt;mso-wrap-distance-top:0;mso-wrap-distance-right:9pt;mso-wrap-distance-bottom:0;mso-position-horizontal:absolute;mso-position-horizontal-relative:text;mso-position-vertical:absolute;mso-position-vertical-relative:text;v-text-anchor:middle" o:gfxdata="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" fillcolor="#193db0" stroked="f" strokeweight="2pt"/>
                 </w:pict>
@@ -6494,7 +6583,6 @@
               <w:sz w:val="22"/>
               <w:szCs w:val="20"/>
             </w:rPr>
-            <w:lastRenderedPageBreak/>
             <w:tab/>
           </w:r>
           <w:r>
@@ -6543,6 +6631,7 @@
               <w:sz w:val="22"/>
               <w:szCs w:val="20"/>
             </w:rPr>
+            <w:lastRenderedPageBreak/>
             <w:tab/>
           </w:r>
         </w:p>
@@ -6623,6 +6712,7 @@
             </w:rPr>
             <w:t xml:space="preserve">a </w:t>
           </w:r>
+          <w:proofErr w:type="spellStart"/>
           <w:r>
             <w:rPr>
               <w:rFonts w:ascii="SamsungOne 400" w:hAnsi="SamsungOne 400" w:cs="Times New Roman"/>
@@ -6630,7 +6720,17 @@
               <w:sz w:val="22"/>
               <w:szCs w:val="20"/>
             </w:rPr>
-            <w:t>Scikit histogram equalization function, which not only normalizes the images but also enhances local contrast details in regions that are darker or lighter than most of the. You can see from the image sample below this also inherently increases the brightness of the image.</w:t>
+            <w:t>Scikit</w:t>
+          </w:r>
+          <w:proofErr w:type="spellEnd"/>
+          <w:r>
+            <w:rPr>
+              <w:rFonts w:ascii="SamsungOne 400" w:hAnsi="SamsungOne 400" w:cs="Times New Roman"/>
+              <w:color w:val="000000" w:themeColor="text1" w:themeShade="BF"/>
+              <w:sz w:val="22"/>
+              <w:szCs w:val="20"/>
+            </w:rPr>
+            <w:t xml:space="preserve"> histogram equalization function, which not only normalizes the images but also enhances local contrast details in regions that are darker or lighter than most of the. You can see from the image sample below this also inherently increases the brightness of the image.</w:t>
           </w:r>
         </w:p>
         <w:p>
@@ -8958,7 +9058,47 @@
                   <w:sz w:val="22"/>
                   <w:szCs w:val="20"/>
                 </w:rPr>
-                <w:t>Conv2D layer (filter=16, kernel_size= (3,3), activation=” relu”)</w:t>
+                <w:t xml:space="preserve">Conv2D layer (filter=16, </w:t>
+              </w:r>
+              <w:proofErr w:type="spellStart"/>
+              <w:r>
+                <w:rPr>
+                  <w:rFonts w:ascii="SamsungOne 400" w:hAnsi="SamsungOne 400" w:cs="Times New Roman"/>
+                  <w:color w:val="000000" w:themeColor="text1" w:themeShade="BF"/>
+                  <w:sz w:val="22"/>
+                  <w:szCs w:val="20"/>
+                </w:rPr>
+                <w:t>kernel_size</w:t>
+              </w:r>
+              <w:proofErr w:type="spellEnd"/>
+              <w:r>
+                <w:rPr>
+                  <w:rFonts w:ascii="SamsungOne 400" w:hAnsi="SamsungOne 400" w:cs="Times New Roman"/>
+                  <w:color w:val="000000" w:themeColor="text1" w:themeShade="BF"/>
+                  <w:sz w:val="22"/>
+                  <w:szCs w:val="20"/>
+                </w:rPr>
+                <w:t xml:space="preserve">= (3,3), activation=” </w:t>
+              </w:r>
+              <w:proofErr w:type="spellStart"/>
+              <w:r>
+                <w:rPr>
+                  <w:rFonts w:ascii="SamsungOne 400" w:hAnsi="SamsungOne 400" w:cs="Times New Roman"/>
+                  <w:color w:val="000000" w:themeColor="text1" w:themeShade="BF"/>
+                  <w:sz w:val="22"/>
+                  <w:szCs w:val="20"/>
+                </w:rPr>
+                <w:t>relu</w:t>
+              </w:r>
+              <w:proofErr w:type="spellEnd"/>
+              <w:r>
+                <w:rPr>
+                  <w:rFonts w:ascii="SamsungOne 400" w:hAnsi="SamsungOne 400" w:cs="Times New Roman"/>
+                  <w:color w:val="000000" w:themeColor="text1" w:themeShade="BF"/>
+                  <w:sz w:val="22"/>
+                  <w:szCs w:val="20"/>
+                </w:rPr>
+                <w:t>”)</w:t>
               </w:r>
             </w:p>
             <w:p>
@@ -8985,7 +9125,47 @@
                   <w:sz w:val="22"/>
                   <w:szCs w:val="20"/>
                 </w:rPr>
-                <w:t>Conv2D layer (filter=32, kernel_size= (3,3), activation=” relu”)</w:t>
+                <w:t xml:space="preserve">Conv2D layer (filter=32, </w:t>
+              </w:r>
+              <w:proofErr w:type="spellStart"/>
+              <w:r>
+                <w:rPr>
+                  <w:rFonts w:ascii="SamsungOne 400" w:hAnsi="SamsungOne 400" w:cs="Times New Roman"/>
+                  <w:color w:val="000000" w:themeColor="text1" w:themeShade="BF"/>
+                  <w:sz w:val="22"/>
+                  <w:szCs w:val="20"/>
+                </w:rPr>
+                <w:t>kernel_size</w:t>
+              </w:r>
+              <w:proofErr w:type="spellEnd"/>
+              <w:r>
+                <w:rPr>
+                  <w:rFonts w:ascii="SamsungOne 400" w:hAnsi="SamsungOne 400" w:cs="Times New Roman"/>
+                  <w:color w:val="000000" w:themeColor="text1" w:themeShade="BF"/>
+                  <w:sz w:val="22"/>
+                  <w:szCs w:val="20"/>
+                </w:rPr>
+                <w:t xml:space="preserve">= (3,3), activation=” </w:t>
+              </w:r>
+              <w:proofErr w:type="spellStart"/>
+              <w:r>
+                <w:rPr>
+                  <w:rFonts w:ascii="SamsungOne 400" w:hAnsi="SamsungOne 400" w:cs="Times New Roman"/>
+                  <w:color w:val="000000" w:themeColor="text1" w:themeShade="BF"/>
+                  <w:sz w:val="22"/>
+                  <w:szCs w:val="20"/>
+                </w:rPr>
+                <w:t>relu</w:t>
+              </w:r>
+              <w:proofErr w:type="spellEnd"/>
+              <w:r>
+                <w:rPr>
+                  <w:rFonts w:ascii="SamsungOne 400" w:hAnsi="SamsungOne 400" w:cs="Times New Roman"/>
+                  <w:color w:val="000000" w:themeColor="text1" w:themeShade="BF"/>
+                  <w:sz w:val="22"/>
+                  <w:szCs w:val="20"/>
+                </w:rPr>
+                <w:t>”)</w:t>
               </w:r>
             </w:p>
             <w:p>
@@ -9012,7 +9192,27 @@
                   <w:sz w:val="22"/>
                   <w:szCs w:val="20"/>
                 </w:rPr>
-                <w:t>MaxPool2D layer (pool_size= (2,2))</w:t>
+                <w:t>MaxPool2D layer (</w:t>
+              </w:r>
+              <w:proofErr w:type="spellStart"/>
+              <w:r>
+                <w:rPr>
+                  <w:rFonts w:ascii="SamsungOne 400" w:hAnsi="SamsungOne 400" w:cs="Times New Roman"/>
+                  <w:color w:val="000000" w:themeColor="text1" w:themeShade="BF"/>
+                  <w:sz w:val="22"/>
+                  <w:szCs w:val="20"/>
+                </w:rPr>
+                <w:t>pool_size</w:t>
+              </w:r>
+              <w:proofErr w:type="spellEnd"/>
+              <w:r>
+                <w:rPr>
+                  <w:rFonts w:ascii="SamsungOne 400" w:hAnsi="SamsungOne 400" w:cs="Times New Roman"/>
+                  <w:color w:val="000000" w:themeColor="text1" w:themeShade="BF"/>
+                  <w:sz w:val="22"/>
+                  <w:szCs w:val="20"/>
+                </w:rPr>
+                <w:t>= (2,2))</w:t>
               </w:r>
             </w:p>
             <w:p>
@@ -9032,14 +9232,25 @@
                   <w:szCs w:val="20"/>
                 </w:rPr>
               </w:pPr>
-              <w:r>
-                <w:rPr>
-                  <w:rFonts w:ascii="SamsungOne 400" w:hAnsi="SamsungOne 400" w:cs="Times New Roman"/>
-                  <w:color w:val="000000" w:themeColor="text1" w:themeShade="BF"/>
-                  <w:sz w:val="22"/>
-                  <w:szCs w:val="20"/>
-                </w:rPr>
-                <w:t>BatchNormalization(axis=-1)</w:t>
+              <w:proofErr w:type="spellStart"/>
+              <w:r>
+                <w:rPr>
+                  <w:rFonts w:ascii="SamsungOne 400" w:hAnsi="SamsungOne 400" w:cs="Times New Roman"/>
+                  <w:color w:val="000000" w:themeColor="text1" w:themeShade="BF"/>
+                  <w:sz w:val="22"/>
+                  <w:szCs w:val="20"/>
+                </w:rPr>
+                <w:t>BatchNormalization</w:t>
+              </w:r>
+              <w:proofErr w:type="spellEnd"/>
+              <w:r>
+                <w:rPr>
+                  <w:rFonts w:ascii="SamsungOne 400" w:hAnsi="SamsungOne 400" w:cs="Times New Roman"/>
+                  <w:color w:val="000000" w:themeColor="text1" w:themeShade="BF"/>
+                  <w:sz w:val="22"/>
+                  <w:szCs w:val="20"/>
+                </w:rPr>
+                <w:t>(axis=-1)</w:t>
               </w:r>
             </w:p>
             <w:p>
@@ -9066,7 +9277,47 @@
                   <w:sz w:val="22"/>
                   <w:szCs w:val="20"/>
                 </w:rPr>
-                <w:t>Conv2D layer (filter=64, kernel_size= (3,3), activation=” relu”)</w:t>
+                <w:t xml:space="preserve">Conv2D layer (filter=64, </w:t>
+              </w:r>
+              <w:proofErr w:type="spellStart"/>
+              <w:r>
+                <w:rPr>
+                  <w:rFonts w:ascii="SamsungOne 400" w:hAnsi="SamsungOne 400" w:cs="Times New Roman"/>
+                  <w:color w:val="000000" w:themeColor="text1" w:themeShade="BF"/>
+                  <w:sz w:val="22"/>
+                  <w:szCs w:val="20"/>
+                </w:rPr>
+                <w:t>kernel_size</w:t>
+              </w:r>
+              <w:proofErr w:type="spellEnd"/>
+              <w:r>
+                <w:rPr>
+                  <w:rFonts w:ascii="SamsungOne 400" w:hAnsi="SamsungOne 400" w:cs="Times New Roman"/>
+                  <w:color w:val="000000" w:themeColor="text1" w:themeShade="BF"/>
+                  <w:sz w:val="22"/>
+                  <w:szCs w:val="20"/>
+                </w:rPr>
+                <w:t xml:space="preserve">= (3,3), activation=” </w:t>
+              </w:r>
+              <w:proofErr w:type="spellStart"/>
+              <w:r>
+                <w:rPr>
+                  <w:rFonts w:ascii="SamsungOne 400" w:hAnsi="SamsungOne 400" w:cs="Times New Roman"/>
+                  <w:color w:val="000000" w:themeColor="text1" w:themeShade="BF"/>
+                  <w:sz w:val="22"/>
+                  <w:szCs w:val="20"/>
+                </w:rPr>
+                <w:t>relu</w:t>
+              </w:r>
+              <w:proofErr w:type="spellEnd"/>
+              <w:r>
+                <w:rPr>
+                  <w:rFonts w:ascii="SamsungOne 400" w:hAnsi="SamsungOne 400" w:cs="Times New Roman"/>
+                  <w:color w:val="000000" w:themeColor="text1" w:themeShade="BF"/>
+                  <w:sz w:val="22"/>
+                  <w:szCs w:val="20"/>
+                </w:rPr>
+                <w:t>”)</w:t>
               </w:r>
             </w:p>
             <w:p>
@@ -9093,7 +9344,47 @@
                   <w:sz w:val="22"/>
                   <w:szCs w:val="20"/>
                 </w:rPr>
-                <w:t>Conv2D layer (filter=128, kernel_size= (3,3), activation=” relu”)</w:t>
+                <w:t xml:space="preserve">Conv2D layer (filter=128, </w:t>
+              </w:r>
+              <w:proofErr w:type="spellStart"/>
+              <w:r>
+                <w:rPr>
+                  <w:rFonts w:ascii="SamsungOne 400" w:hAnsi="SamsungOne 400" w:cs="Times New Roman"/>
+                  <w:color w:val="000000" w:themeColor="text1" w:themeShade="BF"/>
+                  <w:sz w:val="22"/>
+                  <w:szCs w:val="20"/>
+                </w:rPr>
+                <w:t>kernel_size</w:t>
+              </w:r>
+              <w:proofErr w:type="spellEnd"/>
+              <w:r>
+                <w:rPr>
+                  <w:rFonts w:ascii="SamsungOne 400" w:hAnsi="SamsungOne 400" w:cs="Times New Roman"/>
+                  <w:color w:val="000000" w:themeColor="text1" w:themeShade="BF"/>
+                  <w:sz w:val="22"/>
+                  <w:szCs w:val="20"/>
+                </w:rPr>
+                <w:t xml:space="preserve">= (3,3), activation=” </w:t>
+              </w:r>
+              <w:proofErr w:type="spellStart"/>
+              <w:r>
+                <w:rPr>
+                  <w:rFonts w:ascii="SamsungOne 400" w:hAnsi="SamsungOne 400" w:cs="Times New Roman"/>
+                  <w:color w:val="000000" w:themeColor="text1" w:themeShade="BF"/>
+                  <w:sz w:val="22"/>
+                  <w:szCs w:val="20"/>
+                </w:rPr>
+                <w:t>relu</w:t>
+              </w:r>
+              <w:proofErr w:type="spellEnd"/>
+              <w:r>
+                <w:rPr>
+                  <w:rFonts w:ascii="SamsungOne 400" w:hAnsi="SamsungOne 400" w:cs="Times New Roman"/>
+                  <w:color w:val="000000" w:themeColor="text1" w:themeShade="BF"/>
+                  <w:sz w:val="22"/>
+                  <w:szCs w:val="20"/>
+                </w:rPr>
+                <w:t>”)</w:t>
               </w:r>
             </w:p>
             <w:p>
@@ -9120,7 +9411,27 @@
                   <w:sz w:val="22"/>
                   <w:szCs w:val="20"/>
                 </w:rPr>
-                <w:t>MaxPool2D layer (pool_size= (2,2))</w:t>
+                <w:t>MaxPool2D layer (</w:t>
+              </w:r>
+              <w:proofErr w:type="spellStart"/>
+              <w:r>
+                <w:rPr>
+                  <w:rFonts w:ascii="SamsungOne 400" w:hAnsi="SamsungOne 400" w:cs="Times New Roman"/>
+                  <w:color w:val="000000" w:themeColor="text1" w:themeShade="BF"/>
+                  <w:sz w:val="22"/>
+                  <w:szCs w:val="20"/>
+                </w:rPr>
+                <w:t>pool_size</w:t>
+              </w:r>
+              <w:proofErr w:type="spellEnd"/>
+              <w:r>
+                <w:rPr>
+                  <w:rFonts w:ascii="SamsungOne 400" w:hAnsi="SamsungOne 400" w:cs="Times New Roman"/>
+                  <w:color w:val="000000" w:themeColor="text1" w:themeShade="BF"/>
+                  <w:sz w:val="22"/>
+                  <w:szCs w:val="20"/>
+                </w:rPr>
+                <w:t>= (2,2))</w:t>
               </w:r>
             </w:p>
             <w:p>
@@ -9140,14 +9451,25 @@
                   <w:szCs w:val="20"/>
                 </w:rPr>
               </w:pPr>
-              <w:r>
-                <w:rPr>
-                  <w:rFonts w:ascii="SamsungOne 400" w:hAnsi="SamsungOne 400" w:cs="Times New Roman"/>
-                  <w:color w:val="000000" w:themeColor="text1" w:themeShade="BF"/>
-                  <w:sz w:val="22"/>
-                  <w:szCs w:val="20"/>
-                </w:rPr>
-                <w:t>BatchNormalization(axis=-1)</w:t>
+              <w:proofErr w:type="spellStart"/>
+              <w:r>
+                <w:rPr>
+                  <w:rFonts w:ascii="SamsungOne 400" w:hAnsi="SamsungOne 400" w:cs="Times New Roman"/>
+                  <w:color w:val="000000" w:themeColor="text1" w:themeShade="BF"/>
+                  <w:sz w:val="22"/>
+                  <w:szCs w:val="20"/>
+                </w:rPr>
+                <w:t>BatchNormalization</w:t>
+              </w:r>
+              <w:proofErr w:type="spellEnd"/>
+              <w:r>
+                <w:rPr>
+                  <w:rFonts w:ascii="SamsungOne 400" w:hAnsi="SamsungOne 400" w:cs="Times New Roman"/>
+                  <w:color w:val="000000" w:themeColor="text1" w:themeShade="BF"/>
+                  <w:sz w:val="22"/>
+                  <w:szCs w:val="20"/>
+                </w:rPr>
+                <w:t>(axis=-1)</w:t>
               </w:r>
             </w:p>
             <w:p>
@@ -9201,7 +9523,27 @@
                   <w:sz w:val="22"/>
                   <w:szCs w:val="20"/>
                 </w:rPr>
-                <w:t>Dense Fully connected layer (512 nodes, activation=” relu”)</w:t>
+                <w:t xml:space="preserve">Dense Fully connected layer (512 nodes, activation=” </w:t>
+              </w:r>
+              <w:proofErr w:type="spellStart"/>
+              <w:r>
+                <w:rPr>
+                  <w:rFonts w:ascii="SamsungOne 400" w:hAnsi="SamsungOne 400" w:cs="Times New Roman"/>
+                  <w:color w:val="000000" w:themeColor="text1" w:themeShade="BF"/>
+                  <w:sz w:val="22"/>
+                  <w:szCs w:val="20"/>
+                </w:rPr>
+                <w:t>relu</w:t>
+              </w:r>
+              <w:proofErr w:type="spellEnd"/>
+              <w:r>
+                <w:rPr>
+                  <w:rFonts w:ascii="SamsungOne 400" w:hAnsi="SamsungOne 400" w:cs="Times New Roman"/>
+                  <w:color w:val="000000" w:themeColor="text1" w:themeShade="BF"/>
+                  <w:sz w:val="22"/>
+                  <w:szCs w:val="20"/>
+                </w:rPr>
+                <w:t>”)</w:t>
               </w:r>
             </w:p>
             <w:p>
@@ -9248,14 +9590,25 @@
                   <w:szCs w:val="20"/>
                 </w:rPr>
               </w:pPr>
-              <w:r>
-                <w:rPr>
-                  <w:rFonts w:ascii="SamsungOne 400" w:hAnsi="SamsungOne 400" w:cs="Times New Roman"/>
-                  <w:color w:val="000000" w:themeColor="text1" w:themeShade="BF"/>
-                  <w:sz w:val="22"/>
-                  <w:szCs w:val="20"/>
-                </w:rPr>
-                <w:t>BatchNormalization(axis=-1)</w:t>
+              <w:proofErr w:type="spellStart"/>
+              <w:r>
+                <w:rPr>
+                  <w:rFonts w:ascii="SamsungOne 400" w:hAnsi="SamsungOne 400" w:cs="Times New Roman"/>
+                  <w:color w:val="000000" w:themeColor="text1" w:themeShade="BF"/>
+                  <w:sz w:val="22"/>
+                  <w:szCs w:val="20"/>
+                </w:rPr>
+                <w:t>BatchNormalization</w:t>
+              </w:r>
+              <w:proofErr w:type="spellEnd"/>
+              <w:r>
+                <w:rPr>
+                  <w:rFonts w:ascii="SamsungOne 400" w:hAnsi="SamsungOne 400" w:cs="Times New Roman"/>
+                  <w:color w:val="000000" w:themeColor="text1" w:themeShade="BF"/>
+                  <w:sz w:val="22"/>
+                  <w:szCs w:val="20"/>
+                </w:rPr>
+                <w:t>(axis=-1)</w:t>
               </w:r>
             </w:p>
             <w:p>
@@ -9282,7 +9635,27 @@
                   <w:sz w:val="22"/>
                   <w:szCs w:val="20"/>
                 </w:rPr>
-                <w:t>Dense layer (43 nodes, activation=” softmax”)</w:t>
+                <w:t xml:space="preserve">Dense layer (43 nodes, activation=” </w:t>
+              </w:r>
+              <w:proofErr w:type="spellStart"/>
+              <w:r>
+                <w:rPr>
+                  <w:rFonts w:ascii="SamsungOne 400" w:hAnsi="SamsungOne 400" w:cs="Times New Roman"/>
+                  <w:color w:val="000000" w:themeColor="text1" w:themeShade="BF"/>
+                  <w:sz w:val="22"/>
+                  <w:szCs w:val="20"/>
+                </w:rPr>
+                <w:t>softmax</w:t>
+              </w:r>
+              <w:proofErr w:type="spellEnd"/>
+              <w:r>
+                <w:rPr>
+                  <w:rFonts w:ascii="SamsungOne 400" w:hAnsi="SamsungOne 400" w:cs="Times New Roman"/>
+                  <w:color w:val="000000" w:themeColor="text1" w:themeShade="BF"/>
+                  <w:sz w:val="22"/>
+                  <w:szCs w:val="20"/>
+                </w:rPr>
+                <w:t>”)</w:t>
               </w:r>
             </w:p>
             <w:p>
@@ -9318,16 +9691,56 @@
                   <w:sz w:val="22"/>
                   <w:szCs w:val="20"/>
                 </w:rPr>
-                <w:t xml:space="preserve">43 nodes as we have 43 classes and for dense layer the activation function is softmax as is a multi-class classification problem. </w:t>
-              </w:r>
-              <w:r>
-                <w:rPr>
-                  <w:rFonts w:ascii="SamsungOne 400" w:hAnsi="SamsungOne 400" w:cs="Times New Roman"/>
-                  <w:color w:val="000000" w:themeColor="text1" w:themeShade="BF"/>
-                  <w:sz w:val="22"/>
-                  <w:szCs w:val="20"/>
-                </w:rPr>
-                <w:t>We compile the model with Adam optimizer which performs well and loss is “categorical_crossentropy” because we have multiple classes to categorize.</w:t>
+                <w:t xml:space="preserve">43 nodes as we have 43 classes and for dense layer the activation function is </w:t>
+              </w:r>
+              <w:proofErr w:type="spellStart"/>
+              <w:r>
+                <w:rPr>
+                  <w:rFonts w:ascii="SamsungOne 400" w:hAnsi="SamsungOne 400" w:cs="Times New Roman"/>
+                  <w:color w:val="000000" w:themeColor="text1" w:themeShade="BF"/>
+                  <w:sz w:val="22"/>
+                  <w:szCs w:val="20"/>
+                </w:rPr>
+                <w:t>softmax</w:t>
+              </w:r>
+              <w:proofErr w:type="spellEnd"/>
+              <w:r>
+                <w:rPr>
+                  <w:rFonts w:ascii="SamsungOne 400" w:hAnsi="SamsungOne 400" w:cs="Times New Roman"/>
+                  <w:color w:val="000000" w:themeColor="text1" w:themeShade="BF"/>
+                  <w:sz w:val="22"/>
+                  <w:szCs w:val="20"/>
+                </w:rPr>
+                <w:t xml:space="preserve"> as is a multi-class classification problem. </w:t>
+              </w:r>
+              <w:r>
+                <w:rPr>
+                  <w:rFonts w:ascii="SamsungOne 400" w:hAnsi="SamsungOne 400" w:cs="Times New Roman"/>
+                  <w:color w:val="000000" w:themeColor="text1" w:themeShade="BF"/>
+                  <w:sz w:val="22"/>
+                  <w:szCs w:val="20"/>
+                </w:rPr>
+                <w:t>We compile the model with Adam optimizer which performs well and loss is “</w:t>
+              </w:r>
+              <w:proofErr w:type="spellStart"/>
+              <w:r>
+                <w:rPr>
+                  <w:rFonts w:ascii="SamsungOne 400" w:hAnsi="SamsungOne 400" w:cs="Times New Roman"/>
+                  <w:color w:val="000000" w:themeColor="text1" w:themeShade="BF"/>
+                  <w:sz w:val="22"/>
+                  <w:szCs w:val="20"/>
+                </w:rPr>
+                <w:t>categorical_crossentropy</w:t>
+              </w:r>
+              <w:proofErr w:type="spellEnd"/>
+              <w:r>
+                <w:rPr>
+                  <w:rFonts w:ascii="SamsungOne 400" w:hAnsi="SamsungOne 400" w:cs="Times New Roman"/>
+                  <w:color w:val="000000" w:themeColor="text1" w:themeShade="BF"/>
+                  <w:sz w:val="22"/>
+                  <w:szCs w:val="20"/>
+                </w:rPr>
+                <w:t>” because we have multiple classes to categorize.</w:t>
               </w:r>
             </w:p>
             <w:p>
@@ -9859,7 +10272,27 @@
                   <w:sz w:val="22"/>
                   <w:szCs w:val="20"/>
                 </w:rPr>
-                <w:t xml:space="preserve"> dataset. With matplotlib, we plot the graph for accuracy and the loss.</w:t>
+                <w:t xml:space="preserve"> dataset. With </w:t>
+              </w:r>
+              <w:proofErr w:type="spellStart"/>
+              <w:r>
+                <w:rPr>
+                  <w:rFonts w:ascii="SamsungOne 400" w:hAnsi="SamsungOne 400" w:cs="Times New Roman"/>
+                  <w:color w:val="000000" w:themeColor="text1" w:themeShade="BF"/>
+                  <w:sz w:val="22"/>
+                  <w:szCs w:val="20"/>
+                </w:rPr>
+                <w:t>matplotlib</w:t>
+              </w:r>
+              <w:proofErr w:type="spellEnd"/>
+              <w:r>
+                <w:rPr>
+                  <w:rFonts w:ascii="SamsungOne 400" w:hAnsi="SamsungOne 400" w:cs="Times New Roman"/>
+                  <w:color w:val="000000" w:themeColor="text1" w:themeShade="BF"/>
+                  <w:sz w:val="22"/>
+                  <w:szCs w:val="20"/>
+                </w:rPr>
+                <w:t>, we plot the graph for accuracy and the loss.</w:t>
               </w:r>
             </w:p>
             <w:p>
@@ -10244,7 +10677,27 @@
                   <w:sz w:val="22"/>
                   <w:szCs w:val="20"/>
                 </w:rPr>
-                <w:t>We are going to build a graphical user interface for out traffic signs classifier with Tkinter.</w:t>
+                <w:t xml:space="preserve">We are going to build a graphical user interface for out traffic signs classifier with </w:t>
+              </w:r>
+              <w:proofErr w:type="spellStart"/>
+              <w:r>
+                <w:rPr>
+                  <w:rFonts w:ascii="SamsungOne 400" w:hAnsi="SamsungOne 400" w:cs="Times New Roman"/>
+                  <w:color w:val="000000" w:themeColor="text1" w:themeShade="BF"/>
+                  <w:sz w:val="22"/>
+                  <w:szCs w:val="20"/>
+                </w:rPr>
+                <w:t>Tkinter</w:t>
+              </w:r>
+              <w:proofErr w:type="spellEnd"/>
+              <w:r>
+                <w:rPr>
+                  <w:rFonts w:ascii="SamsungOne 400" w:hAnsi="SamsungOne 400" w:cs="Times New Roman"/>
+                  <w:color w:val="000000" w:themeColor="text1" w:themeShade="BF"/>
+                  <w:sz w:val="22"/>
+                  <w:szCs w:val="20"/>
+                </w:rPr>
+                <w:t>.</w:t>
               </w:r>
             </w:p>
             <w:p>
@@ -10259,14 +10712,25 @@
                   <w:szCs w:val="20"/>
                 </w:rPr>
               </w:pPr>
-              <w:r>
-                <w:rPr>
-                  <w:rFonts w:ascii="SamsungOne 400" w:hAnsi="SamsungOne 400" w:cs="Times New Roman"/>
-                  <w:color w:val="000000" w:themeColor="text1" w:themeShade="BF"/>
-                  <w:sz w:val="22"/>
-                  <w:szCs w:val="20"/>
-                </w:rPr>
-                <w:t xml:space="preserve">Tinkter is a GUI toolkit in the standard python library. We will make a new file in the project </w:t>
+              <w:proofErr w:type="spellStart"/>
+              <w:r>
+                <w:rPr>
+                  <w:rFonts w:ascii="SamsungOne 400" w:hAnsi="SamsungOne 400" w:cs="Times New Roman"/>
+                  <w:color w:val="000000" w:themeColor="text1" w:themeShade="BF"/>
+                  <w:sz w:val="22"/>
+                  <w:szCs w:val="20"/>
+                </w:rPr>
+                <w:t>Tinkter</w:t>
+              </w:r>
+              <w:proofErr w:type="spellEnd"/>
+              <w:r>
+                <w:rPr>
+                  <w:rFonts w:ascii="SamsungOne 400" w:hAnsi="SamsungOne 400" w:cs="Times New Roman"/>
+                  <w:color w:val="000000" w:themeColor="text1" w:themeShade="BF"/>
+                  <w:sz w:val="22"/>
+                  <w:szCs w:val="20"/>
+                </w:rPr>
+                <w:t xml:space="preserve"> is a GUI toolkit in the standard python library. We will make a new file in the project </w:t>
               </w:r>
             </w:p>
             <w:p>
@@ -10310,7 +10774,27 @@
                   <w:sz w:val="22"/>
                   <w:szCs w:val="20"/>
                 </w:rPr>
-                <w:t>line. In this file, we have first loaded the trained model using Keras. And then we build a GUI</w:t>
+                <w:t xml:space="preserve">line. In this file, we have first loaded the trained model using </w:t>
+              </w:r>
+              <w:proofErr w:type="spellStart"/>
+              <w:r>
+                <w:rPr>
+                  <w:rFonts w:ascii="SamsungOne 400" w:hAnsi="SamsungOne 400" w:cs="Times New Roman"/>
+                  <w:color w:val="000000" w:themeColor="text1" w:themeShade="BF"/>
+                  <w:sz w:val="22"/>
+                  <w:szCs w:val="20"/>
+                </w:rPr>
+                <w:t>Keras</w:t>
+              </w:r>
+              <w:proofErr w:type="spellEnd"/>
+              <w:r>
+                <w:rPr>
+                  <w:rFonts w:ascii="SamsungOne 400" w:hAnsi="SamsungOne 400" w:cs="Times New Roman"/>
+                  <w:color w:val="000000" w:themeColor="text1" w:themeShade="BF"/>
+                  <w:sz w:val="22"/>
+                  <w:szCs w:val="20"/>
+                </w:rPr>
+                <w:t>. And then we build a GUI</w:t>
               </w:r>
             </w:p>
             <w:p>
@@ -11340,7 +11824,95 @@
                   <w:sz w:val="22"/>
                   <w:szCs w:val="20"/>
                 </w:rPr>
-                <w:t>Our dataset contains a test folder and in a test.csv file, we have the details related to the image path and their respective class labels. We extract the image path and labels using pandas. Then to predict the model, we have to resize our images to 30 X30 pixels and make a numpy array containing all image data. From the sklearn. metrices, we imported the accuracy_score and observed how our model predicted the a</w:t>
+                <w:t xml:space="preserve">Our dataset contains a test folder and in a test.csv file, we have the details related to the image path and their respective class labels. We extract the image path and labels using pandas. Then to predict the model, we have to resize our images to 30 X30 pixels and make a </w:t>
+              </w:r>
+              <w:proofErr w:type="spellStart"/>
+              <w:r>
+                <w:rPr>
+                  <w:rFonts w:ascii="SamsungOne 400" w:hAnsi="SamsungOne 400" w:cs="Times New Roman"/>
+                  <w:bCs/>
+                  <w:color w:val="000000" w:themeColor="text1" w:themeShade="BF"/>
+                  <w:sz w:val="22"/>
+                  <w:szCs w:val="20"/>
+                </w:rPr>
+                <w:t>numpy</w:t>
+              </w:r>
+              <w:proofErr w:type="spellEnd"/>
+              <w:r>
+                <w:rPr>
+                  <w:rFonts w:ascii="SamsungOne 400" w:hAnsi="SamsungOne 400" w:cs="Times New Roman"/>
+                  <w:bCs/>
+                  <w:color w:val="000000" w:themeColor="text1" w:themeShade="BF"/>
+                  <w:sz w:val="22"/>
+                  <w:szCs w:val="20"/>
+                </w:rPr>
+                <w:t xml:space="preserve"> array containing all image data. From the </w:t>
+              </w:r>
+              <w:proofErr w:type="spellStart"/>
+              <w:r>
+                <w:rPr>
+                  <w:rFonts w:ascii="SamsungOne 400" w:hAnsi="SamsungOne 400" w:cs="Times New Roman"/>
+                  <w:bCs/>
+                  <w:color w:val="000000" w:themeColor="text1" w:themeShade="BF"/>
+                  <w:sz w:val="22"/>
+                  <w:szCs w:val="20"/>
+                </w:rPr>
+                <w:t>sklearn</w:t>
+              </w:r>
+              <w:proofErr w:type="spellEnd"/>
+              <w:r>
+                <w:rPr>
+                  <w:rFonts w:ascii="SamsungOne 400" w:hAnsi="SamsungOne 400" w:cs="Times New Roman"/>
+                  <w:bCs/>
+                  <w:color w:val="000000" w:themeColor="text1" w:themeShade="BF"/>
+                  <w:sz w:val="22"/>
+                  <w:szCs w:val="20"/>
+                </w:rPr>
+                <w:t xml:space="preserve">. </w:t>
+              </w:r>
+              <w:proofErr w:type="spellStart"/>
+              <w:r>
+                <w:rPr>
+                  <w:rFonts w:ascii="SamsungOne 400" w:hAnsi="SamsungOne 400" w:cs="Times New Roman"/>
+                  <w:bCs/>
+                  <w:color w:val="000000" w:themeColor="text1" w:themeShade="BF"/>
+                  <w:sz w:val="22"/>
+                  <w:szCs w:val="20"/>
+                </w:rPr>
+                <w:t>metrices</w:t>
+              </w:r>
+              <w:proofErr w:type="spellEnd"/>
+              <w:r>
+                <w:rPr>
+                  <w:rFonts w:ascii="SamsungOne 400" w:hAnsi="SamsungOne 400" w:cs="Times New Roman"/>
+                  <w:bCs/>
+                  <w:color w:val="000000" w:themeColor="text1" w:themeShade="BF"/>
+                  <w:sz w:val="22"/>
+                  <w:szCs w:val="20"/>
+                </w:rPr>
+                <w:t xml:space="preserve">, we imported the </w:t>
+              </w:r>
+              <w:proofErr w:type="spellStart"/>
+              <w:r>
+                <w:rPr>
+                  <w:rFonts w:ascii="SamsungOne 400" w:hAnsi="SamsungOne 400" w:cs="Times New Roman"/>
+                  <w:bCs/>
+                  <w:color w:val="000000" w:themeColor="text1" w:themeShade="BF"/>
+                  <w:sz w:val="22"/>
+                  <w:szCs w:val="20"/>
+                </w:rPr>
+                <w:t>accuracy_score</w:t>
+              </w:r>
+              <w:proofErr w:type="spellEnd"/>
+              <w:r>
+                <w:rPr>
+                  <w:rFonts w:ascii="SamsungOne 400" w:hAnsi="SamsungOne 400" w:cs="Times New Roman"/>
+                  <w:bCs/>
+                  <w:color w:val="000000" w:themeColor="text1" w:themeShade="BF"/>
+                  <w:sz w:val="22"/>
+                  <w:szCs w:val="20"/>
+                </w:rPr>
+                <w:t xml:space="preserve"> and observed how our model predicted the a</w:t>
               </w:r>
               <w:r>
                 <w:rPr>
@@ -11573,8 +12145,39 @@
                   <w:sz w:val="22"/>
                   <w:szCs w:val="20"/>
                 </w:rPr>
-                <w:t>We have also generated the confusion matrix, and display it seaborn. Heatmap</w:t>
-              </w:r>
+                <w:t xml:space="preserve">We have also generated the confusion matrix, and display it </w:t>
+              </w:r>
+              <w:proofErr w:type="spellStart"/>
+              <w:r>
+                <w:rPr>
+                  <w:rFonts w:ascii="SamsungOne 400" w:hAnsi="SamsungOne 400" w:cs="Times New Roman"/>
+                  <w:color w:val="000000" w:themeColor="text1" w:themeShade="BF"/>
+                  <w:sz w:val="22"/>
+                  <w:szCs w:val="20"/>
+                </w:rPr>
+                <w:t>seaborn</w:t>
+              </w:r>
+              <w:proofErr w:type="spellEnd"/>
+              <w:r>
+                <w:rPr>
+                  <w:rFonts w:ascii="SamsungOne 400" w:hAnsi="SamsungOne 400" w:cs="Times New Roman"/>
+                  <w:color w:val="000000" w:themeColor="text1" w:themeShade="BF"/>
+                  <w:sz w:val="22"/>
+                  <w:szCs w:val="20"/>
+                </w:rPr>
+                <w:t xml:space="preserve">. </w:t>
+              </w:r>
+              <w:proofErr w:type="spellStart"/>
+              <w:r>
+                <w:rPr>
+                  <w:rFonts w:ascii="SamsungOne 400" w:hAnsi="SamsungOne 400" w:cs="Times New Roman"/>
+                  <w:color w:val="000000" w:themeColor="text1" w:themeShade="BF"/>
+                  <w:sz w:val="22"/>
+                  <w:szCs w:val="20"/>
+                </w:rPr>
+                <w:t>Heatmap</w:t>
+              </w:r>
+              <w:proofErr w:type="spellEnd"/>
               <w:r>
                 <w:rPr>
                   <w:rFonts w:ascii="SamsungOne 400" w:hAnsi="SamsungOne 400" w:cs="Times New Roman"/>
@@ -12410,7 +13013,7 @@
                       </wp:anchor>
                     </w:drawing>
                   </mc:Choice>
-                  <mc:Fallback xmlns:w16sdtdh="http://schemas.microsoft.com/office/word/2020/wordml/sdtdatahash" xmlns:w16="http://schemas.microsoft.com/office/word/2018/wordml" xmlns:w16cid="http://schemas.microsoft.com/office/word/2016/wordml/cid" xmlns:w16cex="http://schemas.microsoft.com/office/word/2018/wordml/cex" xmlns:oel="http://schemas.microsoft.com/office/2019/extlst" xmlns:am3d="http://schemas.microsoft.com/office/drawing/2017/model3d" xmlns:aink="http://schemas.microsoft.com/office/drawing/2016/ink" xmlns:cx8="http://schemas.microsoft.com/office/drawing/2016/5/14/chartex" xmlns:cx7="http://schemas.microsoft.com/office/drawing/2016/5/13/chartex" xmlns:cx6="http://schemas.microsoft.com/office/drawing/2016/5/12/chartex" xmlns:cx5="http://schemas.microsoft.com/office/drawing/2016/5/11/chartex" xmlns:cx4="http://schemas.microsoft.com/office/drawing/2016/5/10/chartex" xmlns:cx3="http://schemas.microsoft.com/office/drawing/2016/5/9/chartex" xmlns:cx2="http://schemas.microsoft.com/office/drawing/2015/10/21/chartex">
+                  <mc:Fallback xmlns:cx2="http://schemas.microsoft.com/office/drawing/2015/10/21/chartex" xmlns:cx3="http://schemas.microsoft.com/office/drawing/2016/5/9/chartex" xmlns:cx4="http://schemas.microsoft.com/office/drawing/2016/5/10/chartex" xmlns:cx5="http://schemas.microsoft.com/office/drawing/2016/5/11/chartex" xmlns:cx6="http://schemas.microsoft.com/office/drawing/2016/5/12/chartex" xmlns:cx7="http://schemas.microsoft.com/office/drawing/2016/5/13/chartex" xmlns:cx8="http://schemas.microsoft.com/office/drawing/2016/5/14/chartex" xmlns:aink="http://schemas.microsoft.com/office/drawing/2016/ink" xmlns:am3d="http://schemas.microsoft.com/office/drawing/2017/model3d" xmlns:oel="http://schemas.microsoft.com/office/2019/extlst" xmlns:w16cex="http://schemas.microsoft.com/office/word/2018/wordml/cex" xmlns:w16cid="http://schemas.microsoft.com/office/word/2016/wordml/cid" xmlns:w16="http://schemas.microsoft.com/office/word/2018/wordml" xmlns:w16sdtdh="http://schemas.microsoft.com/office/word/2020/wordml/sdtdatahash">
                     <w:pict>
                       <v:rect w14:anchorId="7A84489F" id="직사각형 5" o:spid="_x0000_s1026" style="position:absolute;margin-left:-.7pt;margin-top:14.25pt;width:451.65pt;height:19.65pt;z-index:-251651072;visibility:visible;mso-wrap-style:square;mso-wrap-distance-left:9pt;mso-wrap-distance-top:0;mso-wrap-distance-right:9pt;mso-wrap-distance-bottom:0;mso-position-horizontal:absolute;mso-position-horizontal-relative:text;mso-position-vertical:absolute;mso-position-vertical-relative:text;v-text-anchor:middle" o:gfxdata="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" fillcolor="#193db0" stroked="f" strokeweight="2pt"/>
                     </w:pict>
@@ -12581,95 +13184,23 @@
               <w:color w:val="000000" w:themeColor="text1" w:themeShade="BF"/>
               <w:sz w:val="22"/>
             </w:rPr>
-            <w:t>This t</w:t>
-          </w:r>
-          <w:r>
-            <w:rPr>
-              <w:rFonts w:ascii="SamsungOne 400" w:hAnsi="SamsungOne 400" w:cs="Times New Roman"/>
-              <w:color w:val="000000" w:themeColor="text1" w:themeShade="BF"/>
-              <w:sz w:val="22"/>
-            </w:rPr>
-            <w:t>raffic Sign recognition</w:t>
-          </w:r>
-          <w:r>
-            <w:rPr>
-              <w:rFonts w:ascii="SamsungOne 400" w:hAnsi="SamsungOne 400" w:cs="Times New Roman"/>
-              <w:color w:val="000000" w:themeColor="text1" w:themeShade="BF"/>
-              <w:sz w:val="22"/>
-            </w:rPr>
-            <w:t xml:space="preserve"> system</w:t>
-          </w:r>
-          <w:r>
-            <w:rPr>
-              <w:rFonts w:ascii="SamsungOne 400" w:hAnsi="SamsungOne 400" w:cs="Times New Roman"/>
-              <w:color w:val="000000" w:themeColor="text1" w:themeShade="BF"/>
-              <w:sz w:val="22"/>
-            </w:rPr>
-            <w:t xml:space="preserve"> is very important and could potentially be used for driver assistance to reduce the accidents in driverless cars. Traffic sign detection and recognition is an important feature for driver assistance, contributing to safety of drivers, pedestrians and </w:t>
-          </w:r>
-          <w:r>
-            <w:rPr>
-              <w:rFonts w:ascii="SamsungOne 400" w:hAnsi="SamsungOne 400" w:cs="Times New Roman"/>
-              <w:color w:val="000000" w:themeColor="text1" w:themeShade="BF"/>
-              <w:sz w:val="22"/>
-            </w:rPr>
-            <w:t>vehicle.</w:t>
-          </w:r>
-          <w:r>
-            <w:rPr>
-              <w:rFonts w:ascii="SamsungOne 400" w:hAnsi="SamsungOne 400" w:cs="Times New Roman"/>
-              <w:color w:val="000000" w:themeColor="text1" w:themeShade="BF"/>
-              <w:sz w:val="22"/>
-            </w:rPr>
-            <w:t xml:space="preserve"> It</w:t>
-          </w:r>
-          <w:r>
-            <w:rPr>
-              <w:rFonts w:ascii="SamsungOne 400" w:hAnsi="SamsungOne 400" w:cs="Times New Roman"/>
-              <w:color w:val="000000" w:themeColor="text1" w:themeShade="BF"/>
-              <w:sz w:val="22"/>
-            </w:rPr>
-            <w:t xml:space="preserve"> will also ensure the safety of the pedestrians, diver, and </w:t>
-          </w:r>
-          <w:r>
-            <w:rPr>
-              <w:rFonts w:ascii="SamsungOne 400" w:hAnsi="SamsungOne 400" w:cs="Times New Roman"/>
-              <w:color w:val="000000" w:themeColor="text1" w:themeShade="BF"/>
-              <w:sz w:val="22"/>
-            </w:rPr>
-            <w:t>car.</w:t>
-          </w:r>
-          <w:r>
-            <w:rPr>
-              <w:rFonts w:ascii="SamsungOne 400" w:hAnsi="SamsungOne 400" w:cs="Times New Roman"/>
-              <w:color w:val="000000" w:themeColor="text1" w:themeShade="BF"/>
-              <w:sz w:val="22"/>
-            </w:rPr>
-            <w:t xml:space="preserve"> The</w:t>
-          </w:r>
-          <w:r>
-            <w:rPr>
-              <w:rFonts w:ascii="SamsungOne 400" w:hAnsi="SamsungOne 400" w:cs="Times New Roman"/>
-              <w:color w:val="000000" w:themeColor="text1" w:themeShade="BF"/>
-              <w:sz w:val="22"/>
-            </w:rPr>
-            <w:t xml:space="preserve"> system will be beneficial to reduce the road accident in driverless automobiles by </w:t>
-          </w:r>
-          <w:r>
-            <w:rPr>
-              <w:rFonts w:ascii="SamsungOne 400" w:hAnsi="SamsungOne 400" w:cs="Times New Roman"/>
-              <w:color w:val="000000" w:themeColor="text1" w:themeShade="BF"/>
-              <w:sz w:val="22"/>
-            </w:rPr>
-            <w:t>d</w:t>
-          </w:r>
-          <w:r>
-            <w:rPr>
-              <w:rFonts w:ascii="SamsungOne 400" w:hAnsi="SamsungOne 400" w:cs="Times New Roman"/>
-              <w:color w:val="000000" w:themeColor="text1" w:themeShade="BF"/>
-              <w:sz w:val="22"/>
-            </w:rPr>
-            <w:t>etecting the road signs automatically.</w:t>
+            <w:t>This traffic Sign recognition system is very important and could potentially be used for driver assistance to reduce the accidents in driverless cars. Traffic sign detection and recognition is an important feature for driver assistance, contributing to safety of drivers, pedestrians and vehicle.</w:t>
+          </w:r>
+          <w:r>
+            <w:rPr>
+              <w:rFonts w:ascii="SamsungOne 400" w:hAnsi="SamsungOne 400" w:cs="Times New Roman"/>
+              <w:color w:val="000000" w:themeColor="text1" w:themeShade="BF"/>
+              <w:sz w:val="22"/>
+            </w:rPr>
+            <w:t xml:space="preserve"> It will also ensure the safety of the pedestrians, diver, and car.</w:t>
+          </w:r>
+          <w:r>
+            <w:rPr>
+              <w:rFonts w:ascii="SamsungOne 400" w:hAnsi="SamsungOne 400" w:cs="Times New Roman"/>
+              <w:color w:val="000000" w:themeColor="text1" w:themeShade="BF"/>
+              <w:sz w:val="22"/>
+            </w:rPr>
+            <w:t xml:space="preserve"> The system will be beneficial to reduce the road accident in driverless automobiles by detecting the road signs automatically.</w:t>
           </w:r>
         </w:p>
         <w:p>
@@ -13024,7 +13555,7 @@
               </wp:anchor>
             </w:drawing>
           </mc:Choice>
-          <mc:Fallback xmlns:w16sdtdh="http://schemas.microsoft.com/office/word/2020/wordml/sdtdatahash" xmlns:w16="http://schemas.microsoft.com/office/word/2018/wordml" xmlns:w16cid="http://schemas.microsoft.com/office/word/2016/wordml/cid" xmlns:w16cex="http://schemas.microsoft.com/office/word/2018/wordml/cex" xmlns:oel="http://schemas.microsoft.com/office/2019/extlst" xmlns:am3d="http://schemas.microsoft.com/office/drawing/2017/model3d" xmlns:aink="http://schemas.microsoft.com/office/drawing/2016/ink" xmlns:cx8="http://schemas.microsoft.com/office/drawing/2016/5/14/chartex" xmlns:cx7="http://schemas.microsoft.com/office/drawing/2016/5/13/chartex" xmlns:cx6="http://schemas.microsoft.com/office/drawing/2016/5/12/chartex" xmlns:cx5="http://schemas.microsoft.com/office/drawing/2016/5/11/chartex" xmlns:cx4="http://schemas.microsoft.com/office/drawing/2016/5/10/chartex" xmlns:cx3="http://schemas.microsoft.com/office/drawing/2016/5/9/chartex" xmlns:cx2="http://schemas.microsoft.com/office/drawing/2015/10/21/chartex">
+          <mc:Fallback xmlns:cx2="http://schemas.microsoft.com/office/drawing/2015/10/21/chartex" xmlns:cx3="http://schemas.microsoft.com/office/drawing/2016/5/9/chartex" xmlns:cx4="http://schemas.microsoft.com/office/drawing/2016/5/10/chartex" xmlns:cx5="http://schemas.microsoft.com/office/drawing/2016/5/11/chartex" xmlns:cx6="http://schemas.microsoft.com/office/drawing/2016/5/12/chartex" xmlns:cx7="http://schemas.microsoft.com/office/drawing/2016/5/13/chartex" xmlns:cx8="http://schemas.microsoft.com/office/drawing/2016/5/14/chartex" xmlns:aink="http://schemas.microsoft.com/office/drawing/2016/ink" xmlns:am3d="http://schemas.microsoft.com/office/drawing/2017/model3d" xmlns:oel="http://schemas.microsoft.com/office/2019/extlst" xmlns:w16cex="http://schemas.microsoft.com/office/word/2018/wordml/cex" xmlns:w16cid="http://schemas.microsoft.com/office/word/2016/wordml/cid" xmlns:w16="http://schemas.microsoft.com/office/word/2018/wordml" xmlns:w16sdtdh="http://schemas.microsoft.com/office/word/2020/wordml/sdtdatahash">
             <w:pict>
               <v:rect w14:anchorId="7F891FB8" id="직사각형 6" o:spid="_x0000_s1026" style="position:absolute;margin-left:-.7pt;margin-top:-.1pt;width:451.65pt;height:19.65pt;z-index:-251649024;visibility:visible;mso-wrap-style:square;mso-wrap-distance-left:9pt;mso-wrap-distance-top:0;mso-wrap-distance-right:9pt;mso-wrap-distance-bottom:0;mso-position-horizontal:absolute;mso-position-horizontal-relative:text;mso-position-vertical:absolute;mso-position-vertical-relative:text;v-text-anchor:middle" o:gfxdata="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" fillcolor="#193db0" stroked="f" strokeweight="2pt"/>
             </w:pict>
@@ -13313,8 +13844,6 @@
             </w:sdtContent>
           </w:sdt>
         </w:tc>
-        <w:bookmarkStart w:id="1" w:name="_GoBack"/>
-        <w:bookmarkEnd w:id="1"/>
       </w:tr>
     </w:tbl>
     <w:sdt>
@@ -13553,13 +14082,31 @@
                 <w:sz w:val="22"/>
               </w:rPr>
             </w:pPr>
+            <w:proofErr w:type="spellStart"/>
             <w:r>
               <w:rPr>
                 <w:rFonts w:ascii="SamsungOne 400" w:hAnsi="SamsungOne 400" w:cs="Times New Roman"/>
                 <w:sz w:val="22"/>
               </w:rPr>
-              <w:t>Shamaem Saqib</w:t>
+              <w:t>Shamaem</w:t>
             </w:r>
+            <w:proofErr w:type="spellEnd"/>
+            <w:r>
+              <w:rPr>
+                <w:rFonts w:ascii="SamsungOne 400" w:hAnsi="SamsungOne 400" w:cs="Times New Roman"/>
+                <w:sz w:val="22"/>
+              </w:rPr>
+              <w:t xml:space="preserve"> </w:t>
+            </w:r>
+            <w:proofErr w:type="spellStart"/>
+            <w:r>
+              <w:rPr>
+                <w:rFonts w:ascii="SamsungOne 400" w:hAnsi="SamsungOne 400" w:cs="Times New Roman"/>
+                <w:sz w:val="22"/>
+              </w:rPr>
+              <w:t>Saqib</w:t>
+            </w:r>
+            <w:proofErr w:type="spellEnd"/>
           </w:p>
         </w:tc>
         <w:tc>
@@ -13867,7 +14414,7 @@
                   </wp:anchor>
                 </w:drawing>
               </mc:Choice>
-              <mc:Fallback xmlns:w16sdtdh="http://schemas.microsoft.com/office/word/2020/wordml/sdtdatahash" xmlns:w16="http://schemas.microsoft.com/office/word/2018/wordml" xmlns:w16cid="http://schemas.microsoft.com/office/word/2016/wordml/cid" xmlns:w16cex="http://schemas.microsoft.com/office/word/2018/wordml/cex" xmlns:oel="http://schemas.microsoft.com/office/2019/extlst" xmlns:am3d="http://schemas.microsoft.com/office/drawing/2017/model3d" xmlns:aink="http://schemas.microsoft.com/office/drawing/2016/ink" xmlns:cx8="http://schemas.microsoft.com/office/drawing/2016/5/14/chartex" xmlns:cx7="http://schemas.microsoft.com/office/drawing/2016/5/13/chartex" xmlns:cx6="http://schemas.microsoft.com/office/drawing/2016/5/12/chartex" xmlns:cx5="http://schemas.microsoft.com/office/drawing/2016/5/11/chartex" xmlns:cx4="http://schemas.microsoft.com/office/drawing/2016/5/10/chartex" xmlns:cx3="http://schemas.microsoft.com/office/drawing/2016/5/9/chartex" xmlns:cx2="http://schemas.microsoft.com/office/drawing/2015/10/21/chartex">
+              <mc:Fallback xmlns:cx2="http://schemas.microsoft.com/office/drawing/2015/10/21/chartex" xmlns:cx3="http://schemas.microsoft.com/office/drawing/2016/5/9/chartex" xmlns:cx4="http://schemas.microsoft.com/office/drawing/2016/5/10/chartex" xmlns:cx5="http://schemas.microsoft.com/office/drawing/2016/5/11/chartex" xmlns:cx6="http://schemas.microsoft.com/office/drawing/2016/5/12/chartex" xmlns:cx7="http://schemas.microsoft.com/office/drawing/2016/5/13/chartex" xmlns:cx8="http://schemas.microsoft.com/office/drawing/2016/5/14/chartex" xmlns:aink="http://schemas.microsoft.com/office/drawing/2016/ink" xmlns:am3d="http://schemas.microsoft.com/office/drawing/2017/model3d" xmlns:oel="http://schemas.microsoft.com/office/2019/extlst" xmlns:w16cex="http://schemas.microsoft.com/office/word/2018/wordml/cex" xmlns:w16cid="http://schemas.microsoft.com/office/word/2016/wordml/cid" xmlns:w16="http://schemas.microsoft.com/office/word/2018/wordml" xmlns:w16sdtdh="http://schemas.microsoft.com/office/word/2020/wordml/sdtdatahash">
                 <w:pict>
                   <v:rect w14:anchorId="58C7D200" id="직사각형 7" o:spid="_x0000_s1026" style="position:absolute;margin-left:-.7pt;margin-top:-.25pt;width:451.65pt;height:19.65pt;z-index:-251646976;visibility:visible;mso-wrap-style:square;mso-width-percent:0;mso-height-percent:0;mso-wrap-distance-left:9pt;mso-wrap-distance-top:0;mso-wrap-distance-right:9pt;mso-wrap-distance-bottom:0;mso-position-horizontal:absolute;mso-position-horizontal-relative:text;mso-position-vertical:absolute;mso-position-vertical-relative:text;mso-width-percent:0;mso-height-percent:0;mso-width-relative:margin;mso-height-relative:margin;v-text-anchor:middle" o:gfxdata="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" fillcolor="#193db0" stroked="f" strokeweight="2pt"/>
                 </w:pict>
@@ -17832,7 +18379,7 @@
 </file>
 
 <file path=customXml/itemProps2.xml><?xml version="1.0" encoding="utf-8"?>
-<ds:datastoreItem xmlns:ds="http://schemas.openxmlformats.org/officeDocument/2006/customXml" ds:itemID="{E5DA34B0-CA6E-4740-BF16-72DF477CB6A2}">
+<ds:datastoreItem xmlns:ds="http://schemas.openxmlformats.org/officeDocument/2006/customXml" ds:itemID="{1936CB23-5235-42A6-B2F7-0CDEC28017C7}">
   <ds:schemaRefs>
     <ds:schemaRef ds:uri="http://schemas.openxmlformats.org/officeDocument/2006/bibliography"/>
   </ds:schemaRefs>

</xml_diff>